<commit_message>
Minor improvements to the introduction
</commit_message>
<xml_diff>
--- a/manuscript/SSVEPs&Reward_manuscript.docx
+++ b/manuscript/SSVEPs&Reward_manuscript.docx
@@ -367,7 +367,7 @@
     <w:p>
       <w:pPr>
         <w:spacing w:line="480" w:lineRule="auto"/>
-        <w:ind w:firstLine="284"/>
+        <w:ind w:firstLine="720"/>
       </w:pPr>
       <w:r>
         <w:t xml:space="preserve">We are limited in the amount of information that we can process. Selective attention is crucial in choosing which stimuli will be processed </w:t>
@@ -391,7 +391,16 @@
         <w:fldChar w:fldCharType="end"/>
       </w:r>
       <w:r>
-        <w:t xml:space="preserve">. Long standing theories of attention postulate that stimuli are selected based on our current goals (top-down) or based on their physical salience (bottom-up) </w:t>
+        <w:t>. Long standing theories of attention postulate that stimuli are selected based on their physical salience (bottom-up)</w:t>
+      </w:r>
+      <w:r>
+        <w:t xml:space="preserve">, or </w:t>
+      </w:r>
+      <w:r>
+        <w:t>based on our current goals (top-down)</w:t>
+      </w:r>
+      <w:r>
+        <w:t xml:space="preserve"> </w:t>
       </w:r>
       <w:r>
         <w:fldChar w:fldCharType="begin" w:fldLock="1"/>
@@ -412,7 +421,109 @@
         <w:fldChar w:fldCharType="end"/>
       </w:r>
       <w:r>
-        <w:t xml:space="preserve">. Research on the influence of rewards on visual selective attention has provided a potential third mechanism that doesn’t fit in either of the two categories.  </w:t>
+        <w:t xml:space="preserve">. </w:t>
+      </w:r>
+      <w:r>
+        <w:t xml:space="preserve">Salient stimuli such as sudden flashes of light or loud noises capture our attention in a bottom-up, involuntary fashion. </w:t>
+      </w:r>
+      <w:r>
+        <w:t>Cognitive control is thought to be a set of processes that allocate attentional resources</w:t>
+      </w:r>
+      <w:r>
+        <w:t xml:space="preserve"> in a top-down manner and</w:t>
+      </w:r>
+      <w:r>
+        <w:t xml:space="preserve"> in line with the current goals </w:t>
+      </w:r>
+      <w:r>
+        <w:t xml:space="preserve">of an individual </w:t>
+      </w:r>
+      <w:r>
+        <w:fldChar w:fldCharType="begin" w:fldLock="1"/>
+      </w:r>
+      <w:r>
+        <w:instrText>ADDIN CSL_CITATION {"citationItems":[{"id":"ITEM-1","itemData":{"DOI":"10.1111/cogs.12126","author":[{"dropping-particle":"","family":"Botvinick","given":"Matthew M","non-dropping-particle":"","parse-names":false,"suffix":""},{"dropping-particle":"","family":"Cohen","given":"Jonathan D","non-dropping-particle":"","parse-names":false,"suffix":""}],"id":"ITEM-1","issued":{"date-parts":[["2014"]]},"page":"1249-1285","title":"The Computational and Neural Basis of Cognitive Control : Charted Territory and New Frontiers","type":"article-journal","volume":"38"},"uris":["http://www.mendeley.com/documents/?uuid=9dd9691a-2968-4669-b164-8caac20ac0b1"]},{"id":"ITEM-2","itemData":{"DOI":"10.1016/j.cortex.2016.04.023","ISBN":"1973-8102 (Electronic) 0010-9452 (Linking)","ISSN":"19738102","PMID":"27251123","abstract":"Executive functions (EFs) are high-level cognitive processes, often associated with the frontal lobes, that control lower level processes in the service of goal-directed behavior. They include abilities such as response inhibition, interference control, working memory updating, and set shifting. EFs show a general pattern of shared but distinct functions, a pattern described as “unity and diversity”. We review studies of EF unity and diversity at the behavioral and genetic levels, focusing on studies of normal individual differences and what they reveal about the functional organization of these cognitive abilities. In particular, we review evidence that across multiple ages and populations, commonly studied EFs (a) are robustly correlated but separable when measured with latent variables; (b) are not the same as general intelligence or g; (c) are highly heritable at the latent level and seemingly also highly polygenic; and (d) activate both common and specific neural areas and can be linked to individual differences in neural activation, volume, and connectivity. We highlight how considering individual differences at the behavioral and neural levels can add considerable insight to the investigation of the functional organization of the brain, and conclude with some key points about individual differences to consider when interpreting neuropsychological patterns of dissociation.","author":[{"dropping-particle":"","family":"Friedman","given":"Naomi P.","non-dropping-particle":"","parse-names":false,"suffix":""},{"dropping-particle":"","family":"Miyake","given":"Akira","non-dropping-particle":"","parse-names":false,"suffix":""}],"container-title":"Cortex","id":"ITEM-2","issued":{"date-parts":[["2017"]]},"page":"186-204","publisher":"Elsevier Ltd","title":"Unity and diversity of executive functions: Individual differences as a window on cognitive structure","type":"article-journal","volume":"86"},"uris":["http://www.mendeley.com/documents/?uuid=cec273ec-3baa-4925-a187-c496b38a784f"]}],"mendeley":{"formattedCitation":"(Botvinick &amp; Cohen, 2014; Friedman &amp; Miyake, 2017)","plainTextFormattedCitation":"(Botvinick &amp; Cohen, 2014; Friedman &amp; Miyake, 2017)","previouslyFormattedCitation":"(Botvinick &amp; Cohen, 2014; Friedman &amp; Miyake, 2017)"},"properties":{"noteIndex":0},"schema":"https://github.com/citation-style-language/schema/raw/master/csl-citation.json"}</w:instrText>
+      </w:r>
+      <w:r>
+        <w:fldChar w:fldCharType="separate"/>
+      </w:r>
+      <w:r>
+        <w:rPr>
+          <w:noProof/>
+        </w:rPr>
+        <w:t>(Botvinick &amp; Cohen, 2014; Friedman &amp; Miyake, 2017)</w:t>
+      </w:r>
+      <w:r>
+        <w:fldChar w:fldCharType="end"/>
+      </w:r>
+      <w:r>
+        <w:t xml:space="preserve">. Cognitive control processes, such as attentional control, task-switching, and response inhibition, are enhanced by rewards </w:t>
+      </w:r>
+      <w:r>
+        <w:fldChar w:fldCharType="begin" w:fldLock="1"/>
+      </w:r>
+      <w:r>
+        <w:instrText>ADDIN CSL_CITATION {"citationItems":[{"id":"ITEM-1","itemData":{"DOI":"10.1146/annurev-psych-010814-015044","ISBN":"1545-2085 (Electronic) 0066-4308 (Linking)","ISSN":"0066-4308","PMID":"25251491","abstract":"Research on cognitive control and executive function has long recognized the relevance of motivational factors. Recently, however, the topic has come increasingly to center stage, with a surge of new studies examining the in-terface of motivation and cognitive control. In the present article we survey research situated at this interface, considering work from cognitive and social psychology and behavioral economics, but with a particular focus on neuro-science research. We organize existing findings into three core areas, consid-ering them in the light of currently vying theoretical perspectives. Based on the accumulated evidence, we advocate for a view of control function that treats it as a domain of reward-based decision making. More broadly, we argue that neuroscientific evidence plays a critical role in understanding the mechanisms by which motivation and cognitive control interact. Opportu-nities for further cross-fertilization between behavioral and neuroscientific research are highlighted.","author":[{"dropping-particle":"","family":"Botvinick","given":"Matthew M","non-dropping-particle":"","parse-names":false,"suffix":""},{"dropping-particle":"","family":"Braver","given":"Todd","non-dropping-particle":"","parse-names":false,"suffix":""}],"container-title":"Annual Review of Psychology","id":"ITEM-1","issued":{"date-parts":[["2015"]]},"page":"83-113","title":"Motivation and Cognitive Control: From Behavior to Neural Mechanism","type":"article-journal","volume":"66"},"uris":["http://www.mendeley.com/documents/?uuid=572bd76b-1dd8-43e4-88e0-ec4916a4965f"]}],"mendeley":{"formattedCitation":"(Botvinick &amp; Braver, 2015)","plainTextFormattedCitation":"(Botvinick &amp; Braver, 2015)","previouslyFormattedCitation":"(Botvinick &amp; Braver, 2015)"},"properties":{"noteIndex":0},"schema":"https://github.com/citation-style-language/schema/raw/master/csl-citation.json"}</w:instrText>
+      </w:r>
+      <w:r>
+        <w:fldChar w:fldCharType="separate"/>
+      </w:r>
+      <w:r>
+        <w:rPr>
+          <w:noProof/>
+        </w:rPr>
+        <w:t>(Botvinick &amp; Braver, 2015)</w:t>
+      </w:r>
+      <w:r>
+        <w:fldChar w:fldCharType="end"/>
+      </w:r>
+      <w:r>
+        <w:t xml:space="preserve">. </w:t>
+      </w:r>
+      <w:r>
+        <w:t>This</w:t>
+      </w:r>
+      <w:r>
+        <w:t xml:space="preserve"> close relationship between motivation and cognitive control has been formalized in several computational accounts of cognitive control which emphasize the role of rewards in the allocation of cognitive resources such as attention </w:t>
+      </w:r>
+      <w:r>
+        <w:fldChar w:fldCharType="begin" w:fldLock="1"/>
+      </w:r>
+      <w:r>
+        <w:instrText>ADDIN CSL_CITATION {"citationItems":[{"id":"ITEM-1","itemData":{"DOI":"10.1016/j.neuron.2013.07.007","ISBN":"1097-4199 (Electronic)\\r0896-6273 (Linking)","ISSN":"08966273","PMID":"23889930","abstract":"The dorsal anterior cingulate cortex (dACC) has a near-ubiquitous presence in the neuroscience of cognitive control. It has been implicated in a diversity of functions, from reward processing and performance monitoring to the execution of control and action selection. Here, we propose that this diversity can be understood in terms of a single underlying function: allocation of control based on an evaluation of the expected value of control (EVC). We present a normative model of EVC that integrates three critical factors: the expected payoff from a controlled process, the amount of control that must be invested to achieve that payoff, and the cost in terms of cognitive effort. We propose that dACC integrates this information, using it to determine whether, where and how much control to allocate. We then consider how the EVC model can explain the diverse array of findings concerning dACC function","author":[{"dropping-particle":"","family":"Shenhav","given":"Amitai","non-dropping-particle":"","parse-names":false,"suffix":""},{"dropping-particle":"","family":"Botvinick","given":"MatthewM","non-dropping-particle":"","parse-names":false,"suffix":""},{"dropping-particle":"","family":"Cohen","given":"JonathanD","non-dropping-particle":"","parse-names":false,"suffix":""}],"container-title":"Neuron","id":"ITEM-1","issue":"2","issued":{"date-parts":[["2013"]]},"page":"217-240","publisher":"Elsevier Inc.","title":"The expected value of control: An integrative theory of anterior cingulate cortex function","type":"article-journal","volume":"79"},"uris":["http://www.mendeley.com/documents/?uuid=19156526-3247-43d4-8355-497c6ad843f6"]},{"id":"ITEM-2","itemData":{"DOI":"10.1037/a0038339","ISBN":"1939-1471(Electronic);0033-295X(Print)","ISSN":"0033295X","PMID":"25437491","abstract":"The anterior cingulate cortex (ACC) has been the focus of intense research interest in recent years. Although separate theories relate ACC function variously to conflict monitoring, reward processing, action selection, decision making, and more, damage to the ACC mostly spares performance on tasks that exercise these functions, indicating that they are not in fact unique to the ACC. Further, most theories do not address the most salient consequence of ACC damage: impoverished action generation in the presence of normal motor ability. In this study we develop a computational model of the rodent medial prefrontal cortex that accounts for the behavioral sequelae of ACC damage, unifies many of the cognitive functions attributed to it, and provides a solution to an outstanding question in cognitive control research—how the control system determines and motivates what tasks to perform. The theory derives from recent developments in the formal study of hierarchical control and learning that highlight computational efficiencies afforded when collections of actions are represented based on their conjoint goals. According to this position, the ACC utilizes reward information to select tasks that are then accomplished through top-down control over action selection by the striatum. Computational simulations capture animal lesion data that implicate the medial prefrontal cortex in regulating physical and cognitive effort. Overall, this theory provides a unifying theoretical framework for understanding the ACC in terms of the pivotal role it plays in the hierarchical organization of effortful behavior.","author":[{"dropping-particle":"","family":"Holroyd","given":"Clay B.","non-dropping-particle":"","parse-names":false,"suffix":""},{"dropping-particle":"","family":"McClure","given":"Samuel M.","non-dropping-particle":"","parse-names":false,"suffix":""}],"container-title":"Psychological Review","id":"ITEM-2","issue":"1","issued":{"date-parts":[["2015"]]},"page":"54-83","title":"Hierarchical control over effortful behavior by rodent medial frontal cortex: A computational model","type":"article-journal","volume":"122"},"uris":["http://www.mendeley.com/documents/?uuid=7636e311-b62c-490e-9b92-00e71c95ddf3"]},{"id":"ITEM-3","itemData":{"DOI":"10.1162/jocn_a_01140","ISSN":"0898-929X","PMID":"23647519","author":[{"dropping-particle":"","family":"Brown","given":"Joshua W.","non-dropping-particle":"","parse-names":false,"suffix":""},{"dropping-particle":"","family":"Alexander","given":"William H.","non-dropping-particle":"","parse-names":false,"suffix":""}],"container-title":"Journal of Cognitive Neuroscience","id":"ITEM-3","issue":"10","issued":{"date-parts":[["2017","10"]]},"page":"1656-1673","title":"Foraging Value, Risk Avoidance, and Multiple Control Signals: How the Anterior Cingulate Cortex Controls Value-based Decision-making","type":"article-journal","volume":"29"},"uris":["http://www.mendeley.com/documents/?uuid=6d5d3bcb-adb2-4b91-b5cf-b5b84573cfcf"]},{"id":"ITEM-4","itemData":{"DOI":"10.3389/fnbeh.2015.00057","ISBN":"1662-5153 (Electronic)\\r1662-5153 (Linking)","ISSN":"1662-5153","PMID":"25805978","abstract":"Despite its importance in everyday life, the computational nature of effort investment remains poorly understood. We propose an effort model obtained from optimality considerations, and a neurocomputational approximation to the optimal model. Both are couched in the framework of reinforcement learning. It is shown that choosing when or when not to exert effort can be adaptively learned, depending on rewards, costs, and task difficulty. In the neurocomputational model, the limbic loop comprising anterior cingulate cortex (ACC) and ventral striatum in the basal ganglia allocates effort to cortical stimulus-action pathways whenever this is valuable. We demonstrate that the model approximates optimality. Next, we consider two hallmark effects from the cognitive control literature, namely proportion congruency and sequential congruency effects. It is shown that the model exerts both proactive and reactive cognitive control. Then, we simulate two physical effort tasks. In line with empirical work, impairing the model's dopaminergic pathway leads to apathetic behavior. Thus, we conceptually unify the exertion of cognitive and physical effort, studied across a variety of literatures (e.g., motivation and cognitive control) and animal species.","author":[{"dropping-particle":"","family":"Verguts","given":"Tom","non-dropping-particle":"","parse-names":false,"suffix":""},{"dropping-particle":"","family":"Vassena","given":"Eliana","non-dropping-particle":"","parse-names":false,"suffix":""},{"dropping-particle":"","family":"Silvetti","given":"Massimo","non-dropping-particle":"","parse-names":false,"suffix":""}],"container-title":"Frontiers in Behavioral Neuroscience","id":"ITEM-4","issue":"March","issued":{"date-parts":[["2015"]]},"title":"Adaptive effort investment in cognitive and physical tasks: a neurocomputational model","type":"article-journal","volume":"9"},"uris":["http://www.mendeley.com/documents/?uuid=53918cc1-4c99-4fb5-852c-2e801fc1ef7a"]}],"mendeley":{"formattedCitation":"(Brown &amp; Alexander, 2017; Holroyd &amp; McClure, 2015; Shenhav, Botvinick, &amp; Cohen, 2013; Verguts, Vassena, &amp; Silvetti, 2015)","plainTextFormattedCitation":"(Brown &amp; Alexander, 2017; Holroyd &amp; McClure, 2015; Shenhav, Botvinick, &amp; Cohen, 2013; Verguts, Vassena, &amp; Silvetti, 2015)","previouslyFormattedCitation":"(Holroyd &amp; McClure, 2015; Shenhav, Botvinick, &amp; Cohen, 2013)"},"properties":{"noteIndex":0},"schema":"https://github.com/citation-style-language/schema/raw/master/csl-citation.json"}</w:instrText>
+      </w:r>
+      <w:r>
+        <w:fldChar w:fldCharType="separate"/>
+      </w:r>
+      <w:r>
+        <w:rPr>
+          <w:noProof/>
+        </w:rPr>
+        <w:t>(Brown &amp; Alexander, 2017; Holroyd &amp; McClure, 2015; Shenhav, Botvinick, &amp; Cohen, 2013; Verguts, Vassena, &amp; Silvetti, 2015)</w:t>
+      </w:r>
+      <w:r>
+        <w:fldChar w:fldCharType="end"/>
+      </w:r>
+      <w:r>
+        <w:t xml:space="preserve">. Despite large differences many of these models postulate that control is allocated in a way that maximizes the potential rewards and minimizes the costs.  However, </w:t>
+      </w:r>
+      <w:r>
+        <w:t xml:space="preserve">recent </w:t>
+      </w:r>
+      <w:r>
+        <w:t>r</w:t>
+      </w:r>
+      <w:r>
+        <w:t>ese</w:t>
+      </w:r>
+      <w:r>
+        <w:t>arch on the influence of reward history</w:t>
+      </w:r>
+      <w:r>
+        <w:t xml:space="preserve"> on visual selective attention has provided a potential third mechanism </w:t>
+      </w:r>
+      <w:r>
+        <w:t xml:space="preserve">that guides attention. This mechanism is proposed to be neither top-down nor bottom-up. </w:t>
       </w:r>
     </w:p>
     <w:p>
@@ -454,7 +565,11 @@
         <w:fldChar w:fldCharType="end"/>
       </w:r>
       <w:r>
-        <w:t xml:space="preserve">. During training (reward phase) participants are doing an attention task in which different features (e.g. colors or shapes) are paired with different reward magnitudes or frequencies. For example, correct detection of a red stimulus in a visual search array is always followed by receipt of a high monetary reward, while other colors are paired with low or no reward. In the following test phase (extinction phase) participants are informed that they cannot earn any more rewards. Using this design it was demonstrated that objects paired with high rewards are easier to select as targets and harder to ignore as distractors, while the opposite is true for objects related to low rewards </w:t>
+        <w:t xml:space="preserve">. During training </w:t>
+      </w:r>
+      <w:r>
+        <w:lastRenderedPageBreak/>
+        <w:t xml:space="preserve">(reward phase) participants are doing an attention task in which different features (e.g. colors or shapes) are paired with different reward magnitudes or frequencies. For example, correct detection of a red stimulus in a visual search array is always followed by receipt of a high monetary reward, while other colors are paired with low or no reward. In the following test phase (extinction phase) participants are informed that they cannot earn any more rewards. Using this design it was demonstrated that objects paired with high rewards are easier to select as targets and harder to ignore as distractors, while the opposite is true for objects related to low rewards </w:t>
       </w:r>
       <w:r>
         <w:fldChar w:fldCharType="begin" w:fldLock="1"/>
@@ -617,7 +732,11 @@
         <w:fldChar w:fldCharType="end"/>
       </w:r>
       <w:r>
-        <w:t xml:space="preserve">. They have shown an amplification of early visual processing in extrastriate visual cortex (increased P1 component) and an increase in visuospatial attention (increased N2pc component) contralateral to the color associated with a high reward on the previous trial. This effect was present when that color was in the location of either the distractor or a target. A similar modulation of the N2pc component was also found when object categories were linked to different reward schedules </w:t>
+        <w:t xml:space="preserve">. They have shown an amplification of early visual processing in extrastriate visual cortex (increased P1 component) </w:t>
+      </w:r>
+      <w:r>
+        <w:lastRenderedPageBreak/>
+        <w:t xml:space="preserve">and an increase in visuospatial attention (increased N2pc component) contralateral to the color associated with a high reward on the previous trial. This effect was present when that color was in the location of either the distractor or a target. A similar modulation of the N2pc component was also found when object categories were linked to different reward schedules </w:t>
       </w:r>
       <w:r>
         <w:fldChar w:fldCharType="begin" w:fldLock="1"/>
@@ -682,7 +801,13 @@
         <w:ind w:firstLine="720"/>
       </w:pPr>
       <w:r>
-        <w:t xml:space="preserve">The behavioral and neuroimaging studies such as these have led to the proposal that rewards can teach visual selective attention, and guide it despite the current goals and with no changes in physical salience of the stimuli </w:t>
+        <w:t>The behavioral and neuroimaging studies such as these have led to the proposal that rewards can teach visual selective attention, and guide it despite the current goals</w:t>
+      </w:r>
+      <w:r>
+        <w:t>,</w:t>
+      </w:r>
+      <w:r>
+        <w:t xml:space="preserve"> and with no changes in physical salience of the stimuli </w:t>
       </w:r>
       <w:r>
         <w:fldChar w:fldCharType="begin" w:fldLock="1"/>
@@ -703,24 +828,62 @@
         <w:fldChar w:fldCharType="end"/>
       </w:r>
       <w:r>
-        <w:t xml:space="preserve">. This idea has generated a </w:t>
-      </w:r>
-      <w:proofErr w:type="spellStart"/>
-      <w:r>
-        <w:t>a</w:t>
-      </w:r>
-      <w:proofErr w:type="spellEnd"/>
-      <w:r>
-        <w:t xml:space="preserve"> lot of research and has important implication for both cognitive theory, as well as clinical translations </w:t>
-      </w:r>
-      <w:r>
-        <w:rPr>
-          <w:highlight w:val="yellow"/>
-        </w:rPr>
-        <w:t>(Anderson on addiction, depression, etc.).</w:t>
-      </w:r>
-      <w:r>
-        <w:t xml:space="preserve"> However, the current studies leave a number of issues unanswered. First, most of the studies, especially the electrophysiological ones, have focused on transient attention: they have investigated the quick processing of the briefly presented stimuli. This approach could favor the fast and automatic effects of reward history on attention. Second, most of the studies on the value-driven attentional bias have used the visual search task and introduced rewards related to the features (in most cases colors) present in the search array. In this way, it is hard to rule out the possibility that spatial and feature-based attention are confounded. Finally, the studies showing the superiority of the reward effects over goal-directed attention have done so in the settings in which the goals of the participants are assumed (i.e. they are aware that they cannot earn any more money, so it is assumed that their goal is to pay equal amount of attention to all of the stimuli). However, this idea hasn’t been tested in a more rigorous setting in which participants still have a clear goal that is in collision or in line with the reward-driven effect. Additionally, the attentional capture in the existing paradigms is always inferred: trials with and without the distractor associated with a reward are compared. In contrast, our paradigm enables us to look at the simultaneous processing of both target and distractor associated with different reward schedules.</w:t>
+        <w:t>. This idea has generated a</w:t>
+      </w:r>
+      <w:r>
+        <w:t xml:space="preserve"> lot of research and has important implication for both cognitive theory, as well as clinical translations</w:t>
+      </w:r>
+      <w:r>
+        <w:t xml:space="preserve"> </w:t>
+      </w:r>
+      <w:r>
+        <w:fldChar w:fldCharType="begin" w:fldLock="1"/>
+      </w:r>
+      <w:r>
+        <w:instrText>ADDIN CSL_CITATION {"citationItems":[{"id":"ITEM-1","itemData":{"DOI":"10.3758/s13415-014-0301-z","ISSN":"1531-135X","PMID":"24874421","abstract":"The capture of attention by stimuli previously associated with reward has been demonstrated across a wide range of studies. Such value-based attentional priority appears to be robust, and cases where reward feedback fails to modulate subsequent attention have not been reported. However, individuals differ in their sensitivity to external rewards, and such sensitivity is abnormally blunted in depression. Here, we show that depressive symptomology is accompanied by insensitivity to value-based attentional bias. We replicate attentional capture by stimuli previously associated with reward in a control sample and show that these same reward-related stimuli do not capture attention in individuals experiencing symptoms of depression. This sharp contrast in performance indicates that value-based attentional biases depend on the normal functioning of the brain's reward system and suggests that a failure to preferentially attend to reward-related information may play a role in the experience of depression.","author":[{"dropping-particle":"","family":"Anderson","given":"Brian A","non-dropping-particle":"","parse-names":false,"suffix":""},{"dropping-particle":"","family":"Leal","given":"Stephanie L","non-dropping-particle":"","parse-names":false,"suffix":""},{"dropping-particle":"","family":"Hall","given":"Michelle G","non-dropping-particle":"","parse-names":false,"suffix":""},{"dropping-particle":"","family":"Yassa","given":"Michael A","non-dropping-particle":"","parse-names":false,"suffix":""},{"dropping-particle":"","family":"Yantis","given":"Steven","non-dropping-particle":"","parse-names":false,"suffix":""}],"container-title":"Cognitive, affective &amp; behavioral neuroscience","id":"ITEM-1","issue":"4","issued":{"date-parts":[["2014"]]},"page":"1221-7","title":"The attribution of value-based attentional priority in individuals with depressive symptoms.","type":"article-journal","volume":"14"},"uris":["http://www.mendeley.com/documents/?uuid=8dca8e70-4254-44ba-97c3-6ce5b657c56b"]},{"id":"ITEM-2","itemData":{"DOI":"10.3758/s13423-017-1240-9","ISSN":"1069-9384","author":[{"dropping-particle":"","family":"Anderson","given":"Brian A.","non-dropping-particle":"","parse-names":false,"suffix":""},{"dropping-particle":"","family":"Chiu","given":"Michelle","non-dropping-particle":"","parse-names":false,"suffix":""},{"dropping-particle":"","family":"DiBartolo","given":"Michelle M.","non-dropping-particle":"","parse-names":false,"suffix":""},{"dropping-particle":"","family":"Leal","given":"Stephanie L.","non-dropping-particle":"","parse-names":false,"suffix":""}],"container-title":"Psychonomic Bulletin &amp; Review","id":"ITEM-2","issue":"February","issued":{"date-parts":[["2017"]]},"publisher":"Psychonomic Bulletin &amp; Review","title":"On t</w:instrText>
+      </w:r>
+      <w:r>
+        <w:rPr>
+          <w:rFonts w:ascii="Tahoma" w:hAnsi="Tahoma" w:cs="Tahoma"/>
+        </w:rPr>
+        <w:instrText>﻿</w:instrText>
+      </w:r>
+      <w:r>
+        <w:instrText>he distinction between value-driven attention and selection history: Evidence from individuals with depressive symptoms","type":"article-journal"},"uris":["http://www.mendeley.com/documents/?uuid=8f3a35d6-09cf-4ef3-8dde-0d6fd233386a"]}],"mendeley":{"formattedCitation":"(B. A. Anderson, Chiu, DiBartolo, &amp; Leal, 2017; B. A. Anderson, Leal, Hall, Yassa, &amp; Yantis, 2014)","manualFormatting":"(for example, the value-driven attentional bias is reduced in individuals with depression: Anderson, Chiu, DiBartolo, &amp; Leal, 2017; Anderson, Leal, Hall, Yassa, &amp; Yantis, 2014)","plainTextFormattedCitation":"(B. A. Anderson, Chiu, DiBartolo, &amp; Leal, 2017; B. A. Anderson, Leal, Hall, Yassa, &amp; Yantis, 2014)","previouslyFormattedCitation":"(B. A. Anderson, Chiu, DiBartolo, &amp; Leal, 2017; B. A. Anderson, Leal, Hall, Yassa, &amp; Yantis, 2014)"},"properties":{"noteIndex":0},"schema":"https://github.com/citation-style-language/schema/raw/master/csl-citation.json"}</w:instrText>
+      </w:r>
+      <w:r>
+        <w:fldChar w:fldCharType="separate"/>
+      </w:r>
+      <w:r>
+        <w:rPr>
+          <w:noProof/>
+        </w:rPr>
+        <w:t>(</w:t>
+      </w:r>
+      <w:r>
+        <w:rPr>
+          <w:noProof/>
+        </w:rPr>
+        <w:t xml:space="preserve">for example, the value-driven attentional bias is reduced in individuals with depression: </w:t>
+      </w:r>
+      <w:r>
+        <w:rPr>
+          <w:noProof/>
+        </w:rPr>
+        <w:t>Anderson, Chiu, DiBartolo, &amp; Leal, 2017; Anderson, Leal, Hall, Yassa, &amp; Yantis, 2014)</w:t>
+      </w:r>
+      <w:r>
+        <w:fldChar w:fldCharType="end"/>
+      </w:r>
+      <w:r>
+        <w:t>.</w:t>
+      </w:r>
+      <w:r>
+        <w:t xml:space="preserve"> However, the current studies leave a number of issues unanswered. First, most of the studies, especially the electrophysiological ones, have focused on transient attention: they have investigated the quick processing of the briefly presented stimuli. This approach could favor the fast and automatic effects of reward history on attention. Second, most of the studies on the value-driven attentional bias have used the visual search task and introduced rewards related to the features (in most cases colors) present in the search array. In this way, it is hard to rule out the possibility that spatial and feature-based attention are confounded. Finally, the studies showing the superiority of the reward effects over goal-directed attention have done so in the settings in which the goals of the participants are assumed (i.e. they </w:t>
+      </w:r>
+      <w:r>
+        <w:lastRenderedPageBreak/>
+        <w:t>are aware that they cannot earn any more money, so it is assumed that their goal is to pay equal amount of attention to all of the stimuli). However, this idea hasn’t been tested in a more rigorous setting in which participants still have a clear goal that is in collision or in line with the reward-driven effect. Additionally, the attentional capture in the existing paradigms is always inferred: trials with and without the distractor associated with a reward are compared. In contrast, our paradigm enables us to look at the simultaneous processing of both target and distractor associated with different reward schedules.</w:t>
       </w:r>
     </w:p>
     <w:p>
@@ -729,37 +892,16 @@
         <w:ind w:firstLine="720"/>
       </w:pPr>
       <w:r>
-        <w:t xml:space="preserve">In this study we have set out to directly compare the influence of goal-directed attention and value-driven attention and to investigate the simultaneous deployment of attention to the stimuli linked to high or low reward probability. We have used the steady-state visual evoked potentials (SSVEPs) to track stimulus processing in the early visual cortex. SSVEPs represent the oscillatory response of the visual cortex to flickering stimuli (Norcia, </w:t>
-      </w:r>
-      <w:proofErr w:type="spellStart"/>
-      <w:r>
-        <w:t>Appelbaum</w:t>
-      </w:r>
-      <w:proofErr w:type="spellEnd"/>
-      <w:r>
-        <w:t xml:space="preserve">, Ales, </w:t>
-      </w:r>
-      <w:proofErr w:type="spellStart"/>
-      <w:r>
-        <w:t>Cottereau</w:t>
-      </w:r>
-      <w:proofErr w:type="spellEnd"/>
-      <w:r>
-        <w:t xml:space="preserve">, &amp; </w:t>
-      </w:r>
-      <w:proofErr w:type="spellStart"/>
-      <w:r>
-        <w:t>Rossion</w:t>
-      </w:r>
-      <w:proofErr w:type="spellEnd"/>
-      <w:r>
-        <w:t xml:space="preserve">, 2015). They provide a continuous measure of feature-based attention deployed across multiple stimuli simultaneously, and are a reliably modulated by goals such as paying attention to a certain stimulus feature. For example, in a random-dot kinematogram (RDK) task, dots of different colors can be frequency-tagged with different flickering rates. If participants are instructed to pay attention to red dots, the amplitude in their frequency is reliably increased, while the amplitude in the frequencies of the other stimuli is decreased </w:t>
+        <w:t>In this study we have set out to directly compare the influence of goal-directed attention and value-driven attention and to investigate the simultaneous deployment of attention to the stimuli linked to high or low reward probability. We have used the steady-state visual evoked potentials (SSVEPs) to track stimulus processing in the early visual cortex. SSVEPs represent the oscillatory response of the visual cortex to flickering stimuli</w:t>
+      </w:r>
+      <w:r>
+        <w:t xml:space="preserve"> </w:t>
       </w:r>
       <w:r>
         <w:fldChar w:fldCharType="begin" w:fldLock="1"/>
       </w:r>
       <w:r>
-        <w:instrText>ADDIN CSL_CITATION {"citationItems":[{"id":"ITEM-1","itemData":{"DOI":"10.1073/pnas.1002436107","ISBN":"1091-6490 (Electronic)\\r0027-8424 (Linking)","ISSN":"1091-6490","PMID":"20643918","abstract":"A central question in the field of attention is whether visual processing is a strictly limited resource, which must be allocated by selective attention. If this were the case, attentional enhancement of one stimulus should invariably lead to suppression of unattended distracter stimuli. Here we examine voluntary cued shifts of feature-selective attention to either one of two superimposed red or blue random dot kinematograms (RDKs) to test whether such a reciprocal relationship between enhancement of an attended and suppression of an unattended stimulus can be observed. The steady-state visual evoked potential (SSVEP), an oscillatory brain response elicited by the flickering RDKs, was measured in human EEG. Supporting limited resources, we observed both an enhancement of the attended and a suppression of the unattended RDK, but this observed reciprocity did not occur concurrently: enhancement of the attended RDK started at 220 ms after cue onset and preceded suppression of the unattended RDK by about 130 ms. Furthermore, we found that behavior was significantly correlated with the SSVEP time course of a measure of selectivity (attended minus unattended) but not with a measure of total activity (attended plus unattended). The significant deviations from a temporally synchronized reciprocity between enhancement and suppression suggest that the enhancement of the attended stimulus may cause the suppression of the unattended stimulus in the present experiment.","author":[{"dropping-particle":"","family":"Andersen","given":"S K","non-dropping-particle":"","parse-names":false,"suffix":""},{"dropping-particle":"","family":"Müller","given":"M M","non-dropping-particle":"","parse-names":false,"suffix":""}],"container-title":"Proceedings of the National Academy of Sciences of the United States of America","id":"ITEM-1","issue":"31","issued":{"date-parts":[["2010"]]},"page":"13878-82","title":"Behavioral performance follows the time course of neural facilitation and suppression during cued shifts of feature-selective attention.","type":"article-journal","volume":"107"},"uris":["http://www.mendeley.com/documents/?uuid=4a5f2140-be6d-49d6-81c4-ac2ed9193f74"]}],"mendeley":{"formattedCitation":"(Andersen &amp; Müller, 2010)","plainTextFormattedCitation":"(Andersen &amp; Müller, 2010)","previouslyFormattedCitation":"(Andersen &amp; Müller, 2010; Muller et al., 2006)"},"properties":{"noteIndex":0},"schema":"https://github.com/citation-style-language/schema/raw/master/csl-citation.json"}</w:instrText>
+        <w:instrText>ADDIN CSL_CITATION {"citationItems":[{"id":"ITEM-1","itemData":{"DOI":"10.1167/15.6.4.doi","ISSN":"1534-7362","PMID":"26024451","abstract":"Periodic visual stimulation and analysis of the resulting steady-state visual evoked potentials were first introduced over 80 years ago as a means to study visual sensation and perception. From the first single-channel recording of responses to modulated light to the present use of sophisticated digital displays composed of complex visual stimuli and high-density recording arrays, steady-state methods have been applied in a broad range of scientific and applied settings. The purpose of this article is to describe the fundamental stimulation paradigms for steady-state visual evoked potentials and to illustrate these principles through research findings across a range of applications in vision science.","author":[{"dropping-particle":"","family":"Norcia","given":"Anthony M","non-dropping-particle":"","parse-names":false,"suffix":""},{"dropping-particle":"","family":"Appelbaum","given":"L Gregory","non-dropping-particle":"","parse-names":false,"suffix":""},{"dropping-particle":"","family":"Ales","given":"Justin M","non-dropping-particle":"","parse-names":false,"suffix":""},{"dropping-particle":"","family":"Cottereau","given":"Benoit R","non-dropping-particle":"","parse-names":false,"suffix":""},{"dropping-particle":"","family":"Rossion","given":"Bruno","non-dropping-particle":"","parse-names":false,"suffix":""}],"container-title":"Journal of vision","id":"ITEM-1","issue":"6","issued":{"date-parts":[["2015"]]},"page":"1-46","title":"The steady-state visual evoked potential in vision research : A review","type":"article-journal","volume":"15"},"uris":["http://www.mendeley.com/documents/?uuid=53ea226a-46b8-47b9-a25f-f7ddb564e489"]}],"mendeley":{"formattedCitation":"(Norcia, Appelbaum, Ales, Cottereau, &amp; Rossion, 2015)","plainTextFormattedCitation":"(Norcia, Appelbaum, Ales, Cottereau, &amp; Rossion, 2015)","previouslyFormattedCitation":"(Norcia, Appelbaum, Ales, Cottereau, &amp; Rossion, 2015)"},"properties":{"noteIndex":0},"schema":"https://github.com/citation-style-language/schema/raw/master/csl-citation.json"}</w:instrText>
       </w:r>
       <w:r>
         <w:fldChar w:fldCharType="separate"/>
@@ -768,13 +910,85 @@
         <w:rPr>
           <w:noProof/>
         </w:rPr>
+        <w:t>(Norcia, Appelbaum, Ales, Cottereau, &amp; Rossion, 2015)</w:t>
+      </w:r>
+      <w:r>
+        <w:fldChar w:fldCharType="end"/>
+      </w:r>
+      <w:r>
+        <w:t xml:space="preserve">. They provide a continuous measure of feature-based attention deployed across multiple stimuli simultaneously, and are a reliably modulated by goals such as paying attention to a certain stimulus feature. For example, in a random-dot kinematogram (RDK) task, dots of different colors can be frequency-tagged with different flickering rates. If participants are instructed to pay attention to red dots, the amplitude in their frequency is reliably increased, while the amplitude in the frequencies of the other stimuli is decreased </w:t>
+      </w:r>
+      <w:r>
+        <w:fldChar w:fldCharType="begin" w:fldLock="1"/>
+      </w:r>
+      <w:r>
+        <w:instrText>ADDIN CSL_CITATION {"citationItems":[{"id":"ITEM-1","itemData":{"DOI":"10.1073/pnas.1002436107","ISBN":"1091-6490 (Electronic)\\r0027-8424 (Linking)","ISSN":"1091-6490","PMID":"20643918","abstract":"A central question in the field of attention is whether visual processing is a strictly limited resource, which must be allocated by selective attention. If this were the case, attentional enhancement of one stimulus should invariably lead to suppression of unattended distracter stimuli. Here we examine voluntary cued shifts of feature-selective attention to either one of two superimposed red or blue random dot kinematograms (RDKs) to test whether such a reciprocal relationship between enhancement of an attended and suppression of an unattended stimulus can be observed. The steady-state visual evoked potential (SSVEP), an oscillatory brain response elicited by the flickering RDKs, was measured in human EEG. Supporting limited resources, we observed both an enhancement of the attended and a suppression of the unattended RDK, but this observed reciprocity did not occur concurrently: enhancement of the attended RDK started at 220 ms after cue onset and preceded suppression of the unattended RDK by about 130 ms. Furthermore, we found that behavior was significantly correlated with the SSVEP time course of a measure of selectivity (attended minus unattended) but not with a measure of total activity (attended plus unattended). The significant deviations from a temporally synchronized reciprocity between enhancement and suppression suggest that the enhancement of the attended stimulus may cause the suppression of the unattended stimulus in the present experiment.","author":[{"dropping-particle":"","family":"Andersen","given":"S K","non-dropping-particle":"","parse-names":false,"suffix":""},{"dropping-particle":"","family":"Müller","given":"M M","non-dropping-particle":"","parse-names":false,"suffix":""}],"container-title":"Proceedings of the National Academy of Sciences of the United States of America","id":"ITEM-1","issue":"31","issued":{"date-parts":[["2010"]]},"page":"13878-82","title":"Behavioral performance follows the time course of neural facilitation and suppression during cued shifts of feature-selective attention.","type":"article-journal","volume":"107"},"uris":["http://www.mendeley.com/documents/?uuid=4a5f2140-be6d-49d6-81c4-ac2ed9193f74"]}],"mendeley":{"formattedCitation":"(Andersen &amp; Müller, 2010)","plainTextFormattedCitation":"(Andersen &amp; Müller, 2010)","previouslyFormattedCitation":"(Andersen &amp; Müller, 2010)"},"properties":{"noteIndex":0},"schema":"https://github.com/citation-style-language/schema/raw/master/csl-citation.json"}</w:instrText>
+      </w:r>
+      <w:r>
+        <w:fldChar w:fldCharType="separate"/>
+      </w:r>
+      <w:r>
+        <w:rPr>
+          <w:noProof/>
+        </w:rPr>
         <w:t>(Andersen &amp; Müller, 2010)</w:t>
       </w:r>
       <w:r>
         <w:fldChar w:fldCharType="end"/>
       </w:r>
       <w:r>
-        <w:t xml:space="preserve">. Using the RDK task, we investigated the simultaneous deployment of attention to two features (red and blue dots) across three phases of the experiment. On each trials participants were instructed to pay attention to one of the two colors, and they first did the task without any rewards (baseline), then rewards were introduced and the two features were linked with different probabilities of earning a rewards (reward). In the last phase participants were informed that they will not be able to earn any more rewards (extinction). This design enabled us to investigate the influence of rewards on attention simultaneously for both features. Further on, it allowed us to compare the goal-directed deployment of attention with the value-driven attention in the extinction phase.  </w:t>
+        <w:t xml:space="preserve">. Using the RDK task, we investigated the simultaneous deployment of attention to two features (red and blue dots) across three phases of the experiment. On each trials participants were instructed to pay attention to one of the two colors, and they first did the task without any rewards (baseline), then rewards were introduced and the two features were linked with different probabilities of earning a rewards (reward). In the last phase participants were informed that they </w:t>
+      </w:r>
+      <w:r>
+        <w:lastRenderedPageBreak/>
+        <w:t>will not be able to earn any more rewards (extinction). This design enabled us to investigate the influence of rewards on attention simultaneously for both features. Further on, it allowed us to compare the goal-directed deployment of attention</w:t>
+      </w:r>
+      <w:r>
+        <w:t xml:space="preserve"> (e.g., the goal to pay attention to red dots)</w:t>
+      </w:r>
+      <w:r>
+        <w:t xml:space="preserve"> with the value-driven attention in the extinction phase.  </w:t>
+      </w:r>
+    </w:p>
+    <w:p>
+      <w:pPr>
+        <w:spacing w:line="480" w:lineRule="auto"/>
+        <w:ind w:firstLine="720"/>
+      </w:pPr>
+      <w:r>
+        <w:t xml:space="preserve">In this setting the cognitive control account and the value-driven attention view </w:t>
+      </w:r>
+      <w:r>
+        <w:t xml:space="preserve">both predict that the amount of attention allocated toward the high rewarded feature should be increased, and the amount of attention allocated toward the low rewarded feature should be decreased during the reward phase. However, they </w:t>
+      </w:r>
+      <w:r>
+        <w:t>provide diverging predictions</w:t>
+      </w:r>
+      <w:r>
+        <w:t xml:space="preserve"> about the extinction phase</w:t>
+      </w:r>
+      <w:r>
+        <w:t xml:space="preserve">. Namely, if attention is allocated in order to maximize value, the amount of attention allocated toward each of the features should be the same in the baseline and in the extinction phase. However, the value-driven account would predict that more attention will be allocated toward the feature that was previously linked to a high probability of earning a reward. </w:t>
+      </w:r>
+      <w:r>
+        <w:t>The current paradigm allowed us to test these predictions</w:t>
+      </w:r>
+      <w:r>
+        <w:t xml:space="preserve">. The paradigm also provided us with an </w:t>
+      </w:r>
+      <w:r>
+        <w:t xml:space="preserve">electrophysiological measure of the amount of attention that is simultaneously being allocated toward the high and low rewarded feature. </w:t>
+      </w:r>
+      <w:r>
+        <w:t xml:space="preserve">This enabled us to more directly test the idea that more attention is paid toward the feature linked to the high probability of earning a </w:t>
+      </w:r>
+      <w:r>
+        <w:t>reward.</w:t>
+      </w:r>
+      <w:bookmarkStart w:id="1" w:name="_GoBack"/>
+      <w:bookmarkEnd w:id="1"/>
+      <w:r>
+        <w:t xml:space="preserve"> </w:t>
       </w:r>
     </w:p>
     <w:p/>
@@ -1046,7 +1260,7 @@
       <w:r>
         <w:t xml:space="preserve"> </w:t>
       </w:r>
-      <w:commentRangeStart w:id="1"/>
+      <w:commentRangeStart w:id="2"/>
       <w:r>
         <w:t>At the beginning of each trial, participants were instructed which of the two RDKs to attend by a verbal audio cue (“red” vs. “blue”).</w:t>
       </w:r>
@@ -1092,12 +1306,12 @@
       <w:r>
         <w:t xml:space="preserve"> each</w:t>
       </w:r>
-      <w:commentRangeEnd w:id="1"/>
+      <w:commentRangeEnd w:id="2"/>
       <w:r>
         <w:rPr>
           <w:rStyle w:val="CommentReference"/>
         </w:rPr>
-        <w:commentReference w:id="1"/>
+        <w:commentReference w:id="2"/>
       </w:r>
       <w:r>
         <w:t>. Each RDK flicker</w:t>
@@ -1159,11 +1373,11 @@
       <w:r>
         <w:t>(up, down, left, or right)</w:t>
       </w:r>
-      <w:ins w:id="2" w:author="Andersen, Soren" w:date="2018-10-02T12:40:00Z">
+      <w:ins w:id="3" w:author="Andersen, Soren" w:date="2018-10-02T12:40:00Z">
         <w:r>
           <w:t xml:space="preserve"> for </w:t>
         </w:r>
-        <w:commentRangeStart w:id="3"/>
+        <w:commentRangeStart w:id="4"/>
         <w:r>
           <w:t>@@@</w:t>
         </w:r>
@@ -1171,12 +1385,12 @@
         <w:r>
           <w:t>ms</w:t>
         </w:r>
-        <w:commentRangeEnd w:id="3"/>
+        <w:commentRangeEnd w:id="4"/>
         <w:r>
           <w:rPr>
             <w:rStyle w:val="CommentReference"/>
           </w:rPr>
-          <w:commentReference w:id="3"/>
+          <w:commentReference w:id="4"/>
         </w:r>
       </w:ins>
       <w:r>
@@ -1306,7 +1520,7 @@
           <w:lang w:val="da-DK"/>
         </w:rPr>
       </w:pPr>
-      <w:commentRangeStart w:id="4"/>
+      <w:commentRangeStart w:id="5"/>
       <w:r>
         <w:t>The experiment started with 4 practice blocks of 60 trials. After each block</w:t>
       </w:r>
@@ -1487,12 +1701,12 @@
       <w:r>
         <w:t xml:space="preserve"> </w:t>
       </w:r>
-      <w:commentRangeEnd w:id="4"/>
+      <w:commentRangeEnd w:id="5"/>
       <w:r>
         <w:rPr>
           <w:rStyle w:val="CommentReference"/>
         </w:rPr>
-        <w:commentReference w:id="4"/>
+        <w:commentReference w:id="5"/>
       </w:r>
       <w:r>
         <w:t>brakes</w:t>
@@ -1572,6 +1786,7 @@
         <w:ind w:firstLine="720"/>
         <w:jc w:val="both"/>
       </w:pPr>
+      <w:commentRangeStart w:id="6"/>
       <w:r>
         <w:t xml:space="preserve">This experiment was </w:t>
       </w:r>
@@ -1601,6 +1816,13 @@
       </w:r>
       <w:r>
         <w:t>.</w:t>
+      </w:r>
+      <w:commentRangeEnd w:id="6"/>
+      <w:r>
+        <w:rPr>
+          <w:rStyle w:val="CommentReference"/>
+        </w:rPr>
+        <w:commentReference w:id="6"/>
       </w:r>
     </w:p>
     <w:p>
@@ -1608,6 +1830,7 @@
         <w:pStyle w:val="Heading2"/>
         <w:spacing w:before="0" w:after="240"/>
       </w:pPr>
+      <w:commentRangeStart w:id="7"/>
       <w:r>
         <w:t>EEG recording and pre</w:t>
       </w:r>
@@ -1616,6 +1839,15 @@
       </w:r>
       <w:r>
         <w:t>processing</w:t>
+      </w:r>
+      <w:commentRangeEnd w:id="7"/>
+      <w:r>
+        <w:rPr>
+          <w:rStyle w:val="CommentReference"/>
+          <w:rFonts w:eastAsiaTheme="minorHAnsi" w:cs="Times New Roman"/>
+          <w:b w:val="0"/>
+        </w:rPr>
+        <w:commentReference w:id="7"/>
       </w:r>
     </w:p>
     <w:p>
@@ -1667,7 +1899,7 @@
         </w:rPr>
         <w:t xml:space="preserve"> and </w:t>
       </w:r>
-      <w:commentRangeStart w:id="5"/>
+      <w:commentRangeStart w:id="8"/>
       <w:r>
         <w:rPr>
           <w:szCs w:val="24"/>
@@ -1686,12 +1918,12 @@
         </w:rPr>
         <w:t>-pass filtered at 100 Hz</w:t>
       </w:r>
-      <w:commentRangeEnd w:id="5"/>
+      <w:commentRangeEnd w:id="8"/>
       <w:r>
         <w:rPr>
           <w:rStyle w:val="CommentReference"/>
         </w:rPr>
-        <w:commentReference w:id="5"/>
+        <w:commentReference w:id="8"/>
       </w:r>
       <w:r>
         <w:rPr>
@@ -2747,7 +2979,7 @@
         </w:rPr>
         <w:t xml:space="preserve">). </w:t>
       </w:r>
-      <w:commentRangeStart w:id="6"/>
+      <w:commentRangeStart w:id="9"/>
       <w:r>
         <w:rPr>
           <w:szCs w:val="24"/>
@@ -2772,12 +3004,12 @@
       <w:r>
         <w:t>oids</w:t>
       </w:r>
-      <w:commentRangeEnd w:id="6"/>
+      <w:commentRangeEnd w:id="9"/>
       <w:r>
         <w:rPr>
           <w:rStyle w:val="CommentReference"/>
         </w:rPr>
-        <w:commentReference w:id="6"/>
+        <w:commentReference w:id="9"/>
       </w:r>
       <w:r>
         <w:rPr>
@@ -3163,7 +3395,7 @@
     <w:p/>
     <w:p/>
     <w:p>
-      <w:commentRangeStart w:id="7"/>
+      <w:commentRangeStart w:id="10"/>
       <w:r>
         <w:rPr>
           <w:noProof/>
@@ -3216,12 +3448,12 @@
           </wp:inline>
         </w:drawing>
       </w:r>
-      <w:commentRangeEnd w:id="7"/>
+      <w:commentRangeEnd w:id="10"/>
       <w:r>
         <w:rPr>
           <w:rStyle w:val="CommentReference"/>
         </w:rPr>
-        <w:commentReference w:id="7"/>
+        <w:commentReference w:id="10"/>
       </w:r>
     </w:p>
     <w:p>
@@ -3232,7 +3464,7 @@
           <w:szCs w:val="20"/>
         </w:rPr>
       </w:pPr>
-      <w:commentRangeStart w:id="8"/>
+      <w:commentRangeStart w:id="11"/>
       <w:r>
         <w:rPr>
           <w:b/>
@@ -3257,12 +3489,12 @@
         </w:rPr>
         <w:t>2</w:t>
       </w:r>
-      <w:commentRangeEnd w:id="8"/>
+      <w:commentRangeEnd w:id="11"/>
       <w:r>
         <w:rPr>
           <w:rStyle w:val="CommentReference"/>
         </w:rPr>
-        <w:commentReference w:id="8"/>
+        <w:commentReference w:id="11"/>
       </w:r>
       <w:r>
         <w:rPr>
@@ -3279,7 +3511,7 @@
         </w:rPr>
         <w:t xml:space="preserve"> Grand average FFT-amplitude spectra derived from EEG signals at each participant's best four-electrode </w:t>
       </w:r>
-      <w:commentRangeStart w:id="9"/>
+      <w:commentRangeStart w:id="12"/>
       <w:r>
         <w:rPr>
           <w:sz w:val="20"/>
@@ -3301,12 +3533,12 @@
         </w:rPr>
         <w:t xml:space="preserve">2 Hz </w:t>
       </w:r>
-      <w:commentRangeEnd w:id="9"/>
+      <w:commentRangeEnd w:id="12"/>
       <w:r>
         <w:rPr>
           <w:rStyle w:val="CommentReference"/>
         </w:rPr>
-        <w:commentReference w:id="9"/>
+        <w:commentReference w:id="12"/>
       </w:r>
       <w:proofErr w:type="spellStart"/>
       <w:r>
@@ -3316,7 +3548,7 @@
         </w:rPr>
         <w:t>signal</w:t>
       </w:r>
-      <w:commentRangeStart w:id="10"/>
+      <w:commentRangeStart w:id="13"/>
       <w:r>
         <w:rPr>
           <w:sz w:val="20"/>
@@ -3324,12 +3556,12 @@
         </w:rPr>
         <w:t>.</w:t>
       </w:r>
-      <w:commentRangeEnd w:id="10"/>
+      <w:commentRangeEnd w:id="13"/>
       <w:r>
         <w:rPr>
           <w:rStyle w:val="CommentReference"/>
         </w:rPr>
-        <w:commentReference w:id="10"/>
+        <w:commentReference w:id="13"/>
       </w:r>
       <w:r>
         <w:rPr>
@@ -3959,8 +4191,6 @@
         <w:pStyle w:val="Heading1"/>
         <w:spacing w:before="0" w:after="240"/>
       </w:pPr>
-      <w:bookmarkStart w:id="11" w:name="_GoBack"/>
-      <w:bookmarkEnd w:id="11"/>
       <w:r>
         <w:t>Results</w:t>
       </w:r>
@@ -3980,7 +4210,7 @@
         <w:ind w:firstLine="284"/>
         <w:jc w:val="both"/>
       </w:pPr>
-      <w:commentRangeStart w:id="12"/>
+      <w:commentRangeStart w:id="14"/>
       <w:r>
         <w:t xml:space="preserve">We fitted </w:t>
       </w:r>
@@ -4008,12 +4238,12 @@
       <w:r>
         <w:t xml:space="preserve"> separately</w:t>
       </w:r>
-      <w:commentRangeEnd w:id="12"/>
+      <w:commentRangeEnd w:id="14"/>
       <w:r>
         <w:rPr>
           <w:rStyle w:val="CommentReference"/>
         </w:rPr>
-        <w:commentReference w:id="12"/>
+        <w:commentReference w:id="14"/>
       </w:r>
       <w:r>
         <w:t xml:space="preserve"> (</w:t>
@@ -4250,16 +4480,16 @@
             <w:pPr>
               <w:spacing w:line="360" w:lineRule="auto"/>
             </w:pPr>
-            <w:commentRangeStart w:id="13"/>
+            <w:commentRangeStart w:id="15"/>
             <w:r>
               <w:t>Table 1</w:t>
             </w:r>
-            <w:commentRangeEnd w:id="13"/>
+            <w:commentRangeEnd w:id="15"/>
             <w:r>
               <w:rPr>
                 <w:rStyle w:val="CommentReference"/>
               </w:rPr>
-              <w:commentReference w:id="13"/>
+              <w:commentReference w:id="15"/>
             </w:r>
           </w:p>
           <w:p>
@@ -4410,7 +4640,7 @@
               </w:rPr>
               <w:t xml:space="preserve">0 </w:t>
             </w:r>
-            <w:commentRangeStart w:id="14"/>
+            <w:commentRangeStart w:id="16"/>
             <w:r>
               <w:rPr>
                 <w:color w:val="000000"/>
@@ -4447,12 +4677,12 @@
               </w:rPr>
               <w:t>]</w:t>
             </w:r>
-            <w:commentRangeEnd w:id="14"/>
+            <w:commentRangeEnd w:id="16"/>
             <w:r>
               <w:rPr>
                 <w:rStyle w:val="CommentReference"/>
               </w:rPr>
-              <w:commentReference w:id="14"/>
+              <w:commentReference w:id="16"/>
             </w:r>
           </w:p>
         </w:tc>
@@ -4945,7 +5175,7 @@
         </w:tc>
       </w:tr>
     </w:tbl>
-    <w:commentRangeStart w:id="15"/>
+    <w:commentRangeStart w:id="17"/>
     <w:p>
       <w:pPr>
         <w:ind w:firstLine="720"/>
@@ -5148,7 +5378,7 @@
               </wp:anchor>
             </w:drawing>
           </mc:Choice>
-          <mc:Fallback xmlns:cx2="http://schemas.microsoft.com/office/drawing/2015/10/21/chartex" xmlns:cx3="http://schemas.microsoft.com/office/drawing/2016/5/9/chartex" xmlns:cx4="http://schemas.microsoft.com/office/drawing/2016/5/10/chartex" xmlns:cx5="http://schemas.microsoft.com/office/drawing/2016/5/11/chartex" xmlns:cx6="http://schemas.microsoft.com/office/drawing/2016/5/12/chartex" xmlns:cx7="http://schemas.microsoft.com/office/drawing/2016/5/13/chartex" xmlns:cx8="http://schemas.microsoft.com/office/drawing/2016/5/14/chartex" xmlns:aink="http://schemas.microsoft.com/office/drawing/2016/ink" xmlns:am3d="http://schemas.microsoft.com/office/drawing/2017/model3d" xmlns:w16cid="http://schemas.microsoft.com/office/word/2016/wordml/cid">
+          <mc:Fallback xmlns:w16cid="http://schemas.microsoft.com/office/word/2016/wordml/cid" xmlns:am3d="http://schemas.microsoft.com/office/drawing/2017/model3d" xmlns:aink="http://schemas.microsoft.com/office/drawing/2016/ink" xmlns:cx8="http://schemas.microsoft.com/office/drawing/2016/5/14/chartex" xmlns:cx7="http://schemas.microsoft.com/office/drawing/2016/5/13/chartex" xmlns:cx6="http://schemas.microsoft.com/office/drawing/2016/5/12/chartex" xmlns:cx5="http://schemas.microsoft.com/office/drawing/2016/5/11/chartex" xmlns:cx4="http://schemas.microsoft.com/office/drawing/2016/5/10/chartex" xmlns:cx3="http://schemas.microsoft.com/office/drawing/2016/5/9/chartex" xmlns:cx2="http://schemas.microsoft.com/office/drawing/2015/10/21/chartex">
             <w:pict>
               <v:group w14:anchorId="120B399F" id="Group 23" o:spid="_x0000_s1026" style="position:absolute;margin-left:-49.1pt;margin-top:214.5pt;width:567.9pt;height:194.65pt;z-index:251664384;mso-position-horizontal-relative:margin;mso-position-vertical-relative:margin;mso-width-relative:margin;mso-height-relative:margin" coordsize="61461,19116" o:gfxdata="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">
                 <v:shapetype id="_x0000_t75" coordsize="21600,21600" o:spt="75" o:preferrelative="t" path="m@4@5l@4@11@9@11@9@5xe" filled="f" stroked="f">
@@ -5186,12 +5416,12 @@
           </mc:Fallback>
         </mc:AlternateContent>
       </w:r>
-      <w:commentRangeEnd w:id="15"/>
+      <w:commentRangeEnd w:id="17"/>
       <w:r>
         <w:rPr>
           <w:rStyle w:val="CommentReference"/>
         </w:rPr>
-        <w:commentReference w:id="15"/>
+        <w:commentReference w:id="17"/>
       </w:r>
     </w:p>
     <w:p>
@@ -5202,7 +5432,7 @@
           <w:sz w:val="20"/>
         </w:rPr>
       </w:pPr>
-      <w:commentRangeStart w:id="16"/>
+      <w:commentRangeStart w:id="18"/>
       <w:r>
         <w:rPr>
           <w:b/>
@@ -5217,12 +5447,12 @@
         </w:rPr>
         <w:t>3</w:t>
       </w:r>
-      <w:commentRangeEnd w:id="16"/>
+      <w:commentRangeEnd w:id="18"/>
       <w:r>
         <w:rPr>
           <w:rStyle w:val="CommentReference"/>
         </w:rPr>
-        <w:commentReference w:id="16"/>
+        <w:commentReference w:id="18"/>
       </w:r>
       <w:r>
         <w:rPr>
@@ -5237,19 +5467,19 @@
         </w:rPr>
         <w:t>D</w:t>
       </w:r>
-      <w:commentRangeStart w:id="17"/>
+      <w:commentRangeStart w:id="19"/>
       <w:r>
         <w:rPr>
           <w:sz w:val="20"/>
         </w:rPr>
         <w:t>istributio</w:t>
       </w:r>
-      <w:commentRangeEnd w:id="17"/>
+      <w:commentRangeEnd w:id="19"/>
       <w:r>
         <w:rPr>
           <w:rStyle w:val="CommentReference"/>
         </w:rPr>
-        <w:commentReference w:id="17"/>
+        <w:commentReference w:id="19"/>
       </w:r>
       <w:r>
         <w:rPr>
@@ -5280,20 +5510,20 @@
         <w:pStyle w:val="Heading2"/>
         <w:spacing w:before="0" w:after="240"/>
       </w:pPr>
-      <w:commentRangeStart w:id="18"/>
+      <w:commentRangeStart w:id="20"/>
       <w:r>
         <w:t>Hit rates</w:t>
       </w:r>
-      <w:commentRangeEnd w:id="18"/>
+      <w:commentRangeEnd w:id="20"/>
       <w:r>
         <w:rPr>
           <w:rStyle w:val="CommentReference"/>
           <w:rFonts w:eastAsiaTheme="minorHAnsi" w:cs="Times New Roman"/>
           <w:b w:val="0"/>
         </w:rPr>
-        <w:commentReference w:id="18"/>
-      </w:r>
-      <w:del w:id="19" w:author="Antonio Schettino" w:date="2018-08-28T10:15:00Z">
+        <w:commentReference w:id="20"/>
+      </w:r>
+      <w:del w:id="21" w:author="Antonio Schettino" w:date="2018-08-28T10:15:00Z">
         <w:r>
           <w:delText xml:space="preserve"> </w:delText>
         </w:r>
@@ -5591,16 +5821,16 @@
             <w:pPr>
               <w:spacing w:line="360" w:lineRule="auto"/>
             </w:pPr>
-            <w:commentRangeStart w:id="20"/>
+            <w:commentRangeStart w:id="22"/>
             <w:r>
               <w:t>Table 2</w:t>
             </w:r>
-            <w:commentRangeEnd w:id="20"/>
+            <w:commentRangeEnd w:id="22"/>
             <w:r>
               <w:rPr>
                 <w:rStyle w:val="CommentReference"/>
               </w:rPr>
-              <w:commentReference w:id="20"/>
+              <w:commentReference w:id="22"/>
             </w:r>
           </w:p>
           <w:p>
@@ -7010,7 +7240,7 @@
               </wp:anchor>
             </w:drawing>
           </mc:Choice>
-          <mc:Fallback xmlns:cx2="http://schemas.microsoft.com/office/drawing/2015/10/21/chartex" xmlns:cx3="http://schemas.microsoft.com/office/drawing/2016/5/9/chartex" xmlns:cx4="http://schemas.microsoft.com/office/drawing/2016/5/10/chartex" xmlns:cx5="http://schemas.microsoft.com/office/drawing/2016/5/11/chartex" xmlns:cx6="http://schemas.microsoft.com/office/drawing/2016/5/12/chartex" xmlns:cx7="http://schemas.microsoft.com/office/drawing/2016/5/13/chartex" xmlns:cx8="http://schemas.microsoft.com/office/drawing/2016/5/14/chartex" xmlns:aink="http://schemas.microsoft.com/office/drawing/2016/ink" xmlns:am3d="http://schemas.microsoft.com/office/drawing/2017/model3d" xmlns:w16cid="http://schemas.microsoft.com/office/word/2016/wordml/cid">
+          <mc:Fallback xmlns:w16cid="http://schemas.microsoft.com/office/word/2016/wordml/cid" xmlns:am3d="http://schemas.microsoft.com/office/drawing/2017/model3d" xmlns:aink="http://schemas.microsoft.com/office/drawing/2016/ink" xmlns:cx8="http://schemas.microsoft.com/office/drawing/2016/5/14/chartex" xmlns:cx7="http://schemas.microsoft.com/office/drawing/2016/5/13/chartex" xmlns:cx6="http://schemas.microsoft.com/office/drawing/2016/5/12/chartex" xmlns:cx5="http://schemas.microsoft.com/office/drawing/2016/5/11/chartex" xmlns:cx4="http://schemas.microsoft.com/office/drawing/2016/5/10/chartex" xmlns:cx3="http://schemas.microsoft.com/office/drawing/2016/5/9/chartex" xmlns:cx2="http://schemas.microsoft.com/office/drawing/2015/10/21/chartex">
             <w:pict>
               <v:group w14:anchorId="4151E092" id="Group 22" o:spid="_x0000_s1026" style="position:absolute;margin-left:0;margin-top:1.6pt;width:567.8pt;height:194.75pt;z-index:251666432;mso-position-horizontal:center;mso-position-horizontal-relative:margin;mso-width-relative:margin;mso-height-relative:margin" coordsize="61463,19116" o:gfxdata="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">
                 <v:shape id="Picture 38" o:spid="_x0000_s1027" type="#_x0000_t75" style="position:absolute;width:30731;height:19116;visibility:visible;mso-wrap-style:square" o:gfxdata="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" stroked="t" strokecolor="white [3212]">
@@ -8345,7 +8575,7 @@
             <w:vAlign w:val="center"/>
           </w:tcPr>
           <w:p>
-            <w:commentRangeStart w:id="21"/>
+            <w:commentRangeStart w:id="23"/>
             <w:r>
               <w:t>0.89 [0.58</w:t>
             </w:r>
@@ -8355,12 +8585,12 @@
             <w:r>
               <w:t xml:space="preserve"> 1.32]</w:t>
             </w:r>
-            <w:commentRangeEnd w:id="21"/>
+            <w:commentRangeEnd w:id="23"/>
             <w:r>
               <w:rPr>
                 <w:rStyle w:val="CommentReference"/>
               </w:rPr>
-              <w:commentReference w:id="21"/>
+              <w:commentReference w:id="23"/>
             </w:r>
           </w:p>
         </w:tc>
@@ -8833,7 +9063,7 @@
               </wp:anchor>
             </w:drawing>
           </mc:Choice>
-          <mc:Fallback xmlns:cx2="http://schemas.microsoft.com/office/drawing/2015/10/21/chartex" xmlns:cx3="http://schemas.microsoft.com/office/drawing/2016/5/9/chartex" xmlns:cx4="http://schemas.microsoft.com/office/drawing/2016/5/10/chartex" xmlns:cx5="http://schemas.microsoft.com/office/drawing/2016/5/11/chartex" xmlns:cx6="http://schemas.microsoft.com/office/drawing/2016/5/12/chartex" xmlns:cx7="http://schemas.microsoft.com/office/drawing/2016/5/13/chartex" xmlns:cx8="http://schemas.microsoft.com/office/drawing/2016/5/14/chartex" xmlns:aink="http://schemas.microsoft.com/office/drawing/2016/ink" xmlns:am3d="http://schemas.microsoft.com/office/drawing/2017/model3d" xmlns:w16cid="http://schemas.microsoft.com/office/word/2016/wordml/cid">
+          <mc:Fallback xmlns:w16cid="http://schemas.microsoft.com/office/word/2016/wordml/cid" xmlns:am3d="http://schemas.microsoft.com/office/drawing/2017/model3d" xmlns:aink="http://schemas.microsoft.com/office/drawing/2016/ink" xmlns:cx8="http://schemas.microsoft.com/office/drawing/2016/5/14/chartex" xmlns:cx7="http://schemas.microsoft.com/office/drawing/2016/5/13/chartex" xmlns:cx6="http://schemas.microsoft.com/office/drawing/2016/5/12/chartex" xmlns:cx5="http://schemas.microsoft.com/office/drawing/2016/5/11/chartex" xmlns:cx4="http://schemas.microsoft.com/office/drawing/2016/5/10/chartex" xmlns:cx3="http://schemas.microsoft.com/office/drawing/2016/5/9/chartex" xmlns:cx2="http://schemas.microsoft.com/office/drawing/2015/10/21/chartex">
             <w:pict>
               <v:group w14:anchorId="6303A4C6" id="Group 3" o:spid="_x0000_s1026" style="position:absolute;margin-left:-49pt;margin-top:15pt;width:567.8pt;height:194.75pt;z-index:251672576;mso-position-horizontal-relative:margin;mso-width-relative:margin;mso-height-relative:margin" coordsize="61463,19116" o:gfxdata="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">
                 <v:group id="Group 2" o:spid="_x0000_s1027" style="position:absolute;width:30731;height:19116" coordsize="30731,19116" o:gfxdata="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">
@@ -8865,7 +9095,7 @@
           <w:sz w:val="20"/>
         </w:rPr>
       </w:pPr>
-      <w:commentRangeStart w:id="22"/>
+      <w:commentRangeStart w:id="24"/>
       <w:r>
         <w:rPr>
           <w:b/>
@@ -8905,12 +9135,12 @@
         </w:rPr>
         <w:t xml:space="preserve"> amplitudes per condition.</w:t>
       </w:r>
-      <w:commentRangeEnd w:id="22"/>
+      <w:commentRangeEnd w:id="24"/>
       <w:r>
         <w:rPr>
           <w:rStyle w:val="CommentReference"/>
         </w:rPr>
-        <w:commentReference w:id="22"/>
+        <w:commentReference w:id="24"/>
       </w:r>
     </w:p>
     <w:p>
@@ -11001,7 +11231,7 @@
               </wp:anchor>
             </w:drawing>
           </mc:Choice>
-          <mc:Fallback xmlns:cx2="http://schemas.microsoft.com/office/drawing/2015/10/21/chartex" xmlns:cx3="http://schemas.microsoft.com/office/drawing/2016/5/9/chartex" xmlns:cx4="http://schemas.microsoft.com/office/drawing/2016/5/10/chartex" xmlns:cx5="http://schemas.microsoft.com/office/drawing/2016/5/11/chartex" xmlns:cx6="http://schemas.microsoft.com/office/drawing/2016/5/12/chartex" xmlns:cx7="http://schemas.microsoft.com/office/drawing/2016/5/13/chartex" xmlns:cx8="http://schemas.microsoft.com/office/drawing/2016/5/14/chartex" xmlns:aink="http://schemas.microsoft.com/office/drawing/2016/ink" xmlns:am3d="http://schemas.microsoft.com/office/drawing/2017/model3d" xmlns:w16cid="http://schemas.microsoft.com/office/word/2016/wordml/cid">
+          <mc:Fallback xmlns:w16cid="http://schemas.microsoft.com/office/word/2016/wordml/cid" xmlns:am3d="http://schemas.microsoft.com/office/drawing/2017/model3d" xmlns:aink="http://schemas.microsoft.com/office/drawing/2016/ink" xmlns:cx8="http://schemas.microsoft.com/office/drawing/2016/5/14/chartex" xmlns:cx7="http://schemas.microsoft.com/office/drawing/2016/5/13/chartex" xmlns:cx6="http://schemas.microsoft.com/office/drawing/2016/5/12/chartex" xmlns:cx5="http://schemas.microsoft.com/office/drawing/2016/5/11/chartex" xmlns:cx4="http://schemas.microsoft.com/office/drawing/2016/5/10/chartex" xmlns:cx3="http://schemas.microsoft.com/office/drawing/2016/5/9/chartex" xmlns:cx2="http://schemas.microsoft.com/office/drawing/2015/10/21/chartex">
             <w:pict>
               <v:group w14:anchorId="2155BA52" id="Group 15" o:spid="_x0000_s1026" style="position:absolute;margin-left:-49.1pt;margin-top:84.15pt;width:567.8pt;height:194.75pt;z-index:251670528;mso-position-horizontal-relative:margin;mso-width-relative:margin;mso-height-relative:margin" coordsize="61463,19116" o:gfxdata="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">
                 <v:shape id="Picture 53" o:spid="_x0000_s1027" type="#_x0000_t75" style="position:absolute;width:30731;height:19116;visibility:visible;mso-wrap-style:square" o:gfxdata="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" stroked="t" strokecolor="white [3212]">
@@ -11100,19 +11330,19 @@
         <w:ind w:firstLine="284"/>
         <w:jc w:val="both"/>
       </w:pPr>
-      <w:commentRangeStart w:id="23"/>
+      <w:commentRangeStart w:id="25"/>
       <w:r>
         <w:t>The poste</w:t>
       </w:r>
       <w:r>
         <w:t>rior</w:t>
       </w:r>
-      <w:commentRangeEnd w:id="23"/>
+      <w:commentRangeEnd w:id="25"/>
       <w:r>
         <w:rPr>
           <w:rStyle w:val="CommentReference"/>
         </w:rPr>
-        <w:commentReference w:id="23"/>
+        <w:commentReference w:id="25"/>
       </w:r>
       <w:r>
         <w:t xml:space="preserve"> distribution</w:t>
@@ -11451,7 +11681,7 @@
         <w:ind w:firstLine="284"/>
         <w:jc w:val="both"/>
       </w:pPr>
-      <w:commentRangeStart w:id="24"/>
+      <w:commentRangeStart w:id="26"/>
       <w:r>
         <w:t>We also observed</w:t>
       </w:r>
@@ -11545,12 +11775,12 @@
       <w:r>
         <w:t>.</w:t>
       </w:r>
-      <w:commentRangeEnd w:id="24"/>
+      <w:commentRangeEnd w:id="26"/>
       <w:r>
         <w:rPr>
           <w:rStyle w:val="CommentReference"/>
         </w:rPr>
-        <w:commentReference w:id="24"/>
+        <w:commentReference w:id="26"/>
       </w:r>
     </w:p>
     <w:p>
@@ -11701,16 +11931,16 @@
       <w:r>
         <w:t xml:space="preserve"> </w:t>
       </w:r>
-      <w:commentRangeStart w:id="25"/>
+      <w:commentRangeStart w:id="27"/>
       <w:r>
         <w:t>through baseline and acquisition</w:t>
       </w:r>
-      <w:commentRangeEnd w:id="25"/>
+      <w:commentRangeEnd w:id="27"/>
       <w:r>
         <w:rPr>
           <w:rStyle w:val="CommentReference"/>
         </w:rPr>
-        <w:commentReference w:id="25"/>
+        <w:commentReference w:id="27"/>
       </w:r>
       <w:r>
         <w:t xml:space="preserve">. </w:t>
@@ -12870,7 +13100,7 @@
               </wp:anchor>
             </w:drawing>
           </mc:Choice>
-          <mc:Fallback xmlns:cx2="http://schemas.microsoft.com/office/drawing/2015/10/21/chartex" xmlns:cx3="http://schemas.microsoft.com/office/drawing/2016/5/9/chartex" xmlns:cx4="http://schemas.microsoft.com/office/drawing/2016/5/10/chartex" xmlns:cx5="http://schemas.microsoft.com/office/drawing/2016/5/11/chartex" xmlns:cx6="http://schemas.microsoft.com/office/drawing/2016/5/12/chartex" xmlns:cx7="http://schemas.microsoft.com/office/drawing/2016/5/13/chartex" xmlns:cx8="http://schemas.microsoft.com/office/drawing/2016/5/14/chartex" xmlns:aink="http://schemas.microsoft.com/office/drawing/2016/ink" xmlns:am3d="http://schemas.microsoft.com/office/drawing/2017/model3d" xmlns:w16cid="http://schemas.microsoft.com/office/word/2016/wordml/cid">
+          <mc:Fallback xmlns:w16cid="http://schemas.microsoft.com/office/word/2016/wordml/cid" xmlns:am3d="http://schemas.microsoft.com/office/drawing/2017/model3d" xmlns:aink="http://schemas.microsoft.com/office/drawing/2016/ink" xmlns:cx8="http://schemas.microsoft.com/office/drawing/2016/5/14/chartex" xmlns:cx7="http://schemas.microsoft.com/office/drawing/2016/5/13/chartex" xmlns:cx6="http://schemas.microsoft.com/office/drawing/2016/5/12/chartex" xmlns:cx5="http://schemas.microsoft.com/office/drawing/2016/5/11/chartex" xmlns:cx4="http://schemas.microsoft.com/office/drawing/2016/5/10/chartex" xmlns:cx3="http://schemas.microsoft.com/office/drawing/2016/5/9/chartex" xmlns:cx2="http://schemas.microsoft.com/office/drawing/2015/10/21/chartex">
             <w:pict>
               <v:group w14:anchorId="77543280" id="Group 16" o:spid="_x0000_s1026" style="position:absolute;margin-left:-48.4pt;margin-top:31.95pt;width:567.2pt;height:141.75pt;z-index:251676672;mso-position-horizontal-relative:margin;mso-width-relative:margin;mso-height-relative:margin" coordsize="88969,22104" o:gfxdata="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">
                 <v:group id="_x0000_s1027" style="position:absolute;left:44479;width:44490;height:22104" coordorigin="44479" coordsize="44489,22104" o:gfxdata="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">
@@ -13109,27 +13339,27 @@
       <w:r>
         <w:t>. This can indicate some presence of training effects on</w:t>
       </w:r>
-      <w:commentRangeStart w:id="26"/>
+      <w:commentRangeStart w:id="28"/>
       <w:r>
         <w:t xml:space="preserve"> the </w:t>
       </w:r>
-      <w:commentRangeEnd w:id="26"/>
+      <w:commentRangeEnd w:id="28"/>
       <w:r>
         <w:rPr>
           <w:rStyle w:val="CommentReference"/>
         </w:rPr>
-        <w:commentReference w:id="26"/>
-      </w:r>
-      <w:commentRangeStart w:id="27"/>
+        <w:commentReference w:id="28"/>
+      </w:r>
+      <w:commentRangeStart w:id="29"/>
       <w:r>
         <w:t>accuracy data</w:t>
       </w:r>
-      <w:commentRangeEnd w:id="27"/>
+      <w:commentRangeEnd w:id="29"/>
       <w:r>
         <w:rPr>
           <w:rStyle w:val="CommentReference"/>
         </w:rPr>
-        <w:commentReference w:id="27"/>
+        <w:commentReference w:id="29"/>
       </w:r>
       <w:r>
         <w:t>.</w:t>
@@ -14533,7 +14763,7 @@
               </wp:anchor>
             </w:drawing>
           </mc:Choice>
-          <mc:Fallback xmlns:cx2="http://schemas.microsoft.com/office/drawing/2015/10/21/chartex" xmlns:cx3="http://schemas.microsoft.com/office/drawing/2016/5/9/chartex" xmlns:cx4="http://schemas.microsoft.com/office/drawing/2016/5/10/chartex" xmlns:cx5="http://schemas.microsoft.com/office/drawing/2016/5/11/chartex" xmlns:cx6="http://schemas.microsoft.com/office/drawing/2016/5/12/chartex" xmlns:cx7="http://schemas.microsoft.com/office/drawing/2016/5/13/chartex" xmlns:cx8="http://schemas.microsoft.com/office/drawing/2016/5/14/chartex" xmlns:aink="http://schemas.microsoft.com/office/drawing/2016/ink" xmlns:am3d="http://schemas.microsoft.com/office/drawing/2017/model3d" xmlns:w16cid="http://schemas.microsoft.com/office/word/2016/wordml/cid">
+          <mc:Fallback xmlns:w16cid="http://schemas.microsoft.com/office/word/2016/wordml/cid" xmlns:am3d="http://schemas.microsoft.com/office/drawing/2017/model3d" xmlns:aink="http://schemas.microsoft.com/office/drawing/2016/ink" xmlns:cx8="http://schemas.microsoft.com/office/drawing/2016/5/14/chartex" xmlns:cx7="http://schemas.microsoft.com/office/drawing/2016/5/13/chartex" xmlns:cx6="http://schemas.microsoft.com/office/drawing/2016/5/12/chartex" xmlns:cx5="http://schemas.microsoft.com/office/drawing/2016/5/11/chartex" xmlns:cx4="http://schemas.microsoft.com/office/drawing/2016/5/10/chartex" xmlns:cx3="http://schemas.microsoft.com/office/drawing/2016/5/9/chartex" xmlns:cx2="http://schemas.microsoft.com/office/drawing/2015/10/21/chartex">
             <w:pict>
               <v:group w14:anchorId="478601FF" id="Group 17" o:spid="_x0000_s1026" style="position:absolute;margin-left:-55.9pt;margin-top:20.4pt;width:567.2pt;height:141.75pt;z-index:251674624;mso-width-relative:margin;mso-height-relative:margin" coordsize="88969,22104" o:gfxdata="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">
                 <v:group id="Group 9" o:spid="_x0000_s1027" style="position:absolute;width:44489;height:22104" coordsize="44489,22104" o:gfxdata="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">
@@ -14625,16 +14855,16 @@
       <w:r>
         <w:t>Similar analyses could not have been performed for the EEG data</w:t>
       </w:r>
-      <w:commentRangeStart w:id="28"/>
+      <w:commentRangeStart w:id="30"/>
       <w:r>
         <w:t>. Splitting the number of trials in each phase into two would significantly affect our signal-to-noise ratio</w:t>
       </w:r>
-      <w:commentRangeEnd w:id="28"/>
+      <w:commentRangeEnd w:id="30"/>
       <w:r>
         <w:rPr>
           <w:rStyle w:val="CommentReference"/>
         </w:rPr>
-        <w:commentReference w:id="28"/>
+        <w:commentReference w:id="30"/>
       </w:r>
       <w:r>
         <w:t xml:space="preserve">. However, our EEG results point to the changes in the </w:t>
@@ -15549,6 +15779,7 @@
         <w:spacing w:before="0" w:after="240"/>
       </w:pPr>
       <w:r>
+        <w:lastRenderedPageBreak/>
         <w:t>Data availability</w:t>
       </w:r>
     </w:p>
@@ -15703,14 +15934,7 @@
           <w:noProof/>
           <w:szCs w:val="24"/>
         </w:rPr>
-        <w:t xml:space="preserve">Andersen, S. K., &amp; Müller, M. M. (2010). </w:t>
-      </w:r>
-      <w:r>
-        <w:rPr>
-          <w:noProof/>
-          <w:szCs w:val="24"/>
-        </w:rPr>
-        <w:t xml:space="preserve">Behavioral performance follows the time course of neural facilitation and suppression during cued shifts of feature-selective attention. </w:t>
+        <w:t xml:space="preserve">Andersen, S. K., &amp; Müller, M. M. (2010). Behavioral performance follows the time course of neural facilitation and suppression during cued shifts of feature-selective attention. </w:t>
       </w:r>
       <w:r>
         <w:rPr>
@@ -15763,7 +15987,7 @@
           <w:noProof/>
           <w:szCs w:val="24"/>
         </w:rPr>
-        <w:t xml:space="preserve">Bürkner, P.-C. (2016). brms: An R package for Bayesian multilevel models using Stan. </w:t>
+        <w:t xml:space="preserve">Anderson, B. A. (2016). The attention habit: How reward learning shapes attentional selection. </w:t>
       </w:r>
       <w:r>
         <w:rPr>
@@ -15772,7 +15996,7 @@
           <w:noProof/>
           <w:szCs w:val="24"/>
         </w:rPr>
-        <w:t>Journal of Statistical Software</w:t>
+        <w:t>Annals of the New York Academy of Sciences</w:t>
       </w:r>
       <w:r>
         <w:rPr>
@@ -15788,14 +16012,14 @@
           <w:noProof/>
           <w:szCs w:val="24"/>
         </w:rPr>
-        <w:t>80</w:t>
-      </w:r>
-      <w:r>
-        <w:rPr>
-          <w:noProof/>
-          <w:szCs w:val="24"/>
-        </w:rPr>
-        <w:t>(1), 1–28.</w:t>
+        <w:t>1369</w:t>
+      </w:r>
+      <w:r>
+        <w:rPr>
+          <w:noProof/>
+          <w:szCs w:val="24"/>
+        </w:rPr>
+        <w:t>(1), 24–39. https://doi.org/10.1111/nyas.12957</w:t>
       </w:r>
     </w:p>
     <w:p>
@@ -15816,7 +16040,22 @@
           <w:noProof/>
           <w:szCs w:val="24"/>
         </w:rPr>
-        <w:t xml:space="preserve">Carpenter, B., Gelman, A., Hoffman, M., Lee, D., Goodrich, B., Betancourt, M., … Riddell, A. (2016). Stan: A probabilistic programming language. </w:t>
+        <w:t>Anderson, B. A., Chiu, M., DiBartolo, M. M., &amp; Leal, S. L. (2017). On t</w:t>
+      </w:r>
+      <w:r>
+        <w:rPr>
+          <w:rFonts w:ascii="Tahoma" w:hAnsi="Tahoma" w:cs="Tahoma"/>
+          <w:noProof/>
+          <w:szCs w:val="24"/>
+        </w:rPr>
+        <w:t>﻿</w:t>
+      </w:r>
+      <w:r>
+        <w:rPr>
+          <w:noProof/>
+          <w:szCs w:val="24"/>
+        </w:rPr>
+        <w:t xml:space="preserve">he distinction between value-driven attention and selection history: Evidence from individuals with depressive symptoms. </w:t>
       </w:r>
       <w:r>
         <w:rPr>
@@ -15825,30 +16064,14 @@
           <w:noProof/>
           <w:szCs w:val="24"/>
         </w:rPr>
-        <w:t>Journal of Statistical Software</w:t>
-      </w:r>
-      <w:r>
-        <w:rPr>
-          <w:noProof/>
-          <w:szCs w:val="24"/>
-        </w:rPr>
-        <w:t xml:space="preserve">, </w:t>
-      </w:r>
-      <w:r>
-        <w:rPr>
-          <w:i/>
-          <w:iCs/>
-          <w:noProof/>
-          <w:szCs w:val="24"/>
-        </w:rPr>
-        <w:t>2</w:t>
-      </w:r>
-      <w:r>
-        <w:rPr>
-          <w:noProof/>
-          <w:szCs w:val="24"/>
-        </w:rPr>
-        <w:t>(20), 1–37.</w:t>
+        <w:t>Psychonomic Bulletin &amp; Review</w:t>
+      </w:r>
+      <w:r>
+        <w:rPr>
+          <w:noProof/>
+          <w:szCs w:val="24"/>
+        </w:rPr>
+        <w:t>, (February). https://doi.org/10.3758/s13423-017-1240-9</w:t>
       </w:r>
     </w:p>
     <w:p>
@@ -15869,7 +16092,7 @@
           <w:noProof/>
           <w:szCs w:val="24"/>
         </w:rPr>
-        <w:t xml:space="preserve">Chatrian, G. E., Lettich, E., &amp; Nelson, P. L. (1985). Ten percent electrode system for topographic studies of spontaneous and evoked EEG activities. </w:t>
+        <w:t xml:space="preserve">Anderson, B. A., Leal, S. L., Hall, M. G., Yassa, M. A., &amp; Yantis, S. (2014). The attribution of value-based attentional priority in individuals with depressive symptoms. </w:t>
       </w:r>
       <w:r>
         <w:rPr>
@@ -15878,7 +16101,7 @@
           <w:noProof/>
           <w:szCs w:val="24"/>
         </w:rPr>
-        <w:t>American Journal of EEG Technology</w:t>
+        <w:t>Cognitive, Affective &amp; Behavioral Neuroscience</w:t>
       </w:r>
       <w:r>
         <w:rPr>
@@ -15894,14 +16117,14 @@
           <w:noProof/>
           <w:szCs w:val="24"/>
         </w:rPr>
-        <w:t>25</w:t>
-      </w:r>
-      <w:r>
-        <w:rPr>
-          <w:noProof/>
-          <w:szCs w:val="24"/>
-        </w:rPr>
-        <w:t>(2).</w:t>
+        <w:t>14</w:t>
+      </w:r>
+      <w:r>
+        <w:rPr>
+          <w:noProof/>
+          <w:szCs w:val="24"/>
+        </w:rPr>
+        <w:t>(4), 1221–1227. https://doi.org/10.3758/s13415-014-0301-z</w:t>
       </w:r>
     </w:p>
     <w:p>
@@ -15922,7 +16145,39 @@
           <w:noProof/>
           <w:szCs w:val="24"/>
         </w:rPr>
-        <w:t>Craddock, M. (2018). craddm/eegUtils: eegUtils (Version v0.2.0). Zenodo.</w:t>
+        <w:t xml:space="preserve">Anderson, B. A., &amp; Yantis, S. (2013). Persistence of value-driven attentional capture. </w:t>
+      </w:r>
+      <w:r>
+        <w:rPr>
+          <w:i/>
+          <w:iCs/>
+          <w:noProof/>
+          <w:szCs w:val="24"/>
+        </w:rPr>
+        <w:t>Journal of Experimental Psychology: Human Perception and Performance</w:t>
+      </w:r>
+      <w:r>
+        <w:rPr>
+          <w:noProof/>
+          <w:szCs w:val="24"/>
+        </w:rPr>
+        <w:t xml:space="preserve">, </w:t>
+      </w:r>
+      <w:r>
+        <w:rPr>
+          <w:i/>
+          <w:iCs/>
+          <w:noProof/>
+          <w:szCs w:val="24"/>
+        </w:rPr>
+        <w:t>39</w:t>
+      </w:r>
+      <w:r>
+        <w:rPr>
+          <w:noProof/>
+          <w:szCs w:val="24"/>
+        </w:rPr>
+        <w:t>(1), 6–9. https://doi.org/10.1037/a0030860</w:t>
       </w:r>
     </w:p>
     <w:p>
@@ -15943,7 +16198,7 @@
           <w:noProof/>
           <w:szCs w:val="24"/>
         </w:rPr>
-        <w:t xml:space="preserve">Delorme, A., &amp; Makeig, S. (2004). EEGLAB: an open sorce toolbox for analysis of single-trail EEG dynamics including independent component anlaysis. </w:t>
+        <w:t xml:space="preserve">Anderson, B. a, Laurent, P. a, &amp; Yantis, S. (2011). Value-driven attentional capture. </w:t>
       </w:r>
       <w:r>
         <w:rPr>
@@ -15952,7 +16207,7 @@
           <w:noProof/>
           <w:szCs w:val="24"/>
         </w:rPr>
-        <w:t>Journal of Neuroscience Methods</w:t>
+        <w:t>Proceedings of the National Academy of Sciences</w:t>
       </w:r>
       <w:r>
         <w:rPr>
@@ -15968,14 +16223,14 @@
           <w:noProof/>
           <w:szCs w:val="24"/>
         </w:rPr>
-        <w:t>134</w:t>
-      </w:r>
-      <w:r>
-        <w:rPr>
-          <w:noProof/>
-          <w:szCs w:val="24"/>
-        </w:rPr>
-        <w:t>, 9–21. https://doi.org/10.1016/j.jneumeth.2003.10.009</w:t>
+        <w:t>108</w:t>
+      </w:r>
+      <w:r>
+        <w:rPr>
+          <w:noProof/>
+          <w:szCs w:val="24"/>
+        </w:rPr>
+        <w:t>(25), 10367–10371. https://doi.org/10.1073/pnas.1104047108</w:t>
       </w:r>
     </w:p>
     <w:p>
@@ -15996,7 +16251,7 @@
           <w:noProof/>
           <w:szCs w:val="24"/>
         </w:rPr>
-        <w:t xml:space="preserve">Franken, I. H. A., Muris, P., &amp; Rassin, E. (2005). Psychometric properties of the Dutch BIS/BAS scales. </w:t>
+        <w:t xml:space="preserve">Awh, E., Belopolsky, A. V., &amp; Theeuwes, J. (2012). Top-down versus bottom-up attentional control: A failed theoretical dichotomy. </w:t>
       </w:r>
       <w:r>
         <w:rPr>
@@ -16005,7 +16260,7 @@
           <w:noProof/>
           <w:szCs w:val="24"/>
         </w:rPr>
-        <w:t>Journal of Psychopathology and Behavioral Assessment</w:t>
+        <w:t>Trends in Cognitive Sciences</w:t>
       </w:r>
       <w:r>
         <w:rPr>
@@ -16021,14 +16276,14 @@
           <w:noProof/>
           <w:szCs w:val="24"/>
         </w:rPr>
-        <w:t>27</w:t>
-      </w:r>
-      <w:r>
-        <w:rPr>
-          <w:noProof/>
-          <w:szCs w:val="24"/>
-        </w:rPr>
-        <w:t>(1), 25–30. https://doi.org/10.1007/s10862-005-3262-2</w:t>
+        <w:t>16</w:t>
+      </w:r>
+      <w:r>
+        <w:rPr>
+          <w:noProof/>
+          <w:szCs w:val="24"/>
+        </w:rPr>
+        <w:t>(8), 437–443. https://doi.org/10.1016/j.tics.2012.06.010</w:t>
       </w:r>
     </w:p>
     <w:p>
@@ -16049,14 +16304,39 @@
           <w:noProof/>
           <w:szCs w:val="24"/>
         </w:rPr>
-        <w:t xml:space="preserve">Garnier, S. (2018). viridis: Default Color Maps from ‘matplotlib.’ </w:t>
-      </w:r>
-      <w:r>
-        <w:rPr>
-          <w:noProof/>
-          <w:szCs w:val="24"/>
-        </w:rPr>
-        <w:t>R package version 0.3.</w:t>
+        <w:t xml:space="preserve">Botvinick, M. M., &amp; Braver, T. (2015). Motivation and Cognitive Control: From Behavior to Neural Mechanism. </w:t>
+      </w:r>
+      <w:r>
+        <w:rPr>
+          <w:i/>
+          <w:iCs/>
+          <w:noProof/>
+          <w:szCs w:val="24"/>
+        </w:rPr>
+        <w:t>Annual Review of Psychology</w:t>
+      </w:r>
+      <w:r>
+        <w:rPr>
+          <w:noProof/>
+          <w:szCs w:val="24"/>
+        </w:rPr>
+        <w:t xml:space="preserve">, </w:t>
+      </w:r>
+      <w:r>
+        <w:rPr>
+          <w:i/>
+          <w:iCs/>
+          <w:noProof/>
+          <w:szCs w:val="24"/>
+        </w:rPr>
+        <w:t>66</w:t>
+      </w:r>
+      <w:r>
+        <w:rPr>
+          <w:noProof/>
+          <w:szCs w:val="24"/>
+        </w:rPr>
+        <w:t>, 83–113. https://doi.org/10.1146/annurev-psych-010814-015044</w:t>
       </w:r>
     </w:p>
     <w:p>
@@ -16077,14 +16357,7 @@
           <w:noProof/>
           <w:szCs w:val="24"/>
         </w:rPr>
-        <w:t xml:space="preserve">Gelman, A., Goodrich, B., Gabry, J., &amp; Ali, I. (2017). </w:t>
-      </w:r>
-      <w:r>
-        <w:rPr>
-          <w:noProof/>
-          <w:szCs w:val="24"/>
-        </w:rPr>
-        <w:t xml:space="preserve">R-squared for Bayesian regression models. </w:t>
+        <w:t xml:space="preserve">Botvinick, M. M., &amp; Cohen, J. D. (2014). The Computational and Neural Basis of Cognitive Control : Charted Territory and New Frontiers, </w:t>
       </w:r>
       <w:r>
         <w:rPr>
@@ -16093,14 +16366,14 @@
           <w:noProof/>
           <w:szCs w:val="24"/>
         </w:rPr>
-        <w:t>Unpublished via Http://Www. Stat. Columbia. Edu/~ Gelman/Research/Unpublished.</w:t>
-      </w:r>
-      <w:r>
-        <w:rPr>
-          <w:noProof/>
-          <w:szCs w:val="24"/>
-        </w:rPr>
-        <w:t xml:space="preserve"> Retrieved from http://www.stat.columbia.edu/~gelman/research/unpublished/bayes_R2.pdf</w:t>
+        <w:t>38</w:t>
+      </w:r>
+      <w:r>
+        <w:rPr>
+          <w:noProof/>
+          <w:szCs w:val="24"/>
+        </w:rPr>
+        <w:t>, 1249–1285. https://doi.org/10.1111/cogs.12126</w:t>
       </w:r>
     </w:p>
     <w:p>
@@ -16120,22 +16393,8 @@
         <w:rPr>
           <w:noProof/>
           <w:szCs w:val="24"/>
-          <w:lang w:val="nl-BE"/>
-          <w:rPrChange w:id="29" w:author="Ivan Grahek" w:date="2018-09-20T16:53:00Z">
-            <w:rPr>
-              <w:noProof/>
-              <w:szCs w:val="24"/>
-            </w:rPr>
-          </w:rPrChange>
-        </w:rPr>
-        <w:t xml:space="preserve">Gelman, A., &amp; Rubin, D. B. (1992). </w:t>
-      </w:r>
-      <w:r>
-        <w:rPr>
-          <w:noProof/>
-          <w:szCs w:val="24"/>
-        </w:rPr>
-        <w:t xml:space="preserve">Inference from Iterative Simulation Using Multiple Sequences. </w:t>
+        </w:rPr>
+        <w:t xml:space="preserve">Brown, J. W., &amp; Alexander, W. H. (2017). Foraging Value, Risk Avoidance, and Multiple Control Signals: How the Anterior Cingulate Cortex Controls Value-based Decision-making. </w:t>
       </w:r>
       <w:r>
         <w:rPr>
@@ -16144,7 +16403,7 @@
           <w:noProof/>
           <w:szCs w:val="24"/>
         </w:rPr>
-        <w:t>Statistical Science</w:t>
+        <w:t>Journal of Cognitive Neuroscience</w:t>
       </w:r>
       <w:r>
         <w:rPr>
@@ -16160,14 +16419,14 @@
           <w:noProof/>
           <w:szCs w:val="24"/>
         </w:rPr>
-        <w:t>7</w:t>
-      </w:r>
-      <w:r>
-        <w:rPr>
-          <w:noProof/>
-          <w:szCs w:val="24"/>
-        </w:rPr>
-        <w:t>(4), 457–472. https://doi.org/10.1214/ss/1177011136</w:t>
+        <w:t>29</w:t>
+      </w:r>
+      <w:r>
+        <w:rPr>
+          <w:noProof/>
+          <w:szCs w:val="24"/>
+        </w:rPr>
+        <w:t>(10), 1656–1673. https://doi.org/10.1162/jocn_a_01140</w:t>
       </w:r>
     </w:p>
     <w:p>
@@ -16188,14 +16447,39 @@
           <w:noProof/>
           <w:szCs w:val="24"/>
         </w:rPr>
-        <w:t xml:space="preserve">Hope, R. M. (2013). Rmisc: Ryan miscellaneous. </w:t>
-      </w:r>
-      <w:r>
-        <w:rPr>
-          <w:noProof/>
-          <w:szCs w:val="24"/>
-        </w:rPr>
-        <w:t>R package version, 1(5).</w:t>
+        <w:t xml:space="preserve">Bürkner, P.-C. (2016). brms: An R package for Bayesian multilevel models using Stan. </w:t>
+      </w:r>
+      <w:r>
+        <w:rPr>
+          <w:i/>
+          <w:iCs/>
+          <w:noProof/>
+          <w:szCs w:val="24"/>
+        </w:rPr>
+        <w:t>Journal of Statistical Software</w:t>
+      </w:r>
+      <w:r>
+        <w:rPr>
+          <w:noProof/>
+          <w:szCs w:val="24"/>
+        </w:rPr>
+        <w:t xml:space="preserve">, </w:t>
+      </w:r>
+      <w:r>
+        <w:rPr>
+          <w:i/>
+          <w:iCs/>
+          <w:noProof/>
+          <w:szCs w:val="24"/>
+        </w:rPr>
+        <w:t>80</w:t>
+      </w:r>
+      <w:r>
+        <w:rPr>
+          <w:noProof/>
+          <w:szCs w:val="24"/>
+        </w:rPr>
+        <w:t>(1), 1–28.</w:t>
       </w:r>
     </w:p>
     <w:p>
@@ -16216,14 +16500,7 @@
           <w:noProof/>
           <w:szCs w:val="24"/>
         </w:rPr>
-        <w:t xml:space="preserve">Junghöfer, M., Elbert, T., Tucker, D. O. N. M., &amp; Rockstroh, B. (2000). </w:t>
-      </w:r>
-      <w:r>
-        <w:rPr>
-          <w:noProof/>
-          <w:szCs w:val="24"/>
-        </w:rPr>
-        <w:t xml:space="preserve">Statistical control of artifacts in dense array EEG 0 MEG studies. </w:t>
+        <w:t xml:space="preserve">Carpenter, B., Gelman, A., Hoffman, M., Lee, D., Goodrich, B., Betancourt, M., … Riddell, A. (2016). Stan: A probabilistic programming language. </w:t>
       </w:r>
       <w:r>
         <w:rPr>
@@ -16232,14 +16509,30 @@
           <w:noProof/>
           <w:szCs w:val="24"/>
         </w:rPr>
-        <w:t>Wiley Online Library</w:t>
-      </w:r>
-      <w:r>
-        <w:rPr>
-          <w:noProof/>
-          <w:szCs w:val="24"/>
-        </w:rPr>
-        <w:t>, 523–532. Retrieved from http://onlinelibrary.wiley.com/doi/10.1111/1469-8986.3740523/full</w:t>
+        <w:t>Journal of Statistical Software</w:t>
+      </w:r>
+      <w:r>
+        <w:rPr>
+          <w:noProof/>
+          <w:szCs w:val="24"/>
+        </w:rPr>
+        <w:t xml:space="preserve">, </w:t>
+      </w:r>
+      <w:r>
+        <w:rPr>
+          <w:i/>
+          <w:iCs/>
+          <w:noProof/>
+          <w:szCs w:val="24"/>
+        </w:rPr>
+        <w:t>2</w:t>
+      </w:r>
+      <w:r>
+        <w:rPr>
+          <w:noProof/>
+          <w:szCs w:val="24"/>
+        </w:rPr>
+        <w:t>(20), 1–37.</w:t>
       </w:r>
     </w:p>
     <w:p>
@@ -16260,7 +16553,7 @@
           <w:noProof/>
           <w:szCs w:val="24"/>
         </w:rPr>
-        <w:t xml:space="preserve">Kruschke, J. K. (2014). </w:t>
+        <w:t xml:space="preserve">Chatrian, G. E., Lettich, E., &amp; Nelson, P. L. (1985). Ten percent electrode system for topographic studies of spontaneous and evoked EEG activities. </w:t>
       </w:r>
       <w:r>
         <w:rPr>
@@ -16269,14 +16562,14 @@
           <w:noProof/>
           <w:szCs w:val="24"/>
         </w:rPr>
-        <w:t>Doing Bayesian data analysis: A tutorial with R, JAGS, and Stan, second edition</w:t>
-      </w:r>
-      <w:r>
-        <w:rPr>
-          <w:noProof/>
-          <w:szCs w:val="24"/>
-        </w:rPr>
-        <w:t xml:space="preserve">. </w:t>
+        <w:t>American Journal of EEG Technology</w:t>
+      </w:r>
+      <w:r>
+        <w:rPr>
+          <w:noProof/>
+          <w:szCs w:val="24"/>
+        </w:rPr>
+        <w:t xml:space="preserve">, </w:t>
       </w:r>
       <w:r>
         <w:rPr>
@@ -16285,14 +16578,14 @@
           <w:noProof/>
           <w:szCs w:val="24"/>
         </w:rPr>
-        <w:t>Doing Bayesian Data Analysis: A Tutorial with R, JAGS, and Stan, Second Edition</w:t>
-      </w:r>
-      <w:r>
-        <w:rPr>
-          <w:noProof/>
-          <w:szCs w:val="24"/>
-        </w:rPr>
-        <w:t xml:space="preserve"> (2nd ed.). Elsevier Inc. https://doi.org/10.1016/B978-0-12-405888-0.09999-2</w:t>
+        <w:t>25</w:t>
+      </w:r>
+      <w:r>
+        <w:rPr>
+          <w:noProof/>
+          <w:szCs w:val="24"/>
+        </w:rPr>
+        <w:t>(2).</w:t>
       </w:r>
     </w:p>
     <w:p>
@@ -16313,7 +16606,39 @@
           <w:noProof/>
           <w:szCs w:val="24"/>
         </w:rPr>
-        <w:t>Kruschke, J. K., &amp; Meredith, M. (2017). BEST: Bayesian Estimation Supersedes the t-Test.</w:t>
+        <w:t xml:space="preserve">Chelazzi, L., Perlato, A., Santandrea, E., &amp; Della Libera, C. (2013). Rewards teach visual selective attention. </w:t>
+      </w:r>
+      <w:r>
+        <w:rPr>
+          <w:i/>
+          <w:iCs/>
+          <w:noProof/>
+          <w:szCs w:val="24"/>
+        </w:rPr>
+        <w:t>Vision Research</w:t>
+      </w:r>
+      <w:r>
+        <w:rPr>
+          <w:noProof/>
+          <w:szCs w:val="24"/>
+        </w:rPr>
+        <w:t xml:space="preserve">, </w:t>
+      </w:r>
+      <w:r>
+        <w:rPr>
+          <w:i/>
+          <w:iCs/>
+          <w:noProof/>
+          <w:szCs w:val="24"/>
+        </w:rPr>
+        <w:t>85</w:t>
+      </w:r>
+      <w:r>
+        <w:rPr>
+          <w:noProof/>
+          <w:szCs w:val="24"/>
+        </w:rPr>
+        <w:t>, 58–62. https://doi.org/10.1016/j.visres.2012.12.005</w:t>
       </w:r>
     </w:p>
     <w:p>
@@ -16334,7 +16659,7 @@
           <w:noProof/>
           <w:szCs w:val="24"/>
         </w:rPr>
-        <w:t xml:space="preserve">McElreath, R. (2016). </w:t>
+        <w:t xml:space="preserve">Chun, M. M., Golomb, J. D., &amp; Turk-Browne, N. B. (2011). A Taxonomy of External and Internal Attention. </w:t>
       </w:r>
       <w:r>
         <w:rPr>
@@ -16343,14 +16668,30 @@
           <w:noProof/>
           <w:szCs w:val="24"/>
         </w:rPr>
-        <w:t>Statistical Rethinking: A Bayesian Course with Examples in R and Stan</w:t>
-      </w:r>
-      <w:r>
-        <w:rPr>
-          <w:noProof/>
-          <w:szCs w:val="24"/>
-        </w:rPr>
-        <w:t>. Chapman Hall - CRC.</w:t>
+        <w:t>Annual Review of Psychology</w:t>
+      </w:r>
+      <w:r>
+        <w:rPr>
+          <w:noProof/>
+          <w:szCs w:val="24"/>
+        </w:rPr>
+        <w:t xml:space="preserve">, </w:t>
+      </w:r>
+      <w:r>
+        <w:rPr>
+          <w:i/>
+          <w:iCs/>
+          <w:noProof/>
+          <w:szCs w:val="24"/>
+        </w:rPr>
+        <w:t>62</w:t>
+      </w:r>
+      <w:r>
+        <w:rPr>
+          <w:noProof/>
+          <w:szCs w:val="24"/>
+        </w:rPr>
+        <w:t>(1), 73–101. https://doi.org/10.1146/annurev.psych.093008.100427</w:t>
       </w:r>
     </w:p>
     <w:p>
@@ -16371,7 +16712,7 @@
           <w:noProof/>
           <w:szCs w:val="24"/>
         </w:rPr>
-        <w:t xml:space="preserve">Nolan, H., Whelan, R., &amp; Reilly, R. B. (2010). FASTER: Fully Automated Statistical Thresholding for EEG artifact Rejection. </w:t>
+        <w:t xml:space="preserve">Corbetta, M., &amp; Shulman, G. L. (2002). Control of Goal-Directed and Stimulus-Driven Attention in the Brain. </w:t>
       </w:r>
       <w:r>
         <w:rPr>
@@ -16380,7 +16721,7 @@
           <w:noProof/>
           <w:szCs w:val="24"/>
         </w:rPr>
-        <w:t>Journal of Neuroscience Methods</w:t>
+        <w:t>Nature Reviews Neuroscience</w:t>
       </w:r>
       <w:r>
         <w:rPr>
@@ -16396,14 +16737,14 @@
           <w:noProof/>
           <w:szCs w:val="24"/>
         </w:rPr>
-        <w:t>192</w:t>
-      </w:r>
-      <w:r>
-        <w:rPr>
-          <w:noProof/>
-          <w:szCs w:val="24"/>
-        </w:rPr>
-        <w:t>(1), 152–162. https://doi.org/10.1016/j.jneumeth.2010.07.015</w:t>
+        <w:t>3</w:t>
+      </w:r>
+      <w:r>
+        <w:rPr>
+          <w:noProof/>
+          <w:szCs w:val="24"/>
+        </w:rPr>
+        <w:t>(3), 215–229. https://doi.org/10.1038/nrn755</w:t>
       </w:r>
     </w:p>
     <w:p>
@@ -16424,39 +16765,7 @@
           <w:noProof/>
           <w:szCs w:val="24"/>
         </w:rPr>
-        <w:t xml:space="preserve">Perrin, F., Pernier, J., Bertrand, O., &amp; Echallier, J. F. (1989). Spherical splines for scalp potential and current density mapping. </w:t>
-      </w:r>
-      <w:r>
-        <w:rPr>
-          <w:i/>
-          <w:iCs/>
-          <w:noProof/>
-          <w:szCs w:val="24"/>
-        </w:rPr>
-        <w:t>Electroencephalography and Clinical Neurophysiology</w:t>
-      </w:r>
-      <w:r>
-        <w:rPr>
-          <w:noProof/>
-          <w:szCs w:val="24"/>
-        </w:rPr>
-        <w:t xml:space="preserve">, </w:t>
-      </w:r>
-      <w:r>
-        <w:rPr>
-          <w:i/>
-          <w:iCs/>
-          <w:noProof/>
-          <w:szCs w:val="24"/>
-        </w:rPr>
-        <w:t>72</w:t>
-      </w:r>
-      <w:r>
-        <w:rPr>
-          <w:noProof/>
-          <w:szCs w:val="24"/>
-        </w:rPr>
-        <w:t>(2), 184–187. https://doi.org/10.1016/0013-4694(89)90180-6</w:t>
+        <w:t>Craddock, M. (2018). craddm/eegUtils: eegUtils (Version v0.2.0). Zenodo.</w:t>
       </w:r>
     </w:p>
     <w:p>
@@ -16477,7 +16786,39 @@
           <w:noProof/>
           <w:szCs w:val="24"/>
         </w:rPr>
-        <w:t>Phillips, N. (2016). Yarrr: A companion to the e-book YaRrr!: The Pirate’s Guide to R. R package version 0.1.</w:t>
+        <w:t xml:space="preserve">Della Libera, C., &amp; Chelazzi, L. (2009). Learning to attend and to ignore is a matter of gains and losses. </w:t>
+      </w:r>
+      <w:r>
+        <w:rPr>
+          <w:i/>
+          <w:iCs/>
+          <w:noProof/>
+          <w:szCs w:val="24"/>
+        </w:rPr>
+        <w:t>Psychological Science</w:t>
+      </w:r>
+      <w:r>
+        <w:rPr>
+          <w:noProof/>
+          <w:szCs w:val="24"/>
+        </w:rPr>
+        <w:t xml:space="preserve">, </w:t>
+      </w:r>
+      <w:r>
+        <w:rPr>
+          <w:i/>
+          <w:iCs/>
+          <w:noProof/>
+          <w:szCs w:val="24"/>
+        </w:rPr>
+        <w:t>20</w:t>
+      </w:r>
+      <w:r>
+        <w:rPr>
+          <w:noProof/>
+          <w:szCs w:val="24"/>
+        </w:rPr>
+        <w:t>(6), 778–784. https://doi.org/10.1111/j.1467-9280.2009.02360.x</w:t>
       </w:r>
     </w:p>
     <w:p>
@@ -16498,7 +16839,39 @@
           <w:noProof/>
           <w:szCs w:val="24"/>
         </w:rPr>
-        <w:t>R Core Team. (2017). R: A Language and Environment for Statistical Computing. R Foundation for Statistical Computing.</w:t>
+        <w:t xml:space="preserve">Delorme, A., &amp; Makeig, S. (2004). EEGLAB: an open sorce toolbox for analysis of single-trail EEG dynamics including independent component anlaysis. </w:t>
+      </w:r>
+      <w:r>
+        <w:rPr>
+          <w:i/>
+          <w:iCs/>
+          <w:noProof/>
+          <w:szCs w:val="24"/>
+        </w:rPr>
+        <w:t>Journal of Neuroscience Methods</w:t>
+      </w:r>
+      <w:r>
+        <w:rPr>
+          <w:noProof/>
+          <w:szCs w:val="24"/>
+        </w:rPr>
+        <w:t xml:space="preserve">, </w:t>
+      </w:r>
+      <w:r>
+        <w:rPr>
+          <w:i/>
+          <w:iCs/>
+          <w:noProof/>
+          <w:szCs w:val="24"/>
+        </w:rPr>
+        <w:t>134</w:t>
+      </w:r>
+      <w:r>
+        <w:rPr>
+          <w:noProof/>
+          <w:szCs w:val="24"/>
+        </w:rPr>
+        <w:t>, 9–21. https://doi.org/10.1016/j.jneumeth.2003.10.009</w:t>
       </w:r>
     </w:p>
     <w:p>
@@ -16519,7 +16892,39 @@
           <w:noProof/>
           <w:szCs w:val="24"/>
         </w:rPr>
-        <w:t>Rinker, T., &amp; Kurkiewicz, D. (n.d.). pacman: Package Management for R.</w:t>
+        <w:t xml:space="preserve">Desimone, R., &amp; Duncan, J. (1995). Neural Mechanisms of Selective Visual. </w:t>
+      </w:r>
+      <w:r>
+        <w:rPr>
+          <w:i/>
+          <w:iCs/>
+          <w:noProof/>
+          <w:szCs w:val="24"/>
+        </w:rPr>
+        <w:t>Annual Review of Neuroscience</w:t>
+      </w:r>
+      <w:r>
+        <w:rPr>
+          <w:noProof/>
+          <w:szCs w:val="24"/>
+        </w:rPr>
+        <w:t xml:space="preserve">, </w:t>
+      </w:r>
+      <w:r>
+        <w:rPr>
+          <w:i/>
+          <w:iCs/>
+          <w:noProof/>
+          <w:szCs w:val="24"/>
+        </w:rPr>
+        <w:t>18</w:t>
+      </w:r>
+      <w:r>
+        <w:rPr>
+          <w:noProof/>
+          <w:szCs w:val="24"/>
+        </w:rPr>
+        <w:t>(1), 193–222. https://doi.org/10.1146/annurev.ne.18.030195.001205</w:t>
       </w:r>
     </w:p>
     <w:p>
@@ -16540,7 +16945,39 @@
           <w:noProof/>
           <w:szCs w:val="24"/>
         </w:rPr>
-        <w:t>RStudio Team. (2015). Integrated Development for R. RStudio, Inc.</w:t>
+        <w:t xml:space="preserve">Donohue, S. E., Hopf, J.-M., Bartsch, M. V., Schoenfeld, M. A., Heinze, H.-J., &amp; Woldorff, M. G. (2016). The Rapid Capture of Attention by Rewarded Objects. </w:t>
+      </w:r>
+      <w:r>
+        <w:rPr>
+          <w:i/>
+          <w:iCs/>
+          <w:noProof/>
+          <w:szCs w:val="24"/>
+        </w:rPr>
+        <w:t>Journal of Cognitive Neuroscience</w:t>
+      </w:r>
+      <w:r>
+        <w:rPr>
+          <w:noProof/>
+          <w:szCs w:val="24"/>
+        </w:rPr>
+        <w:t xml:space="preserve">, </w:t>
+      </w:r>
+      <w:r>
+        <w:rPr>
+          <w:i/>
+          <w:iCs/>
+          <w:noProof/>
+          <w:szCs w:val="24"/>
+        </w:rPr>
+        <w:t>28</w:t>
+      </w:r>
+      <w:r>
+        <w:rPr>
+          <w:noProof/>
+          <w:szCs w:val="24"/>
+        </w:rPr>
+        <w:t>(4), 529–541. https://doi.org/10.1162/jocn_a_00917</w:t>
       </w:r>
     </w:p>
     <w:p>
@@ -16560,15 +16997,8 @@
         <w:rPr>
           <w:noProof/>
           <w:szCs w:val="24"/>
-          <w:lang w:val="nl-BE"/>
-          <w:rPrChange w:id="30" w:author="Ivan Grahek" w:date="2018-09-20T16:53:00Z">
-            <w:rPr>
-              <w:noProof/>
-              <w:szCs w:val="24"/>
-            </w:rPr>
-          </w:rPrChange>
-        </w:rPr>
-        <w:t xml:space="preserve">Van der Does, A. J. W. (2002). </w:t>
+        </w:rPr>
+        <w:t xml:space="preserve">Failing, M. F., &amp; Theeuwes, J. (2014). Exogenous visual orienting by reward. </w:t>
       </w:r>
       <w:r>
         <w:rPr>
@@ -16576,17 +17006,15 @@
           <w:iCs/>
           <w:noProof/>
           <w:szCs w:val="24"/>
-          <w:lang w:val="nl-BE"/>
-          <w:rPrChange w:id="31" w:author="Ivan Grahek" w:date="2018-09-20T16:53:00Z">
-            <w:rPr>
-              <w:i/>
-              <w:iCs/>
-              <w:noProof/>
-              <w:szCs w:val="24"/>
-            </w:rPr>
-          </w:rPrChange>
-        </w:rPr>
-        <w:t xml:space="preserve">Handleiding bij de Nederlandse versie van beck depression inventory—second edition (BDI-II-NL). </w:t>
+        </w:rPr>
+        <w:t>Journal of Vision</w:t>
+      </w:r>
+      <w:r>
+        <w:rPr>
+          <w:noProof/>
+          <w:szCs w:val="24"/>
+        </w:rPr>
+        <w:t xml:space="preserve">, </w:t>
       </w:r>
       <w:r>
         <w:rPr>
@@ -16595,7 +17023,1134 @@
           <w:noProof/>
           <w:szCs w:val="24"/>
         </w:rPr>
-        <w:t>[The Dutch version of the Beck depression inventory].</w:t>
+        <w:t>14</w:t>
+      </w:r>
+      <w:r>
+        <w:rPr>
+          <w:noProof/>
+          <w:szCs w:val="24"/>
+        </w:rPr>
+        <w:t>(2014), 1–9. https://doi.org/10.1167/14.5.6.doi</w:t>
+      </w:r>
+    </w:p>
+    <w:p>
+      <w:pPr>
+        <w:widowControl w:val="0"/>
+        <w:autoSpaceDE w:val="0"/>
+        <w:autoSpaceDN w:val="0"/>
+        <w:adjustRightInd w:val="0"/>
+        <w:spacing w:after="0" w:line="480" w:lineRule="auto"/>
+        <w:ind w:left="480" w:hanging="480"/>
+        <w:rPr>
+          <w:noProof/>
+          <w:szCs w:val="24"/>
+        </w:rPr>
+      </w:pPr>
+      <w:r>
+        <w:rPr>
+          <w:noProof/>
+          <w:szCs w:val="24"/>
+        </w:rPr>
+        <w:t xml:space="preserve">Failing, M., &amp; Theeuwes, J. (2017). Selection history: How reward modulates selectivity of visual attention. </w:t>
+      </w:r>
+      <w:r>
+        <w:rPr>
+          <w:i/>
+          <w:iCs/>
+          <w:noProof/>
+          <w:szCs w:val="24"/>
+        </w:rPr>
+        <w:t>Psychonomic Bulletin and Review</w:t>
+      </w:r>
+      <w:r>
+        <w:rPr>
+          <w:noProof/>
+          <w:szCs w:val="24"/>
+        </w:rPr>
+        <w:t>, 1–25. https://doi.org/10.3758/s13423-017-1380-y</w:t>
+      </w:r>
+    </w:p>
+    <w:p>
+      <w:pPr>
+        <w:widowControl w:val="0"/>
+        <w:autoSpaceDE w:val="0"/>
+        <w:autoSpaceDN w:val="0"/>
+        <w:adjustRightInd w:val="0"/>
+        <w:spacing w:after="0" w:line="480" w:lineRule="auto"/>
+        <w:ind w:left="480" w:hanging="480"/>
+        <w:rPr>
+          <w:noProof/>
+          <w:szCs w:val="24"/>
+        </w:rPr>
+      </w:pPr>
+      <w:r>
+        <w:rPr>
+          <w:noProof/>
+          <w:szCs w:val="24"/>
+        </w:rPr>
+        <w:t xml:space="preserve">Franken, I. H. A., Muris, P., &amp; Rassin, E. (2005). Psychometric properties of the Dutch BIS/BAS scales. </w:t>
+      </w:r>
+      <w:r>
+        <w:rPr>
+          <w:i/>
+          <w:iCs/>
+          <w:noProof/>
+          <w:szCs w:val="24"/>
+        </w:rPr>
+        <w:t>Journal of Psychopathology and Behavioral Assessment</w:t>
+      </w:r>
+      <w:r>
+        <w:rPr>
+          <w:noProof/>
+          <w:szCs w:val="24"/>
+        </w:rPr>
+        <w:t xml:space="preserve">, </w:t>
+      </w:r>
+      <w:r>
+        <w:rPr>
+          <w:i/>
+          <w:iCs/>
+          <w:noProof/>
+          <w:szCs w:val="24"/>
+        </w:rPr>
+        <w:t>27</w:t>
+      </w:r>
+      <w:r>
+        <w:rPr>
+          <w:noProof/>
+          <w:szCs w:val="24"/>
+        </w:rPr>
+        <w:t>(1), 25–30. https://doi.org/10.1007/s10862-005-3262-2</w:t>
+      </w:r>
+    </w:p>
+    <w:p>
+      <w:pPr>
+        <w:widowControl w:val="0"/>
+        <w:autoSpaceDE w:val="0"/>
+        <w:autoSpaceDN w:val="0"/>
+        <w:adjustRightInd w:val="0"/>
+        <w:spacing w:after="0" w:line="480" w:lineRule="auto"/>
+        <w:ind w:left="480" w:hanging="480"/>
+        <w:rPr>
+          <w:noProof/>
+          <w:szCs w:val="24"/>
+        </w:rPr>
+      </w:pPr>
+      <w:r>
+        <w:rPr>
+          <w:noProof/>
+          <w:szCs w:val="24"/>
+        </w:rPr>
+        <w:t xml:space="preserve">Friedman, N. P., &amp; Miyake, A. (2017). Unity and diversity of executive functions: Individual differences as a window on cognitive structure. </w:t>
+      </w:r>
+      <w:r>
+        <w:rPr>
+          <w:i/>
+          <w:iCs/>
+          <w:noProof/>
+          <w:szCs w:val="24"/>
+        </w:rPr>
+        <w:t>Cortex</w:t>
+      </w:r>
+      <w:r>
+        <w:rPr>
+          <w:noProof/>
+          <w:szCs w:val="24"/>
+        </w:rPr>
+        <w:t xml:space="preserve">, </w:t>
+      </w:r>
+      <w:r>
+        <w:rPr>
+          <w:i/>
+          <w:iCs/>
+          <w:noProof/>
+          <w:szCs w:val="24"/>
+        </w:rPr>
+        <w:t>86</w:t>
+      </w:r>
+      <w:r>
+        <w:rPr>
+          <w:noProof/>
+          <w:szCs w:val="24"/>
+        </w:rPr>
+        <w:t>, 186–204. https://doi.org/10.1016/j.cortex.2016.04.023</w:t>
+      </w:r>
+    </w:p>
+    <w:p>
+      <w:pPr>
+        <w:widowControl w:val="0"/>
+        <w:autoSpaceDE w:val="0"/>
+        <w:autoSpaceDN w:val="0"/>
+        <w:adjustRightInd w:val="0"/>
+        <w:spacing w:after="0" w:line="480" w:lineRule="auto"/>
+        <w:ind w:left="480" w:hanging="480"/>
+        <w:rPr>
+          <w:noProof/>
+          <w:szCs w:val="24"/>
+        </w:rPr>
+      </w:pPr>
+      <w:r>
+        <w:rPr>
+          <w:noProof/>
+          <w:szCs w:val="24"/>
+        </w:rPr>
+        <w:t>Garnier, S. (2018). viridis: Default Color Maps from ‘matplotlib.’ R package version 0.3.</w:t>
+      </w:r>
+    </w:p>
+    <w:p>
+      <w:pPr>
+        <w:widowControl w:val="0"/>
+        <w:autoSpaceDE w:val="0"/>
+        <w:autoSpaceDN w:val="0"/>
+        <w:adjustRightInd w:val="0"/>
+        <w:spacing w:after="0" w:line="480" w:lineRule="auto"/>
+        <w:ind w:left="480" w:hanging="480"/>
+        <w:rPr>
+          <w:noProof/>
+          <w:szCs w:val="24"/>
+        </w:rPr>
+      </w:pPr>
+      <w:r>
+        <w:rPr>
+          <w:noProof/>
+          <w:szCs w:val="24"/>
+        </w:rPr>
+        <w:t xml:space="preserve">Gelman, A., Goodrich, B., Gabry, J., &amp; Ali, I. (2017). R-squared for Bayesian regression models. </w:t>
+      </w:r>
+      <w:r>
+        <w:rPr>
+          <w:i/>
+          <w:iCs/>
+          <w:noProof/>
+          <w:szCs w:val="24"/>
+        </w:rPr>
+        <w:t>Unpublished via Http://Www. Stat. Columbia. Edu/~ Gelman/Research/Unpublished.</w:t>
+      </w:r>
+      <w:r>
+        <w:rPr>
+          <w:noProof/>
+          <w:szCs w:val="24"/>
+        </w:rPr>
+        <w:t xml:space="preserve"> Retrieved from http://www.stat.columbia.edu/~gelman/research/unpublished/bayes_R2.pdf</w:t>
+      </w:r>
+    </w:p>
+    <w:p>
+      <w:pPr>
+        <w:widowControl w:val="0"/>
+        <w:autoSpaceDE w:val="0"/>
+        <w:autoSpaceDN w:val="0"/>
+        <w:adjustRightInd w:val="0"/>
+        <w:spacing w:after="0" w:line="480" w:lineRule="auto"/>
+        <w:ind w:left="480" w:hanging="480"/>
+        <w:rPr>
+          <w:noProof/>
+          <w:szCs w:val="24"/>
+        </w:rPr>
+      </w:pPr>
+      <w:r>
+        <w:rPr>
+          <w:noProof/>
+          <w:szCs w:val="24"/>
+        </w:rPr>
+        <w:t xml:space="preserve">Gelman, A., &amp; Rubin, D. B. (1992). Inference from Iterative Simulation Using Multiple Sequences. </w:t>
+      </w:r>
+      <w:r>
+        <w:rPr>
+          <w:i/>
+          <w:iCs/>
+          <w:noProof/>
+          <w:szCs w:val="24"/>
+        </w:rPr>
+        <w:t>Statistical Science</w:t>
+      </w:r>
+      <w:r>
+        <w:rPr>
+          <w:noProof/>
+          <w:szCs w:val="24"/>
+        </w:rPr>
+        <w:t xml:space="preserve">, </w:t>
+      </w:r>
+      <w:r>
+        <w:rPr>
+          <w:i/>
+          <w:iCs/>
+          <w:noProof/>
+          <w:szCs w:val="24"/>
+        </w:rPr>
+        <w:t>7</w:t>
+      </w:r>
+      <w:r>
+        <w:rPr>
+          <w:noProof/>
+          <w:szCs w:val="24"/>
+        </w:rPr>
+        <w:t>(4), 457–472. https://doi.org/10.1214/ss/1177011136</w:t>
+      </w:r>
+    </w:p>
+    <w:p>
+      <w:pPr>
+        <w:widowControl w:val="0"/>
+        <w:autoSpaceDE w:val="0"/>
+        <w:autoSpaceDN w:val="0"/>
+        <w:adjustRightInd w:val="0"/>
+        <w:spacing w:after="0" w:line="480" w:lineRule="auto"/>
+        <w:ind w:left="480" w:hanging="480"/>
+        <w:rPr>
+          <w:noProof/>
+          <w:szCs w:val="24"/>
+        </w:rPr>
+      </w:pPr>
+      <w:r>
+        <w:rPr>
+          <w:noProof/>
+          <w:szCs w:val="24"/>
+        </w:rPr>
+        <w:t xml:space="preserve">Hickey, C., Chelazzi, L., &amp; Theeuwes, J. (2010). Reward Changes Salience in Human Vision via the Anterior Cingulate. </w:t>
+      </w:r>
+      <w:r>
+        <w:rPr>
+          <w:i/>
+          <w:iCs/>
+          <w:noProof/>
+          <w:szCs w:val="24"/>
+        </w:rPr>
+        <w:t>Journal of Neuroscience</w:t>
+      </w:r>
+      <w:r>
+        <w:rPr>
+          <w:noProof/>
+          <w:szCs w:val="24"/>
+        </w:rPr>
+        <w:t xml:space="preserve">, </w:t>
+      </w:r>
+      <w:r>
+        <w:rPr>
+          <w:i/>
+          <w:iCs/>
+          <w:noProof/>
+          <w:szCs w:val="24"/>
+        </w:rPr>
+        <w:t>30</w:t>
+      </w:r>
+      <w:r>
+        <w:rPr>
+          <w:noProof/>
+          <w:szCs w:val="24"/>
+        </w:rPr>
+        <w:t>(33), 11096–11103. https://doi.org/10.1523/JNEUROSCI.1026-10.2010</w:t>
+      </w:r>
+    </w:p>
+    <w:p>
+      <w:pPr>
+        <w:widowControl w:val="0"/>
+        <w:autoSpaceDE w:val="0"/>
+        <w:autoSpaceDN w:val="0"/>
+        <w:adjustRightInd w:val="0"/>
+        <w:spacing w:after="0" w:line="480" w:lineRule="auto"/>
+        <w:ind w:left="480" w:hanging="480"/>
+        <w:rPr>
+          <w:noProof/>
+          <w:szCs w:val="24"/>
+        </w:rPr>
+      </w:pPr>
+      <w:r>
+        <w:rPr>
+          <w:noProof/>
+          <w:szCs w:val="24"/>
+        </w:rPr>
+        <w:t xml:space="preserve">Hickey, C., &amp; Peelen, M. V. (2015). Neural mechanisms of incentive salience in naturalistic human vision. </w:t>
+      </w:r>
+      <w:r>
+        <w:rPr>
+          <w:i/>
+          <w:iCs/>
+          <w:noProof/>
+          <w:szCs w:val="24"/>
+        </w:rPr>
+        <w:t>Neuron</w:t>
+      </w:r>
+      <w:r>
+        <w:rPr>
+          <w:noProof/>
+          <w:szCs w:val="24"/>
+        </w:rPr>
+        <w:t xml:space="preserve">, </w:t>
+      </w:r>
+      <w:r>
+        <w:rPr>
+          <w:i/>
+          <w:iCs/>
+          <w:noProof/>
+          <w:szCs w:val="24"/>
+        </w:rPr>
+        <w:t>85</w:t>
+      </w:r>
+      <w:r>
+        <w:rPr>
+          <w:noProof/>
+          <w:szCs w:val="24"/>
+        </w:rPr>
+        <w:t>(3), 512–518. https://doi.org/10.1016/j.neuron.2014.12.049</w:t>
+      </w:r>
+    </w:p>
+    <w:p>
+      <w:pPr>
+        <w:widowControl w:val="0"/>
+        <w:autoSpaceDE w:val="0"/>
+        <w:autoSpaceDN w:val="0"/>
+        <w:adjustRightInd w:val="0"/>
+        <w:spacing w:after="0" w:line="480" w:lineRule="auto"/>
+        <w:ind w:left="480" w:hanging="480"/>
+        <w:rPr>
+          <w:noProof/>
+          <w:szCs w:val="24"/>
+        </w:rPr>
+      </w:pPr>
+      <w:r>
+        <w:rPr>
+          <w:noProof/>
+          <w:szCs w:val="24"/>
+        </w:rPr>
+        <w:t xml:space="preserve">Holroyd, C. B., &amp; McClure, S. M. (2015). Hierarchical control over effortful behavior by rodent medial frontal cortex: A computational model. </w:t>
+      </w:r>
+      <w:r>
+        <w:rPr>
+          <w:i/>
+          <w:iCs/>
+          <w:noProof/>
+          <w:szCs w:val="24"/>
+        </w:rPr>
+        <w:t>Psychological Review</w:t>
+      </w:r>
+      <w:r>
+        <w:rPr>
+          <w:noProof/>
+          <w:szCs w:val="24"/>
+        </w:rPr>
+        <w:t xml:space="preserve">, </w:t>
+      </w:r>
+      <w:r>
+        <w:rPr>
+          <w:i/>
+          <w:iCs/>
+          <w:noProof/>
+          <w:szCs w:val="24"/>
+        </w:rPr>
+        <w:t>122</w:t>
+      </w:r>
+      <w:r>
+        <w:rPr>
+          <w:noProof/>
+          <w:szCs w:val="24"/>
+        </w:rPr>
+        <w:t>(1), 54–83. https://doi.org/10.1037/a0038339</w:t>
+      </w:r>
+    </w:p>
+    <w:p>
+      <w:pPr>
+        <w:widowControl w:val="0"/>
+        <w:autoSpaceDE w:val="0"/>
+        <w:autoSpaceDN w:val="0"/>
+        <w:adjustRightInd w:val="0"/>
+        <w:spacing w:after="0" w:line="480" w:lineRule="auto"/>
+        <w:ind w:left="480" w:hanging="480"/>
+        <w:rPr>
+          <w:noProof/>
+          <w:szCs w:val="24"/>
+        </w:rPr>
+      </w:pPr>
+      <w:r>
+        <w:rPr>
+          <w:noProof/>
+          <w:szCs w:val="24"/>
+        </w:rPr>
+        <w:t>Hope, R. M. (2013). Rmisc: Ryan miscellaneous. R package version, 1(5).</w:t>
+      </w:r>
+    </w:p>
+    <w:p>
+      <w:pPr>
+        <w:widowControl w:val="0"/>
+        <w:autoSpaceDE w:val="0"/>
+        <w:autoSpaceDN w:val="0"/>
+        <w:adjustRightInd w:val="0"/>
+        <w:spacing w:after="0" w:line="480" w:lineRule="auto"/>
+        <w:ind w:left="480" w:hanging="480"/>
+        <w:rPr>
+          <w:noProof/>
+          <w:szCs w:val="24"/>
+        </w:rPr>
+      </w:pPr>
+      <w:r>
+        <w:rPr>
+          <w:noProof/>
+          <w:szCs w:val="24"/>
+        </w:rPr>
+        <w:t xml:space="preserve">Junghöfer, M., Elbert, T., Tucker, D. O. N. M., &amp; Rockstroh, B. (2000). Statistical control of artifacts in dense array EEG 0 MEG studies. </w:t>
+      </w:r>
+      <w:r>
+        <w:rPr>
+          <w:i/>
+          <w:iCs/>
+          <w:noProof/>
+          <w:szCs w:val="24"/>
+        </w:rPr>
+        <w:t>Wiley Online Library</w:t>
+      </w:r>
+      <w:r>
+        <w:rPr>
+          <w:noProof/>
+          <w:szCs w:val="24"/>
+        </w:rPr>
+        <w:t>, 523–532. Retrieved from http://onlinelibrary.wiley.com/doi/10.1111/1469-8986.3740523/full</w:t>
+      </w:r>
+    </w:p>
+    <w:p>
+      <w:pPr>
+        <w:widowControl w:val="0"/>
+        <w:autoSpaceDE w:val="0"/>
+        <w:autoSpaceDN w:val="0"/>
+        <w:adjustRightInd w:val="0"/>
+        <w:spacing w:after="0" w:line="480" w:lineRule="auto"/>
+        <w:ind w:left="480" w:hanging="480"/>
+        <w:rPr>
+          <w:noProof/>
+          <w:szCs w:val="24"/>
+        </w:rPr>
+      </w:pPr>
+      <w:r>
+        <w:rPr>
+          <w:noProof/>
+          <w:szCs w:val="24"/>
+        </w:rPr>
+        <w:t xml:space="preserve">Kruschke, J. K. (2014). </w:t>
+      </w:r>
+      <w:r>
+        <w:rPr>
+          <w:i/>
+          <w:iCs/>
+          <w:noProof/>
+          <w:szCs w:val="24"/>
+        </w:rPr>
+        <w:t>Doing Bayesian data analysis: A tutorial with R, JAGS, and Stan, second edition</w:t>
+      </w:r>
+      <w:r>
+        <w:rPr>
+          <w:noProof/>
+          <w:szCs w:val="24"/>
+        </w:rPr>
+        <w:t xml:space="preserve">. </w:t>
+      </w:r>
+      <w:r>
+        <w:rPr>
+          <w:i/>
+          <w:iCs/>
+          <w:noProof/>
+          <w:szCs w:val="24"/>
+        </w:rPr>
+        <w:t>Doing Bayesian Data Analysis: A Tutorial with R, JAGS, and Stan, Second Edition</w:t>
+      </w:r>
+      <w:r>
+        <w:rPr>
+          <w:noProof/>
+          <w:szCs w:val="24"/>
+        </w:rPr>
+        <w:t xml:space="preserve"> (2nd ed.). Elsevier Inc. https://doi.org/10.1016/B978-0-12-405888-0.09999-2</w:t>
+      </w:r>
+    </w:p>
+    <w:p>
+      <w:pPr>
+        <w:widowControl w:val="0"/>
+        <w:autoSpaceDE w:val="0"/>
+        <w:autoSpaceDN w:val="0"/>
+        <w:adjustRightInd w:val="0"/>
+        <w:spacing w:after="0" w:line="480" w:lineRule="auto"/>
+        <w:ind w:left="480" w:hanging="480"/>
+        <w:rPr>
+          <w:noProof/>
+          <w:szCs w:val="24"/>
+        </w:rPr>
+      </w:pPr>
+      <w:r>
+        <w:rPr>
+          <w:noProof/>
+          <w:szCs w:val="24"/>
+        </w:rPr>
+        <w:t>Kruschke, J. K., &amp; Meredith, M. (2017). BEST: Bayesian Estimation Supersedes the t-Test.</w:t>
+      </w:r>
+    </w:p>
+    <w:p>
+      <w:pPr>
+        <w:widowControl w:val="0"/>
+        <w:autoSpaceDE w:val="0"/>
+        <w:autoSpaceDN w:val="0"/>
+        <w:adjustRightInd w:val="0"/>
+        <w:spacing w:after="0" w:line="480" w:lineRule="auto"/>
+        <w:ind w:left="480" w:hanging="480"/>
+        <w:rPr>
+          <w:noProof/>
+          <w:szCs w:val="24"/>
+        </w:rPr>
+      </w:pPr>
+      <w:r>
+        <w:rPr>
+          <w:noProof/>
+          <w:szCs w:val="24"/>
+        </w:rPr>
+        <w:t xml:space="preserve">MacLean, M. H., &amp; Giesbrecht, B. (2015). Neural evidence reveals the rapid effects of reward history on selective attention. </w:t>
+      </w:r>
+      <w:r>
+        <w:rPr>
+          <w:i/>
+          <w:iCs/>
+          <w:noProof/>
+          <w:szCs w:val="24"/>
+        </w:rPr>
+        <w:t>Brain Research</w:t>
+      </w:r>
+      <w:r>
+        <w:rPr>
+          <w:noProof/>
+          <w:szCs w:val="24"/>
+        </w:rPr>
+        <w:t xml:space="preserve">, </w:t>
+      </w:r>
+      <w:r>
+        <w:rPr>
+          <w:i/>
+          <w:iCs/>
+          <w:noProof/>
+          <w:szCs w:val="24"/>
+        </w:rPr>
+        <w:t>1606</w:t>
+      </w:r>
+      <w:r>
+        <w:rPr>
+          <w:noProof/>
+          <w:szCs w:val="24"/>
+        </w:rPr>
+        <w:t>, 86–94. https://doi.org/10.1016/j.brainres.2015.02.016</w:t>
+      </w:r>
+    </w:p>
+    <w:p>
+      <w:pPr>
+        <w:widowControl w:val="0"/>
+        <w:autoSpaceDE w:val="0"/>
+        <w:autoSpaceDN w:val="0"/>
+        <w:adjustRightInd w:val="0"/>
+        <w:spacing w:after="0" w:line="480" w:lineRule="auto"/>
+        <w:ind w:left="480" w:hanging="480"/>
+        <w:rPr>
+          <w:noProof/>
+          <w:szCs w:val="24"/>
+        </w:rPr>
+      </w:pPr>
+      <w:r>
+        <w:rPr>
+          <w:noProof/>
+          <w:szCs w:val="24"/>
+        </w:rPr>
+        <w:t xml:space="preserve">McElreath, R. (2016). </w:t>
+      </w:r>
+      <w:r>
+        <w:rPr>
+          <w:i/>
+          <w:iCs/>
+          <w:noProof/>
+          <w:szCs w:val="24"/>
+        </w:rPr>
+        <w:t>Statistical Rethinking: A Bayesian Course with Examples in R and Stan</w:t>
+      </w:r>
+      <w:r>
+        <w:rPr>
+          <w:noProof/>
+          <w:szCs w:val="24"/>
+        </w:rPr>
+        <w:t>. Chapman Hall - CRC.</w:t>
+      </w:r>
+    </w:p>
+    <w:p>
+      <w:pPr>
+        <w:widowControl w:val="0"/>
+        <w:autoSpaceDE w:val="0"/>
+        <w:autoSpaceDN w:val="0"/>
+        <w:adjustRightInd w:val="0"/>
+        <w:spacing w:after="0" w:line="480" w:lineRule="auto"/>
+        <w:ind w:left="480" w:hanging="480"/>
+        <w:rPr>
+          <w:noProof/>
+          <w:szCs w:val="24"/>
+        </w:rPr>
+      </w:pPr>
+      <w:r>
+        <w:rPr>
+          <w:noProof/>
+          <w:szCs w:val="24"/>
+        </w:rPr>
+        <w:t xml:space="preserve">Nolan, H., Whelan, R., &amp; Reilly, R. B. (2010). FASTER: Fully Automated Statistical Thresholding for EEG artifact Rejection. </w:t>
+      </w:r>
+      <w:r>
+        <w:rPr>
+          <w:i/>
+          <w:iCs/>
+          <w:noProof/>
+          <w:szCs w:val="24"/>
+        </w:rPr>
+        <w:t>Journal of Neuroscience Methods</w:t>
+      </w:r>
+      <w:r>
+        <w:rPr>
+          <w:noProof/>
+          <w:szCs w:val="24"/>
+        </w:rPr>
+        <w:t xml:space="preserve">, </w:t>
+      </w:r>
+      <w:r>
+        <w:rPr>
+          <w:i/>
+          <w:iCs/>
+          <w:noProof/>
+          <w:szCs w:val="24"/>
+        </w:rPr>
+        <w:t>192</w:t>
+      </w:r>
+      <w:r>
+        <w:rPr>
+          <w:noProof/>
+          <w:szCs w:val="24"/>
+        </w:rPr>
+        <w:t>(1), 152–162. https://doi.org/10.1016/j.jneumeth.2010.07.015</w:t>
+      </w:r>
+    </w:p>
+    <w:p>
+      <w:pPr>
+        <w:widowControl w:val="0"/>
+        <w:autoSpaceDE w:val="0"/>
+        <w:autoSpaceDN w:val="0"/>
+        <w:adjustRightInd w:val="0"/>
+        <w:spacing w:after="0" w:line="480" w:lineRule="auto"/>
+        <w:ind w:left="480" w:hanging="480"/>
+        <w:rPr>
+          <w:noProof/>
+          <w:szCs w:val="24"/>
+        </w:rPr>
+      </w:pPr>
+      <w:r>
+        <w:rPr>
+          <w:noProof/>
+          <w:szCs w:val="24"/>
+        </w:rPr>
+        <w:t xml:space="preserve">Norcia, A. M., Appelbaum, L. G., Ales, J. M., Cottereau, B. R., &amp; Rossion, B. (2015). The steady-state visual evoked potential in vision research : A review. </w:t>
+      </w:r>
+      <w:r>
+        <w:rPr>
+          <w:i/>
+          <w:iCs/>
+          <w:noProof/>
+          <w:szCs w:val="24"/>
+        </w:rPr>
+        <w:t>Journal of Vision</w:t>
+      </w:r>
+      <w:r>
+        <w:rPr>
+          <w:noProof/>
+          <w:szCs w:val="24"/>
+        </w:rPr>
+        <w:t xml:space="preserve">, </w:t>
+      </w:r>
+      <w:r>
+        <w:rPr>
+          <w:i/>
+          <w:iCs/>
+          <w:noProof/>
+          <w:szCs w:val="24"/>
+        </w:rPr>
+        <w:t>15</w:t>
+      </w:r>
+      <w:r>
+        <w:rPr>
+          <w:noProof/>
+          <w:szCs w:val="24"/>
+        </w:rPr>
+        <w:t>(6), 1–46. https://doi.org/10.1167/15.6.4.doi</w:t>
+      </w:r>
+    </w:p>
+    <w:p>
+      <w:pPr>
+        <w:widowControl w:val="0"/>
+        <w:autoSpaceDE w:val="0"/>
+        <w:autoSpaceDN w:val="0"/>
+        <w:adjustRightInd w:val="0"/>
+        <w:spacing w:after="0" w:line="480" w:lineRule="auto"/>
+        <w:ind w:left="480" w:hanging="480"/>
+        <w:rPr>
+          <w:noProof/>
+          <w:szCs w:val="24"/>
+        </w:rPr>
+      </w:pPr>
+      <w:r>
+        <w:rPr>
+          <w:noProof/>
+          <w:szCs w:val="24"/>
+        </w:rPr>
+        <w:t xml:space="preserve">Pearson, D., Donkin, C., Tran, S. C., Most, S. B., &amp; Le Pelley, M. E. (2015). Cognitive control and counterproductive oculomotor capture by reward-related stimuli. </w:t>
+      </w:r>
+      <w:r>
+        <w:rPr>
+          <w:i/>
+          <w:iCs/>
+          <w:noProof/>
+          <w:szCs w:val="24"/>
+        </w:rPr>
+        <w:t>Visual Cognition</w:t>
+      </w:r>
+      <w:r>
+        <w:rPr>
+          <w:noProof/>
+          <w:szCs w:val="24"/>
+        </w:rPr>
+        <w:t xml:space="preserve">, </w:t>
+      </w:r>
+      <w:r>
+        <w:rPr>
+          <w:i/>
+          <w:iCs/>
+          <w:noProof/>
+          <w:szCs w:val="24"/>
+        </w:rPr>
+        <w:t>6285</w:t>
+      </w:r>
+      <w:r>
+        <w:rPr>
+          <w:noProof/>
+          <w:szCs w:val="24"/>
+        </w:rPr>
+        <w:t>(May 2015), 1–26. https://doi.org/10.1080/13506285.2014.994252</w:t>
+      </w:r>
+    </w:p>
+    <w:p>
+      <w:pPr>
+        <w:widowControl w:val="0"/>
+        <w:autoSpaceDE w:val="0"/>
+        <w:autoSpaceDN w:val="0"/>
+        <w:adjustRightInd w:val="0"/>
+        <w:spacing w:after="0" w:line="480" w:lineRule="auto"/>
+        <w:ind w:left="480" w:hanging="480"/>
+        <w:rPr>
+          <w:noProof/>
+          <w:szCs w:val="24"/>
+        </w:rPr>
+      </w:pPr>
+      <w:r>
+        <w:rPr>
+          <w:noProof/>
+          <w:szCs w:val="24"/>
+        </w:rPr>
+        <w:t xml:space="preserve">Perrin, F., Pernier, J., Bertrand, O., &amp; Echallier, J. F. (1989). Spherical splines for scalp potential and current density mapping. </w:t>
+      </w:r>
+      <w:r>
+        <w:rPr>
+          <w:i/>
+          <w:iCs/>
+          <w:noProof/>
+          <w:szCs w:val="24"/>
+        </w:rPr>
+        <w:t>Electroencephalography and Clinical Neurophysiology</w:t>
+      </w:r>
+      <w:r>
+        <w:rPr>
+          <w:noProof/>
+          <w:szCs w:val="24"/>
+        </w:rPr>
+        <w:t xml:space="preserve">, </w:t>
+      </w:r>
+      <w:r>
+        <w:rPr>
+          <w:i/>
+          <w:iCs/>
+          <w:noProof/>
+          <w:szCs w:val="24"/>
+        </w:rPr>
+        <w:t>72</w:t>
+      </w:r>
+      <w:r>
+        <w:rPr>
+          <w:noProof/>
+          <w:szCs w:val="24"/>
+        </w:rPr>
+        <w:t>(2), 184–187. https://doi.org/10.1016/0013-4694(89)90180-6</w:t>
+      </w:r>
+    </w:p>
+    <w:p>
+      <w:pPr>
+        <w:widowControl w:val="0"/>
+        <w:autoSpaceDE w:val="0"/>
+        <w:autoSpaceDN w:val="0"/>
+        <w:adjustRightInd w:val="0"/>
+        <w:spacing w:after="0" w:line="480" w:lineRule="auto"/>
+        <w:ind w:left="480" w:hanging="480"/>
+        <w:rPr>
+          <w:noProof/>
+          <w:szCs w:val="24"/>
+        </w:rPr>
+      </w:pPr>
+      <w:r>
+        <w:rPr>
+          <w:noProof/>
+          <w:szCs w:val="24"/>
+        </w:rPr>
+        <w:t>Phillips, N. (2016). Yarrr: A companion to the e-book YaRrr!: The Pirate’s Guide to R. R package version 0.1.</w:t>
+      </w:r>
+    </w:p>
+    <w:p>
+      <w:pPr>
+        <w:widowControl w:val="0"/>
+        <w:autoSpaceDE w:val="0"/>
+        <w:autoSpaceDN w:val="0"/>
+        <w:adjustRightInd w:val="0"/>
+        <w:spacing w:after="0" w:line="480" w:lineRule="auto"/>
+        <w:ind w:left="480" w:hanging="480"/>
+        <w:rPr>
+          <w:noProof/>
+          <w:szCs w:val="24"/>
+        </w:rPr>
+      </w:pPr>
+      <w:r>
+        <w:rPr>
+          <w:noProof/>
+          <w:szCs w:val="24"/>
+        </w:rPr>
+        <w:t xml:space="preserve">Posner, M. I. (1980). Orienting of attention. </w:t>
+      </w:r>
+      <w:r>
+        <w:rPr>
+          <w:i/>
+          <w:iCs/>
+          <w:noProof/>
+          <w:szCs w:val="24"/>
+        </w:rPr>
+        <w:t>The Quarterly Journal of Experimental Psychology</w:t>
+      </w:r>
+      <w:r>
+        <w:rPr>
+          <w:noProof/>
+          <w:szCs w:val="24"/>
+        </w:rPr>
+        <w:t xml:space="preserve">, </w:t>
+      </w:r>
+      <w:r>
+        <w:rPr>
+          <w:i/>
+          <w:iCs/>
+          <w:noProof/>
+          <w:szCs w:val="24"/>
+        </w:rPr>
+        <w:t>32</w:t>
+      </w:r>
+      <w:r>
+        <w:rPr>
+          <w:noProof/>
+          <w:szCs w:val="24"/>
+        </w:rPr>
+        <w:t>(1), 3–25. https://doi.org/10.1080/00335558008248231</w:t>
+      </w:r>
+    </w:p>
+    <w:p>
+      <w:pPr>
+        <w:widowControl w:val="0"/>
+        <w:autoSpaceDE w:val="0"/>
+        <w:autoSpaceDN w:val="0"/>
+        <w:adjustRightInd w:val="0"/>
+        <w:spacing w:after="0" w:line="480" w:lineRule="auto"/>
+        <w:ind w:left="480" w:hanging="480"/>
+        <w:rPr>
+          <w:noProof/>
+          <w:szCs w:val="24"/>
+        </w:rPr>
+      </w:pPr>
+      <w:r>
+        <w:rPr>
+          <w:noProof/>
+          <w:szCs w:val="24"/>
+        </w:rPr>
+        <w:t>R Core Team. (2017). R: A Language and Environment for Statistical Computing. R Foundation for Statistical Computing.</w:t>
+      </w:r>
+    </w:p>
+    <w:p>
+      <w:pPr>
+        <w:widowControl w:val="0"/>
+        <w:autoSpaceDE w:val="0"/>
+        <w:autoSpaceDN w:val="0"/>
+        <w:adjustRightInd w:val="0"/>
+        <w:spacing w:after="0" w:line="480" w:lineRule="auto"/>
+        <w:ind w:left="480" w:hanging="480"/>
+        <w:rPr>
+          <w:noProof/>
+          <w:szCs w:val="24"/>
+        </w:rPr>
+      </w:pPr>
+      <w:r>
+        <w:rPr>
+          <w:noProof/>
+          <w:szCs w:val="24"/>
+        </w:rPr>
+        <w:t>Rinker, T., &amp; Kurkiewicz, D. (n.d.). pacman: Package Management for R.</w:t>
+      </w:r>
+    </w:p>
+    <w:p>
+      <w:pPr>
+        <w:widowControl w:val="0"/>
+        <w:autoSpaceDE w:val="0"/>
+        <w:autoSpaceDN w:val="0"/>
+        <w:adjustRightInd w:val="0"/>
+        <w:spacing w:after="0" w:line="480" w:lineRule="auto"/>
+        <w:ind w:left="480" w:hanging="480"/>
+        <w:rPr>
+          <w:noProof/>
+          <w:szCs w:val="24"/>
+        </w:rPr>
+      </w:pPr>
+      <w:r>
+        <w:rPr>
+          <w:noProof/>
+          <w:szCs w:val="24"/>
+        </w:rPr>
+        <w:t>RStudio Team. (2015). Integrated Development for R. RStudio, Inc.</w:t>
+      </w:r>
+    </w:p>
+    <w:p>
+      <w:pPr>
+        <w:widowControl w:val="0"/>
+        <w:autoSpaceDE w:val="0"/>
+        <w:autoSpaceDN w:val="0"/>
+        <w:adjustRightInd w:val="0"/>
+        <w:spacing w:after="0" w:line="480" w:lineRule="auto"/>
+        <w:ind w:left="480" w:hanging="480"/>
+        <w:rPr>
+          <w:noProof/>
+          <w:szCs w:val="24"/>
+        </w:rPr>
+      </w:pPr>
+      <w:r>
+        <w:rPr>
+          <w:noProof/>
+          <w:szCs w:val="24"/>
+        </w:rPr>
+        <w:t xml:space="preserve">Shenhav, A., Botvinick, M., &amp; Cohen, J. (2013). The expected value of control: An integrative theory of anterior cingulate cortex function. </w:t>
+      </w:r>
+      <w:r>
+        <w:rPr>
+          <w:i/>
+          <w:iCs/>
+          <w:noProof/>
+          <w:szCs w:val="24"/>
+        </w:rPr>
+        <w:t>Neuron</w:t>
+      </w:r>
+      <w:r>
+        <w:rPr>
+          <w:noProof/>
+          <w:szCs w:val="24"/>
+        </w:rPr>
+        <w:t xml:space="preserve">, </w:t>
+      </w:r>
+      <w:r>
+        <w:rPr>
+          <w:i/>
+          <w:iCs/>
+          <w:noProof/>
+          <w:szCs w:val="24"/>
+        </w:rPr>
+        <w:t>79</w:t>
+      </w:r>
+      <w:r>
+        <w:rPr>
+          <w:noProof/>
+          <w:szCs w:val="24"/>
+        </w:rPr>
+        <w:t>(2), 217–240. https://doi.org/10.1016/j.neuron.2013.07.007</w:t>
+      </w:r>
+    </w:p>
+    <w:p>
+      <w:pPr>
+        <w:widowControl w:val="0"/>
+        <w:autoSpaceDE w:val="0"/>
+        <w:autoSpaceDN w:val="0"/>
+        <w:adjustRightInd w:val="0"/>
+        <w:spacing w:after="0" w:line="480" w:lineRule="auto"/>
+        <w:ind w:left="480" w:hanging="480"/>
+        <w:rPr>
+          <w:noProof/>
+          <w:szCs w:val="24"/>
+        </w:rPr>
+      </w:pPr>
+      <w:r>
+        <w:rPr>
+          <w:noProof/>
+          <w:szCs w:val="24"/>
+        </w:rPr>
+        <w:t xml:space="preserve">Theeuwes, J. (2010). Top-down and bottom-up control of visual selection. </w:t>
+      </w:r>
+      <w:r>
+        <w:rPr>
+          <w:i/>
+          <w:iCs/>
+          <w:noProof/>
+          <w:szCs w:val="24"/>
+        </w:rPr>
+        <w:t>Acta Psychologica</w:t>
+      </w:r>
+      <w:r>
+        <w:rPr>
+          <w:noProof/>
+          <w:szCs w:val="24"/>
+        </w:rPr>
+        <w:t xml:space="preserve">, </w:t>
+      </w:r>
+      <w:r>
+        <w:rPr>
+          <w:i/>
+          <w:iCs/>
+          <w:noProof/>
+          <w:szCs w:val="24"/>
+        </w:rPr>
+        <w:t>135</w:t>
+      </w:r>
+      <w:r>
+        <w:rPr>
+          <w:noProof/>
+          <w:szCs w:val="24"/>
+        </w:rPr>
+        <w:t>(2), 77–99. https://doi.org/10.1016/j.actpsy.2010.02.006</w:t>
+      </w:r>
+    </w:p>
+    <w:p>
+      <w:pPr>
+        <w:widowControl w:val="0"/>
+        <w:autoSpaceDE w:val="0"/>
+        <w:autoSpaceDN w:val="0"/>
+        <w:adjustRightInd w:val="0"/>
+        <w:spacing w:after="0" w:line="480" w:lineRule="auto"/>
+        <w:ind w:left="480" w:hanging="480"/>
+        <w:rPr>
+          <w:noProof/>
+          <w:szCs w:val="24"/>
+        </w:rPr>
+      </w:pPr>
+      <w:r>
+        <w:rPr>
+          <w:noProof/>
+          <w:szCs w:val="24"/>
+        </w:rPr>
+        <w:t xml:space="preserve">Van der Does, A. J. W. (2002). </w:t>
+      </w:r>
+      <w:r>
+        <w:rPr>
+          <w:i/>
+          <w:iCs/>
+          <w:noProof/>
+          <w:szCs w:val="24"/>
+        </w:rPr>
+        <w:t>Handleiding bij de Nederlandse versie van beck depression inventory—second edition (BDI-II-NL). [The Dutch version of the Beck depression inventory].</w:t>
       </w:r>
       <w:r>
         <w:rPr>
@@ -16603,6 +18158,59 @@
           <w:szCs w:val="24"/>
         </w:rPr>
         <w:t xml:space="preserve"> Amsterdam: Harcourt.</w:t>
+      </w:r>
+    </w:p>
+    <w:p>
+      <w:pPr>
+        <w:widowControl w:val="0"/>
+        <w:autoSpaceDE w:val="0"/>
+        <w:autoSpaceDN w:val="0"/>
+        <w:adjustRightInd w:val="0"/>
+        <w:spacing w:after="0" w:line="480" w:lineRule="auto"/>
+        <w:ind w:left="480" w:hanging="480"/>
+        <w:rPr>
+          <w:noProof/>
+          <w:szCs w:val="24"/>
+        </w:rPr>
+      </w:pPr>
+      <w:r>
+        <w:rPr>
+          <w:noProof/>
+          <w:szCs w:val="24"/>
+        </w:rPr>
+        <w:t xml:space="preserve">Verguts, T., Vassena, E., &amp; Silvetti, M. (2015). Adaptive effort investment in cognitive and physical tasks: a neurocomputational model. </w:t>
+      </w:r>
+      <w:r>
+        <w:rPr>
+          <w:i/>
+          <w:iCs/>
+          <w:noProof/>
+          <w:szCs w:val="24"/>
+        </w:rPr>
+        <w:t>Frontiers in Behavioral Neuroscience</w:t>
+      </w:r>
+      <w:r>
+        <w:rPr>
+          <w:noProof/>
+          <w:szCs w:val="24"/>
+        </w:rPr>
+        <w:t xml:space="preserve">, </w:t>
+      </w:r>
+      <w:r>
+        <w:rPr>
+          <w:i/>
+          <w:iCs/>
+          <w:noProof/>
+          <w:szCs w:val="24"/>
+        </w:rPr>
+        <w:t>9</w:t>
+      </w:r>
+      <w:r>
+        <w:rPr>
+          <w:noProof/>
+          <w:szCs w:val="24"/>
+        </w:rPr>
+        <w:t>(March). https://doi.org/10.3389/fnbeh.2015.00057</w:t>
       </w:r>
     </w:p>
     <w:p>
@@ -16754,7 +18362,7 @@
       </w:r>
     </w:p>
   </w:comment>
-  <w:comment w:id="1" w:author="Andersen, Soren" w:date="2018-10-02T12:57:00Z" w:initials="AS">
+  <w:comment w:id="2" w:author="Andersen, Soren" w:date="2018-10-02T12:57:00Z" w:initials="AS">
     <w:p>
       <w:pPr>
         <w:pStyle w:val="CommentText"/>
@@ -16770,7 +18378,7 @@
       </w:r>
     </w:p>
   </w:comment>
-  <w:comment w:id="3" w:author="Andersen, Soren" w:date="2018-10-02T12:40:00Z" w:initials="AS">
+  <w:comment w:id="4" w:author="Andersen, Soren" w:date="2018-10-02T12:40:00Z" w:initials="AS">
     <w:p>
       <w:pPr>
         <w:pStyle w:val="CommentText"/>
@@ -16786,7 +18394,7 @@
       </w:r>
     </w:p>
   </w:comment>
-  <w:comment w:id="4" w:author="Andersen, Soren" w:date="2018-10-02T14:58:00Z" w:initials="AS">
+  <w:comment w:id="5" w:author="Andersen, Soren" w:date="2018-10-02T14:58:00Z" w:initials="AS">
     <w:p>
       <w:pPr>
         <w:pStyle w:val="CommentText"/>
@@ -16815,7 +18423,39 @@
       </w:r>
     </w:p>
   </w:comment>
-  <w:comment w:id="5" w:author="Andersen, Soren" w:date="2018-10-02T14:52:00Z" w:initials="AS">
+  <w:comment w:id="6" w:author="Ivan Grahek" w:date="2019-01-29T11:47:00Z" w:initials="IG">
+    <w:p>
+      <w:pPr>
+        <w:pStyle w:val="CommentText"/>
+      </w:pPr>
+      <w:r>
+        <w:rPr>
+          <w:rStyle w:val="CommentReference"/>
+        </w:rPr>
+        <w:annotationRef/>
+      </w:r>
+      <w:r>
+        <w:t>Shorter and just a reference?</w:t>
+      </w:r>
+    </w:p>
+  </w:comment>
+  <w:comment w:id="7" w:author="Ivan Grahek" w:date="2019-01-29T11:47:00Z" w:initials="IG">
+    <w:p>
+      <w:pPr>
+        <w:pStyle w:val="CommentText"/>
+      </w:pPr>
+      <w:r>
+        <w:rPr>
+          <w:rStyle w:val="CommentReference"/>
+        </w:rPr>
+        <w:annotationRef/>
+      </w:r>
+      <w:r>
+        <w:t>Add a part on pre-processing the behavior and include how the hit rates and false alarms were calculated.</w:t>
+      </w:r>
+    </w:p>
+  </w:comment>
+  <w:comment w:id="8" w:author="Andersen, Soren" w:date="2018-10-02T14:52:00Z" w:initials="AS">
     <w:p>
       <w:pPr>
         <w:pStyle w:val="CommentText"/>
@@ -16876,7 +18516,7 @@
       </w:r>
     </w:p>
   </w:comment>
-  <w:comment w:id="6" w:author="Andersen, Soren" w:date="2018-10-02T14:59:00Z" w:initials="AS">
+  <w:comment w:id="9" w:author="Andersen, Soren" w:date="2018-10-02T14:59:00Z" w:initials="AS">
     <w:p>
       <w:pPr>
         <w:pStyle w:val="CommentText"/>
@@ -16892,7 +18532,7 @@
       </w:r>
     </w:p>
   </w:comment>
-  <w:comment w:id="7" w:author="Ivan Grahek" w:date="2019-01-15T14:21:00Z" w:initials="IG">
+  <w:comment w:id="10" w:author="Ivan Grahek" w:date="2019-01-15T14:21:00Z" w:initials="IG">
     <w:p>
       <w:pPr>
         <w:pStyle w:val="CommentText"/>
@@ -16908,7 +18548,7 @@
       </w:r>
     </w:p>
   </w:comment>
-  <w:comment w:id="8" w:author="Antonio Schettino" w:date="2018-08-28T10:17:00Z" w:initials="AS">
+  <w:comment w:id="11" w:author="Antonio Schettino" w:date="2018-08-28T10:17:00Z" w:initials="AS">
     <w:p>
       <w:pPr>
         <w:pStyle w:val="CommentText"/>
@@ -16924,7 +18564,7 @@
       </w:r>
     </w:p>
   </w:comment>
-  <w:comment w:id="9" w:author="Andersen, Soren" w:date="2018-10-23T22:32:00Z" w:initials="AS">
+  <w:comment w:id="12" w:author="Andersen, Soren" w:date="2018-10-23T22:32:00Z" w:initials="AS">
     <w:p>
       <w:pPr>
         <w:pStyle w:val="CommentText"/>
@@ -16977,7 +18617,7 @@
       </w:r>
     </w:p>
   </w:comment>
-  <w:comment w:id="10" w:author="Antonio Schettino" w:date="2018-08-28T15:09:00Z" w:initials="AS">
+  <w:comment w:id="13" w:author="Antonio Schettino" w:date="2018-08-28T15:09:00Z" w:initials="AS">
     <w:p>
       <w:pPr>
         <w:pStyle w:val="CommentText"/>
@@ -16993,7 +18633,7 @@
       </w:r>
     </w:p>
   </w:comment>
-  <w:comment w:id="12" w:author="Andersen, Soren" w:date="2018-10-24T17:37:00Z" w:initials="AS">
+  <w:comment w:id="14" w:author="Andersen, Soren" w:date="2018-10-24T17:37:00Z" w:initials="AS">
     <w:p>
       <w:pPr>
         <w:pStyle w:val="CommentText"/>
@@ -17009,7 +18649,7 @@
       </w:r>
     </w:p>
   </w:comment>
-  <w:comment w:id="13" w:author="Antonio Schettino" w:date="2018-08-28T11:02:00Z" w:initials="AS">
+  <w:comment w:id="15" w:author="Antonio Schettino" w:date="2018-08-28T11:02:00Z" w:initials="AS">
     <w:p>
       <w:pPr>
         <w:pStyle w:val="CommentText"/>
@@ -17025,7 +18665,7 @@
       </w:r>
     </w:p>
   </w:comment>
-  <w:comment w:id="14" w:author="Andersen, Soren" w:date="2018-10-24T17:31:00Z" w:initials="AS">
+  <w:comment w:id="16" w:author="Andersen, Soren" w:date="2018-10-24T17:31:00Z" w:initials="AS">
     <w:p>
       <w:pPr>
         <w:pStyle w:val="CommentText"/>
@@ -17041,7 +18681,7 @@
       </w:r>
     </w:p>
   </w:comment>
-  <w:comment w:id="15" w:author="Antonio Schettino" w:date="2018-08-28T10:57:00Z" w:initials="AS">
+  <w:comment w:id="17" w:author="Antonio Schettino" w:date="2018-08-28T10:57:00Z" w:initials="AS">
     <w:p>
       <w:pPr>
         <w:pStyle w:val="CommentText"/>
@@ -17057,7 +18697,7 @@
       </w:r>
     </w:p>
   </w:comment>
-  <w:comment w:id="16" w:author="Antonio Schettino" w:date="2018-08-28T10:13:00Z" w:initials="AS">
+  <w:comment w:id="18" w:author="Antonio Schettino" w:date="2018-08-28T10:13:00Z" w:initials="AS">
     <w:p>
       <w:pPr>
         <w:pStyle w:val="CommentText"/>
@@ -17087,7 +18727,7 @@
       </w:r>
     </w:p>
   </w:comment>
-  <w:comment w:id="17" w:author="Andersen, Soren" w:date="2018-10-23T22:42:00Z" w:initials="AS">
+  <w:comment w:id="19" w:author="Andersen, Soren" w:date="2018-10-23T22:42:00Z" w:initials="AS">
     <w:p>
       <w:pPr>
         <w:pStyle w:val="CommentText"/>
@@ -17103,7 +18743,7 @@
       </w:r>
     </w:p>
   </w:comment>
-  <w:comment w:id="18" w:author="Antonio Schettino" w:date="2018-08-28T11:13:00Z" w:initials="AS">
+  <w:comment w:id="20" w:author="Antonio Schettino" w:date="2018-08-28T11:13:00Z" w:initials="AS">
     <w:p>
       <w:pPr>
         <w:pStyle w:val="CommentText"/>
@@ -17144,7 +18784,7 @@
       </w:r>
     </w:p>
   </w:comment>
-  <w:comment w:id="20" w:author="Antonio Schettino" w:date="2018-08-28T11:02:00Z" w:initials="AS">
+  <w:comment w:id="22" w:author="Antonio Schettino" w:date="2018-08-28T11:02:00Z" w:initials="AS">
     <w:p>
       <w:pPr>
         <w:pStyle w:val="CommentText"/>
@@ -17160,7 +18800,7 @@
       </w:r>
     </w:p>
   </w:comment>
-  <w:comment w:id="21" w:author="Andersen, Soren" w:date="2018-10-24T17:42:00Z" w:initials="AS">
+  <w:comment w:id="23" w:author="Andersen, Soren" w:date="2018-10-24T17:42:00Z" w:initials="AS">
     <w:p>
       <w:pPr>
         <w:pStyle w:val="CommentText"/>
@@ -17189,7 +18829,7 @@
       </w:r>
     </w:p>
   </w:comment>
-  <w:comment w:id="22" w:author="Andersen, Soren" w:date="2018-10-02T16:34:00Z" w:initials="AS">
+  <w:comment w:id="24" w:author="Andersen, Soren" w:date="2018-10-02T16:34:00Z" w:initials="AS">
     <w:p>
       <w:pPr>
         <w:pStyle w:val="CommentText"/>
@@ -17247,7 +18887,7 @@
       </w:r>
     </w:p>
   </w:comment>
-  <w:comment w:id="23" w:author="Andersen, Soren" w:date="2018-10-23T22:55:00Z" w:initials="AS">
+  <w:comment w:id="25" w:author="Andersen, Soren" w:date="2018-10-23T22:55:00Z" w:initials="AS">
     <w:p>
       <w:pPr>
         <w:pStyle w:val="CommentText"/>
@@ -17271,7 +18911,7 @@
       </w:r>
     </w:p>
   </w:comment>
-  <w:comment w:id="24" w:author="Andersen, Soren" w:date="2018-10-23T22:58:00Z" w:initials="AS">
+  <w:comment w:id="26" w:author="Andersen, Soren" w:date="2018-10-23T22:58:00Z" w:initials="AS">
     <w:p>
       <w:pPr>
         <w:pStyle w:val="CommentText"/>
@@ -17308,7 +18948,7 @@
       </w:r>
     </w:p>
   </w:comment>
-  <w:comment w:id="25" w:author="Antonio Schettino" w:date="2018-08-28T12:26:00Z" w:initials="AS">
+  <w:comment w:id="27" w:author="Antonio Schettino" w:date="2018-08-28T12:26:00Z" w:initials="AS">
     <w:p>
       <w:pPr>
         <w:pStyle w:val="CommentText"/>
@@ -17353,7 +18993,7 @@
       </w:r>
     </w:p>
   </w:comment>
-  <w:comment w:id="26" w:author="Andersen, Soren" w:date="2018-10-24T17:49:00Z" w:initials="AS">
+  <w:comment w:id="28" w:author="Andersen, Soren" w:date="2018-10-24T17:49:00Z" w:initials="AS">
     <w:p>
       <w:pPr>
         <w:pStyle w:val="CommentText"/>
@@ -17377,7 +19017,7 @@
       </w:r>
     </w:p>
   </w:comment>
-  <w:comment w:id="27" w:author="Antonio Schettino" w:date="2018-08-28T12:20:00Z" w:initials="AS">
+  <w:comment w:id="29" w:author="Antonio Schettino" w:date="2018-08-28T12:20:00Z" w:initials="AS">
     <w:p>
       <w:pPr>
         <w:pStyle w:val="CommentText"/>
@@ -17401,7 +19041,7 @@
       </w:r>
     </w:p>
   </w:comment>
-  <w:comment w:id="28" w:author="Andersen, Soren" w:date="2018-10-24T17:51:00Z" w:initials="AS">
+  <w:comment w:id="30" w:author="Andersen, Soren" w:date="2018-10-24T17:51:00Z" w:initials="AS">
     <w:p>
       <w:pPr>
         <w:pStyle w:val="CommentText"/>
@@ -17434,6 +19074,8 @@
   <w15:commentEx w15:paraId="1B2CE2AD" w15:done="0"/>
   <w15:commentEx w15:paraId="465DB460" w15:done="0"/>
   <w15:commentEx w15:paraId="4919AC84" w15:done="0"/>
+  <w15:commentEx w15:paraId="29928D2A" w15:done="0"/>
+  <w15:commentEx w15:paraId="765E1F62" w15:done="0"/>
   <w15:commentEx w15:paraId="789968ED" w15:done="0"/>
   <w15:commentEx w15:paraId="05C0353A" w15:done="0"/>
   <w15:commentEx w15:paraId="585CA9FF" w15:done="0"/>
@@ -17640,7 +19282,7 @@
             <w:noProof/>
             <w:szCs w:val="24"/>
           </w:rPr>
-          <w:t>2</w:t>
+          <w:t>7</w:t>
         </w:r>
         <w:r>
           <w:rPr>
@@ -22294,7 +23936,7 @@
 </file>
 
 <file path=customXml/itemProps1.xml><?xml version="1.0" encoding="utf-8"?>
-<ds:datastoreItem xmlns:ds="http://schemas.openxmlformats.org/officeDocument/2006/customXml" ds:itemID="{D9DB5ECE-503B-4C5A-B6C1-F450FC1D0F46}">
+<ds:datastoreItem xmlns:ds="http://schemas.openxmlformats.org/officeDocument/2006/customXml" ds:itemID="{3B272F7A-973C-494A-916A-3C668C9C0A3D}">
   <ds:schemaRefs>
     <ds:schemaRef ds:uri="http://schemas.openxmlformats.org/officeDocument/2006/bibliography"/>
   </ds:schemaRefs>

</xml_diff>

<commit_message>
Adding the additional figures (task and raw EEG) plus the final version of the shortened intro.
</commit_message>
<xml_diff>
--- a/manuscript/SSVEPs&Reward_manuscript.docx
+++ b/manuscript/SSVEPs&Reward_manuscript.docx
@@ -366,10 +366,22 @@
         <w:jc w:val="both"/>
       </w:pPr>
       <w:r>
-        <w:t xml:space="preserve">Selective attention is crucial for adaptive behavior because it enables the selection of relevant stimuli in the environment for </w:t>
-      </w:r>
-      <w:r>
-        <w:t xml:space="preserve">further processing </w:t>
+        <w:t xml:space="preserve">Selective attention is crucial for adaptive behavior </w:t>
+      </w:r>
+      <w:r>
+        <w:t>as</w:t>
+      </w:r>
+      <w:r>
+        <w:t xml:space="preserve"> it enables </w:t>
+      </w:r>
+      <w:r>
+        <w:t xml:space="preserve">enhanced processing of relevant stimuli in our environment, as well as the suppression of irrelevant </w:t>
+      </w:r>
+      <w:r>
+        <w:t>stimuli</w:t>
+      </w:r>
+      <w:r>
+        <w:t xml:space="preserve"> </w:t>
       </w:r>
       <w:r>
         <w:fldChar w:fldCharType="begin" w:fldLock="1"/>
@@ -516,13 +528,13 @@
         <w:t xml:space="preserve">can do so even </w:t>
       </w:r>
       <w:r>
-        <w:t xml:space="preserve">in spite of individual’s current goals </w:t>
+        <w:t xml:space="preserve">in spite of individual’s goals </w:t>
       </w:r>
       <w:r>
         <w:fldChar w:fldCharType="begin" w:fldLock="1"/>
       </w:r>
       <w:r>
-        <w:instrText>ADDIN CSL_CITATION {"citationItems":[{"id":"ITEM-1","itemData":{"DOI":"10.1037/bul0000064","ISSN":"00332909","abstract":"This article presents a comprehensive survey of research concerning interactions between associative learning and attention in humans. Four main findings are described. First, attention is biased toward stimuli that predict their consequences reliably (learned predictiveness). This finding is consistent with the approach taken by Mackintosh (1975) in his attentional model of associative learning in nonhuman animals. Second, the strength of this attentional bias is modulated by the value of the outcome (learned value). That is, predictors of high-value outcomes receive especially high levels of attention. Third, the related but opposing idea that uncertainty may result in increased attention to stimuli (Pearce &amp; Hall, 1980), receives less support. This suggests that hybrid models of associative learning, incorporating the mechanisms of both the Mackintosh and Pearce-Hall theories, may not be required to explain data from human participants. Rather, a simpler model, in which attention to stimuli is determined by how strongly they are associated with significant outcomes, goes a long way to account for the data on human attentional learning. The last main finding, and an exciting area for future research and theorizing, is that learned predictiveness and learned value modulate both deliberate attentional focus, and more automatic attentional capture. The automatic influence of learning on attention does not appear to fit the traditional view of attention as being either goal-directed or stimulus-driven. Rather, it suggests a new kind of “derived” attention.","author":[{"dropping-particle":"","family":"Pelley","given":"Mike E.","non-dropping-particle":"Le","parse-names":false,"suffix":""},{"dropping-particle":"","family":"Mitchell","given":"Chris J.","non-dropping-particle":"","parse-names":false,"suffix":""},{"dropping-particle":"","family":"Beesley","given":"Tom","non-dropping-particle":"","parse-names":false,"suffix":""},{"dropping-particle":"","family":"George","given":"David N.","non-dropping-particle":"","parse-names":false,"suffix":""},{"dropping-particle":"","family":"Wills","given":"Andy J.","non-dropping-particle":"","parse-names":false,"suffix":""}],"container-title":"Psychological Bulletin","id":"ITEM-1","issue":"10","issued":{"date-parts":[["2016"]]},"page":"1111-1140","title":"Attention and associative learning in humans: An integrative review","type":"article-journal","volume":"142"},"uris":["http://www.mendeley.com/documents/?uuid=eff9a48f-1b33-4de2-83c3-512675deb9b1"]},{"id":"ITEM-2","itemData":{"DOI":"10.3758/s13423-017-1380-y","ISSN":"15315320","abstract":"Visual attention enables us to selectively prioritize or suppress information in the environment. Prominent models concerned with the control of visual attention differ-entiate between goal-directed, top-down and stimulus-driven, bottom-up control, with the former determined by current se-lection goals and the latter determined by physical salience. In the current review, we discuss recent studies that demonstrate that attentional selection does not need to be the result of top-down or bottom-up processing but, instead, is often driven by lingering biases due to the Bhistory^ of former attention de-ployments. This review mainly focuses on reward-based his-tory effects; yet other types of history effects such as (intertrial) priming, statistical learning and affective condition-ing are also discussed. We argue that evidence from behavior-al, eye-movement and neuroimaging studies supports the idea that selection history modulates the topographical landscape of spatial Bpriority^ maps, such that attention is biased toward locations having the highest activation on this map. In everyday life, visual input is used to guide our behavior. We intentionally search for our bag on the luggage carousel at the airport while keeping in mind its shape and color to facilitate search. This template makes it easier to find our bag among the many distracting similarly looking bags. When searching with a goal for particular objects, we may sometimes experience that we attend to things in our environment for which we had no intention to look for. We may inadvertently attend to the waving hand of our friend who already found his bag or the flashing light next to yet another luggage carousel that is about to start moving. The question for how we search the environment, and more generally how we parse information from the environment, is studied in the context of attentional control. All models of selective attention have described attentional control as the result of the above described interplay between voluntary, top-down, or goal-driven control and automatic, bottom-up, or stimulus driven control (e.g., Corbetta &amp; Shulman, 2002; Itti &amp; Koch, 2001; Theeuwes, 2010). In a recent paper, Awh, Belopolsky, and Theeuwes (2012) pointed out that this classic theoretical dichotomy may no longer hold as there is a signif-icant explanatory gap: Several selection biases can neither be explained by current selection goals nor by the physical sa-lience of potential targets. Awh et al. sug…","author":[{"dropping-particle":"","family":"Failing","given":"M","non-dropping-particle":"","parse-names":false,"suffix":""},{"dropping-particle":"","family":"Theeuwes","given":"J","non-dropping-particle":"","parse-names":false,"suffix":""}],"container-title":"Psychonomic Bulletin and Review","id":"ITEM-2","issued":{"date-parts":[["2017"]]},"page":"1-25","publisher":"Psychonomic Bulletin &amp; Review","title":"Selection history: How reward modulates selectivity of visual attention","type":"article-journal"},"uris":["http://www.mendeley.com/documents/?uuid=83f24a00-4327-40fe-99b4-3137e0d2c26a"]},{"id":"ITEM-3","itemData":{"DOI":"10.1111/nyas.12957","ISBN":"1749-6632 (Electronic)\\r0077-8923 (Linking)","ISSN":"17496632","PMID":"26595376","abstract":"There is growing consensus that reward plays an important role in the control of attention. Until recently, reward was thought to influence attention indirectly by modulating task-specific motivation and its effects on voluntary control over selection. Such an account was consistent with the goal-directed (endogenous) versus stimulus-driven (exogenous) framework that had long dominated the field of attention research. Now, a different perspective is emerging. Demonstrations that previously reward-associated stimuli can automatically capture attention even when physically inconspicuous and task-irrelevant challenge previously held assumptions about attentional control. The idea that attentional selection can be value driven, reflecting a distinct and previously unrecognized control mechanism, has gained traction. Since these early demonstrations, the influence of reward learning on attention has rapidly become an area of intense investigation, sparking many new insights. The result is an emerging picture of how the reward system of the brain automatically biases information processing. Here, I review the progress that has been made in this area, synthesizing a wealth of recent evidence to provide an integrated, up-to-date account of value-driven attention and some of its broader implications.","author":[{"dropping-particle":"","family":"Anderson","given":"B A","non-dropping-particle":"","parse-names":false,"suffix":""}],"container-title":"Annals of the New York Academy of Sciences","id":"ITEM-3","issue":"1","issued":{"date-parts":[["2016"]]},"page":"24-39","title":"The attention habit: How reward learning shapes attentional selection","type":"article-journal","volume":"1369"},"uris":["http://www.mendeley.com/documents/?uuid=0eceea53-0151-4f26-a5a8-42f0a0abb097"]},{"id":"ITEM-4","itemData":{"DOI":"10.1016/j.visres.2012.12.005","ISBN":"0042-6989","ISSN":"00426989","PMID":"23262054","abstract":"Visual selective attention is the brain function that modulates ongoing processing of retinal input in order for selected representations to gain privileged access to perceptual awareness and guide behavior. Enhanced analysis of currently relevant or otherwise salient information is often accompanied by suppressed processing of the less relevant or salient input. Recent findings indicate that rewards exert a powerful influence on the deployment of visual selective attention. Such influence takes different forms depending on the specific protocol adopted in the given study. In some cases, the prospect of earning a larger reward in relation to a specific stimulus or location biases attention accordingly in order to maximize overall gain. This is mediated by an effect of reward acting as a type of incentive motivation for the strategic control of attention. In contrast, reward delivery can directly alter the processing of specific stimuli by increasing their attentional priority, and this can be measured even when rewards are no longer involved, reflecting a form of reward-mediated attentional learning. As a further development, recent work demonstrates that rewards can affect attentional learning in dissociable ways depending on whether rewards are perceived as feedback on performance or instead are registered as random-like events occurring during task performance. Specifically, it appears that visual selective attention is shaped by two distinct reward-related learning mechanisms: one requiring active monitoring of performance and outcome, and a second one detecting the sheer association between objects in the environment (whether attended or ignored) and the more-or-less rewarding events that accompany them. Overall this emerging literature demonstrates unequivocally that rewards \"teach\" visual selective attention so that processing resources will be allocated to objects, features and locations which are likely to optimize the organism's interaction with the surrounding environment and maximize positive outcome. ?? 2012 Elsevier Ltd.","author":[{"dropping-particle":"","family":"Chelazzi","given":"Leonardo","non-dropping-particle":"","parse-names":false,"suffix":""},{"dropping-particle":"","family":"Perlato","given":"Andrea","non-dropping-particle":"","parse-names":false,"suffix":""},{"dropping-particle":"","family":"Santandrea","given":"Elisa","non-dropping-particle":"","parse-names":false,"suffix":""},{"dropping-particle":"","family":"Libera","given":"Chiara","non-dropping-particle":"Della","parse-names":false,"suffix":""}],"container-title":"Vision Research","id":"ITEM-4","issued":{"date-parts":[["2013"]]},"page":"58-62","publisher":"Elsevier Ltd","title":"Rewards teach visual selective attention","type":"article-journal","volume":"85"},"uris":["http://www.mendeley.com/documents/?uuid=32b99263-1c78-4ea2-a826-fea9bd9f805a"]}],"mendeley":{"formattedCitation":"(B. A. Anderson, 2016; Chelazzi, Perlato, Santandrea, &amp; Della Libera, 2013; M. Failing &amp; Theeuwes, 2017; Le Pelley, Mitchell, Beesley, George, &amp; Wills, 2016)","manualFormatting":"(for reviews see: Anderson, 2016; Chelazzi et al., 2013; Failing &amp; Theeuwes, 2017; Le Pelley, Mitchell, Beesley, George, &amp; Wills, 2016)","plainTextFormattedCitation":"(B. A. Anderson, 2016; Chelazzi, Perlato, Santandrea, &amp; Della Libera, 2013; M. Failing &amp; Theeuwes, 2017; Le Pelley, Mitchell, Beesley, George, &amp; Wills, 2016)","previouslyFormattedCitation":"(B A Anderson, 2016; Chelazzi, Perlato, Santandrea, &amp; Della Libera, 2013; M. Failing &amp; Theeuwes, 2017; Le Pelley, Mitchell, Beesley, George, &amp; Wills, 2016)"},"properties":{"noteIndex":0},"schema":"https://github.com/citation-style-language/schema/raw/master/csl-citation.json"}</w:instrText>
+        <w:instrText>ADDIN CSL_CITATION {"citationItems":[{"id":"ITEM-1","itemData":{"DOI":"10.1037/bul0000064","ISSN":"00332909","abstract":"This article presents a comprehensive survey of research concerning interactions between associative learning and attention in humans. Four main findings are described. First, attention is biased toward stimuli that predict their consequences reliably (learned predictiveness). This finding is consistent with the approach taken by Mackintosh (1975) in his attentional model of associative learning in nonhuman animals. Second, the strength of this attentional bias is modulated by the value of the outcome (learned value). That is, predictors of high-value outcomes receive especially high levels of attention. Third, the related but opposing idea that uncertainty may result in increased attention to stimuli (Pearce &amp; Hall, 1980), receives less support. This suggests that hybrid models of associative learning, incorporating the mechanisms of both the Mackintosh and Pearce-Hall theories, may not be required to explain data from human participants. Rather, a simpler model, in which attention to stimuli is determined by how strongly they are associated with significant outcomes, goes a long way to account for the data on human attentional learning. The last main finding, and an exciting area for future research and theorizing, is that learned predictiveness and learned value modulate both deliberate attentional focus, and more automatic attentional capture. The automatic influence of learning on attention does not appear to fit the traditional view of attention as being either goal-directed or stimulus-driven. Rather, it suggests a new kind of “derived” attention.","author":[{"dropping-particle":"","family":"Pelley","given":"Mike E.","non-dropping-particle":"Le","parse-names":false,"suffix":""},{"dropping-particle":"","family":"Mitchell","given":"Chris J.","non-dropping-particle":"","parse-names":false,"suffix":""},{"dropping-particle":"","family":"Beesley","given":"Tom","non-dropping-particle":"","parse-names":false,"suffix":""},{"dropping-particle":"","family":"George","given":"David N.","non-dropping-particle":"","parse-names":false,"suffix":""},{"dropping-particle":"","family":"Wills","given":"Andy J.","non-dropping-particle":"","parse-names":false,"suffix":""}],"container-title":"Psychological Bulletin","id":"ITEM-1","issue":"10","issued":{"date-parts":[["2016"]]},"page":"1111-1140","title":"Attention and associative learning in humans: An integrative review","type":"article-journal","volume":"142"},"uris":["http://www.mendeley.com/documents/?uuid=eff9a48f-1b33-4de2-83c3-512675deb9b1"]},{"id":"ITEM-2","itemData":{"DOI":"10.3758/s13423-017-1380-y","ISSN":"15315320","abstract":"Visual attention enables us to selectively prioritize or suppress information in the environment. Prominent models concerned with the control of visual attention differ-entiate between goal-directed, top-down and stimulus-driven, bottom-up control, with the former determined by current se-lection goals and the latter determined by physical salience. In the current review, we discuss recent studies that demonstrate that attentional selection does not need to be the result of top-down or bottom-up processing but, instead, is often driven by lingering biases due to the Bhistory^ of former attention de-ployments. This review mainly focuses on reward-based his-tory effects; yet other types of history effects such as (intertrial) priming, statistical learning and affective condition-ing are also discussed. We argue that evidence from behavior-al, eye-movement and neuroimaging studies supports the idea that selection history modulates the topographical landscape of spatial Bpriority^ maps, such that attention is biased toward locations having the highest activation on this map. In everyday life, visual input is used to guide our behavior. We intentionally search for our bag on the luggage carousel at the airport while keeping in mind its shape and color to facilitate search. This template makes it easier to find our bag among the many distracting similarly looking bags. When searching with a goal for particular objects, we may sometimes experience that we attend to things in our environment for which we had no intention to look for. We may inadvertently attend to the waving hand of our friend who already found his bag or the flashing light next to yet another luggage carousel that is about to start moving. The question for how we search the environment, and more generally how we parse information from the environment, is studied in the context of attentional control. All models of selective attention have described attentional control as the result of the above described interplay between voluntary, top-down, or goal-driven control and automatic, bottom-up, or stimulus driven control (e.g., Corbetta &amp; Shulman, 2002; Itti &amp; Koch, 2001; Theeuwes, 2010). In a recent paper, Awh, Belopolsky, and Theeuwes (2012) pointed out that this classic theoretical dichotomy may no longer hold as there is a signif-icant explanatory gap: Several selection biases can neither be explained by current selection goals nor by the physical sa-lience of potential targets. Awh et al. sug…","author":[{"dropping-particle":"","family":"Failing","given":"M","non-dropping-particle":"","parse-names":false,"suffix":""},{"dropping-particle":"","family":"Theeuwes","given":"J","non-dropping-particle":"","parse-names":false,"suffix":""}],"container-title":"Psychonomic Bulletin and Review","id":"ITEM-2","issued":{"date-parts":[["2017"]]},"page":"1-25","publisher":"Psychonomic Bulletin &amp; Review","title":"Selection history: How reward modulates selectivity of visual attention","type":"article-journal"},"uris":["http://www.mendeley.com/documents/?uuid=83f24a00-4327-40fe-99b4-3137e0d2c26a"]},{"id":"ITEM-3","itemData":{"DOI":"10.1111/nyas.12957","ISBN":"1749-6632 (Electronic)\\r0077-8923 (Linking)","ISSN":"17496632","PMID":"26595376","abstract":"There is growing consensus that reward plays an important role in the control of attention. Until recently, reward was thought to influence attention indirectly by modulating task-specific motivation and its effects on voluntary control over selection. Such an account was consistent with the goal-directed (endogenous) versus stimulus-driven (exogenous) framework that had long dominated the field of attention research. Now, a different perspective is emerging. Demonstrations that previously reward-associated stimuli can automatically capture attention even when physically inconspicuous and task-irrelevant challenge previously held assumptions about attentional control. The idea that attentional selection can be value driven, reflecting a distinct and previously unrecognized control mechanism, has gained traction. Since these early demonstrations, the influence of reward learning on attention has rapidly become an area of intense investigation, sparking many new insights. The result is an emerging picture of how the reward system of the brain automatically biases information processing. Here, I review the progress that has been made in this area, synthesizing a wealth of recent evidence to provide an integrated, up-to-date account of value-driven attention and some of its broader implications.","author":[{"dropping-particle":"","family":"Anderson","given":"B. A.","non-dropping-particle":"","parse-names":false,"suffix":""}],"container-title":"Annals of the New York Academy of Sciences","id":"ITEM-3","issue":"1","issued":{"date-parts":[["2016"]]},"page":"24-39","title":"The attention habit: How reward learning shapes attentional selection","type":"article-journal","volume":"1369"},"uris":["http://www.mendeley.com/documents/?uuid=0eceea53-0151-4f26-a5a8-42f0a0abb097"]},{"id":"ITEM-4","itemData":{"DOI":"10.1016/j.visres.2012.12.005","ISBN":"0042-6989","ISSN":"00426989","PMID":"23262054","abstract":"Visual selective attention is the brain function that modulates ongoing processing of retinal input in order for selected representations to gain privileged access to perceptual awareness and guide behavior. Enhanced analysis of currently relevant or otherwise salient information is often accompanied by suppressed processing of the less relevant or salient input. Recent findings indicate that rewards exert a powerful influence on the deployment of visual selective attention. Such influence takes different forms depending on the specific protocol adopted in the given study. In some cases, the prospect of earning a larger reward in relation to a specific stimulus or location biases attention accordingly in order to maximize overall gain. This is mediated by an effect of reward acting as a type of incentive motivation for the strategic control of attention. In contrast, reward delivery can directly alter the processing of specific stimuli by increasing their attentional priority, and this can be measured even when rewards are no longer involved, reflecting a form of reward-mediated attentional learning. As a further development, recent work demonstrates that rewards can affect attentional learning in dissociable ways depending on whether rewards are perceived as feedback on performance or instead are registered as random-like events occurring during task performance. Specifically, it appears that visual selective attention is shaped by two distinct reward-related learning mechanisms: one requiring active monitoring of performance and outcome, and a second one detecting the sheer association between objects in the environment (whether attended or ignored) and the more-or-less rewarding events that accompany them. Overall this emerging literature demonstrates unequivocally that rewards \"teach\" visual selective attention so that processing resources will be allocated to objects, features and locations which are likely to optimize the organism's interaction with the surrounding environment and maximize positive outcome. ?? 2012 Elsevier Ltd.","author":[{"dropping-particle":"","family":"Chelazzi","given":"Leonardo","non-dropping-particle":"","parse-names":false,"suffix":""},{"dropping-particle":"","family":"Perlato","given":"Andrea","non-dropping-particle":"","parse-names":false,"suffix":""},{"dropping-particle":"","family":"Santandrea","given":"Elisa","non-dropping-particle":"","parse-names":false,"suffix":""},{"dropping-particle":"","family":"Libera","given":"Chiara","non-dropping-particle":"Della","parse-names":false,"suffix":""}],"container-title":"Vision Research","id":"ITEM-4","issued":{"date-parts":[["2013"]]},"page":"58-62","publisher":"Elsevier Ltd","title":"Rewards teach visual selective attention","type":"article-journal","volume":"85"},"uris":["http://www.mendeley.com/documents/?uuid=32b99263-1c78-4ea2-a826-fea9bd9f805a"]}],"mendeley":{"formattedCitation":"(B. A. Anderson, 2016; Chelazzi, Perlato, Santandrea, &amp; Della Libera, 2013; M. Failing &amp; Theeuwes, 2017; Le Pelley, Mitchell, Beesley, George, &amp; Wills, 2016)","manualFormatting":"(for reviews see: Anderson, 2016; Chelazzi et al., 2013; Failing &amp; Theeuwes, 2017; Le Pelley, Mitchell, Beesley, George, &amp; Wills, 2016)","plainTextFormattedCitation":"(B. A. Anderson, 2016; Chelazzi, Perlato, Santandrea, &amp; Della Libera, 2013; M. Failing &amp; Theeuwes, 2017; Le Pelley, Mitchell, Beesley, George, &amp; Wills, 2016)","previouslyFormattedCitation":"(B. A. Anderson, 2016; Chelazzi, Perlato, Santandrea, &amp; Della Libera, 2013; M. Failing &amp; Theeuwes, 2017; Le Pelley, Mitchell, Beesley, George, &amp; Wills, 2016)"},"properties":{"noteIndex":0},"schema":"https://github.com/citation-style-language/schema/raw/master/csl-citation.json"}</w:instrText>
       </w:r>
       <w:r>
         <w:fldChar w:fldCharType="separate"/>
@@ -631,7 +643,10 @@
         <w:t xml:space="preserve">, and </w:t>
       </w:r>
       <w:r>
-        <w:t>even if participants are explicitly instructed that they will not be able to earn any more rewards</w:t>
+        <w:t xml:space="preserve">even if participants are instructed that </w:t>
+      </w:r>
+      <w:r>
+        <w:t>the previous reward associations are no longer relevant</w:t>
       </w:r>
       <w:r>
         <w:t xml:space="preserve"> </w:t>
@@ -729,6 +744,9 @@
       </w:r>
       <w:r>
         <w:t xml:space="preserve">.  </w:t>
+      </w:r>
+      <w:r>
+        <w:t xml:space="preserve">In sum, there is evidence that stimuli paired with rewards capture more attention and that this effect is related to the neural changes at the level of early visual processing. </w:t>
       </w:r>
     </w:p>
     <w:p>
@@ -738,7 +756,10 @@
         <w:jc w:val="both"/>
       </w:pPr>
       <w:r>
-        <w:t>Several theoretical frameworks explain these results by</w:t>
+        <w:t>T</w:t>
+      </w:r>
+      <w:r>
+        <w:t>heoretical frameworks explain these results by</w:t>
       </w:r>
       <w:r>
         <w:t xml:space="preserve"> p</w:t>
@@ -747,18 +768,13 @@
         <w:t>roposing</w:t>
       </w:r>
       <w:r>
-        <w:t xml:space="preserve"> that more attention is allocated towards stimuli which are (or used to be) predictive of </w:t>
-      </w:r>
-      <w:bookmarkStart w:id="0" w:name="_GoBack"/>
-      <w:bookmarkEnd w:id="0"/>
-      <w:r>
-        <w:t xml:space="preserve">rewards, while the processing of other stimuli is suppressed </w:t>
+        <w:t xml:space="preserve"> that more attention is allocated towards stimuli which are (or used to be) predictive of rewards, while the processing of other stimuli is suppressed </w:t>
       </w:r>
       <w:r>
         <w:fldChar w:fldCharType="begin" w:fldLock="1"/>
       </w:r>
       <w:r>
-        <w:instrText>ADDIN CSL_CITATION {"citationItems":[{"id":"ITEM-1","itemData":{"DOI":"10.1111/nyas.12957","ISBN":"1749-6632 (Electronic)\\r0077-8923 (Linking)","ISSN":"17496632","PMID":"26595376","abstract":"There is growing consensus that reward plays an important role in the control of attention. Until recently, reward was thought to influence attention indirectly by modulating task-specific motivation and its effects on voluntary control over selection. Such an account was consistent with the goal-directed (endogenous) versus stimulus-driven (exogenous) framework that had long dominated the field of attention research. Now, a different perspective is emerging. Demonstrations that previously reward-associated stimuli can automatically capture attention even when physically inconspicuous and task-irrelevant challenge previously held assumptions about attentional control. The idea that attentional selection can be value driven, reflecting a distinct and previously unrecognized control mechanism, has gained traction. Since these early demonstrations, the influence of reward learning on attention has rapidly become an area of intense investigation, sparking many new insights. The result is an emerging picture of how the reward system of the brain automatically biases information processing. Here, I review the progress that has been made in this area, synthesizing a wealth of recent evidence to provide an integrated, up-to-date account of value-driven attention and some of its broader implications.","author":[{"dropping-particle":"","family":"Anderson","given":"B. A.","non-dropping-particle":"","parse-names":false,"suffix":""}],"container-title":"Annals of the New York Academy of Sciences","id":"ITEM-1","issue":"1","issued":{"date-parts":[["2016"]]},"page":"24-39","title":"The attention habit: How reward learning shapes attentional selection","type":"article-journal","volume":"1369"},"uris":["http://www.mendeley.com/documents/?uuid=0eceea53-0151-4f26-a5a8-42f0a0abb097"]},{"id":"ITEM-2","itemData":{"DOI":"10.1016/j.tics.2012.06.010","ISBN":"1364-6613","ISSN":"13646613","PMID":"22795563","abstract":"Prominent models of attentional control assert a dichotomy between top-down and bottom-up control, with the former determined by current selection goals and the latter determined by physical salience. This theoretical dichotomy, however, fails to explain a growing number of cases in which neither current goals nor physical salience can account for strong selection biases. For example, equally salient stimuli associated with reward can capture attention, even when this contradicts current selection goals. Thus, although 'top-down' sources of bias are sometimes defined as those that are not due to physical salience, this conception conflates distinct - and sometimes contradictory - sources of selection bias. We describe an alternative framework, in which past selection history is integrated with current goals and physical salience to shape an integrated priority map. ?? 2012 Elsevier Ltd.","author":[{"dropping-particle":"","family":"Awh","given":"Edward","non-dropping-particle":"","parse-names":false,"suffix":""},{"dropping-particle":"V.","family":"Belopolsky","given":"Artem","non-dropping-particle":"","parse-names":false,"suffix":""},{"dropping-particle":"","family":"Theeuwes","given":"Jan","non-dropping-particle":"","parse-names":false,"suffix":""}],"container-title":"Trends in Cognitive Sciences","id":"ITEM-2","issue":"8","issued":{"date-parts":[["2012"]]},"page":"437-443","publisher":"Elsevier Ltd","title":"Top-down versus bottom-up attentional control: A failed theoretical dichotomy","type":"article-journal","volume":"16"},"uris":["http://www.mendeley.com/documents/?uuid=4d1c077f-8443-44a9-9ccb-baf08cb320fd"]},{"id":"ITEM-3","itemData":{"DOI":"10.1016/j.visres.2012.12.005","ISBN":"0042-6989","ISSN":"00426989","PMID":"23262054","abstract":"Visual selective attention is the brain function that modulates ongoing processing of retinal input in order for selected representations to gain privileged access to perceptual awareness and guide behavior. Enhanced analysis of currently relevant or otherwise salient information is often accompanied by suppressed processing of the less relevant or salient input. Recent findings indicate that rewards exert a powerful influence on the deployment of visual selective attention. Such influence takes different forms depending on the specific protocol adopted in the given study. In some cases, the prospect of earning a larger reward in relation to a specific stimulus or location biases attention accordingly in order to maximize overall gain. This is mediated by an effect of reward acting as a type of incentive motivation for the strategic control of attention. In contrast, reward delivery can directly alter the processing of specific stimuli by increasing their attentional priority, and this can be measured even when rewards are no longer involved, reflecting a form of reward-mediated attentional learning. As a further development, recent work demonstrates that rewards can affect attentional learning in dissociable ways depending on whether rewards are perceived as feedback on performance or instead are registered as random-like events occurring during task performance. Specifically, it appears that visual selective attention is shaped by two distinct reward-related learning mechanisms: one requiring active monitoring of performance and outcome, and a second one detecting the sheer association between objects in the environment (whether attended or ignored) and the more-or-less rewarding events that accompany them. Overall this emerging literature demonstrates unequivocally that rewards \"teach\" visual selective attention so that processing resources will be allocated to objects, features and locations which are likely to optimize the organism's interaction with the surrounding environment and maximize positive outcome. ?? 2012 Elsevier Ltd.","author":[{"dropping-particle":"","family":"Chelazzi","given":"Leonardo","non-dropping-particle":"","parse-names":false,"suffix":""},{"dropping-particle":"","family":"Perlato","given":"Andrea","non-dropping-particle":"","parse-names":false,"suffix":""},{"dropping-particle":"","family":"Santandrea","given":"Elisa","non-dropping-particle":"","parse-names":false,"suffix":""},{"dropping-particle":"","family":"Libera","given":"Chiara","non-dropping-particle":"Della","parse-names":false,"suffix":""}],"container-title":"Vision Research","id":"ITEM-3","issued":{"date-parts":[["2013"]]},"page":"58-62","publisher":"Elsevier Ltd","title":"Rewards teach visual selective attention","type":"article-journal","volume":"85"},"uris":["http://www.mendeley.com/documents/?uuid=32b99263-1c78-4ea2-a826-fea9bd9f805a"]},{"id":"ITEM-4","itemData":{"DOI":"10.3758/s13423-017-1380-y","ISSN":"15315320","abstract":"Visual attention enables us to selectively prioritize or suppress information in the environment. Prominent models concerned with the control of visual attention differ-entiate between goal-directed, top-down and stimulus-driven, bottom-up control, with the former determined by current se-lection goals and the latter determined by physical salience. In the current review, we discuss recent studies that demonstrate that attentional selection does not need to be the result of top-down or bottom-up processing but, instead, is often driven by lingering biases due to the Bhistory^ of former attention de-ployments. This review mainly focuses on reward-based his-tory effects; yet other types of history effects such as (intertrial) priming, statistical learning and affective condition-ing are also discussed. We argue that evidence from behavior-al, eye-movement and neuroimaging studies supports the idea that selection history modulates the topographical landscape of spatial Bpriority^ maps, such that attention is biased toward locations having the highest activation on this map. In everyday life, visual input is used to guide our behavior. We intentionally search for our bag on the luggage carousel at the airport while keeping in mind its shape and color to facilitate search. This template makes it easier to find our bag among the many distracting similarly looking bags. When searching with a goal for particular objects, we may sometimes experience that we attend to things in our environment for which we had no intention to look for. We may inadvertently attend to the waving hand of our friend who already found his bag or the flashing light next to yet another luggage carousel that is about to start moving. The question for how we search the environment, and more generally how we parse information from the environment, is studied in the context of attentional control. All models of selective attention have described attentional control as the result of the above described interplay between voluntary, top-down, or goal-driven control and automatic, bottom-up, or stimulus driven control (e.g., Corbetta &amp; Shulman, 2002; Itti &amp; Koch, 2001; Theeuwes, 2010). In a recent paper, Awh, Belopolsky, and Theeuwes (2012) pointed out that this classic theoretical dichotomy may no longer hold as there is a signif-icant explanatory gap: Several selection biases can neither be explained by current selection goals nor by the physical sa-lience of potential targets. Awh et al. sug…","author":[{"dropping-particle":"","family":"Failing","given":"M","non-dropping-particle":"","parse-names":false,"suffix":""},{"dropping-particle":"","family":"Theeuwes","given":"J","non-dropping-particle":"","parse-names":false,"suffix":""}],"container-title":"Psychonomic Bulletin and Review","id":"ITEM-4","issued":{"date-parts":[["2017"]]},"page":"1-25","publisher":"Psychonomic Bulletin &amp; Review","title":"Selection history: How reward modulates selectivity of visual attention","type":"article-journal"},"uris":["http://www.mendeley.com/documents/?uuid=83f24a00-4327-40fe-99b4-3137e0d2c26a"]}],"mendeley":{"formattedCitation":"(B. A. Anderson, 2016; Awh et al., 2012; Chelazzi et al., 2013; M. Failing &amp; Theeuwes, 2017)","manualFormatting":"(Anderson, 2016; Awh et al., 2012; Chelazzi et al., 2013; Failing &amp; Theeuwes, 2017)","plainTextFormattedCitation":"(B. A. Anderson, 2016; Awh et al., 2012; Chelazzi et al., 2013; M. Failing &amp; Theeuwes, 2017)"},"properties":{"noteIndex":0},"schema":"https://github.com/citation-style-language/schema/raw/master/csl-citation.json"}</w:instrText>
+        <w:instrText>ADDIN CSL_CITATION {"citationItems":[{"id":"ITEM-1","itemData":{"DOI":"10.1111/nyas.12957","ISBN":"1749-6632 (Electronic)\\r0077-8923 (Linking)","ISSN":"17496632","PMID":"26595376","abstract":"There is growing consensus that reward plays an important role in the control of attention. Until recently, reward was thought to influence attention indirectly by modulating task-specific motivation and its effects on voluntary control over selection. Such an account was consistent with the goal-directed (endogenous) versus stimulus-driven (exogenous) framework that had long dominated the field of attention research. Now, a different perspective is emerging. Demonstrations that previously reward-associated stimuli can automatically capture attention even when physically inconspicuous and task-irrelevant challenge previously held assumptions about attentional control. The idea that attentional selection can be value driven, reflecting a distinct and previously unrecognized control mechanism, has gained traction. Since these early demonstrations, the influence of reward learning on attention has rapidly become an area of intense investigation, sparking many new insights. The result is an emerging picture of how the reward system of the brain automatically biases information processing. Here, I review the progress that has been made in this area, synthesizing a wealth of recent evidence to provide an integrated, up-to-date account of value-driven attention and some of its broader implications.","author":[{"dropping-particle":"","family":"Anderson","given":"B. A.","non-dropping-particle":"","parse-names":false,"suffix":""}],"container-title":"Annals of the New York Academy of Sciences","id":"ITEM-1","issue":"1","issued":{"date-parts":[["2016"]]},"page":"24-39","title":"The attention habit: How reward learning shapes attentional selection","type":"article-journal","volume":"1369"},"uris":["http://www.mendeley.com/documents/?uuid=0eceea53-0151-4f26-a5a8-42f0a0abb097"]},{"id":"ITEM-2","itemData":{"DOI":"10.1016/j.tics.2012.06.010","ISBN":"1364-6613","ISSN":"13646613","PMID":"22795563","abstract":"Prominent models of attentional control assert a dichotomy between top-down and bottom-up control, with the former determined by current selection goals and the latter determined by physical salience. This theoretical dichotomy, however, fails to explain a growing number of cases in which neither current goals nor physical salience can account for strong selection biases. For example, equally salient stimuli associated with reward can capture attention, even when this contradicts current selection goals. Thus, although 'top-down' sources of bias are sometimes defined as those that are not due to physical salience, this conception conflates distinct - and sometimes contradictory - sources of selection bias. We describe an alternative framework, in which past selection history is integrated with current goals and physical salience to shape an integrated priority map. ?? 2012 Elsevier Ltd.","author":[{"dropping-particle":"","family":"Awh","given":"Edward","non-dropping-particle":"","parse-names":false,"suffix":""},{"dropping-particle":"V.","family":"Belopolsky","given":"Artem","non-dropping-particle":"","parse-names":false,"suffix":""},{"dropping-particle":"","family":"Theeuwes","given":"Jan","non-dropping-particle":"","parse-names":false,"suffix":""}],"container-title":"Trends in Cognitive Sciences","id":"ITEM-2","issue":"8","issued":{"date-parts":[["2012"]]},"page":"437-443","publisher":"Elsevier Ltd","title":"Top-down versus bottom-up attentional control: A failed theoretical dichotomy","type":"article-journal","volume":"16"},"uris":["http://www.mendeley.com/documents/?uuid=4d1c077f-8443-44a9-9ccb-baf08cb320fd"]},{"id":"ITEM-3","itemData":{"DOI":"10.1016/j.visres.2012.12.005","ISBN":"0042-6989","ISSN":"00426989","PMID":"23262054","abstract":"Visual selective attention is the brain function that modulates ongoing processing of retinal input in order for selected representations to gain privileged access to perceptual awareness and guide behavior. Enhanced analysis of currently relevant or otherwise salient information is often accompanied by suppressed processing of the less relevant or salient input. Recent findings indicate that rewards exert a powerful influence on the deployment of visual selective attention. Such influence takes different forms depending on the specific protocol adopted in the given study. In some cases, the prospect of earning a larger reward in relation to a specific stimulus or location biases attention accordingly in order to maximize overall gain. This is mediated by an effect of reward acting as a type of incentive motivation for the strategic control of attention. In contrast, reward delivery can directly alter the processing of specific stimuli by increasing their attentional priority, and this can be measured even when rewards are no longer involved, reflecting a form of reward-mediated attentional learning. As a further development, recent work demonstrates that rewards can affect attentional learning in dissociable ways depending on whether rewards are perceived as feedback on performance or instead are registered as random-like events occurring during task performance. Specifically, it appears that visual selective attention is shaped by two distinct reward-related learning mechanisms: one requiring active monitoring of performance and outcome, and a second one detecting the sheer association between objects in the environment (whether attended or ignored) and the more-or-less rewarding events that accompany them. Overall this emerging literature demonstrates unequivocally that rewards \"teach\" visual selective attention so that processing resources will be allocated to objects, features and locations which are likely to optimize the organism's interaction with the surrounding environment and maximize positive outcome. ?? 2012 Elsevier Ltd.","author":[{"dropping-particle":"","family":"Chelazzi","given":"Leonardo","non-dropping-particle":"","parse-names":false,"suffix":""},{"dropping-particle":"","family":"Perlato","given":"Andrea","non-dropping-particle":"","parse-names":false,"suffix":""},{"dropping-particle":"","family":"Santandrea","given":"Elisa","non-dropping-particle":"","parse-names":false,"suffix":""},{"dropping-particle":"","family":"Libera","given":"Chiara","non-dropping-particle":"Della","parse-names":false,"suffix":""}],"container-title":"Vision Research","id":"ITEM-3","issued":{"date-parts":[["2013"]]},"page":"58-62","publisher":"Elsevier Ltd","title":"Rewards teach visual selective attention","type":"article-journal","volume":"85"},"uris":["http://www.mendeley.com/documents/?uuid=32b99263-1c78-4ea2-a826-fea9bd9f805a"]},{"id":"ITEM-4","itemData":{"DOI":"10.3758/s13423-017-1380-y","ISSN":"15315320","abstract":"Visual attention enables us to selectively prioritize or suppress information in the environment. Prominent models concerned with the control of visual attention differ-entiate between goal-directed, top-down and stimulus-driven, bottom-up control, with the former determined by current se-lection goals and the latter determined by physical salience. In the current review, we discuss recent studies that demonstrate that attentional selection does not need to be the result of top-down or bottom-up processing but, instead, is often driven by lingering biases due to the Bhistory^ of former attention de-ployments. This review mainly focuses on reward-based his-tory effects; yet other types of history effects such as (intertrial) priming, statistical learning and affective condition-ing are also discussed. We argue that evidence from behavior-al, eye-movement and neuroimaging studies supports the idea that selection history modulates the topographical landscape of spatial Bpriority^ maps, such that attention is biased toward locations having the highest activation on this map. In everyday life, visual input is used to guide our behavior. We intentionally search for our bag on the luggage carousel at the airport while keeping in mind its shape and color to facilitate search. This template makes it easier to find our bag among the many distracting similarly looking bags. When searching with a goal for particular objects, we may sometimes experience that we attend to things in our environment for which we had no intention to look for. We may inadvertently attend to the waving hand of our friend who already found his bag or the flashing light next to yet another luggage carousel that is about to start moving. The question for how we search the environment, and more generally how we parse information from the environment, is studied in the context of attentional control. All models of selective attention have described attentional control as the result of the above described interplay between voluntary, top-down, or goal-driven control and automatic, bottom-up, or stimulus driven control (e.g., Corbetta &amp; Shulman, 2002; Itti &amp; Koch, 2001; Theeuwes, 2010). In a recent paper, Awh, Belopolsky, and Theeuwes (2012) pointed out that this classic theoretical dichotomy may no longer hold as there is a signif-icant explanatory gap: Several selection biases can neither be explained by current selection goals nor by the physical sa-lience of potential targets. Awh et al. sug…","author":[{"dropping-particle":"","family":"Failing","given":"M","non-dropping-particle":"","parse-names":false,"suffix":""},{"dropping-particle":"","family":"Theeuwes","given":"J","non-dropping-particle":"","parse-names":false,"suffix":""}],"container-title":"Psychonomic Bulletin and Review","id":"ITEM-4","issued":{"date-parts":[["2017"]]},"page":"1-25","publisher":"Psychonomic Bulletin &amp; Review","title":"Selection history: How reward modulates selectivity of visual attention","type":"article-journal"},"uris":["http://www.mendeley.com/documents/?uuid=83f24a00-4327-40fe-99b4-3137e0d2c26a"]}],"mendeley":{"formattedCitation":"(B. A. Anderson, 2016; Awh et al., 2012; Chelazzi et al., 2013; M. Failing &amp; Theeuwes, 2017)","manualFormatting":"(Anderson, 2016; Awh et al., 2012; Chelazzi et al., 2013; Failing &amp; Theeuwes, 2017)","plainTextFormattedCitation":"(B. A. Anderson, 2016; Awh et al., 2012; Chelazzi et al., 2013; M. Failing &amp; Theeuwes, 2017)","previouslyFormattedCitation":"(B. A. Anderson, 2016; Awh et al., 2012; Chelazzi et al., 2013; M. Failing &amp; Theeuwes, 2017)"},"properties":{"noteIndex":0},"schema":"https://github.com/citation-style-language/schema/raw/master/csl-citation.json"}</w:instrText>
       </w:r>
       <w:r>
         <w:fldChar w:fldCharType="separate"/>
@@ -803,25 +819,22 @@
         <w:t xml:space="preserve"> </w:t>
       </w:r>
       <w:r>
-        <w:t xml:space="preserve">By presenting a set of stimuli in an array </w:t>
-      </w:r>
-      <w:r>
-        <w:t>the existing EEG studies</w:t>
-      </w:r>
-      <w:r>
-        <w:t xml:space="preserve"> have been able to investigate the neural activity in cases when the reward-associated stimulus is present as a target or a distractor, but not how stimuli linked to different reward schedules are simultaneously processed. </w:t>
-      </w:r>
-      <w:r>
-        <w:t xml:space="preserve">The only direct test of this proposal comes from an fMRI experiment in which </w:t>
-      </w:r>
-      <w:r>
-        <w:t xml:space="preserve">Hickey and Peelen </w:t>
+        <w:t xml:space="preserve">By presenting a set of stimuli in an array the existing EEG studies have been able to investigate the neural activity in cases when the reward-associated stimulus is present as a target or a distractor, but not how stimuli linked to different reward schedules are simultaneously </w:t>
+      </w:r>
+      <w:r>
+        <w:t>compete for attentional resources</w:t>
+      </w:r>
+      <w:r>
+        <w:t xml:space="preserve">. </w:t>
+      </w:r>
+      <w:r>
+        <w:t xml:space="preserve">However, there is evidence from an fMRI experiment </w:t>
       </w:r>
       <w:r>
         <w:fldChar w:fldCharType="begin" w:fldLock="1"/>
       </w:r>
       <w:r>
-        <w:instrText>ADDIN CSL_CITATION {"citationItems":[{"id":"ITEM-1","itemData":{"DOI":"10.1016/j.neuron.2014.12.049","ISBN":"1097-4199 (Electronic)\\r0896-6273 (Linking)","ISSN":"10974199","PMID":"25654257","abstract":"What role does reward play in real-world human vision? Reward coding in the midbrain is thought to cause the rapid prioritization of reward-associated visual stimuli. However, existing evidence for this incentive salience hypothesis in vision is equivocal, particularly in naturalistic circumstances, and little is known about underlying neural systems. Here weuse human fMRI to test whether reward primes perceptual encoding of naturalistic visual stimuli and to identify the neural mechanisms underlying this function. Participants detected a cued object category in briefly presented images of city- and landscapes. Using multivoxel pattern analysis in visual cortex, we found that the encoding of reward-associated targets was enhanced, whereas encoding of reward-associated distractors was suppressed, with the strength of this effect predicted byactivity in the dopaminergic midbrain and a connected cortical network. These results identify a novel interaction between neural systems responsible for reward processing and visual perception in the human brain.","author":[{"dropping-particle":"","family":"Hickey","given":"Clayton","non-dropping-particle":"","parse-names":false,"suffix":""},{"dropping-particle":"V.","family":"Peelen","given":"Marius","non-dropping-particle":"","parse-names":false,"suffix":""}],"container-title":"Neuron","id":"ITEM-1","issue":"3","issued":{"date-parts":[["2015"]]},"page":"512-518","publisher":"Elsevier Inc.","title":"Neural mechanisms of incentive salience in naturalistic human vision","type":"article-journal","volume":"85"},"uris":["http://www.mendeley.com/documents/?uuid=8023251a-3e10-4ac6-ab72-1cd54c2c81ef"]}],"mendeley":{"formattedCitation":"(Clayton Hickey &amp; Peelen, 2015)","manualFormatting":"(2015)","plainTextFormattedCitation":"(Clayton Hickey &amp; Peelen, 2015)","previouslyFormattedCitation":"(Clayton Hickey &amp; Peelen, 2015)"},"properties":{"noteIndex":0},"schema":"https://github.com/citation-style-language/schema/raw/master/csl-citation.json"}</w:instrText>
+        <w:instrText>ADDIN CSL_CITATION {"citationItems":[{"id":"ITEM-1","itemData":{"DOI":"10.1016/j.neuron.2014.12.049","ISBN":"1097-4199 (Electronic)\\r0896-6273 (Linking)","ISSN":"10974199","PMID":"25654257","abstract":"What role does reward play in real-world human vision? Reward coding in the midbrain is thought to cause the rapid prioritization of reward-associated visual stimuli. However, existing evidence for this incentive salience hypothesis in vision is equivocal, particularly in naturalistic circumstances, and little is known about underlying neural systems. Here weuse human fMRI to test whether reward primes perceptual encoding of naturalistic visual stimuli and to identify the neural mechanisms underlying this function. Participants detected a cued object category in briefly presented images of city- and landscapes. Using multivoxel pattern analysis in visual cortex, we found that the encoding of reward-associated targets was enhanced, whereas encoding of reward-associated distractors was suppressed, with the strength of this effect predicted byactivity in the dopaminergic midbrain and a connected cortical network. These results identify a novel interaction between neural systems responsible for reward processing and visual perception in the human brain.","author":[{"dropping-particle":"","family":"Hickey","given":"Clayton","non-dropping-particle":"","parse-names":false,"suffix":""},{"dropping-particle":"V.","family":"Peelen","given":"Marius","non-dropping-particle":"","parse-names":false,"suffix":""}],"container-title":"Neuron","id":"ITEM-1","issue":"3","issued":{"date-parts":[["2015"]]},"page":"512-518","publisher":"Elsevier Inc.","title":"Neural mechanisms of incentive salience in naturalistic human vision","type":"article-journal","volume":"85"},"uris":["http://www.mendeley.com/documents/?uuid=8023251a-3e10-4ac6-ab72-1cd54c2c81ef"]}],"mendeley":{"formattedCitation":"(Clayton Hickey &amp; Peelen, 2015)","manualFormatting":"(Hickey &amp; Peelen, 2015)","plainTextFormattedCitation":"(Clayton Hickey &amp; Peelen, 2015)","previouslyFormattedCitation":"(Clayton Hickey, Peelen, Hickey, &amp; Peelen, 2015)"},"properties":{"noteIndex":0},"schema":"https://github.com/citation-style-language/schema/raw/master/csl-citation.json"}</w:instrText>
       </w:r>
       <w:r>
         <w:fldChar w:fldCharType="separate"/>
@@ -830,13 +843,34 @@
         <w:rPr>
           <w:noProof/>
         </w:rPr>
-        <w:t>(2015)</w:t>
+        <w:t>(Hickey &amp; Peelen, 2015)</w:t>
       </w:r>
       <w:r>
         <w:fldChar w:fldCharType="end"/>
       </w:r>
       <w:r>
-        <w:t xml:space="preserve"> showed that the representation of objects (cars, trees, or people in naturalistic images) in object-selective visual cortex paired with high rewards was enhanced, while the representation of objects paired with low rewards was suppressed</w:t>
+        <w:t xml:space="preserve"> </w:t>
+      </w:r>
+      <w:r>
+        <w:t>that representation</w:t>
+      </w:r>
+      <w:r>
+        <w:t>s</w:t>
+      </w:r>
+      <w:r>
+        <w:t xml:space="preserve"> of objects (cars, trees, or people in naturalistic images) in object-selective visual cortex paired with high rewards </w:t>
+      </w:r>
+      <w:r>
+        <w:t>are</w:t>
+      </w:r>
+      <w:r>
+        <w:t xml:space="preserve"> enhanced, while the representation of objects paired with low rewards </w:t>
+      </w:r>
+      <w:r>
+        <w:t>are</w:t>
+      </w:r>
+      <w:r>
+        <w:t xml:space="preserve"> suppressed</w:t>
       </w:r>
       <w:r>
         <w:t xml:space="preserve">. </w:t>
@@ -849,6 +883,7 @@
         <w:jc w:val="both"/>
       </w:pPr>
       <w:r>
+        <w:lastRenderedPageBreak/>
         <w:t xml:space="preserve">In this study we </w:t>
       </w:r>
       <w:r>
@@ -858,11 +893,7 @@
         <w:t xml:space="preserve"> to directly compare the simultaneous processing of the features linked to different reward schedules. Furthermore, we compared how goal-directed attention is influenced by rewards</w:t>
       </w:r>
       <w:r>
-        <w:t xml:space="preserve"> (training phase) and by previous reward associations once rewards are no </w:t>
-      </w:r>
-      <w:r>
-        <w:lastRenderedPageBreak/>
-        <w:t>longer available (test phase)</w:t>
+        <w:t xml:space="preserve"> (training phase) and by previous reward associations once rewards are no longer available (test phase)</w:t>
       </w:r>
       <w:r>
         <w:t xml:space="preserve">. </w:t>
@@ -919,7 +950,7 @@
         <w:t xml:space="preserve">. </w:t>
       </w:r>
       <w:r>
-        <w:t xml:space="preserve">They provide a continuous measure of feature-based attention deployment across multiple stimuli simultaneously, and are a reliably modulated by goals such as paying attention to a certain stimulus feature. For example, in a random-dot kinematogram (RDK) task, dots of different colors can be frequency-tagged with different flickering rates. If participants are instructed to pay attention to the movement of red dots, the amplitude in their frequency is reliably increased, while the amplitude in the frequencies of the other stimuli is decreased </w:t>
+        <w:t xml:space="preserve">They provide a continuous measure of feature-based attention deployment across multiple stimuli simultaneously, and are a reliably modulated by goals such as paying attention to a certain stimulus feature </w:t>
       </w:r>
       <w:r>
         <w:fldChar w:fldCharType="begin" w:fldLock="1"/>
@@ -943,7 +974,13 @@
         <w:t>.</w:t>
       </w:r>
       <w:r>
-        <w:t xml:space="preserve"> Using the RDK task, we investigated the simultaneous deployment of attention to two features (red and blue dots) across three phases o</w:t>
+        <w:t xml:space="preserve"> </w:t>
+      </w:r>
+      <w:r>
+        <w:t>Here</w:t>
+      </w:r>
+      <w:r>
+        <w:t xml:space="preserve"> investigated the simultaneous deployment of attention to two features (red and blue dots) across three phases o</w:t>
       </w:r>
       <w:r>
         <w:t xml:space="preserve">f the experiment. </w:t>
@@ -1598,7 +1635,7 @@
         <w:rPr>
           <w:i/>
         </w:rPr>
-        <w:t>acquisition</w:t>
+        <w:t>training</w:t>
       </w:r>
       <w:r>
         <w:t xml:space="preserve">, and </w:t>
@@ -1607,7 +1644,7 @@
         <w:rPr>
           <w:i/>
         </w:rPr>
-        <w:t>extinction</w:t>
+        <w:t>test</w:t>
       </w:r>
       <w:r>
         <w:t>)</w:t>
@@ -1631,7 +1668,10 @@
         <w:t xml:space="preserve">one, two, or three dot motions (120 motions in total). </w:t>
       </w:r>
       <w:r>
-        <w:t>During baseline, participants were simply doing the described task. In the acquisition</w:t>
+        <w:t xml:space="preserve">During baseline, participants were simply doing the described task. In the </w:t>
+      </w:r>
+      <w:r>
+        <w:t>training</w:t>
       </w:r>
       <w:r>
         <w:t xml:space="preserve"> </w:t>
@@ -1721,17 +1761,29 @@
         <w:t xml:space="preserve">Hz and vice versa. </w:t>
       </w:r>
       <w:r>
-        <w:t xml:space="preserve">At the end of each of the 4 blocks of the acquisition phase, participants got feedback on both their performance and the amount of extra money earned within the block. The third phase, extinction, was identical to baseline (i.e., no monetary rewards assigned). The whole task lasted for </w:t>
+        <w:t xml:space="preserve">At the end of each of the 4 blocks of the </w:t>
+      </w:r>
+      <w:r>
+        <w:t>training</w:t>
+      </w:r>
+      <w:r>
+        <w:t xml:space="preserve"> phase, participants got feedback on both their performance and the amount of extra money earned within the block. The third phase, </w:t>
+      </w:r>
+      <w:r>
+        <w:t>test</w:t>
+      </w:r>
+      <w:r>
+        <w:t xml:space="preserve">, was identical to baseline (i.e., no monetary rewards assigned). The whole task lasted for </w:t>
       </w:r>
       <w:r>
         <w:t>approximately 50 minutes</w:t>
       </w:r>
       <w:r>
-        <w:t xml:space="preserve">, plus a few minutes of break in between blocks. After completing the </w:t>
+        <w:t xml:space="preserve">, plus a few minutes of break in between blocks. After completing the task, participants filled in two </w:t>
       </w:r>
       <w:r>
         <w:lastRenderedPageBreak/>
-        <w:t xml:space="preserve">task, participants filled in two questionnaires aimed at assessing their reward sensitivity </w:t>
+        <w:t xml:space="preserve">questionnaires aimed at assessing their reward sensitivity </w:t>
       </w:r>
       <w:r>
         <w:fldChar w:fldCharType="begin" w:fldLock="1"/>
@@ -1821,33 +1873,171 @@
       <w:r>
         <w:t>.</w:t>
       </w:r>
+      <w:r>
+        <w:t xml:space="preserve"> </w:t>
+      </w:r>
     </w:p>
     <w:p>
       <w:pPr>
         <w:spacing w:line="480" w:lineRule="auto"/>
         <w:ind w:firstLine="720"/>
-        <w:jc w:val="center"/>
+        <w:jc w:val="both"/>
+      </w:pPr>
+      <w:commentRangeStart w:id="0"/>
+      <w:r>
+        <w:drawing>
+          <wp:anchor distT="0" distB="0" distL="114300" distR="114300" simplePos="0" relativeHeight="251677696" behindDoc="0" locked="0" layoutInCell="1" allowOverlap="1" wp14:anchorId="4F6F9E1E" wp14:editId="7D18E865">
+            <wp:simplePos x="0" y="0"/>
+            <wp:positionH relativeFrom="column">
+              <wp:posOffset>52705</wp:posOffset>
+            </wp:positionH>
+            <wp:positionV relativeFrom="paragraph">
+              <wp:posOffset>208280</wp:posOffset>
+            </wp:positionV>
+            <wp:extent cx="5972810" cy="2005965"/>
+            <wp:effectExtent l="0" t="0" r="8890" b="0"/>
+            <wp:wrapTopAndBottom/>
+            <wp:docPr id="2" name="Picture 1"/>
+            <wp:cNvGraphicFramePr>
+              <a:graphicFrameLocks xmlns:a="http://schemas.openxmlformats.org/drawingml/2006/main" noChangeAspect="1"/>
+            </wp:cNvGraphicFramePr>
+            <a:graphic xmlns:a="http://schemas.openxmlformats.org/drawingml/2006/main">
+              <a:graphicData uri="http://schemas.openxmlformats.org/drawingml/2006/picture">
+                <pic:pic xmlns:pic="http://schemas.openxmlformats.org/drawingml/2006/picture">
+                  <pic:nvPicPr>
+                    <pic:cNvPr id="2" name="Picture 1"/>
+                    <pic:cNvPicPr>
+                      <a:picLocks noChangeAspect="1"/>
+                    </pic:cNvPicPr>
+                  </pic:nvPicPr>
+                  <pic:blipFill>
+                    <a:blip r:embed="rId8">
+                      <a:extLst>
+                        <a:ext uri="{28A0092B-C50C-407E-A947-70E740481C1C}">
+                          <a14:useLocalDpi xmlns:a14="http://schemas.microsoft.com/office/drawing/2010/main" val="0"/>
+                        </a:ext>
+                      </a:extLst>
+                    </a:blip>
+                    <a:stretch>
+                      <a:fillRect/>
+                    </a:stretch>
+                  </pic:blipFill>
+                  <pic:spPr>
+                    <a:xfrm>
+                      <a:off x="0" y="0"/>
+                      <a:ext cx="5972810" cy="2005965"/>
+                    </a:xfrm>
+                    <a:prstGeom prst="rect">
+                      <a:avLst/>
+                    </a:prstGeom>
+                  </pic:spPr>
+                </pic:pic>
+              </a:graphicData>
+            </a:graphic>
+          </wp:anchor>
+        </w:drawing>
+      </w:r>
+      <w:commentRangeEnd w:id="0"/>
+      <w:r>
+        <w:rPr>
+          <w:rStyle w:val="CommentReference"/>
+        </w:rPr>
+        <w:commentReference w:id="0"/>
+      </w:r>
+    </w:p>
+    <w:p>
+      <w:pPr>
+        <w:spacing w:line="276" w:lineRule="auto"/>
         <w:rPr>
           <w:b/>
           <w:sz w:val="20"/>
           <w:lang w:val="da-DK"/>
         </w:rPr>
       </w:pPr>
-      <w:commentRangeStart w:id="1"/>
+    </w:p>
+    <w:p>
+      <w:pPr>
+        <w:spacing w:line="276" w:lineRule="auto"/>
+        <w:jc w:val="both"/>
+        <w:rPr>
+          <w:sz w:val="20"/>
+          <w:lang w:val="da-DK"/>
+        </w:rPr>
+      </w:pPr>
       <w:r>
         <w:rPr>
           <w:b/>
           <w:sz w:val="20"/>
           <w:lang w:val="da-DK"/>
         </w:rPr>
-        <w:t>Figure 1. The design of the task. Depiction of a single trial and of the phases of the experiment.</w:t>
-      </w:r>
-      <w:commentRangeEnd w:id="1"/>
-      <w:r>
-        <w:rPr>
-          <w:rStyle w:val="CommentReference"/>
-        </w:rPr>
-        <w:commentReference w:id="1"/>
+        <w:t xml:space="preserve">Figure 1. </w:t>
+      </w:r>
+      <w:r>
+        <w:rPr>
+          <w:b/>
+          <w:sz w:val="20"/>
+          <w:lang w:val="da-DK"/>
+        </w:rPr>
+        <w:t>Depiction of a signle trial and the phases of the experiment</w:t>
+      </w:r>
+      <w:r>
+        <w:rPr>
+          <w:b/>
+          <w:sz w:val="20"/>
+          <w:lang w:val="da-DK"/>
+        </w:rPr>
+        <w:t xml:space="preserve">. </w:t>
+      </w:r>
+      <w:r>
+        <w:rPr>
+          <w:b/>
+          <w:sz w:val="20"/>
+          <w:lang w:val="da-DK"/>
+        </w:rPr>
+        <w:t xml:space="preserve">A) </w:t>
+      </w:r>
+      <w:r>
+        <w:rPr>
+          <w:sz w:val="20"/>
+          <w:lang w:val="da-DK"/>
+        </w:rPr>
+        <w:t xml:space="preserve">Each trial started with an audio cue (”Blue” or ”Red”) which instructed participants which color to attend to in that trial. The trial lasted for 3.25 seconds during which dots of either of the colors could move from 0 to 3 times. If the participants were instructed to attend to the blue dots and the blue dots moved coherently participants should have pressed the response button. In that case they would hear the auditory feedback signaling the correct detection of the movements. </w:t>
+      </w:r>
+      <w:r>
+        <w:rPr>
+          <w:b/>
+          <w:sz w:val="20"/>
+          <w:lang w:val="da-DK"/>
+        </w:rPr>
+        <w:t>B)</w:t>
+      </w:r>
+      <w:r>
+        <w:rPr>
+          <w:sz w:val="20"/>
+          <w:lang w:val="da-DK"/>
+        </w:rPr>
+        <w:t xml:space="preserve"> The experiment started with a practice </w:t>
+      </w:r>
+      <w:r>
+        <w:rPr>
+          <w:sz w:val="20"/>
+          <w:lang w:val="da-DK"/>
+        </w:rPr>
+        <w:t xml:space="preserve">and a baseline </w:t>
+      </w:r>
+      <w:r>
+        <w:rPr>
+          <w:sz w:val="20"/>
+          <w:lang w:val="da-DK"/>
+        </w:rPr>
+        <w:t xml:space="preserve">block in which the participants </w:t>
+      </w:r>
+      <w:r>
+        <w:rPr>
+          <w:sz w:val="20"/>
+          <w:lang w:val="da-DK"/>
+        </w:rPr>
+        <w:t xml:space="preserve">heard an audio cue at the begginning of the trial and two types of feedback sound (incorrect or correct). In the training block a third sound was introduced to signal that the participants were both correct and received a reward for that response. They would still at times hear the the old correct feedback which would signal that they were correct, but not rewarded. The test phase was the same as the baseline phase. </w:t>
       </w:r>
     </w:p>
     <w:p>
@@ -1855,18 +2045,24 @@
         <w:pStyle w:val="Heading2"/>
         <w:spacing w:before="0" w:after="240"/>
       </w:pPr>
-      <w:commentRangeStart w:id="2"/>
+    </w:p>
+    <w:p>
+      <w:pPr>
+        <w:pStyle w:val="Heading2"/>
+        <w:spacing w:before="0" w:after="240"/>
+      </w:pPr>
+      <w:commentRangeStart w:id="1"/>
       <w:r>
         <w:t xml:space="preserve">Behavior </w:t>
       </w:r>
-      <w:commentRangeEnd w:id="2"/>
+      <w:commentRangeEnd w:id="1"/>
       <w:r>
         <w:rPr>
           <w:rStyle w:val="CommentReference"/>
           <w:rFonts w:eastAsiaTheme="minorHAnsi" w:cs="Times New Roman"/>
           <w:b w:val="0"/>
         </w:rPr>
-        <w:commentReference w:id="2"/>
+        <w:commentReference w:id="1"/>
       </w:r>
     </w:p>
     <w:p/>
@@ -1884,8 +2080,9 @@
         <w:pStyle w:val="Heading2"/>
         <w:spacing w:before="0" w:after="240"/>
       </w:pPr>
-      <w:commentRangeStart w:id="3"/>
-      <w:r>
+      <w:commentRangeStart w:id="2"/>
+      <w:r>
+        <w:lastRenderedPageBreak/>
         <w:t>EEG recording and pre</w:t>
       </w:r>
       <w:r>
@@ -1894,14 +2091,14 @@
       <w:r>
         <w:t>processing</w:t>
       </w:r>
-      <w:commentRangeEnd w:id="3"/>
+      <w:commentRangeEnd w:id="2"/>
       <w:r>
         <w:rPr>
           <w:rStyle w:val="CommentReference"/>
           <w:rFonts w:eastAsiaTheme="minorHAnsi" w:cs="Times New Roman"/>
           <w:b w:val="0"/>
         </w:rPr>
-        <w:commentReference w:id="3"/>
+        <w:commentReference w:id="2"/>
       </w:r>
     </w:p>
     <w:p>
@@ -2040,16 +2237,16 @@
         </w:rPr>
         <w:t xml:space="preserve"> The common mode sense (CMS) active electrode and the driven right leg (DRL) passive electrode were used as reference and ground electrodes, respectively. </w:t>
       </w:r>
-      <w:commentRangeStart w:id="4"/>
+      <w:commentRangeStart w:id="3"/>
       <w:r>
         <w:t xml:space="preserve">Additional external electrodes were applied to the left and right mastoids, </w:t>
       </w:r>
-      <w:commentRangeEnd w:id="4"/>
+      <w:commentRangeEnd w:id="3"/>
       <w:r>
         <w:rPr>
           <w:rStyle w:val="CommentReference"/>
         </w:rPr>
-        <w:commentReference w:id="4"/>
+        <w:commentReference w:id="3"/>
       </w:r>
       <w:r>
         <w:t xml:space="preserve">as well as </w:t>
@@ -2397,14 +2594,7 @@
         <w:rPr>
           <w:szCs w:val="24"/>
         </w:rPr>
-        <w:t xml:space="preserve">channels with variance, </w:t>
-      </w:r>
-      <w:r>
-        <w:rPr>
-          <w:szCs w:val="24"/>
-        </w:rPr>
-        <w:lastRenderedPageBreak/>
-        <w:t>mean correlation,</w:t>
+        <w:t>channels with variance, mean correlation,</w:t>
       </w:r>
       <w:r>
         <w:rPr>
@@ -2922,7 +3112,14 @@
         <w:rPr>
           <w:szCs w:val="24"/>
         </w:rPr>
-        <w:t xml:space="preserve"> (</w:t>
+        <w:t xml:space="preserve"> </w:t>
+      </w:r>
+      <w:r>
+        <w:rPr>
+          <w:szCs w:val="24"/>
+        </w:rPr>
+        <w:lastRenderedPageBreak/>
+        <w:t>(</w:t>
       </w:r>
       <w:r>
         <w:rPr>
@@ -3016,7 +3213,7 @@
         </w:rPr>
         <w:t xml:space="preserve">). </w:t>
       </w:r>
-      <w:commentRangeStart w:id="5"/>
+      <w:commentRangeStart w:id="4"/>
       <w:r>
         <w:rPr>
           <w:szCs w:val="24"/>
@@ -3041,12 +3238,12 @@
       <w:r>
         <w:t>oids</w:t>
       </w:r>
-      <w:commentRangeEnd w:id="5"/>
+      <w:commentRangeEnd w:id="4"/>
       <w:r>
         <w:rPr>
           <w:rStyle w:val="CommentReference"/>
         </w:rPr>
-        <w:commentReference w:id="5"/>
+        <w:commentReference w:id="4"/>
       </w:r>
       <w:r>
         <w:rPr>
@@ -3090,25 +3287,73 @@
         <w:rPr>
           <w:szCs w:val="24"/>
         </w:rPr>
-        <w:t xml:space="preserve"> (iii) acquisition, red attended; (iv)</w:t>
-      </w:r>
-      <w:r>
-        <w:rPr>
-          <w:szCs w:val="24"/>
-        </w:rPr>
-        <w:t xml:space="preserve"> acquisition, blue attended;</w:t>
-      </w:r>
-      <w:r>
-        <w:rPr>
-          <w:szCs w:val="24"/>
-        </w:rPr>
-        <w:t xml:space="preserve"> (v) extinction, red attended; (vi)</w:t>
-      </w:r>
-      <w:r>
-        <w:rPr>
-          <w:szCs w:val="24"/>
-        </w:rPr>
-        <w:t xml:space="preserve"> extinction, blue attended.</w:t>
+        <w:t xml:space="preserve"> (iii) </w:t>
+      </w:r>
+      <w:r>
+        <w:rPr>
+          <w:szCs w:val="24"/>
+        </w:rPr>
+        <w:t>training</w:t>
+      </w:r>
+      <w:r>
+        <w:rPr>
+          <w:szCs w:val="24"/>
+        </w:rPr>
+        <w:t>, red attended; (iv)</w:t>
+      </w:r>
+      <w:r>
+        <w:rPr>
+          <w:szCs w:val="24"/>
+        </w:rPr>
+        <w:t xml:space="preserve"> </w:t>
+      </w:r>
+      <w:r>
+        <w:rPr>
+          <w:szCs w:val="24"/>
+        </w:rPr>
+        <w:t>training</w:t>
+      </w:r>
+      <w:r>
+        <w:rPr>
+          <w:szCs w:val="24"/>
+        </w:rPr>
+        <w:t>, blue attended;</w:t>
+      </w:r>
+      <w:r>
+        <w:rPr>
+          <w:szCs w:val="24"/>
+        </w:rPr>
+        <w:t xml:space="preserve"> (v) </w:t>
+      </w:r>
+      <w:r>
+        <w:rPr>
+          <w:szCs w:val="24"/>
+        </w:rPr>
+        <w:t>test</w:t>
+      </w:r>
+      <w:r>
+        <w:rPr>
+          <w:szCs w:val="24"/>
+        </w:rPr>
+        <w:t>, red attended; (vi)</w:t>
+      </w:r>
+      <w:r>
+        <w:rPr>
+          <w:szCs w:val="24"/>
+        </w:rPr>
+        <w:t xml:space="preserve"> </w:t>
+      </w:r>
+      <w:r>
+        <w:rPr>
+          <w:szCs w:val="24"/>
+        </w:rPr>
+        <w:t>test</w:t>
+      </w:r>
+      <w:r>
+        <w:rPr>
+          <w:szCs w:val="24"/>
+        </w:rPr>
+        <w:t>, blue attended.</w:t>
       </w:r>
     </w:p>
     <w:p>
@@ -3249,7 +3494,7 @@
         </w:rPr>
         <w:t xml:space="preserve">2 Hz from each individual electrode cluster, separately for each condition (averaged across trials). </w:t>
       </w:r>
-      <w:commentRangeStart w:id="6"/>
+      <w:commentRangeStart w:id="5"/>
       <w:r>
         <w:rPr>
           <w:rFonts w:eastAsia="Times New Roman"/>
@@ -3271,12 +3516,12 @@
         </w:rPr>
         <w:t xml:space="preserve"> and frequency separately by dividing amplitudes by the average amplitude across all six conditions. </w:t>
       </w:r>
-      <w:commentRangeEnd w:id="6"/>
+      <w:commentRangeEnd w:id="5"/>
       <w:r>
         <w:rPr>
           <w:rStyle w:val="CommentReference"/>
         </w:rPr>
-        <w:commentReference w:id="6"/>
+        <w:commentReference w:id="5"/>
       </w:r>
       <w:r>
         <w:rPr>
@@ -3297,15 +3542,7 @@
           <w:rFonts w:eastAsia="Times New Roman"/>
           <w:szCs w:val="24"/>
         </w:rPr>
-        <w:t xml:space="preserve"> amplitude </w:t>
-      </w:r>
-      <w:r>
-        <w:rPr>
-          <w:rFonts w:eastAsia="Times New Roman"/>
-          <w:szCs w:val="24"/>
-        </w:rPr>
-        <w:lastRenderedPageBreak/>
-        <w:t xml:space="preserve">distributions, we identified and averaged activity from the four electrodes displaying, for each participant, the largest frequency-specific amplitude. </w:t>
+        <w:t xml:space="preserve"> amplitude distributions, we identified and averaged activity from the four electrodes displaying, for each participant, the largest frequency-specific amplitude. </w:t>
       </w:r>
     </w:p>
     <w:p>
@@ -3417,7 +3654,11 @@
         <w:t>,</w:t>
       </w:r>
       <w:r>
-        <w:t xml:space="preserve"> we decided to model this variability by adding varying intercepts in our models. Additionally, the studied effects</w:t>
+        <w:t xml:space="preserve"> we decided to model this variability by adding varying intercepts in </w:t>
+      </w:r>
+      <w:r>
+        <w:lastRenderedPageBreak/>
+        <w:t>our models. Additionally, the studied effects</w:t>
       </w:r>
       <w:r>
         <w:t xml:space="preserve"> (e.g., reward sensitivity and selective attention) </w:t>
@@ -3706,235 +3947,235 @@
         <w:t xml:space="preserve"> </w:t>
       </w:r>
       <w:r>
+        <w:fldChar w:fldCharType="begin" w:fldLock="1"/>
+      </w:r>
+      <w:r>
+        <w:instrText>ADDIN CSL_CITATION {"citationItems":[{"id":"ITEM-1","itemData":{"author":[{"dropping-particle":"","family":"Nalborczyk","given":"Ladislas","non-dropping-particle":"","parse-names":false,"suffix":""},{"dropping-particle":"","family":"Bürkner","given":"Paul-Christian","non-dropping-particle":"","parse-names":false,"suffix":""}],"container-title":"Journal of Speech, Language, and Hearing Research","id":"ITEM-1","issued":{"date-parts":[["2019"]]},"title":"An Introduction to Bayesian Multilevel Models Using brms: A Case Study of Gender Effects on Vowel Variability in Standard Indonesian","type":"article-journal"},"uris":["http://www.mendeley.com/documents/?uuid=88fc0fff-3175-4c57-9650-1b9d1015bd2e"]},{"id":"ITEM-2","itemData":{"author":[{"dropping-particle":"","family":"Bürkner","given":"Paul-Christian","non-dropping-particle":"","parse-names":false,"suffix":""}],"container-title":"Journal of Statistical Software","id":"ITEM-2","issue":"1","issued":{"date-parts":[["2016"]]},"page":"1-28","title":"brms: An R package for Bayesian multilevel models using Stan","type":"article-journal","volume":"80"},"uris":["http://www.mendeley.com/documents/?uuid=c92b48b6-a5c5-478d-b476-0d2c84adb21a"]},{"id":"ITEM-3","itemData":{"author":[{"dropping-particle":"","family":"Bürkner","given":"Paul-Christian","non-dropping-particle":"","parse-names":false,"suffix":""}],"container-title":"arXiv:1705.11123","id":"ITEM-3","issued":{"date-parts":[["2017"]]},"title":"Advanced Bayesian Multilevel Modeling with the R Package brms","type":"article-journal"},"uris":["http://www.mendeley.com/documents/?uuid=16d9b87a-4ba8-49cf-9398-bf7e8874b7eb"]}],"mendeley":{"formattedCitation":"(Bürkner, 2016, 2017; Nalborczyk &amp; Bürkner, 2019)","plainTextFormattedCitation":"(Bürkner, 2016, 2017; Nalborczyk &amp; Bürkner, 2019)","previouslyFormattedCitation":"(Bürkner, 2016, 2017; Nalborczyk &amp; Bürkner, 2019)"},"properties":{"noteIndex":0},"schema":"https://github.com/citation-style-language/schema/raw/master/csl-citation.json"}</w:instrText>
+      </w:r>
+      <w:r>
+        <w:fldChar w:fldCharType="separate"/>
+      </w:r>
+      <w:r>
+        <w:rPr>
+          <w:noProof/>
+        </w:rPr>
+        <w:t>(Bürkner, 2016, 2017; Nalborczyk &amp; Bürkner, 2019)</w:t>
+      </w:r>
+      <w:r>
+        <w:fldChar w:fldCharType="end"/>
+      </w:r>
+      <w:r>
+        <w:t xml:space="preserve">. </w:t>
+      </w:r>
+      <w:r>
+        <w:t xml:space="preserve">We confirmed that all models converged </w:t>
+      </w:r>
+      <w:r>
+        <w:t>by examining trace plots</w:t>
+      </w:r>
+      <w:r>
+        <w:t>,</w:t>
+      </w:r>
+      <w:r>
+        <w:t xml:space="preserve"> autocorrelation, and variance between chains</w:t>
+      </w:r>
+      <w:r>
+        <w:t xml:space="preserve"> </w:t>
+      </w:r>
+      <w:r>
+        <w:fldChar w:fldCharType="begin" w:fldLock="1"/>
+      </w:r>
+      <w:r>
+        <w:instrText>ADDIN CSL_CITATION {"citationItems":[{"id":"ITEM-1","itemData":{"DOI":"10.1214/ss/1177011136","ISBN":"08834237","ISSN":"0883-4237","PMID":"25246403","abstract":"The Gibbs sampler, the algorithm of Metropolis and similar iterative simulation methods are potentially very helpful for summarizing multivariate distributions. Used naively, however, iterative simulation can give misleading answers. Our methods are simple and generally applicable to the output of any iterative simulation; they are designed for researchers primarily interested in the science underlying the data and models they are analyzing, rather than for researchers interested in the probability theory underlying the iterative simulations themselves. Our recommended strategy is to use several independent sequences, with starting points sampled from an overdispersed distribution. At each step of the iterative simulation, we obtain, for each univariate estimand of interest, a distributional estimate and an estimate of how much sharper the distributional estimate might become if the simulations were contin- ued indefinitely. Because our focus is on applied inference for Bayesian posterior distributions in real problems, which often tend toward normal- ity after transformations and marginalization, we derive our results as normal-theory approximations to exact Bayesian inference, conditional on the observed simulations. The methods are illustrated on a random- effects mixture model applied to experimental measurements of reaction times of normal and schizophrenic patients.","author":[{"dropping-particle":"","family":"Gelman","given":"Andrew","non-dropping-particle":"","parse-names":false,"suffix":""},{"dropping-particle":"","family":"Rubin","given":"Donald B.","non-dropping-particle":"","parse-names":false,"suffix":""}],"container-title":"Statistical Science","id":"ITEM-1","issue":"4","issued":{"date-parts":[["1992"]]},"page":"457-472","title":"Inference from Iterative Simulation Using Multiple Sequences","type":"article-journal","volume":"7"},"uris":["http://www.mendeley.com/documents/?uuid=81936e3f-51f8-4365-887b-eb20be5da4d3"]}],"mendeley":{"formattedCitation":"(Gelman &amp; Rubin, 1992)","manualFormatting":"(Gelman-Rubin statistic; Gelman &amp; Rubin, 1992)","plainTextFormattedCitation":"(Gelman &amp; Rubin, 1992)","previouslyFormattedCitation":"(Gelman &amp; Rubin, 1992)"},"properties":{"noteIndex":0},"schema":"https://github.com/citation-style-language/schema/raw/master/csl-citation.json"}</w:instrText>
+      </w:r>
+      <w:r>
+        <w:fldChar w:fldCharType="separate"/>
+      </w:r>
+      <w:r>
+        <w:rPr>
+          <w:noProof/>
+        </w:rPr>
+        <w:t>(</w:t>
+      </w:r>
+      <w:r>
+        <w:rPr>
+          <w:noProof/>
+        </w:rPr>
+        <w:t xml:space="preserve">Gelman-Rubin statistic; </w:t>
+      </w:r>
+      <w:r>
+        <w:rPr>
+          <w:noProof/>
+        </w:rPr>
+        <w:t>Gelman &amp; Rubin, 1992)</w:t>
+      </w:r>
+      <w:r>
+        <w:fldChar w:fldCharType="end"/>
+      </w:r>
+      <w:r>
+        <w:t xml:space="preserve">. We compared models based on their fit to the actual data using the Bayesian </w:t>
+      </w:r>
+      <w:r>
+        <w:rPr>
+          <w:i/>
+        </w:rPr>
+        <w:t>R</w:t>
+      </w:r>
+      <w:r>
+        <w:rPr>
+          <w:vertAlign w:val="superscript"/>
+        </w:rPr>
+        <w:t>2</w:t>
+      </w:r>
+      <w:r>
+        <w:t xml:space="preserve"> </w:t>
+      </w:r>
+      <w:r>
+        <w:fldChar w:fldCharType="begin" w:fldLock="1"/>
+      </w:r>
+      <w:r>
+        <w:instrText>ADDIN CSL_CITATION {"citationItems":[{"id":"ITEM-1","itemData":{"abstract":"The usual definition of R 2 (variance of the predicted values divided by the variance of the data) has a problem for Bayesian fits, as the numerator can be larger than the denominator. We propose an alternative definition similar to one that has appeared in the survival analysis literature: the variance of the predicted values divided by the variance of predicted values plus the variance of the errors. This summary is computed automatically for linear and generalized linear regression models fit using rstanarm, our R package for fitting Bayesian applied regression models with Stan. 1. The problem Consider a regression model of outcomes y and predictors X with predicted values E(y|X, θ), fit to data (X, y) n , n = 1, . . . , N . Ordinary least squares regression yields an estimated parameter vecto θ with predicted value y n = E(y|X n θ) and residual variance V N n= y n , where we are using the notation, V N n=1 z n = 1 N − 1 N n=1 (z n − ¯ z) 2 , for any vector z. The proportion of variance explained, classical R 2 = V N n= y n V N n=1 y n , (1) is a commonly used measure of model fit, and there is a long literature on interpreting it, adjusting it for degrees of freedom used in fitting the model, and generalizing it to other settings such as hierarchical models; see Xu (2003) and Gelman and Pardoe (2006). Here we consider how to extend the concept of R 2 to apply to Bayesian model fitting. Our motivation is the rstanarm R package (Gabry and Goodrich, 2017) for fitting applied regression","author":[{"dropping-particle":"","family":"Gelman","given":"Andrew","non-dropping-particle":"","parse-names":false,"suffix":""},{"dropping-particle":"","family":"Goodrich","given":"Ben","non-dropping-particle":"","parse-names":false,"suffix":""},{"dropping-particle":"","family":"Gabry","given":"Jonah","non-dropping-particle":"","parse-names":false,"suffix":""},{"dropping-particle":"","family":"Ali","given":"Imad","non-dropping-particle":"","parse-names":false,"suffix":""}],"container-title":"Unpublished via http://www. stat. columbia. edu/~ gelman/research/unpublished.","id":"ITEM-1","issued":{"date-parts":[["2017"]]},"title":"R-squared for Bayesian regression models","type":"article-journal"},"uris":["http://www.mendeley.com/documents/?uuid=67abe800-83e7-4f9b-a5ce-9dee03f87ff8"]}],"mendeley":{"formattedCitation":"(Gelman, Goodrich, Gabry, &amp; Ali, 2017)","plainTextFormattedCitation":"(Gelman, Goodrich, Gabry, &amp; Ali, 2017)","previouslyFormattedCitation":"(Gelman, Goodrich, Gabry, &amp; Ali, 2017)"},"properties":{"noteIndex":0},"schema":"https://github.com/citation-style-language/schema/raw/master/csl-citation.json"}</w:instrText>
+      </w:r>
+      <w:r>
+        <w:fldChar w:fldCharType="separate"/>
+      </w:r>
+      <w:r>
+        <w:rPr>
+          <w:noProof/>
+        </w:rPr>
+        <w:t>(Gelman, Goodrich, Gabry, &amp; Ali, 2017)</w:t>
+      </w:r>
+      <w:r>
+        <w:fldChar w:fldCharType="end"/>
+      </w:r>
+      <w:r>
+        <w:t>,</w:t>
+      </w:r>
+      <w:r>
+        <w:t xml:space="preserve"> and their out-of-sample predictive performance using </w:t>
+      </w:r>
+      <w:r>
+        <w:t>the Widely Applicab</w:t>
+      </w:r>
+      <w:r>
+        <w:t xml:space="preserve">le Information Criterion </w:t>
+      </w:r>
+      <w:r>
+        <w:fldChar w:fldCharType="begin" w:fldLock="1"/>
+      </w:r>
+      <w:r>
+        <w:instrText>ADDIN CSL_CITATION {"citationItems":[{"id":"ITEM-1","itemData":{"ISBN":"1532-4435","ISSN":"1532-4435","abstract":"In regular statistical models, the leave-one-out cross-validation is asymptotically equivalent to the Akaike information criterion. However, since many learning machines are singular statistical models, the asymptotic behavior of the cross-validation remains unknown. In previous studies, we established the singular learning theory and proposed a widely applicable information criterion, the expectation value of which is asymptotically equal to the average Bayes generalization loss. In the present paper, we theoretically compare the Bayes cross-validation loss and the widely applicable information criterion and prove two theorems. First, the Bayes cross-validation loss is asymptotically equivalent to the widely applicable information criterion as a random variable. Therefore, model selection and hyperparameter optimization using these two values are asymptotically equivalent. Second, the sum of the Bayes generalization error and the Bayes cross-validation error is asymptotically equal to $2\\lambda/n$, where $\\lambda$ is the real log canonical threshold and $n$ is the number of training samples. Therefore the relation between the cross-validation error and the generalization error is determined by the algebraic geometrical structure of a learning machine. We also clarify that the deviance information criteria are different from the Bayes cross-validation and the widely applicable information criterion.","author":[{"dropping-particle":"","family":"Watanabe","given":"Sumio","non-dropping-particle":"","parse-names":false,"suffix":""}],"id":"ITEM-1","issued":{"date-parts":[["2010"]]},"page":"3571-3594","title":"Asymptotic Equivalence of Bayes Cross Validation and Widely Applicable Information Criterion in Singular Learning Theory","type":"article-journal","volume":"11"},"uris":["http://www.mendeley.com/documents/?uuid=e9044e78-ecd1-49bb-b9c5-a578618da7fa"]}],"mendeley":{"formattedCitation":"(Watanabe, 2010)","manualFormatting":"(WAIC; Watanabe, 2010)","plainTextFormattedCitation":"(Watanabe, 2010)","previouslyFormattedCitation":"(Watanabe, 2010)"},"properties":{"noteIndex":0},"schema":"https://github.com/citation-style-language/schema/raw/master/csl-citation.json"}</w:instrText>
+      </w:r>
+      <w:r>
+        <w:fldChar w:fldCharType="separate"/>
+      </w:r>
+      <w:r>
+        <w:rPr>
+          <w:noProof/>
+        </w:rPr>
+        <w:t>(</w:t>
+      </w:r>
+      <w:r>
+        <w:rPr>
+          <w:noProof/>
+        </w:rPr>
+        <w:t xml:space="preserve">WAIC; </w:t>
+      </w:r>
+      <w:r>
+        <w:rPr>
+          <w:noProof/>
+        </w:rPr>
+        <w:t>Watanabe, 2010)</w:t>
+      </w:r>
+      <w:r>
+        <w:fldChar w:fldCharType="end"/>
+      </w:r>
+      <w:r>
+        <w:t xml:space="preserve">. The best model was selected </w:t>
+      </w:r>
+      <w:r>
+        <w:t>and the posterior distribution</w:t>
+      </w:r>
+      <w:r>
+        <w:t>s</w:t>
+      </w:r>
+      <w:r>
+        <w:t xml:space="preserve"> of </w:t>
+      </w:r>
+      <w:r>
+        <w:t>conditions</w:t>
+      </w:r>
+      <w:r>
+        <w:t xml:space="preserve"> of interest were</w:t>
+      </w:r>
+      <w:r>
+        <w:t xml:space="preserve"> examined.</w:t>
+      </w:r>
+      <w:r>
+        <w:t xml:space="preserve"> </w:t>
+      </w:r>
+      <w:r>
+        <w:t xml:space="preserve">Differences between conditions were assessed by computing the mean and the 95% highest density interval (HDI) of the difference between posterior distributions of the respective conditions </w:t>
+      </w:r>
+      <w:r>
+        <w:fldChar w:fldCharType="begin" w:fldLock="1"/>
+      </w:r>
+      <w:r>
+        <w:instrText>ADDIN CSL_CITATION {"citationItems":[{"id":"ITEM-1","itemData":{"DOI":"10.1016/B978-0-12-405888-0.09999-2","ISBN":"9780124058880","ISSN":"1385-4046","PMID":"15003161","abstract":"There is an explosion of interest in Bayesian statistics, primarily because recently created computational methods have finally made Bayesian analysis obtainable to a wide audience. Doing Bayesian Data Analysis: A Tutorial with R, JAGS, and Stan provides an accessible approach to Bayesian data analysis, as material is explained clearly with concrete examples. The book begins with the basics, including essential concepts of probability and random sampling, and gradually progresses to advanced hierarchical modeling methods for realistic data. Included are step-by-step instructions on how to conduct Bayesian data analyses in the popular and free software R and WinBugs. This book is intended for first-year graduate students or advanced undergraduates. It provides a bridge between undergraduate training and modern Bayesian methods for data analysis, which is becoming the accepted research standard. Knowledge of algebra and basic calculus is a prerequisite.","author":[{"dropping-particle":"","family":"Kruschke","given":"John K.","non-dropping-particle":"","parse-names":false,"suffix":""}],"container-title":"Doing Bayesian Data Analysis: A Tutorial with R, JAGS, and Stan, Second Edition","edition":"2","id":"ITEM-1","issued":{"date-parts":[["2014"]]},"number-of-pages":"1-759","publisher":"Elsevier Inc.","title":"Doing Bayesian data analysis: A tutorial with R, JAGS, and Stan, second edition","type":"book"},"uris":["http://www.mendeley.com/documents/?uuid=53dd16c1-8051-49a6-807f-b014028c76b1"]}],"mendeley":{"formattedCitation":"(John K. Kruschke, 2014)","manualFormatting":"(Kruschke, 2014)","plainTextFormattedCitation":"(John K. Kruschke, 2014)","previouslyFormattedCitation":"(John K. Kruschke, 2014)"},"properties":{"noteIndex":0},"schema":"https://github.com/citation-style-language/schema/raw/master/csl-citation.json"}</w:instrText>
+      </w:r>
+      <w:r>
+        <w:fldChar w:fldCharType="separate"/>
+      </w:r>
+      <w:r>
+        <w:rPr>
+          <w:noProof/>
+        </w:rPr>
+        <w:t>(Kruschke, 2014)</w:t>
+      </w:r>
+      <w:r>
+        <w:fldChar w:fldCharType="end"/>
+      </w:r>
+      <w:r>
+        <w:t xml:space="preserve">. </w:t>
+      </w:r>
+      <w:r>
+        <w:t>Additionally, we cal</w:t>
+      </w:r>
+      <w:r>
+        <w:t>culated the evidence ratio</w:t>
+      </w:r>
+      <w:r>
+        <w:t>s</w:t>
+      </w:r>
+      <w:r>
+        <w:t xml:space="preserve"> (ER</w:t>
+      </w:r>
+      <w:r>
+        <w:t>s</w:t>
+      </w:r>
+      <w:r>
+        <w:t>)</w:t>
+      </w:r>
+      <w:r>
+        <w:t xml:space="preserve"> for</w:t>
+      </w:r>
+      <w:r>
+        <w:t xml:space="preserve"> </w:t>
+      </w:r>
+      <w:r>
+        <w:t>our hypothese</w:t>
+      </w:r>
+      <w:r>
+        <w:t>s as</w:t>
+      </w:r>
+      <w:r>
+        <w:t xml:space="preserve"> </w:t>
+      </w:r>
+      <w:r>
+        <w:t xml:space="preserve">the </w:t>
+      </w:r>
+      <w:r>
         <w:lastRenderedPageBreak/>
-        <w:fldChar w:fldCharType="begin" w:fldLock="1"/>
-      </w:r>
-      <w:r>
-        <w:instrText>ADDIN CSL_CITATION {"citationItems":[{"id":"ITEM-1","itemData":{"author":[{"dropping-particle":"","family":"Nalborczyk","given":"Ladislas","non-dropping-particle":"","parse-names":false,"suffix":""},{"dropping-particle":"","family":"Bürkner","given":"Paul-Christian","non-dropping-particle":"","parse-names":false,"suffix":""}],"container-title":"Journal of Speech, Language, and Hearing Research","id":"ITEM-1","issued":{"date-parts":[["2019"]]},"title":"An Introduction to Bayesian Multilevel Models Using brms: A Case Study of Gender Effects on Vowel Variability in Standard Indonesian","type":"article-journal"},"uris":["http://www.mendeley.com/documents/?uuid=88fc0fff-3175-4c57-9650-1b9d1015bd2e"]},{"id":"ITEM-2","itemData":{"author":[{"dropping-particle":"","family":"Bürkner","given":"Paul-Christian","non-dropping-particle":"","parse-names":false,"suffix":""}],"container-title":"Journal of Statistical Software","id":"ITEM-2","issue":"1","issued":{"date-parts":[["2016"]]},"page":"1-28","title":"brms: An R package for Bayesian multilevel models using Stan","type":"article-journal","volume":"80"},"uris":["http://www.mendeley.com/documents/?uuid=c92b48b6-a5c5-478d-b476-0d2c84adb21a"]},{"id":"ITEM-3","itemData":{"author":[{"dropping-particle":"","family":"Bürkner","given":"Paul-Christian","non-dropping-particle":"","parse-names":false,"suffix":""}],"container-title":"arXiv:1705.11123","id":"ITEM-3","issued":{"date-parts":[["2017"]]},"title":"Advanced Bayesian Multilevel Modeling with the R Package brms","type":"article-journal"},"uris":["http://www.mendeley.com/documents/?uuid=16d9b87a-4ba8-49cf-9398-bf7e8874b7eb"]}],"mendeley":{"formattedCitation":"(Bürkner, 2016, 2017; Nalborczyk &amp; Bürkner, 2019)","plainTextFormattedCitation":"(Bürkner, 2016, 2017; Nalborczyk &amp; Bürkner, 2019)","previouslyFormattedCitation":"(Bürkner, 2016, 2017; Nalborczyk &amp; Bürkner, 2019)"},"properties":{"noteIndex":0},"schema":"https://github.com/citation-style-language/schema/raw/master/csl-citation.json"}</w:instrText>
-      </w:r>
-      <w:r>
-        <w:fldChar w:fldCharType="separate"/>
-      </w:r>
-      <w:r>
-        <w:rPr>
-          <w:noProof/>
-        </w:rPr>
-        <w:t>(Bürkner, 2016, 2017; Nalborczyk &amp; Bürkner, 2019)</w:t>
-      </w:r>
-      <w:r>
-        <w:fldChar w:fldCharType="end"/>
-      </w:r>
-      <w:r>
-        <w:t xml:space="preserve">. </w:t>
-      </w:r>
-      <w:r>
-        <w:t xml:space="preserve">We confirmed that all models converged </w:t>
-      </w:r>
-      <w:r>
-        <w:t>by examining trace plots</w:t>
-      </w:r>
-      <w:r>
-        <w:t>,</w:t>
-      </w:r>
-      <w:r>
-        <w:t xml:space="preserve"> autocorrelation, and variance between chains</w:t>
-      </w:r>
-      <w:r>
-        <w:t xml:space="preserve"> </w:t>
-      </w:r>
-      <w:r>
-        <w:fldChar w:fldCharType="begin" w:fldLock="1"/>
-      </w:r>
-      <w:r>
-        <w:instrText>ADDIN CSL_CITATION {"citationItems":[{"id":"ITEM-1","itemData":{"DOI":"10.1214/ss/1177011136","ISBN":"08834237","ISSN":"0883-4237","PMID":"25246403","abstract":"The Gibbs sampler, the algorithm of Metropolis and similar iterative simulation methods are potentially very helpful for summarizing multivariate distributions. Used naively, however, iterative simulation can give misleading answers. Our methods are simple and generally applicable to the output of any iterative simulation; they are designed for researchers primarily interested in the science underlying the data and models they are analyzing, rather than for researchers interested in the probability theory underlying the iterative simulations themselves. Our recommended strategy is to use several independent sequences, with starting points sampled from an overdispersed distribution. At each step of the iterative simulation, we obtain, for each univariate estimand of interest, a distributional estimate and an estimate of how much sharper the distributional estimate might become if the simulations were contin- ued indefinitely. Because our focus is on applied inference for Bayesian posterior distributions in real problems, which often tend toward normal- ity after transformations and marginalization, we derive our results as normal-theory approximations to exact Bayesian inference, conditional on the observed simulations. The methods are illustrated on a random- effects mixture model applied to experimental measurements of reaction times of normal and schizophrenic patients.","author":[{"dropping-particle":"","family":"Gelman","given":"Andrew","non-dropping-particle":"","parse-names":false,"suffix":""},{"dropping-particle":"","family":"Rubin","given":"Donald B.","non-dropping-particle":"","parse-names":false,"suffix":""}],"container-title":"Statistical Science","id":"ITEM-1","issue":"4","issued":{"date-parts":[["1992"]]},"page":"457-472","title":"Inference from Iterative Simulation Using Multiple Sequences","type":"article-journal","volume":"7"},"uris":["http://www.mendeley.com/documents/?uuid=81936e3f-51f8-4365-887b-eb20be5da4d3"]}],"mendeley":{"formattedCitation":"(Gelman &amp; Rubin, 1992)","manualFormatting":"(Gelman-Rubin statistic; Gelman &amp; Rubin, 1992)","plainTextFormattedCitation":"(Gelman &amp; Rubin, 1992)","previouslyFormattedCitation":"(Gelman &amp; Rubin, 1992)"},"properties":{"noteIndex":0},"schema":"https://github.com/citation-style-language/schema/raw/master/csl-citation.json"}</w:instrText>
-      </w:r>
-      <w:r>
-        <w:fldChar w:fldCharType="separate"/>
-      </w:r>
-      <w:r>
-        <w:rPr>
-          <w:noProof/>
-        </w:rPr>
-        <w:t>(</w:t>
-      </w:r>
-      <w:r>
-        <w:rPr>
-          <w:noProof/>
-        </w:rPr>
-        <w:t xml:space="preserve">Gelman-Rubin statistic; </w:t>
-      </w:r>
-      <w:r>
-        <w:rPr>
-          <w:noProof/>
-        </w:rPr>
-        <w:t>Gelman &amp; Rubin, 1992)</w:t>
-      </w:r>
-      <w:r>
-        <w:fldChar w:fldCharType="end"/>
-      </w:r>
-      <w:r>
-        <w:t xml:space="preserve">. We compared models based on their fit to the actual data using the Bayesian </w:t>
-      </w:r>
-      <w:r>
-        <w:rPr>
-          <w:i/>
-        </w:rPr>
-        <w:t>R</w:t>
-      </w:r>
-      <w:r>
-        <w:rPr>
-          <w:vertAlign w:val="superscript"/>
-        </w:rPr>
-        <w:t>2</w:t>
-      </w:r>
-      <w:r>
-        <w:t xml:space="preserve"> </w:t>
-      </w:r>
-      <w:r>
-        <w:fldChar w:fldCharType="begin" w:fldLock="1"/>
-      </w:r>
-      <w:r>
-        <w:instrText>ADDIN CSL_CITATION {"citationItems":[{"id":"ITEM-1","itemData":{"abstract":"The usual definition of R 2 (variance of the predicted values divided by the variance of the data) has a problem for Bayesian fits, as the numerator can be larger than the denominator. We propose an alternative definition similar to one that has appeared in the survival analysis literature: the variance of the predicted values divided by the variance of predicted values plus the variance of the errors. This summary is computed automatically for linear and generalized linear regression models fit using rstanarm, our R package for fitting Bayesian applied regression models with Stan. 1. The problem Consider a regression model of outcomes y and predictors X with predicted values E(y|X, θ), fit to data (X, y) n , n = 1, . . . , N . Ordinary least squares regression yields an estimated parameter vecto θ with predicted value y n = E(y|X n θ) and residual variance V N n= y n , where we are using the notation, V N n=1 z n = 1 N − 1 N n=1 (z n − ¯ z) 2 , for any vector z. The proportion of variance explained, classical R 2 = V N n= y n V N n=1 y n , (1) is a commonly used measure of model fit, and there is a long literature on interpreting it, adjusting it for degrees of freedom used in fitting the model, and generalizing it to other settings such as hierarchical models; see Xu (2003) and Gelman and Pardoe (2006). Here we consider how to extend the concept of R 2 to apply to Bayesian model fitting. Our motivation is the rstanarm R package (Gabry and Goodrich, 2017) for fitting applied regression","author":[{"dropping-particle":"","family":"Gelman","given":"Andrew","non-dropping-particle":"","parse-names":false,"suffix":""},{"dropping-particle":"","family":"Goodrich","given":"Ben","non-dropping-particle":"","parse-names":false,"suffix":""},{"dropping-particle":"","family":"Gabry","given":"Jonah","non-dropping-particle":"","parse-names":false,"suffix":""},{"dropping-particle":"","family":"Ali","given":"Imad","non-dropping-particle":"","parse-names":false,"suffix":""}],"container-title":"Unpublished via http://www. stat. columbia. edu/~ gelman/research/unpublished.","id":"ITEM-1","issued":{"date-parts":[["2017"]]},"title":"R-squared for Bayesian regression models","type":"article-journal"},"uris":["http://www.mendeley.com/documents/?uuid=67abe800-83e7-4f9b-a5ce-9dee03f87ff8"]}],"mendeley":{"formattedCitation":"(Gelman, Goodrich, Gabry, &amp; Ali, 2017)","plainTextFormattedCitation":"(Gelman, Goodrich, Gabry, &amp; Ali, 2017)","previouslyFormattedCitation":"(Gelman, Goodrich, Gabry, &amp; Ali, 2017)"},"properties":{"noteIndex":0},"schema":"https://github.com/citation-style-language/schema/raw/master/csl-citation.json"}</w:instrText>
-      </w:r>
-      <w:r>
-        <w:fldChar w:fldCharType="separate"/>
-      </w:r>
-      <w:r>
-        <w:rPr>
-          <w:noProof/>
-        </w:rPr>
-        <w:t>(Gelman, Goodrich, Gabry, &amp; Ali, 2017)</w:t>
-      </w:r>
-      <w:r>
-        <w:fldChar w:fldCharType="end"/>
-      </w:r>
-      <w:r>
-        <w:t>,</w:t>
-      </w:r>
-      <w:r>
-        <w:t xml:space="preserve"> and their out-of-sample predictive performance using </w:t>
-      </w:r>
-      <w:r>
-        <w:t>the Widely Applicab</w:t>
-      </w:r>
-      <w:r>
-        <w:t xml:space="preserve">le Information Criterion </w:t>
-      </w:r>
-      <w:r>
-        <w:fldChar w:fldCharType="begin" w:fldLock="1"/>
-      </w:r>
-      <w:r>
-        <w:instrText>ADDIN CSL_CITATION {"citationItems":[{"id":"ITEM-1","itemData":{"ISBN":"1532-4435","ISSN":"1532-4435","abstract":"In regular statistical models, the leave-one-out cross-validation is asymptotically equivalent to the Akaike information criterion. However, since many learning machines are singular statistical models, the asymptotic behavior of the cross-validation remains unknown. In previous studies, we established the singular learning theory and proposed a widely applicable information criterion, the expectation value of which is asymptotically equal to the average Bayes generalization loss. In the present paper, we theoretically compare the Bayes cross-validation loss and the widely applicable information criterion and prove two theorems. First, the Bayes cross-validation loss is asymptotically equivalent to the widely applicable information criterion as a random variable. Therefore, model selection and hyperparameter optimization using these two values are asymptotically equivalent. Second, the sum of the Bayes generalization error and the Bayes cross-validation error is asymptotically equal to $2\\lambda/n$, where $\\lambda$ is the real log canonical threshold and $n$ is the number of training samples. Therefore the relation between the cross-validation error and the generalization error is determined by the algebraic geometrical structure of a learning machine. We also clarify that the deviance information criteria are different from the Bayes cross-validation and the widely applicable information criterion.","author":[{"dropping-particle":"","family":"Watanabe","given":"Sumio","non-dropping-particle":"","parse-names":false,"suffix":""}],"id":"ITEM-1","issued":{"date-parts":[["2010"]]},"page":"3571-3594","title":"Asymptotic Equivalence of Bayes Cross Validation and Widely Applicable Information Criterion in Singular Learning Theory","type":"article-journal","volume":"11"},"uris":["http://www.mendeley.com/documents/?uuid=e9044e78-ecd1-49bb-b9c5-a578618da7fa"]}],"mendeley":{"formattedCitation":"(Watanabe, 2010)","manualFormatting":"(WAIC; Watanabe, 2010)","plainTextFormattedCitation":"(Watanabe, 2010)","previouslyFormattedCitation":"(Watanabe, 2010)"},"properties":{"noteIndex":0},"schema":"https://github.com/citation-style-language/schema/raw/master/csl-citation.json"}</w:instrText>
-      </w:r>
-      <w:r>
-        <w:fldChar w:fldCharType="separate"/>
-      </w:r>
-      <w:r>
-        <w:rPr>
-          <w:noProof/>
-        </w:rPr>
-        <w:t>(</w:t>
-      </w:r>
-      <w:r>
-        <w:rPr>
-          <w:noProof/>
-        </w:rPr>
-        <w:t xml:space="preserve">WAIC; </w:t>
-      </w:r>
-      <w:r>
-        <w:rPr>
-          <w:noProof/>
-        </w:rPr>
-        <w:t>Watanabe, 2010)</w:t>
-      </w:r>
-      <w:r>
-        <w:fldChar w:fldCharType="end"/>
-      </w:r>
-      <w:r>
-        <w:t xml:space="preserve">. The best model was selected </w:t>
-      </w:r>
-      <w:r>
-        <w:t>and the posterior distribution</w:t>
-      </w:r>
-      <w:r>
-        <w:t>s</w:t>
-      </w:r>
-      <w:r>
-        <w:t xml:space="preserve"> of </w:t>
-      </w:r>
-      <w:r>
-        <w:t>conditions</w:t>
-      </w:r>
-      <w:r>
-        <w:t xml:space="preserve"> of interest were</w:t>
-      </w:r>
-      <w:r>
-        <w:t xml:space="preserve"> examined.</w:t>
-      </w:r>
-      <w:r>
-        <w:t xml:space="preserve"> </w:t>
-      </w:r>
-      <w:r>
-        <w:t xml:space="preserve">Differences between conditions were assessed by computing the mean and the 95% highest density interval (HDI) of the difference between posterior distributions of the respective conditions </w:t>
-      </w:r>
-      <w:r>
-        <w:fldChar w:fldCharType="begin" w:fldLock="1"/>
-      </w:r>
-      <w:r>
-        <w:instrText>ADDIN CSL_CITATION {"citationItems":[{"id":"ITEM-1","itemData":{"DOI":"10.1016/B978-0-12-405888-0.09999-2","ISBN":"9780124058880","ISSN":"1385-4046","PMID":"15003161","abstract":"There is an explosion of interest in Bayesian statistics, primarily because recently created computational methods have finally made Bayesian analysis obtainable to a wide audience. Doing Bayesian Data Analysis: A Tutorial with R, JAGS, and Stan provides an accessible approach to Bayesian data analysis, as material is explained clearly with concrete examples. The book begins with the basics, including essential concepts of probability and random sampling, and gradually progresses to advanced hierarchical modeling methods for realistic data. Included are step-by-step instructions on how to conduct Bayesian data analyses in the popular and free software R and WinBugs. This book is intended for first-year graduate students or advanced undergraduates. It provides a bridge between undergraduate training and modern Bayesian methods for data analysis, which is becoming the accepted research standard. Knowledge of algebra and basic calculus is a prerequisite.","author":[{"dropping-particle":"","family":"Kruschke","given":"John K.","non-dropping-particle":"","parse-names":false,"suffix":""}],"container-title":"Doing Bayesian Data Analysis: A Tutorial with R, JAGS, and Stan, Second Edition","edition":"2","id":"ITEM-1","issued":{"date-parts":[["2014"]]},"number-of-pages":"1-759","publisher":"Elsevier Inc.","title":"Doing Bayesian data analysis: A tutorial with R, JAGS, and Stan, second edition","type":"book"},"uris":["http://www.mendeley.com/documents/?uuid=53dd16c1-8051-49a6-807f-b014028c76b1"]}],"mendeley":{"formattedCitation":"(John K. Kruschke, 2014)","manualFormatting":"(Kruschke, 2014)","plainTextFormattedCitation":"(John K. Kruschke, 2014)","previouslyFormattedCitation":"(John K. Kruschke, 2014)"},"properties":{"noteIndex":0},"schema":"https://github.com/citation-style-language/schema/raw/master/csl-citation.json"}</w:instrText>
-      </w:r>
-      <w:r>
-        <w:fldChar w:fldCharType="separate"/>
-      </w:r>
-      <w:r>
-        <w:rPr>
-          <w:noProof/>
-        </w:rPr>
-        <w:t>(Kruschke, 2014)</w:t>
-      </w:r>
-      <w:r>
-        <w:fldChar w:fldCharType="end"/>
-      </w:r>
-      <w:r>
-        <w:t xml:space="preserve">. </w:t>
-      </w:r>
-      <w:r>
-        <w:t>Additionally, we cal</w:t>
-      </w:r>
-      <w:r>
-        <w:t>culated the evidence ratio</w:t>
-      </w:r>
-      <w:r>
-        <w:t>s</w:t>
-      </w:r>
-      <w:r>
-        <w:t xml:space="preserve"> (ER</w:t>
-      </w:r>
-      <w:r>
-        <w:t>s</w:t>
-      </w:r>
-      <w:r>
-        <w:t>)</w:t>
-      </w:r>
-      <w:r>
-        <w:t xml:space="preserve"> for</w:t>
-      </w:r>
-      <w:r>
-        <w:t xml:space="preserve"> </w:t>
-      </w:r>
-      <w:r>
-        <w:t>our hypothese</w:t>
-      </w:r>
-      <w:r>
-        <w:t>s as</w:t>
-      </w:r>
-      <w:r>
-        <w:t xml:space="preserve"> </w:t>
-      </w:r>
-      <w:r>
-        <w:t xml:space="preserve">the </w:t>
-      </w:r>
-      <w:r>
         <w:t>ratio</w:t>
       </w:r>
       <w:r>
@@ -3973,18 +4214,18 @@
         <w:pStyle w:val="Heading2"/>
         <w:spacing w:before="0" w:after="240"/>
       </w:pPr>
-      <w:commentRangeStart w:id="7"/>
+      <w:commentRangeStart w:id="6"/>
       <w:r>
         <w:t>Behavioral results</w:t>
       </w:r>
-      <w:commentRangeEnd w:id="7"/>
+      <w:commentRangeEnd w:id="6"/>
       <w:r>
         <w:rPr>
           <w:rStyle w:val="CommentReference"/>
           <w:rFonts w:eastAsiaTheme="minorHAnsi" w:cs="Times New Roman"/>
           <w:b w:val="0"/>
         </w:rPr>
-        <w:commentReference w:id="7"/>
+        <w:commentReference w:id="6"/>
       </w:r>
     </w:p>
     <w:p>
@@ -4138,7 +4379,19 @@
         <w:t>phase</w:t>
       </w:r>
       <w:r>
-        <w:t xml:space="preserve"> (baseline, acquisition, extinction),</w:t>
+        <w:t xml:space="preserve"> (baseline, </w:t>
+      </w:r>
+      <w:r>
+        <w:t>training</w:t>
+      </w:r>
+      <w:r>
+        <w:t xml:space="preserve">, </w:t>
+      </w:r>
+      <w:r>
+        <w:t>test</w:t>
+      </w:r>
+      <w:r>
+        <w:t>),</w:t>
       </w:r>
       <w:r>
         <w:t xml:space="preserve"> we fitted</w:t>
@@ -4198,11 +4451,7 @@
         <w:t xml:space="preserve">including </w:t>
       </w:r>
       <w:r>
-        <w:t xml:space="preserve">these two effects and their </w:t>
-      </w:r>
-      <w:r>
-        <w:lastRenderedPageBreak/>
-        <w:t>interaction as constant effects. The intercepts and slopes of main effects and their interaction were allow</w:t>
+        <w:t>these two effects and their interaction as constant effects. The intercepts and slopes of main effects and their interaction were allow</w:t>
       </w:r>
       <w:r>
         <w:t xml:space="preserve">ed to vary across participants. </w:t>
@@ -4238,7 +4487,13 @@
         <w:t xml:space="preserve">would </w:t>
       </w:r>
       <w:r>
-        <w:t xml:space="preserve">necessarily be most pronounced in the acquisition phase, thus interacting with the effect of reward phase. The same logic applies to the model with additive effects of reward phase and </w:t>
+        <w:t xml:space="preserve">necessarily be most pronounced in the </w:t>
+      </w:r>
+      <w:r>
+        <w:t>training</w:t>
+      </w:r>
+      <w:r>
+        <w:t xml:space="preserve"> phase, thus interacting with the effect of reward phase. The same logic applies to the model with additive effects of reward phase and </w:t>
       </w:r>
       <w:r>
         <w:t>probability</w:t>
@@ -4292,16 +4547,17 @@
             <w:pPr>
               <w:spacing w:line="360" w:lineRule="auto"/>
             </w:pPr>
-            <w:commentRangeStart w:id="8"/>
-            <w:r>
+            <w:commentRangeStart w:id="7"/>
+            <w:r>
+              <w:lastRenderedPageBreak/>
               <w:t>Table 1</w:t>
             </w:r>
-            <w:commentRangeEnd w:id="8"/>
+            <w:commentRangeEnd w:id="7"/>
             <w:r>
               <w:rPr>
                 <w:rStyle w:val="CommentReference"/>
               </w:rPr>
-              <w:commentReference w:id="8"/>
+              <w:commentReference w:id="7"/>
             </w:r>
           </w:p>
           <w:p>
@@ -4625,7 +4881,7 @@
           </w:tcPr>
           <w:p>
             <w:r>
-              <w:t>Acquisition</w:t>
+              <w:t>Training</w:t>
             </w:r>
           </w:p>
         </w:tc>
@@ -4728,7 +4984,7 @@
           </w:tcPr>
           <w:p>
             <w:r>
-              <w:t>Acquisition</w:t>
+              <w:t>Training</w:t>
             </w:r>
           </w:p>
         </w:tc>
@@ -4807,7 +5063,7 @@
           </w:tcPr>
           <w:p>
             <w:r>
-              <w:t>Extinction</w:t>
+              <w:t>Test</w:t>
             </w:r>
           </w:p>
         </w:tc>
@@ -4895,7 +5151,7 @@
           </w:tcPr>
           <w:p>
             <w:r>
-              <w:t>Extinction</w:t>
+              <w:t>Test</w:t>
             </w:r>
           </w:p>
         </w:tc>
@@ -4973,26 +5229,25 @@
         </w:tc>
       </w:tr>
     </w:tbl>
-    <w:commentRangeStart w:id="9"/>
     <w:p>
       <w:pPr>
         <w:ind w:firstLine="720"/>
       </w:pPr>
-      <w:r>
-        <w:rPr>
-          <w:noProof/>
-        </w:rPr>
-        <w:lastRenderedPageBreak/>
+      <w:commentRangeStart w:id="8"/>
+      <w:r>
+        <w:rPr>
+          <w:noProof/>
+        </w:rPr>
         <mc:AlternateContent>
           <mc:Choice Requires="wpg">
             <w:drawing>
-              <wp:anchor distT="0" distB="0" distL="114300" distR="114300" simplePos="0" relativeHeight="251664384" behindDoc="0" locked="0" layoutInCell="1" allowOverlap="1" wp14:anchorId="0AE3DD69" wp14:editId="6DF48179">
+              <wp:anchor distT="0" distB="0" distL="114300" distR="114300" simplePos="0" relativeHeight="251664384" behindDoc="0" locked="0" layoutInCell="1" allowOverlap="1" wp14:anchorId="0AE3DD69" wp14:editId="71858379">
                 <wp:simplePos x="0" y="0"/>
                 <wp:positionH relativeFrom="margin">
-                  <wp:posOffset>-623570</wp:posOffset>
+                  <wp:posOffset>-666115</wp:posOffset>
                 </wp:positionH>
                 <wp:positionV relativeFrom="margin">
-                  <wp:posOffset>2724073</wp:posOffset>
+                  <wp:posOffset>52070</wp:posOffset>
                 </wp:positionV>
                 <wp:extent cx="7212330" cy="2472055"/>
                 <wp:effectExtent l="19050" t="19050" r="26670" b="23495"/>
@@ -5019,7 +5274,7 @@
                           </pic:cNvPicPr>
                         </pic:nvPicPr>
                         <pic:blipFill>
-                          <a:blip r:embed="rId10" cstate="print">
+                          <a:blip r:embed="rId11" cstate="print">
                             <a:extLst>
                               <a:ext uri="{28A0092B-C50C-407E-A947-70E740481C1C}">
                                 <a14:useLocalDpi xmlns:a14="http://schemas.microsoft.com/office/drawing/2010/main" val="0"/>
@@ -5053,7 +5308,7 @@
                           </pic:cNvPicPr>
                         </pic:nvPicPr>
                         <pic:blipFill>
-                          <a:blip r:embed="rId11" cstate="print">
+                          <a:blip r:embed="rId12" cstate="print">
                             <a:extLst>
                               <a:ext uri="{28A0092B-C50C-407E-A947-70E740481C1C}">
                                 <a14:useLocalDpi xmlns:a14="http://schemas.microsoft.com/office/drawing/2010/main" val="0"/>
@@ -5177,9 +5432,9 @@
               </wp:anchor>
             </w:drawing>
           </mc:Choice>
-          <mc:Fallback xmlns:cx2="http://schemas.microsoft.com/office/drawing/2015/10/21/chartex" xmlns:cx3="http://schemas.microsoft.com/office/drawing/2016/5/9/chartex" xmlns:cx4="http://schemas.microsoft.com/office/drawing/2016/5/10/chartex" xmlns:cx5="http://schemas.microsoft.com/office/drawing/2016/5/11/chartex" xmlns:cx6="http://schemas.microsoft.com/office/drawing/2016/5/12/chartex" xmlns:cx7="http://schemas.microsoft.com/office/drawing/2016/5/13/chartex" xmlns:cx8="http://schemas.microsoft.com/office/drawing/2016/5/14/chartex" xmlns:aink="http://schemas.microsoft.com/office/drawing/2016/ink" xmlns:am3d="http://schemas.microsoft.com/office/drawing/2017/model3d" xmlns:w16cid="http://schemas.microsoft.com/office/word/2016/wordml/cid">
+          <mc:Fallback>
             <w:pict>
-              <v:group w14:anchorId="120B399F" id="Group 23" o:spid="_x0000_s1026" style="position:absolute;margin-left:-49.1pt;margin-top:214.5pt;width:567.9pt;height:194.65pt;z-index:251664384;mso-position-horizontal-relative:margin;mso-position-vertical-relative:margin;mso-width-relative:margin;mso-height-relative:margin" coordsize="61461,19116" o:gfxdata="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">
+              <v:group w14:anchorId="5CB5EE39" id="Group 23" o:spid="_x0000_s1026" style="position:absolute;margin-left:-52.45pt;margin-top:4.1pt;width:567.9pt;height:194.65pt;z-index:251664384;mso-position-horizontal-relative:margin;mso-position-vertical-relative:margin;mso-width-relative:margin;mso-height-relative:margin" coordsize="61461,19116" o:gfxdata="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">
                 <v:shapetype id="_x0000_t75" coordsize="21600,21600" o:spt="75" o:preferrelative="t" path="m@4@5l@4@11@9@11@9@5xe" filled="f" stroked="f">
                   <v:stroke joinstyle="miter"/>
                   <v:formulas>
@@ -5200,11 +5455,11 @@
                   <o:lock v:ext="edit" aspectratio="t"/>
                 </v:shapetype>
                 <v:shape id="Picture 33" o:spid="_x0000_s1027" type="#_x0000_t75" style="position:absolute;top:1;width:30729;height:19115;visibility:visible;mso-wrap-style:square" o:gfxdata="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" stroked="t" strokecolor="white [3212]">
-                  <v:imagedata r:id="rId14" o:title=""/>
+                  <v:imagedata r:id="rId13" o:title=""/>
                   <v:path arrowok="t"/>
                 </v:shape>
                 <v:shape id="Picture 34" o:spid="_x0000_s1028" type="#_x0000_t75" style="position:absolute;left:30729;width:30732;height:19116;visibility:visible;mso-wrap-style:square" o:gfxdata="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" stroked="t" strokecolor="white [3212]">
-                  <v:imagedata r:id="rId15" o:title=""/>
+                  <v:imagedata r:id="rId14" o:title=""/>
                   <v:path arrowok="t"/>
                 </v:shape>
                 <v:rect id="Rectangle 35" o:spid="_x0000_s1029" style="position:absolute;left:93;top:16724;width:2330;height:1619;visibility:visible;mso-wrap-style:square;v-text-anchor:middle" o:gfxdata="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" fillcolor="white [3212]" strokecolor="white [3212]" strokeweight="1pt"/>
@@ -5215,12 +5470,12 @@
           </mc:Fallback>
         </mc:AlternateContent>
       </w:r>
-      <w:commentRangeEnd w:id="9"/>
+      <w:commentRangeEnd w:id="8"/>
       <w:r>
         <w:rPr>
           <w:rStyle w:val="CommentReference"/>
         </w:rPr>
-        <w:commentReference w:id="9"/>
+        <w:commentReference w:id="8"/>
       </w:r>
     </w:p>
     <w:p>
@@ -5288,23 +5543,23 @@
         <w:pStyle w:val="Heading2"/>
         <w:spacing w:before="0" w:after="240"/>
       </w:pPr>
-      <w:commentRangeStart w:id="10"/>
+      <w:commentRangeStart w:id="9"/>
       <w:r>
         <w:t>Hit rates</w:t>
       </w:r>
-      <w:del w:id="11" w:author="Antonio Schettino" w:date="2018-08-28T10:15:00Z">
+      <w:del w:id="10" w:author="Antonio Schettino" w:date="2018-08-28T10:15:00Z">
         <w:r>
           <w:delText xml:space="preserve"> </w:delText>
         </w:r>
       </w:del>
-      <w:commentRangeEnd w:id="10"/>
+      <w:commentRangeEnd w:id="9"/>
       <w:r>
         <w:rPr>
           <w:rStyle w:val="CommentReference"/>
           <w:rFonts w:eastAsiaTheme="minorHAnsi" w:cs="Times New Roman"/>
           <w:b w:val="0"/>
         </w:rPr>
-        <w:commentReference w:id="10"/>
+        <w:commentReference w:id="9"/>
       </w:r>
     </w:p>
     <w:p>
@@ -5331,16 +5586,16 @@
       <w:r>
         <w:t>, this task was quite challenging as participants were able to detect only about 60% of the movements across different experimental conditions. Nonetheless</w:t>
       </w:r>
-      <w:commentRangeStart w:id="12"/>
+      <w:commentRangeStart w:id="11"/>
       <w:r>
         <w:t xml:space="preserve">, it should be noted that this is a signal detection task, so the performance of 50% is not chance level. </w:t>
       </w:r>
-      <w:commentRangeEnd w:id="12"/>
+      <w:commentRangeEnd w:id="11"/>
       <w:r>
         <w:rPr>
           <w:rStyle w:val="CommentReference"/>
         </w:rPr>
-        <w:commentReference w:id="12"/>
+        <w:commentReference w:id="11"/>
       </w:r>
       <w:r>
         <w:t>Of</w:t>
@@ -5400,7 +5655,17 @@
         <w:t>)</w:t>
       </w:r>
       <w:r>
-        <w:t xml:space="preserve"> revealed that hit rates improved in the acquisition phase compared to the baseline</w:t>
+        <w:t xml:space="preserve"> revealed that hit rates improved in </w:t>
+      </w:r>
+      <w:r>
+        <w:lastRenderedPageBreak/>
+        <w:t xml:space="preserve">the </w:t>
+      </w:r>
+      <w:r>
+        <w:t>training</w:t>
+      </w:r>
+      <w:r>
+        <w:t xml:space="preserve"> phase compared to the baseline</w:t>
       </w:r>
       <w:r>
         <w:t xml:space="preserve"> for both low</w:t>
@@ -5490,7 +5755,19 @@
         <w:t xml:space="preserve">Conversely, </w:t>
       </w:r>
       <w:r>
-        <w:t>evidence for the difference between acquisition and extinction phase</w:t>
+        <w:t xml:space="preserve">evidence for the difference between </w:t>
+      </w:r>
+      <w:r>
+        <w:t>training</w:t>
+      </w:r>
+      <w:r>
+        <w:t xml:space="preserve"> and </w:t>
+      </w:r>
+      <w:r>
+        <w:t>test</w:t>
+      </w:r>
+      <w:r>
+        <w:t xml:space="preserve"> phase</w:t>
       </w:r>
       <w:r>
         <w:t>s</w:t>
@@ -5505,7 +5782,19 @@
         <w:t xml:space="preserve"> slightly</w:t>
       </w:r>
       <w:r>
-        <w:t xml:space="preserve"> less accurate in extinction compared to acquisition in the low rewarded condition (</w:t>
+        <w:t xml:space="preserve"> less accurate in </w:t>
+      </w:r>
+      <w:r>
+        <w:t>test</w:t>
+      </w:r>
+      <w:r>
+        <w:t xml:space="preserve"> compared to </w:t>
+      </w:r>
+      <w:r>
+        <w:t>training</w:t>
+      </w:r>
+      <w:r>
+        <w:t xml:space="preserve"> in the low rewarded condition (</w:t>
       </w:r>
       <w:r>
         <w:rPr>
@@ -5547,11 +5836,7 @@
         <w:t xml:space="preserve">), </w:t>
       </w:r>
       <w:r>
-        <w:t xml:space="preserve">while </w:t>
-      </w:r>
-      <w:r>
-        <w:lastRenderedPageBreak/>
-        <w:t>there was very little difference i</w:t>
+        <w:t>while there was very little difference i</w:t>
       </w:r>
       <w:r>
         <w:t>n the high rewarded condition (</w:t>
@@ -5597,19 +5882,32 @@
         <w:jc w:val="both"/>
       </w:pPr>
       <w:r>
-        <w:t xml:space="preserve">These results suggest that participants were reliably more accurate in the acquisition phase compared to baseline, </w:t>
+        <w:t xml:space="preserve">These results suggest that participants were reliably more accurate in the </w:t>
+      </w:r>
+      <w:r>
+        <w:t>training</w:t>
+      </w:r>
+      <w:r>
+        <w:t xml:space="preserve"> phase compared to baseline, </w:t>
       </w:r>
       <w:r>
         <w:t xml:space="preserve">and </w:t>
       </w:r>
+      <w:commentRangeStart w:id="12"/>
       <w:commentRangeStart w:id="13"/>
-      <w:commentRangeStart w:id="14"/>
       <w:r>
         <w:t>more so</w:t>
       </w:r>
       <w:r>
         <w:t xml:space="preserve"> for the low rewarded color</w:t>
       </w:r>
+      <w:commentRangeEnd w:id="12"/>
+      <w:r>
+        <w:rPr>
+          <w:rStyle w:val="CommentReference"/>
+        </w:rPr>
+        <w:commentReference w:id="12"/>
+      </w:r>
       <w:commentRangeEnd w:id="13"/>
       <w:r>
         <w:rPr>
@@ -5617,13 +5915,6 @@
         </w:rPr>
         <w:commentReference w:id="13"/>
       </w:r>
-      <w:commentRangeEnd w:id="14"/>
-      <w:r>
-        <w:rPr>
-          <w:rStyle w:val="CommentReference"/>
-        </w:rPr>
-        <w:commentReference w:id="14"/>
-      </w:r>
       <w:r>
         <w:t xml:space="preserve">. There was also evidence for </w:t>
       </w:r>
@@ -5631,7 +5922,13 @@
         <w:t xml:space="preserve">a </w:t>
       </w:r>
       <w:r>
-        <w:t>drop in their accuracy in the extinction phase for the low rewarded, but not high rewarded color.</w:t>
+        <w:t xml:space="preserve">drop in their accuracy in the </w:t>
+      </w:r>
+      <w:r>
+        <w:t>test</w:t>
+      </w:r>
+      <w:r>
+        <w:t xml:space="preserve"> phase for the low rewarded, but not high rewarded color.</w:t>
       </w:r>
     </w:p>
     <w:tbl>
@@ -6452,7 +6749,6 @@
           </w:tcPr>
           <w:p>
             <w:r>
-              <w:lastRenderedPageBreak/>
               <w:t>Baseline</w:t>
             </w:r>
           </w:p>
@@ -6590,7 +6886,7 @@
           </w:tcPr>
           <w:p>
             <w:r>
-              <w:t>Acquisition</w:t>
+              <w:t>Training</w:t>
             </w:r>
           </w:p>
         </w:tc>
@@ -6654,7 +6950,7 @@
           </w:tcPr>
           <w:p>
             <w:r>
-              <w:t>Acquisition</w:t>
+              <w:t>Training</w:t>
             </w:r>
           </w:p>
         </w:tc>
@@ -6724,7 +7020,7 @@
           </w:tcPr>
           <w:p>
             <w:r>
-              <w:t>Extinction</w:t>
+              <w:t>Test</w:t>
             </w:r>
           </w:p>
         </w:tc>
@@ -6794,7 +7090,7 @@
           </w:tcPr>
           <w:p>
             <w:r>
-              <w:t>Extinction</w:t>
+              <w:t>Test</w:t>
             </w:r>
           </w:p>
         </w:tc>
@@ -6917,7 +7213,7 @@
                           </pic:cNvPicPr>
                         </pic:nvPicPr>
                         <pic:blipFill>
-                          <a:blip r:embed="rId16" cstate="print">
+                          <a:blip r:embed="rId15" cstate="print">
                             <a:extLst>
                               <a:ext uri="{28A0092B-C50C-407E-A947-70E740481C1C}">
                                 <a14:useLocalDpi xmlns:a14="http://schemas.microsoft.com/office/drawing/2010/main" val="0"/>
@@ -6951,7 +7247,7 @@
                           </pic:cNvPicPr>
                         </pic:nvPicPr>
                         <pic:blipFill>
-                          <a:blip r:embed="rId17" cstate="print">
+                          <a:blip r:embed="rId16" cstate="print">
                             <a:extLst>
                               <a:ext uri="{28A0092B-C50C-407E-A947-70E740481C1C}">
                                 <a14:useLocalDpi xmlns:a14="http://schemas.microsoft.com/office/drawing/2010/main" val="0"/>
@@ -7195,7 +7491,13 @@
         <w:t>Table 2</w:t>
       </w:r>
       <w:r>
-        <w:t>). Participants were reliably faster in the acquisition compared to the baseline phase</w:t>
+        <w:t xml:space="preserve">). Participants were reliably faster in the </w:t>
+      </w:r>
+      <w:r>
+        <w:t>training</w:t>
+      </w:r>
+      <w:r>
+        <w:t xml:space="preserve"> compared to the baseline phase</w:t>
       </w:r>
       <w:r>
         <w:t xml:space="preserve"> in both the high reward</w:t>
@@ -7240,6 +7542,7 @@
         <w:t xml:space="preserve">posterior </w:t>
       </w:r>
       <w:r>
+        <w:lastRenderedPageBreak/>
         <w:t>distribution</w:t>
       </w:r>
       <w:r>
@@ -7312,14 +7615,34 @@
         <w:t>s</w:t>
       </w:r>
       <w:r>
-        <w:t xml:space="preserve"> in reaction times between the acquisition and the extinction phase. </w:t>
-      </w:r>
-      <w:r>
-        <w:t xml:space="preserve">Participants were approximately </w:t>
-      </w:r>
-      <w:r>
-        <w:lastRenderedPageBreak/>
-        <w:t xml:space="preserve">equally fast in acquisition and extinction for both the </w:t>
+        <w:t xml:space="preserve"> in reaction times between the </w:t>
+      </w:r>
+      <w:r>
+        <w:t>training</w:t>
+      </w:r>
+      <w:r>
+        <w:t xml:space="preserve"> and the </w:t>
+      </w:r>
+      <w:r>
+        <w:t>test</w:t>
+      </w:r>
+      <w:r>
+        <w:t xml:space="preserve"> phase. </w:t>
+      </w:r>
+      <w:r>
+        <w:t xml:space="preserve">Participants were approximately equally fast in </w:t>
+      </w:r>
+      <w:r>
+        <w:t>training</w:t>
+      </w:r>
+      <w:r>
+        <w:t xml:space="preserve"> and </w:t>
+      </w:r>
+      <w:r>
+        <w:t>test</w:t>
+      </w:r>
+      <w:r>
+        <w:t xml:space="preserve"> for both the </w:t>
       </w:r>
       <w:r>
         <w:t>high (</w:t>
@@ -7409,24 +7732,24 @@
       <w:r>
         <w:t xml:space="preserve">These results indicate that participants were faster in the condition in which they could earn rewards, </w:t>
       </w:r>
+      <w:commentRangeStart w:id="14"/>
       <w:commentRangeStart w:id="15"/>
-      <w:commentRangeStart w:id="16"/>
       <w:r>
         <w:t>and more so in the condition with higher probability of earning a reward</w:t>
       </w:r>
+      <w:commentRangeEnd w:id="14"/>
+      <w:r>
+        <w:rPr>
+          <w:rStyle w:val="CommentReference"/>
+        </w:rPr>
+        <w:commentReference w:id="14"/>
+      </w:r>
       <w:commentRangeEnd w:id="15"/>
       <w:r>
         <w:rPr>
           <w:rStyle w:val="CommentReference"/>
         </w:rPr>
         <w:commentReference w:id="15"/>
-      </w:r>
-      <w:commentRangeEnd w:id="16"/>
-      <w:r>
-        <w:rPr>
-          <w:rStyle w:val="CommentReference"/>
-        </w:rPr>
-        <w:commentReference w:id="16"/>
       </w:r>
       <w:r>
         <w:t xml:space="preserve">. Also, there </w:t>
@@ -7666,21 +7989,38 @@
     </w:p>
     <w:p>
       <w:pPr>
+        <w:keepNext/>
         <w:spacing w:line="480" w:lineRule="auto"/>
         <w:ind w:firstLine="284"/>
         <w:jc w:val="both"/>
       </w:pPr>
-      <w:commentRangeStart w:id="17"/>
-      <w:r>
-        <w:rPr>
-          <w:noProof/>
+      <w:r>
+        <w:rPr>
+          <w:rStyle w:val="Normal"/>
+          <w:rFonts w:eastAsia="Times New Roman"/>
+          <w:snapToGrid w:val="0"/>
+          <w:color w:val="000000"/>
+          <w:w w:val="0"/>
+          <w:sz w:val="0"/>
+          <w:szCs w:val="0"/>
+          <w:u w:color="000000"/>
+          <w:bdr w:val="none" w:sz="0" w:space="0" w:color="000000"/>
+          <w:shd w:val="clear" w:color="000000" w:fill="000000"/>
+          <w:lang w:val="x-none" w:eastAsia="x-none" w:bidi="x-none"/>
         </w:rPr>
         <w:lastRenderedPageBreak/>
+        <w:t xml:space="preserve"> </w:t>
+      </w:r>
+      <w:commentRangeStart w:id="16"/>
+      <w:r>
+        <w:rPr>
+          <w:noProof/>
+        </w:rPr>
         <w:drawing>
-          <wp:inline distT="0" distB="0" distL="0" distR="0" wp14:anchorId="56E09EC4" wp14:editId="0237A2A5">
-            <wp:extent cx="5971540" cy="5428672"/>
-            <wp:effectExtent l="0" t="0" r="0" b="635"/>
-            <wp:docPr id="2" name="Picture 2"/>
+          <wp:inline distT="0" distB="0" distL="0" distR="0" wp14:anchorId="2AA6C60A" wp14:editId="0CB0562C">
+            <wp:extent cx="5972810" cy="5429827"/>
+            <wp:effectExtent l="0" t="0" r="8890" b="0"/>
+            <wp:docPr id="25" name="Picture 25" descr="C:\Users\igrahek\Documents\Studies\SSVEP Reward - Soren &amp; Antonio\Experiment 1\SSVEP_reward\figures\Figure1.jpg"/>
             <wp:cNvGraphicFramePr>
               <a:graphicFrameLocks xmlns:a="http://schemas.openxmlformats.org/drawingml/2006/main" noChangeAspect="1"/>
             </wp:cNvGraphicFramePr>
@@ -7688,7 +8028,7 @@
               <a:graphicData uri="http://schemas.openxmlformats.org/drawingml/2006/picture">
                 <pic:pic xmlns:pic="http://schemas.openxmlformats.org/drawingml/2006/picture">
                   <pic:nvPicPr>
-                    <pic:cNvPr id="0" name="Picture 1" descr="E:\Experiments\Grahek_Ivan\FSAReward\repo\figures\topos_spectra.png"/>
+                    <pic:cNvPr id="0" name="Picture 2" descr="C:\Users\igrahek\Documents\Studies\SSVEP Reward - Soren &amp; Antonio\Experiment 1\SSVEP_reward\figures\Figure1.jpg"/>
                     <pic:cNvPicPr>
                       <a:picLocks noChangeAspect="1" noChangeArrowheads="1"/>
                     </pic:cNvPicPr>
@@ -7701,6 +8041,7 @@
                         </a:ext>
                       </a:extLst>
                     </a:blip>
+                    <a:srcRect/>
                     <a:stretch>
                       <a:fillRect/>
                     </a:stretch>
@@ -7708,7 +8049,7 @@
                   <pic:spPr bwMode="auto">
                     <a:xfrm>
                       <a:off x="0" y="0"/>
-                      <a:ext cx="5971540" cy="5428672"/>
+                      <a:ext cx="5972810" cy="5429827"/>
                     </a:xfrm>
                     <a:prstGeom prst="rect">
                       <a:avLst/>
@@ -7724,22 +8065,25 @@
           </wp:inline>
         </w:drawing>
       </w:r>
-      <w:commentRangeEnd w:id="17"/>
-      <w:r>
-        <w:rPr>
-          <w:rStyle w:val="CommentReference"/>
-        </w:rPr>
-        <w:commentReference w:id="17"/>
-      </w:r>
+      <w:commentRangeEnd w:id="16"/>
     </w:p>
     <w:p>
       <w:pPr>
+        <w:spacing w:line="480" w:lineRule="auto"/>
         <w:jc w:val="both"/>
         <w:rPr>
           <w:sz w:val="20"/>
           <w:szCs w:val="20"/>
         </w:rPr>
       </w:pPr>
+      <w:r>
+        <w:rPr>
+          <w:rStyle w:val="CommentReference"/>
+        </w:rPr>
+        <w:commentReference w:id="16"/>
+      </w:r>
+      <w:bookmarkStart w:id="17" w:name="_GoBack"/>
+      <w:bookmarkEnd w:id="17"/>
       <w:r>
         <w:rPr>
           <w:b/>
@@ -7961,6 +8305,7 @@
         <w:rPr>
           <w:i/>
         </w:rPr>
+        <w:lastRenderedPageBreak/>
         <w:t xml:space="preserve">Reward phase </w:t>
       </w:r>
       <w:r>
@@ -7982,11 +8327,7 @@
         <w:t>;</w:t>
       </w:r>
       <w:r>
-        <w:t xml:space="preserve"> and </w:t>
-      </w:r>
-      <w:r>
-        <w:lastRenderedPageBreak/>
-        <w:t xml:space="preserve">the </w:t>
+        <w:t xml:space="preserve"> and the </w:t>
       </w:r>
       <w:r>
         <w:rPr>
@@ -8478,7 +8819,7 @@
           </w:tcPr>
           <w:p>
             <w:r>
-              <w:t>Acquisition</w:t>
+              <w:t>Training</w:t>
             </w:r>
           </w:p>
         </w:tc>
@@ -8545,7 +8886,7 @@
           </w:tcPr>
           <w:p>
             <w:r>
-              <w:t>Acquisition</w:t>
+              <w:t>Training</w:t>
             </w:r>
           </w:p>
         </w:tc>
@@ -8606,7 +8947,7 @@
           </w:tcPr>
           <w:p>
             <w:r>
-              <w:t>Extinction</w:t>
+              <w:t>Test</w:t>
             </w:r>
           </w:p>
         </w:tc>
@@ -8661,7 +9002,7 @@
           </w:tcPr>
           <w:p>
             <w:r>
-              <w:t>Extinction</w:t>
+              <w:t>Test</w:t>
             </w:r>
           </w:p>
         </w:tc>
@@ -8826,7 +9167,7 @@
           </w:tcPr>
           <w:p>
             <w:r>
-              <w:t>Acquisition</w:t>
+              <w:t>Training</w:t>
             </w:r>
           </w:p>
         </w:tc>
@@ -8887,7 +9228,7 @@
           </w:tcPr>
           <w:p>
             <w:r>
-              <w:t>Acquisition</w:t>
+              <w:t>Training</w:t>
             </w:r>
           </w:p>
         </w:tc>
@@ -8948,7 +9289,7 @@
           </w:tcPr>
           <w:p>
             <w:r>
-              <w:t>Extinction</w:t>
+              <w:t>Test</w:t>
             </w:r>
           </w:p>
         </w:tc>
@@ -9009,7 +9350,7 @@
           </w:tcPr>
           <w:p>
             <w:r>
-              <w:t>Extinction</w:t>
+              <w:t>Test</w:t>
             </w:r>
           </w:p>
         </w:tc>
@@ -9592,7 +9933,13 @@
         <w:t xml:space="preserve">). </w:t>
       </w:r>
       <w:r>
-        <w:t xml:space="preserve">In the acquisition </w:t>
+        <w:t xml:space="preserve">In the </w:t>
+      </w:r>
+      <w:r>
+        <w:t>training</w:t>
+      </w:r>
+      <w:r>
+        <w:t xml:space="preserve"> </w:t>
       </w:r>
       <w:r>
         <w:t>phase</w:t>
@@ -9667,7 +10014,13 @@
         <w:t>Similarly, i</w:t>
       </w:r>
       <w:r>
-        <w:t>n the extinction phase amplitudes were higher in the attended condition for highly rewarded stimuli (</w:t>
+        <w:t xml:space="preserve">n the </w:t>
+      </w:r>
+      <w:r>
+        <w:t>test</w:t>
+      </w:r>
+      <w:r>
+        <w:t xml:space="preserve"> phase amplitudes were higher in the attended condition for highly rewarded stimuli (</w:t>
       </w:r>
       <w:r>
         <w:rPr>
@@ -9993,7 +10346,7 @@
           </w:tcPr>
           <w:p>
             <w:r>
-              <w:t>Acquisition</w:t>
+              <w:t>Training</w:t>
             </w:r>
           </w:p>
         </w:tc>
@@ -10051,7 +10404,7 @@
           </w:tcPr>
           <w:p>
             <w:r>
-              <w:t>Acquisition</w:t>
+              <w:t>Training</w:t>
             </w:r>
           </w:p>
         </w:tc>
@@ -10106,7 +10459,7 @@
           </w:tcPr>
           <w:p>
             <w:r>
-              <w:t>Extinction</w:t>
+              <w:t>Test</w:t>
             </w:r>
           </w:p>
         </w:tc>
@@ -10161,7 +10514,7 @@
           </w:tcPr>
           <w:p>
             <w:r>
-              <w:t>Extinction</w:t>
+              <w:t>Test</w:t>
             </w:r>
           </w:p>
         </w:tc>
@@ -10326,7 +10679,7 @@
           </w:tcPr>
           <w:p>
             <w:r>
-              <w:t>Acquisition</w:t>
+              <w:t>Training</w:t>
             </w:r>
           </w:p>
         </w:tc>
@@ -10381,7 +10734,7 @@
           </w:tcPr>
           <w:p>
             <w:r>
-              <w:t>Acquisition</w:t>
+              <w:t>Training</w:t>
             </w:r>
           </w:p>
         </w:tc>
@@ -10436,7 +10789,7 @@
           </w:tcPr>
           <w:p>
             <w:r>
-              <w:t>Extinction</w:t>
+              <w:t>Test</w:t>
             </w:r>
           </w:p>
         </w:tc>
@@ -10503,7 +10856,7 @@
           </w:tcPr>
           <w:p>
             <w:r>
-              <w:t>Extinction</w:t>
+              <w:t>Test</w:t>
             </w:r>
           </w:p>
         </w:tc>
@@ -11558,7 +11911,13 @@
         <w:t xml:space="preserve">there was no evidence </w:t>
       </w:r>
       <w:r>
-        <w:t>for a difference between acquisition and baseline</w:t>
+        <w:t xml:space="preserve">for a difference between </w:t>
+      </w:r>
+      <w:r>
+        <w:t>training</w:t>
+      </w:r>
+      <w:r>
+        <w:t xml:space="preserve"> and baseline</w:t>
       </w:r>
       <w:r>
         <w:t xml:space="preserve"> when stimuli </w:t>
@@ -11597,7 +11956,13 @@
         <w:t xml:space="preserve">weak </w:t>
       </w:r>
       <w:r>
-        <w:t>evidence for lower amplitudes in acquisition when the stimuli were</w:t>
+        <w:t xml:space="preserve">evidence for lower amplitudes in </w:t>
+      </w:r>
+      <w:r>
+        <w:t>training</w:t>
+      </w:r>
+      <w:r>
+        <w:t xml:space="preserve"> when the stimuli were</w:t>
       </w:r>
       <w:r>
         <w:t xml:space="preserve"> lowly rewarded</w:t>
@@ -11627,7 +11992,19 @@
         <w:t>There was little evidence</w:t>
       </w:r>
       <w:r>
-        <w:t xml:space="preserve"> that amplitudes were lower in acquisition compared to extinction for the high reward condition (</w:t>
+        <w:t xml:space="preserve"> that amplitudes were lower in </w:t>
+      </w:r>
+      <w:r>
+        <w:t>training</w:t>
+      </w:r>
+      <w:r>
+        <w:t xml:space="preserve"> compared to </w:t>
+      </w:r>
+      <w:r>
+        <w:t>test</w:t>
+      </w:r>
+      <w:r>
+        <w:t xml:space="preserve"> for the high reward condition (</w:t>
       </w:r>
       <w:r>
         <w:rPr>
@@ -11666,7 +12043,19 @@
         <w:t>evidence that</w:t>
       </w:r>
       <w:r>
-        <w:t xml:space="preserve"> amplitudes were higher in extinction compared to acquisition (</w:t>
+        <w:t xml:space="preserve"> amplitudes were higher in </w:t>
+      </w:r>
+      <w:r>
+        <w:t>test</w:t>
+      </w:r>
+      <w:r>
+        <w:t xml:space="preserve"> compared to </w:t>
+      </w:r>
+      <w:r>
+        <w:t>training</w:t>
+      </w:r>
+      <w:r>
+        <w:t xml:space="preserve"> (</w:t>
       </w:r>
       <w:r>
         <w:rPr>
@@ -11705,13 +12094,19 @@
         <w:t xml:space="preserve"> slightly</w:t>
       </w:r>
       <w:r>
+        <w:t xml:space="preserve"> lowered from </w:t>
+      </w:r>
+      <w:r>
+        <w:lastRenderedPageBreak/>
+        <w:t xml:space="preserve">baseline to </w:t>
+      </w:r>
+      <w:r>
+        <w:t>training</w:t>
+      </w:r>
+      <w:r>
         <w:t xml:space="preserve"> </w:t>
       </w:r>
       <w:r>
-        <w:lastRenderedPageBreak/>
-        <w:t xml:space="preserve">lowered from baseline to acquisition </w:t>
-      </w:r>
-      <w:r>
         <w:t>in the</w:t>
       </w:r>
       <w:r>
@@ -11772,7 +12167,19 @@
         <w:t>change</w:t>
       </w:r>
       <w:r>
-        <w:t xml:space="preserve"> from acquisition to extinction for </w:t>
+        <w:t xml:space="preserve"> from </w:t>
+      </w:r>
+      <w:r>
+        <w:t>training</w:t>
+      </w:r>
+      <w:r>
+        <w:t xml:space="preserve"> to </w:t>
+      </w:r>
+      <w:r>
+        <w:t>test</w:t>
+      </w:r>
+      <w:r>
+        <w:t xml:space="preserve"> for </w:t>
       </w:r>
       <w:r>
         <w:t>neither</w:t>
@@ -11853,7 +12260,25 @@
         <w:t>ed</w:t>
       </w:r>
       <w:r>
-        <w:t xml:space="preserve"> stimuli. However, for low rewarded stimuli, there was some evidence that they lowered from baseline to acquisition and increased from acquisition to extinction. For the unattended condition</w:t>
+        <w:t xml:space="preserve"> stimuli. However, for low rewarded stimuli, there was some evidence that they lowered from baseline to </w:t>
+      </w:r>
+      <w:r>
+        <w:t>training</w:t>
+      </w:r>
+      <w:r>
+        <w:t xml:space="preserve"> and increased from </w:t>
+      </w:r>
+      <w:r>
+        <w:t>training</w:t>
+      </w:r>
+      <w:r>
+        <w:t xml:space="preserve"> to </w:t>
+      </w:r>
+      <w:r>
+        <w:t>test</w:t>
+      </w:r>
+      <w:r>
+        <w:t>. For the unattended condition</w:t>
       </w:r>
       <w:r>
         <w:t xml:space="preserve">, amplitudes </w:t>
@@ -11868,7 +12293,25 @@
         <w:t xml:space="preserve">decreased </w:t>
       </w:r>
       <w:r>
-        <w:t>from baseline to acquisition and increased from acquisition to extinction.</w:t>
+        <w:t xml:space="preserve">from baseline to </w:t>
+      </w:r>
+      <w:r>
+        <w:t>training</w:t>
+      </w:r>
+      <w:r>
+        <w:t xml:space="preserve"> and increased from </w:t>
+      </w:r>
+      <w:r>
+        <w:t>training</w:t>
+      </w:r>
+      <w:r>
+        <w:t xml:space="preserve"> to </w:t>
+      </w:r>
+      <w:r>
+        <w:t>test</w:t>
+      </w:r>
+      <w:r>
+        <w:t>.</w:t>
       </w:r>
     </w:p>
     <w:p>
@@ -11953,7 +12396,13 @@
         <w:t xml:space="preserve">would </w:t>
       </w:r>
       <w:r>
-        <w:t>be rewarded in the acquisition phase</w:t>
+        <w:t xml:space="preserve">be rewarded in the </w:t>
+      </w:r>
+      <w:r>
+        <w:t>training</w:t>
+      </w:r>
+      <w:r>
+        <w:t xml:space="preserve"> phase</w:t>
       </w:r>
       <w:r>
         <w:t>; in addition, they</w:t>
@@ -12023,7 +12472,13 @@
       </w:r>
       <w:r>
         <w:lastRenderedPageBreak/>
-        <w:t xml:space="preserve">absence of rewards in the extinction phase did not influence behavior. </w:t>
+        <w:t xml:space="preserve">absence of rewards in the </w:t>
+      </w:r>
+      <w:r>
+        <w:t>test</w:t>
+      </w:r>
+      <w:r>
+        <w:t xml:space="preserve"> phase did not influence behavior. </w:t>
       </w:r>
       <w:commentRangeStart w:id="18"/>
       <w:r>
@@ -12107,7 +12562,7 @@
         <w:fldChar w:fldCharType="begin" w:fldLock="1"/>
       </w:r>
       <w:r>
-        <w:instrText>ADDIN CSL_CITATION {"citationItems":[{"id":"ITEM-1","itemData":{"DOI":"10.1111/nyas.12957","ISBN":"1749-6632 (Electronic)\\r0077-8923 (Linking)","ISSN":"17496632","PMID":"26595376","abstract":"There is growing consensus that reward plays an important role in the control of attention. Until recently, reward was thought to influence attention indirectly by modulating task-specific motivation and its effects on voluntary control over selection. Such an account was consistent with the goal-directed (endogenous) versus stimulus-driven (exogenous) framework that had long dominated the field of attention research. Now, a different perspective is emerging. Demonstrations that previously reward-associated stimuli can automatically capture attention even when physically inconspicuous and task-irrelevant challenge previously held assumptions about attentional control. The idea that attentional selection can be value driven, reflecting a distinct and previously unrecognized control mechanism, has gained traction. Since these early demonstrations, the influence of reward learning on attention has rapidly become an area of intense investigation, sparking many new insights. The result is an emerging picture of how the reward system of the brain automatically biases information processing. Here, I review the progress that has been made in this area, synthesizing a wealth of recent evidence to provide an integrated, up-to-date account of value-driven attention and some of its broader implications.","author":[{"dropping-particle":"","family":"Anderson","given":"B A","non-dropping-particle":"","parse-names":false,"suffix":""}],"container-title":"Annals of the New York Academy of Sciences","id":"ITEM-1","issue":"1","issued":{"date-parts":[["2016"]]},"page":"24-39","title":"The attention habit: How reward learning shapes attentional selection","type":"article-journal","volume":"1369"},"uris":["http://www.mendeley.com/documents/?uuid=0eceea53-0151-4f26-a5a8-42f0a0abb097"]},{"id":"ITEM-2","itemData":{"DOI":"10.3758/s13423-017-1380-y","ISSN":"15315320","abstract":"Visual attention enables us to selectively prioritize or suppress information in the environment. Prominent models concerned with the control of visual attention differ-entiate between goal-directed, top-down and stimulus-driven, bottom-up control, with the former determined by current se-lection goals and the latter determined by physical salience. In the current review, we discuss recent studies that demonstrate that attentional selection does not need to be the result of top-down or bottom-up processing but, instead, is often driven by lingering biases due to the Bhistory^ of former attention de-ployments. This review mainly focuses on reward-based his-tory effects; yet other types of history effects such as (intertrial) priming, statistical learning and affective condition-ing are also discussed. We argue that evidence from behavior-al, eye-movement and neuroimaging studies supports the idea that selection history modulates the topographical landscape of spatial Bpriority^ maps, such that attention is biased toward locations having the highest activation on this map. In everyday life, visual input is used to guide our behavior. We intentionally search for our bag on the luggage carousel at the airport while keeping in mind its shape and color to facilitate search. This template makes it easier to find our bag among the many distracting similarly looking bags. When searching with a goal for particular objects, we may sometimes experience that we attend to things in our environment for which we had no intention to look for. We may inadvertently attend to the waving hand of our friend who already found his bag or the flashing light next to yet another luggage carousel that is about to start moving. The question for how we search the environment, and more generally how we parse information from the environment, is studied in the context of attentional control. All models of selective attention have described attentional control as the result of the above described interplay between voluntary, top-down, or goal-driven control and automatic, bottom-up, or stimulus driven control (e.g., Corbetta &amp; Shulman, 2002; Itti &amp; Koch, 2001; Theeuwes, 2010). In a recent paper, Awh, Belopolsky, and Theeuwes (2012) pointed out that this classic theoretical dichotomy may no longer hold as there is a signif-icant explanatory gap: Several selection biases can neither be explained by current selection goals nor by the physical sa-lience of potential targets. Awh et al. sug…","author":[{"dropping-particle":"","family":"Failing","given":"M","non-dropping-particle":"","parse-names":false,"suffix":""},{"dropping-particle":"","family":"Theeuwes","given":"J","non-dropping-particle":"","parse-names":false,"suffix":""}],"container-title":"Psychonomic Bulletin and Review","id":"ITEM-2","issued":{"date-parts":[["2017"]]},"page":"1-25","publisher":"Psychonomic Bulletin &amp; Review","title":"Selection history: How reward modulates selectivity of visual attention","type":"article-journal"},"uris":["http://www.mendeley.com/documents/?uuid=83f24a00-4327-40fe-99b4-3137e0d2c26a"]},{"id":"ITEM-3","itemData":{"DOI":"10.1016/j.visres.2012.12.005","ISBN":"0042-6989","ISSN":"00426989","PMID":"23262054","abstract":"Visual selective attention is the brain function that modulates ongoing processing of retinal input in order for selected representations to gain privileged access to perceptual awareness and guide behavior. Enhanced analysis of currently relevant or otherwise salient information is often accompanied by suppressed processing of the less relevant or salient input. Recent findings indicate that rewards exert a powerful influence on the deployment of visual selective attention. Such influence takes different forms depending on the specific protocol adopted in the given study. In some cases, the prospect of earning a larger reward in relation to a specific stimulus or location biases attention accordingly in order to maximize overall gain. This is mediated by an effect of reward acting as a type of incentive motivation for the strategic control of attention. In contrast, reward delivery can directly alter the processing of specific stimuli by increasing their attentional priority, and this can be measured even when rewards are no longer involved, reflecting a form of reward-mediated attentional learning. As a further development, recent work demonstrates that rewards can affect attentional learning in dissociable ways depending on whether rewards are perceived as feedback on performance or instead are registered as random-like events occurring during task performance. Specifically, it appears that visual selective attention is shaped by two distinct reward-related learning mechanisms: one requiring active monitoring of performance and outcome, and a second one detecting the sheer association between objects in the environment (whether attended or ignored) and the more-or-less rewarding events that accompany them. Overall this emerging literature demonstrates unequivocally that rewards \"teach\" visual selective attention so that processing resources will be allocated to objects, features and locations which are likely to optimize the organism's interaction with the surrounding environment and maximize positive outcome. ?? 2012 Elsevier Ltd.","author":[{"dropping-particle":"","family":"Chelazzi","given":"Leonardo","non-dropping-particle":"","parse-names":false,"suffix":""},{"dropping-particle":"","family":"Perlato","given":"Andrea","non-dropping-particle":"","parse-names":false,"suffix":""},{"dropping-particle":"","family":"Santandrea","given":"Elisa","non-dropping-particle":"","parse-names":false,"suffix":""},{"dropping-particle":"","family":"Libera","given":"Chiara","non-dropping-particle":"Della","parse-names":false,"suffix":""}],"container-title":"Vision Research","id":"ITEM-3","issued":{"date-parts":[["2013"]]},"page":"58-62","publisher":"Elsevier Ltd","title":"Rewards teach visual selective attention","type":"article-journal","volume":"85"},"uris":["http://www.mendeley.com/documents/?uuid=32b99263-1c78-4ea2-a826-fea9bd9f805a"]}],"mendeley":{"formattedCitation":"(B. A. Anderson, 2016; Chelazzi et al., 2013; M. Failing &amp; Theeuwes, 2017)","manualFormatting":"(Anderson, 2016; Chelazzi et al., 2013; Failing &amp; Theeuwes, 2017)","plainTextFormattedCitation":"(B. A. Anderson, 2016; Chelazzi et al., 2013; M. Failing &amp; Theeuwes, 2017)","previouslyFormattedCitation":"(B A Anderson, 2016; Chelazzi et al., 2013; M. Failing &amp; Theeuwes, 2017)"},"properties":{"noteIndex":0},"schema":"https://github.com/citation-style-language/schema/raw/master/csl-citation.json"}</w:instrText>
+        <w:instrText>ADDIN CSL_CITATION {"citationItems":[{"id":"ITEM-1","itemData":{"DOI":"10.1111/nyas.12957","ISBN":"1749-6632 (Electronic)\\r0077-8923 (Linking)","ISSN":"17496632","PMID":"26595376","abstract":"There is growing consensus that reward plays an important role in the control of attention. Until recently, reward was thought to influence attention indirectly by modulating task-specific motivation and its effects on voluntary control over selection. Such an account was consistent with the goal-directed (endogenous) versus stimulus-driven (exogenous) framework that had long dominated the field of attention research. Now, a different perspective is emerging. Demonstrations that previously reward-associated stimuli can automatically capture attention even when physically inconspicuous and task-irrelevant challenge previously held assumptions about attentional control. The idea that attentional selection can be value driven, reflecting a distinct and previously unrecognized control mechanism, has gained traction. Since these early demonstrations, the influence of reward learning on attention has rapidly become an area of intense investigation, sparking many new insights. The result is an emerging picture of how the reward system of the brain automatically biases information processing. Here, I review the progress that has been made in this area, synthesizing a wealth of recent evidence to provide an integrated, up-to-date account of value-driven attention and some of its broader implications.","author":[{"dropping-particle":"","family":"Anderson","given":"B. A.","non-dropping-particle":"","parse-names":false,"suffix":""}],"container-title":"Annals of the New York Academy of Sciences","id":"ITEM-1","issue":"1","issued":{"date-parts":[["2016"]]},"page":"24-39","title":"The attention habit: How reward learning shapes attentional selection","type":"article-journal","volume":"1369"},"uris":["http://www.mendeley.com/documents/?uuid=0eceea53-0151-4f26-a5a8-42f0a0abb097"]},{"id":"ITEM-2","itemData":{"DOI":"10.3758/s13423-017-1380-y","ISSN":"15315320","abstract":"Visual attention enables us to selectively prioritize or suppress information in the environment. Prominent models concerned with the control of visual attention differ-entiate between goal-directed, top-down and stimulus-driven, bottom-up control, with the former determined by current se-lection goals and the latter determined by physical salience. In the current review, we discuss recent studies that demonstrate that attentional selection does not need to be the result of top-down or bottom-up processing but, instead, is often driven by lingering biases due to the Bhistory^ of former attention de-ployments. This review mainly focuses on reward-based his-tory effects; yet other types of history effects such as (intertrial) priming, statistical learning and affective condition-ing are also discussed. We argue that evidence from behavior-al, eye-movement and neuroimaging studies supports the idea that selection history modulates the topographical landscape of spatial Bpriority^ maps, such that attention is biased toward locations having the highest activation on this map. In everyday life, visual input is used to guide our behavior. We intentionally search for our bag on the luggage carousel at the airport while keeping in mind its shape and color to facilitate search. This template makes it easier to find our bag among the many distracting similarly looking bags. When searching with a goal for particular objects, we may sometimes experience that we attend to things in our environment for which we had no intention to look for. We may inadvertently attend to the waving hand of our friend who already found his bag or the flashing light next to yet another luggage carousel that is about to start moving. The question for how we search the environment, and more generally how we parse information from the environment, is studied in the context of attentional control. All models of selective attention have described attentional control as the result of the above described interplay between voluntary, top-down, or goal-driven control and automatic, bottom-up, or stimulus driven control (e.g., Corbetta &amp; Shulman, 2002; Itti &amp; Koch, 2001; Theeuwes, 2010). In a recent paper, Awh, Belopolsky, and Theeuwes (2012) pointed out that this classic theoretical dichotomy may no longer hold as there is a signif-icant explanatory gap: Several selection biases can neither be explained by current selection goals nor by the physical sa-lience of potential targets. Awh et al. sug…","author":[{"dropping-particle":"","family":"Failing","given":"M","non-dropping-particle":"","parse-names":false,"suffix":""},{"dropping-particle":"","family":"Theeuwes","given":"J","non-dropping-particle":"","parse-names":false,"suffix":""}],"container-title":"Psychonomic Bulletin and Review","id":"ITEM-2","issued":{"date-parts":[["2017"]]},"page":"1-25","publisher":"Psychonomic Bulletin &amp; Review","title":"Selection history: How reward modulates selectivity of visual attention","type":"article-journal"},"uris":["http://www.mendeley.com/documents/?uuid=83f24a00-4327-40fe-99b4-3137e0d2c26a"]},{"id":"ITEM-3","itemData":{"DOI":"10.1016/j.visres.2012.12.005","ISBN":"0042-6989","ISSN":"00426989","PMID":"23262054","abstract":"Visual selective attention is the brain function that modulates ongoing processing of retinal input in order for selected representations to gain privileged access to perceptual awareness and guide behavior. Enhanced analysis of currently relevant or otherwise salient information is often accompanied by suppressed processing of the less relevant or salient input. Recent findings indicate that rewards exert a powerful influence on the deployment of visual selective attention. Such influence takes different forms depending on the specific protocol adopted in the given study. In some cases, the prospect of earning a larger reward in relation to a specific stimulus or location biases attention accordingly in order to maximize overall gain. This is mediated by an effect of reward acting as a type of incentive motivation for the strategic control of attention. In contrast, reward delivery can directly alter the processing of specific stimuli by increasing their attentional priority, and this can be measured even when rewards are no longer involved, reflecting a form of reward-mediated attentional learning. As a further development, recent work demonstrates that rewards can affect attentional learning in dissociable ways depending on whether rewards are perceived as feedback on performance or instead are registered as random-like events occurring during task performance. Specifically, it appears that visual selective attention is shaped by two distinct reward-related learning mechanisms: one requiring active monitoring of performance and outcome, and a second one detecting the sheer association between objects in the environment (whether attended or ignored) and the more-or-less rewarding events that accompany them. Overall this emerging literature demonstrates unequivocally that rewards \"teach\" visual selective attention so that processing resources will be allocated to objects, features and locations which are likely to optimize the organism's interaction with the surrounding environment and maximize positive outcome. ?? 2012 Elsevier Ltd.","author":[{"dropping-particle":"","family":"Chelazzi","given":"Leonardo","non-dropping-particle":"","parse-names":false,"suffix":""},{"dropping-particle":"","family":"Perlato","given":"Andrea","non-dropping-particle":"","parse-names":false,"suffix":""},{"dropping-particle":"","family":"Santandrea","given":"Elisa","non-dropping-particle":"","parse-names":false,"suffix":""},{"dropping-particle":"","family":"Libera","given":"Chiara","non-dropping-particle":"Della","parse-names":false,"suffix":""}],"container-title":"Vision Research","id":"ITEM-3","issued":{"date-parts":[["2013"]]},"page":"58-62","publisher":"Elsevier Ltd","title":"Rewards teach visual selective attention","type":"article-journal","volume":"85"},"uris":["http://www.mendeley.com/documents/?uuid=32b99263-1c78-4ea2-a826-fea9bd9f805a"]}],"mendeley":{"formattedCitation":"(B. A. Anderson, 2016; Chelazzi et al., 2013; M. Failing &amp; Theeuwes, 2017)","manualFormatting":"(Anderson, 2016; Chelazzi et al., 2013; Failing &amp; Theeuwes, 2017)","plainTextFormattedCitation":"(B. A. Anderson, 2016; Chelazzi et al., 2013; M. Failing &amp; Theeuwes, 2017)","previouslyFormattedCitation":"(B. A. Anderson, 2016; Chelazzi et al., 2013; M. Failing &amp; Theeuwes, 2017)"},"properties":{"noteIndex":0},"schema":"https://github.com/citation-style-language/schema/raw/master/csl-citation.json"}</w:instrText>
       </w:r>
       <w:r>
         <w:fldChar w:fldCharType="separate"/>
@@ -12291,7 +12746,7 @@
         <w:fldChar w:fldCharType="begin" w:fldLock="1"/>
       </w:r>
       <w:r>
-        <w:instrText>ADDIN CSL_CITATION {"citationItems":[{"id":"ITEM-1","itemData":{"DOI":"10.1016/j.neuron.2014.12.049","ISSN":"0896-6273","author":[{"dropping-particle":"","family":"Hickey","given":"Clayton","non-dropping-particle":"","parse-names":false,"suffix":""},{"dropping-particle":"V","family":"Peelen","given":"Marius","non-dropping-particle":"","parse-names":false,"suffix":""},{"dropping-particle":"","family":"Hickey","given":"Clayton","non-dropping-particle":"","parse-names":false,"suffix":""},{"dropping-particle":"V","family":"Peelen","given":"Marius","non-dropping-particle":"","parse-names":false,"suffix":""}],"container-title":"Neuron","id":"ITEM-1","issue":"3","issued":{"date-parts":[["2015"]]},"page":"512-518","title":"Neural Mechanisms of Incentive Salience in Naturalistic Human Vision Report Neural Mechanisms of Incentive Salience in Naturalistic Human Vision","type":"article-journal","volume":"85"},"uris":["http://www.mendeley.com/documents/?uuid=ce429b97-da77-4522-a4ce-592dcebda922"]},{"id":"ITEM-2","itemData":{"DOI":"10.1523/JNEUROSCI.1026-10.2010","ISBN":"1529-2401 (Electronic)\\r0270-6474 (Linking)","ISSN":"0270-6474","PMID":"20720117","abstract":"Reward-related mesolimbic dopamine steers animal behavior, creating automatic approach toward reward-associated objects and avoidance of objects unlikely to be beneficial. Theories of dopamine suggest that this reflects underlying biases in perception and attention, with reward enhancing the representation of reward-associated stimuli such that attention is more likely to be deployed to the location of these objects. Using measures of behavior and brain electricity in male and female humans, we demonstrate this to be the case. Sensory and perceptual processing of reward-associated visual features is facilitated such that attention is deployed to objects characterized by these features in subsequent experimental trials. This is the case even when participants know that a strategic decision to attend to reward-associated features will be counterproductive and result in suboptimal performance. Other results show that the magnitude of visual bias created by reward is predicted by the response to reward feedback in anterior cingulate cortex, an area with strong connections to dopaminergic structures in the midbrain. These results demonstrate that reward has an impact on vision that is independent of its role in the strategic establishment of endogenous attention. We suggest that reward acts to change visual salience and thus plays an important and undervalued role in attentional control.","author":[{"dropping-particle":"","family":"Hickey","given":"C.","non-dropping-particle":"","parse-names":false,"suffix":""},{"dropping-particle":"","family":"Chelazzi","given":"L.","non-dropping-particle":"","parse-names":false,"suffix":""},{"dropping-particle":"","family":"Theeuwes","given":"J.","non-dropping-particle":"","parse-names":false,"suffix":""}],"container-title":"Journal of Neuroscience","id":"ITEM-2","issue":"33","issued":{"date-parts":[["2010"]]},"page":"11096-11103","title":"Reward Changes Salience in Human Vision via the Anterior Cingulate","type":"article-journal","volume":"30"},"uris":["http://www.mendeley.com/documents/?uuid=63f54998-73ab-4870-b69a-5a1e479f1bd2"]}],"mendeley":{"formattedCitation":"(C. Hickey et al., 2010; Clayton Hickey, Peelen, Hickey, &amp; Peelen, 2015)","manualFormatting":"(Hickey et al., 2010; Hickey, Peelen, Hickey, &amp; Peelen, 2015)","plainTextFormattedCitation":"(C. Hickey et al., 2010; Clayton Hickey, Peelen, Hickey, &amp; Peelen, 2015)","previouslyFormattedCitation":"(C. Hickey et al., 2010; Clayton Hickey, Peelen, Hickey, &amp; Peelen, 2015)"},"properties":{"noteIndex":0},"schema":"https://github.com/citation-style-language/schema/raw/master/csl-citation.json"}</w:instrText>
+        <w:instrText>ADDIN CSL_CITATION {"citationItems":[{"id":"ITEM-1","itemData":{"DOI":"10.1016/j.neuron.2014.12.049","ISSN":"0896-6273","author":[{"dropping-particle":"","family":"Hickey","given":"Clayton","non-dropping-particle":"","parse-names":false,"suffix":""},{"dropping-particle":"V","family":"Peelen","given":"Marius","non-dropping-particle":"","parse-names":false,"suffix":""},{"dropping-particle":"","family":"Hickey","given":"Clayton","non-dropping-particle":"","parse-names":false,"suffix":""},{"dropping-particle":"V","family":"Peelen","given":"Marius","non-dropping-particle":"","parse-names":false,"suffix":""}],"container-title":"Neuron","id":"ITEM-1","issue":"3","issued":{"date-parts":[["2015"]]},"page":"512-518","title":"Neural Mechanisms of Incentive Salience in Naturalistic Human Vision Report Neural Mechanisms of Incentive Salience in Naturalistic Human Vision","type":"article-journal","volume":"85"},"uris":["http://www.mendeley.com/documents/?uuid=ce429b97-da77-4522-a4ce-592dcebda922"]},{"id":"ITEM-2","itemData":{"DOI":"10.1523/JNEUROSCI.1026-10.2010","ISBN":"1529-2401 (Electronic)\\r0270-6474 (Linking)","ISSN":"0270-6474","PMID":"20720117","abstract":"Reward-related mesolimbic dopamine steers animal behavior, creating automatic approach toward reward-associated objects and avoidance of objects unlikely to be beneficial. Theories of dopamine suggest that this reflects underlying biases in perception and attention, with reward enhancing the representation of reward-associated stimuli such that attention is more likely to be deployed to the location of these objects. Using measures of behavior and brain electricity in male and female humans, we demonstrate this to be the case. Sensory and perceptual processing of reward-associated visual features is facilitated such that attention is deployed to objects characterized by these features in subsequent experimental trials. This is the case even when participants know that a strategic decision to attend to reward-associated features will be counterproductive and result in suboptimal performance. Other results show that the magnitude of visual bias created by reward is predicted by the response to reward feedback in anterior cingulate cortex, an area with strong connections to dopaminergic structures in the midbrain. These results demonstrate that reward has an impact on vision that is independent of its role in the strategic establishment of endogenous attention. We suggest that reward acts to change visual salience and thus plays an important and undervalued role in attentional control.","author":[{"dropping-particle":"","family":"Hickey","given":"C.","non-dropping-particle":"","parse-names":false,"suffix":""},{"dropping-particle":"","family":"Chelazzi","given":"L.","non-dropping-particle":"","parse-names":false,"suffix":""},{"dropping-particle":"","family":"Theeuwes","given":"J.","non-dropping-particle":"","parse-names":false,"suffix":""}],"container-title":"Journal of Neuroscience","id":"ITEM-2","issue":"33","issued":{"date-parts":[["2010"]]},"page":"11096-11103","title":"Reward Changes Salience in Human Vision via the Anterior Cingulate","type":"article-journal","volume":"30"},"uris":["http://www.mendeley.com/documents/?uuid=63f54998-73ab-4870-b69a-5a1e479f1bd2"]}],"mendeley":{"formattedCitation":"(C. Hickey et al., 2010; Clayton Hickey, Peelen, Hickey, &amp; Peelen, 2015)","manualFormatting":"(Hickey et al., 2010; Hickey, Peelen, Hickey, &amp; Peelen, 2015)","plainTextFormattedCitation":"(C. Hickey et al., 2010; Clayton Hickey, Peelen, Hickey, &amp; Peelen, 2015)","previouslyFormattedCitation":"(C. Hickey et al., 2010; Clayton Hickey et al., 2015)"},"properties":{"noteIndex":0},"schema":"https://github.com/citation-style-language/schema/raw/master/csl-citation.json"}</w:instrText>
       </w:r>
       <w:r>
         <w:fldChar w:fldCharType="separate"/>
@@ -12395,13 +12850,25 @@
         <w:t xml:space="preserve">SSVEP </w:t>
       </w:r>
       <w:r>
-        <w:t xml:space="preserve">amplitudes decreased in the reward phase and went back to the baseline level in the extinction phase. The opposite was true when looking at the unattended stimuli. While the low rewarded stimuli did not change over the experiment, the amount of attention being allocated toward the high rewarded stimuli dropped in the reward phase, and </w:t>
+        <w:t xml:space="preserve">amplitudes decreased in the reward phase and went back to the baseline level in the </w:t>
+      </w:r>
+      <w:r>
+        <w:t>test</w:t>
+      </w:r>
+      <w:r>
+        <w:t xml:space="preserve"> phase. The opposite was true when looking at the unattended stimuli. While the low rewarded stimuli did not change over the experiment, the amount of attention being allocated toward the high rewarded stimuli dropped in the reward phase, and </w:t>
       </w:r>
       <w:r>
         <w:t>stayed at that</w:t>
       </w:r>
       <w:r>
-        <w:t xml:space="preserve"> level in the extinction. </w:t>
+        <w:t xml:space="preserve"> level in the </w:t>
+      </w:r>
+      <w:r>
+        <w:t>test</w:t>
+      </w:r>
+      <w:r>
+        <w:t xml:space="preserve">. </w:t>
       </w:r>
       <w:r>
         <w:t xml:space="preserve">The finding of suppression in processing of the stimuli related with low rewards is comparable to the results found in the fMRI study focusing on the visual cortex </w:t>
@@ -12769,7 +13236,13 @@
         <w:t>ement</w:t>
       </w:r>
       <w:r>
-        <w:t xml:space="preserve"> through baseline and acquisition. </w:t>
+        <w:t xml:space="preserve"> through baseline and </w:t>
+      </w:r>
+      <w:r>
+        <w:t>training</w:t>
+      </w:r>
+      <w:r>
+        <w:t xml:space="preserve">. </w:t>
       </w:r>
       <w:r>
         <w:t>To</w:t>
@@ -12793,7 +13266,13 @@
         <w:t xml:space="preserve"> </w:t>
       </w:r>
       <w:r>
-        <w:t>that was identical as the one described in the results section. We then compared behavioral performance between the first and the second part of the baseline phase, and between the second part of baseline and the first part of acquisition phase.</w:t>
+        <w:t xml:space="preserve">that was identical as the one described in the results section. We then compared behavioral performance between the first and the second part of the baseline phase, and between the second part of baseline and the first part of </w:t>
+      </w:r>
+      <w:r>
+        <w:t>training</w:t>
+      </w:r>
+      <w:r>
+        <w:t xml:space="preserve"> phase.</w:t>
       </w:r>
     </w:p>
     <w:tbl>
@@ -13190,7 +13669,10 @@
           </w:tcPr>
           <w:p>
             <w:r>
-              <w:t>Acquisition1</w:t>
+              <w:t>Training</w:t>
+            </w:r>
+            <w:r>
+              <w:t>1</w:t>
             </w:r>
           </w:p>
         </w:tc>
@@ -13263,7 +13745,10 @@
           </w:tcPr>
           <w:p>
             <w:r>
-              <w:t>Acquisition1</w:t>
+              <w:t>Training</w:t>
+            </w:r>
+            <w:r>
+              <w:t>1</w:t>
             </w:r>
           </w:p>
         </w:tc>
@@ -13324,7 +13809,10 @@
           </w:tcPr>
           <w:p>
             <w:r>
-              <w:t>Acquisition2</w:t>
+              <w:t>Training</w:t>
+            </w:r>
+            <w:r>
+              <w:t>2</w:t>
             </w:r>
           </w:p>
         </w:tc>
@@ -13385,7 +13873,10 @@
           </w:tcPr>
           <w:p>
             <w:r>
-              <w:t>Acquisition2</w:t>
+              <w:t>Training</w:t>
+            </w:r>
+            <w:r>
+              <w:t>2</w:t>
             </w:r>
           </w:p>
         </w:tc>
@@ -13446,7 +13937,10 @@
           </w:tcPr>
           <w:p>
             <w:r>
-              <w:t>Extinction1</w:t>
+              <w:t>Test</w:t>
+            </w:r>
+            <w:r>
+              <w:t>1</w:t>
             </w:r>
           </w:p>
         </w:tc>
@@ -13507,7 +14001,10 @@
           </w:tcPr>
           <w:p>
             <w:r>
-              <w:t>Extinction1</w:t>
+              <w:t>Test</w:t>
+            </w:r>
+            <w:r>
+              <w:t>1</w:t>
             </w:r>
           </w:p>
         </w:tc>
@@ -13574,7 +14071,10 @@
           </w:tcPr>
           <w:p>
             <w:r>
-              <w:t>Extinction2</w:t>
+              <w:t>Test</w:t>
+            </w:r>
+            <w:r>
+              <w:t>2</w:t>
             </w:r>
           </w:p>
         </w:tc>
@@ -13639,7 +14139,10 @@
           <w:p>
             <w:r>
               <w:lastRenderedPageBreak/>
-              <w:t>Extinction2</w:t>
+              <w:t>Test</w:t>
+            </w:r>
+            <w:r>
+              <w:t>2</w:t>
             </w:r>
           </w:p>
         </w:tc>
@@ -14110,7 +14613,10 @@
         <w:t xml:space="preserve">reward probability conditions. </w:t>
       </w:r>
       <w:r>
-        <w:t>When comparing the second part of baseline to the first part of acquisition</w:t>
+        <w:t xml:space="preserve">When comparing the second part of baseline to the first part of </w:t>
+      </w:r>
+      <w:r>
+        <w:t>training</w:t>
       </w:r>
       <w:r>
         <w:t>,</w:t>
@@ -14125,7 +14631,13 @@
         <w:t xml:space="preserve">M = </w:t>
       </w:r>
       <w:r>
-        <w:t>0.01; 95% HDI [-0.03, 0.04]; ER = 1.82). However, in the low probability condition, hit rates were higher in the first part of acquisition (</w:t>
+        <w:t xml:space="preserve">0.01; 95% HDI [-0.03, 0.04]; ER = 1.82). However, in the low probability condition, hit rates were higher in the first part of </w:t>
+      </w:r>
+      <w:r>
+        <w:t>training</w:t>
+      </w:r>
+      <w:r>
+        <w:t xml:space="preserve"> (</w:t>
       </w:r>
       <w:r>
         <w:rPr>
@@ -14149,7 +14661,13 @@
         <w:t xml:space="preserve"> </w:t>
       </w:r>
       <w:r>
-        <w:t xml:space="preserve">from the end of baseline to the first part of the acquisition </w:t>
+        <w:t xml:space="preserve">from the end of baseline to the first part of the </w:t>
+      </w:r>
+      <w:r>
+        <w:t>training</w:t>
+      </w:r>
+      <w:r>
+        <w:t xml:space="preserve"> </w:t>
       </w:r>
       <w:r>
         <w:t xml:space="preserve">(albeit </w:t>
@@ -14267,7 +14785,13 @@
         <w:t xml:space="preserve"> </w:t>
       </w:r>
       <w:r>
-        <w:t xml:space="preserve">2.37) reward probability condition. The comparison between the second part of baseline and the first part of acquisition revealed a </w:t>
+        <w:t xml:space="preserve">2.37) reward probability condition. The comparison between the second part of baseline and the first part of </w:t>
+      </w:r>
+      <w:r>
+        <w:t>training</w:t>
+      </w:r>
+      <w:r>
+        <w:t xml:space="preserve"> revealed a </w:t>
       </w:r>
       <w:r>
         <w:t xml:space="preserve">very </w:t>
@@ -14297,11 +14821,14 @@
         <w:t xml:space="preserve">, </w:t>
       </w:r>
       <w:r>
+        <w:t>35.22</w:t>
+      </w:r>
+      <w:r>
+        <w:t xml:space="preserve">]; </w:t>
+      </w:r>
+      <w:r>
         <w:lastRenderedPageBreak/>
-        <w:t>35.22</w:t>
-      </w:r>
-      <w:r>
-        <w:t>]; ER =</w:t>
+        <w:t>ER =</w:t>
       </w:r>
       <w:r>
         <w:t xml:space="preserve"> </w:t>
@@ -14365,7 +14892,13 @@
         <w:jc w:val="both"/>
       </w:pPr>
       <w:r>
-        <w:t xml:space="preserve">Taken together, these results indicate that our effects were not driven by the improved performance over the course of the task. Although there is some evidence that hit rates were improving during the baseline phase, reaction times clearly indicate that the main shift in performance happens in the beginning of acquisition, when rewards are introduced. Importantly, the strongest behavioral effects in our study were found on reaction time data, as indicated in the results section. </w:t>
+        <w:t xml:space="preserve">Taken together, these results indicate that our effects were not driven by the improved performance over the course of the task. Although there is some evidence that hit rates were improving during the baseline phase, reaction times clearly indicate that the main shift in performance happens in the beginning of </w:t>
+      </w:r>
+      <w:r>
+        <w:t>training</w:t>
+      </w:r>
+      <w:r>
+        <w:t xml:space="preserve">, when rewards are introduced. Importantly, the strongest behavioral effects in our study were found on reaction time data, as indicated in the results section. </w:t>
       </w:r>
     </w:p>
     <w:tbl>
@@ -14792,7 +15325,7 @@
           </w:tcPr>
           <w:p>
             <w:r>
-              <w:t>Acquisition</w:t>
+              <w:t>Training</w:t>
             </w:r>
             <w:r>
               <w:t xml:space="preserve"> </w:t>
@@ -14859,7 +15392,7 @@
           </w:tcPr>
           <w:p>
             <w:r>
-              <w:t>Acquisition</w:t>
+              <w:t>Training</w:t>
             </w:r>
             <w:r>
               <w:t xml:space="preserve"> </w:t>
@@ -14926,7 +15459,7 @@
           </w:tcPr>
           <w:p>
             <w:r>
-              <w:t>Acquisition</w:t>
+              <w:t>Training</w:t>
             </w:r>
             <w:r>
               <w:t xml:space="preserve"> </w:t>
@@ -14993,7 +15526,7 @@
           </w:tcPr>
           <w:p>
             <w:r>
-              <w:t>Acquisition</w:t>
+              <w:t>Training</w:t>
             </w:r>
             <w:r>
               <w:t xml:space="preserve"> </w:t>
@@ -15060,7 +15593,7 @@
           </w:tcPr>
           <w:p>
             <w:r>
-              <w:t>Extinction</w:t>
+              <w:t>Test</w:t>
             </w:r>
             <w:r>
               <w:t xml:space="preserve"> </w:t>
@@ -15127,7 +15660,7 @@
           </w:tcPr>
           <w:p>
             <w:r>
-              <w:t>Extinction</w:t>
+              <w:t>Test</w:t>
             </w:r>
             <w:r>
               <w:t xml:space="preserve"> </w:t>
@@ -15194,7 +15727,7 @@
           </w:tcPr>
           <w:p>
             <w:r>
-              <w:t>Extinction</w:t>
+              <w:t>Test</w:t>
             </w:r>
             <w:r>
               <w:t xml:space="preserve"> </w:t>
@@ -15264,7 +15797,7 @@
           </w:tcPr>
           <w:p>
             <w:r>
-              <w:t>Extinction</w:t>
+              <w:t>Test</w:t>
             </w:r>
             <w:r>
               <w:t xml:space="preserve"> </w:t>
@@ -19125,7 +19658,7 @@
 
 <file path=word/comments.xml><?xml version="1.0" encoding="utf-8"?>
 <w:comments xmlns:wpc="http://schemas.microsoft.com/office/word/2010/wordprocessingCanvas" xmlns:cx="http://schemas.microsoft.com/office/drawing/2014/chartex" xmlns:cx1="http://schemas.microsoft.com/office/drawing/2015/9/8/chartex" xmlns:mc="http://schemas.openxmlformats.org/markup-compatibility/2006" xmlns:o="urn:schemas-microsoft-com:office:office" xmlns:r="http://schemas.openxmlformats.org/officeDocument/2006/relationships" xmlns:m="http://schemas.openxmlformats.org/officeDocument/2006/math" xmlns:v="urn:schemas-microsoft-com:vml" xmlns:wp14="http://schemas.microsoft.com/office/word/2010/wordprocessingDrawing" xmlns:wp="http://schemas.openxmlformats.org/drawingml/2006/wordprocessingDrawing" xmlns:w10="urn:schemas-microsoft-com:office:word" xmlns:w="http://schemas.openxmlformats.org/wordprocessingml/2006/main" xmlns:w14="http://schemas.microsoft.com/office/word/2010/wordml" xmlns:w15="http://schemas.microsoft.com/office/word/2012/wordml" xmlns:w16se="http://schemas.microsoft.com/office/word/2015/wordml/symex" xmlns:wpg="http://schemas.microsoft.com/office/word/2010/wordprocessingGroup" xmlns:wpi="http://schemas.microsoft.com/office/word/2010/wordprocessingInk" xmlns:wne="http://schemas.microsoft.com/office/word/2006/wordml" xmlns:wps="http://schemas.microsoft.com/office/word/2010/wordprocessingShape" mc:Ignorable="w14 w15 w16se wp14">
-  <w:comment w:id="1" w:author="Ivan Grahek" w:date="2019-02-09T14:10:00Z" w:initials="IG">
+  <w:comment w:id="0" w:author="Ivan Grahek" w:date="2019-05-03T15:58:00Z" w:initials="IG">
     <w:p>
       <w:pPr>
         <w:pStyle w:val="CommentText"/>
@@ -19137,11 +19670,11 @@
         <w:annotationRef/>
       </w:r>
       <w:r>
-        <w:t>To be added</w:t>
+        <w:t xml:space="preserve">@Antonio: do you think that there’s merit in keeping the graph B? </w:t>
       </w:r>
     </w:p>
   </w:comment>
-  <w:comment w:id="2" w:author="Ivan Grahek" w:date="2019-01-29T11:47:00Z" w:initials="IG">
+  <w:comment w:id="1" w:author="Ivan Grahek" w:date="2019-01-29T11:47:00Z" w:initials="IG">
     <w:p>
       <w:pPr>
         <w:pStyle w:val="CommentText"/>
@@ -19157,7 +19690,7 @@
       </w:r>
     </w:p>
   </w:comment>
-  <w:comment w:id="3" w:author="Ivan Grahek" w:date="2019-05-03T11:04:00Z" w:initials="IG">
+  <w:comment w:id="2" w:author="Ivan Grahek" w:date="2019-05-03T11:04:00Z" w:initials="IG">
     <w:p>
       <w:pPr>
         <w:pStyle w:val="CommentText"/>
@@ -19170,6 +19703,22 @@
       </w:r>
       <w:r>
         <w:t>Change now that we are doing single trials</w:t>
+      </w:r>
+    </w:p>
+  </w:comment>
+  <w:comment w:id="3" w:author="Ivan Grahek" w:date="2019-05-02T16:33:00Z" w:initials="IG">
+    <w:p>
+      <w:pPr>
+        <w:pStyle w:val="CommentText"/>
+      </w:pPr>
+      <w:r>
+        <w:rPr>
+          <w:rStyle w:val="CommentReference"/>
+        </w:rPr>
+        <w:annotationRef/>
+      </w:r>
+      <w:r>
+        <w:t>Do we still need this?</w:t>
       </w:r>
     </w:p>
   </w:comment>
@@ -19185,11 +19734,11 @@
         <w:annotationRef/>
       </w:r>
       <w:r>
-        <w:t>Do we still need this?</w:t>
+        <w:t>Change to the average reference</w:t>
       </w:r>
     </w:p>
   </w:comment>
-  <w:comment w:id="5" w:author="Ivan Grahek" w:date="2019-05-02T16:33:00Z" w:initials="IG">
+  <w:comment w:id="5" w:author="Ivan Grahek" w:date="2019-03-15T10:17:00Z" w:initials="IG">
     <w:p>
       <w:pPr>
         <w:pStyle w:val="CommentText"/>
@@ -19201,11 +19750,11 @@
         <w:annotationRef/>
       </w:r>
       <w:r>
-        <w:t>Change to the average reference</w:t>
+        <w:t>Change if we go for the baseline normalization</w:t>
       </w:r>
     </w:p>
   </w:comment>
-  <w:comment w:id="6" w:author="Ivan Grahek" w:date="2019-03-15T10:17:00Z" w:initials="IG">
+  <w:comment w:id="6" w:author="Ivan Grahek" w:date="2019-02-09T14:04:00Z" w:initials="IG">
     <w:p>
       <w:pPr>
         <w:pStyle w:val="CommentText"/>
@@ -19217,11 +19766,11 @@
         <w:annotationRef/>
       </w:r>
       <w:r>
-        <w:t>Change if we go for the baseline normalization</w:t>
+        <w:t xml:space="preserve">We are thinking about adding the results with false alarms here as well. There is not much happening in there, so it might be better to just mention that in the main text and add the results in the supplementary materials. </w:t>
       </w:r>
     </w:p>
   </w:comment>
-  <w:comment w:id="7" w:author="Ivan Grahek" w:date="2019-02-09T14:04:00Z" w:initials="IG">
+  <w:comment w:id="7" w:author="Ivan Grahek" w:date="2019-02-09T14:10:00Z" w:initials="IG">
     <w:p>
       <w:pPr>
         <w:pStyle w:val="CommentText"/>
@@ -19233,11 +19782,11 @@
         <w:annotationRef/>
       </w:r>
       <w:r>
-        <w:t xml:space="preserve">We are thinking about adding the results with false alarms here as well. There is not much happening in there, so it might be better to just mention that in the main text and add the results in the supplementary materials. </w:t>
+        <w:t xml:space="preserve">This table could be merged with Table 3 or moved to the supplementary materials. </w:t>
       </w:r>
     </w:p>
   </w:comment>
-  <w:comment w:id="8" w:author="Ivan Grahek" w:date="2019-02-09T14:10:00Z" w:initials="IG">
+  <w:comment w:id="8" w:author="Ivan Grahek" w:date="2019-02-09T14:08:00Z" w:initials="IG">
     <w:p>
       <w:pPr>
         <w:pStyle w:val="CommentText"/>
@@ -19249,11 +19798,11 @@
         <w:annotationRef/>
       </w:r>
       <w:r>
-        <w:t xml:space="preserve">This table could be merged with Table 3 or moved to the supplementary materials. </w:t>
+        <w:t xml:space="preserve">The font in all of the graphs will be increased. </w:t>
       </w:r>
     </w:p>
   </w:comment>
-  <w:comment w:id="9" w:author="Ivan Grahek" w:date="2019-02-09T14:08:00Z" w:initials="IG">
+  <w:comment w:id="9" w:author="Ivan Grahek" w:date="2019-03-15T10:32:00Z" w:initials="IG">
     <w:p>
       <w:pPr>
         <w:pStyle w:val="CommentText"/>
@@ -19265,11 +19814,11 @@
         <w:annotationRef/>
       </w:r>
       <w:r>
-        <w:t xml:space="preserve">The font in all of the graphs will be increased. </w:t>
+        <w:t>Antonio: As a rule of thumb for the description of our results, we could look at the ER and be a bit more confident if ER &gt; 10. Anything between 3 and 10 could be “indicative of” or “suggesting” a difference, whereas 1 &lt; ER &lt; 3 indicates no reliable difference. What do you think? If you agree, we should write it somewhere in the methods.</w:t>
       </w:r>
     </w:p>
   </w:comment>
-  <w:comment w:id="10" w:author="Ivan Grahek" w:date="2019-03-15T10:32:00Z" w:initials="IG">
+  <w:comment w:id="11" w:author="Gilles Pourtois" w:date="2019-02-12T14:28:00Z" w:initials="GP">
     <w:p>
       <w:pPr>
         <w:pStyle w:val="CommentText"/>
@@ -19281,11 +19830,11 @@
         <w:annotationRef/>
       </w:r>
       <w:r>
-        <w:t>Antonio: As a rule of thumb for the description of our results, we could look at the ER and be a bit more confident if ER &gt; 10. Anything between 3 and 10 could be “indicative of” or “suggesting” a difference, whereas 1 &lt; ER &lt; 3 indicates no reliable difference. What do you think? If you agree, we should write it somewhere in the methods.</w:t>
+        <w:t>Indeed, but then one can wonder about false alarms, right? And hence d primes or a better (more sensitive) behavioral measure maybe than the hit rate only.</w:t>
       </w:r>
     </w:p>
   </w:comment>
-  <w:comment w:id="12" w:author="Gilles Pourtois" w:date="2019-02-12T14:28:00Z" w:initials="GP">
+  <w:comment w:id="12" w:author="Gilles Pourtois" w:date="2019-02-12T14:30:00Z" w:initials="GP">
     <w:p>
       <w:pPr>
         <w:pStyle w:val="CommentText"/>
@@ -19297,11 +19846,11 @@
         <w:annotationRef/>
       </w:r>
       <w:r>
-        <w:t>Indeed, but then one can wonder about false alarms, right? And hence d primes or a better (more sensitive) behavioral measure maybe than the hit rate only.</w:t>
+        <w:t>Weird this, right? Isn’t the case that participants should improve more for high-rewarded color?</w:t>
       </w:r>
     </w:p>
   </w:comment>
-  <w:comment w:id="13" w:author="Gilles Pourtois" w:date="2019-02-12T14:30:00Z" w:initials="GP">
+  <w:comment w:id="13" w:author="Ivan Grahek" w:date="2019-03-15T10:35:00Z" w:initials="IG">
     <w:p>
       <w:pPr>
         <w:pStyle w:val="CommentText"/>
@@ -19313,46 +19862,52 @@
         <w:annotationRef/>
       </w:r>
       <w:r>
-        <w:t>Weird this, right? Isn’t the case that participants should improve more for high-rewarded color?</w:t>
+        <w:t>Antonio: I wouldn’t over-interpret this finding, the ER is not very high (8.43).</w:t>
       </w:r>
     </w:p>
   </w:comment>
-  <w:comment w:id="14" w:author="Ivan Grahek" w:date="2019-03-15T10:35:00Z" w:initials="IG">
+  <w:comment w:id="14" w:author="Gilles Pourtois" w:date="2019-02-12T14:31:00Z" w:initials="GP">
     <w:p>
       <w:pPr>
         <w:pStyle w:val="CommentText"/>
       </w:pPr>
       <w:r>
+        <w:t xml:space="preserve">Here, </w:t>
+      </w:r>
+      <w:r>
         <w:rPr>
           <w:rStyle w:val="CommentReference"/>
         </w:rPr>
         <w:annotationRef/>
       </w:r>
       <w:r>
-        <w:t>Antonio: I wouldn’t over-interpret this finding, the ER is not very high (8.43).</w:t>
+        <w:t xml:space="preserve">in the good direction, right? But then, when one considers accuracy as well, maybe there could be a speed-accuracy tradeoff imposed by your reward manipulation: you are faster with high reward (after baseline), but also more error prone, no? Wouldn’t be important to rule that out if possible?  </w:t>
       </w:r>
     </w:p>
   </w:comment>
-  <w:comment w:id="15" w:author="Gilles Pourtois" w:date="2019-02-12T14:31:00Z" w:initials="GP">
+  <w:comment w:id="15" w:author="Ivan Grahek" w:date="2019-03-15T10:36:00Z" w:initials="IG">
     <w:p>
       <w:pPr>
         <w:pStyle w:val="CommentText"/>
       </w:pPr>
       <w:r>
-        <w:t xml:space="preserve">Here, </w:t>
-      </w:r>
-      <w:r>
         <w:rPr>
           <w:rStyle w:val="CommentReference"/>
         </w:rPr>
         <w:annotationRef/>
       </w:r>
       <w:r>
-        <w:t xml:space="preserve">in the good direction, right? But then, when one considers accuracy as well, maybe there could be a speed-accuracy tradeoff imposed by your reward manipulation: you are faster with high reward (after baseline), but also more error prone, no? Wouldn’t be important to rule that out if possible?  </w:t>
+        <w:t>Antonio: Again, I wouldn’t over-interpret this finding (</w:t>
+      </w:r>
+      <w:r>
+        <w:t>ER = 7.20</w:t>
+      </w:r>
+      <w:r>
+        <w:t>).</w:t>
       </w:r>
     </w:p>
   </w:comment>
-  <w:comment w:id="16" w:author="Ivan Grahek" w:date="2019-03-15T10:36:00Z" w:initials="IG">
+  <w:comment w:id="16" w:author="Ivan Grahek" w:date="2019-05-03T15:41:00Z" w:initials="IG">
     <w:p>
       <w:pPr>
         <w:pStyle w:val="CommentText"/>
@@ -19364,29 +19919,58 @@
         <w:annotationRef/>
       </w:r>
       <w:r>
-        <w:t>Antonio: Again, I wouldn’t over-interpret this finding (</w:t>
-      </w:r>
-      <w:r>
-        <w:t>ER = 7.20</w:t>
-      </w:r>
-      <w:r>
-        <w:t>).</w:t>
+        <w:t>@</w:t>
+      </w:r>
+      <w:r>
+        <w:t>Antonio these look amazing!!!</w:t>
+      </w:r>
+      <w:r>
+        <w:t xml:space="preserve"> Very well done </w:t>
+      </w:r>
+      <w:r>
+        <w:sym w:font="Wingdings" w:char="F04A"/>
       </w:r>
     </w:p>
-  </w:comment>
-  <w:comment w:id="17" w:author="Ivan Grahek" w:date="2019-03-15T11:29:00Z" w:initials="IG">
     <w:p>
       <w:pPr>
         <w:pStyle w:val="CommentText"/>
       </w:pPr>
-      <w:r>
-        <w:rPr>
-          <w:rStyle w:val="CommentReference"/>
-        </w:rPr>
-        <w:annotationRef/>
-      </w:r>
-      <w:r>
-        <w:t>Deal with the red, blue etc.</w:t>
+    </w:p>
+    <w:p>
+      <w:pPr>
+        <w:pStyle w:val="CommentText"/>
+      </w:pPr>
+      <w:r>
+        <w:t>Could you do a caption for these?</w:t>
+      </w:r>
+    </w:p>
+    <w:p>
+      <w:pPr>
+        <w:pStyle w:val="CommentText"/>
+      </w:pPr>
+    </w:p>
+    <w:p>
+      <w:pPr>
+        <w:pStyle w:val="CommentText"/>
+      </w:pPr>
+      <w:r>
+        <w:t>A couple of minor points: it is not fully clear what red and blue are. Also, not sure if it is useful to separate into phases in graph B because they overlap so much anyways. Finally, I would go for the baseline-training-test terminology in the end, but we can talk this over once mo</w:t>
+      </w:r>
+      <w:r>
+        <w:t>re before we change the figure.</w:t>
+      </w:r>
+    </w:p>
+    <w:p>
+      <w:pPr>
+        <w:pStyle w:val="CommentText"/>
+      </w:pPr>
+    </w:p>
+    <w:p>
+      <w:pPr>
+        <w:pStyle w:val="CommentText"/>
+      </w:pPr>
+      <w:r>
+        <w:t>Finally, there is a figure 2 in the folder with the raw values. Was your idea to include it there as well?</w:t>
       </w:r>
     </w:p>
   </w:comment>
@@ -19693,7 +20277,7 @@
 
 <file path=word/commentsExtended.xml><?xml version="1.0" encoding="utf-8"?>
 <w15:commentsEx xmlns:wpc="http://schemas.microsoft.com/office/word/2010/wordprocessingCanvas" xmlns:cx="http://schemas.microsoft.com/office/drawing/2014/chartex" xmlns:cx1="http://schemas.microsoft.com/office/drawing/2015/9/8/chartex" xmlns:mc="http://schemas.openxmlformats.org/markup-compatibility/2006" xmlns:o="urn:schemas-microsoft-com:office:office" xmlns:r="http://schemas.openxmlformats.org/officeDocument/2006/relationships" xmlns:m="http://schemas.openxmlformats.org/officeDocument/2006/math" xmlns:v="urn:schemas-microsoft-com:vml" xmlns:wp14="http://schemas.microsoft.com/office/word/2010/wordprocessingDrawing" xmlns:wp="http://schemas.openxmlformats.org/drawingml/2006/wordprocessingDrawing" xmlns:w10="urn:schemas-microsoft-com:office:word" xmlns:w="http://schemas.openxmlformats.org/wordprocessingml/2006/main" xmlns:w14="http://schemas.microsoft.com/office/word/2010/wordml" xmlns:w15="http://schemas.microsoft.com/office/word/2012/wordml" xmlns:w16se="http://schemas.microsoft.com/office/word/2015/wordml/symex" xmlns:wpg="http://schemas.microsoft.com/office/word/2010/wordprocessingGroup" xmlns:wpi="http://schemas.microsoft.com/office/word/2010/wordprocessingInk" xmlns:wne="http://schemas.microsoft.com/office/word/2006/wordml" xmlns:wps="http://schemas.microsoft.com/office/word/2010/wordprocessingShape" mc:Ignorable="w14 w15 w16se wp14">
-  <w15:commentEx w15:paraId="13782C12" w15:done="0"/>
+  <w15:commentEx w15:paraId="0BA42910" w15:done="0"/>
   <w15:commentEx w15:paraId="5552F5BF" w15:done="0"/>
   <w15:commentEx w15:paraId="13627C7F" w15:done="0"/>
   <w15:commentEx w15:paraId="1D5920D4" w15:done="0"/>
@@ -19708,7 +20292,7 @@
   <w15:commentEx w15:paraId="58705832" w15:paraIdParent="37CDA2BC" w15:done="0"/>
   <w15:commentEx w15:paraId="3BE8451B" w15:done="0"/>
   <w15:commentEx w15:paraId="147D1BAD" w15:paraIdParent="3BE8451B" w15:done="0"/>
-  <w15:commentEx w15:paraId="09AABCA7" w15:done="0"/>
+  <w15:commentEx w15:paraId="7E6A21A2" w15:done="0"/>
   <w15:commentEx w15:paraId="642D1D86" w15:done="0"/>
   <w15:commentEx w15:paraId="5EF914C4" w15:done="0"/>
   <w15:commentEx w15:paraId="6FFED0A0" w15:done="0"/>
@@ -19901,7 +20485,7 @@
             <w:noProof/>
             <w:szCs w:val="24"/>
           </w:rPr>
-          <w:t>21</w:t>
+          <w:t>27</w:t>
         </w:r>
         <w:r>
           <w:rPr>
@@ -23898,7 +24482,6 @@
   <w:style w:type="character" w:default="1" w:styleId="DefaultParagraphFont">
     <w:name w:val="Default Paragraph Font"/>
     <w:uiPriority w:val="1"/>
-    <w:semiHidden/>
     <w:unhideWhenUsed/>
   </w:style>
   <w:style w:type="table" w:default="1" w:styleId="TableNormal">
@@ -24394,6 +24977,26 @@
       <w:lang w:val="nl-BE" w:eastAsia="nl-BE"/>
     </w:rPr>
   </w:style>
+  <w:style w:type="paragraph" w:styleId="Caption">
+    <w:name w:val="caption"/>
+    <w:basedOn w:val="Normal"/>
+    <w:next w:val="Normal"/>
+    <w:uiPriority w:val="35"/>
+    <w:semiHidden/>
+    <w:unhideWhenUsed/>
+    <w:qFormat/>
+    <w:rsid w:val="00C03E65"/>
+    <w:pPr>
+      <w:spacing w:after="200" w:line="240" w:lineRule="auto"/>
+    </w:pPr>
+    <w:rPr>
+      <w:i/>
+      <w:iCs/>
+      <w:color w:val="44546A" w:themeColor="text2"/>
+      <w:sz w:val="18"/>
+      <w:szCs w:val="18"/>
+    </w:rPr>
+  </w:style>
 </w:styles>
 </file>
 
@@ -24663,7 +25266,7 @@
 </file>
 
 <file path=customXml/itemProps1.xml><?xml version="1.0" encoding="utf-8"?>
-<ds:datastoreItem xmlns:ds="http://schemas.openxmlformats.org/officeDocument/2006/customXml" ds:itemID="{2609C48F-CB7E-4BFD-B94A-A604982B1D22}">
+<ds:datastoreItem xmlns:ds="http://schemas.openxmlformats.org/officeDocument/2006/customXml" ds:itemID="{D8E33CF3-F360-427E-9F0B-7C964191D076}">
   <ds:schemaRefs>
     <ds:schemaRef ds:uri="http://schemas.openxmlformats.org/officeDocument/2006/bibliography"/>
   </ds:schemaRefs>

</xml_diff>

<commit_message>
Minor changes in the intro
</commit_message>
<xml_diff>
--- a/manuscript/SSVEPs&Reward_manuscript.docx
+++ b/manuscript/SSVEPs&Reward_manuscript.docx
@@ -789,7 +789,19 @@
         <w:fldChar w:fldCharType="end"/>
       </w:r>
       <w:r>
-        <w:t xml:space="preserve">. Further, it has been proposed that this effect relies on the plasticity of the visual cortex </w:t>
+        <w:t xml:space="preserve">. Further, it has been proposed that this effect </w:t>
+      </w:r>
+      <w:r>
+        <w:t>could rely</w:t>
+      </w:r>
+      <w:r>
+        <w:t xml:space="preserve"> on the plasticity of the visual cortex</w:t>
+      </w:r>
+      <w:r>
+        <w:t xml:space="preserve"> induced by neuromodulators such as dopamine</w:t>
+      </w:r>
+      <w:r>
+        <w:t xml:space="preserve"> </w:t>
       </w:r>
       <w:r>
         <w:fldChar w:fldCharType="begin" w:fldLock="1"/>
@@ -810,7 +822,19 @@
         <w:fldChar w:fldCharType="end"/>
       </w:r>
       <w:r>
-        <w:t xml:space="preserve">. However, the existing EEG studies were not able to assess the simultaneous competition for attention of the stimuli linked to different reward schedules. Further, the existing EEG studies have largely focused on paradigms in which the rewarded features </w:t>
+        <w:t>. However, the existing EEG studies were not able to assess the simultaneous</w:t>
+      </w:r>
+      <w:r>
+        <w:t xml:space="preserve"> attentional enhancement and suppression of</w:t>
+      </w:r>
+      <w:r>
+        <w:t xml:space="preserve"> stimuli linked to different reward schedules.</w:t>
+      </w:r>
+      <w:r>
+        <w:t xml:space="preserve"> By presenting a set of stimuli in an array the existing EEG studies have been able to investigate the neural activity in cases when the reward-associated stimulus is present as a target or a distractor, but not how stimuli linked to different reward schedules simultaneously compete for attentional resources. </w:t>
+      </w:r>
+      <w:r>
+        <w:t xml:space="preserve">Further, the existing EEG studies have largely focused on paradigms in which the rewarded features </w:t>
       </w:r>
       <w:r>
         <w:t>(e.g., different colors) are organized in a visual search array, thus making it challenging to fully disentangle the effects of feature-based and spatial attention.</w:t>
@@ -819,16 +843,10 @@
         <w:t xml:space="preserve"> </w:t>
       </w:r>
       <w:r>
-        <w:t xml:space="preserve">By presenting a set of stimuli in an array the existing EEG studies have been able to investigate the neural activity in cases when the reward-associated stimulus is present as a target or a distractor, but not how stimuli linked to different reward schedules are simultaneously </w:t>
-      </w:r>
-      <w:r>
-        <w:t>compete for attentional resources</w:t>
-      </w:r>
-      <w:r>
-        <w:t xml:space="preserve">. </w:t>
-      </w:r>
-      <w:r>
-        <w:t xml:space="preserve">However, there is evidence from an fMRI experiment </w:t>
+        <w:t>Currently</w:t>
+      </w:r>
+      <w:r>
+        <w:t xml:space="preserve">, there is evidence from an fMRI experiment </w:t>
       </w:r>
       <w:r>
         <w:fldChar w:fldCharType="begin" w:fldLock="1"/>
@@ -890,7 +908,7 @@
         <w:t>sought</w:t>
       </w:r>
       <w:r>
-        <w:t xml:space="preserve"> to directly compare the simultaneous processing of the features linked to different reward schedules. Furthermore, we compared how goal-directed attention is influenced by rewards</w:t>
+        <w:t xml:space="preserve"> to directly compare the simultaneous processing of features linked to different reward schedules. Furthermore, we compared how goal-directed attention is influenced by rewards</w:t>
       </w:r>
       <w:r>
         <w:t xml:space="preserve"> (training phase) and by previous reward associations once rewards are no longer available (test phase)</w:t>
@@ -1885,6 +1903,9 @@
       </w:pPr>
       <w:commentRangeStart w:id="0"/>
       <w:r>
+        <w:rPr>
+          <w:noProof/>
+        </w:rPr>
         <w:drawing>
           <wp:anchor distT="0" distB="0" distL="114300" distR="114300" simplePos="0" relativeHeight="251677696" behindDoc="0" locked="0" layoutInCell="1" allowOverlap="1" wp14:anchorId="4F6F9E1E" wp14:editId="7D18E865">
             <wp:simplePos x="0" y="0"/>
@@ -3902,7 +3923,11 @@
         <w:t>brms</w:t>
       </w:r>
       <w:r>
-        <w:t>) and Gaussian likelihood. Four MCMC simulations (“chains”) with 10</w:t>
+        <w:t xml:space="preserve">) and Gaussian likelihood. Four MCMC simulations (“chains”) with </w:t>
+      </w:r>
+      <w:commentRangeStart w:id="6"/>
+      <w:r>
+        <w:t>10</w:t>
       </w:r>
       <w:r>
         <w:t>,</w:t>
@@ -3914,7 +3939,17 @@
         <w:t>,</w:t>
       </w:r>
       <w:r>
-        <w:t>000 warmup)</w:t>
+        <w:t>000 warmup</w:t>
+      </w:r>
+      <w:commentRangeEnd w:id="6"/>
+      <w:r>
+        <w:rPr>
+          <w:rStyle w:val="CommentReference"/>
+        </w:rPr>
+        <w:commentReference w:id="6"/>
+      </w:r>
+      <w:r>
+        <w:t>)</w:t>
       </w:r>
       <w:r>
         <w:t xml:space="preserve"> and a thinning interval of 1</w:t>
@@ -4214,18 +4249,18 @@
         <w:pStyle w:val="Heading2"/>
         <w:spacing w:before="0" w:after="240"/>
       </w:pPr>
-      <w:commentRangeStart w:id="6"/>
+      <w:commentRangeStart w:id="8"/>
       <w:r>
         <w:t>Behavioral results</w:t>
       </w:r>
-      <w:commentRangeEnd w:id="6"/>
+      <w:commentRangeEnd w:id="8"/>
       <w:r>
         <w:rPr>
           <w:rStyle w:val="CommentReference"/>
           <w:rFonts w:eastAsiaTheme="minorHAnsi" w:cs="Times New Roman"/>
           <w:b w:val="0"/>
         </w:rPr>
-        <w:commentReference w:id="6"/>
+        <w:commentReference w:id="8"/>
       </w:r>
     </w:p>
     <w:p>
@@ -4547,17 +4582,17 @@
             <w:pPr>
               <w:spacing w:line="360" w:lineRule="auto"/>
             </w:pPr>
-            <w:commentRangeStart w:id="7"/>
+            <w:commentRangeStart w:id="9"/>
             <w:r>
               <w:lastRenderedPageBreak/>
               <w:t>Table 1</w:t>
             </w:r>
-            <w:commentRangeEnd w:id="7"/>
+            <w:commentRangeEnd w:id="9"/>
             <w:r>
               <w:rPr>
                 <w:rStyle w:val="CommentReference"/>
               </w:rPr>
-              <w:commentReference w:id="7"/>
+              <w:commentReference w:id="9"/>
             </w:r>
           </w:p>
           <w:p>
@@ -5229,11 +5264,11 @@
         </w:tc>
       </w:tr>
     </w:tbl>
+    <w:commentRangeStart w:id="10"/>
     <w:p>
       <w:pPr>
         <w:ind w:firstLine="720"/>
       </w:pPr>
-      <w:commentRangeStart w:id="8"/>
       <w:r>
         <w:rPr>
           <w:noProof/>
@@ -5470,12 +5505,12 @@
           </mc:Fallback>
         </mc:AlternateContent>
       </w:r>
-      <w:commentRangeEnd w:id="8"/>
+      <w:commentRangeEnd w:id="10"/>
       <w:r>
         <w:rPr>
           <w:rStyle w:val="CommentReference"/>
         </w:rPr>
-        <w:commentReference w:id="8"/>
+        <w:commentReference w:id="10"/>
       </w:r>
     </w:p>
     <w:p>
@@ -5543,23 +5578,23 @@
         <w:pStyle w:val="Heading2"/>
         <w:spacing w:before="0" w:after="240"/>
       </w:pPr>
-      <w:commentRangeStart w:id="9"/>
+      <w:commentRangeStart w:id="11"/>
       <w:r>
         <w:t>Hit rates</w:t>
       </w:r>
-      <w:del w:id="10" w:author="Antonio Schettino" w:date="2018-08-28T10:15:00Z">
+      <w:del w:id="12" w:author="Antonio Schettino" w:date="2018-08-28T10:15:00Z">
         <w:r>
           <w:delText xml:space="preserve"> </w:delText>
         </w:r>
       </w:del>
-      <w:commentRangeEnd w:id="9"/>
+      <w:commentRangeEnd w:id="11"/>
       <w:r>
         <w:rPr>
           <w:rStyle w:val="CommentReference"/>
           <w:rFonts w:eastAsiaTheme="minorHAnsi" w:cs="Times New Roman"/>
           <w:b w:val="0"/>
         </w:rPr>
-        <w:commentReference w:id="9"/>
+        <w:commentReference w:id="11"/>
       </w:r>
     </w:p>
     <w:p>
@@ -5586,16 +5621,16 @@
       <w:r>
         <w:t>, this task was quite challenging as participants were able to detect only about 60% of the movements across different experimental conditions. Nonetheless</w:t>
       </w:r>
-      <w:commentRangeStart w:id="11"/>
+      <w:commentRangeStart w:id="13"/>
       <w:r>
         <w:t xml:space="preserve">, it should be noted that this is a signal detection task, so the performance of 50% is not chance level. </w:t>
       </w:r>
-      <w:commentRangeEnd w:id="11"/>
+      <w:commentRangeEnd w:id="13"/>
       <w:r>
         <w:rPr>
           <w:rStyle w:val="CommentReference"/>
         </w:rPr>
-        <w:commentReference w:id="11"/>
+        <w:commentReference w:id="13"/>
       </w:r>
       <w:r>
         <w:t>Of</w:t>
@@ -5893,27 +5928,27 @@
       <w:r>
         <w:t xml:space="preserve">and </w:t>
       </w:r>
-      <w:commentRangeStart w:id="12"/>
-      <w:commentRangeStart w:id="13"/>
+      <w:commentRangeStart w:id="14"/>
+      <w:commentRangeStart w:id="15"/>
       <w:r>
         <w:t>more so</w:t>
       </w:r>
       <w:r>
         <w:t xml:space="preserve"> for the low rewarded color</w:t>
       </w:r>
-      <w:commentRangeEnd w:id="12"/>
+      <w:commentRangeEnd w:id="14"/>
       <w:r>
         <w:rPr>
           <w:rStyle w:val="CommentReference"/>
         </w:rPr>
-        <w:commentReference w:id="12"/>
-      </w:r>
-      <w:commentRangeEnd w:id="13"/>
+        <w:commentReference w:id="14"/>
+      </w:r>
+      <w:commentRangeEnd w:id="15"/>
       <w:r>
         <w:rPr>
           <w:rStyle w:val="CommentReference"/>
         </w:rPr>
-        <w:commentReference w:id="13"/>
+        <w:commentReference w:id="15"/>
       </w:r>
       <w:r>
         <w:t xml:space="preserve">. There was also evidence for </w:t>
@@ -7371,7 +7406,7 @@
               </wp:anchor>
             </w:drawing>
           </mc:Choice>
-          <mc:Fallback xmlns:cx2="http://schemas.microsoft.com/office/drawing/2015/10/21/chartex" xmlns:cx3="http://schemas.microsoft.com/office/drawing/2016/5/9/chartex" xmlns:cx4="http://schemas.microsoft.com/office/drawing/2016/5/10/chartex" xmlns:cx5="http://schemas.microsoft.com/office/drawing/2016/5/11/chartex" xmlns:cx6="http://schemas.microsoft.com/office/drawing/2016/5/12/chartex" xmlns:cx7="http://schemas.microsoft.com/office/drawing/2016/5/13/chartex" xmlns:cx8="http://schemas.microsoft.com/office/drawing/2016/5/14/chartex" xmlns:aink="http://schemas.microsoft.com/office/drawing/2016/ink" xmlns:am3d="http://schemas.microsoft.com/office/drawing/2017/model3d" xmlns:w16cid="http://schemas.microsoft.com/office/word/2016/wordml/cid">
+          <mc:Fallback xmlns:w16cid="http://schemas.microsoft.com/office/word/2016/wordml/cid" xmlns:am3d="http://schemas.microsoft.com/office/drawing/2017/model3d" xmlns:aink="http://schemas.microsoft.com/office/drawing/2016/ink" xmlns:cx8="http://schemas.microsoft.com/office/drawing/2016/5/14/chartex" xmlns:cx7="http://schemas.microsoft.com/office/drawing/2016/5/13/chartex" xmlns:cx6="http://schemas.microsoft.com/office/drawing/2016/5/12/chartex" xmlns:cx5="http://schemas.microsoft.com/office/drawing/2016/5/11/chartex" xmlns:cx4="http://schemas.microsoft.com/office/drawing/2016/5/10/chartex" xmlns:cx3="http://schemas.microsoft.com/office/drawing/2016/5/9/chartex" xmlns:cx2="http://schemas.microsoft.com/office/drawing/2015/10/21/chartex">
             <w:pict>
               <v:group w14:anchorId="4151E092" id="Group 22" o:spid="_x0000_s1026" style="position:absolute;margin-left:0;margin-top:1.6pt;width:567.8pt;height:194.75pt;z-index:251666432;mso-position-horizontal:center;mso-position-horizontal-relative:margin;mso-width-relative:margin;mso-height-relative:margin" coordsize="61463,19116" o:gfxdata="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">
                 <v:shape id="Picture 38" o:spid="_x0000_s1027" type="#_x0000_t75" style="position:absolute;width:30731;height:19116;visibility:visible;mso-wrap-style:square" o:gfxdata="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" stroked="t" strokecolor="white [3212]">
@@ -7732,24 +7767,24 @@
       <w:r>
         <w:t xml:space="preserve">These results indicate that participants were faster in the condition in which they could earn rewards, </w:t>
       </w:r>
-      <w:commentRangeStart w:id="14"/>
-      <w:commentRangeStart w:id="15"/>
+      <w:commentRangeStart w:id="16"/>
+      <w:commentRangeStart w:id="17"/>
       <w:r>
         <w:t>and more so in the condition with higher probability of earning a reward</w:t>
       </w:r>
-      <w:commentRangeEnd w:id="14"/>
+      <w:commentRangeEnd w:id="16"/>
       <w:r>
         <w:rPr>
           <w:rStyle w:val="CommentReference"/>
         </w:rPr>
-        <w:commentReference w:id="14"/>
-      </w:r>
-      <w:commentRangeEnd w:id="15"/>
+        <w:commentReference w:id="16"/>
+      </w:r>
+      <w:commentRangeEnd w:id="17"/>
       <w:r>
         <w:rPr>
           <w:rStyle w:val="CommentReference"/>
         </w:rPr>
-        <w:commentReference w:id="15"/>
+        <w:commentReference w:id="17"/>
       </w:r>
       <w:r>
         <w:t xml:space="preserve">. Also, there </w:t>
@@ -7996,7 +8031,6 @@
       </w:pPr>
       <w:r>
         <w:rPr>
-          <w:rStyle w:val="Normal"/>
           <w:rFonts w:eastAsia="Times New Roman"/>
           <w:snapToGrid w:val="0"/>
           <w:color w:val="000000"/>
@@ -8011,7 +8045,7 @@
         <w:lastRenderedPageBreak/>
         <w:t xml:space="preserve"> </w:t>
       </w:r>
-      <w:commentRangeStart w:id="16"/>
+      <w:commentRangeStart w:id="18"/>
       <w:r>
         <w:rPr>
           <w:noProof/>
@@ -8065,7 +8099,7 @@
           </wp:inline>
         </w:drawing>
       </w:r>
-      <w:commentRangeEnd w:id="16"/>
+      <w:commentRangeEnd w:id="18"/>
     </w:p>
     <w:p>
       <w:pPr>
@@ -8080,10 +8114,8 @@
         <w:rPr>
           <w:rStyle w:val="CommentReference"/>
         </w:rPr>
-        <w:commentReference w:id="16"/>
-      </w:r>
-      <w:bookmarkStart w:id="17" w:name="_GoBack"/>
-      <w:bookmarkEnd w:id="17"/>
+        <w:commentReference w:id="18"/>
+      </w:r>
       <w:r>
         <w:rPr>
           <w:b/>
@@ -9614,7 +9646,7 @@
               </wp:anchor>
             </w:drawing>
           </mc:Choice>
-          <mc:Fallback xmlns:cx2="http://schemas.microsoft.com/office/drawing/2015/10/21/chartex" xmlns:cx3="http://schemas.microsoft.com/office/drawing/2016/5/9/chartex" xmlns:cx4="http://schemas.microsoft.com/office/drawing/2016/5/10/chartex" xmlns:cx5="http://schemas.microsoft.com/office/drawing/2016/5/11/chartex" xmlns:cx6="http://schemas.microsoft.com/office/drawing/2016/5/12/chartex" xmlns:cx7="http://schemas.microsoft.com/office/drawing/2016/5/13/chartex" xmlns:cx8="http://schemas.microsoft.com/office/drawing/2016/5/14/chartex" xmlns:aink="http://schemas.microsoft.com/office/drawing/2016/ink" xmlns:am3d="http://schemas.microsoft.com/office/drawing/2017/model3d" xmlns:w16cid="http://schemas.microsoft.com/office/word/2016/wordml/cid">
+          <mc:Fallback xmlns:w16cid="http://schemas.microsoft.com/office/word/2016/wordml/cid" xmlns:am3d="http://schemas.microsoft.com/office/drawing/2017/model3d" xmlns:aink="http://schemas.microsoft.com/office/drawing/2016/ink" xmlns:cx8="http://schemas.microsoft.com/office/drawing/2016/5/14/chartex" xmlns:cx7="http://schemas.microsoft.com/office/drawing/2016/5/13/chartex" xmlns:cx6="http://schemas.microsoft.com/office/drawing/2016/5/12/chartex" xmlns:cx5="http://schemas.microsoft.com/office/drawing/2016/5/11/chartex" xmlns:cx4="http://schemas.microsoft.com/office/drawing/2016/5/10/chartex" xmlns:cx3="http://schemas.microsoft.com/office/drawing/2016/5/9/chartex" xmlns:cx2="http://schemas.microsoft.com/office/drawing/2015/10/21/chartex">
             <w:pict>
               <v:group w14:anchorId="6303A4C6" id="Group 3" o:spid="_x0000_s1026" style="position:absolute;margin-left:-49pt;margin-top:15pt;width:567.8pt;height:194.75pt;z-index:251672576;mso-position-horizontal-relative:margin;mso-width-relative:margin;mso-height-relative:margin" coordsize="61463,19116" o:gfxdata="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">
                 <v:group id="Group 2" o:spid="_x0000_s1027" style="position:absolute;width:30731;height:19116" coordsize="30731,19116" o:gfxdata="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">
@@ -11787,7 +11819,7 @@
               </wp:anchor>
             </w:drawing>
           </mc:Choice>
-          <mc:Fallback xmlns:cx2="http://schemas.microsoft.com/office/drawing/2015/10/21/chartex" xmlns:cx3="http://schemas.microsoft.com/office/drawing/2016/5/9/chartex" xmlns:cx4="http://schemas.microsoft.com/office/drawing/2016/5/10/chartex" xmlns:cx5="http://schemas.microsoft.com/office/drawing/2016/5/11/chartex" xmlns:cx6="http://schemas.microsoft.com/office/drawing/2016/5/12/chartex" xmlns:cx7="http://schemas.microsoft.com/office/drawing/2016/5/13/chartex" xmlns:cx8="http://schemas.microsoft.com/office/drawing/2016/5/14/chartex" xmlns:aink="http://schemas.microsoft.com/office/drawing/2016/ink" xmlns:am3d="http://schemas.microsoft.com/office/drawing/2017/model3d" xmlns:w16cid="http://schemas.microsoft.com/office/word/2016/wordml/cid">
+          <mc:Fallback xmlns:w16cid="http://schemas.microsoft.com/office/word/2016/wordml/cid" xmlns:am3d="http://schemas.microsoft.com/office/drawing/2017/model3d" xmlns:aink="http://schemas.microsoft.com/office/drawing/2016/ink" xmlns:cx8="http://schemas.microsoft.com/office/drawing/2016/5/14/chartex" xmlns:cx7="http://schemas.microsoft.com/office/drawing/2016/5/13/chartex" xmlns:cx6="http://schemas.microsoft.com/office/drawing/2016/5/12/chartex" xmlns:cx5="http://schemas.microsoft.com/office/drawing/2016/5/11/chartex" xmlns:cx4="http://schemas.microsoft.com/office/drawing/2016/5/10/chartex" xmlns:cx3="http://schemas.microsoft.com/office/drawing/2016/5/9/chartex" xmlns:cx2="http://schemas.microsoft.com/office/drawing/2015/10/21/chartex">
             <w:pict>
               <v:group w14:anchorId="2155BA52" id="Group 15" o:spid="_x0000_s1026" style="position:absolute;margin-left:-49.1pt;margin-top:84.15pt;width:567.8pt;height:194.75pt;z-index:251670528;mso-position-horizontal-relative:margin;mso-width-relative:margin;mso-height-relative:margin" coordsize="61463,19116" o:gfxdata="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">
                 <v:shape id="Picture 53" o:spid="_x0000_s1027" type="#_x0000_t75" style="position:absolute;width:30731;height:19116;visibility:visible;mso-wrap-style:square" o:gfxdata="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" stroked="t" strokecolor="white [3212]">
@@ -12480,16 +12512,16 @@
       <w:r>
         <w:t xml:space="preserve"> phase did not influence behavior. </w:t>
       </w:r>
-      <w:commentRangeStart w:id="18"/>
+      <w:commentRangeStart w:id="19"/>
       <w:r>
         <w:t>This result provides a conceptual replication</w:t>
       </w:r>
-      <w:commentRangeEnd w:id="18"/>
+      <w:commentRangeEnd w:id="19"/>
       <w:r>
         <w:rPr>
           <w:rStyle w:val="CommentReference"/>
         </w:rPr>
-        <w:commentReference w:id="18"/>
+        <w:commentReference w:id="19"/>
       </w:r>
       <w:r>
         <w:t xml:space="preserve"> of the value-driven effects found in </w:t>
@@ -12521,16 +12553,16 @@
       <w:r>
         <w:t xml:space="preserve">. </w:t>
       </w:r>
-      <w:commentRangeStart w:id="19"/>
+      <w:commentRangeStart w:id="20"/>
       <w:r>
         <w:t xml:space="preserve">This replication is significant given the large differences between our task and the previously used tasks. </w:t>
       </w:r>
-      <w:commentRangeEnd w:id="19"/>
+      <w:commentRangeEnd w:id="20"/>
       <w:r>
         <w:rPr>
           <w:rStyle w:val="CommentReference"/>
         </w:rPr>
-        <w:commentReference w:id="19"/>
+        <w:commentReference w:id="20"/>
       </w:r>
       <w:r>
         <w:t xml:space="preserve">In our paradigm, participants </w:t>
@@ -12547,16 +12579,16 @@
       <w:r>
         <w:t xml:space="preserve"> doing so over the much longer periods of time than in previously used paradigms. </w:t>
       </w:r>
-      <w:commentRangeStart w:id="20"/>
+      <w:commentRangeStart w:id="21"/>
       <w:r>
         <w:t xml:space="preserve">This result thus provides additional support to the robustness of the value-driven attentional effects </w:t>
       </w:r>
-      <w:commentRangeEnd w:id="20"/>
+      <w:commentRangeEnd w:id="21"/>
       <w:r>
         <w:rPr>
           <w:rStyle w:val="CommentReference"/>
         </w:rPr>
-        <w:commentReference w:id="20"/>
+        <w:commentReference w:id="21"/>
       </w:r>
       <w:r>
         <w:fldChar w:fldCharType="begin" w:fldLock="1"/>
@@ -12627,7 +12659,7 @@
       <w:r>
         <w:t xml:space="preserve">higher than the amplitudes in the frequency of the unattended stimuli. This strong </w:t>
       </w:r>
-      <w:ins w:id="21" w:author="Gilles Pourtois" w:date="2019-02-12T14:41:00Z">
+      <w:ins w:id="22" w:author="Gilles Pourtois" w:date="2019-02-12T14:41:00Z">
         <w:r>
           <w:t xml:space="preserve">gating </w:t>
         </w:r>
@@ -12635,7 +12667,7 @@
       <w:r>
         <w:t xml:space="preserve">effect was modulated by </w:t>
       </w:r>
-      <w:del w:id="22" w:author="Gilles Pourtois" w:date="2019-02-12T14:41:00Z">
+      <w:del w:id="23" w:author="Gilles Pourtois" w:date="2019-02-12T14:41:00Z">
         <w:r>
           <w:delText xml:space="preserve">the introduction of </w:delText>
         </w:r>
@@ -12643,7 +12675,7 @@
       <w:r>
         <w:t>reward</w:t>
       </w:r>
-      <w:del w:id="23" w:author="Gilles Pourtois" w:date="2019-02-12T14:41:00Z">
+      <w:del w:id="24" w:author="Gilles Pourtois" w:date="2019-02-12T14:41:00Z">
         <w:r>
           <w:delText>s</w:delText>
         </w:r>
@@ -12654,12 +12686,12 @@
       <w:r>
         <w:t xml:space="preserve">Model comparisons have provided evidence that the models which take into account </w:t>
       </w:r>
-      <w:ins w:id="24" w:author="Gilles Pourtois" w:date="2019-02-12T14:42:00Z">
+      <w:ins w:id="25" w:author="Gilles Pourtois" w:date="2019-02-12T14:42:00Z">
         <w:r>
           <w:t>the</w:t>
         </w:r>
       </w:ins>
-      <w:del w:id="25" w:author="Gilles Pourtois" w:date="2019-02-12T14:42:00Z">
+      <w:del w:id="26" w:author="Gilles Pourtois" w:date="2019-02-12T14:42:00Z">
         <w:r>
           <w:delText>our</w:delText>
         </w:r>
@@ -12667,16 +12699,16 @@
       <w:r>
         <w:t xml:space="preserve"> reward manipulation account better for the data compared to the model that includes only the effect of voluntary attention. </w:t>
       </w:r>
-      <w:commentRangeStart w:id="26"/>
+      <w:commentRangeStart w:id="27"/>
       <w:r>
         <w:t xml:space="preserve">This result further corroborates models of cognitive control </w:t>
       </w:r>
-      <w:commentRangeEnd w:id="26"/>
+      <w:commentRangeEnd w:id="27"/>
       <w:r>
         <w:rPr>
           <w:rStyle w:val="CommentReference"/>
         </w:rPr>
-        <w:commentReference w:id="26"/>
+        <w:commentReference w:id="27"/>
       </w:r>
       <w:r>
         <w:t xml:space="preserve">which posit motivation as the crucial component in the </w:t>
@@ -12755,41 +12787,38 @@
         <w:rPr>
           <w:noProof/>
         </w:rPr>
-        <w:t xml:space="preserve">(Hickey et al., 2010; Hickey, </w:t>
-      </w:r>
-      <w:r>
-        <w:rPr>
-          <w:noProof/>
-        </w:rPr>
+        <w:t>(Hickey et al., 2010; Hickey, Peelen, Hickey, &amp; Peelen, 2015)</w:t>
+      </w:r>
+      <w:r>
+        <w:fldChar w:fldCharType="end"/>
+      </w:r>
+      <w:r>
+        <w:t xml:space="preserve">. </w:t>
+      </w:r>
+      <w:commentRangeStart w:id="28"/>
+      <w:r>
+        <w:t xml:space="preserve">One of the possible explanations for this result is that it is due to </w:t>
+      </w:r>
+      <w:r>
         <w:lastRenderedPageBreak/>
-        <w:t>Peelen, Hickey, &amp; Peelen, 2015)</w:t>
-      </w:r>
-      <w:r>
-        <w:fldChar w:fldCharType="end"/>
-      </w:r>
-      <w:r>
-        <w:t xml:space="preserve">. </w:t>
-      </w:r>
-      <w:commentRangeStart w:id="27"/>
-      <w:r>
-        <w:t xml:space="preserve">One of the possible explanations for this result is that it is due to the high difficulty of our task. </w:t>
-      </w:r>
-      <w:commentRangeEnd w:id="27"/>
+        <w:t xml:space="preserve">the high difficulty of our task. </w:t>
+      </w:r>
+      <w:commentRangeEnd w:id="28"/>
       <w:r>
         <w:rPr>
           <w:rStyle w:val="CommentReference"/>
         </w:rPr>
-        <w:commentReference w:id="27"/>
+        <w:commentReference w:id="28"/>
       </w:r>
       <w:r>
         <w:t xml:space="preserve">As can be seen from the behavioral data, on average participants </w:t>
       </w:r>
-      <w:del w:id="28" w:author="Gilles Pourtois" w:date="2019-02-12T14:47:00Z">
+      <w:del w:id="29" w:author="Gilles Pourtois" w:date="2019-02-12T14:47:00Z">
         <w:r>
           <w:delText>were able to correctly detect only</w:delText>
         </w:r>
       </w:del>
-      <w:ins w:id="29" w:author="Gilles Pourtois" w:date="2019-02-12T14:47:00Z">
+      <w:ins w:id="30" w:author="Gilles Pourtois" w:date="2019-02-12T14:47:00Z">
         <w:r>
           <w:t>had</w:t>
         </w:r>
@@ -12797,12 +12826,12 @@
       <w:r>
         <w:t xml:space="preserve"> 60% </w:t>
       </w:r>
-      <w:ins w:id="30" w:author="Gilles Pourtois" w:date="2019-02-12T14:47:00Z">
+      <w:ins w:id="31" w:author="Gilles Pourtois" w:date="2019-02-12T14:47:00Z">
         <w:r>
           <w:t>correct responses</w:t>
         </w:r>
       </w:ins>
-      <w:del w:id="31" w:author="Gilles Pourtois" w:date="2019-02-12T14:47:00Z">
+      <w:del w:id="32" w:author="Gilles Pourtois" w:date="2019-02-12T14:47:00Z">
         <w:r>
           <w:delText>of dot movements</w:delText>
         </w:r>
@@ -12810,19 +12839,19 @@
       <w:r>
         <w:t xml:space="preserve">. </w:t>
       </w:r>
-      <w:commentRangeStart w:id="32"/>
+      <w:commentRangeStart w:id="33"/>
       <w:r>
         <w:t xml:space="preserve">Having this in mind, it is possible that our participants were already at the ceiling in terms of the allocation of attentional resources. This would suggest that there was no room for the further increase in the SSVEP amplitudes. However, it was possible to adaptively allocate less resources to certain features. </w:t>
       </w:r>
       <w:r>
         <w:t xml:space="preserve"> </w:t>
       </w:r>
-      <w:commentRangeEnd w:id="32"/>
+      <w:commentRangeEnd w:id="33"/>
       <w:r>
         <w:rPr>
           <w:rStyle w:val="CommentReference"/>
         </w:rPr>
-        <w:commentReference w:id="32"/>
+        <w:commentReference w:id="33"/>
       </w:r>
     </w:p>
     <w:p>
@@ -12909,7 +12938,7 @@
       <w:r>
         <w:t xml:space="preserve">his result is contrary to the prediction made </w:t>
       </w:r>
-      <w:commentRangeStart w:id="33"/>
+      <w:commentRangeStart w:id="34"/>
       <w:r>
         <w:t xml:space="preserve">by the value-based </w:t>
       </w:r>
@@ -12919,40 +12948,40 @@
       <w:r>
         <w:t>account, but in line with the prediction made by cognitive control models</w:t>
       </w:r>
-      <w:commentRangeEnd w:id="33"/>
+      <w:commentRangeEnd w:id="34"/>
       <w:r>
         <w:rPr>
           <w:rStyle w:val="CommentReference"/>
         </w:rPr>
-        <w:commentReference w:id="33"/>
+        <w:commentReference w:id="34"/>
       </w:r>
       <w:r>
         <w:t xml:space="preserve">. </w:t>
       </w:r>
-      <w:commentRangeStart w:id="34"/>
+      <w:commentRangeStart w:id="35"/>
       <w:r>
         <w:t xml:space="preserve">Namely, the value-driven attentional account posits that linking stimuli to high reward probability induces a long lasting attentional bias toward such stimuli. </w:t>
       </w:r>
-      <w:commentRangeEnd w:id="34"/>
+      <w:commentRangeEnd w:id="35"/>
       <w:r>
         <w:rPr>
           <w:rStyle w:val="CommentReference"/>
         </w:rPr>
-        <w:commentReference w:id="34"/>
+        <w:commentReference w:id="35"/>
       </w:r>
       <w:r>
         <w:t xml:space="preserve">However, our data suggests the opposite. Attention is flexibly </w:t>
       </w:r>
-      <w:commentRangeStart w:id="35"/>
+      <w:commentRangeStart w:id="36"/>
       <w:r>
         <w:t xml:space="preserve">deployed in order to maximize the probability of obtaining a reward, but then goes back to the baseline levels once the possibility of earning rewards is gone. </w:t>
       </w:r>
-      <w:commentRangeEnd w:id="35"/>
+      <w:commentRangeEnd w:id="36"/>
       <w:r>
         <w:rPr>
           <w:rStyle w:val="CommentReference"/>
         </w:rPr>
-        <w:commentReference w:id="35"/>
+        <w:commentReference w:id="36"/>
       </w:r>
     </w:p>
     <w:p>
@@ -12961,19 +12990,19 @@
         <w:ind w:firstLine="720"/>
         <w:jc w:val="both"/>
       </w:pPr>
-      <w:commentRangeStart w:id="36"/>
+      <w:commentRangeStart w:id="37"/>
       <w:r>
         <w:lastRenderedPageBreak/>
         <w:t xml:space="preserve">These results point to the importance of several factors in the allocation of attention based on goals and reward history. </w:t>
       </w:r>
-      <w:commentRangeEnd w:id="36"/>
+      <w:commentRangeEnd w:id="37"/>
       <w:r>
         <w:rPr>
           <w:rStyle w:val="CommentReference"/>
         </w:rPr>
-        <w:commentReference w:id="36"/>
-      </w:r>
-      <w:commentRangeStart w:id="37"/>
+        <w:commentReference w:id="37"/>
+      </w:r>
+      <w:commentRangeStart w:id="38"/>
       <w:r>
         <w:t xml:space="preserve">First, our electrophysiological measure displayed an interesting decoupling from the behavior. While the behavioral data seems to be in line with the persistent effect of reward history, the neural data suggests that this effect does not arise from the </w:t>
       </w:r>
@@ -12983,12 +13012,12 @@
       <w:r>
         <w:t xml:space="preserve">change in the amount of attention being allocated based on previous rewards. </w:t>
       </w:r>
-      <w:commentRangeEnd w:id="37"/>
+      <w:commentRangeEnd w:id="38"/>
       <w:r>
         <w:rPr>
           <w:rStyle w:val="CommentReference"/>
         </w:rPr>
-        <w:commentReference w:id="37"/>
+        <w:commentReference w:id="38"/>
       </w:r>
       <w:r>
         <w:t xml:space="preserve">This is contrast to some of the existing electrophysiological studies </w:t>
@@ -13024,7 +13053,7 @@
       <w:r>
         <w:t xml:space="preserve">Another important factor in the allocation of reward-guided attention is the type of the task used. </w:t>
       </w:r>
-      <w:commentRangeStart w:id="38"/>
+      <w:commentRangeStart w:id="39"/>
       <w:r>
         <w:t>O</w:t>
       </w:r>
@@ -13034,12 +13063,12 @@
       <w:r>
         <w:t xml:space="preserve">driven allocation of attention. </w:t>
       </w:r>
-      <w:commentRangeEnd w:id="38"/>
+      <w:commentRangeEnd w:id="39"/>
       <w:r>
         <w:rPr>
           <w:rStyle w:val="CommentReference"/>
         </w:rPr>
-        <w:commentReference w:id="38"/>
+        <w:commentReference w:id="39"/>
       </w:r>
       <w:r>
         <w:t xml:space="preserve">The tasks used in most studies only infer that the goals of participants have changed in the test phase, or that they are induced in the instruction prior to the experiment </w:t>
@@ -13071,35 +13100,35 @@
       <w:r>
         <w:t xml:space="preserve">, </w:t>
       </w:r>
-      <w:commentRangeStart w:id="39"/>
+      <w:commentRangeStart w:id="40"/>
       <w:r>
         <w:t>in the task in which participants have a goal on every trial, we did not observe the value-driven attentional bias in our measure of sustained attention</w:t>
       </w:r>
-      <w:commentRangeEnd w:id="39"/>
+      <w:commentRangeEnd w:id="40"/>
       <w:r>
         <w:rPr>
           <w:rStyle w:val="CommentReference"/>
         </w:rPr>
-        <w:commentReference w:id="39"/>
+        <w:commentReference w:id="40"/>
       </w:r>
       <w:r>
         <w:t xml:space="preserve">. We believe that such an experimental setup provides </w:t>
       </w:r>
-      <w:commentRangeStart w:id="40"/>
+      <w:commentRangeStart w:id="41"/>
       <w:r>
         <w:t xml:space="preserve">a more rigorous way of looking at the competition between the goal-driven and value-driven attention. </w:t>
       </w:r>
-      <w:commentRangeEnd w:id="40"/>
+      <w:commentRangeEnd w:id="41"/>
       <w:r>
         <w:rPr>
           <w:rStyle w:val="CommentReference"/>
         </w:rPr>
-        <w:commentReference w:id="40"/>
+        <w:commentReference w:id="41"/>
       </w:r>
       <w:r>
         <w:t xml:space="preserve">However, it is important to stress </w:t>
       </w:r>
-      <w:commentRangeStart w:id="41"/>
+      <w:commentRangeStart w:id="42"/>
       <w:r>
         <w:t>that our paradigm</w:t>
       </w:r>
@@ -13109,12 +13138,12 @@
       <w:r>
         <w:t xml:space="preserve">l-directed effects on attention, while the previous paradigm could have favored the value-driven effects. </w:t>
       </w:r>
-      <w:commentRangeEnd w:id="41"/>
+      <w:commentRangeEnd w:id="42"/>
       <w:r>
         <w:rPr>
           <w:rStyle w:val="CommentReference"/>
         </w:rPr>
-        <w:commentReference w:id="41"/>
+        <w:commentReference w:id="42"/>
       </w:r>
     </w:p>
     <w:p>
@@ -14430,7 +14459,7 @@
               </wp:anchor>
             </w:drawing>
           </mc:Choice>
-          <mc:Fallback xmlns:cx2="http://schemas.microsoft.com/office/drawing/2015/10/21/chartex" xmlns:cx3="http://schemas.microsoft.com/office/drawing/2016/5/9/chartex" xmlns:cx4="http://schemas.microsoft.com/office/drawing/2016/5/10/chartex" xmlns:cx5="http://schemas.microsoft.com/office/drawing/2016/5/11/chartex" xmlns:cx6="http://schemas.microsoft.com/office/drawing/2016/5/12/chartex" xmlns:cx7="http://schemas.microsoft.com/office/drawing/2016/5/13/chartex" xmlns:cx8="http://schemas.microsoft.com/office/drawing/2016/5/14/chartex" xmlns:aink="http://schemas.microsoft.com/office/drawing/2016/ink" xmlns:am3d="http://schemas.microsoft.com/office/drawing/2017/model3d" xmlns:w16cid="http://schemas.microsoft.com/office/word/2016/wordml/cid">
+          <mc:Fallback xmlns:w16cid="http://schemas.microsoft.com/office/word/2016/wordml/cid" xmlns:am3d="http://schemas.microsoft.com/office/drawing/2017/model3d" xmlns:aink="http://schemas.microsoft.com/office/drawing/2016/ink" xmlns:cx8="http://schemas.microsoft.com/office/drawing/2016/5/14/chartex" xmlns:cx7="http://schemas.microsoft.com/office/drawing/2016/5/13/chartex" xmlns:cx6="http://schemas.microsoft.com/office/drawing/2016/5/12/chartex" xmlns:cx5="http://schemas.microsoft.com/office/drawing/2016/5/11/chartex" xmlns:cx4="http://schemas.microsoft.com/office/drawing/2016/5/10/chartex" xmlns:cx3="http://schemas.microsoft.com/office/drawing/2016/5/9/chartex" xmlns:cx2="http://schemas.microsoft.com/office/drawing/2015/10/21/chartex">
             <w:pict>
               <v:group w14:anchorId="77543280" id="Group 16" o:spid="_x0000_s1026" style="position:absolute;margin-left:-48.4pt;margin-top:31.95pt;width:567.2pt;height:141.75pt;z-index:251676672;mso-position-horizontal-relative:margin;mso-width-relative:margin;mso-height-relative:margin" coordsize="88969,22104" o:gfxdata="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">
                 <v:group id="_x0000_s1027" style="position:absolute;left:44479;width:44490;height:22104" coordorigin="44479" coordsize="44489,22104" o:gfxdata="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">
@@ -16095,7 +16124,7 @@
               </wp:anchor>
             </w:drawing>
           </mc:Choice>
-          <mc:Fallback xmlns:cx2="http://schemas.microsoft.com/office/drawing/2015/10/21/chartex" xmlns:cx3="http://schemas.microsoft.com/office/drawing/2016/5/9/chartex" xmlns:cx4="http://schemas.microsoft.com/office/drawing/2016/5/10/chartex" xmlns:cx5="http://schemas.microsoft.com/office/drawing/2016/5/11/chartex" xmlns:cx6="http://schemas.microsoft.com/office/drawing/2016/5/12/chartex" xmlns:cx7="http://schemas.microsoft.com/office/drawing/2016/5/13/chartex" xmlns:cx8="http://schemas.microsoft.com/office/drawing/2016/5/14/chartex" xmlns:aink="http://schemas.microsoft.com/office/drawing/2016/ink" xmlns:am3d="http://schemas.microsoft.com/office/drawing/2017/model3d" xmlns:w16cid="http://schemas.microsoft.com/office/word/2016/wordml/cid">
+          <mc:Fallback xmlns:w16cid="http://schemas.microsoft.com/office/word/2016/wordml/cid" xmlns:am3d="http://schemas.microsoft.com/office/drawing/2017/model3d" xmlns:aink="http://schemas.microsoft.com/office/drawing/2016/ink" xmlns:cx8="http://schemas.microsoft.com/office/drawing/2016/5/14/chartex" xmlns:cx7="http://schemas.microsoft.com/office/drawing/2016/5/13/chartex" xmlns:cx6="http://schemas.microsoft.com/office/drawing/2016/5/12/chartex" xmlns:cx5="http://schemas.microsoft.com/office/drawing/2016/5/11/chartex" xmlns:cx4="http://schemas.microsoft.com/office/drawing/2016/5/10/chartex" xmlns:cx3="http://schemas.microsoft.com/office/drawing/2016/5/9/chartex" xmlns:cx2="http://schemas.microsoft.com/office/drawing/2015/10/21/chartex">
             <w:pict>
               <v:group w14:anchorId="478601FF" id="Group 17" o:spid="_x0000_s1026" style="position:absolute;margin-left:-55.9pt;margin-top:20.4pt;width:567.2pt;height:141.75pt;z-index:251674624;mso-width-relative:margin;mso-height-relative:margin" coordsize="88969,22104" o:gfxdata="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">
                 <v:group id="Group 9" o:spid="_x0000_s1027" style="position:absolute;width:44489;height:22104" coordsize="44489,22104" o:gfxdata="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">
@@ -16716,19 +16745,19 @@
         </w:rPr>
         <w:t xml:space="preserve"> </w:t>
       </w:r>
-      <w:commentRangeStart w:id="42"/>
+      <w:commentRangeStart w:id="43"/>
       <w:r>
         <w:rPr>
           <w:highlight w:val="yellow"/>
         </w:rPr>
         <w:t xml:space="preserve">Gilles </w:t>
       </w:r>
-      <w:commentRangeEnd w:id="42"/>
+      <w:commentRangeEnd w:id="43"/>
       <w:r>
         <w:rPr>
           <w:rStyle w:val="CommentReference"/>
         </w:rPr>
-        <w:commentReference w:id="42"/>
+        <w:commentReference w:id="43"/>
       </w:r>
       <w:r>
         <w:rPr>
@@ -18360,8 +18389,16 @@
         <w:rPr>
           <w:noProof/>
           <w:szCs w:val="24"/>
-        </w:rPr>
-        <w:t xml:space="preserve">Gelman, A., &amp; Rubin, D. B. (1992). Inference from Iterative Simulation Using Multiple Sequences. </w:t>
+          <w:lang w:val="nl-BE"/>
+        </w:rPr>
+        <w:t xml:space="preserve">Gelman, A., &amp; Rubin, D. B. (1992). </w:t>
+      </w:r>
+      <w:r>
+        <w:rPr>
+          <w:noProof/>
+          <w:szCs w:val="24"/>
+        </w:rPr>
+        <w:t xml:space="preserve">Inference from Iterative Simulation Using Multiple Sequences. </w:t>
       </w:r>
       <w:r>
         <w:rPr>
@@ -18818,8 +18855,16 @@
         <w:rPr>
           <w:noProof/>
           <w:szCs w:val="24"/>
-        </w:rPr>
-        <w:t xml:space="preserve">MacLean, M. H., &amp; Giesbrecht, B. (2015). Neural evidence reveals the rapid effects of reward history on selective attention. </w:t>
+          <w:lang w:val="nl-BE"/>
+        </w:rPr>
+        <w:t xml:space="preserve">MacLean, M. H., &amp; Giesbrecht, B. (2015). </w:t>
+      </w:r>
+      <w:r>
+        <w:rPr>
+          <w:noProof/>
+          <w:szCs w:val="24"/>
+        </w:rPr>
+        <w:t xml:space="preserve">Neural evidence reveals the rapid effects of reward history on selective attention. </w:t>
       </w:r>
       <w:r>
         <w:rPr>
@@ -19274,8 +19319,16 @@
         <w:rPr>
           <w:noProof/>
           <w:szCs w:val="24"/>
-        </w:rPr>
-        <w:t xml:space="preserve">Roelfsema, P. R., van Ooyen, A., &amp; Watanabe, T. (2010). Perceptual learning rules based on reinforcers and attention. </w:t>
+          <w:lang w:val="nl-BE"/>
+        </w:rPr>
+        <w:t xml:space="preserve">Roelfsema, P. R., van Ooyen, A., &amp; Watanabe, T. (2010). </w:t>
+      </w:r>
+      <w:r>
+        <w:rPr>
+          <w:noProof/>
+          <w:szCs w:val="24"/>
+        </w:rPr>
+        <w:t xml:space="preserve">Perceptual learning rules based on reinforcers and attention. </w:t>
       </w:r>
       <w:r>
         <w:rPr>
@@ -19396,6 +19449,7 @@
         <w:rPr>
           <w:noProof/>
           <w:szCs w:val="24"/>
+          <w:lang w:val="nl-BE"/>
         </w:rPr>
       </w:pPr>
       <w:r>
@@ -19411,6 +19465,7 @@
           <w:iCs/>
           <w:noProof/>
           <w:szCs w:val="24"/>
+          <w:lang w:val="nl-BE"/>
         </w:rPr>
         <w:t>Acta Psychologica</w:t>
       </w:r>
@@ -19418,6 +19473,7 @@
         <w:rPr>
           <w:noProof/>
           <w:szCs w:val="24"/>
+          <w:lang w:val="nl-BE"/>
         </w:rPr>
         <w:t xml:space="preserve">, </w:t>
       </w:r>
@@ -19427,6 +19483,7 @@
           <w:iCs/>
           <w:noProof/>
           <w:szCs w:val="24"/>
+          <w:lang w:val="nl-BE"/>
         </w:rPr>
         <w:t>135</w:t>
       </w:r>
@@ -19434,6 +19491,7 @@
         <w:rPr>
           <w:noProof/>
           <w:szCs w:val="24"/>
+          <w:lang w:val="nl-BE"/>
         </w:rPr>
         <w:t>(2), 77–99. https://doi.org/10.1016/j.actpsy.2010.02.006</w:t>
       </w:r>
@@ -19455,6 +19513,7 @@
         <w:rPr>
           <w:noProof/>
           <w:szCs w:val="24"/>
+          <w:lang w:val="nl-BE"/>
         </w:rPr>
         <w:t xml:space="preserve">Van der Does, A. J. W. (2002). </w:t>
       </w:r>
@@ -19464,8 +19523,18 @@
           <w:iCs/>
           <w:noProof/>
           <w:szCs w:val="24"/>
-        </w:rPr>
-        <w:t>Handleiding bij de Nederlandse versie van beck depression inventory—second edition (BDI-II-NL). [The Dutch version of the Beck depression inventory].</w:t>
+          <w:lang w:val="nl-BE"/>
+        </w:rPr>
+        <w:t xml:space="preserve">Handleiding bij de Nederlandse versie van beck depression inventory—second edition (BDI-II-NL). </w:t>
+      </w:r>
+      <w:r>
+        <w:rPr>
+          <w:i/>
+          <w:iCs/>
+          <w:noProof/>
+          <w:szCs w:val="24"/>
+        </w:rPr>
+        <w:t>[The Dutch version of the Beck depression inventory].</w:t>
       </w:r>
       <w:r>
         <w:rPr>
@@ -19754,7 +19823,7 @@
       </w:r>
     </w:p>
   </w:comment>
-  <w:comment w:id="6" w:author="Ivan Grahek" w:date="2019-02-09T14:04:00Z" w:initials="IG">
+  <w:comment w:id="6" w:author="Ivan Grahek" w:date="2019-05-03T17:27:00Z" w:initials="IG">
     <w:p>
       <w:pPr>
         <w:pStyle w:val="CommentText"/>
@@ -19766,11 +19835,16 @@
         <w:annotationRef/>
       </w:r>
       <w:r>
-        <w:t xml:space="preserve">We are thinking about adding the results with false alarms here as well. There is not much happening in there, so it might be better to just mention that in the main text and add the results in the supplementary materials. </w:t>
-      </w:r>
+        <w:t xml:space="preserve">Edit with the final </w:t>
+      </w:r>
+      <w:r>
+        <w:t>number</w:t>
+      </w:r>
+      <w:bookmarkStart w:id="7" w:name="_GoBack"/>
+      <w:bookmarkEnd w:id="7"/>
     </w:p>
   </w:comment>
-  <w:comment w:id="7" w:author="Ivan Grahek" w:date="2019-02-09T14:10:00Z" w:initials="IG">
+  <w:comment w:id="8" w:author="Ivan Grahek" w:date="2019-02-09T14:04:00Z" w:initials="IG">
     <w:p>
       <w:pPr>
         <w:pStyle w:val="CommentText"/>
@@ -19782,11 +19856,11 @@
         <w:annotationRef/>
       </w:r>
       <w:r>
-        <w:t xml:space="preserve">This table could be merged with Table 3 or moved to the supplementary materials. </w:t>
+        <w:t xml:space="preserve">We are thinking about adding the results with false alarms here as well. There is not much happening in there, so it might be better to just mention that in the main text and add the results in the supplementary materials. </w:t>
       </w:r>
     </w:p>
   </w:comment>
-  <w:comment w:id="8" w:author="Ivan Grahek" w:date="2019-02-09T14:08:00Z" w:initials="IG">
+  <w:comment w:id="9" w:author="Ivan Grahek" w:date="2019-02-09T14:10:00Z" w:initials="IG">
     <w:p>
       <w:pPr>
         <w:pStyle w:val="CommentText"/>
@@ -19798,11 +19872,11 @@
         <w:annotationRef/>
       </w:r>
       <w:r>
-        <w:t xml:space="preserve">The font in all of the graphs will be increased. </w:t>
+        <w:t xml:space="preserve">This table could be merged with Table 3 or moved to the supplementary materials. </w:t>
       </w:r>
     </w:p>
   </w:comment>
-  <w:comment w:id="9" w:author="Ivan Grahek" w:date="2019-03-15T10:32:00Z" w:initials="IG">
+  <w:comment w:id="10" w:author="Ivan Grahek" w:date="2019-02-09T14:08:00Z" w:initials="IG">
     <w:p>
       <w:pPr>
         <w:pStyle w:val="CommentText"/>
@@ -19814,11 +19888,11 @@
         <w:annotationRef/>
       </w:r>
       <w:r>
-        <w:t>Antonio: As a rule of thumb for the description of our results, we could look at the ER and be a bit more confident if ER &gt; 10. Anything between 3 and 10 could be “indicative of” or “suggesting” a difference, whereas 1 &lt; ER &lt; 3 indicates no reliable difference. What do you think? If you agree, we should write it somewhere in the methods.</w:t>
+        <w:t xml:space="preserve">The font in all of the graphs will be increased. </w:t>
       </w:r>
     </w:p>
   </w:comment>
-  <w:comment w:id="11" w:author="Gilles Pourtois" w:date="2019-02-12T14:28:00Z" w:initials="GP">
+  <w:comment w:id="11" w:author="Ivan Grahek" w:date="2019-03-15T10:32:00Z" w:initials="IG">
     <w:p>
       <w:pPr>
         <w:pStyle w:val="CommentText"/>
@@ -19830,11 +19904,11 @@
         <w:annotationRef/>
       </w:r>
       <w:r>
-        <w:t>Indeed, but then one can wonder about false alarms, right? And hence d primes or a better (more sensitive) behavioral measure maybe than the hit rate only.</w:t>
+        <w:t>Antonio: As a rule of thumb for the description of our results, we could look at the ER and be a bit more confident if ER &gt; 10. Anything between 3 and 10 could be “indicative of” or “suggesting” a difference, whereas 1 &lt; ER &lt; 3 indicates no reliable difference. What do you think? If you agree, we should write it somewhere in the methods.</w:t>
       </w:r>
     </w:p>
   </w:comment>
-  <w:comment w:id="12" w:author="Gilles Pourtois" w:date="2019-02-12T14:30:00Z" w:initials="GP">
+  <w:comment w:id="13" w:author="Gilles Pourtois" w:date="2019-02-12T14:28:00Z" w:initials="GP">
     <w:p>
       <w:pPr>
         <w:pStyle w:val="CommentText"/>
@@ -19846,11 +19920,11 @@
         <w:annotationRef/>
       </w:r>
       <w:r>
-        <w:t>Weird this, right? Isn’t the case that participants should improve more for high-rewarded color?</w:t>
+        <w:t>Indeed, but then one can wonder about false alarms, right? And hence d primes or a better (more sensitive) behavioral measure maybe than the hit rate only.</w:t>
       </w:r>
     </w:p>
   </w:comment>
-  <w:comment w:id="13" w:author="Ivan Grahek" w:date="2019-03-15T10:35:00Z" w:initials="IG">
+  <w:comment w:id="14" w:author="Gilles Pourtois" w:date="2019-02-12T14:30:00Z" w:initials="GP">
     <w:p>
       <w:pPr>
         <w:pStyle w:val="CommentText"/>
@@ -19862,52 +19936,46 @@
         <w:annotationRef/>
       </w:r>
       <w:r>
-        <w:t>Antonio: I wouldn’t over-interpret this finding, the ER is not very high (8.43).</w:t>
+        <w:t>Weird this, right? Isn’t the case that participants should improve more for high-rewarded color?</w:t>
       </w:r>
     </w:p>
   </w:comment>
-  <w:comment w:id="14" w:author="Gilles Pourtois" w:date="2019-02-12T14:31:00Z" w:initials="GP">
+  <w:comment w:id="15" w:author="Ivan Grahek" w:date="2019-03-15T10:35:00Z" w:initials="IG">
     <w:p>
       <w:pPr>
         <w:pStyle w:val="CommentText"/>
       </w:pPr>
       <w:r>
-        <w:t xml:space="preserve">Here, </w:t>
-      </w:r>
-      <w:r>
         <w:rPr>
           <w:rStyle w:val="CommentReference"/>
         </w:rPr>
         <w:annotationRef/>
       </w:r>
       <w:r>
-        <w:t xml:space="preserve">in the good direction, right? But then, when one considers accuracy as well, maybe there could be a speed-accuracy tradeoff imposed by your reward manipulation: you are faster with high reward (after baseline), but also more error prone, no? Wouldn’t be important to rule that out if possible?  </w:t>
+        <w:t>Antonio: I wouldn’t over-interpret this finding, the ER is not very high (8.43).</w:t>
       </w:r>
     </w:p>
   </w:comment>
-  <w:comment w:id="15" w:author="Ivan Grahek" w:date="2019-03-15T10:36:00Z" w:initials="IG">
+  <w:comment w:id="16" w:author="Gilles Pourtois" w:date="2019-02-12T14:31:00Z" w:initials="GP">
     <w:p>
       <w:pPr>
         <w:pStyle w:val="CommentText"/>
       </w:pPr>
       <w:r>
+        <w:t xml:space="preserve">Here, </w:t>
+      </w:r>
+      <w:r>
         <w:rPr>
           <w:rStyle w:val="CommentReference"/>
         </w:rPr>
         <w:annotationRef/>
       </w:r>
       <w:r>
-        <w:t>Antonio: Again, I wouldn’t over-interpret this finding (</w:t>
-      </w:r>
-      <w:r>
-        <w:t>ER = 7.20</w:t>
-      </w:r>
-      <w:r>
-        <w:t>).</w:t>
+        <w:t xml:space="preserve">in the good direction, right? But then, when one considers accuracy as well, maybe there could be a speed-accuracy tradeoff imposed by your reward manipulation: you are faster with high reward (after baseline), but also more error prone, no? Wouldn’t be important to rule that out if possible?  </w:t>
       </w:r>
     </w:p>
   </w:comment>
-  <w:comment w:id="16" w:author="Ivan Grahek" w:date="2019-05-03T15:41:00Z" w:initials="IG">
+  <w:comment w:id="17" w:author="Ivan Grahek" w:date="2019-03-15T10:36:00Z" w:initials="IG">
     <w:p>
       <w:pPr>
         <w:pStyle w:val="CommentText"/>
@@ -19919,13 +19987,29 @@
         <w:annotationRef/>
       </w:r>
       <w:r>
-        <w:t>@</w:t>
-      </w:r>
-      <w:r>
-        <w:t>Antonio these look amazing!!!</w:t>
-      </w:r>
-      <w:r>
-        <w:t xml:space="preserve"> Very well done </w:t>
+        <w:t>Antonio: Again, I wouldn’t over-interpret this finding (</w:t>
+      </w:r>
+      <w:r>
+        <w:t>ER = 7.20</w:t>
+      </w:r>
+      <w:r>
+        <w:t>).</w:t>
+      </w:r>
+    </w:p>
+  </w:comment>
+  <w:comment w:id="18" w:author="Ivan Grahek" w:date="2019-05-03T15:41:00Z" w:initials="IG">
+    <w:p>
+      <w:pPr>
+        <w:pStyle w:val="CommentText"/>
+      </w:pPr>
+      <w:r>
+        <w:rPr>
+          <w:rStyle w:val="CommentReference"/>
+        </w:rPr>
+        <w:annotationRef/>
+      </w:r>
+      <w:r>
+        <w:t xml:space="preserve">@Antonio these look amazing!!! Very well done </w:t>
       </w:r>
       <w:r>
         <w:sym w:font="Wingdings" w:char="F04A"/>
@@ -19954,10 +20038,7 @@
         <w:pStyle w:val="CommentText"/>
       </w:pPr>
       <w:r>
-        <w:t>A couple of minor points: it is not fully clear what red and blue are. Also, not sure if it is useful to separate into phases in graph B because they overlap so much anyways. Finally, I would go for the baseline-training-test terminology in the end, but we can talk this over once mo</w:t>
-      </w:r>
-      <w:r>
-        <w:t>re before we change the figure.</w:t>
+        <w:t>A couple of minor points: it is not fully clear what red and blue are. Also, not sure if it is useful to separate into phases in graph B because they overlap so much anyways. Finally, I would go for the baseline-training-test terminology in the end, but we can talk this over once more before we change the figure.</w:t>
       </w:r>
     </w:p>
     <w:p>
@@ -19974,7 +20055,7 @@
       </w:r>
     </w:p>
   </w:comment>
-  <w:comment w:id="18" w:author="Gilles Pourtois" w:date="2019-02-12T14:37:00Z" w:initials="GP">
+  <w:comment w:id="19" w:author="Gilles Pourtois" w:date="2019-02-12T14:37:00Z" w:initials="GP">
     <w:p>
       <w:pPr>
         <w:pStyle w:val="CommentText"/>
@@ -19987,22 +20068,6 @@
       </w:r>
       <w:r>
         <w:t xml:space="preserve">I don’t think so…you task measures competition between two stimuli that have variable reward values (high and low). In comparison, value-based attention capture is when goal and reward clash, and you see that despite the target (goal), the “unrelated”/distractor reward stimulus grabs attention. I don’t see how your experiment provides a conceptual replication of value based attention capture? </w:t>
-      </w:r>
-    </w:p>
-  </w:comment>
-  <w:comment w:id="19" w:author="Gilles Pourtois" w:date="2019-02-12T14:40:00Z" w:initials="GP">
-    <w:p>
-      <w:pPr>
-        <w:pStyle w:val="CommentText"/>
-      </w:pPr>
-      <w:r>
-        <w:rPr>
-          <w:rStyle w:val="CommentReference"/>
-        </w:rPr>
-        <w:annotationRef/>
-      </w:r>
-      <w:r>
-        <w:t>I don’t think it is a replication here: here you focus on feature-based attention, and competition between two stimuli both having some value.</w:t>
       </w:r>
     </w:p>
   </w:comment>
@@ -20018,11 +20083,11 @@
         <w:annotationRef/>
       </w:r>
       <w:r>
-        <w:t>Unclear to me if you can draw this conclusion.</w:t>
+        <w:t>I don’t think it is a replication here: here you focus on feature-based attention, and competition between two stimuli both having some value.</w:t>
       </w:r>
     </w:p>
   </w:comment>
-  <w:comment w:id="26" w:author="Gilles Pourtois" w:date="2019-02-12T14:42:00Z" w:initials="GP">
+  <w:comment w:id="21" w:author="Gilles Pourtois" w:date="2019-02-12T14:40:00Z" w:initials="GP">
     <w:p>
       <w:pPr>
         <w:pStyle w:val="CommentText"/>
@@ -20034,19 +20099,35 @@
         <w:annotationRef/>
       </w:r>
       <w:r>
-        <w:t>See my comment in intro: I don’t think this experiment here says anything about CC; well about attention, selection and value. I would rather avoid explanation in terms of CC and focus on attention (</w:t>
-      </w:r>
-      <w:proofErr w:type="spellStart"/>
-      <w:r>
-        <w:t>Desimone</w:t>
-      </w:r>
-      <w:proofErr w:type="spellEnd"/>
-      <w:r>
-        <w:t xml:space="preserve"> &amp; Duncan is probably the best model here, given the competition)</w:t>
+        <w:t>Unclear to me if you can draw this conclusion.</w:t>
       </w:r>
     </w:p>
   </w:comment>
-  <w:comment w:id="27" w:author="Gilles Pourtois" w:date="2019-02-12T14:44:00Z" w:initials="GP">
+  <w:comment w:id="27" w:author="Gilles Pourtois" w:date="2019-02-12T14:42:00Z" w:initials="GP">
+    <w:p>
+      <w:pPr>
+        <w:pStyle w:val="CommentText"/>
+      </w:pPr>
+      <w:r>
+        <w:rPr>
+          <w:rStyle w:val="CommentReference"/>
+        </w:rPr>
+        <w:annotationRef/>
+      </w:r>
+      <w:r>
+        <w:t>See my comment in intro: I don’t think this experiment here says anything about CC; well about attention, selection and value. I would rather avoid explanation in terms of CC and focus on attention (</w:t>
+      </w:r>
+      <w:proofErr w:type="spellStart"/>
+      <w:r>
+        <w:t>Desimone</w:t>
+      </w:r>
+      <w:proofErr w:type="spellEnd"/>
+      <w:r>
+        <w:t xml:space="preserve"> &amp; Duncan is probably the best model here, given the competition)</w:t>
+      </w:r>
+    </w:p>
+  </w:comment>
+  <w:comment w:id="28" w:author="Gilles Pourtois" w:date="2019-02-12T14:44:00Z" w:initials="GP">
     <w:p>
       <w:pPr>
         <w:pStyle w:val="CommentText"/>
@@ -20088,7 +20169,7 @@
       </w:r>
     </w:p>
   </w:comment>
-  <w:comment w:id="32" w:author="Gilles Pourtois" w:date="2019-02-12T14:47:00Z" w:initials="GP">
+  <w:comment w:id="33" w:author="Gilles Pourtois" w:date="2019-02-12T14:47:00Z" w:initials="GP">
     <w:p>
       <w:pPr>
         <w:pStyle w:val="CommentText"/>
@@ -20101,22 +20182,6 @@
       </w:r>
       <w:r>
         <w:t xml:space="preserve">I think it is implausible…and cannot also explain why then you found an effect/change for the low reward stimulus across phases. </w:t>
-      </w:r>
-    </w:p>
-  </w:comment>
-  <w:comment w:id="33" w:author="Gilles Pourtois" w:date="2019-02-12T15:02:00Z" w:initials="GP">
-    <w:p>
-      <w:pPr>
-        <w:pStyle w:val="CommentText"/>
-      </w:pPr>
-      <w:r>
-        <w:rPr>
-          <w:rStyle w:val="CommentReference"/>
-        </w:rPr>
-        <w:annotationRef/>
-      </w:r>
-      <w:r>
-        <w:t>Not sure about the accuracy of this</w:t>
       </w:r>
     </w:p>
   </w:comment>
@@ -20132,11 +20197,11 @@
         <w:annotationRef/>
       </w:r>
       <w:r>
-        <w:t>Not true this. Value-based attention capture is never explored for competition between different “valued” stimuli (low vs. high), like you have done here. It is always a competition between target (without any value) and a reward or punishment-related stimulus used primarily as distractor. So it appears hard to dismiss value-based capture and favor CC account, which makes no/little sense here. Where and how do you measure CC with this task?</w:t>
+        <w:t>Not sure about the accuracy of this</w:t>
       </w:r>
     </w:p>
   </w:comment>
-  <w:comment w:id="35" w:author="Gilles Pourtois" w:date="2019-02-12T15:05:00Z" w:initials="GP">
+  <w:comment w:id="35" w:author="Gilles Pourtois" w:date="2019-02-12T15:02:00Z" w:initials="GP">
     <w:p>
       <w:pPr>
         <w:pStyle w:val="CommentText"/>
@@ -20148,11 +20213,11 @@
         <w:annotationRef/>
       </w:r>
       <w:r>
-        <w:t xml:space="preserve">What you should stress here is the suppression of low reward, probably to deal with the competition. Looks like this is how your visual cortex solves this competition. The two stimuli are important and they compete for selection; a “control” mechanism downplays the processing of the low-reward one.  </w:t>
+        <w:t>Not true this. Value-based attention capture is never explored for competition between different “valued” stimuli (low vs. high), like you have done here. It is always a competition between target (without any value) and a reward or punishment-related stimulus used primarily as distractor. So it appears hard to dismiss value-based capture and favor CC account, which makes no/little sense here. Where and how do you measure CC with this task?</w:t>
       </w:r>
     </w:p>
   </w:comment>
-  <w:comment w:id="36" w:author="Gilles Pourtois" w:date="2019-02-12T15:07:00Z" w:initials="GP">
+  <w:comment w:id="36" w:author="Gilles Pourtois" w:date="2019-02-12T15:05:00Z" w:initials="GP">
     <w:p>
       <w:pPr>
         <w:pStyle w:val="CommentText"/>
@@ -20164,11 +20229,11 @@
         <w:annotationRef/>
       </w:r>
       <w:r>
-        <w:t>Unsure about this again. What you measure here is competition between 2 value-based stimuli, not between goal and value.</w:t>
+        <w:t xml:space="preserve">What you should stress here is the suppression of low reward, probably to deal with the competition. Looks like this is how your visual cortex solves this competition. The two stimuli are important and they compete for selection; a “control” mechanism downplays the processing of the low-reward one.  </w:t>
       </w:r>
     </w:p>
   </w:comment>
-  <w:comment w:id="37" w:author="Gilles Pourtois" w:date="2019-02-12T15:08:00Z" w:initials="GP">
+  <w:comment w:id="37" w:author="Gilles Pourtois" w:date="2019-02-12T15:07:00Z" w:initials="GP">
     <w:p>
       <w:pPr>
         <w:pStyle w:val="CommentText"/>
@@ -20180,11 +20245,11 @@
         <w:annotationRef/>
       </w:r>
       <w:r>
-        <w:t>At the behavioral level you see slower RTs for low reward than high reward. Why could that not result from the suppression effect at the neurophysiological/SSVEP level? In other words, are you really sure EEG and behavior show different effects?</w:t>
+        <w:t>Unsure about this again. What you measure here is competition between 2 value-based stimuli, not between goal and value.</w:t>
       </w:r>
     </w:p>
   </w:comment>
-  <w:comment w:id="38" w:author="Gilles Pourtois" w:date="2019-02-12T15:10:00Z" w:initials="GP">
+  <w:comment w:id="38" w:author="Gilles Pourtois" w:date="2019-02-12T15:08:00Z" w:initials="GP">
     <w:p>
       <w:pPr>
         <w:pStyle w:val="CommentText"/>
@@ -20196,7 +20261,7 @@
         <w:annotationRef/>
       </w:r>
       <w:r>
-        <w:t xml:space="preserve">Unclear to me which result of your study shows this? </w:t>
+        <w:t>At the behavioral level you see slower RTs for low reward than high reward. Why could that not result from the suppression effect at the neurophysiological/SSVEP level? In other words, are you really sure EEG and behavior show different effects?</w:t>
       </w:r>
     </w:p>
   </w:comment>
@@ -20212,11 +20277,11 @@
         <w:annotationRef/>
       </w:r>
       <w:r>
-        <w:t xml:space="preserve">In value-based attention capture, participants have always a specific goal active on each and every trial = find the target in the array/display, and ignore the distractor (if any). So you design is not better or controlling this better I think. </w:t>
+        <w:t xml:space="preserve">Unclear to me which result of your study shows this? </w:t>
       </w:r>
     </w:p>
   </w:comment>
-  <w:comment w:id="40" w:author="Gilles Pourtois" w:date="2019-02-12T15:11:00Z" w:initials="GP">
+  <w:comment w:id="40" w:author="Gilles Pourtois" w:date="2019-02-12T15:10:00Z" w:initials="GP">
     <w:p>
       <w:pPr>
         <w:pStyle w:val="CommentText"/>
@@ -20228,19 +20293,11 @@
         <w:annotationRef/>
       </w:r>
       <w:r>
-        <w:t xml:space="preserve">I would kindly disagree and </w:t>
-      </w:r>
-      <w:proofErr w:type="spellStart"/>
-      <w:r>
-        <w:t>Theeuwes</w:t>
-      </w:r>
-      <w:proofErr w:type="spellEnd"/>
-      <w:r>
-        <w:t xml:space="preserve"> and Anderson too probably ;-) You cannot compare peers and apples. The difference between your design and the classical value-based capture ought to be better presented in order to better appraise the novelty of your results and this without challenging value-based attention capture preferably.</w:t>
+        <w:t xml:space="preserve">In value-based attention capture, participants have always a specific goal active on each and every trial = find the target in the array/display, and ignore the distractor (if any). So you design is not better or controlling this better I think. </w:t>
       </w:r>
     </w:p>
   </w:comment>
-  <w:comment w:id="41" w:author="Gilles Pourtois" w:date="2019-02-12T15:13:00Z" w:initials="GP">
+  <w:comment w:id="41" w:author="Gilles Pourtois" w:date="2019-02-12T15:11:00Z" w:initials="GP">
     <w:p>
       <w:pPr>
         <w:pStyle w:val="CommentText"/>
@@ -20252,11 +20309,35 @@
         <w:annotationRef/>
       </w:r>
       <w:r>
-        <w:t>Unclear to me this</w:t>
+        <w:t xml:space="preserve">I would kindly disagree and </w:t>
+      </w:r>
+      <w:proofErr w:type="spellStart"/>
+      <w:r>
+        <w:t>Theeuwes</w:t>
+      </w:r>
+      <w:proofErr w:type="spellEnd"/>
+      <w:r>
+        <w:t xml:space="preserve"> and Anderson too probably ;-) You cannot compare peers and apples. The difference between your design and the classical value-based capture ought to be better presented in order to better appraise the novelty of your results and this without challenging value-based attention capture preferably.</w:t>
       </w:r>
     </w:p>
   </w:comment>
-  <w:comment w:id="42" w:author="Ivan Grahek" w:date="2019-02-09T14:15:00Z" w:initials="IG">
+  <w:comment w:id="42" w:author="Gilles Pourtois" w:date="2019-02-12T15:13:00Z" w:initials="GP">
+    <w:p>
+      <w:pPr>
+        <w:pStyle w:val="CommentText"/>
+      </w:pPr>
+      <w:r>
+        <w:rPr>
+          <w:rStyle w:val="CommentReference"/>
+        </w:rPr>
+        <w:annotationRef/>
+      </w:r>
+      <w:r>
+        <w:t>Unclear to me this</w:t>
+      </w:r>
+    </w:p>
+  </w:comment>
+  <w:comment w:id="43" w:author="Ivan Grahek" w:date="2019-02-09T14:15:00Z" w:initials="IG">
     <w:p>
       <w:pPr>
         <w:pStyle w:val="CommentText"/>
@@ -20283,6 +20364,7 @@
   <w15:commentEx w15:paraId="1D5920D4" w15:done="0"/>
   <w15:commentEx w15:paraId="46D87FA9" w15:done="0"/>
   <w15:commentEx w15:paraId="2AD44FAB" w15:done="0"/>
+  <w15:commentEx w15:paraId="1DE830FD" w15:done="0"/>
   <w15:commentEx w15:paraId="7EE80669" w15:done="0"/>
   <w15:commentEx w15:paraId="08DA60F3" w15:done="0"/>
   <w15:commentEx w15:paraId="00A9CCF1" w15:done="0"/>
@@ -20485,7 +20567,7 @@
             <w:noProof/>
             <w:szCs w:val="24"/>
           </w:rPr>
-          <w:t>27</w:t>
+          <w:t>24</w:t>
         </w:r>
         <w:r>
           <w:rPr>
@@ -24482,6 +24564,7 @@
   <w:style w:type="character" w:default="1" w:styleId="DefaultParagraphFont">
     <w:name w:val="Default Paragraph Font"/>
     <w:uiPriority w:val="1"/>
+    <w:semiHidden/>
     <w:unhideWhenUsed/>
   </w:style>
   <w:style w:type="table" w:default="1" w:styleId="TableNormal">
@@ -25266,7 +25349,7 @@
 </file>
 
 <file path=customXml/itemProps1.xml><?xml version="1.0" encoding="utf-8"?>
-<ds:datastoreItem xmlns:ds="http://schemas.openxmlformats.org/officeDocument/2006/customXml" ds:itemID="{D8E33CF3-F360-427E-9F0B-7C964191D076}">
+<ds:datastoreItem xmlns:ds="http://schemas.openxmlformats.org/officeDocument/2006/customXml" ds:itemID="{297F854B-3C39-42CA-8DCD-5758ADC91494}">
   <ds:schemaRefs>
     <ds:schemaRef ds:uri="http://schemas.openxmlformats.org/officeDocument/2006/bibliography"/>
   </ds:schemaRefs>

</xml_diff>

<commit_message>
changes to the introduction
</commit_message>
<xml_diff>
--- a/manuscript/SSVEPs&Reward_manuscript.docx
+++ b/manuscript/SSVEPs&Reward_manuscript.docx
@@ -347,226 +347,134 @@
     </w:p>
     <w:p>
       <w:pPr>
+        <w:rPr>
+          <w:b/>
+        </w:rPr>
+      </w:pPr>
+      <w:r>
+        <w:rPr>
+          <w:b/>
+        </w:rPr>
+        <w:t>Restructuring:</w:t>
+      </w:r>
+    </w:p>
+    <w:p>
+      <w:pPr>
+        <w:pStyle w:val="ListParagraph"/>
+        <w:numPr>
+          <w:ilvl w:val="0"/>
+          <w:numId w:val="43"/>
+        </w:numPr>
+      </w:pPr>
+      <w:r>
+        <w:t>Selective attention – goal-directed vs. stimulus-driven</w:t>
+      </w:r>
+    </w:p>
+    <w:p>
+      <w:pPr>
+        <w:pStyle w:val="ListParagraph"/>
+        <w:numPr>
+          <w:ilvl w:val="0"/>
+          <w:numId w:val="43"/>
+        </w:numPr>
+      </w:pPr>
+      <w:r>
+        <w:t>Reward prospect improves attention: Engelman &amp; Pessoa; Krebs, etc. (goal-directed)</w:t>
+      </w:r>
+    </w:p>
+    <w:p>
+      <w:pPr>
+        <w:pStyle w:val="ListParagraph"/>
+        <w:numPr>
+          <w:ilvl w:val="0"/>
+          <w:numId w:val="43"/>
+        </w:numPr>
+      </w:pPr>
+      <w:r>
+        <w:t>Attention driven by reward even when it is in collision with the goals (Anderson, etc.)</w:t>
+      </w:r>
+    </w:p>
+    <w:p>
+      <w:pPr>
+        <w:pStyle w:val="ListParagraph"/>
+        <w:numPr>
+          <w:ilvl w:val="0"/>
+          <w:numId w:val="43"/>
+        </w:numPr>
+      </w:pPr>
+      <w:r>
+        <w:t>Neural mechanisms of reward-based improvements are not clear</w:t>
+      </w:r>
+    </w:p>
+    <w:p>
+      <w:pPr>
+        <w:pStyle w:val="ListParagraph"/>
+        <w:numPr>
+          <w:ilvl w:val="0"/>
+          <w:numId w:val="43"/>
+        </w:numPr>
+      </w:pPr>
+      <w:r>
+        <w:t>Theories (Roelfsema, Anderson, Chellazi, Theeuwes, etc.) suggest that the improvements should go through the facilitation of the processing of targets and suppression of the distractors</w:t>
+      </w:r>
+    </w:p>
+    <w:p>
+      <w:pPr>
+        <w:pStyle w:val="ListParagraph"/>
+        <w:numPr>
+          <w:ilvl w:val="0"/>
+          <w:numId w:val="43"/>
+        </w:numPr>
+      </w:pPr>
+      <w:r>
+        <w:t>There is some evidence for the improved early processing of the reward-related stimuli (EEG studies, MEG, fMRI)</w:t>
+      </w:r>
+    </w:p>
+    <w:p>
+      <w:pPr>
+        <w:pStyle w:val="ListParagraph"/>
+        <w:numPr>
+          <w:ilvl w:val="0"/>
+          <w:numId w:val="43"/>
+        </w:numPr>
+      </w:pPr>
+      <w:r>
+        <w:t>These studies were not able to directly test the simultaneous competition between targets and distractors for attention</w:t>
+      </w:r>
+    </w:p>
+    <w:p>
+      <w:pPr>
+        <w:pStyle w:val="ListParagraph"/>
+        <w:numPr>
+          <w:ilvl w:val="0"/>
+          <w:numId w:val="43"/>
+        </w:numPr>
+      </w:pPr>
+      <w:r>
+        <w:t xml:space="preserve">Here we investigate how features linked to different reward schedules compete for goal-directed attention. Further, we investigate how this competition looks like when rewards are no longer available. In this way we test the idea that higher rewards should lead to increased deployment of attention. We also test the idea that the features previously linked to high rewards will draw attention even when there are no more rewards in the environment. </w:t>
+      </w:r>
+    </w:p>
+    <w:p>
+      <w:pPr>
+        <w:pStyle w:val="ListParagraph"/>
+        <w:numPr>
+          <w:ilvl w:val="0"/>
+          <w:numId w:val="43"/>
+        </w:numPr>
+      </w:pPr>
+      <w:r>
+        <w:t xml:space="preserve">In order to do so we use the SSVEPs in a three-part experiment. </w:t>
+      </w:r>
+    </w:p>
+    <w:p/>
+    <w:p/>
+    <w:p/>
+    <w:p>
+      <w:pPr>
         <w:spacing w:line="480" w:lineRule="auto"/>
         <w:ind w:firstLine="720"/>
         <w:jc w:val="both"/>
       </w:pPr>
-      <w:r>
-        <w:t xml:space="preserve">Selective attention is crucial for adaptive behavior </w:t>
-      </w:r>
-      <w:r>
-        <w:t>as</w:t>
-      </w:r>
-      <w:r>
-        <w:t xml:space="preserve"> it enables </w:t>
-      </w:r>
-      <w:r>
-        <w:t xml:space="preserve">enhanced processing of relevant stimuli in our environment, as well as the suppression of irrelevant </w:t>
-      </w:r>
-      <w:r>
-        <w:t>stimuli</w:t>
-      </w:r>
-      <w:r>
-        <w:t xml:space="preserve"> </w:t>
-      </w:r>
-      <w:r>
-        <w:fldChar w:fldCharType="begin" w:fldLock="1"/>
-      </w:r>
-      <w:r>
-        <w:instrText>ADDIN CSL_CITATION {"citationItems":[{"id":"ITEM-1","itemData":{"DOI":"10.1146/annurev.ne.18.030195.001205","ISBN":"0147-006X (Print) 0147-006X (Linking)","ISSN":"0147-006X","PMID":"7605061","abstract":"The two basic phenomena that define the problem of visual attention can be illustrated in a simple example. Consider the arrays shown in each panel of Figure 1. In a typical experiment, before the arrays were presented, subjects would be asked to report letters ... \\n","author":[{"dropping-particle":"","family":"Desimone","given":"R.","non-dropping-particle":"","parse-names":false,"suffix":""},{"dropping-particle":"","family":"Duncan","given":"J.","non-dropping-particle":"","parse-names":false,"suffix":""}],"container-title":"Annual Review of Neuroscience","id":"ITEM-1","issue":"1","issued":{"date-parts":[["1995"]]},"page":"193-222","title":"Neural Mechanisms of Selective Visual","type":"article-journal","volume":"18"},"uris":["http://www.mendeley.com/documents/?uuid=7a17877d-9453-418b-8eb0-98ee5053647a"]},{"id":"ITEM-2","itemData":{"DOI":"10.1146/annurev.psych.093008.100427","ISBN":"1545-2085 (Electronic)\\n0066-4308 (Linking)","ISSN":"0066-4308","PMID":"19575619","abstract":"Attention is a core property of all perceptual and cognitive operations. Given limited capacity to process competing options, attentional mechanisms select, modulate, and sustain focus on information most relevant for behavior. A significant problem, however, is that attention is so ubiquitous that it is unwieldy to study. We propose a taxonomy based on the types of information that attention operates over—the targets of attention. At the broadest level, the taxonomy distinguishes between external attention and internal attention. External attention refers to the selection and modulation of sensory information. External attention selects locations in space, points in time, or modality-specific input. Such perceptual attention can also select features defined across any of these dimensions, or object representations that integrate over space, time, and modality. Internal attention refers to the selection, modulation, and maintenance of internally generated information, such as task rules, responses, long-t...","author":[{"dropping-particle":"","family":"Chun","given":"Marvin M.","non-dropping-particle":"","parse-names":false,"suffix":""},{"dropping-particle":"","family":"Golomb","given":"Julie D.","non-dropping-particle":"","parse-names":false,"suffix":""},{"dropping-particle":"","family":"Turk-Browne","given":"Nicholas B.","non-dropping-particle":"","parse-names":false,"suffix":""}],"container-title":"Annual Review of Psychology","id":"ITEM-2","issue":"1","issued":{"date-parts":[["2011"]]},"page":"73-101","title":"A Taxonomy of External and Internal Attention","type":"article-journal","volume":"62"},"uris":["http://www.mendeley.com/documents/?uuid=5e4f19ef-76d4-4ce3-86b1-193c5d86c134"]},{"id":"ITEM-3","itemData":{"DOI":"10.1080/00335558008248231","ISBN":"0033-555X (Print) 0033-555X (Linking)","ISSN":"0033555X","PMID":"7367577","abstract":"Bartlett viewed thinking as a high level skill exhibiting ballistic properties that he called its \"point of no return\". This paper explores one aspect of cognition through the use of a simple model task in which human subjects are asked to commit attention to a position in visual space other than fixation. This instruction is executed by orienting a covert (attentional) mechanism that seems sufficiently time locked to external events that its trajectory can be traced across the visual field in terms of momentary changes in the efficiency of detecting stimuli. A comparison of results obtained with alert monkeys, brain injured and normal human subjects shows the relationship of this covert system to saccadic eye movements and to various brain systems controlling perception and motion. In accordance with Bartlett's insight, the possibility is explored that similar principles apply to orienting of attention toward sensory input and orienting to the semantic structures used in thinking.","author":[{"dropping-particle":"","family":"Posner","given":"M. I.","non-dropping-particle":"","parse-names":false,"suffix":""}],"container-title":"The Quarterly journal of experimental psychology","id":"ITEM-3","issue":"1","issued":{"date-parts":[["1980"]]},"page":"3-25","title":"Orienting of attention.","type":"article-journal","volume":"32"},"uris":["http://www.mendeley.com/documents/?uuid=a28b535e-6287-46b1-b388-80539f88c3cf"]}],"mendeley":{"formattedCitation":"(Chun, Golomb, &amp; Turk-Browne, 2011; Desimone &amp; Duncan, 1995; Posner, 1980)","manualFormatting":"(Chun, Golomb, &amp; Turk-Browne, 2011; Desimone &amp; Duncan, 1995)","plainTextFormattedCitation":"(Chun, Golomb, &amp; Turk-Browne, 2011; Desimone &amp; Duncan, 1995; Posner, 1980)","previouslyFormattedCitation":"(Chun, Golomb, &amp; Turk-Browne, 2011; Desimone &amp; Duncan, 1995; Posner, 1980)"},"properties":{"noteIndex":0},"schema":"https://github.com/citation-style-language/schema/raw/master/csl-citation.json"}</w:instrText>
-      </w:r>
-      <w:r>
-        <w:fldChar w:fldCharType="separate"/>
-      </w:r>
-      <w:r>
-        <w:rPr>
-          <w:noProof/>
-        </w:rPr>
-        <w:t>(Chun, Golomb, &amp; Turk-Browne, 2011; Desimone &amp; Duncan, 1995)</w:t>
-      </w:r>
-      <w:r>
-        <w:fldChar w:fldCharType="end"/>
-      </w:r>
-      <w:r>
-        <w:t xml:space="preserve">. </w:t>
-      </w:r>
-      <w:r>
-        <w:t>This selection depend</w:t>
-      </w:r>
-      <w:r>
-        <w:t>s</w:t>
-      </w:r>
-      <w:r>
-        <w:t xml:space="preserve"> on t</w:t>
-      </w:r>
-      <w:r>
-        <w:t>he physical salience of a stimulus</w:t>
-      </w:r>
-      <w:r>
-        <w:t xml:space="preserve"> (e.g., a loud noise)</w:t>
-      </w:r>
-      <w:r>
-        <w:t xml:space="preserve"> or on </w:t>
-      </w:r>
-      <w:r>
-        <w:t xml:space="preserve">people’s </w:t>
-      </w:r>
-      <w:r>
-        <w:t xml:space="preserve">current goals </w:t>
-      </w:r>
-      <w:r>
-        <w:fldChar w:fldCharType="begin" w:fldLock="1"/>
-      </w:r>
-      <w:r>
-        <w:instrText>ADDIN CSL_CITATION {"citationItems":[{"id":"ITEM-1","itemData":{"DOI":"10.1038/nrn755","ISSN":"14710048","author":[{"dropping-particle":"","family":"Corbetta","given":"Maurizio","non-dropping-particle":"","parse-names":false,"suffix":""},{"dropping-particle":"","family":"Shulman","given":"Gordon L.","non-dropping-particle":"","parse-names":false,"suffix":""}],"container-title":"Nature Reviews Neuroscience","id":"ITEM-1","issue":"3","issued":{"date-parts":[["2002"]]},"page":"215-229","title":"Control of Goal-Directed and Stimulus-Driven Attention in the Brain","type":"article-journal","volume":"3"},"uris":["http://www.mendeley.com/documents/?uuid=4cf2fe62-db54-48b8-8063-00480a1d9139"]},{"id":"ITEM-2","itemData":{"DOI":"10.1080/00335558008248231","ISBN":"0033-555X (Print) 0033-555X (Linking)","ISSN":"0033555X","PMID":"7367577","abstract":"Bartlett viewed thinking as a high level skill exhibiting ballistic properties that he called its \"point of no return\". This paper explores one aspect of cognition through the use of a simple model task in which human subjects are asked to commit attention to a position in visual space other than fixation. This instruction is executed by orienting a covert (attentional) mechanism that seems sufficiently time locked to external events that its trajectory can be traced across the visual field in terms of momentary changes in the efficiency of detecting stimuli. A comparison of results obtained with alert monkeys, brain injured and normal human subjects shows the relationship of this covert system to saccadic eye movements and to various brain systems controlling perception and motion. In accordance with Bartlett's insight, the possibility is explored that similar principles apply to orienting of attention toward sensory input and orienting to the semantic structures used in thinking.","author":[{"dropping-particle":"","family":"Posner","given":"M. I.","non-dropping-particle":"","parse-names":false,"suffix":""}],"container-title":"The Quarterly journal of experimental psychology","id":"ITEM-2","issue":"1","issued":{"date-parts":[["1980"]]},"page":"3-25","title":"Orienting of attention.","type":"article-journal","volume":"32"},"uris":["http://www.mendeley.com/documents/?uuid=a28b535e-6287-46b1-b388-80539f88c3cf"]},{"id":"ITEM-3","itemData":{"DOI":"10.1016/j.actpsy.2010.02.006","ISBN":"1873-6297 (Electronic)\\r0001-6918 (Linking)","ISSN":"00016918","PMID":"20507828","abstract":"The present paper argues for the notion that when attention is spread across the visual field in the first sweep of information through the brain visual selection is completely stimulus-driven. Only later in time, through recurrent feedback processing, volitional control based on expectancy and goal set will bias visual selection in a top-down manner. Here we review behavioral evidence as well as evidence from ERP, fMRI, TMS and single cell recording consistent with stimulus-driven selection. Alternative viewpoints that assume a large role for top-down processing are discussed. It is argued that in most cases evidence supporting top-down control on visual selection in fact demonstrates top-down control on processes occurring later in time, following initial selection. We conclude that top-down knowledge regarding non-spatial features of the objects cannot alter the initial selection priority. Only by adjusting the size of the attentional window, the initial sweep of information through the brain may be altered in a top-down way. ?? 2010 Elsevier B.V.","author":[{"dropping-particle":"","family":"Theeuwes","given":"Jan","non-dropping-particle":"","parse-names":false,"suffix":""}],"container-title":"Acta Psychologica","id":"ITEM-3","issue":"2","issued":{"date-parts":[["2010"]]},"page":"77-99","title":"Top-down and bottom-up control of visual selection","type":"article-journal","volume":"135"},"uris":["http://www.mendeley.com/documents/?uuid=0ac66828-1bf9-4034-a468-b5c26da3c400"]}],"mendeley":{"formattedCitation":"(Corbetta &amp; Shulman, 2002; Posner, 1980; Theeuwes, 2010)","manualFormatting":"(e.g., searching for our keys; Corbetta &amp; Shulman, 2002; Posner, 1980; Theeuwes, 2010)","plainTextFormattedCitation":"(Corbetta &amp; Shulman, 2002; Posner, 1980; Theeuwes, 2010)","previouslyFormattedCitation":"(Corbetta &amp; Shulman, 2002; Posner, 1980; Theeuwes, 2010)"},"properties":{"noteIndex":0},"schema":"https://github.com/citation-style-language/schema/raw/master/csl-citation.json"}</w:instrText>
-      </w:r>
-      <w:r>
-        <w:fldChar w:fldCharType="separate"/>
-      </w:r>
-      <w:r>
-        <w:rPr>
-          <w:noProof/>
-        </w:rPr>
-        <w:t>(</w:t>
-      </w:r>
-      <w:r>
-        <w:rPr>
-          <w:noProof/>
-        </w:rPr>
-        <w:t xml:space="preserve">e.g., searching for our keys; </w:t>
-      </w:r>
-      <w:r>
-        <w:rPr>
-          <w:noProof/>
-        </w:rPr>
-        <w:t>Corbetta &amp; Shulman, 2002; Posner, 1980; Theeuwes, 2010)</w:t>
-      </w:r>
-      <w:r>
-        <w:fldChar w:fldCharType="end"/>
-      </w:r>
-      <w:r>
-        <w:t xml:space="preserve">. </w:t>
-      </w:r>
-      <w:r>
-        <w:t>R</w:t>
-      </w:r>
-      <w:r>
-        <w:t xml:space="preserve">ecent research on the influence of reward history on visual selective attention has provided a potential third mechanism </w:t>
-      </w:r>
-      <w:r>
-        <w:t>which</w:t>
-      </w:r>
-      <w:r>
-        <w:t xml:space="preserve"> guides attention </w:t>
-      </w:r>
-      <w:r>
-        <w:fldChar w:fldCharType="begin" w:fldLock="1"/>
-      </w:r>
-      <w:r>
-        <w:instrText>ADDIN CSL_CITATION {"citationItems":[{"id":"ITEM-1","itemData":{"DOI":"10.1016/j.tics.2012.06.010","ISBN":"1364-6613","ISSN":"13646613","PMID":"22795563","abstract":"Prominent models of attentional control assert a dichotomy between top-down and bottom-up control, with the former determined by current selection goals and the latter determined by physical salience. This theoretical dichotomy, however, fails to explain a growing number of cases in which neither current goals nor physical salience can account for strong selection biases. For example, equally salient stimuli associated with reward can capture attention, even when this contradicts current selection goals. Thus, although 'top-down' sources of bias are sometimes defined as those that are not due to physical salience, this conception conflates distinct - and sometimes contradictory - sources of selection bias. We describe an alternative framework, in which past selection history is integrated with current goals and physical salience to shape an integrated priority map. ?? 2012 Elsevier Ltd.","author":[{"dropping-particle":"","family":"Awh","given":"Edward","non-dropping-particle":"","parse-names":false,"suffix":""},{"dropping-particle":"V.","family":"Belopolsky","given":"Artem","non-dropping-particle":"","parse-names":false,"suffix":""},{"dropping-particle":"","family":"Theeuwes","given":"Jan","non-dropping-particle":"","parse-names":false,"suffix":""}],"container-title":"Trends in Cognitive Sciences","id":"ITEM-1","issue":"8","issued":{"date-parts":[["2012"]]},"page":"437-443","publisher":"Elsevier Ltd","title":"Top-down versus bottom-up attentional control: A failed theoretical dichotomy","type":"article-journal","volume":"16"},"uris":["http://www.mendeley.com/documents/?uuid=4d1c077f-8443-44a9-9ccb-baf08cb320fd"]}],"mendeley":{"formattedCitation":"(Awh, Belopolsky, &amp; Theeuwes, 2012)","plainTextFormattedCitation":"(Awh, Belopolsky, &amp; Theeuwes, 2012)","previouslyFormattedCitation":"(Awh, Belopolsky, &amp; Theeuwes, 2012)"},"properties":{"noteIndex":0},"schema":"https://github.com/citation-style-language/schema/raw/master/csl-citation.json"}</w:instrText>
-      </w:r>
-      <w:r>
-        <w:fldChar w:fldCharType="separate"/>
-      </w:r>
-      <w:r>
-        <w:rPr>
-          <w:noProof/>
-        </w:rPr>
-        <w:t>(Awh, Belopolsky, &amp; Theeuwes, 2012)</w:t>
-      </w:r>
-      <w:r>
-        <w:fldChar w:fldCharType="end"/>
-      </w:r>
-      <w:r>
-        <w:t>. Stimul</w:t>
-      </w:r>
-      <w:r>
-        <w:t>i linked with</w:t>
-      </w:r>
-      <w:r>
-        <w:t xml:space="preserve"> rewards</w:t>
-      </w:r>
-      <w:r>
-        <w:t xml:space="preserve"> (e.g., </w:t>
-      </w:r>
-      <w:r>
-        <w:t>the logo of our favorite chocolate)</w:t>
-      </w:r>
-      <w:r>
-        <w:t xml:space="preserve"> capture attention independently of</w:t>
-      </w:r>
-      <w:r>
-        <w:t xml:space="preserve"> their</w:t>
-      </w:r>
-      <w:r>
-        <w:t xml:space="preserve"> physical salience</w:t>
-      </w:r>
-      <w:r>
-        <w:t>,</w:t>
-      </w:r>
-      <w:r>
-        <w:t xml:space="preserve"> </w:t>
-      </w:r>
-      <w:r>
-        <w:t xml:space="preserve">and </w:t>
-      </w:r>
-      <w:r>
-        <w:t xml:space="preserve">can do so even </w:t>
-      </w:r>
-      <w:r>
-        <w:t xml:space="preserve">in spite of individual’s goals </w:t>
-      </w:r>
-      <w:r>
-        <w:fldChar w:fldCharType="begin" w:fldLock="1"/>
-      </w:r>
-      <w:r>
-        <w:instrText>ADDIN CSL_CITATION {"citationItems":[{"id":"ITEM-1","itemData":{"DOI":"10.1037/bul0000064","ISSN":"00332909","abstract":"This article presents a comprehensive survey of research concerning interactions between associative learning and attention in humans. Four main findings are described. First, attention is biased toward stimuli that predict their consequences reliably (learned predictiveness). This finding is consistent with the approach taken by Mackintosh (1975) in his attentional model of associative learning in nonhuman animals. Second, the strength of this attentional bias is modulated by the value of the outcome (learned value). That is, predictors of high-value outcomes receive especially high levels of attention. Third, the related but opposing idea that uncertainty may result in increased attention to stimuli (Pearce &amp; Hall, 1980), receives less support. This suggests that hybrid models of associative learning, incorporating the mechanisms of both the Mackintosh and Pearce-Hall theories, may not be required to explain data from human participants. Rather, a simpler model, in which attention to stimuli is determined by how strongly they are associated with significant outcomes, goes a long way to account for the data on human attentional learning. The last main finding, and an exciting area for future research and theorizing, is that learned predictiveness and learned value modulate both deliberate attentional focus, and more automatic attentional capture. The automatic influence of learning on attention does not appear to fit the traditional view of attention as being either goal-directed or stimulus-driven. Rather, it suggests a new kind of “derived” attention.","author":[{"dropping-particle":"","family":"Pelley","given":"Mike E.","non-dropping-particle":"Le","parse-names":false,"suffix":""},{"dropping-particle":"","family":"Mitchell","given":"Chris J.","non-dropping-particle":"","parse-names":false,"suffix":""},{"dropping-particle":"","family":"Beesley","given":"Tom","non-dropping-particle":"","parse-names":false,"suffix":""},{"dropping-particle":"","family":"George","given":"David N.","non-dropping-particle":"","parse-names":false,"suffix":""},{"dropping-particle":"","family":"Wills","given":"Andy J.","non-dropping-particle":"","parse-names":false,"suffix":""}],"container-title":"Psychological Bulletin","id":"ITEM-1","issue":"10","issued":{"date-parts":[["2016"]]},"page":"1111-1140","title":"Attention and associative learning in humans: An integrative review","type":"article-journal","volume":"142"},"uris":["http://www.mendeley.com/documents/?uuid=eff9a48f-1b33-4de2-83c3-512675deb9b1"]},{"id":"ITEM-2","itemData":{"DOI":"10.3758/s13423-017-1380-y","ISSN":"15315320","abstract":"Visual attention enables us to selectively prioritize or suppress information in the environment. Prominent models concerned with the control of visual attention differ-entiate between goal-directed, top-down and stimulus-driven, bottom-up control, with the former determined by current se-lection goals and the latter determined by physical salience. In the current review, we discuss recent studies that demonstrate that attentional selection does not need to be the result of top-down or bottom-up processing but, instead, is often driven by lingering biases due to the Bhistory^ of former attention de-ployments. This review mainly focuses on reward-based his-tory effects; yet other types of history effects such as (intertrial) priming, statistical learning and affective condition-ing are also discussed. We argue that evidence from behavior-al, eye-movement and neuroimaging studies supports the idea that selection history modulates the topographical landscape of spatial Bpriority^ maps, such that attention is biased toward locations having the highest activation on this map. In everyday life, visual input is used to guide our behavior. We intentionally search for our bag on the luggage carousel at the airport while keeping in mind its shape and color to facilitate search. This template makes it easier to find our bag among the many distracting similarly looking bags. When searching with a goal for particular objects, we may sometimes experience that we attend to things in our environment for which we had no intention to look for. We may inadvertently attend to the waving hand of our friend who already found his bag or the flashing light next to yet another luggage carousel that is about to start moving. The question for how we search the environment, and more generally how we parse information from the environment, is studied in the context of attentional control. All models of selective attention have described attentional control as the result of the above described interplay between voluntary, top-down, or goal-driven control and automatic, bottom-up, or stimulus driven control (e.g., Corbetta &amp; Shulman, 2002; Itti &amp; Koch, 2001; Theeuwes, 2010). In a recent paper, Awh, Belopolsky, and Theeuwes (2012) pointed out that this classic theoretical dichotomy may no longer hold as there is a signif-icant explanatory gap: Several selection biases can neither be explained by current selection goals nor by the physical sa-lience of potential targets. Awh et al. sug…","author":[{"dropping-particle":"","family":"Failing","given":"M","non-dropping-particle":"","parse-names":false,"suffix":""},{"dropping-particle":"","family":"Theeuwes","given":"J","non-dropping-particle":"","parse-names":false,"suffix":""}],"container-title":"Psychonomic Bulletin and Review","id":"ITEM-2","issued":{"date-parts":[["2017"]]},"page":"1-25","publisher":"Psychonomic Bulletin &amp; Review","title":"Selection history: How reward modulates selectivity of visual attention","type":"article-journal"},"uris":["http://www.mendeley.com/documents/?uuid=83f24a00-4327-40fe-99b4-3137e0d2c26a"]},{"id":"ITEM-3","itemData":{"DOI":"10.1111/nyas.12957","ISBN":"1749-6632 (Electronic)\\r0077-8923 (Linking)","ISSN":"17496632","PMID":"26595376","abstract":"There is growing consensus that reward plays an important role in the control of attention. Until recently, reward was thought to influence attention indirectly by modulating task-specific motivation and its effects on voluntary control over selection. Such an account was consistent with the goal-directed (endogenous) versus stimulus-driven (exogenous) framework that had long dominated the field of attention research. Now, a different perspective is emerging. Demonstrations that previously reward-associated stimuli can automatically capture attention even when physically inconspicuous and task-irrelevant challenge previously held assumptions about attentional control. The idea that attentional selection can be value driven, reflecting a distinct and previously unrecognized control mechanism, has gained traction. Since these early demonstrations, the influence of reward learning on attention has rapidly become an area of intense investigation, sparking many new insights. The result is an emerging picture of how the reward system of the brain automatically biases information processing. Here, I review the progress that has been made in this area, synthesizing a wealth of recent evidence to provide an integrated, up-to-date account of value-driven attention and some of its broader implications.","author":[{"dropping-particle":"","family":"Anderson","given":"B. A.","non-dropping-particle":"","parse-names":false,"suffix":""}],"container-title":"Annals of the New York Academy of Sciences","id":"ITEM-3","issue":"1","issued":{"date-parts":[["2016"]]},"page":"24-39","title":"The attention habit: How reward learning shapes attentional selection","type":"article-journal","volume":"1369"},"uris":["http://www.mendeley.com/documents/?uuid=0eceea53-0151-4f26-a5a8-42f0a0abb097"]},{"id":"ITEM-4","itemData":{"DOI":"10.1016/j.visres.2012.12.005","ISBN":"0042-6989","ISSN":"00426989","PMID":"23262054","abstract":"Visual selective attention is the brain function that modulates ongoing processing of retinal input in order for selected representations to gain privileged access to perceptual awareness and guide behavior. Enhanced analysis of currently relevant or otherwise salient information is often accompanied by suppressed processing of the less relevant or salient input. Recent findings indicate that rewards exert a powerful influence on the deployment of visual selective attention. Such influence takes different forms depending on the specific protocol adopted in the given study. In some cases, the prospect of earning a larger reward in relation to a specific stimulus or location biases attention accordingly in order to maximize overall gain. This is mediated by an effect of reward acting as a type of incentive motivation for the strategic control of attention. In contrast, reward delivery can directly alter the processing of specific stimuli by increasing their attentional priority, and this can be measured even when rewards are no longer involved, reflecting a form of reward-mediated attentional learning. As a further development, recent work demonstrates that rewards can affect attentional learning in dissociable ways depending on whether rewards are perceived as feedback on performance or instead are registered as random-like events occurring during task performance. Specifically, it appears that visual selective attention is shaped by two distinct reward-related learning mechanisms: one requiring active monitoring of performance and outcome, and a second one detecting the sheer association between objects in the environment (whether attended or ignored) and the more-or-less rewarding events that accompany them. Overall this emerging literature demonstrates unequivocally that rewards \"teach\" visual selective attention so that processing resources will be allocated to objects, features and locations which are likely to optimize the organism's interaction with the surrounding environment and maximize positive outcome. ?? 2012 Elsevier Ltd.","author":[{"dropping-particle":"","family":"Chelazzi","given":"Leonardo","non-dropping-particle":"","parse-names":false,"suffix":""},{"dropping-particle":"","family":"Perlato","given":"Andrea","non-dropping-particle":"","parse-names":false,"suffix":""},{"dropping-particle":"","family":"Santandrea","given":"Elisa","non-dropping-particle":"","parse-names":false,"suffix":""},{"dropping-particle":"","family":"Libera","given":"Chiara","non-dropping-particle":"Della","parse-names":false,"suffix":""}],"container-title":"Vision Research","id":"ITEM-4","issued":{"date-parts":[["2013"]]},"page":"58-62","publisher":"Elsevier Ltd","title":"Rewards teach visual selective attention","type":"article-journal","volume":"85"},"uris":["http://www.mendeley.com/documents/?uuid=32b99263-1c78-4ea2-a826-fea9bd9f805a"]}],"mendeley":{"formattedCitation":"(B. A. Anderson, 2016; Chelazzi, Perlato, Santandrea, &amp; Della Libera, 2013; M. Failing &amp; Theeuwes, 2017; Le Pelley, Mitchell, Beesley, George, &amp; Wills, 2016)","manualFormatting":"(for reviews see: Anderson, 2016; Chelazzi et al., 2013; Failing &amp; Theeuwes, 2017; Le Pelley, Mitchell, Beesley, George, &amp; Wills, 2016)","plainTextFormattedCitation":"(B. A. Anderson, 2016; Chelazzi, Perlato, Santandrea, &amp; Della Libera, 2013; M. Failing &amp; Theeuwes, 2017; Le Pelley, Mitchell, Beesley, George, &amp; Wills, 2016)","previouslyFormattedCitation":"(B. A. Anderson, 2016; Chelazzi, Perlato, Santandrea, &amp; Della Libera, 2013; M. Failing &amp; Theeuwes, 2017; Le Pelley, Mitchell, Beesley, George, &amp; Wills, 2016)"},"properties":{"noteIndex":0},"schema":"https://github.com/citation-style-language/schema/raw/master/csl-citation.json"}</w:instrText>
-      </w:r>
-      <w:r>
-        <w:fldChar w:fldCharType="separate"/>
-      </w:r>
-      <w:r>
-        <w:rPr>
-          <w:noProof/>
-        </w:rPr>
-        <w:t>(</w:t>
-      </w:r>
-      <w:r>
-        <w:rPr>
-          <w:noProof/>
-        </w:rPr>
-        <w:t xml:space="preserve">for reviews see: </w:t>
-      </w:r>
-      <w:r>
-        <w:rPr>
-          <w:noProof/>
-        </w:rPr>
-        <w:t xml:space="preserve">Anderson, </w:t>
-      </w:r>
-      <w:r>
-        <w:rPr>
-          <w:noProof/>
-        </w:rPr>
-        <w:t xml:space="preserve">2016; Chelazzi et al., 2013; </w:t>
-      </w:r>
-      <w:r>
-        <w:rPr>
-          <w:noProof/>
-        </w:rPr>
-        <w:t>Failing &amp; Theeuwes, 2017; Le Pelley, Mitchell, Beesley, George, &amp; Wills, 2016)</w:t>
-      </w:r>
-      <w:r>
-        <w:fldChar w:fldCharType="end"/>
-      </w:r>
-      <w:r>
-        <w:t xml:space="preserve">. However, the neural mechanisms through which rewards influence attention are not </w:t>
-      </w:r>
-      <w:r>
-        <w:t>fully</w:t>
-      </w:r>
-      <w:r>
-        <w:t xml:space="preserve"> understood. </w:t>
-      </w:r>
     </w:p>
     <w:p>
       <w:pPr>
@@ -574,174 +482,6 @@
         <w:ind w:firstLine="720"/>
         <w:jc w:val="both"/>
       </w:pPr>
-      <w:r>
-        <w:t>Objects paired with high rewards are easier to select as targets and harder</w:t>
-      </w:r>
-      <w:r>
-        <w:t xml:space="preserve"> ignore as distractors</w:t>
-      </w:r>
-      <w:r>
-        <w:t>.</w:t>
-      </w:r>
-      <w:r>
-        <w:t xml:space="preserve"> This is true</w:t>
-      </w:r>
-      <w:r>
-        <w:t xml:space="preserve"> across a number of tasks (e.g., shape-matching, visual search, and spatial-cueing tasks)</w:t>
-      </w:r>
-      <w:r>
-        <w:t xml:space="preserve"> </w:t>
-      </w:r>
-      <w:r>
-        <w:t xml:space="preserve">in which either locations or stimulus features are predictive of rewards </w:t>
-      </w:r>
-      <w:r>
-        <w:fldChar w:fldCharType="begin" w:fldLock="1"/>
-      </w:r>
-      <w:r>
-        <w:instrText>ADDIN CSL_CITATION {"citationItems":[{"id":"ITEM-1","itemData":{"DOI":"10.1111/j.1467-9280.2009.02360.x","ISBN":"0956-7976\\n1467-9280","ISSN":"09567976","PMID":"19422618","abstract":"Efficient goal-directed behavior in a crowded world is crucially mediated by visual selective attention (VSA), which regulates deployment of cognitive resources toward selected, behaviorally relevant visual objects. Acting as a filter on perceptual representations, VSA allows preferential processing of relevant objects and concurrently inhibits traces of irrelevant items, thus preventing harmful distraction. Recent evidence showed that monetary rewards for performance on VSA tasks strongly affect immediately subsequent deployment of attention; a typical aftereffect of VSA (negative priming) was found only following highly rewarded selections. Here we report a much more striking demonstration that the controlled delivery of monetary rewards also affects attentional processing several days later. Thus, the propensity to select or to ignore specific visual objects appears to be strongly biased by the more or less rewarding consequences of past attentional encounters with the same objects.","author":[{"dropping-particle":"","family":"Libera","given":"Chiara","non-dropping-particle":"Della","parse-names":false,"suffix":""},{"dropping-particle":"","family":"Chelazzi","given":"Leonardo","non-dropping-particle":"","parse-names":false,"suffix":""}],"container-title":"Psychological Science","id":"ITEM-1","issue":"6","issued":{"date-parts":[["2009"]]},"page":"778-784","title":"Learning to attend and to ignore is a matter of gains and losses","type":"article-journal","volume":"20"},"uris":["http://www.mendeley.com/documents/?uuid=45e6fa21-0796-4fec-bf7d-e583dc652a17"]},{"id":"ITEM-2","itemData":{"DOI":"10.1080/13506285.2014.994252","ISBN":"1350-6285","ISSN":"14640716","abstract":"Two experiments investigated the extent to which value-modulated oculomotor capture is subject to top-down control. In these experiments, participants were never required to look at the reward-related stimuli; indeed, doing so was directly counterproductive because it caused omission of the reward that would otherwise have been obtained. In Experiment 1, participants were explicitly informed of this omission contingency. Nevertheless, they still showed counterproductive oculomotor capture by reward-related stimuli, suggesting that this effect is relatively immune to cognitive control. Experiment 2 more directly tested whether this capture is controllable by comparing the performance of participants who either had or had not been explicitly informed of the omission contingency. There was no evidence that value-modulated oculomotor capture differed between the two conditions, providing further evidence that this effect proceeds independently of cognitive control. Taken together, the results of the present research provide strong evidence for the automaticity and cognitive impenetrability of value-modulated attentional capture. © 2015 Taylor &amp; Francis.","author":[{"dropping-particle":"","family":"Pearson","given":"Daniel","non-dropping-particle":"","parse-names":false,"suffix":""},{"dropping-particle":"","family":"Donkin","given":"Chris","non-dropping-particle":"","parse-names":false,"suffix":""},{"dropping-particle":"","family":"Tran","given":"Sophia C.","non-dropping-particle":"","parse-names":false,"suffix":""},{"dropping-particle":"","family":"Most","given":"Steven B.","non-dropping-particle":"","parse-names":false,"suffix":""},{"dropping-particle":"","family":"Pelley","given":"Mike E.","non-dropping-particle":"Le","parse-names":false,"suffix":""}],"container-title":"Visual Cognition","id":"ITEM-2","issue":"1-2","issued":{"date-parts":[["2015"]]},"page":"41-66","title":"Cognitive control and counterproductive oculomotor capture by reward-related stimuli","type":"article-journal","volume":"23"},"uris":["http://www.mendeley.com/documents/?uuid=c83791d2-0f8b-4233-8a26-dabd050e4f3e"]},{"id":"ITEM-3","itemData":{"DOI":"10.1167/14.5.6.doi","ISSN":"1534-7362","PMID":"24819737","abstract":"Classic spatial cueing experiments have demonstrated that salient cues have the ability to summon attention as evidenced by performance benefits when the cue validly indicates the target location and costs when the cue is invalid. Here we show that nonsalient cues that are associated with reward also have the ability to capture attention. We demonstrate performance costs and benefits in attentional orienting towards a nonsalient cue that acquired value through reward learning. The present study provides direct evidence that stimuli associated with reward have the ability to exogenously capture spatial attention independent of task-set, goals and salience.","author":[{"dropping-particle":"","family":"Failing","given":"Michel F","non-dropping-particle":"","parse-names":false,"suffix":""},{"dropping-particle":"","family":"Theeuwes","given":"J","non-dropping-particle":"","parse-names":false,"suffix":""}],"container-title":"Journal of Vision","id":"ITEM-3","issue":"2014","issued":{"date-parts":[["2014"]]},"page":"1-9","title":"Exogenous visual orienting by reward","type":"article-journal","volume":"14"},"uris":["http://www.mendeley.com/documents/?uuid=42255e82-e8b3-4659-a168-287f428c6ebe"]}],"mendeley":{"formattedCitation":"(Della Libera &amp; Chelazzi, 2009; M. F. Failing &amp; Theeuwes, 2014; Pearson, Donkin, Tran, Most, &amp; Le Pelley, 2015)","manualFormatting":"(Della Libera &amp; Chelazzi, 2009; Failing &amp; Theeuwes, 2014; Pearson, Donkin, Tran, Most, &amp; Le Pelley, 2015)","plainTextFormattedCitation":"(Della Libera &amp; Chelazzi, 2009; M. F. Failing &amp; Theeuwes, 2014; Pearson, Donkin, Tran, Most, &amp; Le Pelley, 2015)","previouslyFormattedCitation":"(Della Libera &amp; Chelazzi, 2009; M. F. Failing &amp; Theeuwes, 2014; Pearson, Donkin, Tran, Most, &amp; Le Pelley, 2015)"},"properties":{"noteIndex":0},"schema":"https://github.com/citation-style-language/schema/raw/master/csl-citation.json"}</w:instrText>
-      </w:r>
-      <w:r>
-        <w:fldChar w:fldCharType="separate"/>
-      </w:r>
-      <w:r>
-        <w:rPr>
-          <w:noProof/>
-        </w:rPr>
-        <w:t>(Della Libera &amp; Chelazzi, 2009; Failing &amp; Theeuwes, 2014; Pearson, Donkin</w:t>
-      </w:r>
-      <w:r>
-        <w:rPr>
-          <w:noProof/>
-        </w:rPr>
-        <w:t>, Tran, Most, &amp; Le Pelley, 2015</w:t>
-      </w:r>
-      <w:r>
-        <w:rPr>
-          <w:noProof/>
-        </w:rPr>
-        <w:t>)</w:t>
-      </w:r>
-      <w:r>
-        <w:fldChar w:fldCharType="end"/>
-      </w:r>
-      <w:r>
-        <w:t xml:space="preserve">, and </w:t>
-      </w:r>
-      <w:r>
-        <w:t xml:space="preserve">even if participants are instructed that </w:t>
-      </w:r>
-      <w:r>
-        <w:t>the previous reward associations are no longer relevant</w:t>
-      </w:r>
-      <w:r>
-        <w:t xml:space="preserve"> </w:t>
-      </w:r>
-      <w:r>
-        <w:fldChar w:fldCharType="begin" w:fldLock="1"/>
-      </w:r>
-      <w:r>
-        <w:instrText>ADDIN CSL_CITATION {"citationItems":[{"id":"ITEM-1","itemData":{"DOI":"10.1073/pnas.1104047108","ISBN":"1091-6490 (Electronic)\\r0027-8424 (Linking)","ISSN":"0027-8424","PMID":"21646524","abstract":"Attention selects which aspects of sensory input are brought to awareness. To promote survival and well-being, attention prioritizes stimuli both voluntarily, according to context-specific goals (e.g., searching for car keys), and involuntarily, through attentional capture driven by physical salience (e.g., looking toward a sudden noise). Valuable stimuli strongly modulate voluntary attention allocation, but there is little evidence that high-value but contextually irrelevant stimuli capture attention as a consequence of reward learning. Here we show that visual search for a salient target is slowed by the presence of an inconspicuous, task-irrelevant item that was previously associated with monetary reward during a brief training session. Thus, arbitrary and otherwise neutral stimuli imbued with value via associative learning capture attention powerfully and persistently during extinction, independently of goals and salience. Vulnerability to such value-driven attentional capture covaries across individuals with working memory capacity and trait impulsivity. This unique form of attentional capture may provide a useful model for investigating failures of cognitive control in clinical syndromes in which value assigned to stimuli conflicts with behavioral goals (e.g., addiction, obesity).","author":[{"dropping-particle":"","family":"Anderson","given":"B a","non-dropping-particle":"","parse-names":false,"suffix":""},{"dropping-particle":"","family":"Laurent","given":"P a","non-dropping-particle":"","parse-names":false,"suffix":""},{"dropping-particle":"","family":"Yantis","given":"S","non-dropping-particle":"","parse-names":false,"suffix":""}],"container-title":"Proceedings of the National Academy of Sciences","id":"ITEM-1","issue":"25","issued":{"date-parts":[["2011","6","21"]]},"page":"10367-10371","title":"Value-driven attentional capture","type":"article-journal","volume":"108"},"uris":["http://www.mendeley.com/documents/?uuid=d494dedf-304d-438c-ad37-25ad56194e7e"]}],"mendeley":{"formattedCitation":"(B a Anderson, Laurent, &amp; Yantis, 2011)","manualFormatting":"(Anderson, Laurent, &amp; Yantis, 2011)","plainTextFormattedCitation":"(B a Anderson, Laurent, &amp; Yantis, 2011)","previouslyFormattedCitation":"(B a Anderson, Laurent, &amp; Yantis, 2011)"},"properties":{"noteIndex":0},"schema":"https://github.com/citation-style-language/schema/raw/master/csl-citation.json"}</w:instrText>
-      </w:r>
-      <w:r>
-        <w:fldChar w:fldCharType="separate"/>
-      </w:r>
-      <w:r>
-        <w:rPr>
-          <w:noProof/>
-        </w:rPr>
-        <w:t>(Anderson, Laurent, &amp; Yantis, 2011)</w:t>
-      </w:r>
-      <w:r>
-        <w:fldChar w:fldCharType="end"/>
-      </w:r>
-      <w:r>
-        <w:t>.</w:t>
-      </w:r>
-      <w:r>
-        <w:t xml:space="preserve"> </w:t>
-      </w:r>
-      <w:r>
-        <w:t>Using electroencephalography in a visual search task it was demonstrated that previous rewards facilitate perceptual activity and lead</w:t>
-      </w:r>
-      <w:r>
-        <w:t>s</w:t>
-      </w:r>
-      <w:bookmarkStart w:id="0" w:name="_GoBack"/>
-      <w:bookmarkEnd w:id="0"/>
-      <w:r>
-        <w:t xml:space="preserve"> to an increase in the deployment of attention </w:t>
-      </w:r>
-      <w:r>
-        <w:fldChar w:fldCharType="begin" w:fldLock="1"/>
-      </w:r>
-      <w:r>
-        <w:instrText>ADDIN CSL_CITATION {"citationItems":[{"id":"ITEM-1","itemData":{"DOI":"10.1523/JNEUROSCI.1026-10.2010","ISBN":"1529-2401 (Electronic)\\r0270-6474 (Linking)","ISSN":"0270-6474","PMID":"20720117","abstract":"Reward-related mesolimbic dopamine steers animal behavior, creating automatic approach toward reward-associated objects and avoidance of objects unlikely to be beneficial. Theories of dopamine suggest that this reflects underlying biases in perception and attention, with reward enhancing the representation of reward-associated stimuli such that attention is more likely to be deployed to the location of these objects. Using measures of behavior and brain electricity in male and female humans, we demonstrate this to be the case. Sensory and perceptual processing of reward-associated visual features is facilitated such that attention is deployed to objects characterized by these features in subsequent experimental trials. This is the case even when participants know that a strategic decision to attend to reward-associated features will be counterproductive and result in suboptimal performance. Other results show that the magnitude of visual bias created by reward is predicted by the response to reward feedback in anterior cingulate cortex, an area with strong connections to dopaminergic structures in the midbrain. These results demonstrate that reward has an impact on vision that is independent of its role in the strategic establishment of endogenous attention. We suggest that reward acts to change visual salience and thus plays an important and undervalued role in attentional control.","author":[{"dropping-particle":"","family":"Hickey","given":"C.","non-dropping-particle":"","parse-names":false,"suffix":""},{"dropping-particle":"","family":"Chelazzi","given":"L.","non-dropping-particle":"","parse-names":false,"suffix":""},{"dropping-particle":"","family":"Theeuwes","given":"J.","non-dropping-particle":"","parse-names":false,"suffix":""}],"container-title":"Journal of Neuroscience","id":"ITEM-1","issue":"33","issued":{"date-parts":[["2010"]]},"page":"11096-11103","title":"Reward Changes Salience in Human Vision via the Anterior Cingulate","type":"article-journal","volume":"30"},"uris":["http://www.mendeley.com/documents/?uuid=63f54998-73ab-4870-b69a-5a1e479f1bd2"]}],"mendeley":{"formattedCitation":"(C. Hickey, Chelazzi, &amp; Theeuwes, 2010)","manualFormatting":"(Hickey, Chelazzi, &amp; Theeuwes, 2010)","plainTextFormattedCitation":"(C. Hickey, Chelazzi, &amp; Theeuwes, 2010)","previouslyFormattedCitation":"(C. Hickey, Chelazzi, &amp; Theeuwes, 2010)"},"properties":{"noteIndex":0},"schema":"https://github.com/citation-style-language/schema/raw/master/csl-citation.json"}</w:instrText>
-      </w:r>
-      <w:r>
-        <w:fldChar w:fldCharType="separate"/>
-      </w:r>
-      <w:r>
-        <w:rPr>
-          <w:noProof/>
-        </w:rPr>
-        <w:t>(Hickey, Chelazzi, &amp; Theeuwes, 2010)</w:t>
-      </w:r>
-      <w:r>
-        <w:fldChar w:fldCharType="end"/>
-      </w:r>
-      <w:r>
-        <w:t xml:space="preserve">. These authors have shown an amplification of early visual processing in extrastriate visual cortex (increased P1 component) and an increase in visuospatial attention (increased N2pc component) contralateral to the color associated with a high reward on the previous trial. This effect was present when that color was in </w:t>
-      </w:r>
-      <w:r>
-        <w:lastRenderedPageBreak/>
-        <w:t xml:space="preserve">the location of either the distractor or a target. A similar modulation of the N2pc component was found when object categories were linked to different reward schedules </w:t>
-      </w:r>
-      <w:r>
-        <w:fldChar w:fldCharType="begin" w:fldLock="1"/>
-      </w:r>
-      <w:r>
-        <w:instrText>ADDIN CSL_CITATION {"citationItems":[{"id":"ITEM-1","itemData":{"DOI":"10.1162/jocn_a_00917","ISBN":"9780192880512","ISSN":"0898-929X","PMID":"1000111929","abstract":"The negotiation of social order is intimately connected to the capacity to infer and track status relationships. Despite the foundational role of status in social cognition, we know little about how the brain constructs status from social interactions that display it. Although emerging cognitive neuroscience reveals that status judgments depend on the intraparietal sulcus, a brain region that supports the comparison of targets along a quantitative continuum, we present evidence that status judgments do not necessarily reduce to ranking targets along a quantitative continuum. The process of judging status also fits a social interdependence analysis. Consistent with third-party perceivers judging status by inferring whose goals are dictating the terms of the interaction and who is subordinating their desires to whom, status judgments were associated with increased recruitment of medial pFC and STS, brain regions implicated in mental state inference","author":[{"dropping-particle":"","family":"Donohue","given":"Sarah E.","non-dropping-particle":"","parse-names":false,"suffix":""},{"dropping-particle":"","family":"Hopf","given":"Jens-Max","non-dropping-particle":"","parse-names":false,"suffix":""},{"dropping-particle":"V.","family":"Bartsch","given":"Mandy","non-dropping-particle":"","parse-names":false,"suffix":""},{"dropping-particle":"","family":"Schoenfeld","given":"Mircea A.","non-dropping-particle":"","parse-names":false,"suffix":""},{"dropping-particle":"","family":"Heinze","given":"Hans-Jochen","non-dropping-particle":"","parse-names":false,"suffix":""},{"dropping-particle":"","family":"Woldorff","given":"Marty G.","non-dropping-particle":"","parse-names":false,"suffix":""}],"container-title":"Journal of Cognitive Neuroscience","id":"ITEM-1","issue":"4","issued":{"date-parts":[["2016","4","12"]]},"page":"529-541","title":"The Rapid Capture of Attention by Rewarded Objects","type":"article-journal","volume":"28"},"uris":["http://www.mendeley.com/documents/?uuid=f0eaac4c-bf00-4bef-a3e0-4a9ac530cb56"]}],"mendeley":{"formattedCitation":"(Donohue et al., 2016)","plainTextFormattedCitation":"(Donohue et al., 2016)","previouslyFormattedCitation":"(Donohue et al., 2016)"},"properties":{"noteIndex":0},"schema":"https://github.com/citation-style-language/schema/raw/master/csl-citation.json"}</w:instrText>
-      </w:r>
-      <w:r>
-        <w:fldChar w:fldCharType="separate"/>
-      </w:r>
-      <w:r>
-        <w:rPr>
-          <w:noProof/>
-        </w:rPr>
-        <w:t>(Donohue et al., 2016)</w:t>
-      </w:r>
-      <w:r>
-        <w:fldChar w:fldCharType="end"/>
-      </w:r>
-      <w:r>
-        <w:t xml:space="preserve">. Another ERP study used a training-test design and found a larger P1 component for stimuli associated with high rewards up to 7 days after the training </w:t>
-      </w:r>
-      <w:r>
-        <w:fldChar w:fldCharType="begin" w:fldLock="1"/>
-      </w:r>
-      <w:r>
-        <w:instrText>ADDIN CSL_CITATION {"citationItems":[{"id":"ITEM-1","itemData":{"DOI":"10.1016/j.brainres.2015.02.016","ISSN":"00068993","PMID":"25701717","abstract":"Selective attention is often framed as being primarily driven by two factors: task-relevance and physical salience. However, factors like selection and reward history, which are neither currently task-relevant nor physically salient, can reliably and persistently influence visual selective attention. The current study investigated the nature of the persistent effects of irrelevant, physically non-salient, reward-associated features. These features affected one of the earliest reliable neural indicators of visual selective attention in humans, the P1 event-related potential, measured one week after the reward associations were learned. However, the effects of reward history were moderated by current task demands. The modulation of visually evoked activity supports the hypothesis that reward history influences the innate salience of reward associated features, such that even when no longer relevant, nor physically salient, these features have a rapid, persistent, and robust effect on early visual selective attention.","author":[{"dropping-particle":"","family":"MacLean","given":"Mary H.","non-dropping-particle":"","parse-names":false,"suffix":""},{"dropping-particle":"","family":"Giesbrecht","given":"Barry","non-dropping-particle":"","parse-names":false,"suffix":""}],"container-title":"Brain Research","id":"ITEM-1","issued":{"date-parts":[["2015","5"]]},"page":"86-94","publisher":"Elsevier","title":"Neural evidence reveals the rapid effects of reward history on selective attention","type":"article-journal","volume":"1606"},"uris":["http://www.mendeley.com/documents/?uuid=ecde4fc0-3497-4da2-9ced-1c4afcbeebf9"]}],"mendeley":{"formattedCitation":"(MacLean &amp; Giesbrecht, 2015)","plainTextFormattedCitation":"(MacLean &amp; Giesbrecht, 2015)","previouslyFormattedCitation":"(MacLean &amp; Giesbrecht, 2015)"},"properties":{"noteIndex":0},"schema":"https://github.com/citation-style-language/schema/raw/master/csl-citation.json"}</w:instrText>
-      </w:r>
-      <w:r>
-        <w:fldChar w:fldCharType="separate"/>
-      </w:r>
-      <w:r>
-        <w:rPr>
-          <w:noProof/>
-        </w:rPr>
-        <w:t>(MacLean &amp; Giesbrecht, 2015)</w:t>
-      </w:r>
-      <w:r>
-        <w:fldChar w:fldCharType="end"/>
-      </w:r>
-      <w:r>
-        <w:t xml:space="preserve">.  </w:t>
-      </w:r>
-      <w:r>
-        <w:t xml:space="preserve">In sum, there is evidence that stimuli paired with rewards capture more attention and that this effect is related to the neural changes at the level of early visual processing. </w:t>
-      </w:r>
     </w:p>
     <w:p>
       <w:pPr>
@@ -749,144 +489,6 @@
         <w:ind w:firstLine="720"/>
         <w:jc w:val="both"/>
       </w:pPr>
-      <w:r>
-        <w:t>T</w:t>
-      </w:r>
-      <w:r>
-        <w:t>heoretical frameworks explain these results by</w:t>
-      </w:r>
-      <w:r>
-        <w:t xml:space="preserve"> p</w:t>
-      </w:r>
-      <w:r>
-        <w:t>roposing</w:t>
-      </w:r>
-      <w:r>
-        <w:t xml:space="preserve"> that more attention is allocated towards stimuli which are (or used to be) predictive of rewards, while the processing of other stimuli is suppressed </w:t>
-      </w:r>
-      <w:r>
-        <w:fldChar w:fldCharType="begin" w:fldLock="1"/>
-      </w:r>
-      <w:r>
-        <w:instrText>ADDIN CSL_CITATION {"citationItems":[{"id":"ITEM-1","itemData":{"DOI":"10.1111/nyas.12957","ISBN":"1749-6632 (Electronic)\\r0077-8923 (Linking)","ISSN":"17496632","PMID":"26595376","abstract":"There is growing consensus that reward plays an important role in the control of attention. Until recently, reward was thought to influence attention indirectly by modulating task-specific motivation and its effects on voluntary control over selection. Such an account was consistent with the goal-directed (endogenous) versus stimulus-driven (exogenous) framework that had long dominated the field of attention research. Now, a different perspective is emerging. Demonstrations that previously reward-associated stimuli can automatically capture attention even when physically inconspicuous and task-irrelevant challenge previously held assumptions about attentional control. The idea that attentional selection can be value driven, reflecting a distinct and previously unrecognized control mechanism, has gained traction. Since these early demonstrations, the influence of reward learning on attention has rapidly become an area of intense investigation, sparking many new insights. The result is an emerging picture of how the reward system of the brain automatically biases information processing. Here, I review the progress that has been made in this area, synthesizing a wealth of recent evidence to provide an integrated, up-to-date account of value-driven attention and some of its broader implications.","author":[{"dropping-particle":"","family":"Anderson","given":"B. A.","non-dropping-particle":"","parse-names":false,"suffix":""}],"container-title":"Annals of the New York Academy of Sciences","id":"ITEM-1","issue":"1","issued":{"date-parts":[["2016"]]},"page":"24-39","title":"The attention habit: How reward learning shapes attentional selection","type":"article-journal","volume":"1369"},"uris":["http://www.mendeley.com/documents/?uuid=0eceea53-0151-4f26-a5a8-42f0a0abb097"]},{"id":"ITEM-2","itemData":{"DOI":"10.1016/j.tics.2012.06.010","ISBN":"1364-6613","ISSN":"13646613","PMID":"22795563","abstract":"Prominent models of attentional control assert a dichotomy between top-down and bottom-up control, with the former determined by current selection goals and the latter determined by physical salience. This theoretical dichotomy, however, fails to explain a growing number of cases in which neither current goals nor physical salience can account for strong selection biases. For example, equally salient stimuli associated with reward can capture attention, even when this contradicts current selection goals. Thus, although 'top-down' sources of bias are sometimes defined as those that are not due to physical salience, this conception conflates distinct - and sometimes contradictory - sources of selection bias. We describe an alternative framework, in which past selection history is integrated with current goals and physical salience to shape an integrated priority map. ?? 2012 Elsevier Ltd.","author":[{"dropping-particle":"","family":"Awh","given":"Edward","non-dropping-particle":"","parse-names":false,"suffix":""},{"dropping-particle":"V.","family":"Belopolsky","given":"Artem","non-dropping-particle":"","parse-names":false,"suffix":""},{"dropping-particle":"","family":"Theeuwes","given":"Jan","non-dropping-particle":"","parse-names":false,"suffix":""}],"container-title":"Trends in Cognitive Sciences","id":"ITEM-2","issue":"8","issued":{"date-parts":[["2012"]]},"page":"437-443","publisher":"Elsevier Ltd","title":"Top-down versus bottom-up attentional control: A failed theoretical dichotomy","type":"article-journal","volume":"16"},"uris":["http://www.mendeley.com/documents/?uuid=4d1c077f-8443-44a9-9ccb-baf08cb320fd"]},{"id":"ITEM-3","itemData":{"DOI":"10.1016/j.visres.2012.12.005","ISBN":"0042-6989","ISSN":"00426989","PMID":"23262054","abstract":"Visual selective attention is the brain function that modulates ongoing processing of retinal input in order for selected representations to gain privileged access to perceptual awareness and guide behavior. Enhanced analysis of currently relevant or otherwise salient information is often accompanied by suppressed processing of the less relevant or salient input. Recent findings indicate that rewards exert a powerful influence on the deployment of visual selective attention. Such influence takes different forms depending on the specific protocol adopted in the given study. In some cases, the prospect of earning a larger reward in relation to a specific stimulus or location biases attention accordingly in order to maximize overall gain. This is mediated by an effect of reward acting as a type of incentive motivation for the strategic control of attention. In contrast, reward delivery can directly alter the processing of specific stimuli by increasing their attentional priority, and this can be measured even when rewards are no longer involved, reflecting a form of reward-mediated attentional learning. As a further development, recent work demonstrates that rewards can affect attentional learning in dissociable ways depending on whether rewards are perceived as feedback on performance or instead are registered as random-like events occurring during task performance. Specifically, it appears that visual selective attention is shaped by two distinct reward-related learning mechanisms: one requiring active monitoring of performance and outcome, and a second one detecting the sheer association between objects in the environment (whether attended or ignored) and the more-or-less rewarding events that accompany them. Overall this emerging literature demonstrates unequivocally that rewards \"teach\" visual selective attention so that processing resources will be allocated to objects, features and locations which are likely to optimize the organism's interaction with the surrounding environment and maximize positive outcome. ?? 2012 Elsevier Ltd.","author":[{"dropping-particle":"","family":"Chelazzi","given":"Leonardo","non-dropping-particle":"","parse-names":false,"suffix":""},{"dropping-particle":"","family":"Perlato","given":"Andrea","non-dropping-particle":"","parse-names":false,"suffix":""},{"dropping-particle":"","family":"Santandrea","given":"Elisa","non-dropping-particle":"","parse-names":false,"suffix":""},{"dropping-particle":"","family":"Libera","given":"Chiara","non-dropping-particle":"Della","parse-names":false,"suffix":""}],"container-title":"Vision Research","id":"ITEM-3","issued":{"date-parts":[["2013"]]},"page":"58-62","publisher":"Elsevier Ltd","title":"Rewards teach visual selective attention","type":"article-journal","volume":"85"},"uris":["http://www.mendeley.com/documents/?uuid=32b99263-1c78-4ea2-a826-fea9bd9f805a"]},{"id":"ITEM-4","itemData":{"DOI":"10.3758/s13423-017-1380-y","ISSN":"15315320","abstract":"Visual attention enables us to selectively prioritize or suppress information in the environment. Prominent models concerned with the control of visual attention differ-entiate between goal-directed, top-down and stimulus-driven, bottom-up control, with the former determined by current se-lection goals and the latter determined by physical salience. In the current review, we discuss recent studies that demonstrate that attentional selection does not need to be the result of top-down or bottom-up processing but, instead, is often driven by lingering biases due to the Bhistory^ of former attention de-ployments. This review mainly focuses on reward-based his-tory effects; yet other types of history effects such as (intertrial) priming, statistical learning and affective condition-ing are also discussed. We argue that evidence from behavior-al, eye-movement and neuroimaging studies supports the idea that selection history modulates the topographical landscape of spatial Bpriority^ maps, such that attention is biased toward locations having the highest activation on this map. In everyday life, visual input is used to guide our behavior. We intentionally search for our bag on the luggage carousel at the airport while keeping in mind its shape and color to facilitate search. This template makes it easier to find our bag among the many distracting similarly looking bags. When searching with a goal for particular objects, we may sometimes experience that we attend to things in our environment for which we had no intention to look for. We may inadvertently attend to the waving hand of our friend who already found his bag or the flashing light next to yet another luggage carousel that is about to start moving. The question for how we search the environment, and more generally how we parse information from the environment, is studied in the context of attentional control. All models of selective attention have described attentional control as the result of the above described interplay between voluntary, top-down, or goal-driven control and automatic, bottom-up, or stimulus driven control (e.g., Corbetta &amp; Shulman, 2002; Itti &amp; Koch, 2001; Theeuwes, 2010). In a recent paper, Awh, Belopolsky, and Theeuwes (2012) pointed out that this classic theoretical dichotomy may no longer hold as there is a signif-icant explanatory gap: Several selection biases can neither be explained by current selection goals nor by the physical sa-lience of potential targets. Awh et al. sug…","author":[{"dropping-particle":"","family":"Failing","given":"M","non-dropping-particle":"","parse-names":false,"suffix":""},{"dropping-particle":"","family":"Theeuwes","given":"J","non-dropping-particle":"","parse-names":false,"suffix":""}],"container-title":"Psychonomic Bulletin and Review","id":"ITEM-4","issued":{"date-parts":[["2017"]]},"page":"1-25","publisher":"Psychonomic Bulletin &amp; Review","title":"Selection history: How reward modulates selectivity of visual attention","type":"article-journal"},"uris":["http://www.mendeley.com/documents/?uuid=83f24a00-4327-40fe-99b4-3137e0d2c26a"]}],"mendeley":{"formattedCitation":"(B. A. Anderson, 2016; Awh et al., 2012; Chelazzi et al., 2013; M. Failing &amp; Theeuwes, 2017)","manualFormatting":"(Anderson, 2016; Awh et al., 2012; Chelazzi et al., 2013; Failing &amp; Theeuwes, 2017)","plainTextFormattedCitation":"(B. A. Anderson, 2016; Awh et al., 2012; Chelazzi et al., 2013; M. Failing &amp; Theeuwes, 2017)","previouslyFormattedCitation":"(B. A. Anderson, 2016; Awh et al., 2012; Chelazzi et al., 2013; M. Failing &amp; Theeuwes, 2017)"},"properties":{"noteIndex":0},"schema":"https://github.com/citation-style-language/schema/raw/master/csl-citation.json"}</w:instrText>
-      </w:r>
-      <w:r>
-        <w:fldChar w:fldCharType="separate"/>
-      </w:r>
-      <w:r>
-        <w:rPr>
-          <w:noProof/>
-        </w:rPr>
-        <w:t>(Anderson, 2016; Awh et al., 2012; Chelazzi et al., 2013; Failing &amp; Theeuwes, 2017)</w:t>
-      </w:r>
-      <w:r>
-        <w:fldChar w:fldCharType="end"/>
-      </w:r>
-      <w:r>
-        <w:t xml:space="preserve">. Further, it has been proposed that this effect </w:t>
-      </w:r>
-      <w:r>
-        <w:t>could rely</w:t>
-      </w:r>
-      <w:r>
-        <w:t xml:space="preserve"> on the plasticity of the visual cortex</w:t>
-      </w:r>
-      <w:r>
-        <w:t xml:space="preserve"> induced by neuromodulators such as dopamine</w:t>
-      </w:r>
-      <w:r>
-        <w:t xml:space="preserve"> </w:t>
-      </w:r>
-      <w:r>
-        <w:fldChar w:fldCharType="begin" w:fldLock="1"/>
-      </w:r>
-      <w:r>
-        <w:instrText>ADDIN CSL_CITATION {"citationItems":[{"id":"ITEM-1","itemData":{"DOI":"10.1016/j.tics.2009.11.005","ISBN":"13646613","ISSN":"13646613","PMID":"20060771","abstract":"How does the brain learn those visual features that are relevant for behavior? In this article, we focus on two factors that guide plasticity of visual representations. First, reinforcers cause the global release of diffusive neuromodulatory signals that gate plasticity. Second, attentional feedback signals highlight the chain of neurons between sensory and motor cortex responsible for the selected action. We here propose that the attentional feedback signals guide learning by suppressing plasticity of irrelevant features while permitting the learning of relevant ones. By hypothesizing that sensory signals that are too weak to be perceived can escape from this inhibitory feedback, we bring attentional learning theories and theories that emphasized the importance of neuromodulatory signals into a single, unified framework. © 2009 Elsevier Ltd. All rights reserved.","author":[{"dropping-particle":"","family":"Roelfsema","given":"Pieter R.","non-dropping-particle":"","parse-names":false,"suffix":""},{"dropping-particle":"","family":"Ooyen","given":"Arjen","non-dropping-particle":"van","parse-names":false,"suffix":""},{"dropping-particle":"","family":"Watanabe","given":"Takeo","non-dropping-particle":"","parse-names":false,"suffix":""}],"container-title":"Trends in Cognitive Sciences","id":"ITEM-1","issue":"2","issued":{"date-parts":[["2010"]]},"page":"64-71","title":"Perceptual learning rules based on reinforcers and attention","type":"article-journal","volume":"14"},"uris":["http://www.mendeley.com/documents/?uuid=44209895-d2c3-4380-a87e-7e20d12b9145"]}],"mendeley":{"formattedCitation":"(Roelfsema, van Ooyen, &amp; Watanabe, 2010)","plainTextFormattedCitation":"(Roelfsema, van Ooyen, &amp; Watanabe, 2010)","previouslyFormattedCitation":"(Roelfsema, van Ooyen, &amp; Watanabe, 2010)"},"properties":{"noteIndex":0},"schema":"https://github.com/citation-style-language/schema/raw/master/csl-citation.json"}</w:instrText>
-      </w:r>
-      <w:r>
-        <w:fldChar w:fldCharType="separate"/>
-      </w:r>
-      <w:r>
-        <w:rPr>
-          <w:noProof/>
-        </w:rPr>
-        <w:t>(Roelfsema, van Ooyen, &amp; Watanabe, 2010)</w:t>
-      </w:r>
-      <w:r>
-        <w:fldChar w:fldCharType="end"/>
-      </w:r>
-      <w:r>
-        <w:t>. However, the existing EEG studies were not able to assess the simultaneous</w:t>
-      </w:r>
-      <w:r>
-        <w:t xml:space="preserve"> attentional enhancement and suppression of</w:t>
-      </w:r>
-      <w:r>
-        <w:t xml:space="preserve"> stimuli linked to different reward schedules.</w:t>
-      </w:r>
-      <w:r>
-        <w:t xml:space="preserve"> By presenting a set of stimuli in an array the existing EEG studies have been able to investigate the neural activity in cases when the reward-associated stimulus is present as a target or a distractor, but not how stimuli linked to different reward schedules simultaneously compete for attentional resources. </w:t>
-      </w:r>
-      <w:r>
-        <w:t xml:space="preserve">Further, the existing EEG studies have largely focused on paradigms in which the rewarded features </w:t>
-      </w:r>
-      <w:r>
-        <w:t>(e.g., different colors) are organized in a visual search array, thus making it challenging to fully disentangle the effects of feature-based and spatial attention.</w:t>
-      </w:r>
-      <w:r>
-        <w:t xml:space="preserve"> </w:t>
-      </w:r>
-      <w:r>
-        <w:t>Currently</w:t>
-      </w:r>
-      <w:r>
-        <w:t xml:space="preserve">, there is evidence from an fMRI experiment </w:t>
-      </w:r>
-      <w:r>
-        <w:fldChar w:fldCharType="begin" w:fldLock="1"/>
-      </w:r>
-      <w:r>
-        <w:instrText>ADDIN CSL_CITATION {"citationItems":[{"id":"ITEM-1","itemData":{"DOI":"10.1016/j.neuron.2014.12.049","ISBN":"1097-4199 (Electronic)\\r0896-6273 (Linking)","ISSN":"10974199","PMID":"25654257","abstract":"What role does reward play in real-world human vision? Reward coding in the midbrain is thought to cause the rapid prioritization of reward-associated visual stimuli. However, existing evidence for this incentive salience hypothesis in vision is equivocal, particularly in naturalistic circumstances, and little is known about underlying neural systems. Here weuse human fMRI to test whether reward primes perceptual encoding of naturalistic visual stimuli and to identify the neural mechanisms underlying this function. Participants detected a cued object category in briefly presented images of city- and landscapes. Using multivoxel pattern analysis in visual cortex, we found that the encoding of reward-associated targets was enhanced, whereas encoding of reward-associated distractors was suppressed, with the strength of this effect predicted byactivity in the dopaminergic midbrain and a connected cortical network. These results identify a novel interaction between neural systems responsible for reward processing and visual perception in the human brain.","author":[{"dropping-particle":"","family":"Hickey","given":"Clayton","non-dropping-particle":"","parse-names":false,"suffix":""},{"dropping-particle":"V.","family":"Peelen","given":"Marius","non-dropping-particle":"","parse-names":false,"suffix":""}],"container-title":"Neuron","id":"ITEM-1","issue":"3","issued":{"date-parts":[["2015"]]},"page":"512-518","publisher":"Elsevier Inc.","title":"Neural mechanisms of incentive salience in naturalistic human vision","type":"article-journal","volume":"85"},"uris":["http://www.mendeley.com/documents/?uuid=8023251a-3e10-4ac6-ab72-1cd54c2c81ef"]}],"mendeley":{"formattedCitation":"(Clayton Hickey &amp; Peelen, 2015)","manualFormatting":"(Hickey &amp; Peelen, 2015)","plainTextFormattedCitation":"(Clayton Hickey &amp; Peelen, 2015)","previouslyFormattedCitation":"(Clayton Hickey, Peelen, Hickey, &amp; Peelen, 2015)"},"properties":{"noteIndex":0},"schema":"https://github.com/citation-style-language/schema/raw/master/csl-citation.json"}</w:instrText>
-      </w:r>
-      <w:r>
-        <w:fldChar w:fldCharType="separate"/>
-      </w:r>
-      <w:r>
-        <w:rPr>
-          <w:noProof/>
-        </w:rPr>
-        <w:t>(Hickey &amp; Peelen, 2015)</w:t>
-      </w:r>
-      <w:r>
-        <w:fldChar w:fldCharType="end"/>
-      </w:r>
-      <w:r>
-        <w:t xml:space="preserve"> </w:t>
-      </w:r>
-      <w:r>
-        <w:t>that representation</w:t>
-      </w:r>
-      <w:r>
-        <w:t>s</w:t>
-      </w:r>
-      <w:r>
-        <w:t xml:space="preserve"> of objects (cars, trees, or people in naturalistic images) in object-selective visual cortex paired with high rewards </w:t>
-      </w:r>
-      <w:r>
-        <w:t>are</w:t>
-      </w:r>
-      <w:r>
-        <w:t xml:space="preserve"> enhanced, while the representation of objects paired with low rewards </w:t>
-      </w:r>
-      <w:r>
-        <w:t>are</w:t>
-      </w:r>
-      <w:r>
-        <w:t xml:space="preserve"> suppressed</w:t>
-      </w:r>
-      <w:r>
-        <w:t xml:space="preserve">. </w:t>
-      </w:r>
     </w:p>
     <w:p>
       <w:pPr>
@@ -894,136 +496,6 @@
         <w:ind w:firstLine="720"/>
         <w:jc w:val="both"/>
       </w:pPr>
-      <w:r>
-        <w:lastRenderedPageBreak/>
-        <w:t xml:space="preserve">In this study we </w:t>
-      </w:r>
-      <w:r>
-        <w:t>sought</w:t>
-      </w:r>
-      <w:r>
-        <w:t xml:space="preserve"> to directly compare the simultaneous processing of features linked to different reward schedules. Furthermore, we compared how goal-directed attention is influenced by rewards</w:t>
-      </w:r>
-      <w:r>
-        <w:t xml:space="preserve"> (training phase) and by previous reward associations once rewards are no longer available (test phase)</w:t>
-      </w:r>
-      <w:r>
-        <w:t xml:space="preserve">. </w:t>
-      </w:r>
-      <w:r>
-        <w:t xml:space="preserve">We did so by </w:t>
-      </w:r>
-      <w:r>
-        <w:t>investigating</w:t>
-      </w:r>
-      <w:r>
-        <w:t xml:space="preserve"> the simultaneous deployment of attention to the stimuli</w:t>
-      </w:r>
-      <w:r>
-        <w:t xml:space="preserve"> currently or previously</w:t>
-      </w:r>
-      <w:r>
-        <w:t xml:space="preserve"> linked to high or low probability</w:t>
-      </w:r>
-      <w:r>
-        <w:t xml:space="preserve"> of earning a monetary reward</w:t>
-      </w:r>
-      <w:r>
-        <w:t xml:space="preserve">. </w:t>
-      </w:r>
-      <w:r>
-        <w:t>To this end, w</w:t>
-      </w:r>
-      <w:r>
-        <w:t>e used steady-state visual evoked potentials (SSVEPs) to track stimulus processing in early visual cortex. SSVEPs represent the oscillatory response of the visual cortex to flickering stimuli</w:t>
-      </w:r>
-      <w:r>
-        <w:t xml:space="preserve"> </w:t>
-      </w:r>
-      <w:r>
-        <w:fldChar w:fldCharType="begin" w:fldLock="1"/>
-      </w:r>
-      <w:r>
-        <w:instrText>ADDIN CSL_CITATION {"citationItems":[{"id":"ITEM-1","itemData":{"DOI":"10.1167/15.6.4.doi","ISSN":"1534-7362","PMID":"26024451","abstract":"Periodic visual stimulation and analysis of the resulting steady-state visual evoked potentials were first introduced over 80 years ago as a means to study visual sensation and perception. From the first single-channel recording of responses to modulated light to the present use of sophisticated digital displays composed of complex visual stimuli and high-density recording arrays, steady-state methods have been applied in a broad range of scientific and applied settings. The purpose of this article is to describe the fundamental stimulation paradigms for steady-state visual evoked potentials and to illustrate these principles through research findings across a range of applications in vision science.","author":[{"dropping-particle":"","family":"Norcia","given":"Anthony M","non-dropping-particle":"","parse-names":false,"suffix":""},{"dropping-particle":"","family":"Appelbaum","given":"L Gregory","non-dropping-particle":"","parse-names":false,"suffix":""},{"dropping-particle":"","family":"Ales","given":"Justin M","non-dropping-particle":"","parse-names":false,"suffix":""},{"dropping-particle":"","family":"Cottereau","given":"Benoit R","non-dropping-particle":"","parse-names":false,"suffix":""},{"dropping-particle":"","family":"Rossion","given":"Bruno","non-dropping-particle":"","parse-names":false,"suffix":""}],"container-title":"Journal of vision","id":"ITEM-1","issue":"6","issued":{"date-parts":[["2015"]]},"page":"1-46","title":"The steady-state visual evoked potential in vision research : A review","type":"article-journal","volume":"15"},"uris":["http://www.mendeley.com/documents/?uuid=53ea226a-46b8-47b9-a25f-f7ddb564e489"]}],"mendeley":{"formattedCitation":"(Norcia, Appelbaum, Ales, Cottereau, &amp; Rossion, 2015)","plainTextFormattedCitation":"(Norcia, Appelbaum, Ales, Cottereau, &amp; Rossion, 2015)","previouslyFormattedCitation":"(Norcia, Appelbaum, Ales, Cottereau, &amp; Rossion, 2015)"},"properties":{"noteIndex":0},"schema":"https://github.com/citation-style-language/schema/raw/master/csl-citation.json"}</w:instrText>
-      </w:r>
-      <w:r>
-        <w:fldChar w:fldCharType="separate"/>
-      </w:r>
-      <w:r>
-        <w:rPr>
-          <w:noProof/>
-        </w:rPr>
-        <w:t>(Norcia, Appelbaum, Ales, Cottereau, &amp; Rossion, 2015)</w:t>
-      </w:r>
-      <w:r>
-        <w:fldChar w:fldCharType="end"/>
-      </w:r>
-      <w:r>
-        <w:t xml:space="preserve">. </w:t>
-      </w:r>
-      <w:r>
-        <w:t xml:space="preserve">They provide a continuous measure of feature-based attention deployment across multiple stimuli simultaneously, and are a reliably modulated by goals such as paying attention to a certain stimulus feature </w:t>
-      </w:r>
-      <w:r>
-        <w:fldChar w:fldCharType="begin" w:fldLock="1"/>
-      </w:r>
-      <w:r>
-        <w:instrText>ADDIN CSL_CITATION {"citationItems":[{"id":"ITEM-1","itemData":{"DOI":"10.1073/pnas.1002436107","ISBN":"1091-6490 (Electronic)\\r0027-8424 (Linking)","ISSN":"1091-6490","PMID":"20643918","abstract":"A central question in the field of attention is whether visual processing is a strictly limited resource, which must be allocated by selective attention. If this were the case, attentional enhancement of one stimulus should invariably lead to suppression of unattended distracter stimuli. Here we examine voluntary cued shifts of feature-selective attention to either one of two superimposed red or blue random dot kinematograms (RDKs) to test whether such a reciprocal relationship between enhancement of an attended and suppression of an unattended stimulus can be observed. The steady-state visual evoked potential (SSVEP), an oscillatory brain response elicited by the flickering RDKs, was measured in human EEG. Supporting limited resources, we observed both an enhancement of the attended and a suppression of the unattended RDK, but this observed reciprocity did not occur concurrently: enhancement of the attended RDK started at 220 ms after cue onset and preceded suppression of the unattended RDK by about 130 ms. Furthermore, we found that behavior was significantly correlated with the SSVEP time course of a measure of selectivity (attended minus unattended) but not with a measure of total activity (attended plus unattended). The significant deviations from a temporally synchronized reciprocity between enhancement and suppression suggest that the enhancement of the attended stimulus may cause the suppression of the unattended stimulus in the present experiment.","author":[{"dropping-particle":"","family":"Andersen","given":"S K","non-dropping-particle":"","parse-names":false,"suffix":""},{"dropping-particle":"","family":"Müller","given":"M M","non-dropping-particle":"","parse-names":false,"suffix":""}],"container-title":"Proceedings of the National Academy of Sciences of the United States of America","id":"ITEM-1","issue":"31","issued":{"date-parts":[["2010"]]},"page":"13878-82","title":"Behavioral performance follows the time course of neural facilitation and suppression during cued shifts of feature-selective attention.","type":"article-journal","volume":"107"},"uris":["http://www.mendeley.com/documents/?uuid=4a5f2140-be6d-49d6-81c4-ac2ed9193f74"]}],"mendeley":{"formattedCitation":"(Andersen &amp; Müller, 2010)","plainTextFormattedCitation":"(Andersen &amp; Müller, 2010)","previouslyFormattedCitation":"(Andersen &amp; Müller, 2010)"},"properties":{"noteIndex":0},"schema":"https://github.com/citation-style-language/schema/raw/master/csl-citation.json"}</w:instrText>
-      </w:r>
-      <w:r>
-        <w:fldChar w:fldCharType="separate"/>
-      </w:r>
-      <w:r>
-        <w:rPr>
-          <w:noProof/>
-        </w:rPr>
-        <w:t>(Andersen &amp; Müller, 2010)</w:t>
-      </w:r>
-      <w:r>
-        <w:fldChar w:fldCharType="end"/>
-      </w:r>
-      <w:r>
-        <w:t>.</w:t>
-      </w:r>
-      <w:r>
-        <w:t xml:space="preserve"> </w:t>
-      </w:r>
-      <w:r>
-        <w:t>Here</w:t>
-      </w:r>
-      <w:r>
-        <w:t xml:space="preserve"> investigated the simultaneous deployment of attention to two features (red and blue dots) across three phases o</w:t>
-      </w:r>
-      <w:r>
-        <w:t xml:space="preserve">f the experiment. </w:t>
-      </w:r>
-      <w:r>
-        <w:t>On each trial participants were instructed to attend to one of the two colors</w:t>
-      </w:r>
-      <w:r>
-        <w:t xml:space="preserve"> and to press a key if the dots of the attended color moved coherently. They performed this task</w:t>
-      </w:r>
-      <w:r>
-        <w:t xml:space="preserve"> firs</w:t>
-      </w:r>
-      <w:r>
-        <w:t>t without any reward (baseline) and</w:t>
-      </w:r>
-      <w:r>
-        <w:t xml:space="preserve"> then with each color associated with different probabilities of earning a rewards (</w:t>
-      </w:r>
-      <w:r>
-        <w:t>training</w:t>
-      </w:r>
-      <w:r>
-        <w:t>). In the last phase (</w:t>
-      </w:r>
-      <w:r>
-        <w:t>test</w:t>
-      </w:r>
-      <w:r>
-        <w:t xml:space="preserve">), participants were informed that they would not earn any more rewards. This design enabled us to investigate the influence of reward on attention simultaneously for both features. </w:t>
-      </w:r>
     </w:p>
     <w:p>
       <w:pPr>
@@ -1031,12 +503,1527 @@
         <w:ind w:firstLine="720"/>
         <w:jc w:val="both"/>
       </w:pPr>
-      <w:r>
-        <w:t xml:space="preserve">In this setting the theoretical accounts of reward-attention interactions predict that the amount of attention toward the high reward feature will increase (attentional facilitation), while the amount of attention allocated toward the low reward feature will decrease (attentional suppression) in the training phase compared to the baseline phase. Further, it is possible that this effect will remain even when participants are aware that no more rewards can be earned (test phase). The use </w:t>
-      </w:r>
+    </w:p>
+    <w:p>
+      <w:pPr>
+        <w:spacing w:line="480" w:lineRule="auto"/>
+        <w:ind w:firstLine="720"/>
+        <w:jc w:val="both"/>
+      </w:pPr>
+    </w:p>
+    <w:p>
+      <w:pPr>
+        <w:spacing w:line="480" w:lineRule="auto"/>
+        <w:ind w:firstLine="720"/>
+        <w:jc w:val="both"/>
+      </w:pPr>
+    </w:p>
+    <w:p>
+      <w:pPr>
+        <w:spacing w:line="480" w:lineRule="auto"/>
+        <w:ind w:firstLine="720"/>
+        <w:jc w:val="both"/>
+      </w:pPr>
       <w:r>
         <w:lastRenderedPageBreak/>
-        <w:t xml:space="preserve">of the SSVEPs in the current paradigm allowed us to test the facilitation and suppression simultaneously on each trial as two features compete for attention. </w:t>
+        <w:t xml:space="preserve">Selective attention is crucial for adaptive behavior as it enables enhanced processing of relevant stimuli in our environment, as well as the suppression of irrelevant stimuli </w:t>
+      </w:r>
+      <w:r>
+        <w:fldChar w:fldCharType="begin" w:fldLock="1"/>
+      </w:r>
+      <w:r>
+        <w:instrText>ADDIN CSL_CITATION {"citationItems":[{"id":"ITEM-1","itemData":{"DOI":"10.1146/annurev.ne.18.030195.001205","ISBN":"0147-006X (Print) 0147-006X (Linking)","ISSN":"0147-006X","PMID":"7605061","abstract":"The two basic phenomena that define the problem of visual attention can be illustrated in a simple example. Consider the arrays shown in each panel of Figure 1. In a typical experiment, before the arrays were presented, subjects would be asked to report letters ... \\n","author":[{"dropping-particle":"","family":"Desimone","given":"R.","non-dropping-particle":"","parse-names":false,"suffix":""},{"dropping-particle":"","family":"Duncan","given":"J.","non-dropping-particle":"","parse-names":false,"suffix":""}],"container-title":"Annual Review of Neuroscience","id":"ITEM-1","issue":"1","issued":{"date-parts":[["1995"]]},"page":"193-222","title":"Neural Mechanisms of Selective Visual","type":"article-journal","volume":"18"},"uris":["http://www.mendeley.com/documents/?uuid=7a17877d-9453-418b-8eb0-98ee5053647a"]},{"id":"ITEM-2","itemData":{"DOI":"10.1146/annurev.psych.093008.100427","ISBN":"1545-2085 (Electronic)\\n0066-4308 (Linking)","ISSN":"0066-4308","PMID":"19575619","abstract":"Attention is a core property of all perceptual and cognitive operations. Given limited capacity to process competing options, attentional mechanisms select, modulate, and sustain focus on information most relevant for behavior. A significant problem, however, is that attention is so ubiquitous that it is unwieldy to study. We propose a taxonomy based on the types of information that attention operates over—the targets of attention. At the broadest level, the taxonomy distinguishes between external attention and internal attention. External attention refers to the selection and modulation of sensory information. External attention selects locations in space, points in time, or modality-specific input. Such perceptual attention can also select features defined across any of these dimensions, or object representations that integrate over space, time, and modality. Internal attention refers to the selection, modulation, and maintenance of internally generated information, such as task rules, responses, long-t...","author":[{"dropping-particle":"","family":"Chun","given":"Marvin M.","non-dropping-particle":"","parse-names":false,"suffix":""},{"dropping-particle":"","family":"Golomb","given":"Julie D.","non-dropping-particle":"","parse-names":false,"suffix":""},{"dropping-particle":"","family":"Turk-Browne","given":"Nicholas B.","non-dropping-particle":"","parse-names":false,"suffix":""}],"container-title":"Annual Review of Psychology","id":"ITEM-2","issue":"1","issued":{"date-parts":[["2011"]]},"page":"73-101","title":"A Taxonomy of External and Internal Attention","type":"article-journal","volume":"62"},"uris":["http://www.mendeley.com/documents/?uuid=5e4f19ef-76d4-4ce3-86b1-193c5d86c134"]},{"id":"ITEM-3","itemData":{"DOI":"10.1080/00335558008248231","ISBN":"0033-555X (Print) 0033-555X (Linking)","ISSN":"0033555X","PMID":"7367577","abstract":"Bartlett viewed thinking as a high level skill exhibiting ballistic properties that he called its \"point of no return\". This paper explores one aspect of cognition through the use of a simple model task in which human subjects are asked to commit attention to a position in visual space other than fixation. This instruction is executed by orienting a covert (attentional) mechanism that seems sufficiently time locked to external events that its trajectory can be traced across the visual field in terms of momentary changes in the efficiency of detecting stimuli. A comparison of results obtained with alert monkeys, brain injured and normal human subjects shows the relationship of this covert system to saccadic eye movements and to various brain systems controlling perception and motion. In accordance with Bartlett's insight, the possibility is explored that similar principles apply to orienting of attention toward sensory input and orienting to the semantic structures used in thinking.","author":[{"dropping-particle":"","family":"Posner","given":"M. I.","non-dropping-particle":"","parse-names":false,"suffix":""}],"container-title":"The Quarterly journal of experimental psychology","id":"ITEM-3","issue":"1","issued":{"date-parts":[["1980"]]},"page":"3-25","title":"Orienting of attention.","type":"article-journal","volume":"32"},"uris":["http://www.mendeley.com/documents/?uuid=a28b535e-6287-46b1-b388-80539f88c3cf"]}],"mendeley":{"formattedCitation":"(Chun, Golomb, &amp; Turk-Browne, 2011; Desimone &amp; Duncan, 1995; Posner, 1980)","manualFormatting":"(Chun, Golomb, &amp; Turk-Browne, 2011; Desimone &amp; Duncan, 1995)","plainTextFormattedCitation":"(Chun, Golomb, &amp; Turk-Browne, 2011; Desimone &amp; Duncan, 1995; Posner, 1980)","previouslyFormattedCitation":"(Chun, Golomb, &amp; Turk-Browne, 2011; Desimone &amp; Duncan, 1995; Posner, 1980)"},"properties":{"noteIndex":0},"schema":"https://github.com/citation-style-language/schema/raw/master/csl-citation.json"}</w:instrText>
+      </w:r>
+      <w:r>
+        <w:fldChar w:fldCharType="separate"/>
+      </w:r>
+      <w:r>
+        <w:rPr>
+          <w:noProof/>
+        </w:rPr>
+        <w:t>(Chun, Golomb, &amp; Turk-Browne, 2011; Desimone &amp; Duncan, 1995)</w:t>
+      </w:r>
+      <w:r>
+        <w:fldChar w:fldCharType="end"/>
+      </w:r>
+      <w:r>
+        <w:t xml:space="preserve">. This selection depends on the physical salience of a stimulus (e.g., a loud noise) or on people’s current goals </w:t>
+      </w:r>
+      <w:r>
+        <w:fldChar w:fldCharType="begin" w:fldLock="1"/>
+      </w:r>
+      <w:r>
+        <w:instrText>ADDIN CSL_CITATION {"citationItems":[{"id":"ITEM-1","itemData":{"DOI":"10.1038/nrn755","ISSN":"14710048","author":[{"dropping-particle":"","family":"Corbetta","given":"Maurizio","non-dropping-particle":"","parse-names":false,"suffix":""},{"dropping-particle":"","family":"Shulman","given":"Gordon L.","non-dropping-particle":"","parse-names":false,"suffix":""}],"container-title":"Nature Reviews Neuroscience","id":"ITEM-1","issue":"3","issued":{"date-parts":[["2002"]]},"page":"215-229","title":"Control of Goal-Directed and Stimulus-Driven Attention in the Brain","type":"article-journal","volume":"3"},"uris":["http://www.mendeley.com/documents/?uuid=4cf2fe62-db54-48b8-8063-00480a1d9139"]},{"id":"ITEM-2","itemData":{"DOI":"10.1080/00335558008248231","ISBN":"0033-555X (Print) 0033-555X (Linking)","ISSN":"0033555X","PMID":"7367577","abstract":"Bartlett viewed thinking as a high level skill exhibiting ballistic properties that he called its \"point of no return\". This paper explores one aspect of cognition through the use of a simple model task in which human subjects are asked to commit attention to a position in visual space other than fixation. This instruction is executed by orienting a covert (attentional) mechanism that seems sufficiently time locked to external events that its trajectory can be traced across the visual field in terms of momentary changes in the efficiency of detecting stimuli. A comparison of results obtained with alert monkeys, brain injured and normal human subjects shows the relationship of this covert system to saccadic eye movements and to various brain systems controlling perception and motion. In accordance with Bartlett's insight, the possibility is explored that similar principles apply to orienting of attention toward sensory input and orienting to the semantic structures used in thinking.","author":[{"dropping-particle":"","family":"Posner","given":"M. I.","non-dropping-particle":"","parse-names":false,"suffix":""}],"container-title":"The Quarterly journal of experimental psychology","id":"ITEM-2","issue":"1","issued":{"date-parts":[["1980"]]},"page":"3-25","title":"Orienting of attention.","type":"article-journal","volume":"32"},"uris":["http://www.mendeley.com/documents/?uuid=a28b535e-6287-46b1-b388-80539f88c3cf"]},{"id":"ITEM-3","itemData":{"DOI":"10.1016/j.actpsy.2010.02.006","ISBN":"1873-6297 (Electronic)\\r0001-6918 (Linking)","ISSN":"00016918","PMID":"20507828","abstract":"The present paper argues for the notion that when attention is spread across the visual field in the first sweep of information through the brain visual selection is completely stimulus-driven. Only later in time, through recurrent feedback processing, volitional control based on expectancy and goal set will bias visual selection in a top-down manner. Here we review behavioral evidence as well as evidence from ERP, fMRI, TMS and single cell recording consistent with stimulus-driven selection. Alternative viewpoints that assume a large role for top-down processing are discussed. It is argued that in most cases evidence supporting top-down control on visual selection in fact demonstrates top-down control on processes occurring later in time, following initial selection. We conclude that top-down knowledge regarding non-spatial features of the objects cannot alter the initial selection priority. Only by adjusting the size of the attentional window, the initial sweep of information through the brain may be altered in a top-down way. ?? 2010 Elsevier B.V.","author":[{"dropping-particle":"","family":"Theeuwes","given":"Jan","non-dropping-particle":"","parse-names":false,"suffix":""}],"container-title":"Acta Psychologica","id":"ITEM-3","issue":"2","issued":{"date-parts":[["2010"]]},"page":"77-99","title":"Top-down and bottom-up control of visual selection","type":"article-journal","volume":"135"},"uris":["http://www.mendeley.com/documents/?uuid=0ac66828-1bf9-4034-a468-b5c26da3c400"]}],"mendeley":{"formattedCitation":"(Corbetta &amp; Shulman, 2002; Posner, 1980; Theeuwes, 2010)","manualFormatting":"(e.g., searching for our keys; Corbetta &amp; Shulman, 2002; Posner, 1980; Theeuwes, 2010)","plainTextFormattedCitation":"(Corbetta &amp; Shulman, 2002; Posner, 1980; Theeuwes, 2010)","previouslyFormattedCitation":"(Corbetta &amp; Shulman, 2002; Posner, 1980; Theeuwes, 2010)"},"properties":{"noteIndex":0},"schema":"https://github.com/citation-style-language/schema/raw/master/csl-citation.json"}</w:instrText>
+      </w:r>
+      <w:r>
+        <w:fldChar w:fldCharType="separate"/>
+      </w:r>
+      <w:r>
+        <w:rPr>
+          <w:noProof/>
+        </w:rPr>
+        <w:t>(</w:t>
+      </w:r>
+      <w:r>
+        <w:rPr>
+          <w:noProof/>
+        </w:rPr>
+        <w:t xml:space="preserve">e.g., searching for our keys; </w:t>
+      </w:r>
+      <w:r>
+        <w:rPr>
+          <w:noProof/>
+        </w:rPr>
+        <w:t>Corbetta &amp; Shulman, 2002; Posner, 1980; Theeuwes, 2010)</w:t>
+      </w:r>
+      <w:r>
+        <w:fldChar w:fldCharType="end"/>
+      </w:r>
+      <w:r>
+        <w:t xml:space="preserve">. </w:t>
+      </w:r>
+      <w:r>
+        <w:t>Goal-driven attention</w:t>
+      </w:r>
+      <w:r>
+        <w:t>al control</w:t>
+      </w:r>
+      <w:r>
+        <w:t xml:space="preserve"> can be enhanced if individuals are motivated to do so. If individuals know that they can earn extra rewards if they perform well on the next trial they typically improve their performance across a variety of attention tasks (for reviews see: Botvinick &amp; Braver, 2015; Pessoa, 2015; Chelazzi et al., 2013). Rewards can improve goal-driven attention, but they can also worsen </w:t>
+      </w:r>
+      <w:r>
+        <w:t>task</w:t>
+      </w:r>
+      <w:r>
+        <w:t xml:space="preserve"> performance. Stimuli previously related to high rewards can capture attention in spite of the current </w:t>
+      </w:r>
+      <w:r>
+        <w:t>top-down attentional set and in absence of salient bottom-up features</w:t>
+      </w:r>
+      <w:r>
+        <w:t xml:space="preserve"> (Anderson, 2016; Failing &amp; Theeuwes, </w:t>
+      </w:r>
+      <w:r>
+        <w:t>2018; Chelazzi et al., 2013</w:t>
+      </w:r>
+      <w:r>
+        <w:t>).</w:t>
+      </w:r>
+      <w:r>
+        <w:t xml:space="preserve"> Thus rewards can influence </w:t>
+      </w:r>
+      <w:r>
+        <w:t>attentional control</w:t>
+      </w:r>
+      <w:r>
+        <w:t xml:space="preserve">, but reward history can also influence attentional selection in spite of </w:t>
+      </w:r>
+      <w:r>
+        <w:t>the top-down attentional control</w:t>
+      </w:r>
+      <w:r>
+        <w:t xml:space="preserve"> (Awh et al., 2012)</w:t>
+      </w:r>
+      <w:r>
+        <w:t xml:space="preserve">. </w:t>
+      </w:r>
+    </w:p>
+    <w:p>
+      <w:pPr>
+        <w:spacing w:line="480" w:lineRule="auto"/>
+        <w:ind w:firstLine="720"/>
+        <w:jc w:val="both"/>
+      </w:pPr>
+      <w:r>
+        <w:t>Attentional control is enhanced when individuals are anticipating that they can earn a reward for good performance. Such improvements have been related to reward-based changes in the attentional control networks in fMRI studies (</w:t>
+      </w:r>
+      <w:commentRangeStart w:id="0"/>
+      <w:r>
+        <w:t>Pessoa &amp; Engelman, 2010</w:t>
+      </w:r>
+      <w:commentRangeEnd w:id="0"/>
+      <w:r>
+        <w:rPr>
+          <w:rStyle w:val="CommentReference"/>
+        </w:rPr>
+        <w:commentReference w:id="0"/>
+      </w:r>
+      <w:commentRangeStart w:id="1"/>
+      <w:r>
+        <w:t>; Krebs et al., 2012</w:t>
+      </w:r>
+      <w:commentRangeEnd w:id="1"/>
+      <w:r>
+        <w:rPr>
+          <w:rStyle w:val="CommentReference"/>
+        </w:rPr>
+        <w:commentReference w:id="1"/>
+      </w:r>
+      <w:r>
+        <w:t xml:space="preserve">). </w:t>
+      </w:r>
+      <w:r>
+        <w:t>Electroencephalographic (EEG) studies have demonstrated</w:t>
+      </w:r>
+      <w:r>
+        <w:t xml:space="preserve"> similar preparatory modulations</w:t>
+      </w:r>
+      <w:r>
+        <w:t xml:space="preserve"> following reward cues</w:t>
+      </w:r>
+      <w:r>
+        <w:t xml:space="preserve"> </w:t>
+      </w:r>
+      <w:r>
+        <w:t xml:space="preserve">in the CNV component </w:t>
+      </w:r>
+      <w:r>
+        <w:t>(</w:t>
+      </w:r>
+      <w:commentRangeStart w:id="2"/>
+      <w:r>
+        <w:t>Schevernels et al, 2014</w:t>
+      </w:r>
+      <w:commentRangeEnd w:id="2"/>
+      <w:r>
+        <w:rPr>
+          <w:rStyle w:val="CommentReference"/>
+        </w:rPr>
+        <w:commentReference w:id="2"/>
+      </w:r>
+      <w:r>
+        <w:t>).</w:t>
+      </w:r>
+      <w:r>
+        <w:t xml:space="preserve"> </w:t>
+      </w:r>
+      <w:r>
+        <w:t xml:space="preserve">These studies indicate that reward improves performance in attention tasks through </w:t>
+      </w:r>
+      <w:r>
+        <w:t xml:space="preserve">the </w:t>
+      </w:r>
+      <w:r>
+        <w:t xml:space="preserve">attentional control network. </w:t>
+      </w:r>
+    </w:p>
+    <w:p>
+      <w:pPr>
+        <w:spacing w:line="480" w:lineRule="auto"/>
+        <w:ind w:firstLine="720"/>
+        <w:jc w:val="both"/>
+      </w:pPr>
+      <w:r>
+        <w:t xml:space="preserve">Another set of studies has focused on the influence of reward history on </w:t>
+      </w:r>
+      <w:r>
+        <w:t>selective attention</w:t>
+      </w:r>
+      <w:r>
+        <w:t xml:space="preserve">, specifically in situations in which such history is opposed to the current goals of an individual </w:t>
+      </w:r>
+      <w:r>
+        <w:fldChar w:fldCharType="begin" w:fldLock="1"/>
+      </w:r>
+      <w:r>
+        <w:instrText>ADDIN CSL_CITATION {"citationItems":[{"id":"ITEM-1","itemData":{"DOI":"10.1111/nyas.12957","ISBN":"1749-6632 (Electronic)\\r0077-8923 (Linking)","ISSN":"17496632","PMID":"26595376","abstract":"There is growing consensus that reward plays an important role in the control of attention. Until recently, reward was thought to influence attention indirectly by modulating task-specific motivation and its effects on voluntary control over selection. Such an account was consistent with the goal-directed (endogenous) versus stimulus-driven (exogenous) framework that had long dominated the field of attention research. Now, a different perspective is emerging. Demonstrations that previously reward-associated stimuli can automatically capture attention even when physically inconspicuous and task-irrelevant challenge previously held assumptions about attentional control. The idea that attentional selection can be value driven, reflecting a distinct and previously unrecognized control mechanism, has gained traction. Since these early demonstrations, the influence of reward learning on attention has rapidly become an area of intense investigation, sparking many new insights. The result is an emerging picture of how the reward system of the brain automatically biases information processing. Here, I review the progress that has been made in this area, synthesizing a wealth of recent evidence to provide an integrated, up-to-date account of value-driven attention and some of its broader implications.","author":[{"dropping-particle":"","family":"Anderson","given":"B. A.","non-dropping-particle":"","parse-names":false,"suffix":""}],"container-title":"Annals of the New York Academy of Sciences","id":"ITEM-1","issue":"1","issued":{"date-parts":[["2016"]]},"page":"24-39","title":"The attention habit: How reward learning shapes attentional selection","type":"article-journal","volume":"1369"},"uris":["http://www.mendeley.com/documents/?uuid=0eceea53-0151-4f26-a5a8-42f0a0abb097"]},{"id":"ITEM-2","itemData":{"DOI":"10.1016/j.tics.2012.06.010","ISBN":"1364-6613","ISSN":"13646613","PMID":"22795563","abstract":"Prominent models of attentional control assert a dichotomy between top-down and bottom-up control, with the former determined by current selection goals and the latter determined by physical salience. This theoretical dichotomy, however, fails to explain a growing number of cases in which neither current goals nor physical salience can account for strong selection biases. For example, equally salient stimuli associated with reward can capture attention, even when this contradicts current selection goals. Thus, although 'top-down' sources of bias are sometimes defined as those that are not due to physical salience, this conception conflates distinct - and sometimes contradictory - sources of selection bias. We describe an alternative framework, in which past selection history is integrated with current goals and physical salience to shape an integrated priority map. ?? 2012 Elsevier Ltd.","author":[{"dropping-particle":"","family":"Awh","given":"Edward","non-dropping-particle":"","parse-names":false,"suffix":""},{"dropping-particle":"V.","family":"Belopolsky","given":"Artem","non-dropping-particle":"","parse-names":false,"suffix":""},{"dropping-particle":"","family":"Theeuwes","given":"Jan","non-dropping-particle":"","parse-names":false,"suffix":""}],"container-title":"Trends in Cognitive Sciences","id":"ITEM-2","issue":"8","issued":{"date-parts":[["2012"]]},"page":"437-443","publisher":"Elsevier Ltd","title":"Top-down versus bottom-up attentional control: A failed theoretical dichotomy","type":"article-journal","volume":"16"},"uris":["http://www.mendeley.com/documents/?uuid=4d1c077f-8443-44a9-9ccb-baf08cb320fd"]},{"id":"ITEM-3","itemData":{"DOI":"10.1016/j.visres.2012.12.005","ISBN":"0042-6989","ISSN":"00426989","PMID":"23262054","abstract":"Visual selective attention is the brain function that modulates ongoing processing of retinal input in order for selected representations to gain privileged access to perceptual awareness and guide behavior. Enhanced analysis of currently relevant or otherwise salient information is often accompanied by suppressed processing of the less relevant or salient input. Recent findings indicate that rewards exert a powerful influence on the deployment of visual selective attention. Such influence takes different forms depending on the specific protocol adopted in the given study. In some cases, the prospect of earning a larger reward in relation to a specific stimulus or location biases attention accordingly in order to maximize overall gain. This is mediated by an effect of reward acting as a type of incentive motivation for the strategic control of attention. In contrast, reward delivery can directly alter the processing of specific stimuli by increasing their attentional priority, and this can be measured even when rewards are no longer involved, reflecting a form of reward-mediated attentional learning. As a further development, recent work demonstrates that rewards can affect attentional learning in dissociable ways depending on whether rewards are perceived as feedback on performance or instead are registered as random-like events occurring during task performance. Specifically, it appears that visual selective attention is shaped by two distinct reward-related learning mechanisms: one requiring active monitoring of performance and outcome, and a second one detecting the sheer association between objects in the environment (whether attended or ignored) and the more-or-less rewarding events that accompany them. Overall this emerging literature demonstrates unequivocally that rewards \"teach\" visual selective attention so that processing resources will be allocated to objects, features and locations which are likely to optimize the organism's interaction with the surrounding environment and maximize positive outcome. ?? 2012 Elsevier Ltd.","author":[{"dropping-particle":"","family":"Chelazzi","given":"Leonardo","non-dropping-particle":"","parse-names":false,"suffix":""},{"dropping-particle":"","family":"Perlato","given":"Andrea","non-dropping-particle":"","parse-names":false,"suffix":""},{"dropping-particle":"","family":"Santandrea","given":"Elisa","non-dropping-particle":"","parse-names":false,"suffix":""},{"dropping-particle":"","family":"Libera","given":"Chiara","non-dropping-particle":"Della","parse-names":false,"suffix":""}],"container-title":"Vision Research","id":"ITEM-3","issued":{"date-parts":[["2013"]]},"page":"58-62","publisher":"Elsevier Ltd","title":"Rewards teach visual selective attention","type":"article-journal","volume":"85"},"uris":["http://www.mendeley.com/documents/?uuid=32b99263-1c78-4ea2-a826-fea9bd9f805a"]},{"id":"ITEM-4","itemData":{"DOI":"10.3758/s13423-017-1380-y","ISSN":"15315320","abstract":"Visual attention enables us to selectively prioritize or suppress information in the environment. Prominent models concerned with the control of visual attention differ-entiate between goal-directed, top-down and stimulus-driven, bottom-up control, with the former determined by current se-lection goals and the latter determined by physical salience. In the current review, we discuss recent studies that demonstrate that attentional selection does not need to be the result of top-down or bottom-up processing but, instead, is often driven by lingering biases due to the Bhistory^ of former attention de-ployments. This review mainly focuses on reward-based his-tory effects; yet other types of history effects such as (intertrial) priming, statistical learning and affective condition-ing are also discussed. We argue that evidence from behavior-al, eye-movement and neuroimaging studies supports the idea that selection history modulates the topographical landscape of spatial Bpriority^ maps, such that attention is biased toward locations having the highest activation on this map. In everyday life, visual input is used to guide our behavior. We intentionally search for our bag on the luggage carousel at the airport while keeping in mind its shape and color to facilitate search. This template makes it easier to find our bag among the many distracting similarly looking bags. When searching with a goal for particular objects, we may sometimes experience that we attend to things in our environment for which we had no intention to look for. We may inadvertently attend to the waving hand of our friend who already found his bag or the flashing light next to yet another luggage carousel that is about to start moving. The question for how we search the environment, and more generally how we parse information from the environment, is studied in the context of attentional control. All models of selective attention have described attentional control as the result of the above described interplay between voluntary, top-down, or goal-driven control and automatic, bottom-up, or stimulus driven control (e.g., Corbetta &amp; Shulman, 2002; Itti &amp; Koch, 2001; Theeuwes, 2010). In a recent paper, Awh, Belopolsky, and Theeuwes (2012) pointed out that this classic theoretical dichotomy may no longer hold as there is a signif-icant explanatory gap: Several selection biases can neither be explained by current selection goals nor by the physical sa-lience of potential targets. Awh et al. sug…","author":[{"dropping-particle":"","family":"Failing","given":"M","non-dropping-particle":"","parse-names":false,"suffix":""},{"dropping-particle":"","family":"Theeuwes","given":"J","non-dropping-particle":"","parse-names":false,"suffix":""}],"container-title":"Psychonomic Bulletin and Review","id":"ITEM-4","issued":{"date-parts":[["2017"]]},"page":"1-25","publisher":"Psychonomic Bulletin &amp; Review","title":"Selection history: How reward modulates selectivity of visual attention","type":"article-journal"},"uris":["http://www.mendeley.com/documents/?uuid=83f24a00-4327-40fe-99b4-3137e0d2c26a"]}],"mendeley":{"formattedCitation":"(B. A. Anderson, 2016; Awh et al., 2012; Chelazzi et al., 2013; M. Failing &amp; Theeuwes, 2017)","manualFormatting":"(Anderson, 2016; Awh et al., 2012; Chelazzi et al., 2013; Failing &amp; Theeuwes, 2017)","plainTextFormattedCitation":"(B. A. Anderson, 2016; Awh et al., 2012; Chelazzi et al., 2013; M. Failing &amp; Theeuwes, 2017)","previouslyFormattedCitation":"(B. A. Anderson, 2016; Awh et al., 2012; Chelazzi et al., 2013; M. Failing &amp; Theeuwes, 2017)"},"properties":{"noteIndex":0},"schema":"https://github.com/citation-style-language/schema/raw/master/csl-citation.json"}</w:instrText>
+      </w:r>
+      <w:r>
+        <w:fldChar w:fldCharType="separate"/>
+      </w:r>
+      <w:r>
+        <w:rPr>
+          <w:noProof/>
+        </w:rPr>
+        <w:t>(</w:t>
+      </w:r>
+      <w:r>
+        <w:rPr>
+          <w:noProof/>
+        </w:rPr>
+        <w:t xml:space="preserve">for reviews see: </w:t>
+      </w:r>
+      <w:r>
+        <w:rPr>
+          <w:noProof/>
+        </w:rPr>
+        <w:t>Anderson, 2016; Awh et al., 2012; Chelazzi et al., 2013; Failing &amp; Theeuwes, 2017)</w:t>
+      </w:r>
+      <w:r>
+        <w:fldChar w:fldCharType="end"/>
+      </w:r>
+      <w:r>
+        <w:t xml:space="preserve">. </w:t>
+      </w:r>
+      <w:r>
+        <w:t xml:space="preserve">Such studies have provided some evidence for the reward-related changes in the early stages of </w:t>
+      </w:r>
+      <w:r>
+        <w:lastRenderedPageBreak/>
+        <w:t xml:space="preserve">visual processing (i.e., increase in the P1 component; </w:t>
+      </w:r>
+      <w:r>
+        <w:fldChar w:fldCharType="begin" w:fldLock="1"/>
+      </w:r>
+      <w:r>
+        <w:instrText>ADDIN CSL_CITATION {"citationItems":[{"id":"ITEM-1","itemData":{"DOI":"10.1523/JNEUROSCI.1026-10.2010","ISBN":"1529-2401 (Electronic)\\r0270-6474 (Linking)","ISSN":"0270-6474","PMID":"20720117","abstract":"Reward-related mesolimbic dopamine steers animal behavior, creating automatic approach toward reward-associated objects and avoidance of objects unlikely to be beneficial. Theories of dopamine suggest that this reflects underlying biases in perception and attention, with reward enhancing the representation of reward-associated stimuli such that attention is more likely to be deployed to the location of these objects. Using measures of behavior and brain electricity in male and female humans, we demonstrate this to be the case. Sensory and perceptual processing of reward-associated visual features is facilitated such that attention is deployed to objects characterized by these features in subsequent experimental trials. This is the case even when participants know that a strategic decision to attend to reward-associated features will be counterproductive and result in suboptimal performance. Other results show that the magnitude of visual bias created by reward is predicted by the re</w:instrText>
+      </w:r>
+      <w:r>
+        <w:rPr>
+          <w:lang w:val="nl-BE"/>
+        </w:rPr>
+        <w:instrText>sponse to reward feedback in anterior cingulate cortex, an area with strong connections to dopaminergic structures in the midbrain. These results demonstrate that reward has an impact on vision that is independent of its role in the strategic establishment of endogenous attention. We suggest that reward acts to change visual salience and thus plays an important and undervalued role in attentional control.","author":[{"dropping-particle":"","family":"Hickey","given":"C.","non-dropping-particle":"","parse-names":false,"suffix":""},{"dropping-particle":"","family":"Chelazzi","given":"L.","non-dropping-particle":"","parse-names":false,"suffix":""},{"dropping-particle":"","family":"Theeuwes","given":"J.","non-dropping-particle":"","parse-names":false,"suffix":""}],"container-title":"Journal of Neuroscience","id":"ITEM-1","issue":"33","issued":{"date-parts":[["2010"]]},"page":"11096-11103","title":"Reward Changes Salience in Human Vision via the Anterior Cingulate","type":"article-journal","volume":"30"},"uris":["http://www.mendeley.com/documents/?uuid=63f54998-73ab-4870-b69a-5a1e479f1bd2"]}],"mendeley":{"formattedCitation":"(C. Hickey, Chelazzi, &amp; Theeuwes, 2010)","manualFormatting":"(Hickey, Chelazzi, &amp; Theeuwes, 2010)","plainTextFormattedCitation":"(C. Hickey, Chelazzi, &amp; Theeuwes, 2010)","previouslyFormattedCitation":"(C. Hickey, Chelazzi, &amp; Theeuwes, 2010)"},"properties":{"noteIndex":0},"schema":"https://github.com/citation-style-language/schema/raw/master/csl-citation.json"}</w:instrText>
+      </w:r>
+      <w:r>
+        <w:fldChar w:fldCharType="separate"/>
+      </w:r>
+      <w:r>
+        <w:rPr>
+          <w:noProof/>
+          <w:lang w:val="nl-BE"/>
+        </w:rPr>
+        <w:t>Hickey, Chelazzi, &amp; Theeuwes, 2010</w:t>
+      </w:r>
+      <w:r>
+        <w:rPr>
+          <w:noProof/>
+          <w:lang w:val="nl-BE"/>
+        </w:rPr>
+        <w:t xml:space="preserve">; </w:t>
+      </w:r>
+      <w:r>
+        <w:rPr>
+          <w:noProof/>
+          <w:lang w:val="nl-BE"/>
+        </w:rPr>
+        <w:t>Donohue et al., 2016</w:t>
+      </w:r>
+      <w:r>
+        <w:rPr>
+          <w:noProof/>
+          <w:lang w:val="nl-BE"/>
+        </w:rPr>
+        <w:t xml:space="preserve">; </w:t>
+      </w:r>
+      <w:r>
+        <w:rPr>
+          <w:noProof/>
+          <w:lang w:val="nl-BE"/>
+        </w:rPr>
+        <w:t>MacLean &amp; Giesbrecht, 2015</w:t>
+      </w:r>
+      <w:r>
+        <w:rPr>
+          <w:noProof/>
+          <w:lang w:val="nl-BE"/>
+        </w:rPr>
+        <w:t xml:space="preserve">; </w:t>
+      </w:r>
+      <w:r>
+        <w:rPr>
+          <w:noProof/>
+          <w:lang w:val="nl-BE"/>
+        </w:rPr>
+        <w:t xml:space="preserve">Luque et al., </w:t>
+      </w:r>
+      <w:r>
+        <w:rPr>
+          <w:noProof/>
+          <w:lang w:val="nl-BE"/>
+        </w:rPr>
+        <w:t>2017</w:t>
+      </w:r>
+      <w:r>
+        <w:rPr>
+          <w:noProof/>
+          <w:lang w:val="nl-BE"/>
+        </w:rPr>
+        <w:t>)</w:t>
+      </w:r>
+      <w:r>
+        <w:fldChar w:fldCharType="end"/>
+      </w:r>
+      <w:r>
+        <w:rPr>
+          <w:lang w:val="nl-BE"/>
+        </w:rPr>
+        <w:t xml:space="preserve">. </w:t>
+      </w:r>
+      <w:r>
+        <w:t xml:space="preserve">However, </w:t>
+      </w:r>
+      <w:r>
+        <w:t>other</w:t>
+      </w:r>
+      <w:r>
+        <w:t xml:space="preserve"> studies have failed to find evidence for such early modulations</w:t>
+      </w:r>
+      <w:r>
+        <w:t>,</w:t>
+      </w:r>
+      <w:r>
+        <w:t xml:space="preserve"> and have found changes in later stages of processing</w:t>
+      </w:r>
+      <w:r>
+        <w:t xml:space="preserve"> (increased N2pc component</w:t>
+      </w:r>
+      <w:r>
+        <w:t xml:space="preserve"> and improved decoding in later processing stages</w:t>
+      </w:r>
+      <w:r>
+        <w:t>; Qi et al., 2013; Tankelevitch et al., 2019)</w:t>
+      </w:r>
+      <w:r>
+        <w:t>.</w:t>
+      </w:r>
+      <w:r>
+        <w:t xml:space="preserve"> </w:t>
+      </w:r>
+    </w:p>
+    <w:p>
+      <w:pPr>
+        <w:spacing w:line="480" w:lineRule="auto"/>
+        <w:ind w:firstLine="720"/>
+        <w:jc w:val="both"/>
+      </w:pPr>
+      <w:r>
+        <w:t xml:space="preserve">Research has pointed to the crucial role of motivation and rewards in guiding attention. However, the neural mechanisms through which motivation influences attention remain unclear. </w:t>
+      </w:r>
+      <w:r>
+        <w:t xml:space="preserve">It is not clear if the reward-based effects come from the improved processing of reward-related features (facilitation), reduced processing of stimuli not related to rewards (suppression), or both. Further, it is not clear if the same mechanism is at play in the reward-based improvements in attentional control and in the reward-history effects. </w:t>
+      </w:r>
+      <w:r>
+        <w:t xml:space="preserve">Theoretical frameworks </w:t>
+      </w:r>
+      <w:r>
+        <w:t>propose</w:t>
+      </w:r>
+      <w:r>
+        <w:t xml:space="preserve"> that more attention is allocated towards stimuli which are (or used to be) predictive of rewards, while the processing of other stimuli is suppressed </w:t>
+      </w:r>
+      <w:r>
+        <w:fldChar w:fldCharType="begin" w:fldLock="1"/>
+      </w:r>
+      <w:r>
+        <w:instrText>ADDIN CSL_CITATION {"citationItems":[{"id":"ITEM-1","itemData":{"DOI":"10.1111/nyas.12957","ISBN":"1749-6632 (Electronic)\\r0077-8923 (Linking)","ISSN":"17496632","PMID":"26595376","abstract":"There is growing consensus that reward plays an important role in the control of attention. Until recently, reward was thought to influence attention indirectly by modulating task-specific motivation and its effects on voluntary control over selection. Such an account was consistent with the goal-directed (endogenous) versus stimulus-driven (exogenous) framework that had long dominated the field of attention research. Now, a different perspective is emerging. Demonstrations that previously reward-associated stimuli can automatically capture attention even when physically inconspicuous and task-irrelevant challenge previously held assumptions about attentional control. The idea that attentional selection can be value driven, reflecting a distinct and previously unrecognized control mechanism, has gained traction. Since these early demonstrations, the influence of reward learning on attention has rapidly become an area of intense investigation, sparking many new insights. The result is an emerging picture of how the reward system of the brain automatically biases information processing. Here, I review the progress that has been made in this area, synthesizing a wealth of recent evidence to provide an integrated, up-to-date account of value-driven attention and some of its broader implications.","author":[{"dropping-particle":"","family":"Anderson","given":"B. A.","non-dropping-particle":"","parse-names":false,"suffix":""}],"container-title":"Annals of the New York Academy of Sciences","id":"ITEM-1","issue":"1","issued":{"date-parts":[["2016"]]},"page":"24-39","title":"The attention habit: How reward learning shapes attentional selection","type":"article-journal","volume":"1369"},"uris":["http://www.mendeley.com/documents/?uuid=0eceea53-0151-4f26-a5a8-42f0a0abb097"]},{"id":"ITEM-2","itemData":{"DOI":"10.1016/j.tics.2012.06.010","ISBN":"1364-6613","ISSN":"13646613","PMID":"22795563","abstract":"Prominent models of attentional control assert a dichotomy between top-down and bottom-up control, with the former determined by current selection goals and the latter determined by physical salience. This theoretical dichotomy, however, fails to explain a growing number of cases in which neither current goals nor physical salience can account for strong selection biases. For example, equally salient stimuli associated with reward can capture attention, even when this contradicts current selection goals. Thus, although 'top-down' sources of bias are sometimes defined as those that are not due to physical salience, this conception conflates distinct - and sometimes contradictory - sources of selection bias. We describe an alternative framework, in which past selection history is integrated with current goals and physical salience to shape an integrated priority map. ?? 2012 Elsevier Ltd.","author":[{"dropping-particle":"","family":"Awh","given":"Edward","non-dropping-particle":"","parse-names":false,"suffix":""},{"dropping-particle":"V.","family":"Belopolsky","given":"Artem","non-dropping-particle":"","parse-names":false,"suffix":""},{"dropping-particle":"","family":"Theeuwes","given":"Jan","non-dropping-particle":"","parse-names":false,"suffix":""}],"container-title":"Trends in Cognitive Sciences","id":"ITEM-2","issue":"8","issued":{"date-parts":[["2012"]]},"page":"437-443","publisher":"Elsevier Ltd","title":"Top-down versus bottom-up attentional control: A failed theoretical dichotomy","type":"article-journal","volume":"16"},"uris":["http://www.mendeley.com/documents/?uuid=4d1c077f-8443-44a9-9ccb-baf08cb320fd"]},{"id":"ITEM-3","itemData":{"DOI":"10.1016/j.visres.2012.12.005","ISBN":"0042-6989","ISSN":"00426989","PMID":"23262054","abstract":"Visual selective attention is the brain function that modulates ongoing processing of retinal input in order for selected representations to gain privileged access to perceptual awareness and guide behavior. Enhanced analysis of currently relevant or otherwise salient information is often accompanied by suppressed processing of the less relevant or salient input. Recent findings indicate that rewards exert a powerful influence on the deployment of visual selective attention. Such influence takes different forms depending on the specific protocol adopted in the given study. In some cases, the prospect of earning a larger reward in relation to a specific stimulus or location biases attention accordingly in order to maximize overall gain. This is mediated by an effect of reward acting as a type of incentive motivation for the strategic control of attention. In contrast, reward delivery can directly alter the processing of specific stimuli by increasing their attentional priority, and this can be measured even when rewards are no longer involved, reflecting a form of reward-mediated attentional learning. As a further development, recent work demonstrates that rewards can affect attentional learning in dissociable ways depending on whether rewards are perceived as feedback on performance or instead are registered as random-like events occurring during task performance. Specifically, it appears that visual selective attention is shaped by two distinct reward-related learning mechanisms: one requiring active monitoring of performance and outcome, and a second one detecting the sheer association between objects in the environment (whether attended or ignored) and the more-or-less rewarding events that accompany them. Overall this emerging literature demonstrates unequivocally that rewards \"teach\" visual selective attention so that processing resources will be allocated to objects, features and locations which are likely to optimize the organism's interaction with the surrounding environment and maximize positive outcome. ?? 2012 Elsevier Ltd.","author":[{"dropping-particle":"","family":"Chelazzi","given":"Leonardo","non-dropping-particle":"","parse-names":false,"suffix":""},{"dropping-particle":"","family":"Perlato","given":"Andrea","non-dropping-particle":"","parse-names":false,"suffix":""},{"dropping-particle":"","family":"Santandrea","given":"Elisa","non-dropping-particle":"","parse-names":false,"suffix":""},{"dropping-particle":"","family":"Libera","given":"Chiara","non-dropping-particle":"Della","parse-names":false,"suffix":""}],"container-title":"Vision Research","id":"ITEM-3","issued":{"date-parts":[["2013"]]},"page":"58-62","publisher":"Elsevier Ltd","title":"Rewards teach visual selective attention","type":"article-journal","volume":"85"},"uris":["http://www.mendeley.com/documents/?uuid=32b99263-1c78-4ea2-a826-fea9bd9f805a"]},{"id":"ITEM-4","itemData":{"DOI":"10.3758/s13423-017-1380-y","ISSN":"15315320","abstract":"Visual attention enables us to selectively prioritize or suppress information in the environment. Prominent models concerned with the control of visual attention differ-entiate between goal-directed, top-down and stimulus-driven, bottom-up control, with the former determined by current se-lection goals and the latter determined by physical salience. In the current review, we discuss recent studies that demonstrate that attentional selection does not need to be the result of top-down or bottom-up processing but, instead, is often driven by lingering biases due to the Bhistory^ of former attention de-ployments. This review mainly focuses on reward-based his-tory effects; yet other types of history effects such as (intertrial) priming, statistical learning and affective condition-ing are also discussed. We argue that evidence from behavior-al, eye-movement and neuroimaging studies supports the idea that selection history modulates the topographical landscape of spatial Bpriority^ maps, such that attention is biased toward locations having the highest activation on this map. In everyday life, visual input is used to guide our behavior. We intentionally search for our bag on the luggage carousel at the airport while keeping in mind its shape and color to facilitate search. This template makes it easier to find our bag among the many distracting similarly looking bags. When searching with a goal for particular objects, we may sometimes experience that we attend to things in our environment for which we had no intention to look for. We may inadvertently attend to the waving hand of our friend who already found his bag or the flashing light next to yet another luggage carousel that is about to start moving. The question for how we search the environment, and more generally how we parse information from the environment, is studied in the context of attentional control. All models of selective attention have described attentional control as the result of the above described interplay between voluntary, top-down, or goal-driven control and automatic, bottom-up, or stimulus driven control (e.g., Corbetta &amp; Shulman, 2002; Itti &amp; Koch, 2001; Theeuwes, 2010). In a recent paper, Awh, Belopolsky, and Theeuwes (2012) pointed out that this classic theoretical dichotomy may no longer hold as there is a signif-icant explanatory gap: Several selection biases can neither be explained by current selection goals nor by the physical sa-lience of potential targets. Awh et al. sug…","author":[{"dropping-particle":"","family":"Failing","given":"M","non-dropping-particle":"","parse-names":false,"suffix":""},{"dropping-particle":"","family":"Theeuwes","given":"J","non-dropping-particle":"","parse-names":false,"suffix":""}],"container-title":"Psychonomic Bulletin and Review","id":"ITEM-4","issued":{"date-parts":[["2017"]]},"page":"1-25","publisher":"Psychonomic Bulletin &amp; Review","title":"Selection history: How reward modulates selectivity of visual attention","type":"article-journal"},"uris":["http://www.mendeley.com/documents/?uuid=83f24a00-4327-40fe-99b4-3137e0d2c26a"]}],"mendeley":{"formattedCitation":"(B. A. Anderson, 2016; Awh et al., 2012; Chelazzi et al., 2013; M. Failing &amp; Theeuwes, 2017)","manualFormatting":"(Anderson, 2016; Awh et al., 2012; Chelazzi et al., 2013; Failing &amp; Theeuwes, 2017)","plainTextFormattedCitation":"(B. A. Anderson, 2016; Awh et al., 2012; Chelazzi et al., 2013; M. Failing &amp; Theeuwes, 2017)","previouslyFormattedCitation":"(B. A. Anderson, 2016; Awh et al., 2012; Chelazzi et al., 2013; M. Failing &amp; Theeuwes, 2017)"},"properties":{"noteIndex":0},"schema":"https://github.com/citation-style-language/schema/raw/master/csl-citation.json"}</w:instrText>
+      </w:r>
+      <w:r>
+        <w:fldChar w:fldCharType="separate"/>
+      </w:r>
+      <w:r>
+        <w:rPr>
+          <w:noProof/>
+        </w:rPr>
+        <w:t>(Anderson, 2016; Awh et al., 2012; Chelazzi et al., 2013; Failing &amp; Theeuwes, 2017)</w:t>
+      </w:r>
+      <w:r>
+        <w:fldChar w:fldCharType="end"/>
+      </w:r>
+      <w:r>
+        <w:t xml:space="preserve">. Further, it has been proposed that this effect could rely on the plasticity of the visual cortex induced by neuromodulators such as dopamine </w:t>
+      </w:r>
+      <w:r>
+        <w:fldChar w:fldCharType="begin" w:fldLock="1"/>
+      </w:r>
+      <w:r>
+        <w:instrText>ADDIN CSL_CITATION {"citationItems":[{"id":"ITEM-1","itemData":{"DOI":"10.1016/j.tics.2009.11.005","ISBN":"13646613","ISSN":"13646613","PMID":"20060771","abstract":"How does the brain learn those visual features that are relevant for behavior? In this article, we focus on two factors that guide plasticity of visual representations. First, reinforcers cause the global release of diffusive neuromodulatory signals that gate plasticity. Second, attentional feedback signals highlight the chain of neurons between sensory and motor cortex responsible for the selected action. We here propose that the attentional feedback signals guide learning by suppressing plasticity of irrelevant features while permitting the learning of relevant ones. By hypothesizing that sensory signals that are too weak to be perceived can escape from this inhibitory feedback, we bring attentional learning theories and theories that emphasized the importance of neuromodulatory signals into a single, unified framework. © 2009 Elsevier Ltd. All rights reserved.","author":[{"dropping-particle":"","family":"Roelfsema","given":"Pieter R.","non-dropping-particle":"","parse-names":false,"suffix":""},{"dropping-particle":"","family":"Ooyen","given":"Arjen","non-dropping-particle":"van","parse-names":false,"suffix":""},{"dropping-particle":"","family":"Watanabe","given":"Takeo","non-dropping-particle":"","parse-names":false,"suffix":""}],"container-title":"Trends in Cognitive Sciences","id":"ITEM-1","issue":"2","issued":{"date-parts":[["2010"]]},"page":"64-71","title":"Perceptual learning rules based on reinforcers and attention","type":"article-journal","volume":"14"},"uris":["http://www.mendeley.com/documents/?uuid=44209895-d2c3-4380-a87e-7e20d12b9145"]}],"mendeley":{"formattedCitation":"(Roelfsema, van Ooyen, &amp; Watanabe, 2010)","plainTextFormattedCitation":"(Roelfsema, van Ooyen, &amp; Watanabe, 2010)","previouslyFormattedCitation":"(Roelfsema, van Ooyen, &amp; Watanabe, 2010)"},"properties":{"noteIndex":0},"schema":"https://github.com/citation-style-language/schema/raw/master/csl-citation.json"}</w:instrText>
+      </w:r>
+      <w:r>
+        <w:fldChar w:fldCharType="separate"/>
+      </w:r>
+      <w:r>
+        <w:rPr>
+          <w:noProof/>
+        </w:rPr>
+        <w:t>(Roelfsema, van Ooyen, &amp; Watanabe, 2010)</w:t>
+      </w:r>
+      <w:r>
+        <w:fldChar w:fldCharType="end"/>
+      </w:r>
+      <w:r>
+        <w:t xml:space="preserve">. </w:t>
+      </w:r>
+    </w:p>
+    <w:p>
+      <w:pPr>
+        <w:spacing w:line="480" w:lineRule="auto"/>
+        <w:ind w:firstLine="720"/>
+        <w:jc w:val="both"/>
+      </w:pPr>
+      <w:r>
+        <w:t xml:space="preserve">To date the </w:t>
+      </w:r>
+      <w:r>
+        <w:t>only direct test of the facilitation vs. suppression comes only</w:t>
+      </w:r>
+      <w:r>
+        <w:t xml:space="preserve"> the fMRI study by </w:t>
+      </w:r>
+      <w:commentRangeStart w:id="3"/>
+      <w:r>
+        <w:t>Hickey and Peelen (2015</w:t>
+      </w:r>
+      <w:r>
+        <w:t xml:space="preserve">) </w:t>
+      </w:r>
+      <w:commentRangeEnd w:id="3"/>
+      <w:r>
+        <w:rPr>
+          <w:rStyle w:val="CommentReference"/>
+        </w:rPr>
+        <w:commentReference w:id="3"/>
+      </w:r>
+      <w:r>
+        <w:t xml:space="preserve">in which they demonstrated </w:t>
+      </w:r>
+      <w:r>
+        <w:t>that representations of objects (cars, trees, or people in naturalistic images) in object-selective visual cortex paired with high rewards are enhanced, while the representation of objects paired with low rewards are suppressed.</w:t>
+      </w:r>
+      <w:r>
+        <w:t xml:space="preserve"> H</w:t>
+      </w:r>
+      <w:r>
+        <w:t xml:space="preserve">owever, it is not clear how stimuli linked to different reward schedules simultaneously compete for goal-directed attention. Further, it is not clear whether this competition operates through the same </w:t>
+      </w:r>
+      <w:r>
+        <w:lastRenderedPageBreak/>
+        <w:t xml:space="preserve">mechanism in reward-based improvements in attentional control and in the more reward-history driven attention. </w:t>
+      </w:r>
+    </w:p>
+    <w:p>
+      <w:pPr>
+        <w:spacing w:line="480" w:lineRule="auto"/>
+        <w:ind w:firstLine="720"/>
+        <w:jc w:val="both"/>
+      </w:pPr>
+      <w:r>
+        <w:t xml:space="preserve">In this study we sought to directly </w:t>
+      </w:r>
+      <w:r>
+        <w:t>test the mechanism through which rewards influence goal-directed attention and how previous reward history influences goal-directed attention. We</w:t>
+      </w:r>
+      <w:r>
+        <w:t xml:space="preserve"> compared how goal-directed attention is influenced by rewards (training phase) and by previous reward associations once rewards are no longer available (test phase). We did so by investigating the simultaneous deployment of attention to the stimuli linked to high or low probability of earning a monetary reward. To this end, we used steady-state visual evoked potentials (SSVEPs) to track stimulus processing in early visual cortex. SSVEPs represent the oscillatory response of the visual cortex to flickering stimuli </w:t>
+      </w:r>
+      <w:r>
+        <w:fldChar w:fldCharType="begin" w:fldLock="1"/>
+      </w:r>
+      <w:r>
+        <w:instrText>ADDIN CSL_CITATION {"citationItems":[{"id":"ITEM-1","itemData":{"DOI":"10.1167/15.6.4.doi","ISSN":"1534-7362","PMID":"26024451","abstract":"Periodic visual stimulation and analysis of the resulting steady-state visual evoked potentials were first introduced over 80 years ago as a means to study visual sensation and perception. From the first single-channel recording of responses to modulated light to the present use of sophisticated digital displays composed of complex visual stimuli and high-density recording arrays, steady-state methods have been applied in a broad range of scientific and applied settings. The purpose of this article is to describe the fundamental stimulation paradigms for steady-state visual evoked potentials and to illustrate these principles through research findings across a range of applications in vision science.","author":[{"dropping-particle":"","family":"Norcia","given":"Anthony M","non-dropping-particle":"","parse-names":false,"suffix":""},{"dropping-particle":"","family":"Appelbaum","given":"L Gregory","non-dropping-particle":"","parse-names":false,"suffix":""},{"dropping-particle":"","family":"Ales","given":"Justin M","non-dropping-particle":"","parse-names":false,"suffix":""},{"dropping-particle":"","family":"Cottereau","given":"Benoit R","non-dropping-particle":"","parse-names":false,"suffix":""},{"dropping-particle":"","family":"Rossion","given":"Bruno","non-dropping-particle":"","parse-names":false,"suffix":""}],"container-title":"Journal of vision","id":"ITEM-1","issue":"6","issued":{"date-parts":[["2015"]]},"page":"1-46","title":"The steady-state visual evoked potential in vision research : A review","type":"article-journal","volume":"15"},"uris":["http://www.mendeley.com/documents/?uuid=53ea226a-46b8-47b9-a25f-f7ddb564e489"]}],"mendeley":{"formattedCitation":"(Norcia, Appelbaum, Ales, Cottereau, &amp; Rossion, 2015)","plainTextFormattedCitation":"(Norcia, Appelbaum, Ales, Cottereau, &amp; Rossion, 2015)","previouslyFormattedCitation":"(Norcia, Appelbaum, Ales, Cottereau, &amp; Rossion, 2015)"},"properties":{"noteIndex":0},"schema":"https://github.com/citation-style-language/schema/raw/master/csl-citation.json"}</w:instrText>
+      </w:r>
+      <w:r>
+        <w:fldChar w:fldCharType="separate"/>
+      </w:r>
+      <w:r>
+        <w:rPr>
+          <w:noProof/>
+        </w:rPr>
+        <w:t>(Norcia, Appelbaum, Ales, Cottereau, &amp; Rossion, 2015)</w:t>
+      </w:r>
+      <w:r>
+        <w:fldChar w:fldCharType="end"/>
+      </w:r>
+      <w:r>
+        <w:t xml:space="preserve">. They provide a continuous measure of feature-based attention deployment across multiple stimuli simultaneously, and are a reliably modulated by goals such as paying attention to a certain stimulus feature </w:t>
+      </w:r>
+      <w:r>
+        <w:fldChar w:fldCharType="begin" w:fldLock="1"/>
+      </w:r>
+      <w:r>
+        <w:instrText>ADDIN CSL_CITATION {"citationItems":[{"id":"ITEM-1","itemData":{"DOI":"10.1073/pnas.1002436107","ISBN":"1091-6490 (Electronic)\\r0027-8424 (Linking)","ISSN":"1091-6490","PMID":"20643918","abstract":"A central question in the field of attention is whether visual processing is a strictly limited resource, which must be allocated by selective attention. If this were the case, attentional enhancement of one stimulus should invariably lead to suppression of unattended distracter stimuli. Here we examine voluntary cued shifts of feature-selective attention to either one of two superimposed red or blue random dot kinematograms (RDKs) to test whether such a reciprocal relationship between enhancement of an attended and suppression of an unattended stimulus can be observed. The steady-state visual evoked potential (SSVEP), an oscillatory brain response elicited by the flickering RDKs, was measured in human EEG. Supporting limited resources, we observed both an enhancement of the attended and a suppression of the unattended RDK, but this observed reciprocity did not occur concurrently: enhancement of the attended RDK started at 220 ms after cue onset and preceded suppression of the unattended RDK by about 130 ms. Furthermore, we found that behavior was significantly correlated with the SSVEP time course of a measure of selectivity (attended minus unattended) but not with a measure of total activity (attended plus unattended). The significant deviations from a temporally synchronized reciprocity between enhancement and suppression suggest that the enhancement of the attended stimulus may cause the suppression of the unattended stimulus in the present experiment.","author":[{"dropping-particle":"","family":"Andersen","given":"S K","non-dropping-particle":"","parse-names":false,"suffix":""},{"dropping-particle":"","family":"Müller","given":"M M","non-dropping-particle":"","parse-names":false,"suffix":""}],"container-title":"Proceedings of the National Academy of Sciences of the United States of America","id":"ITEM-1","issue":"31","issued":{"date-parts":[["2010"]]},"page":"13878-82","title":"Behavioral performance follows the time course of neural facilitation and suppression during cued shifts of feature-selective attention.","type":"article-journal","volume":"107"},"uris":["http://www.mendeley.com/documents/?uuid=4a5f2140-be6d-49d6-81c4-ac2ed9193f74"]}],"mendeley":{"formattedCitation":"(Andersen &amp; Müller, 2010)","plainTextFormattedCitation":"(Andersen &amp; Müller, 2010)","previouslyFormattedCitation":"(Andersen &amp; Müller, 2010)"},"properties":{"noteIndex":0},"schema":"https://github.com/citation-style-language/schema/raw/master/csl-citation.json"}</w:instrText>
+      </w:r>
+      <w:r>
+        <w:fldChar w:fldCharType="separate"/>
+      </w:r>
+      <w:r>
+        <w:rPr>
+          <w:noProof/>
+        </w:rPr>
+        <w:t>(Andersen &amp; Müller, 2010)</w:t>
+      </w:r>
+      <w:r>
+        <w:fldChar w:fldCharType="end"/>
+      </w:r>
+      <w:r>
+        <w:t xml:space="preserve">. Here we investigated the simultaneous deployment of attention to two features (red and blue dots) across three phases of the experiment. On each trial participants were instructed to attend to one of the two colors and to press a key if the dots of the attended color moved coherently. They performed this task first without any reward (baseline) and then with each color associated with different probabilities of earning a rewards (training). In the last phase (test), participants were informed that they would not earn any more rewards. This design enabled us to investigate the influence of reward on attention simultaneously for both features. </w:t>
+      </w:r>
+    </w:p>
+    <w:p>
+      <w:pPr>
+        <w:spacing w:line="480" w:lineRule="auto"/>
+        <w:ind w:firstLine="720"/>
+        <w:jc w:val="both"/>
+      </w:pPr>
+      <w:r>
+        <w:t xml:space="preserve">In this setting the theoretical accounts of reward-attention interactions predict that the amount of attention toward the high reward feature will increase (attentional facilitation), while the amount of attention allocated toward the low reward feature will decrease (attentional suppression) in the training phase compared to the baseline phase. Further, it is possible that this effect will </w:t>
+      </w:r>
+      <w:r>
+        <w:lastRenderedPageBreak/>
+        <w:t xml:space="preserve">remain even when participants are aware that no more rewards can be earned (test phase). The use of the SSVEPs in the current paradigm allowed us to test the facilitation and suppression simultaneously on each trial as two features compete for attention. </w:t>
+      </w:r>
+    </w:p>
+    <w:p>
+      <w:pPr>
+        <w:spacing w:line="480" w:lineRule="auto"/>
+        <w:ind w:firstLine="720"/>
+        <w:jc w:val="both"/>
+      </w:pPr>
+    </w:p>
+    <w:p>
+      <w:pPr>
+        <w:spacing w:line="480" w:lineRule="auto"/>
+        <w:ind w:firstLine="720"/>
+        <w:jc w:val="both"/>
+      </w:pPr>
+      <w:r>
+        <w:t xml:space="preserve">  </w:t>
+      </w:r>
+    </w:p>
+    <w:p>
+      <w:pPr>
+        <w:spacing w:line="480" w:lineRule="auto"/>
+        <w:ind w:firstLine="720"/>
+        <w:jc w:val="both"/>
+      </w:pPr>
+    </w:p>
+    <w:p>
+      <w:pPr>
+        <w:spacing w:line="480" w:lineRule="auto"/>
+        <w:ind w:firstLine="720"/>
+        <w:jc w:val="both"/>
+      </w:pPr>
+    </w:p>
+    <w:p>
+      <w:pPr>
+        <w:spacing w:line="480" w:lineRule="auto"/>
+        <w:ind w:firstLine="720"/>
+        <w:jc w:val="both"/>
+      </w:pPr>
+    </w:p>
+    <w:p>
+      <w:pPr>
+        <w:spacing w:line="480" w:lineRule="auto"/>
+        <w:ind w:firstLine="720"/>
+        <w:jc w:val="both"/>
+      </w:pPr>
+    </w:p>
+    <w:p>
+      <w:pPr>
+        <w:spacing w:line="480" w:lineRule="auto"/>
+        <w:ind w:firstLine="720"/>
+        <w:jc w:val="both"/>
+      </w:pPr>
+    </w:p>
+    <w:p>
+      <w:pPr>
+        <w:spacing w:line="480" w:lineRule="auto"/>
+        <w:ind w:firstLine="720"/>
+        <w:jc w:val="both"/>
+      </w:pPr>
+    </w:p>
+    <w:p>
+      <w:pPr>
+        <w:spacing w:line="480" w:lineRule="auto"/>
+        <w:ind w:firstLine="720"/>
+        <w:jc w:val="both"/>
+      </w:pPr>
+    </w:p>
+    <w:p>
+      <w:pPr>
+        <w:spacing w:line="480" w:lineRule="auto"/>
+        <w:ind w:firstLine="720"/>
+        <w:jc w:val="both"/>
+      </w:pPr>
+    </w:p>
+    <w:p>
+      <w:pPr>
+        <w:spacing w:line="480" w:lineRule="auto"/>
+        <w:ind w:firstLine="720"/>
+        <w:jc w:val="both"/>
+      </w:pPr>
+    </w:p>
+    <w:p>
+      <w:pPr>
+        <w:spacing w:line="480" w:lineRule="auto"/>
+        <w:ind w:firstLine="720"/>
+        <w:jc w:val="both"/>
+      </w:pPr>
+    </w:p>
+    <w:p>
+      <w:pPr>
+        <w:spacing w:line="480" w:lineRule="auto"/>
+        <w:ind w:firstLine="720"/>
+        <w:jc w:val="both"/>
+      </w:pPr>
+    </w:p>
+    <w:p>
+      <w:pPr>
+        <w:spacing w:line="480" w:lineRule="auto"/>
+        <w:ind w:firstLine="720"/>
+        <w:jc w:val="both"/>
+      </w:pPr>
+    </w:p>
+    <w:p>
+      <w:pPr>
+        <w:spacing w:line="480" w:lineRule="auto"/>
+        <w:ind w:firstLine="720"/>
+        <w:jc w:val="both"/>
+      </w:pPr>
+    </w:p>
+    <w:p>
+      <w:pPr>
+        <w:spacing w:line="480" w:lineRule="auto"/>
+        <w:ind w:firstLine="720"/>
+        <w:jc w:val="both"/>
+      </w:pPr>
+      <w:r>
+        <w:lastRenderedPageBreak/>
+        <w:t xml:space="preserve">Objects paired with high rewards are easier to select as targets and harder ignore as distractors. This is true across a number of tasks (e.g., shape-matching, visual search, and spatial-cueing tasks) in which either locations or stimulus features are predictive of rewards </w:t>
+      </w:r>
+      <w:r>
+        <w:fldChar w:fldCharType="begin" w:fldLock="1"/>
+      </w:r>
+      <w:r>
+        <w:instrText>ADDIN CSL_CITATION {"citationItems":[{"id":"ITEM-1","itemData":{"DOI":"10.1111/j.1467-9280.2009.02360.x","ISBN":"0956-7976\\n1467-9280","ISSN":"09567976","PMID":"19422618","abstract":"Efficient goal-directed behavior in a crowded world is crucially mediated by visual selective attention (VSA), which regulates deployment of cognitive resources toward selected, behaviorally relevant visual objects. Acting as a filter on perceptual representations, VSA allows preferential processing of relevant objects and concurrently inhibits traces of irrelevant items, thus preventing harmful distraction. Recent evidence showed that monetary rewards for performance on VSA tasks strongly affect immediately subsequent deployment of attention; a typical aftereffect of VSA (negative priming) was found only following highly rewarded selections. Here we report a much more striking demonstration that the controlled delivery of monetary rewards also affects attentional processing several days later. Thus, the propensity to select or to ignore specific visual objects appears to be strongly biased by the more or less rewarding consequences of past attentional encounters with the same objects.","author":[{"dropping-particle":"","family":"Libera","given":"Chiara","non-dropping-particle":"Della","parse-names":false,"suffix":""},{"dropping-particle":"","family":"Chelazzi","given":"Leonardo","non-dropping-particle":"","parse-names":false,"suffix":""}],"container-title":"Psychological Science","id":"ITEM-1","issue":"6","issued":{"date-parts":[["2009"]]},"page":"778-784","title":"Learning to attend and to ignore is a matter of gains and losses","type":"article-journal","volume":"20"},"uris":["http://www.mendeley.com/documents/?uuid=45e6fa21-0796-4fec-bf7d-e583dc652a17"]},{"id":"ITEM-2","itemData":{"DOI":"10.1080/13506285.2014.994252","ISBN":"1350-6285","ISSN":"14640716","abstract":"Two experiments investigated the extent to which value-modulated oculomotor capture is subject to top-down control. In these experiments, participants were never required to look at the reward-related stimuli; indeed, doing so was directly counterproductive because it caused omission of the reward that would otherwise have been obtained. In Experiment 1, participants were explicitly informed of this omission contingency. Nevertheless, they still showed counterproductive oculomotor capture by reward-related stimuli, suggesting that this effect is relatively immune to cognitive control. Experiment 2 more directly tested whether this capture is controllable by comparing the performance of participants who either had or had not been explicitly informed of the omission contingency. There was no evidence that value-modulated oculomotor capture differed between the two conditions, providing further evidence that this effect proceeds independently of cognitive control. Taken together, the results of the present research provide strong evidence for the automaticity and cognitive impenetrability of value-modulated attentional capture. © 2015 Taylor &amp; Francis.","author":[{"dropping-particle":"","family":"Pearson","given":"Daniel","non-dropping-particle":"","parse-names":false,"suffix":""},{"dropping-particle":"","family":"Donkin","given":"Chris","non-dropping-particle":"","parse-names":false,"suffix":""},{"dropping-particle":"","family":"Tran","given":"Sophia C.","non-dropping-particle":"","parse-names":false,"suffix":""},{"dropping-particle":"","family":"Most","given":"Steven B.","non-dropping-particle":"","parse-names":false,"suffix":""},{"dropping-particle":"","family":"Pelley","given":"Mike E.","non-dropping-particle":"Le","parse-names":false,"suffix":""}],"container-title":"Visual Cognition","id":"ITEM-2","issue":"1-2","issued":{"date-parts":[["2015"]]},"page":"41-66","title":"Cognitive control and counterproductive oculomotor capture by reward-related stimuli","type":"article-journal","volume":"23"},"uris":["http://www.mendeley.com/documents/?uuid=c83791d2-0f8b-4233-8a26-dabd050e4f3e"]},{"id":"ITEM-3","itemData":{"DOI":"10.1167/14.5.6.doi","ISSN":"1534-7362","PMID":"24819737","abstract":"Classic spatial cueing experiments have demonstrated that salient cues have the ability to summon attention as evidenced by performance benefits when the cue validly indicates the target location and costs when the cue is invalid. Here we show that nonsalient cues that are associated with reward also have the ability to capture attention. We demonstrate performance costs and benefits in attentional orienting towards a nonsalient cue that acquired value through reward learning. The present study provides direct evidence that stimuli associated with reward have the ability to exogenously capture spatial attention independent of task-set, goals and salience.","author":[{"dropping-particle":"","family":"Failing","given":"Michel F","non-dropping-particle":"","parse-names":false,"suffix":""},{"dropping-particle":"","family":"Theeuwes","given":"J","non-dropping-particle":"","parse-names":false,"suffix":""}],"container-title":"Journal of Vision","id":"ITEM-3","issue":"2014","issued":{"date-parts":[["2014"]]},"page":"1-9","title":"Exogenous visual orienting by reward","type":"article-journal","volume":"14"},"uris":["http://www.mendeley.com/documents/?uuid=42255e82-e8b3-4659-a168-287f428c6ebe"]}],"mendeley":{"formattedCitation":"(Della Libera &amp; Chelazzi, 2009; M. F. Failing &amp; Theeuwes, 2014; Pearson, Donkin, Tran, Most, &amp; Le Pelley, 2015)","manualFormatting":"(Della Libera &amp; Chelazzi, 2009; Failing &amp; Theeuwes, 2014; Pearson, Donkin, Tran, Most, &amp; Le Pelley, 2015)","plainTextFormattedCitation":"(Della Libera &amp; Chelazzi, 2009; M. F. Failing &amp; Theeuwes, 2014; Pearson, Donkin, Tran, Most, &amp; Le Pelley, 2015)","previouslyFormattedCitation":"(Della Libera &amp; Chelazzi, 2009; M. F. Failing &amp; Theeuwes, 2014; Pearson, Donkin, Tran, Most, &amp; Le Pelley, 2015)"},"properties":{"noteIndex":0},"schema":"https://github.com/citation-style-language/schema/raw/master/csl-citation.json"}</w:instrText>
+      </w:r>
+      <w:r>
+        <w:fldChar w:fldCharType="separate"/>
+      </w:r>
+      <w:r>
+        <w:rPr>
+          <w:noProof/>
+        </w:rPr>
+        <w:t>(Della Libera &amp; Chelazzi, 2009; Failing &amp; Theeuwes, 2014; Pearson, Donkin</w:t>
+      </w:r>
+      <w:r>
+        <w:rPr>
+          <w:noProof/>
+        </w:rPr>
+        <w:t>, Tran, Most, &amp; Le Pelley, 2015</w:t>
+      </w:r>
+      <w:r>
+        <w:rPr>
+          <w:noProof/>
+        </w:rPr>
+        <w:t>)</w:t>
+      </w:r>
+      <w:r>
+        <w:fldChar w:fldCharType="end"/>
+      </w:r>
+      <w:r>
+        <w:t xml:space="preserve">, and even if participants are instructed that the previous reward associations are no longer relevant </w:t>
+      </w:r>
+      <w:r>
+        <w:fldChar w:fldCharType="begin" w:fldLock="1"/>
+      </w:r>
+      <w:r>
+        <w:instrText>ADDIN CSL_CITATION {"citationItems":[{"id":"ITEM-1","itemData":{"DOI":"10.1073/pnas.1104047108","ISBN":"1091-6490 (Electronic)\\r0027-8424 (Linking)","ISSN":"0027-8424","PMID":"21646524","abstract":"Attention selects which aspects of sensory input are brought to awareness. To promote survival and well-being, attention prioritizes stimuli both voluntarily, according to context-specific goals (e.g., searching for car keys), and involuntarily, through attentional capture driven by physical salience (e.g., looking toward a sudden noise). Valuable stimuli strongly modulate voluntary attention allocation, but there is little evidence that high-value but contextually irrelevant stimuli capture attention as a consequence of reward learning. Here we show that visual search for a salient target is slowed by the presence of an inconspicuous, task-irrelevant item that was previously associated with monetary reward during a brief training session. Thus, arbitrary and otherwise neutral stimuli imbued with value via associative learning capture attention powerfully and persistently during extinction, independently of goals and salience. Vulnerability to such value-driven attentional capture covaries across individuals with working memory capacity and trait impulsivity. This unique form of attentional capture may provide a useful model for investigating failures of cognitive control in clinical syndromes in which value assigned to stimuli conflicts with behavioral goals (e.g., addiction, obesity).","author":[{"dropping-particle":"","family":"Anderson","given":"B a","non-dropping-particle":"","parse-names":false,"suffix":""},{"dropping-particle":"","family":"Laurent","given":"P a","non-dropping-particle":"","parse-names":false,"suffix":""},{"dropping-particle":"","family":"Yantis","given":"S","non-dropping-particle":"","parse-names":false,"suffix":""}],"container-title":"Proceedings of the National Academy of Sciences","id":"ITEM-1","issue":"25","issued":{"date-parts":[["2011","6","21"]]},"page":"10367-10371","title":"Value-driven attentional capture","type":"article-journal","volume":"108"},"uris":["http://www.mendeley.com/documents/?uuid=d494dedf-304d-438c-ad37-25ad56194e7e"]}],"mendeley":{"formattedCitation":"(B a Anderson, Laurent, &amp; Yantis, 2011)","manualFormatting":"(Anderson, Laurent, &amp; Yantis, 2011)","plainTextFormattedCitation":"(B a Anderson, Laurent, &amp; Yantis, 2011)","previouslyFormattedCitation":"(B a Anderson, Laurent, &amp; Yantis, 2011)"},"properties":{"noteIndex":0},"schema":"https://github.com/citation-style-language/schema/raw/master/csl-citation.json"}</w:instrText>
+      </w:r>
+      <w:r>
+        <w:fldChar w:fldCharType="separate"/>
+      </w:r>
+      <w:r>
+        <w:rPr>
+          <w:noProof/>
+        </w:rPr>
+        <w:t>(Anderson, Laurent, &amp; Yantis, 2011)</w:t>
+      </w:r>
+      <w:r>
+        <w:fldChar w:fldCharType="end"/>
+      </w:r>
+      <w:r>
+        <w:t xml:space="preserve">. Using electroencephalography in a visual search task it was demonstrated that previous rewards facilitate perceptual activity and lead to an increase in the deployment of attention </w:t>
+      </w:r>
+      <w:r>
+        <w:fldChar w:fldCharType="begin" w:fldLock="1"/>
+      </w:r>
+      <w:r>
+        <w:instrText>ADDIN CSL_CITATION {"citationItems":[{"id":"ITEM-1","itemData":{"DOI":"10.1523/JNEUROSCI.1026-10.2010","ISBN":"1529-2401 (Electronic)\\r0270-6474 (Linking)","ISSN":"0270-6474","PMID":"20720117","abstract":"Reward-related mesolimbic dopamine steers animal behavior, creating automatic approach toward reward-associated objects and avoidance of objects unlikely to be beneficial. Theories of dopamine suggest that this reflects underlying biases in perception and attention, with reward enhancing the representation of reward-associated stimuli such that attention is more likely to be deployed to the location of these objects. Using measures of behavior and brain electricity in male and female humans, we demonstrate this to be the case. Sensory and perceptual processing of reward-associated visual features is facilitated such that attention is deployed to objects characterized by these features in subsequent experimental trials. This is the case even when participants know that a strategic decision to attend to reward-associated features will be counterproductive and result in suboptimal performance. Other results show that the magnitude of visual bias created by reward is predicted by the response to reward feedback in anterior cingulate cortex, an area with strong connections to dopaminergic structures in the midbrain. These results demonstrate that reward has an impact on vision that is independent of its role in the strategic establishment of endogenous attention. We suggest that reward acts to change visual salience and thus plays an important and undervalued role in attentional control.","author":[{"dropping-particle":"","family":"Hickey","given":"C.","non-dropping-particle":"","parse-names":false,"suffix":""},{"dropping-particle":"","family":"Chelazzi","given":"L.","non-dropping-particle":"","parse-names":false,"suffix":""},{"dropping-particle":"","family":"Theeuwes","given":"J.","non-dropping-particle":"","parse-names":false,"suffix":""}],"container-title":"Journal of Neuroscience","id":"ITEM-1","issue":"33","issued":{"date-parts":[["2010"]]},"page":"11096-11103","title":"Reward Changes Salience in Human Vision via the Anterior Cingulate","type":"article-journal","volume":"30"},"uris":["http://www.mendeley.com/documents/?uuid=63f54998-73ab-4870-b69a-5a1e479f1bd2"]}],"mendeley":{"formattedCitation":"(C. Hickey, Chelazzi, &amp; Theeuwes, 2010)","manualFormatting":"(Hickey, Chelazzi, &amp; Theeuwes, 2010)","plainTextFormattedCitation":"(C. Hickey, Chelazzi, &amp; Theeuwes, 2010)","previouslyFormattedCitation":"(C. Hickey, Chelazzi, &amp; Theeuwes, 2010)"},"properties":{"noteIndex":0},"schema":"https://github.com/citation-style-language/schema/raw/master/csl-citation.json"}</w:instrText>
+      </w:r>
+      <w:r>
+        <w:fldChar w:fldCharType="separate"/>
+      </w:r>
+      <w:r>
+        <w:rPr>
+          <w:noProof/>
+        </w:rPr>
+        <w:t>(Hickey, Chelazzi, &amp; Theeuwes, 2010)</w:t>
+      </w:r>
+      <w:r>
+        <w:fldChar w:fldCharType="end"/>
+      </w:r>
+      <w:r>
+        <w:t xml:space="preserve">. These authors have shown an amplification of early visual processing in extrastriate visual cortex (increased P1 component) and an increase in visuospatial attention (increased N2pc component) contralateral to the color associated with a high reward on the previous trial. This effect was present when that color was in the location of either the distractor or a target. A similar modulation of the N2pc component was found when object categories were linked to different reward schedules </w:t>
+      </w:r>
+      <w:r>
+        <w:fldChar w:fldCharType="begin" w:fldLock="1"/>
+      </w:r>
+      <w:r>
+        <w:instrText>ADDIN CSL_CITATION {"citationItems":[{"id":"ITEM-1","itemData":{"DOI":"10.1162/jocn_a_00917","ISBN":"9780192880512","ISSN":"0898-929X","PMID":"1000111929","abstract":"The negotiation of social order is intimately connected to the capacity to infer and track status relationships. Despite the foundational role of status in social cognition, we know little about how the brain constructs status from social interactions that display it. Although emerging cognitive neuroscience reveals that status judgments depend on the intraparietal sulcus, a brain region that supports the comparison of targets along a quantitative continuum, we present evidence that status judgments do not necessarily reduce to ranking targets along a quantitative continuum. The process of judging status also fits a social interdependence analysis. Consistent with third-party perceivers judging status by inferring whose goals are dictating the terms of the interaction and who is subordinating their desires to whom, status judgments were associated with increased recruitment of medial pFC and STS, brain regions implicated in mental state inference","author":[{"dropping-particle":"","family":"Donohue","given":"Sarah E.","non-dropping-particle":"","parse-names":false,"suffix":""},{"dropping-particle":"","family":"Hopf","given":"Jens-Max","non-dropping-particle":"","parse-names":false,"suffix":""},{"dropping-particle":"V.","family":"Bartsch","given":"Mandy","non-dropping-particle":"","parse-names":false,"suffix":""},{"dropping-particle":"","family":"Schoenfeld","given":"Mircea A.","non-dropping-particle":"","parse-names":false,"suffix":""},{"dropping-particle":"","family":"Heinze","given":"Hans-Jochen","non-dropping-particle":"","parse-names":false,"suffix":""},{"dropping-particle":"","family":"Woldorff","given":"Marty G.","non-dropping-particle":"","parse-names":false,"suffix":""}],"container-title":"Journal of Cognitive Neuroscience","id":"ITEM-1","issue":"4","issued":{"date-parts":[["2016","4","12"]]},"page":"529-541","title":"The Rapid Capture of Attention by Rewarded Objects","type":"article-journal","volume":"28"},"uris":["http://www.mendeley.com/documents/?uuid=f0eaac4c-bf00-4bef-a3e0-4a9ac530cb56"]}],"mendeley":{"formattedCitation":"(Donohue et al., 2016)","plainTextFormattedCitation":"(Donohue et al., 2016)","previouslyFormattedCitation":"(Donohue et al., 2016)"},"properties":{"noteIndex":0},"schema":"https://github.com/citation-style-language/schema/raw/master/csl-citation.json"}</w:instrText>
+      </w:r>
+      <w:r>
+        <w:fldChar w:fldCharType="separate"/>
+      </w:r>
+      <w:r>
+        <w:rPr>
+          <w:noProof/>
+        </w:rPr>
+        <w:t>(Donohue et al., 2016)</w:t>
+      </w:r>
+      <w:r>
+        <w:fldChar w:fldCharType="end"/>
+      </w:r>
+      <w:r>
+        <w:t xml:space="preserve">. Another ERP study used a training-test design and found a larger P1 component for stimuli associated with high rewards up to 7 days after the training </w:t>
+      </w:r>
+      <w:r>
+        <w:fldChar w:fldCharType="begin" w:fldLock="1"/>
+      </w:r>
+      <w:r>
+        <w:instrText>ADDIN CSL_CITATION {"citationItems":[{"id":"ITEM-1","itemData":{"DOI":"10.1016/j.brainres.2015.02.016","ISSN":"00068993","PMID":"25701717","abstract":"Selective attention is often framed as being primarily driven by two factors: task-relevance and physical salience. However, factors like selection and reward history, which are neither currently task-relevant nor physically salient, can reliably and persistently influence visual selective attention. The current study investigated the nature of the persistent effects of irrelevant, physically non-salient, reward-associated features. These features affected one of the earliest reliable neural indicators of visual selective attention in humans, the P1 event-related potential, measured one week after the reward associations were learned. However, the effects of reward history were moderated by current task demands. The modulation of visually evoked activity supports the hypothesis that reward history influences the innate salience of reward associated features, such that even when no longer relevant, nor physically salient, these features have a rapid, persistent, and robust effect on early visual selective attention.","author":[{"dropping-particle":"","family":"MacLean","given":"Mary H.","non-dropping-particle":"","parse-names":false,"suffix":""},{"dropping-particle":"","family":"Giesbrecht","given":"Barry","non-dropping-particle":"","parse-names":false,"suffix":""}],"container-title":"Brain Research","id":"ITEM-1","issued":{"date-parts":[["2015","5"]]},"page":"86-94","publisher":"Elsevier","title":"Neural evidence reveals the rapid effects of reward history on selective attention","type":"article-journal","volume":"1606"},"uris":["http://www.mendeley.com/documents/?uuid=ecde4fc0-3497-4da2-9ced-1c4afcbeebf9"]}],"mendeley":{"formattedCitation":"(MacLean &amp; Giesbrecht, 2015)","plainTextFormattedCitation":"(MacLean &amp; Giesbrecht, 2015)","previouslyFormattedCitation":"(MacLean &amp; Giesbrecht, 2015)"},"properties":{"noteIndex":0},"schema":"https://github.com/citation-style-language/schema/raw/master/csl-citation.json"}</w:instrText>
+      </w:r>
+      <w:r>
+        <w:fldChar w:fldCharType="separate"/>
+      </w:r>
+      <w:r>
+        <w:rPr>
+          <w:noProof/>
+        </w:rPr>
+        <w:t>(MacLean &amp; Giesbrecht, 2015)</w:t>
+      </w:r>
+      <w:r>
+        <w:fldChar w:fldCharType="end"/>
+      </w:r>
+      <w:r>
+        <w:t xml:space="preserve">.  In sum, there is evidence that stimuli paired with rewards capture more attention and that this effect is related to the neural changes at the level of early visual processing. </w:t>
+      </w:r>
+    </w:p>
+    <w:p>
+      <w:pPr>
+        <w:spacing w:line="480" w:lineRule="auto"/>
+        <w:ind w:firstLine="720"/>
+        <w:jc w:val="both"/>
+      </w:pPr>
+    </w:p>
+    <w:p>
+      <w:pPr>
+        <w:spacing w:line="480" w:lineRule="auto"/>
+        <w:ind w:firstLine="720"/>
+        <w:jc w:val="both"/>
+      </w:pPr>
+    </w:p>
+    <w:p/>
+    <w:p/>
+    <w:p/>
+    <w:p/>
+    <w:p>
+      <w:pPr>
+        <w:spacing w:line="480" w:lineRule="auto"/>
+        <w:ind w:firstLine="720"/>
+        <w:jc w:val="both"/>
+      </w:pPr>
+      <w:r>
+        <w:lastRenderedPageBreak/>
+        <w:t xml:space="preserve">Selective attention is crucial for adaptive behavior </w:t>
+      </w:r>
+      <w:r>
+        <w:t>as</w:t>
+      </w:r>
+      <w:r>
+        <w:t xml:space="preserve"> it enables </w:t>
+      </w:r>
+      <w:r>
+        <w:t xml:space="preserve">enhanced processing of relevant stimuli in our environment, as well as the suppression of irrelevant </w:t>
+      </w:r>
+      <w:r>
+        <w:t>stimuli</w:t>
+      </w:r>
+      <w:r>
+        <w:t xml:space="preserve"> </w:t>
+      </w:r>
+      <w:r>
+        <w:fldChar w:fldCharType="begin" w:fldLock="1"/>
+      </w:r>
+      <w:r>
+        <w:instrText>ADDIN CSL_CITATION {"citationItems":[{"id":"ITEM-1","itemData":{"DOI":"10.1146/annurev.ne.18.030195.001205","ISBN":"0147-006X (Print) 0147-006X (Linking)","ISSN":"0147-006X","PMID":"7605061","abstract":"The two basic phenomena that define the problem of visual attention can be illustrated in a simple example. Consider the arrays shown in each panel of Figure 1. In a typical experiment, before the arrays were presented, subjects would be asked to report letters ... \\n","author":[{"dropping-particle":"","family":"Desimone","given":"R.","non-dropping-particle":"","parse-names":false,"suffix":""},{"dropping-particle":"","family":"Duncan","given":"J.","non-dropping-particle":"","parse-names":false,"suffix":""}],"container-title":"Annual Review of Neuroscience","id":"ITEM-1","issue":"1","issued":{"date-parts":[["1995"]]},"page":"193-222","title":"Neural Mechanisms of Selective Visual","type":"article-journal","volume":"18"},"uris":["http://www.mendeley.com/documents/?uuid=7a17877d-9453-418b-8eb0-98ee5053647a"]},{"id":"ITEM-2","itemData":{"DOI":"10.1146/annurev.psych.093008.100427","ISBN":"1545-2085 (Electronic)\\n0066-4308 (Linking)","ISSN":"0066-4308","PMID":"19575619","abstract":"Attention is a core property of all perceptual and cognitive operations. Given limited capacity to process competing options, attentional mechanisms select, modulate, and sustain focus on information most relevant for behavior. A significant problem, however, is that attention is so ubiquitous that it is unwieldy to study. We propose a taxonomy based on the types of information that attention operates over—the targets of attention. At the broadest level, the taxonomy distinguishes between external attention and internal attention. External attention refers to the selection and modulation of sensory information. External attention selects locations in space, points in time, or modality-specific input. Such perceptual attention can also select features defined across any of these dimensions, or object representations that integrate over space, time, and modality. Internal attention refers to the selection, modulation, and maintenance of internally generated information, such as task rules, responses, long-t...","author":[{"dropping-particle":"","family":"Chun","given":"Marvin M.","non-dropping-particle":"","parse-names":false,"suffix":""},{"dropping-particle":"","family":"Golomb","given":"Julie D.","non-dropping-particle":"","parse-names":false,"suffix":""},{"dropping-particle":"","family":"Turk-Browne","given":"Nicholas B.","non-dropping-particle":"","parse-names":false,"suffix":""}],"container-title":"Annual Review of Psychology","id":"ITEM-2","issue":"1","issued":{"date-parts":[["2011"]]},"page":"73-101","title":"A Taxonomy of External and Internal Attention","type":"article-journal","volume":"62"},"uris":["http://www.mendeley.com/documents/?uuid=5e4f19ef-76d4-4ce3-86b1-193c5d86c134"]},{"id":"ITEM-3","itemData":{"DOI":"10.1080/00335558008248231","ISBN":"0033-555X (Print) 0033-555X (Linking)","ISSN":"0033555X","PMID":"7367577","abstract":"Bartlett viewed thinking as a high level skill exhibiting ballistic properties that he called its \"point of no return\". This paper explores one aspect of cognition through the use of a simple model task in which human subjects are asked to commit attention to a position in visual space other than fixation. This instruction is executed by orienting a covert (attentional) mechanism that seems sufficiently time locked to external events that its trajectory can be traced across the visual field in terms of momentary changes in the efficiency of detecting stimuli. A comparison of results obtained with alert monkeys, brain injured and normal human subjects shows the relationship of this covert system to saccadic eye movements and to various brain systems controlling perception and motion. In accordance with Bartlett's insight, the possibility is explored that similar principles apply to orienting of attention toward sensory input and orienting to the semantic structures used in thinking.","author":[{"dropping-particle":"","family":"Posner","given":"M. I.","non-dropping-particle":"","parse-names":false,"suffix":""}],"container-title":"The Quarterly journal of experimental psychology","id":"ITEM-3","issue":"1","issued":{"date-parts":[["1980"]]},"page":"3-25","title":"Orienting of attention.","type":"article-journal","volume":"32"},"uris":["http://www.mendeley.com/documents/?uuid=a28b535e-6287-46b1-b388-80539f88c3cf"]}],"mendeley":{"formattedCitation":"(Chun, Golomb, &amp; Turk-Browne, 2011; Desimone &amp; Duncan, 1995; Posner, 1980)","manualFormatting":"(Chun, Golomb, &amp; Turk-Browne, 2011; Desimone &amp; Duncan, 1995)","plainTextFormattedCitation":"(Chun, Golomb, &amp; Turk-Browne, 2011; Desimone &amp; Duncan, 1995; Posner, 1980)","previouslyFormattedCitation":"(Chun, Golomb, &amp; Turk-Browne, 2011; Desimone &amp; Duncan, 1995; Posner, 1980)"},"properties":{"noteIndex":0},"schema":"https://github.com/citation-style-language/schema/raw/master/csl-citation.json"}</w:instrText>
+      </w:r>
+      <w:r>
+        <w:fldChar w:fldCharType="separate"/>
+      </w:r>
+      <w:r>
+        <w:rPr>
+          <w:noProof/>
+        </w:rPr>
+        <w:t>(Chun, Golomb, &amp; Turk-Browne, 2011; Desimone &amp; Duncan, 1995)</w:t>
+      </w:r>
+      <w:r>
+        <w:fldChar w:fldCharType="end"/>
+      </w:r>
+      <w:r>
+        <w:t xml:space="preserve">. </w:t>
+      </w:r>
+      <w:r>
+        <w:t>This selection depend</w:t>
+      </w:r>
+      <w:r>
+        <w:t>s</w:t>
+      </w:r>
+      <w:r>
+        <w:t xml:space="preserve"> on t</w:t>
+      </w:r>
+      <w:r>
+        <w:t>he physical salience of a stimulus</w:t>
+      </w:r>
+      <w:r>
+        <w:t xml:space="preserve"> (e.g., a loud noise)</w:t>
+      </w:r>
+      <w:r>
+        <w:t xml:space="preserve"> or on </w:t>
+      </w:r>
+      <w:r>
+        <w:t xml:space="preserve">people’s </w:t>
+      </w:r>
+      <w:r>
+        <w:t xml:space="preserve">current goals </w:t>
+      </w:r>
+      <w:r>
+        <w:fldChar w:fldCharType="begin" w:fldLock="1"/>
+      </w:r>
+      <w:r>
+        <w:instrText>ADDIN CSL_CITATION {"citationItems":[{"id":"ITEM-1","itemData":{"DOI":"10.1038/nrn755","ISSN":"14710048","author":[{"dropping-particle":"","family":"Corbetta","given":"Maurizio","non-dropping-particle":"","parse-names":false,"suffix":""},{"dropping-particle":"","family":"Shulman","given":"Gordon L.","non-dropping-particle":"","parse-names":false,"suffix":""}],"container-title":"Nature Reviews Neuroscience","id":"ITEM-1","issue":"3","issued":{"date-parts":[["2002"]]},"page":"215-229","title":"Control of Goal-Directed and Stimulus-Driven Attention in the Brain","type":"article-journal","volume":"3"},"uris":["http://www.mendeley.com/documents/?uuid=4cf2fe62-db54-48b8-8063-00480a1d9139"]},{"id":"ITEM-2","itemData":{"DOI":"10.1080/00335558008248231","ISBN":"0033-555X (Print) 0033-555X (Linking)","ISSN":"0033555X","PMID":"7367577","abstract":"Bartlett viewed thinking as a high level skill exhibiting ballistic properties that he called its \"point of no return\". This paper explores one aspect of cognition through the use of a simple model task in which human subjects are asked to commit attention to a position in visual space other than fixation. This instruction is executed by orienting a covert (attentional) mechanism that seems sufficiently time locked to external events that its trajectory can be traced across the visual field in terms of momentary changes in the efficiency of detecting stimuli. A comparison of results obtained with alert monkeys, brain injured and normal human subjects shows the relationship of this covert system to saccadic eye movements and to various brain systems controlling perception and motion. In accordance with Bartlett's insight, the possibility is explored that similar principles apply to orienting of attention toward sensory input and orienting to the semantic structures used in thinking.","author":[{"dropping-particle":"","family":"Posner","given":"M. I.","non-dropping-particle":"","parse-names":false,"suffix":""}],"container-title":"The Quarterly journal of experimental psychology","id":"ITEM-2","issue":"1","issued":{"date-parts":[["1980"]]},"page":"3-25","title":"Orienting of attention.","type":"article-journal","volume":"32"},"uris":["http://www.mendeley.com/documents/?uuid=a28b535e-6287-46b1-b388-80539f88c3cf"]},{"id":"ITEM-3","itemData":{"DOI":"10.1016/j.actpsy.2010.02.006","ISBN":"1873-6297 (Electronic)\\r0001-6918 (Linking)","ISSN":"00016918","PMID":"20507828","abstract":"The present paper argues for the notion that when attention is spread across the visual field in the first sweep of information through the brain visual selection is completely stimulus-driven. Only later in time, through recurrent feedback processing, volitional control based on expectancy and goal set will bias visual selection in a top-down manner. Here we review behavioral evidence as well as evidence from ERP, fMRI, TMS and single cell recording consistent with stimulus-driven selection. Alternative viewpoints that assume a large role for top-down processing are discussed. It is argued that in most cases evidence supporting top-down control on visual selection in fact demonstrates top-down control on processes occurring later in time, following initial selection. We conclude that top-down knowledge regarding non-spatial features of the objects cannot alter the initial selection priority. Only by adjusting the size of the attentional window, the initial sweep of information through the brain may be altered in a top-down way. ?? 2010 Elsevier B.V.","author":[{"dropping-particle":"","family":"Theeuwes","given":"Jan","non-dropping-particle":"","parse-names":false,"suffix":""}],"container-title":"Acta Psychologica","id":"ITEM-3","issue":"2","issued":{"date-parts":[["2010"]]},"page":"77-99","title":"Top-down and bottom-up control of visual selection","type":"article-journal","volume":"135"},"uris":["http://www.mendeley.com/documents/?uuid=0ac66828-1bf9-4034-a468-b5c26da3c400"]}],"mendeley":{"formattedCitation":"(Corbetta &amp; Shulman, 2002; Posner, 1980; Theeuwes, 2010)","manualFormatting":"(e.g., searching for our keys; Corbetta &amp; Shulman, 2002; Posner, 1980; Theeuwes, 2010)","plainTextFormattedCitation":"(Corbetta &amp; Shulman, 2002; Posner, 1980; Theeuwes, 2010)","previouslyFormattedCitation":"(Corbetta &amp; Shulman, 2002; Posner, 1980; Theeuwes, 2010)"},"properties":{"noteIndex":0},"schema":"https://github.com/citation-style-language/schema/raw/master/csl-citation.json"}</w:instrText>
+      </w:r>
+      <w:r>
+        <w:fldChar w:fldCharType="separate"/>
+      </w:r>
+      <w:r>
+        <w:rPr>
+          <w:noProof/>
+        </w:rPr>
+        <w:t>(</w:t>
+      </w:r>
+      <w:r>
+        <w:rPr>
+          <w:noProof/>
+        </w:rPr>
+        <w:t xml:space="preserve">e.g., searching for our keys; </w:t>
+      </w:r>
+      <w:r>
+        <w:rPr>
+          <w:noProof/>
+        </w:rPr>
+        <w:t>Corbetta &amp; Shulman, 2002; Posner, 1980; Theeuwes, 2010)</w:t>
+      </w:r>
+      <w:r>
+        <w:fldChar w:fldCharType="end"/>
+      </w:r>
+      <w:r>
+        <w:t xml:space="preserve">. </w:t>
+      </w:r>
+      <w:r>
+        <w:t>R</w:t>
+      </w:r>
+      <w:r>
+        <w:t xml:space="preserve">esearch on the influence of reward history on visual selective attention has </w:t>
+      </w:r>
+      <w:r>
+        <w:t>pointed to</w:t>
+      </w:r>
+      <w:r>
+        <w:t xml:space="preserve"> a potential third mechanism </w:t>
+      </w:r>
+      <w:r>
+        <w:t>which</w:t>
+      </w:r>
+      <w:r>
+        <w:t xml:space="preserve"> guides attention </w:t>
+      </w:r>
+      <w:r>
+        <w:fldChar w:fldCharType="begin" w:fldLock="1"/>
+      </w:r>
+      <w:r>
+        <w:instrText>ADDIN CSL_CITATION {"citationItems":[{"id":"ITEM-1","itemData":{"DOI":"10.1016/j.tics.2012.06.010","ISBN":"1364-6613","ISSN":"13646613","PMID":"22795563","abstract":"Prominent models of attentional control assert a dichotomy between top-down and bottom-up control, with the former determined by current selection goals and the latter determined by physical salience. This theoretical dichotomy, however, fails to explain a growing number of cases in which neither current goals nor physical salience can account for strong selection biases. For example, equally salient stimuli associated with reward can capture attention, even when this contradicts current selection goals. Thus, although 'top-down' sources of bias are sometimes defined as those that are not due to physical salience, this conception conflates distinct - and sometimes contradictory - sources of selection bias. We describe an alternative framework, in which past selection history is integrated with current goals and physical salience to shape an integrated priority map. ?? 2012 Elsevier Ltd.","author":[{"dropping-particle":"","family":"Awh","given":"Edward","non-dropping-particle":"","parse-names":false,"suffix":""},{"dropping-particle":"V.","family":"Belopolsky","given":"Artem","non-dropping-particle":"","parse-names":false,"suffix":""},{"dropping-particle":"","family":"Theeuwes","given":"Jan","non-dropping-particle":"","parse-names":false,"suffix":""}],"container-title":"Trends in Cognitive Sciences","id":"ITEM-1","issue":"8","issued":{"date-parts":[["2012"]]},"page":"437-443","publisher":"Elsevier Ltd","title":"Top-down versus bottom-up attentional control: A failed theoretical dichotomy","type":"article-journal","volume":"16"},"uris":["http://www.mendeley.com/documents/?uuid=4d1c077f-8443-44a9-9ccb-baf08cb320fd"]}],"mendeley":{"formattedCitation":"(Awh, Belopolsky, &amp; Theeuwes, 2012)","plainTextFormattedCitation":"(Awh, Belopolsky, &amp; Theeuwes, 2012)","previouslyFormattedCitation":"(Awh, Belopolsky, &amp; Theeuwes, 2012)"},"properties":{"noteIndex":0},"schema":"https://github.com/citation-style-language/schema/raw/master/csl-citation.json"}</w:instrText>
+      </w:r>
+      <w:r>
+        <w:fldChar w:fldCharType="separate"/>
+      </w:r>
+      <w:r>
+        <w:rPr>
+          <w:noProof/>
+        </w:rPr>
+        <w:t>(Awh, Belopolsky, &amp; Theeuwes, 2012)</w:t>
+      </w:r>
+      <w:r>
+        <w:fldChar w:fldCharType="end"/>
+      </w:r>
+      <w:r>
+        <w:t>. Stimul</w:t>
+      </w:r>
+      <w:r>
+        <w:t>i linked with</w:t>
+      </w:r>
+      <w:r>
+        <w:t xml:space="preserve"> rewards</w:t>
+      </w:r>
+      <w:r>
+        <w:t xml:space="preserve"> (e.g., </w:t>
+      </w:r>
+      <w:r>
+        <w:t>the logo of our favorite chocolate)</w:t>
+      </w:r>
+      <w:r>
+        <w:t xml:space="preserve"> capture attention independently of</w:t>
+      </w:r>
+      <w:r>
+        <w:t xml:space="preserve"> their</w:t>
+      </w:r>
+      <w:r>
+        <w:t xml:space="preserve"> physical salience</w:t>
+      </w:r>
+      <w:r>
+        <w:t>,</w:t>
+      </w:r>
+      <w:r>
+        <w:t xml:space="preserve"> </w:t>
+      </w:r>
+      <w:r>
+        <w:t xml:space="preserve">and </w:t>
+      </w:r>
+      <w:r>
+        <w:t xml:space="preserve">can do so even </w:t>
+      </w:r>
+      <w:r>
+        <w:t xml:space="preserve">in spite of individual’s goals </w:t>
+      </w:r>
+      <w:r>
+        <w:fldChar w:fldCharType="begin" w:fldLock="1"/>
+      </w:r>
+      <w:r>
+        <w:instrText>ADDIN CSL_CITATION {"citationItems":[{"id":"ITEM-1","itemData":{"DOI":"10.1037/bul0000064","ISSN":"00332909","abstract":"This article presents a comprehensive survey of research concerning interactions between associative learning and attention in humans. Four main findings are described. First, attention is biased toward stimuli that predict their consequences reliably (learned predictiveness). This finding is consistent with the approach taken by Mackintosh (1975) in his attentional model of associative learning in nonhuman animals. Second, the strength of this attentional bias is modulated by the value of the outcome (learned value). That is, predictors of high-value outcomes receive especially high levels of attention. Third, the related but opposing idea that uncertainty may result in increased attention to stimuli (Pearce &amp; Hall, 1980), receives less support. This suggests that hybrid models of associative learning, incorporating the mechanisms of both the Mackintosh and Pearce-Hall theories, may not be required to explain data from human participants. Rather, a simpler model, in which attention to stimuli is determined by how strongly they are associated with significant outcomes, goes a long way to account for the data on human attentional learning. The last main finding, and an exciting area for future research and theorizing, is that learned predictiveness and learned value modulate both deliberate attentional focus, and more automatic attentional capture. The automatic influence of learning on attention does not appear to fit the traditional view of attention as being either goal-directed or stimulus-driven. Rather, it suggests a new kind of “derived” attention.","author":[{"dropping-particle":"","family":"Pelley","given":"Mike E.","non-dropping-particle":"Le","parse-names":false,"suffix":""},{"dropping-particle":"","family":"Mitchell","given":"Chris J.","non-dropping-particle":"","parse-names":false,"suffix":""},{"dropping-particle":"","family":"Beesley","given":"Tom","non-dropping-particle":"","parse-names":false,"suffix":""},{"dropping-particle":"","family":"George","given":"David N.","non-dropping-particle":"","parse-names":false,"suffix":""},{"dropping-particle":"","family":"Wills","given":"Andy J.","non-dropping-particle":"","parse-names":false,"suffix":""}],"container-title":"Psychological Bulletin","id":"ITEM-1","issue":"10","issued":{"date-parts":[["2016"]]},"page":"1111-1140","title":"Attention and associative learning in humans: An integrative review","type":"article-journal","volume":"142"},"uris":["http://www.mendeley.com/documents/?uuid=eff9a48f-1b33-4de2-83c3-512675deb9b1"]},{"id":"ITEM-2","itemData":{"DOI":"10.3758/s13423-017-1380-y","ISSN":"15315320","abstract":"Visual attention enables us to selectively prioritize or suppress information in the environment. Prominent models concerned with the control of visual attention differ-entiate between goal-directed, top-down and stimulus-driven, bottom-up control, with the former determined by current se-lection goals and the latter determined by physical salience. In the current review, we discuss recent studies that demonstrate that attentional selection does not need to be the result of top-down or bottom-up processing but, instead, is often driven by lingering biases due to the Bhistory^ of former attention de-ployments. This review mainly focuses on reward-based his-tory effects; yet other types of history effects such as (intertrial) priming, statistical learning and affective condition-ing are also discussed. We argue that evidence from behavior-al, eye-movement and neuroimaging studies supports the idea that selection history modulates the topographical landscape of spatial Bpriority^ maps, such that attention is biased toward locations having the highest activation on this map. In everyday life, visual input is used to guide our behavior. We intentionally search for our bag on the luggage carousel at the airport while keeping in mind its shape and color to facilitate search. This template makes it easier to find our bag among the many distracting similarly looking bags. When searching with a goal for particular objects, we may sometimes experience that we attend to things in our environment for which we had no intention to look for. We may inadvertently attend to the waving hand of our friend who already found his bag or the flashing light next to yet another luggage carousel that is about to start moving. The question for how we search the environment, and more generally how we parse information from the environment, is studied in the context of attentional control. All models of selective attention have described attentional control as the result of the above described interplay between voluntary, top-down, or goal-driven control and automatic, bottom-up, or stimulus driven control (e.g., Corbetta &amp; Shulman, 2002; Itti &amp; Koch, 2001; Theeuwes, 2010). In a recent paper, Awh, Belopolsky, and Theeuwes (2012) pointed out that this classic theoretical dichotomy may no longer hold as there is a signif-icant explanatory gap: Several selection biases can neither be explained by current selection goals nor by the physical sa-lience of potential targets. Awh et al. sug…","author":[{"dropping-particle":"","family":"Failing","given":"M","non-dropping-particle":"","parse-names":false,"suffix":""},{"dropping-particle":"","family":"Theeuwes","given":"J","non-dropping-particle":"","parse-names":false,"suffix":""}],"container-title":"Psychonomic Bulletin and Review","id":"ITEM-2","issued":{"date-parts":[["2017"]]},"page":"1-25","publisher":"Psychonomic Bulletin &amp; Review","title":"Selection history: How reward modulates selectivity of visual attention","type":"article-journal"},"uris":["http://www.mendeley.com/documents/?uuid=83f24a00-4327-40fe-99b4-3137e0d2c26a"]},{"id":"ITEM-3","itemData":{"DOI":"10.1111/nyas.12957","ISBN":"1749-6632 (Electronic)\\r0077-8923 (Linking)","ISSN":"17496632","PMID":"26595376","abstract":"There is growing consensus that reward plays an important role in the control of attention. Until recently, reward was thought to influence attention indirectly by modulating task-specific motivation and its effects on voluntary control over selection. Such an account was consistent with the goal-directed (endogenous) versus stimulus-driven (exogenous) framework that had long dominated the field of attention research. Now, a different perspective is emerging. Demonstrations that previously reward-associated stimuli can automatically capture attention even when physically inconspicuous and task-irrelevant challenge previously held assumptions about attentional control. The idea that attentional selection can be value driven, reflecting a distinct and previously unrecognized control mechanism, has gained traction. Since these early demonstrations, the influence of reward learning on attention has rapidly become an area of intense investigation, sparking many new insights. The result is an emerging picture of how the reward system of the brain automatically biases information processing. Here, I review the progress that has been made in this area, synthesizing a wealth of recent evidence to provide an integrated, up-to-date account of value-driven attention and some of its broader implications.","author":[{"dropping-particle":"","family":"Anderson","given":"B. A.","non-dropping-particle":"","parse-names":false,"suffix":""}],"container-title":"Annals of the New York Academy of Sciences","id":"ITEM-3","issue":"1","issued":{"date-parts":[["2016"]]},"page":"24-39","title":"The attention habit: How reward learning shapes attentional selection","type":"article-journal","volume":"1369"},"uris":["http://www.mendeley.com/documents/?uuid=0eceea53-0151-4f26-a5a8-42f0a0abb097"]},{"id":"ITEM-4","itemData":{"DOI":"10.1016/j.visres.2012.12.005","ISBN":"0042-6989","ISSN":"00426989","PMID":"23262054","abstract":"Visual selective attention is the brain function that modulates ongoing processing of retinal input in order for selected representations to gain privileged access to perceptual awareness and guide behavior. Enhanced analysis of currently relevant or otherwise salient information is often accompanied by suppressed processing of the less relevant or salient input. Recent findings indicate that rewards exert a powerful influence on the deployment of visual selective attention. Such influence takes different forms depending on the specific protocol adopted in the given study. In some cases, the prospect of earning a larger reward in relation to a specific stimulus or location biases attention accordingly in order to maximize overall gain. This is mediated by an effect of reward acting as a type of incentive motivation for the strategic control of attention. In contrast, reward delivery can directly alter the processing of specific stimuli by increasing their attentional priority, and this can be measured even when rewards are no longer involved, reflecting a form of reward-mediated attentional learning. As a further development, recent work demonstrates that rewards can affect attentional learning in dissociable ways depending on whether rewards are perceived as feedback on performance or instead are registered as random-like events occurring during task performance. Specifically, it appears that visual selective attention is shaped by two distinct reward-related learning mechanisms: one requiring active monitoring of performance and outcome, and a second one detecting the sheer association between objects in the environment (whether attended or ignored) and the more-or-less rewarding events that accompany them. Overall this emerging literature demonstrates unequivocally that rewards \"teach\" visual selective attention so that processing resources will be allocated to objects, features and locations which are likely to optimize the organism's interaction with the surrounding environment and maximize positive outcome. ?? 2012 Elsevier Ltd.","author":[{"dropping-particle":"","family":"Chelazzi","given":"Leonardo","non-dropping-particle":"","parse-names":false,"suffix":""},{"dropping-particle":"","family":"Perlato","given":"Andrea","non-dropping-particle":"","parse-names":false,"suffix":""},{"dropping-particle":"","family":"Santandrea","given":"Elisa","non-dropping-particle":"","parse-names":false,"suffix":""},{"dropping-particle":"","family":"Libera","given":"Chiara","non-dropping-particle":"Della","parse-names":false,"suffix":""}],"container-title":"Vision Research","id":"ITEM-4","issued":{"date-parts":[["2013"]]},"page":"58-62","publisher":"Elsevier Ltd","title":"Rewards teach visual selective attention","type":"article-journal","volume":"85"},"uris":["http://www.mendeley.com/documents/?uuid=32b99263-1c78-4ea2-a826-fea9bd9f805a"]}],"mendeley":{"formattedCitation":"(B. A. Anderson, 2016; Chelazzi, Perlato, Santandrea, &amp; Della Libera, 2013; M. Failing &amp; Theeuwes, 2017; Le Pelley, Mitchell, Beesley, George, &amp; Wills, 2016)","manualFormatting":"(for reviews see: Anderson, 2016; Chelazzi et al., 2013; Failing &amp; Theeuwes, 2017; Le Pelley, Mitchell, Beesley, George, &amp; Wills, 2016)","plainTextFormattedCitation":"(B. A. Anderson, 2016; Chelazzi, Perlato, Santandrea, &amp; Della Libera, 2013; M. Failing &amp; Theeuwes, 2017; Le Pelley, Mitchell, Beesley, George, &amp; Wills, 2016)","previouslyFormattedCitation":"(B. A. Anderson, 2016; Chelazzi, Perlato, Santandrea, &amp; Della Libera, 2013; M. Failing &amp; Theeuwes, 2017; Le Pelley, Mitchell, Beesley, George, &amp; Wills, 2016)"},"properties":{"noteIndex":0},"schema":"https://github.com/citation-style-language/schema/raw/master/csl-citation.json"}</w:instrText>
+      </w:r>
+      <w:r>
+        <w:fldChar w:fldCharType="separate"/>
+      </w:r>
+      <w:r>
+        <w:rPr>
+          <w:noProof/>
+        </w:rPr>
+        <w:t>(</w:t>
+      </w:r>
+      <w:r>
+        <w:rPr>
+          <w:noProof/>
+        </w:rPr>
+        <w:t xml:space="preserve">for reviews see: </w:t>
+      </w:r>
+      <w:r>
+        <w:rPr>
+          <w:noProof/>
+        </w:rPr>
+        <w:t xml:space="preserve">Anderson, </w:t>
+      </w:r>
+      <w:r>
+        <w:rPr>
+          <w:noProof/>
+        </w:rPr>
+        <w:t xml:space="preserve">2016; Chelazzi et al., 2013; </w:t>
+      </w:r>
+      <w:r>
+        <w:rPr>
+          <w:noProof/>
+        </w:rPr>
+        <w:t>Failing &amp; Theeuwes, 2017; Le Pelley, Mitchell, Beesley, George, &amp; Wills, 2016)</w:t>
+      </w:r>
+      <w:r>
+        <w:fldChar w:fldCharType="end"/>
+      </w:r>
+      <w:r>
+        <w:t xml:space="preserve">. However, the neural mechanisms through which </w:t>
+      </w:r>
+      <w:r>
+        <w:t>reward history</w:t>
+      </w:r>
+      <w:r>
+        <w:t xml:space="preserve"> influence</w:t>
+      </w:r>
+      <w:r>
+        <w:t>s</w:t>
+      </w:r>
+      <w:r>
+        <w:t xml:space="preserve"> attention are not </w:t>
+      </w:r>
+      <w:r>
+        <w:t>fully</w:t>
+      </w:r>
+      <w:r>
+        <w:t xml:space="preserve"> understood. </w:t>
+      </w:r>
+    </w:p>
+    <w:p>
+      <w:pPr>
+        <w:spacing w:line="480" w:lineRule="auto"/>
+        <w:ind w:firstLine="720"/>
+        <w:jc w:val="both"/>
+      </w:pPr>
+      <w:r>
+        <w:t>Objects paired with high rewards are easier to select as targets and harder</w:t>
+      </w:r>
+      <w:r>
+        <w:t xml:space="preserve"> ignore as distractors</w:t>
+      </w:r>
+      <w:r>
+        <w:t>.</w:t>
+      </w:r>
+      <w:r>
+        <w:t xml:space="preserve"> This is true</w:t>
+      </w:r>
+      <w:r>
+        <w:t xml:space="preserve"> across a number of tasks (e.g., shape-matching, visual search, and spatial-cueing tasks)</w:t>
+      </w:r>
+      <w:r>
+        <w:t xml:space="preserve"> </w:t>
+      </w:r>
+      <w:r>
+        <w:t xml:space="preserve">in which either locations or stimulus features are predictive of rewards </w:t>
+      </w:r>
+      <w:r>
+        <w:fldChar w:fldCharType="begin" w:fldLock="1"/>
+      </w:r>
+      <w:r>
+        <w:instrText>ADDIN CSL_CITATION {"citationItems":[{"id":"ITEM-1","itemData":{"DOI":"10.1111/j.1467-9280.2009.02360.x","ISBN":"0956-7976\\n1467-9280","ISSN":"09567976","PMID":"19422618","abstract":"Efficient goal-directed behavior in a crowded world is crucially mediated by visual selective attention (VSA), which regulates deployment of cognitive resources toward selected, behaviorally relevant visual objects. Acting as a filter on perceptual representations, VSA allows preferential processing of relevant objects and concurrently inhibits traces of irrelevant items, thus preventing harmful distraction. Recent evidence showed that monetary rewards for performance on VSA tasks strongly affect immediately subsequent deployment of attention; a typical aftereffect of VSA (negative priming) was found only following highly rewarded selections. Here we report a much more striking demonstration that the controlled delivery of monetary rewards also affects attentional processing several days later. Thus, the propensity to select or to ignore specific visual objects appears to be strongly biased by the more or less rewarding consequences of past attentional encounters with the same objects.","author":[{"dropping-particle":"","family":"Libera","given":"Chiara","non-dropping-particle":"Della","parse-names":false,"suffix":""},{"dropping-particle":"","family":"Chelazzi","given":"Leonardo","non-dropping-particle":"","parse-names":false,"suffix":""}],"container-title":"Psychological Science","id":"ITEM-1","issue":"6","issued":{"date-parts":[["2009"]]},"page":"778-784","title":"Learning to attend and to ignore is a matter of gains and losses","type":"article-journal","volume":"20"},"uris":["http://www.mendeley.com/documents/?uuid=45e6fa21-0796-4fec-bf7d-e583dc652a17"]},{"id":"ITEM-2","itemData":{"DOI":"10.1080/13506285.2014.994252","ISBN":"1350-6285","ISSN":"14640716","abstract":"Two experiments investigated the extent to which value-modulated oculomotor capture is subject to top-down control. In these experiments, participants were never required to look at the reward-related stimuli; indeed, doing so was directly counterproductive because it caused omission of the reward that would otherwise have been obtained. In Experiment 1, participants were explicitly informed of this omission contingency. Nevertheless, they still showed counterproductive oculomotor capture by reward-related stimuli, suggesting that this effect is relatively immune to cognitive control. Experiment 2 more directly tested whether this capture is controllable by comparing the performance of participants who either had or had not been explicitly informed of the omission contingency. There was no evidence that value-modulated oculomotor capture differed between the two conditions, providing further evidence that this effect proceeds independently of cognitive control. Taken together, the results of the present research provide strong evidence for the automaticity and cognitive impenetrability of value-modulated attentional capture. © 2015 Taylor &amp; Francis.","author":[{"dropping-particle":"","family":"Pearson","given":"Daniel","non-dropping-particle":"","parse-names":false,"suffix":""},{"dropping-particle":"","family":"Donkin","given":"Chris","non-dropping-particle":"","parse-names":false,"suffix":""},{"dropping-particle":"","family":"Tran","given":"Sophia C.","non-dropping-particle":"","parse-names":false,"suffix":""},{"dropping-particle":"","family":"Most","given":"Steven B.","non-dropping-particle":"","parse-names":false,"suffix":""},{"dropping-particle":"","family":"Pelley","given":"Mike E.","non-dropping-particle":"Le","parse-names":false,"suffix":""}],"container-title":"Visual Cognition","id":"ITEM-2","issue":"1-2","issued":{"date-parts":[["2015"]]},"page":"41-66","title":"Cognitive control and counterproductive oculomotor capture by reward-related stimuli","type":"article-journal","volume":"23"},"uris":["http://www.mendeley.com/documents/?uuid=c83791d2-0f8b-4233-8a26-dabd050e4f3e"]},{"id":"ITEM-3","itemData":{"DOI":"10.1167/14.5.6.doi","ISSN":"1534-7362","PMID":"24819737","abstract":"Classic spatial cueing experiments have demonstrated that salient cues have the ability to summon attention as evidenced by performance benefits when the cue validly indicates the target location and costs when the cue is invalid. Here we show that nonsalient cues that are associated with reward also have the ability to capture attention. We demonstrate performance costs and benefits in attentional orienting towards a nonsalient cue that acquired value through reward learning. The present study provides direct evidence that stimuli associated with reward have the ability to exogenously capture spatial attention independent of task-set, goals and salience.","author":[{"dropping-particle":"","family":"Failing","given":"Michel F","non-dropping-particle":"","parse-names":false,"suffix":""},{"dropping-particle":"","family":"Theeuwes","given":"J","non-dropping-particle":"","parse-names":false,"suffix":""}],"container-title":"Journal of Vision","id":"ITEM-3","issue":"2014","issued":{"date-parts":[["2014"]]},"page":"1-9","title":"Exogenous visual orienting by reward","type":"article-journal","volume":"14"},"uris":["http://www.mendeley.com/documents/?uuid=42255e82-e8b3-4659-a168-287f428c6ebe"]}],"mendeley":{"formattedCitation":"(Della Libera &amp; Chelazzi, 2009; M. F. Failing &amp; Theeuwes, 2014; Pearson, Donkin, Tran, Most, &amp; Le Pelley, 2015)","manualFormatting":"(Della Libera &amp; Chelazzi, 2009; Failing &amp; Theeuwes, 2014; Pearson, Donkin, Tran, Most, &amp; Le Pelley, 2015)","plainTextFormattedCitation":"(Della Libera &amp; Chelazzi, 2009; M. F. Failing &amp; Theeuwes, 2014; Pearson, Donkin, Tran, Most, &amp; Le Pelley, 2015)","previouslyFormattedCitation":"(Della Libera &amp; Chelazzi, 2009; M. F. Failing &amp; Theeuwes, 2014; Pearson, Donkin, Tran, Most, &amp; Le Pelley, 2015)"},"properties":{"noteIndex":0},"schema":"https://github.com/citation-style-language/schema/raw/master/csl-citation.json"}</w:instrText>
+      </w:r>
+      <w:r>
+        <w:fldChar w:fldCharType="separate"/>
+      </w:r>
+      <w:r>
+        <w:rPr>
+          <w:noProof/>
+        </w:rPr>
+        <w:t>(Della Libera &amp; Chelazzi, 2009; Failing &amp; Theeuwes, 2014; Pearson, Donkin</w:t>
+      </w:r>
+      <w:r>
+        <w:rPr>
+          <w:noProof/>
+        </w:rPr>
+        <w:t>, Tran, Most, &amp; Le Pelley, 2015</w:t>
+      </w:r>
+      <w:r>
+        <w:rPr>
+          <w:noProof/>
+        </w:rPr>
+        <w:t>)</w:t>
+      </w:r>
+      <w:r>
+        <w:fldChar w:fldCharType="end"/>
+      </w:r>
+      <w:r>
+        <w:t xml:space="preserve">, and </w:t>
+      </w:r>
+      <w:r>
+        <w:t xml:space="preserve">even if participants are instructed that </w:t>
+      </w:r>
+      <w:r>
+        <w:t>the previous reward associations are no longer relevant</w:t>
+      </w:r>
+      <w:r>
+        <w:t xml:space="preserve"> </w:t>
+      </w:r>
+      <w:r>
+        <w:fldChar w:fldCharType="begin" w:fldLock="1"/>
+      </w:r>
+      <w:r>
+        <w:instrText>ADDIN CSL_CITATION {"citationItems":[{"id":"ITEM-1","itemData":{"DOI":"10.1073/pnas.1104047108","ISBN":"1091-6490 (Electronic)\\r0027-8424 (Linking)","ISSN":"0027-8424","PMID":"21646524","abstract":"Attention selects which aspects of sensory input are brought to awareness. To promote survival and well-being, attention prioritizes stimuli both voluntarily, according to context-specific goals (e.g., searching for car keys), and involuntarily, through attentional capture driven by physical salience (e.g., looking toward a sudden noise). Valuable stimuli strongly modulate voluntary attention allocation, but there is little evidence that high-value but contextually irrelevant stimuli capture attention as a consequence of reward learning. Here we show that visual search for a salient target is slowed by the presence of an inconspicuous, task-irrelevant item that was previously associated with monetary reward during a brief training session. Thus, arbitrary and otherwise neutral stimuli imbued with value via associative learning capture attention powerfully and persistently during extinction, independently of goals and salience. Vulnerability to such value-driven attentional capture covaries across individuals with working memory capacity and trait impulsivity. This unique form of attentional capture may provide a useful model for investigating failures of cognitive control in clinical syndromes in which value assigned to stimuli conflicts with behavioral goals (e.g., addiction, obesity).","author":[{"dropping-particle":"","family":"Anderson","given":"B a","non-dropping-particle":"","parse-names":false,"suffix":""},{"dropping-particle":"","family":"Laurent","given":"P a","non-dropping-particle":"","parse-names":false,"suffix":""},{"dropping-particle":"","family":"Yantis","given":"S","non-dropping-particle":"","parse-names":false,"suffix":""}],"container-title":"Proceedings of the National Academy of Sciences","id":"ITEM-1","issue":"25","issued":{"date-parts":[["2011","6","21"]]},"page":"10367-10371","title":"Value-driven attentional capture","type":"article-journal","volume":"108"},"uris":["http://www.mendeley.com/documents/?uuid=d494dedf-304d-438c-ad37-25ad56194e7e"]}],"mendeley":{"formattedCitation":"(B a Anderson, Laurent, &amp; Yantis, 2011)","manualFormatting":"(Anderson, Laurent, &amp; Yantis, 2011)","plainTextFormattedCitation":"(B a Anderson, Laurent, &amp; Yantis, 2011)","previouslyFormattedCitation":"(B a Anderson, Laurent, &amp; Yantis, 2011)"},"properties":{"noteIndex":0},"schema":"https://github.com/citation-style-language/schema/raw/master/csl-citation.json"}</w:instrText>
+      </w:r>
+      <w:r>
+        <w:fldChar w:fldCharType="separate"/>
+      </w:r>
+      <w:r>
+        <w:rPr>
+          <w:noProof/>
+        </w:rPr>
+        <w:t>(Anderson, Laurent, &amp; Yantis, 2011)</w:t>
+      </w:r>
+      <w:r>
+        <w:fldChar w:fldCharType="end"/>
+      </w:r>
+      <w:r>
+        <w:t>.</w:t>
+      </w:r>
+      <w:r>
+        <w:t xml:space="preserve"> </w:t>
+      </w:r>
+      <w:r>
+        <w:t xml:space="preserve">Using electroencephalography in a visual search task it was demonstrated that previous rewards facilitate perceptual activity and lead to an increase in the deployment of attention </w:t>
+      </w:r>
+      <w:r>
+        <w:fldChar w:fldCharType="begin" w:fldLock="1"/>
+      </w:r>
+      <w:r>
+        <w:instrText>ADDIN CSL_CITATION {"citationItems":[{"id":"ITEM-1","itemData":{"DOI":"10.1523/JNEUROSCI.1026-10.2010","ISBN":"1529-2401 (Electronic)\\r0270-6474 (Linking)","ISSN":"0270-6474","PMID":"20720117","abstract":"Reward-related mesolimbic dopamine steers animal behavior, creating automatic approach toward reward-associated objects and avoidance of objects unlikely to be beneficial. Theories of dopamine suggest that this reflects underlying biases in perception and attention, with reward enhancing the representation of reward-associated stimuli such that attention is more likely to be deployed to the location of these objects. Using measures of behavior and brain electricity in male and female humans, we demonstrate this to be the case. Sensory and perceptual processing of reward-associated visual features is facilitated such that attention is deployed to objects characterized by these features in subsequent experimental trials. This is the case even when participants know that a strategic decision to attend to reward-associated features will be counterproductive and result in suboptimal performance. Other results show that the magnitude of visual bias created by reward is predicted by the response to reward feedback in anterior cingulate cortex, an area with strong connections to dopaminergic structures in the midbrain. These results demonstrate that reward has an impact on vision that is independent of its role in the strategic establishment of endogenous attention. We suggest that reward acts to change visual salience and thus plays an important and undervalued role in attentional control.","author":[{"dropping-particle":"","family":"Hickey","given":"C.","non-dropping-particle":"","parse-names":false,"suffix":""},{"dropping-particle":"","family":"Chelazzi","given":"L.","non-dropping-particle":"","parse-names":false,"suffix":""},{"dropping-particle":"","family":"Theeuwes","given":"J.","non-dropping-particle":"","parse-names":false,"suffix":""}],"container-title":"Journal of Neuroscience","id":"ITEM-1","issue":"33","issued":{"date-parts":[["2010"]]},"page":"11096-11103","title":"Reward Changes Salience in Human Vision via the Anterior Cingulate","type":"article-journal","volume":"30"},"uris":["http://www.mendeley.com/documents/?uuid=63f54998-73ab-4870-b69a-5a1e479f1bd2"]}],"mendeley":{"formattedCitation":"(C. Hickey, Chelazzi, &amp; Theeuwes, 2010)","manualFormatting":"(Hickey, Chelazzi, &amp; Theeuwes, 2010)","plainTextFormattedCitation":"(C. Hickey, Chelazzi, &amp; Theeuwes, 2010)","previouslyFormattedCitation":"(C. Hickey, Chelazzi, &amp; Theeuwes, 2010)"},"properties":{"noteIndex":0},"schema":"https://github.com/citation-style-language/schema/raw/master/csl-citation.json"}</w:instrText>
+      </w:r>
+      <w:r>
+        <w:fldChar w:fldCharType="separate"/>
+      </w:r>
+      <w:r>
+        <w:rPr>
+          <w:noProof/>
+        </w:rPr>
+        <w:t>(Hickey, Chelazzi, &amp; Theeuwes, 2010)</w:t>
+      </w:r>
+      <w:r>
+        <w:fldChar w:fldCharType="end"/>
+      </w:r>
+      <w:r>
+        <w:t xml:space="preserve">. These authors have shown an amplification of early visual processing in extrastriate visual cortex (increased P1 component) and an increase in visuospatial attention (increased N2pc component) contralateral to the color associated with a high reward on the previous trial. This effect was present when that color was in the location of either the distractor or a target. A similar modulation of the N2pc component was </w:t>
+      </w:r>
+      <w:r>
+        <w:lastRenderedPageBreak/>
+        <w:t xml:space="preserve">found when object categories were linked to different reward schedules </w:t>
+      </w:r>
+      <w:r>
+        <w:fldChar w:fldCharType="begin" w:fldLock="1"/>
+      </w:r>
+      <w:r>
+        <w:instrText>ADDIN CSL_CITATION {"citationItems":[{"id":"ITEM-1","itemData":{"DOI":"10.1162/jocn_a_00917","ISBN":"9780192880512","ISSN":"0898-929X","PMID":"1000111929","abstract":"The negotiation of social order is intimately connected to the capacity to infer and track status relationships. Despite the foundational role of status in social cognition, we know little about how the brain constructs status from social interactions that display it. Although emerging cognitive neuroscience reveals that status judgments depend on the intraparietal sulcus, a brain region that supports the comparison of targets along a quantitative continuum, we present evidence that status judgments do not necessarily reduce to ranking targets along a quantitative continuum. The process of judging status also fits a social interdependence analysis. Consistent with third-party perceivers judging status by inferring whose goals are dictating the terms of the interaction and who is subordinating their desires to whom, status judgments were associated with increased recruitment of medial pFC and STS, brain regions implicated in mental state inference","author":[{"dropping-particle":"","family":"Donohue","given":"Sarah E.","non-dropping-particle":"","parse-names":false,"suffix":""},{"dropping-particle":"","family":"Hopf","given":"Jens-Max","non-dropping-particle":"","parse-names":false,"suffix":""},{"dropping-particle":"V.","family":"Bartsch","given":"Mandy","non-dropping-particle":"","parse-names":false,"suffix":""},{"dropping-particle":"","family":"Schoenfeld","given":"Mircea A.","non-dropping-particle":"","parse-names":false,"suffix":""},{"dropping-particle":"","family":"Heinze","given":"Hans-Jochen","non-dropping-particle":"","parse-names":false,"suffix":""},{"dropping-particle":"","family":"Woldorff","given":"Marty G.","non-dropping-particle":"","parse-names":false,"suffix":""}],"container-title":"Journal of Cognitive Neuroscience","id":"ITEM-1","issue":"4","issued":{"date-parts":[["2016","4","12"]]},"page":"529-541","title":"The Rapid Capture of Attention by Rewarded Objects","type":"article-journal","volume":"28"},"uris":["http://www.mendeley.com/documents/?uuid=f0eaac4c-bf00-4bef-a3e0-4a9ac530cb56"]}],"mendeley":{"formattedCitation":"(Donohue et al., 2016)","plainTextFormattedCitation":"(Donohue et al., 2016)","previouslyFormattedCitation":"(Donohue et al., 2016)"},"properties":{"noteIndex":0},"schema":"https://github.com/citation-style-language/schema/raw/master/csl-citation.json"}</w:instrText>
+      </w:r>
+      <w:r>
+        <w:fldChar w:fldCharType="separate"/>
+      </w:r>
+      <w:r>
+        <w:rPr>
+          <w:noProof/>
+        </w:rPr>
+        <w:t>(Donohue et al., 2016)</w:t>
+      </w:r>
+      <w:r>
+        <w:fldChar w:fldCharType="end"/>
+      </w:r>
+      <w:r>
+        <w:t xml:space="preserve">. Another ERP study used a training-test design and found a larger P1 component for stimuli associated with high rewards up to 7 days after the training </w:t>
+      </w:r>
+      <w:r>
+        <w:fldChar w:fldCharType="begin" w:fldLock="1"/>
+      </w:r>
+      <w:r>
+        <w:instrText>ADDIN CSL_CITATION {"citationItems":[{"id":"ITEM-1","itemData":{"DOI":"10.1016/j.brainres.2015.02.016","ISSN":"00068993","PMID":"25701717","abstract":"Selective attention is often framed as being primarily driven by two factors: task-relevance and physical salience. However, factors like selection and reward history, which are neither currently task-relevant nor physically salient, can reliably and persistently influence visual selective attention. The current study investigated the nature of the persistent effects of irrelevant, physically non-salient, reward-associated features. These features affected one of the earliest reliable neural indicators of visual selective attention in humans, the P1 event-related potential, measured one week after the reward associations were learned. However, the effects of reward history were moderated by current task demands. The modulation of visually evoked activity supports the hypothesis that reward history influences the innate salience of reward associated features, such that even when no longer relevant, nor physically salient, these features have a rapid, persistent, and robust effect on early visual selective attention.","author":[{"dropping-particle":"","family":"MacLean","given":"Mary H.","non-dropping-particle":"","parse-names":false,"suffix":""},{"dropping-particle":"","family":"Giesbrecht","given":"Barry","non-dropping-particle":"","parse-names":false,"suffix":""}],"container-title":"Brain Research","id":"ITEM-1","issued":{"date-parts":[["2015","5"]]},"page":"86-94","publisher":"Elsevier","title":"Neural evidence reveals the rapid effects of reward history on selective attention","type":"article-journal","volume":"1606"},"uris":["http://www.mendeley.com/documents/?uuid=ecde4fc0-3497-4da2-9ced-1c4afcbeebf9"]}],"mendeley":{"formattedCitation":"(MacLean &amp; Giesbrecht, 2015)","plainTextFormattedCitation":"(MacLean &amp; Giesbrecht, 2015)","previouslyFormattedCitation":"(MacLean &amp; Giesbrecht, 2015)"},"properties":{"noteIndex":0},"schema":"https://github.com/citation-style-language/schema/raw/master/csl-citation.json"}</w:instrText>
+      </w:r>
+      <w:r>
+        <w:fldChar w:fldCharType="separate"/>
+      </w:r>
+      <w:r>
+        <w:rPr>
+          <w:noProof/>
+        </w:rPr>
+        <w:t>(MacLean &amp; Giesbrecht, 2015)</w:t>
+      </w:r>
+      <w:r>
+        <w:fldChar w:fldCharType="end"/>
+      </w:r>
+      <w:r>
+        <w:t xml:space="preserve">.  </w:t>
+      </w:r>
+      <w:r>
+        <w:t xml:space="preserve">In sum, there is evidence that stimuli paired with rewards capture more attention and that this effect is related to the neural changes at the level of early visual processing. </w:t>
+      </w:r>
+    </w:p>
+    <w:p>
+      <w:pPr>
+        <w:spacing w:line="480" w:lineRule="auto"/>
+        <w:ind w:firstLine="720"/>
+        <w:jc w:val="both"/>
+      </w:pPr>
+      <w:r>
+        <w:t>T</w:t>
+      </w:r>
+      <w:r>
+        <w:t>heoretical frameworks explain these results by</w:t>
+      </w:r>
+      <w:r>
+        <w:t xml:space="preserve"> p</w:t>
+      </w:r>
+      <w:r>
+        <w:t>roposing</w:t>
+      </w:r>
+      <w:r>
+        <w:t xml:space="preserve"> that more attention is allocated towards stimuli which are (or used to be) predictive of rewards, while the processing of other stimuli is suppressed </w:t>
+      </w:r>
+      <w:r>
+        <w:fldChar w:fldCharType="begin" w:fldLock="1"/>
+      </w:r>
+      <w:r>
+        <w:instrText>ADDIN CSL_CITATION {"citationItems":[{"id":"ITEM-1","itemData":{"DOI":"10.1111/nyas.12957","ISBN":"1749-6632 (Electronic)\\r0077-8923 (Linking)","ISSN":"17496632","PMID":"26595376","abstract":"There is growing consensus that reward plays an important role in the control of attention. Until recently, reward was thought to influence attention indirectly by modulating task-specific motivation and its effects on voluntary control over selection. Such an account was consistent with the goal-directed (endogenous) versus stimulus-driven (exogenous) framework that had long dominated the field of attention research. Now, a different perspective is emerging. Demonstrations that previously reward-associated stimuli can automatically capture attention even when physically inconspicuous and task-irrelevant challenge previously held assumptions about attentional control. The idea that attentional selection can be value driven, reflecting a distinct and previously unrecognized control mechanism, has gained traction. Since these early demonstrations, the influence of reward learning on attention has rapidly become an area of intense investigation, sparking many new insights. The result is an emerging picture of how the reward system of the brain automatically biases information processing. Here, I review the progress that has been made in this area, synthesizing a wealth of recent evidence to provide an integrated, up-to-date account of value-driven attention and some of its broader implications.","author":[{"dropping-particle":"","family":"Anderson","given":"B. A.","non-dropping-particle":"","parse-names":false,"suffix":""}],"container-title":"Annals of the New York Academy of Sciences","id":"ITEM-1","issue":"1","issued":{"date-parts":[["2016"]]},"page":"24-39","title":"The attention habit: How reward learning shapes attentional selection","type":"article-journal","volume":"1369"},"uris":["http://www.mendeley.com/documents/?uuid=0eceea53-0151-4f26-a5a8-42f0a0abb097"]},{"id":"ITEM-2","itemData":{"DOI":"10.1016/j.tics.2012.06.010","ISBN":"1364-6613","ISSN":"13646613","PMID":"22795563","abstract":"Prominent models of attentional control assert a dichotomy between top-down and bottom-up control, with the former determined by current selection goals and the latter determined by physical salience. This theoretical dichotomy, however, fails to explain a growing number of cases in which neither current goals nor physical salience can account for strong selection biases. For example, equally salient stimuli associated with reward can capture attention, even when this contradicts current selection goals. Thus, although 'top-down' sources of bias are sometimes defined as those that are not due to physical salience, this conception conflates distinct - and sometimes contradictory - sources of selection bias. We describe an alternative framework, in which past selection history is integrated with current goals and physical salience to shape an integrated priority map. ?? 2012 Elsevier Ltd.","author":[{"dropping-particle":"","family":"Awh","given":"Edward","non-dropping-particle":"","parse-names":false,"suffix":""},{"dropping-particle":"V.","family":"Belopolsky","given":"Artem","non-dropping-particle":"","parse-names":false,"suffix":""},{"dropping-particle":"","family":"Theeuwes","given":"Jan","non-dropping-particle":"","parse-names":false,"suffix":""}],"container-title":"Trends in Cognitive Sciences","id":"ITEM-2","issue":"8","issued":{"date-parts":[["2012"]]},"page":"437-443","publisher":"Elsevier Ltd","title":"Top-down versus bottom-up attentional control: A failed theoretical dichotomy","type":"article-journal","volume":"16"},"uris":["http://www.mendeley.com/documents/?uuid=4d1c077f-8443-44a9-9ccb-baf08cb320fd"]},{"id":"ITEM-3","itemData":{"DOI":"10.1016/j.visres.2012.12.005","ISBN":"0042-6989","ISSN":"00426989","PMID":"23262054","abstract":"Visual selective attention is the brain function that modulates ongoing processing of retinal input in order for selected representations to gain privileged access to perceptual awareness and guide behavior. Enhanced analysis of currently relevant or otherwise salient information is often accompanied by suppressed processing of the less relevant or salient input. Recent findings indicate that rewards exert a powerful influence on the deployment of visual selective attention. Such influence takes different forms depending on the specific protocol adopted in the given study. In some cases, the prospect of earning a larger reward in relation to a specific stimulus or location biases attention accordingly in order to maximize overall gain. This is mediated by an effect of reward acting as a type of incentive motivation for the strategic control of attention. In contrast, reward delivery can directly alter the processing of specific stimuli by increasing their attentional priority, and this can be measured even when rewards are no longer involved, reflecting a form of reward-mediated attentional learning. As a further development, recent work demonstrates that rewards can affect attentional learning in dissociable ways depending on whether rewards are perceived as feedback on performance or instead are registered as random-like events occurring during task performance. Specifically, it appears that visual selective attention is shaped by two distinct reward-related learning mechanisms: one requiring active monitoring of performance and outcome, and a second one detecting the sheer association between objects in the environment (whether attended or ignored) and the more-or-less rewarding events that accompany them. Overall this emerging literature demonstrates unequivocally that rewards \"teach\" visual selective attention so that processing resources will be allocated to objects, features and locations which are likely to optimize the organism's interaction with the surrounding environment and maximize positive outcome. ?? 2012 Elsevier Ltd.","author":[{"dropping-particle":"","family":"Chelazzi","given":"Leonardo","non-dropping-particle":"","parse-names":false,"suffix":""},{"dropping-particle":"","family":"Perlato","given":"Andrea","non-dropping-particle":"","parse-names":false,"suffix":""},{"dropping-particle":"","family":"Santandrea","given":"Elisa","non-dropping-particle":"","parse-names":false,"suffix":""},{"dropping-particle":"","family":"Libera","given":"Chiara","non-dropping-particle":"Della","parse-names":false,"suffix":""}],"container-title":"Vision Research","id":"ITEM-3","issued":{"date-parts":[["2013"]]},"page":"58-62","publisher":"Elsevier Ltd","title":"Rewards teach visual selective attention","type":"article-journal","volume":"85"},"uris":["http://www.mendeley.com/documents/?uuid=32b99263-1c78-4ea2-a826-fea9bd9f805a"]},{"id":"ITEM-4","itemData":{"DOI":"10.3758/s13423-017-1380-y","ISSN":"15315320","abstract":"Visual attention enables us to selectively prioritize or suppress information in the environment. Prominent models concerned with the control of visual attention differ-entiate between goal-directed, top-down and stimulus-driven, bottom-up control, with the former determined by current se-lection goals and the latter determined by physical salience. In the current review, we discuss recent studies that demonstrate that attentional selection does not need to be the result of top-down or bottom-up processing but, instead, is often driven by lingering biases due to the Bhistory^ of former attention de-ployments. This review mainly focuses on reward-based his-tory effects; yet other types of history effects such as (intertrial) priming, statistical learning and affective condition-ing are also discussed. We argue that evidence from behavior-al, eye-movement and neuroimaging studies supports the idea that selection history modulates the topographical landscape of spatial Bpriority^ maps, such that attention is biased toward locations having the highest activation on this map. In everyday life, visual input is used to guide our behavior. We intentionally search for our bag on the luggage carousel at the airport while keeping in mind its shape and color to facilitate search. This template makes it easier to find our bag among the many distracting similarly looking bags. When searching with a goal for particular objects, we may sometimes experience that we attend to things in our environment for which we had no intention to look for. We may inadvertently attend to the waving hand of our friend who already found his bag or the flashing light next to yet another luggage carousel that is about to start moving. The question for how we search the environment, and more generally how we parse information from the environment, is studied in the context of attentional control. All models of selective attention have described attentional control as the result of the above described interplay between voluntary, top-down, or goal-driven control and automatic, bottom-up, or stimulus driven control (e.g., Corbetta &amp; Shulman, 2002; Itti &amp; Koch, 2001; Theeuwes, 2010). In a recent paper, Awh, Belopolsky, and Theeuwes (2012) pointed out that this classic theoretical dichotomy may no longer hold as there is a signif-icant explanatory gap: Several selection biases can neither be explained by current selection goals nor by the physical sa-lience of potential targets. Awh et al. sug…","author":[{"dropping-particle":"","family":"Failing","given":"M","non-dropping-particle":"","parse-names":false,"suffix":""},{"dropping-particle":"","family":"Theeuwes","given":"J","non-dropping-particle":"","parse-names":false,"suffix":""}],"container-title":"Psychonomic Bulletin and Review","id":"ITEM-4","issued":{"date-parts":[["2017"]]},"page":"1-25","publisher":"Psychonomic Bulletin &amp; Review","title":"Selection history: How reward modulates selectivity of visual attention","type":"article-journal"},"uris":["http://www.mendeley.com/documents/?uuid=83f24a00-4327-40fe-99b4-3137e0d2c26a"]}],"mendeley":{"formattedCitation":"(B. A. Anderson, 2016; Awh et al., 2012; Chelazzi et al., 2013; M. Failing &amp; Theeuwes, 2017)","manualFormatting":"(Anderson, 2016; Awh et al., 2012; Chelazzi et al., 2013; Failing &amp; Theeuwes, 2017)","plainTextFormattedCitation":"(B. A. Anderson, 2016; Awh et al., 2012; Chelazzi et al., 2013; M. Failing &amp; Theeuwes, 2017)","previouslyFormattedCitation":"(B. A. Anderson, 2016; Awh et al., 2012; Chelazzi et al., 2013; M. Failing &amp; Theeuwes, 2017)"},"properties":{"noteIndex":0},"schema":"https://github.com/citation-style-language/schema/raw/master/csl-citation.json"}</w:instrText>
+      </w:r>
+      <w:r>
+        <w:fldChar w:fldCharType="separate"/>
+      </w:r>
+      <w:r>
+        <w:rPr>
+          <w:noProof/>
+        </w:rPr>
+        <w:t>(Anderson, 2016; Awh et al., 2012; Chelazzi et al., 2013; Failing &amp; Theeuwes, 2017)</w:t>
+      </w:r>
+      <w:r>
+        <w:fldChar w:fldCharType="end"/>
+      </w:r>
+      <w:r>
+        <w:t xml:space="preserve">. Further, it has been proposed that this effect </w:t>
+      </w:r>
+      <w:r>
+        <w:t>could rely</w:t>
+      </w:r>
+      <w:r>
+        <w:t xml:space="preserve"> on the plasticity of the visual cortex</w:t>
+      </w:r>
+      <w:r>
+        <w:t xml:space="preserve"> induced by neuromodulators such as dopamine</w:t>
+      </w:r>
+      <w:r>
+        <w:t xml:space="preserve"> </w:t>
+      </w:r>
+      <w:r>
+        <w:fldChar w:fldCharType="begin" w:fldLock="1"/>
+      </w:r>
+      <w:r>
+        <w:instrText>ADDIN CSL_CITATION {"citationItems":[{"id":"ITEM-1","itemData":{"DOI":"10.1016/j.tics.2009.11.005","ISBN":"13646613","ISSN":"13646613","PMID":"20060771","abstract":"How does the brain learn those visual features that are relevant for behavior? In this article, we focus on two factors that guide plasticity of visual representations. First, reinforcers cause the global release of diffusive neuromodulatory signals that gate plasticity. Second, attentional feedback signals highlight the chain of neurons between sensory and motor cortex responsible for the selected action. We here propose that the attentional feedback signals guide learning by suppressing plasticity of irrelevant features while permitting the learning of relevant ones. By hypothesizing that sensory signals that are too weak to be perceived can escape from this inhibitory feedback, we bring attentional learning theories and theories that emphasized the importance of neuromodulatory signals into a single, unified framework. © 2009 Elsevier Ltd. All rights reserved.","author":[{"dropping-particle":"","family":"Roelfsema","given":"Pieter R.","non-dropping-particle":"","parse-names":false,"suffix":""},{"dropping-particle":"","family":"Ooyen","given":"Arjen","non-dropping-particle":"van","parse-names":false,"suffix":""},{"dropping-particle":"","family":"Watanabe","given":"Takeo","non-dropping-particle":"","parse-names":false,"suffix":""}],"container-title":"Trends in Cognitive Sciences","id":"ITEM-1","issue":"2","issued":{"date-parts":[["2010"]]},"page":"64-71","title":"Perceptual learning rules based on reinforcers and attention","type":"article-journal","volume":"14"},"uris":["http://www.mendeley.com/documents/?uuid=44209895-d2c3-4380-a87e-7e20d12b9145"]}],"mendeley":{"formattedCitation":"(Roelfsema, van Ooyen, &amp; Watanabe, 2010)","plainTextFormattedCitation":"(Roelfsema, van Ooyen, &amp; Watanabe, 2010)","previouslyFormattedCitation":"(Roelfsema, van Ooyen, &amp; Watanabe, 2010)"},"properties":{"noteIndex":0},"schema":"https://github.com/citation-style-language/schema/raw/master/csl-citation.json"}</w:instrText>
+      </w:r>
+      <w:r>
+        <w:fldChar w:fldCharType="separate"/>
+      </w:r>
+      <w:r>
+        <w:rPr>
+          <w:noProof/>
+        </w:rPr>
+        <w:t>(Roelfsema, van Ooyen, &amp; Watanabe, 2010)</w:t>
+      </w:r>
+      <w:r>
+        <w:fldChar w:fldCharType="end"/>
+      </w:r>
+      <w:r>
+        <w:t>. However, the existing EEG studies were not able to assess the simultaneous</w:t>
+      </w:r>
+      <w:r>
+        <w:t xml:space="preserve"> attentional enhancement and suppression of</w:t>
+      </w:r>
+      <w:r>
+        <w:t xml:space="preserve"> stimuli linked to different reward schedules.</w:t>
+      </w:r>
+      <w:r>
+        <w:t xml:space="preserve"> By presenting a set of stimuli in an array the existing EEG studies have been able to investigate the neural activity in cases when the reward-associated stimulus is present as a target or a distractor, but not how stimuli linked to different reward schedules simultaneously compete for attentional resources. </w:t>
+      </w:r>
+      <w:r>
+        <w:t xml:space="preserve">Further, the existing EEG studies have largely focused on paradigms in which the rewarded features </w:t>
+      </w:r>
+      <w:r>
+        <w:t>(e.g., different colors) are organized in a visual search array, thus making it challenging to fully disentangle the effects of feature-based and spatial attention.</w:t>
+      </w:r>
+      <w:r>
+        <w:t xml:space="preserve"> </w:t>
+      </w:r>
+      <w:r>
+        <w:t>Currently</w:t>
+      </w:r>
+      <w:r>
+        <w:t xml:space="preserve">, there is evidence from an fMRI experiment </w:t>
+      </w:r>
+      <w:r>
+        <w:fldChar w:fldCharType="begin" w:fldLock="1"/>
+      </w:r>
+      <w:r>
+        <w:instrText>ADDIN CSL_CITATION {"citationItems":[{"id":"ITEM-1","itemData":{"DOI":"10.1016/j.neuron.2014.12.049","ISBN":"1097-4199 (Electronic)\\r0896-6273 (Linking)","ISSN":"10974199","PMID":"25654257","abstract":"What role does reward play in real-world human vision? Reward coding in the midbrain is thought to cause the rapid prioritization of reward-associated visual stimuli. However, existing evidence for this incentive salience hypothesis in vision is equivocal, particularly in naturalistic circumstances, and little is known about underlying neural systems. Here weuse human fMRI to test whether reward primes perceptual encoding of naturalistic visual stimuli and to identify the neural mechanisms underlying this function. Participants detected a cued object category in briefly presented images of city- and landscapes. Using multivoxel pattern analysis in visual cortex, we found that the encoding of reward-associated targets was enhanced, whereas encoding of reward-associated distractors was suppressed, with the strength of this effect predicted byactivity in the dopaminergic midbrain and a connected cortical network. These results identify a novel interaction between neural systems responsible for reward processing and visual perception in the human brain.","author":[{"dropping-particle":"","family":"Hickey","given":"Clayton","non-dropping-particle":"","parse-names":false,"suffix":""},{"dropping-particle":"V.","family":"Peelen","given":"Marius","non-dropping-particle":"","parse-names":false,"suffix":""}],"container-title":"Neuron","id":"ITEM-1","issue":"3","issued":{"date-parts":[["2015"]]},"page":"512-518","publisher":"Elsevier Inc.","title":"Neural mechanisms of incentive salience in naturalistic human vision","type":"article-journal","volume":"85"},"uris":["http://www.mendeley.com/documents/?uuid=8023251a-3e10-4ac6-ab72-1cd54c2c81ef"]}],"mendeley":{"formattedCitation":"(Clayton Hickey &amp; Peelen, 2015)","manualFormatting":"(Hickey &amp; Peelen, 2015)","plainTextFormattedCitation":"(Clayton Hickey &amp; Peelen, 2015)","previouslyFormattedCitation":"(Clayton Hickey, Peelen, Hickey, &amp; Peelen, 2015)"},"properties":{"noteIndex":0},"schema":"https://github.com/citation-style-language/schema/raw/master/csl-citation.json"}</w:instrText>
+      </w:r>
+      <w:r>
+        <w:fldChar w:fldCharType="separate"/>
+      </w:r>
+      <w:r>
+        <w:rPr>
+          <w:noProof/>
+        </w:rPr>
+        <w:t>(Hickey &amp; Peelen, 2015)</w:t>
+      </w:r>
+      <w:r>
+        <w:fldChar w:fldCharType="end"/>
+      </w:r>
+      <w:r>
+        <w:t xml:space="preserve"> </w:t>
+      </w:r>
+      <w:r>
+        <w:t>that representation</w:t>
+      </w:r>
+      <w:r>
+        <w:t>s</w:t>
+      </w:r>
+      <w:r>
+        <w:t xml:space="preserve"> of objects (cars, trees, or people in naturalistic images) in object-selective visual cortex paired with high rewards </w:t>
+      </w:r>
+      <w:r>
+        <w:t>are</w:t>
+      </w:r>
+      <w:r>
+        <w:t xml:space="preserve"> enhanced, while the representation of objects paired with low rewards </w:t>
+      </w:r>
+      <w:r>
+        <w:t>are</w:t>
+      </w:r>
+      <w:r>
+        <w:t xml:space="preserve"> suppressed</w:t>
+      </w:r>
+      <w:r>
+        <w:t xml:space="preserve">. </w:t>
+      </w:r>
+    </w:p>
+    <w:p>
+      <w:pPr>
+        <w:spacing w:line="480" w:lineRule="auto"/>
+        <w:ind w:firstLine="720"/>
+        <w:jc w:val="both"/>
+      </w:pPr>
+      <w:r>
+        <w:t xml:space="preserve">In this study we </w:t>
+      </w:r>
+      <w:r>
+        <w:t>sought</w:t>
+      </w:r>
+      <w:r>
+        <w:t xml:space="preserve"> to directly compare the simultaneous processing of features linked to different reward schedules. Furthermore, we compared how goal-directed attention is influenced </w:t>
+      </w:r>
+      <w:r>
+        <w:lastRenderedPageBreak/>
+        <w:t>by rewards</w:t>
+      </w:r>
+      <w:r>
+        <w:t xml:space="preserve"> (training phase) and by previous reward associations once rewards are no longer available (test phase)</w:t>
+      </w:r>
+      <w:r>
+        <w:t xml:space="preserve">. </w:t>
+      </w:r>
+      <w:r>
+        <w:t xml:space="preserve">We did so by </w:t>
+      </w:r>
+      <w:r>
+        <w:t>investigating</w:t>
+      </w:r>
+      <w:r>
+        <w:t xml:space="preserve"> the simultaneous deployment of attention to the stimuli</w:t>
+      </w:r>
+      <w:r>
+        <w:t xml:space="preserve"> currently or previously</w:t>
+      </w:r>
+      <w:r>
+        <w:t xml:space="preserve"> linked to high or low probability</w:t>
+      </w:r>
+      <w:r>
+        <w:t xml:space="preserve"> of earning a monetary reward</w:t>
+      </w:r>
+      <w:r>
+        <w:t xml:space="preserve">. </w:t>
+      </w:r>
+      <w:r>
+        <w:t>To this end, w</w:t>
+      </w:r>
+      <w:r>
+        <w:t>e used steady-state visual evoked potentials (SSVEPs) to track stimulus processing in early visual cortex. SSVEPs represent the oscillatory response of the visual cortex to flickering stimuli</w:t>
+      </w:r>
+      <w:r>
+        <w:t xml:space="preserve"> </w:t>
+      </w:r>
+      <w:r>
+        <w:fldChar w:fldCharType="begin" w:fldLock="1"/>
+      </w:r>
+      <w:r>
+        <w:instrText>ADDIN CSL_CITATION {"citationItems":[{"id":"ITEM-1","itemData":{"DOI":"10.1167/15.6.4.doi","ISSN":"1534-7362","PMID":"26024451","abstract":"Periodic visual stimulation and analysis of the resulting steady-state visual evoked potentials were first introduced over 80 years ago as a means to study visual sensation and perception. From the first single-channel recording of responses to modulated light to the present use of sophisticated digital displays composed of complex visual stimuli and high-density recording arrays, steady-state methods have been applied in a broad range of scientific and applied settings. The purpose of this article is to describe the fundamental stimulation paradigms for steady-state visual evoked potentials and to illustrate these principles through research findings across a range of applications in vision science.","author":[{"dropping-particle":"","family":"Norcia","given":"Anthony M","non-dropping-particle":"","parse-names":false,"suffix":""},{"dropping-particle":"","family":"Appelbaum","given":"L Gregory","non-dropping-particle":"","parse-names":false,"suffix":""},{"dropping-particle":"","family":"Ales","given":"Justin M","non-dropping-particle":"","parse-names":false,"suffix":""},{"dropping-particle":"","family":"Cottereau","given":"Benoit R","non-dropping-particle":"","parse-names":false,"suffix":""},{"dropping-particle":"","family":"Rossion","given":"Bruno","non-dropping-particle":"","parse-names":false,"suffix":""}],"container-title":"Journal of vision","id":"ITEM-1","issue":"6","issued":{"date-parts":[["2015"]]},"page":"1-46","title":"The steady-state visual evoked potential in vision research : A review","type":"article-journal","volume":"15"},"uris":["http://www.mendeley.com/documents/?uuid=53ea226a-46b8-47b9-a25f-f7ddb564e489"]}],"mendeley":{"formattedCitation":"(Norcia, Appelbaum, Ales, Cottereau, &amp; Rossion, 2015)","plainTextFormattedCitation":"(Norcia, Appelbaum, Ales, Cottereau, &amp; Rossion, 2015)","previouslyFormattedCitation":"(Norcia, Appelbaum, Ales, Cottereau, &amp; Rossion, 2015)"},"properties":{"noteIndex":0},"schema":"https://github.com/citation-style-language/schema/raw/master/csl-citation.json"}</w:instrText>
+      </w:r>
+      <w:r>
+        <w:fldChar w:fldCharType="separate"/>
+      </w:r>
+      <w:r>
+        <w:rPr>
+          <w:noProof/>
+        </w:rPr>
+        <w:t>(Norcia, Appelbaum, Ales, Cottereau, &amp; Rossion, 2015)</w:t>
+      </w:r>
+      <w:r>
+        <w:fldChar w:fldCharType="end"/>
+      </w:r>
+      <w:r>
+        <w:t xml:space="preserve">. </w:t>
+      </w:r>
+      <w:r>
+        <w:t xml:space="preserve">They provide a continuous measure of feature-based attention deployment across multiple stimuli simultaneously, and are a reliably modulated by goals such as paying attention to a certain stimulus feature </w:t>
+      </w:r>
+      <w:r>
+        <w:fldChar w:fldCharType="begin" w:fldLock="1"/>
+      </w:r>
+      <w:r>
+        <w:instrText>ADDIN CSL_CITATION {"citationItems":[{"id":"ITEM-1","itemData":{"DOI":"10.1073/pnas.1002436107","ISBN":"1091-6490 (Electronic)\\r0027-8424 (Linking)","ISSN":"1091-6490","PMID":"20643918","abstract":"A central question in the field of attention is whether visual processing is a strictly limited resource, which must be allocated by selective attention. If this were the case, attentional enhancement of one stimulus should invariably lead to suppression of unattended distracter stimuli. Here we examine voluntary cued shifts of feature-selective attention to either one of two superimposed red or blue random dot kinematograms (RDKs) to test whether such a reciprocal relationship between enhancement of an attended and suppression of an unattended stimulus can be observed. The steady-state visual evoked potential (SSVEP), an oscillatory brain response elicited by the flickering RDKs, was measured in human EEG. Supporting limited resources, we observed both an enhancement of the attended and a suppression of the unattended RDK, but this observed reciprocity did not occur concurrently: enhancement of the attended RDK started at 220 ms after cue onset and preceded suppression of the unattended RDK by about 130 ms. Furthermore, we found that behavior was significantly correlated with the SSVEP time course of a measure of selectivity (attended minus unattended) but not with a measure of total activity (attended plus unattended). The significant deviations from a temporally synchronized reciprocity between enhancement and suppression suggest that the enhancement of the attended stimulus may cause the suppression of the unattended stimulus in the present experiment.","author":[{"dropping-particle":"","family":"Andersen","given":"S K","non-dropping-particle":"","parse-names":false,"suffix":""},{"dropping-particle":"","family":"Müller","given":"M M","non-dropping-particle":"","parse-names":false,"suffix":""}],"container-title":"Proceedings of the National Academy of Sciences of the United States of America","id":"ITEM-1","issue":"31","issued":{"date-parts":[["2010"]]},"page":"13878-82","title":"Behavioral performance follows the time course of neural facilitation and suppression during cued shifts of feature-selective attention.","type":"article-journal","volume":"107"},"uris":["http://www.mendeley.com/documents/?uuid=4a5f2140-be6d-49d6-81c4-ac2ed9193f74"]}],"mendeley":{"formattedCitation":"(Andersen &amp; Müller, 2010)","plainTextFormattedCitation":"(Andersen &amp; Müller, 2010)","previouslyFormattedCitation":"(Andersen &amp; Müller, 2010)"},"properties":{"noteIndex":0},"schema":"https://github.com/citation-style-language/schema/raw/master/csl-citation.json"}</w:instrText>
+      </w:r>
+      <w:r>
+        <w:fldChar w:fldCharType="separate"/>
+      </w:r>
+      <w:r>
+        <w:rPr>
+          <w:noProof/>
+        </w:rPr>
+        <w:t>(Andersen &amp; Müller, 2010)</w:t>
+      </w:r>
+      <w:r>
+        <w:fldChar w:fldCharType="end"/>
+      </w:r>
+      <w:r>
+        <w:t>.</w:t>
+      </w:r>
+      <w:r>
+        <w:t xml:space="preserve"> </w:t>
+      </w:r>
+      <w:r>
+        <w:t>Here</w:t>
+      </w:r>
+      <w:r>
+        <w:t xml:space="preserve"> </w:t>
+      </w:r>
+      <w:r>
+        <w:t xml:space="preserve">we </w:t>
+      </w:r>
+      <w:r>
+        <w:t>investigated the simultaneous deployment of attention to two features (red and blue dots) across three phases o</w:t>
+      </w:r>
+      <w:r>
+        <w:t xml:space="preserve">f the experiment. </w:t>
+      </w:r>
+      <w:r>
+        <w:t>On each trial participants were instructed to attend to one of the two colors</w:t>
+      </w:r>
+      <w:r>
+        <w:t xml:space="preserve"> and to press a key if the dots of the attended color moved coherently. They performed this task</w:t>
+      </w:r>
+      <w:r>
+        <w:t xml:space="preserve"> firs</w:t>
+      </w:r>
+      <w:r>
+        <w:t>t without any reward (baseline) and</w:t>
+      </w:r>
+      <w:r>
+        <w:t xml:space="preserve"> then with each color associated with different probabilities of earning a rewards (</w:t>
+      </w:r>
+      <w:r>
+        <w:t>training</w:t>
+      </w:r>
+      <w:r>
+        <w:t>). In the last phase (</w:t>
+      </w:r>
+      <w:r>
+        <w:t>test</w:t>
+      </w:r>
+      <w:r>
+        <w:t xml:space="preserve">), participants were informed that they would not earn any more rewards. This design enabled us to investigate the influence of reward on attention simultaneously for both features. </w:t>
+      </w:r>
+    </w:p>
+    <w:p>
+      <w:pPr>
+        <w:spacing w:line="480" w:lineRule="auto"/>
+        <w:ind w:firstLine="720"/>
+        <w:jc w:val="both"/>
+      </w:pPr>
+      <w:r>
+        <w:t xml:space="preserve">In this setting the theoretical accounts of reward-attention interactions predict that the amount of attention toward the high reward feature will increase (attentional facilitation), while the amount of attention allocated toward the low reward feature will decrease (attentional suppression) in the training phase compared to the baseline phase. Further, it is possible that this effect will remain even when participants are aware that no more rewards can be earned (test phase). The use of the SSVEPs in the current paradigm allowed us to test the facilitation and suppression simultaneously on each trial as two features compete for attention. </w:t>
       </w:r>
     </w:p>
     <w:p/>
@@ -1046,6 +2033,7 @@
         <w:spacing w:before="0" w:after="240"/>
       </w:pPr>
       <w:r>
+        <w:lastRenderedPageBreak/>
         <w:t>Methods</w:t>
       </w:r>
     </w:p>
@@ -1456,77 +2444,77 @@
         <w:t xml:space="preserve"> with equal probability in the attended (targets) or unattended (distractors) color RDK. During these intervals, dots </w:t>
       </w:r>
       <w:r>
-        <w:t xml:space="preserve">in one of the </w:t>
+        <w:t xml:space="preserve">in one of the RDKs </w:t>
+      </w:r>
+      <w:r>
+        <w:t>moved</w:t>
+      </w:r>
+      <w:r>
+        <w:t xml:space="preserve"> with 75% coherence</w:t>
+      </w:r>
+      <w:r>
+        <w:t xml:space="preserve"> </w:t>
+      </w:r>
+      <w:r>
+        <w:t xml:space="preserve">in one of four cardinal directions </w:t>
+      </w:r>
+      <w:r>
+        <w:t>(up, down, left, or right)</w:t>
+      </w:r>
+      <w:r>
+        <w:t xml:space="preserve"> for </w:t>
+      </w:r>
+      <w:r>
+        <w:t>3</w:t>
+      </w:r>
+      <w:r>
+        <w:t>00</w:t>
+      </w:r>
+      <w:r>
+        <w:t xml:space="preserve"> </w:t>
+      </w:r>
+      <w:r>
+        <w:t>ms</w:t>
+      </w:r>
+      <w:r>
+        <w:t>. Participants</w:t>
+      </w:r>
+      <w:r>
+        <w:t xml:space="preserve"> had to</w:t>
+      </w:r>
+      <w:r>
+        <w:t xml:space="preserve"> detect the coherent movement as fast as possible by pressing the space key on </w:t>
+      </w:r>
+      <w:r>
+        <w:t xml:space="preserve">a standard AZERTY USB </w:t>
+      </w:r>
+      <w:r>
+        <w:t xml:space="preserve">keyboard. Response time was </w:t>
+      </w:r>
+      <w:r>
+        <w:t>limited to 1</w:t>
+      </w:r>
+      <w:r>
+        <w:t>,</w:t>
+      </w:r>
+      <w:r>
+        <w:t>500</w:t>
+      </w:r>
+      <w:r>
+        <w:t xml:space="preserve"> </w:t>
+      </w:r>
+      <w:r>
+        <w:t>ms</w:t>
+      </w:r>
+      <w:r>
+        <w:t xml:space="preserve"> </w:t>
+      </w:r>
+      <w:r>
+        <w:t xml:space="preserve">post-RDK </w:t>
       </w:r>
       <w:r>
         <w:lastRenderedPageBreak/>
-        <w:t xml:space="preserve">RDKs </w:t>
-      </w:r>
-      <w:r>
-        <w:t>moved</w:t>
-      </w:r>
-      <w:r>
-        <w:t xml:space="preserve"> with 75% coherence</w:t>
-      </w:r>
-      <w:r>
-        <w:t xml:space="preserve"> </w:t>
-      </w:r>
-      <w:r>
-        <w:t xml:space="preserve">in one of four cardinal directions </w:t>
-      </w:r>
-      <w:r>
-        <w:t>(up, down, left, or right)</w:t>
-      </w:r>
-      <w:r>
-        <w:t xml:space="preserve"> for </w:t>
-      </w:r>
-      <w:r>
-        <w:t>3</w:t>
-      </w:r>
-      <w:r>
-        <w:t>00</w:t>
-      </w:r>
-      <w:r>
-        <w:t xml:space="preserve"> </w:t>
-      </w:r>
-      <w:r>
-        <w:t>ms</w:t>
-      </w:r>
-      <w:r>
-        <w:t>. Participants</w:t>
-      </w:r>
-      <w:r>
-        <w:t xml:space="preserve"> had to</w:t>
-      </w:r>
-      <w:r>
-        <w:t xml:space="preserve"> detect the coherent movement as fast as possible by pressing the space key on </w:t>
-      </w:r>
-      <w:r>
-        <w:t xml:space="preserve">a standard AZERTY USB </w:t>
-      </w:r>
-      <w:r>
-        <w:t xml:space="preserve">keyboard. Response time was </w:t>
-      </w:r>
-      <w:r>
-        <w:t>limited to 1</w:t>
-      </w:r>
-      <w:r>
-        <w:t>,</w:t>
-      </w:r>
-      <w:r>
-        <w:t>500</w:t>
-      </w:r>
-      <w:r>
-        <w:t xml:space="preserve"> </w:t>
-      </w:r>
-      <w:r>
-        <w:t>ms</w:t>
-      </w:r>
-      <w:r>
-        <w:t xml:space="preserve"> </w:t>
-      </w:r>
-      <w:r>
-        <w:t xml:space="preserve">post-RDK onset </w:t>
+        <w:t xml:space="preserve">onset </w:t>
       </w:r>
       <w:r>
         <w:t xml:space="preserve">and no response </w:t>
@@ -1791,11 +2779,7 @@
         <w:t>approximately 50 minutes</w:t>
       </w:r>
       <w:r>
-        <w:t xml:space="preserve">, plus a few minutes of break in between blocks. After completing the task, participants filled in two </w:t>
-      </w:r>
-      <w:r>
-        <w:lastRenderedPageBreak/>
-        <w:t xml:space="preserve">questionnaires aimed at assessing their reward sensitivity </w:t>
+        <w:t xml:space="preserve">, plus a few minutes of break in between blocks. After completing the task, participants filled in two questionnaires aimed at assessing their reward sensitivity </w:t>
       </w:r>
       <w:r>
         <w:fldChar w:fldCharType="begin" w:fldLock="1"/>
@@ -1866,7 +2850,9 @@
       <w:r>
         <w:rPr>
           <w:noProof/>
-        </w:rPr>
+          <w:lang w:val="nl-BE" w:eastAsia="nl-BE"/>
+        </w:rPr>
+        <w:lastRenderedPageBreak/>
         <mc:AlternateContent>
           <mc:Choice Requires="wpg">
             <w:drawing>
@@ -1903,7 +2889,7 @@
                           </pic:cNvPicPr>
                         </pic:nvPicPr>
                         <pic:blipFill>
-                          <a:blip r:embed="rId8">
+                          <a:blip r:embed="rId10">
                             <a:extLst>
                               <a:ext uri="{28A0092B-C50C-407E-A947-70E740481C1C}">
                                 <a14:useLocalDpi xmlns:a14="http://schemas.microsoft.com/office/drawing/2010/main" val="0"/>
@@ -2046,7 +3032,7 @@
                   <o:lock v:ext="edit" aspectratio="t"/>
                 </v:shapetype>
                 <v:shape id="Picture 1" o:spid="_x0000_s1027" type="#_x0000_t75" style="position:absolute;width:59728;height:20059;visibility:visible;mso-wrap-style:square" o:gfxdata="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">
-                  <v:imagedata r:id="rId9" o:title=""/>
+                  <v:imagedata r:id="rId11" o:title=""/>
                   <v:path arrowok="t"/>
                 </v:shape>
                 <v:shapetype id="_x0000_t202" coordsize="21600,21600" o:spt="202" path="m,l,21600r21600,l21600,xe">
@@ -2149,7 +3135,7 @@
         <w:rPr>
           <w:rStyle w:val="CommentReference"/>
         </w:rPr>
-        <w:commentReference w:id="1"/>
+        <w:commentReference w:id="5"/>
       </w:r>
     </w:p>
     <w:p>
@@ -2173,18 +3159,18 @@
         <w:pStyle w:val="Heading2"/>
         <w:spacing w:before="0" w:after="240"/>
       </w:pPr>
-      <w:commentRangeStart w:id="2"/>
+      <w:commentRangeStart w:id="6"/>
       <w:r>
         <w:t xml:space="preserve">Behavior </w:t>
       </w:r>
-      <w:commentRangeEnd w:id="2"/>
+      <w:commentRangeEnd w:id="6"/>
       <w:r>
         <w:rPr>
           <w:rStyle w:val="CommentReference"/>
           <w:rFonts w:eastAsiaTheme="minorHAnsi" w:cs="Times New Roman"/>
           <w:b w:val="0"/>
         </w:rPr>
-        <w:commentReference w:id="2"/>
+        <w:commentReference w:id="6"/>
       </w:r>
     </w:p>
     <w:p/>
@@ -2202,7 +3188,7 @@
         <w:pStyle w:val="Heading2"/>
         <w:spacing w:before="0" w:after="240"/>
       </w:pPr>
-      <w:commentRangeStart w:id="3"/>
+      <w:commentRangeStart w:id="7"/>
       <w:r>
         <w:lastRenderedPageBreak/>
         <w:t>EEG recording and pre</w:t>
@@ -2213,14 +3199,14 @@
       <w:r>
         <w:t>processing</w:t>
       </w:r>
-      <w:commentRangeEnd w:id="3"/>
+      <w:commentRangeEnd w:id="7"/>
       <w:r>
         <w:rPr>
           <w:rStyle w:val="CommentReference"/>
           <w:rFonts w:eastAsiaTheme="minorHAnsi" w:cs="Times New Roman"/>
           <w:b w:val="0"/>
         </w:rPr>
-        <w:commentReference w:id="3"/>
+        <w:commentReference w:id="7"/>
       </w:r>
     </w:p>
     <w:p>
@@ -2317,16 +3303,16 @@
         </w:rPr>
         <w:t xml:space="preserve"> The common mode sense (CMS) active electrode and the driven right leg (DRL) passive electrode were used as reference and ground electrodes, respectively. </w:t>
       </w:r>
-      <w:commentRangeStart w:id="4"/>
+      <w:commentRangeStart w:id="8"/>
       <w:r>
         <w:t xml:space="preserve">Additional external electrodes were applied to the left and right mastoids, </w:t>
       </w:r>
-      <w:commentRangeEnd w:id="4"/>
+      <w:commentRangeEnd w:id="8"/>
       <w:r>
         <w:rPr>
           <w:rStyle w:val="CommentReference"/>
         </w:rPr>
-        <w:commentReference w:id="4"/>
+        <w:commentReference w:id="8"/>
       </w:r>
       <w:r>
         <w:t xml:space="preserve">as well as </w:t>
@@ -3261,7 +4247,7 @@
         </w:rPr>
         <w:t xml:space="preserve">). </w:t>
       </w:r>
-      <w:commentRangeStart w:id="5"/>
+      <w:commentRangeStart w:id="9"/>
       <w:r>
         <w:rPr>
           <w:szCs w:val="24"/>
@@ -3286,12 +4272,12 @@
       <w:r>
         <w:t>oids</w:t>
       </w:r>
-      <w:commentRangeEnd w:id="5"/>
+      <w:commentRangeEnd w:id="9"/>
       <w:r>
         <w:rPr>
           <w:rStyle w:val="CommentReference"/>
         </w:rPr>
-        <w:commentReference w:id="5"/>
+        <w:commentReference w:id="9"/>
       </w:r>
       <w:r>
         <w:rPr>
@@ -3512,7 +4498,7 @@
         </w:rPr>
         <w:t xml:space="preserve">2 Hz from each individual electrode cluster, separately for each condition (averaged across trials). </w:t>
       </w:r>
-      <w:commentRangeStart w:id="6"/>
+      <w:commentRangeStart w:id="10"/>
       <w:r>
         <w:rPr>
           <w:rFonts w:eastAsia="Times New Roman"/>
@@ -3534,12 +4520,12 @@
         </w:rPr>
         <w:t xml:space="preserve"> and frequency separately by dividing amplitudes by the average amplitude across all six conditions. </w:t>
       </w:r>
-      <w:commentRangeEnd w:id="6"/>
+      <w:commentRangeEnd w:id="10"/>
       <w:r>
         <w:rPr>
           <w:rStyle w:val="CommentReference"/>
         </w:rPr>
-        <w:commentReference w:id="6"/>
+        <w:commentReference w:id="10"/>
       </w:r>
       <w:r>
         <w:rPr>
@@ -3922,7 +4908,7 @@
       <w:r>
         <w:t xml:space="preserve">) and Gaussian likelihood. Four MCMC simulations (“chains”) with </w:t>
       </w:r>
-      <w:commentRangeStart w:id="7"/>
+      <w:commentRangeStart w:id="11"/>
       <w:r>
         <w:t>10</w:t>
       </w:r>
@@ -3938,12 +4924,12 @@
       <w:r>
         <w:t>000 warmup</w:t>
       </w:r>
-      <w:commentRangeEnd w:id="7"/>
+      <w:commentRangeEnd w:id="11"/>
       <w:r>
         <w:rPr>
           <w:rStyle w:val="CommentReference"/>
         </w:rPr>
-        <w:commentReference w:id="7"/>
+        <w:commentReference w:id="11"/>
       </w:r>
       <w:r>
         <w:t>)</w:t>
@@ -4246,18 +5232,18 @@
         <w:pStyle w:val="Heading2"/>
         <w:spacing w:before="0" w:after="240"/>
       </w:pPr>
-      <w:commentRangeStart w:id="8"/>
+      <w:commentRangeStart w:id="12"/>
       <w:r>
         <w:t>Behavioral results</w:t>
       </w:r>
-      <w:commentRangeEnd w:id="8"/>
+      <w:commentRangeEnd w:id="12"/>
       <w:r>
         <w:rPr>
           <w:rStyle w:val="CommentReference"/>
           <w:rFonts w:eastAsiaTheme="minorHAnsi" w:cs="Times New Roman"/>
           <w:b w:val="0"/>
         </w:rPr>
-        <w:commentReference w:id="8"/>
+        <w:commentReference w:id="12"/>
       </w:r>
     </w:p>
     <w:p>
@@ -4579,17 +5565,17 @@
             <w:pPr>
               <w:spacing w:line="360" w:lineRule="auto"/>
             </w:pPr>
-            <w:commentRangeStart w:id="9"/>
+            <w:commentRangeStart w:id="13"/>
             <w:r>
               <w:lastRenderedPageBreak/>
               <w:t>Table 1</w:t>
             </w:r>
-            <w:commentRangeEnd w:id="9"/>
+            <w:commentRangeEnd w:id="13"/>
             <w:r>
               <w:rPr>
                 <w:rStyle w:val="CommentReference"/>
               </w:rPr>
-              <w:commentReference w:id="9"/>
+              <w:commentReference w:id="13"/>
             </w:r>
           </w:p>
           <w:p>
@@ -5261,7 +6247,7 @@
         </w:tc>
       </w:tr>
     </w:tbl>
-    <w:commentRangeStart w:id="10"/>
+    <w:commentRangeStart w:id="14"/>
     <w:p>
       <w:pPr>
         <w:ind w:firstLine="720"/>
@@ -5269,6 +6255,7 @@
       <w:r>
         <w:rPr>
           <w:noProof/>
+          <w:lang w:val="nl-BE" w:eastAsia="nl-BE"/>
         </w:rPr>
         <mc:AlternateContent>
           <mc:Choice Requires="wpg">
@@ -5483,12 +6470,12 @@
           </mc:Fallback>
         </mc:AlternateContent>
       </w:r>
-      <w:commentRangeEnd w:id="10"/>
+      <w:commentRangeEnd w:id="14"/>
       <w:r>
         <w:rPr>
           <w:rStyle w:val="CommentReference"/>
         </w:rPr>
-        <w:commentReference w:id="10"/>
+        <w:commentReference w:id="14"/>
       </w:r>
     </w:p>
     <w:p>
@@ -5556,23 +6543,23 @@
         <w:pStyle w:val="Heading2"/>
         <w:spacing w:before="0" w:after="240"/>
       </w:pPr>
-      <w:commentRangeStart w:id="11"/>
+      <w:commentRangeStart w:id="15"/>
       <w:r>
         <w:t>Hit rates</w:t>
       </w:r>
-      <w:del w:id="12" w:author="Antonio Schettino" w:date="2018-08-28T10:15:00Z">
+      <w:del w:id="16" w:author="Antonio Schettino" w:date="2018-08-28T10:15:00Z">
         <w:r>
           <w:delText xml:space="preserve"> </w:delText>
         </w:r>
       </w:del>
-      <w:commentRangeEnd w:id="11"/>
+      <w:commentRangeEnd w:id="15"/>
       <w:r>
         <w:rPr>
           <w:rStyle w:val="CommentReference"/>
           <w:rFonts w:eastAsiaTheme="minorHAnsi" w:cs="Times New Roman"/>
           <w:b w:val="0"/>
         </w:rPr>
-        <w:commentReference w:id="11"/>
+        <w:commentReference w:id="15"/>
       </w:r>
     </w:p>
     <w:p>
@@ -5599,16 +6586,16 @@
       <w:r>
         <w:t>, this task was quite challenging as participants were able to detect only about 60% of the movements across different experimental conditions. Nonetheless</w:t>
       </w:r>
-      <w:commentRangeStart w:id="13"/>
+      <w:commentRangeStart w:id="17"/>
       <w:r>
         <w:t xml:space="preserve">, it should be noted that this is a signal detection task, so the performance of 50% is not chance level. </w:t>
       </w:r>
-      <w:commentRangeEnd w:id="13"/>
+      <w:commentRangeEnd w:id="17"/>
       <w:r>
         <w:rPr>
           <w:rStyle w:val="CommentReference"/>
         </w:rPr>
-        <w:commentReference w:id="13"/>
+        <w:commentReference w:id="17"/>
       </w:r>
       <w:r>
         <w:t>Of</w:t>
@@ -5906,27 +6893,27 @@
       <w:r>
         <w:t xml:space="preserve">and </w:t>
       </w:r>
-      <w:commentRangeStart w:id="14"/>
-      <w:commentRangeStart w:id="15"/>
+      <w:commentRangeStart w:id="18"/>
+      <w:commentRangeStart w:id="19"/>
       <w:r>
         <w:t>more so</w:t>
       </w:r>
       <w:r>
         <w:t xml:space="preserve"> for the low rewarded color</w:t>
       </w:r>
-      <w:commentRangeEnd w:id="14"/>
+      <w:commentRangeEnd w:id="18"/>
       <w:r>
         <w:rPr>
           <w:rStyle w:val="CommentReference"/>
         </w:rPr>
-        <w:commentReference w:id="14"/>
-      </w:r>
-      <w:commentRangeEnd w:id="15"/>
+        <w:commentReference w:id="18"/>
+      </w:r>
+      <w:commentRangeEnd w:id="19"/>
       <w:r>
         <w:rPr>
           <w:rStyle w:val="CommentReference"/>
         </w:rPr>
-        <w:commentReference w:id="15"/>
+        <w:commentReference w:id="19"/>
       </w:r>
       <w:r>
         <w:t xml:space="preserve">. There was also evidence for </w:t>
@@ -7189,6 +8176,7 @@
         <w:rPr>
           <w:b/>
           <w:noProof/>
+          <w:lang w:val="nl-BE" w:eastAsia="nl-BE"/>
         </w:rPr>
         <mc:AlternateContent>
           <mc:Choice Requires="wpg">
@@ -7745,24 +8733,24 @@
       <w:r>
         <w:t xml:space="preserve">These results indicate that participants were faster in the condition in which they could earn rewards, </w:t>
       </w:r>
-      <w:commentRangeStart w:id="16"/>
-      <w:commentRangeStart w:id="17"/>
+      <w:commentRangeStart w:id="20"/>
+      <w:commentRangeStart w:id="21"/>
       <w:r>
         <w:t>and more so in the condition with higher probability of earning a reward</w:t>
       </w:r>
-      <w:commentRangeEnd w:id="16"/>
+      <w:commentRangeEnd w:id="20"/>
       <w:r>
         <w:rPr>
           <w:rStyle w:val="CommentReference"/>
         </w:rPr>
-        <w:commentReference w:id="16"/>
-      </w:r>
-      <w:commentRangeEnd w:id="17"/>
+        <w:commentReference w:id="20"/>
+      </w:r>
+      <w:commentRangeEnd w:id="21"/>
       <w:r>
         <w:rPr>
           <w:rStyle w:val="CommentReference"/>
         </w:rPr>
-        <w:commentReference w:id="17"/>
+        <w:commentReference w:id="21"/>
       </w:r>
       <w:r>
         <w:t xml:space="preserve">. Also, there </w:t>
@@ -8021,10 +9009,11 @@
         <w:lastRenderedPageBreak/>
         <w:t xml:space="preserve"> </w:t>
       </w:r>
-      <w:commentRangeStart w:id="18"/>
-      <w:r>
-        <w:rPr>
-          <w:noProof/>
+      <w:commentRangeStart w:id="22"/>
+      <w:r>
+        <w:rPr>
+          <w:noProof/>
+          <w:lang w:val="nl-BE" w:eastAsia="nl-BE"/>
         </w:rPr>
         <w:drawing>
           <wp:inline distT="0" distB="0" distL="0" distR="0" wp14:anchorId="2AA6C60A" wp14:editId="3B8CF522">
@@ -8075,7 +9064,7 @@
           </wp:inline>
         </w:drawing>
       </w:r>
-      <w:commentRangeEnd w:id="18"/>
+      <w:commentRangeEnd w:id="22"/>
     </w:p>
     <w:p>
       <w:pPr>
@@ -8090,7 +9079,7 @@
         <w:rPr>
           <w:rStyle w:val="CommentReference"/>
         </w:rPr>
-        <w:commentReference w:id="18"/>
+        <w:commentReference w:id="22"/>
       </w:r>
       <w:r>
         <w:rPr>
@@ -9402,6 +10391,7 @@
           <w:b/>
           <w:noProof/>
           <w:sz w:val="20"/>
+          <w:lang w:val="nl-BE" w:eastAsia="nl-BE"/>
         </w:rPr>
         <w:lastRenderedPageBreak/>
         <mc:AlternateContent>
@@ -11582,6 +12572,7 @@
       <w:r>
         <w:rPr>
           <w:noProof/>
+          <w:lang w:val="nl-BE" w:eastAsia="nl-BE"/>
         </w:rPr>
         <mc:AlternateContent>
           <mc:Choice Requires="wpg">
@@ -12470,16 +13461,16 @@
       <w:r>
         <w:t xml:space="preserve"> phase did not influence behavior. </w:t>
       </w:r>
-      <w:commentRangeStart w:id="19"/>
+      <w:commentRangeStart w:id="23"/>
       <w:r>
         <w:t>This result provides a conceptual replication</w:t>
       </w:r>
-      <w:commentRangeEnd w:id="19"/>
+      <w:commentRangeEnd w:id="23"/>
       <w:r>
         <w:rPr>
           <w:rStyle w:val="CommentReference"/>
         </w:rPr>
-        <w:commentReference w:id="19"/>
+        <w:commentReference w:id="23"/>
       </w:r>
       <w:r>
         <w:t xml:space="preserve"> of the value-driven effects found in </w:t>
@@ -12511,16 +13502,16 @@
       <w:r>
         <w:t xml:space="preserve">. </w:t>
       </w:r>
-      <w:commentRangeStart w:id="20"/>
+      <w:commentRangeStart w:id="24"/>
       <w:r>
         <w:t xml:space="preserve">This replication is significant given the large differences between our task and the previously used tasks. </w:t>
       </w:r>
-      <w:commentRangeEnd w:id="20"/>
+      <w:commentRangeEnd w:id="24"/>
       <w:r>
         <w:rPr>
           <w:rStyle w:val="CommentReference"/>
         </w:rPr>
-        <w:commentReference w:id="20"/>
+        <w:commentReference w:id="24"/>
       </w:r>
       <w:r>
         <w:t xml:space="preserve">In our paradigm, participants </w:t>
@@ -12537,16 +13528,16 @@
       <w:r>
         <w:t xml:space="preserve"> doing so over the much longer periods of time than in previously used paradigms. </w:t>
       </w:r>
-      <w:commentRangeStart w:id="21"/>
+      <w:commentRangeStart w:id="25"/>
       <w:r>
         <w:t xml:space="preserve">This result thus provides additional support to the robustness of the value-driven attentional effects </w:t>
       </w:r>
-      <w:commentRangeEnd w:id="21"/>
+      <w:commentRangeEnd w:id="25"/>
       <w:r>
         <w:rPr>
           <w:rStyle w:val="CommentReference"/>
         </w:rPr>
-        <w:commentReference w:id="21"/>
+        <w:commentReference w:id="25"/>
       </w:r>
       <w:r>
         <w:fldChar w:fldCharType="begin" w:fldLock="1"/>
@@ -12617,7 +13608,7 @@
       <w:r>
         <w:t xml:space="preserve">higher than the amplitudes in the frequency of the unattended stimuli. This strong </w:t>
       </w:r>
-      <w:ins w:id="22" w:author="Gilles Pourtois" w:date="2019-02-12T14:41:00Z">
+      <w:ins w:id="26" w:author="Gilles Pourtois" w:date="2019-02-12T14:41:00Z">
         <w:r>
           <w:t xml:space="preserve">gating </w:t>
         </w:r>
@@ -12625,7 +13616,7 @@
       <w:r>
         <w:t xml:space="preserve">effect was modulated by </w:t>
       </w:r>
-      <w:del w:id="23" w:author="Gilles Pourtois" w:date="2019-02-12T14:41:00Z">
+      <w:del w:id="27" w:author="Gilles Pourtois" w:date="2019-02-12T14:41:00Z">
         <w:r>
           <w:delText xml:space="preserve">the introduction of </w:delText>
         </w:r>
@@ -12633,7 +13624,7 @@
       <w:r>
         <w:t>reward</w:t>
       </w:r>
-      <w:del w:id="24" w:author="Gilles Pourtois" w:date="2019-02-12T14:41:00Z">
+      <w:del w:id="28" w:author="Gilles Pourtois" w:date="2019-02-12T14:41:00Z">
         <w:r>
           <w:delText>s</w:delText>
         </w:r>
@@ -12644,12 +13635,12 @@
       <w:r>
         <w:t xml:space="preserve">Model comparisons have provided evidence that the models which take into account </w:t>
       </w:r>
-      <w:ins w:id="25" w:author="Gilles Pourtois" w:date="2019-02-12T14:42:00Z">
+      <w:ins w:id="29" w:author="Gilles Pourtois" w:date="2019-02-12T14:42:00Z">
         <w:r>
           <w:t>the</w:t>
         </w:r>
       </w:ins>
-      <w:del w:id="26" w:author="Gilles Pourtois" w:date="2019-02-12T14:42:00Z">
+      <w:del w:id="30" w:author="Gilles Pourtois" w:date="2019-02-12T14:42:00Z">
         <w:r>
           <w:delText>our</w:delText>
         </w:r>
@@ -12657,16 +13648,16 @@
       <w:r>
         <w:t xml:space="preserve"> reward manipulation account better for the data compared to the model that includes only the effect of voluntary attention. </w:t>
       </w:r>
-      <w:commentRangeStart w:id="27"/>
+      <w:commentRangeStart w:id="31"/>
       <w:r>
         <w:t xml:space="preserve">This result further corroborates models of cognitive control </w:t>
       </w:r>
-      <w:commentRangeEnd w:id="27"/>
+      <w:commentRangeEnd w:id="31"/>
       <w:r>
         <w:rPr>
           <w:rStyle w:val="CommentReference"/>
         </w:rPr>
-        <w:commentReference w:id="27"/>
+        <w:commentReference w:id="31"/>
       </w:r>
       <w:r>
         <w:t xml:space="preserve">which posit motivation as the crucial component in the </w:t>
@@ -12760,26 +13751,26 @@
       <w:r>
         <w:t xml:space="preserve">. </w:t>
       </w:r>
-      <w:commentRangeStart w:id="28"/>
+      <w:commentRangeStart w:id="32"/>
       <w:r>
         <w:t xml:space="preserve">One of the possible explanations for this result is that it is due to the high difficulty of our task. </w:t>
       </w:r>
-      <w:commentRangeEnd w:id="28"/>
+      <w:commentRangeEnd w:id="32"/>
       <w:r>
         <w:rPr>
           <w:rStyle w:val="CommentReference"/>
         </w:rPr>
-        <w:commentReference w:id="28"/>
+        <w:commentReference w:id="32"/>
       </w:r>
       <w:r>
         <w:t xml:space="preserve">As can be seen from the behavioral data, on average participants </w:t>
       </w:r>
-      <w:del w:id="29" w:author="Gilles Pourtois" w:date="2019-02-12T14:47:00Z">
+      <w:del w:id="33" w:author="Gilles Pourtois" w:date="2019-02-12T14:47:00Z">
         <w:r>
           <w:delText>were able to correctly detect only</w:delText>
         </w:r>
       </w:del>
-      <w:ins w:id="30" w:author="Gilles Pourtois" w:date="2019-02-12T14:47:00Z">
+      <w:ins w:id="34" w:author="Gilles Pourtois" w:date="2019-02-12T14:47:00Z">
         <w:r>
           <w:t>had</w:t>
         </w:r>
@@ -12787,12 +13778,12 @@
       <w:r>
         <w:t xml:space="preserve"> 60% </w:t>
       </w:r>
-      <w:ins w:id="31" w:author="Gilles Pourtois" w:date="2019-02-12T14:47:00Z">
+      <w:ins w:id="35" w:author="Gilles Pourtois" w:date="2019-02-12T14:47:00Z">
         <w:r>
           <w:t>correct responses</w:t>
         </w:r>
       </w:ins>
-      <w:del w:id="32" w:author="Gilles Pourtois" w:date="2019-02-12T14:47:00Z">
+      <w:del w:id="36" w:author="Gilles Pourtois" w:date="2019-02-12T14:47:00Z">
         <w:r>
           <w:delText>of dot movements</w:delText>
         </w:r>
@@ -12800,19 +13791,19 @@
       <w:r>
         <w:t xml:space="preserve">. </w:t>
       </w:r>
-      <w:commentRangeStart w:id="33"/>
+      <w:commentRangeStart w:id="37"/>
       <w:r>
         <w:t xml:space="preserve">Having this in mind, it is possible that our participants were already at the ceiling in terms of the allocation of attentional resources. This would suggest that there was no room for the further increase in the SSVEP amplitudes. However, it was possible to adaptively allocate less resources to certain features. </w:t>
       </w:r>
       <w:r>
         <w:t xml:space="preserve"> </w:t>
       </w:r>
-      <w:commentRangeEnd w:id="33"/>
+      <w:commentRangeEnd w:id="37"/>
       <w:r>
         <w:rPr>
           <w:rStyle w:val="CommentReference"/>
         </w:rPr>
-        <w:commentReference w:id="33"/>
+        <w:commentReference w:id="37"/>
       </w:r>
     </w:p>
     <w:p>
@@ -12899,7 +13890,7 @@
       <w:r>
         <w:t xml:space="preserve">his result is contrary to the prediction made </w:t>
       </w:r>
-      <w:commentRangeStart w:id="34"/>
+      <w:commentRangeStart w:id="38"/>
       <w:r>
         <w:t xml:space="preserve">by the value-based </w:t>
       </w:r>
@@ -12909,40 +13900,40 @@
       <w:r>
         <w:t>account, but in line with the prediction made by cognitive control models</w:t>
       </w:r>
-      <w:commentRangeEnd w:id="34"/>
+      <w:commentRangeEnd w:id="38"/>
       <w:r>
         <w:rPr>
           <w:rStyle w:val="CommentReference"/>
         </w:rPr>
-        <w:commentReference w:id="34"/>
+        <w:commentReference w:id="38"/>
       </w:r>
       <w:r>
         <w:t xml:space="preserve">. </w:t>
       </w:r>
-      <w:commentRangeStart w:id="35"/>
+      <w:commentRangeStart w:id="39"/>
       <w:r>
         <w:t xml:space="preserve">Namely, the value-driven attentional account posits that linking stimuli to high reward probability induces a long lasting attentional bias toward such stimuli. </w:t>
       </w:r>
-      <w:commentRangeEnd w:id="35"/>
+      <w:commentRangeEnd w:id="39"/>
       <w:r>
         <w:rPr>
           <w:rStyle w:val="CommentReference"/>
         </w:rPr>
-        <w:commentReference w:id="35"/>
+        <w:commentReference w:id="39"/>
       </w:r>
       <w:r>
         <w:t xml:space="preserve">However, our data suggests the opposite. Attention is flexibly </w:t>
       </w:r>
-      <w:commentRangeStart w:id="36"/>
+      <w:commentRangeStart w:id="40"/>
       <w:r>
         <w:t xml:space="preserve">deployed in order to maximize the probability of obtaining a reward, but then goes back to the baseline levels once the possibility of earning rewards is gone. </w:t>
       </w:r>
-      <w:commentRangeEnd w:id="36"/>
+      <w:commentRangeEnd w:id="40"/>
       <w:r>
         <w:rPr>
           <w:rStyle w:val="CommentReference"/>
         </w:rPr>
-        <w:commentReference w:id="36"/>
+        <w:commentReference w:id="40"/>
       </w:r>
     </w:p>
     <w:p>
@@ -12951,19 +13942,19 @@
         <w:ind w:firstLine="720"/>
         <w:jc w:val="both"/>
       </w:pPr>
-      <w:commentRangeStart w:id="37"/>
+      <w:commentRangeStart w:id="41"/>
       <w:r>
         <w:lastRenderedPageBreak/>
         <w:t xml:space="preserve">These results point to the importance of several factors in the allocation of attention based on goals and reward history. </w:t>
       </w:r>
-      <w:commentRangeEnd w:id="37"/>
+      <w:commentRangeEnd w:id="41"/>
       <w:r>
         <w:rPr>
           <w:rStyle w:val="CommentReference"/>
         </w:rPr>
-        <w:commentReference w:id="37"/>
-      </w:r>
-      <w:commentRangeStart w:id="38"/>
+        <w:commentReference w:id="41"/>
+      </w:r>
+      <w:commentRangeStart w:id="42"/>
       <w:r>
         <w:t xml:space="preserve">First, our electrophysiological measure displayed an interesting decoupling from the behavior. While the behavioral data seems to be in line with the persistent effect of reward history, the neural data suggests that this effect does not arise from the </w:t>
       </w:r>
@@ -12973,12 +13964,12 @@
       <w:r>
         <w:t xml:space="preserve">change in the amount of attention being allocated based on previous rewards. </w:t>
       </w:r>
-      <w:commentRangeEnd w:id="38"/>
+      <w:commentRangeEnd w:id="42"/>
       <w:r>
         <w:rPr>
           <w:rStyle w:val="CommentReference"/>
         </w:rPr>
-        <w:commentReference w:id="38"/>
+        <w:commentReference w:id="42"/>
       </w:r>
       <w:r>
         <w:t xml:space="preserve">This is contrast to some of the existing electrophysiological studies </w:t>
@@ -13014,7 +14005,7 @@
       <w:r>
         <w:t xml:space="preserve">Another important factor in the allocation of reward-guided attention is the type of the task used. </w:t>
       </w:r>
-      <w:commentRangeStart w:id="39"/>
+      <w:commentRangeStart w:id="43"/>
       <w:r>
         <w:t>O</w:t>
       </w:r>
@@ -13024,12 +14015,12 @@
       <w:r>
         <w:t xml:space="preserve">driven allocation of attention. </w:t>
       </w:r>
-      <w:commentRangeEnd w:id="39"/>
+      <w:commentRangeEnd w:id="43"/>
       <w:r>
         <w:rPr>
           <w:rStyle w:val="CommentReference"/>
         </w:rPr>
-        <w:commentReference w:id="39"/>
+        <w:commentReference w:id="43"/>
       </w:r>
       <w:r>
         <w:t xml:space="preserve">The tasks used in most studies only infer that the goals of participants have changed in the test phase, or that they are induced in the instruction prior to the experiment </w:t>
@@ -13061,35 +14052,35 @@
       <w:r>
         <w:t xml:space="preserve">, </w:t>
       </w:r>
-      <w:commentRangeStart w:id="40"/>
+      <w:commentRangeStart w:id="44"/>
       <w:r>
         <w:t>in the task in which participants have a goal on every trial, we did not observe the value-driven attentional bias in our measure of sustained attention</w:t>
       </w:r>
-      <w:commentRangeEnd w:id="40"/>
+      <w:commentRangeEnd w:id="44"/>
       <w:r>
         <w:rPr>
           <w:rStyle w:val="CommentReference"/>
         </w:rPr>
-        <w:commentReference w:id="40"/>
+        <w:commentReference w:id="44"/>
       </w:r>
       <w:r>
         <w:t xml:space="preserve">. We believe that such an experimental setup provides </w:t>
       </w:r>
-      <w:commentRangeStart w:id="41"/>
+      <w:commentRangeStart w:id="45"/>
       <w:r>
         <w:t xml:space="preserve">a more rigorous way of looking at the competition between the goal-driven and value-driven attention. </w:t>
       </w:r>
-      <w:commentRangeEnd w:id="41"/>
+      <w:commentRangeEnd w:id="45"/>
       <w:r>
         <w:rPr>
           <w:rStyle w:val="CommentReference"/>
         </w:rPr>
-        <w:commentReference w:id="41"/>
+        <w:commentReference w:id="45"/>
       </w:r>
       <w:r>
         <w:t xml:space="preserve">However, it is important to stress </w:t>
       </w:r>
-      <w:commentRangeStart w:id="42"/>
+      <w:commentRangeStart w:id="46"/>
       <w:r>
         <w:t>that our paradigm</w:t>
       </w:r>
@@ -13099,12 +14090,12 @@
       <w:r>
         <w:t xml:space="preserve">l-directed effects on attention, while the previous paradigm could have favored the value-driven effects. </w:t>
       </w:r>
-      <w:commentRangeEnd w:id="42"/>
+      <w:commentRangeEnd w:id="46"/>
       <w:r>
         <w:rPr>
           <w:rStyle w:val="CommentReference"/>
         </w:rPr>
-        <w:commentReference w:id="42"/>
+        <w:commentReference w:id="46"/>
       </w:r>
     </w:p>
     <w:p>
@@ -14201,6 +15192,7 @@
       <w:r>
         <w:rPr>
           <w:noProof/>
+          <w:lang w:val="nl-BE" w:eastAsia="nl-BE"/>
         </w:rPr>
         <mc:AlternateContent>
           <mc:Choice Requires="wpg">
@@ -15846,6 +16838,7 @@
       <w:r>
         <w:rPr>
           <w:noProof/>
+          <w:lang w:val="nl-BE" w:eastAsia="nl-BE"/>
         </w:rPr>
         <w:lastRenderedPageBreak/>
         <mc:AlternateContent>
@@ -16623,19 +17616,19 @@
         </w:rPr>
         <w:t xml:space="preserve"> </w:t>
       </w:r>
-      <w:commentRangeStart w:id="43"/>
+      <w:commentRangeStart w:id="47"/>
       <w:r>
         <w:rPr>
           <w:highlight w:val="yellow"/>
         </w:rPr>
         <w:t xml:space="preserve">Gilles </w:t>
       </w:r>
-      <w:commentRangeEnd w:id="43"/>
+      <w:commentRangeEnd w:id="47"/>
       <w:r>
         <w:rPr>
           <w:rStyle w:val="CommentReference"/>
         </w:rPr>
-        <w:commentReference w:id="43"/>
+        <w:commentReference w:id="47"/>
       </w:r>
       <w:r>
         <w:rPr>
@@ -17074,6 +18067,7 @@
       <w:r>
         <w:rPr>
           <w:b/>
+          <w:lang w:val="nl-BE"/>
         </w:rPr>
         <w:instrText xml:space="preserve">ADDIN Mendeley Bibliography CSL_BIBLIOGRAPHY </w:instrText>
       </w:r>
@@ -17087,8 +18081,16 @@
         <w:rPr>
           <w:noProof/>
           <w:szCs w:val="24"/>
-        </w:rPr>
-        <w:t xml:space="preserve">Andersen, S. K., &amp; Müller, M. M. (2010). Behavioral performance follows the time course of neural facilitation and suppression during cued shifts of feature-selective attention. </w:t>
+          <w:lang w:val="nl-BE"/>
+        </w:rPr>
+        <w:t xml:space="preserve">Andersen, S. K., &amp; Müller, M. M. (2010). </w:t>
+      </w:r>
+      <w:r>
+        <w:rPr>
+          <w:noProof/>
+          <w:szCs w:val="24"/>
+        </w:rPr>
+        <w:t xml:space="preserve">Behavioral performance follows the time course of neural facilitation and suppression during cued shifts of feature-selective attention. </w:t>
       </w:r>
       <w:r>
         <w:rPr>
@@ -19589,7 +20591,7 @@
 
 <file path=word/comments.xml><?xml version="1.0" encoding="utf-8"?>
 <w:comments xmlns:wpc="http://schemas.microsoft.com/office/word/2010/wordprocessingCanvas" xmlns:cx="http://schemas.microsoft.com/office/drawing/2014/chartex" xmlns:cx1="http://schemas.microsoft.com/office/drawing/2015/9/8/chartex" xmlns:mc="http://schemas.openxmlformats.org/markup-compatibility/2006" xmlns:o="urn:schemas-microsoft-com:office:office" xmlns:r="http://schemas.openxmlformats.org/officeDocument/2006/relationships" xmlns:m="http://schemas.openxmlformats.org/officeDocument/2006/math" xmlns:v="urn:schemas-microsoft-com:vml" xmlns:wp14="http://schemas.microsoft.com/office/word/2010/wordprocessingDrawing" xmlns:wp="http://schemas.openxmlformats.org/drawingml/2006/wordprocessingDrawing" xmlns:w10="urn:schemas-microsoft-com:office:word" xmlns:w="http://schemas.openxmlformats.org/wordprocessingml/2006/main" xmlns:w14="http://schemas.microsoft.com/office/word/2010/wordml" xmlns:w15="http://schemas.microsoft.com/office/word/2012/wordml" xmlns:w16se="http://schemas.microsoft.com/office/word/2015/wordml/symex" xmlns:wpg="http://schemas.microsoft.com/office/word/2010/wordprocessingGroup" xmlns:wpi="http://schemas.microsoft.com/office/word/2010/wordprocessingInk" xmlns:wne="http://schemas.microsoft.com/office/word/2006/wordml" xmlns:wps="http://schemas.microsoft.com/office/word/2010/wordprocessingShape" mc:Ignorable="w14 w15 w16se wp14">
-  <w:comment w:id="1" w:author="Ivan Grahek" w:date="2019-05-03T15:58:00Z" w:initials="IG">
+  <w:comment w:id="0" w:author="pp05labo" w:date="2019-07-16T11:57:00Z" w:initials="p">
     <w:p>
       <w:pPr>
         <w:pStyle w:val="CommentText"/>
@@ -19601,11 +20603,61 @@
         <w:annotationRef/>
       </w:r>
       <w:r>
-        <w:t xml:space="preserve">@Antonio: do you think that there’s merit in keeping the graph B? </w:t>
+        <w:rPr>
+          <w:rFonts w:ascii="Arial" w:hAnsi="Arial" w:cs="Arial"/>
+          <w:color w:val="222222"/>
+          <w:shd w:val="clear" w:color="auto" w:fill="FFFFFF"/>
+          <w:lang w:val="nl-BE"/>
+        </w:rPr>
+        <w:t xml:space="preserve">Pessoa, L., &amp; Engelmann, J. B. (2010). </w:t>
+      </w:r>
+      <w:r>
+        <w:rPr>
+          <w:rFonts w:ascii="Arial" w:hAnsi="Arial" w:cs="Arial"/>
+          <w:color w:val="222222"/>
+          <w:shd w:val="clear" w:color="auto" w:fill="FFFFFF"/>
+        </w:rPr>
+        <w:t>Embedding reward signals into perception and cognition. </w:t>
+      </w:r>
+      <w:r>
+        <w:rPr>
+          <w:rFonts w:ascii="Arial" w:hAnsi="Arial" w:cs="Arial"/>
+          <w:i/>
+          <w:iCs/>
+          <w:color w:val="222222"/>
+          <w:shd w:val="clear" w:color="auto" w:fill="FFFFFF"/>
+        </w:rPr>
+        <w:t>Frontiers in neuroscience</w:t>
+      </w:r>
+      <w:r>
+        <w:rPr>
+          <w:rFonts w:ascii="Arial" w:hAnsi="Arial" w:cs="Arial"/>
+          <w:color w:val="222222"/>
+          <w:shd w:val="clear" w:color="auto" w:fill="FFFFFF"/>
+        </w:rPr>
+        <w:t>, </w:t>
+      </w:r>
+      <w:r>
+        <w:rPr>
+          <w:rFonts w:ascii="Arial" w:hAnsi="Arial" w:cs="Arial"/>
+          <w:i/>
+          <w:iCs/>
+          <w:color w:val="222222"/>
+          <w:shd w:val="clear" w:color="auto" w:fill="FFFFFF"/>
+        </w:rPr>
+        <w:t>4</w:t>
+      </w:r>
+      <w:r>
+        <w:rPr>
+          <w:rFonts w:ascii="Arial" w:hAnsi="Arial" w:cs="Arial"/>
+          <w:color w:val="222222"/>
+          <w:shd w:val="clear" w:color="auto" w:fill="FFFFFF"/>
+        </w:rPr>
+        <w:t>, 17.</w:t>
       </w:r>
     </w:p>
   </w:comment>
-  <w:comment w:id="2" w:author="Ivan Grahek" w:date="2019-01-29T11:47:00Z" w:initials="IG">
+  <w:comment w:id="1" w:author="pp05labo" w:date="2019-07-16T11:59:00Z" w:initials="p">
     <w:p>
       <w:pPr>
         <w:pStyle w:val="CommentText"/>
@@ -19617,11 +20669,52 @@
         <w:annotationRef/>
       </w:r>
       <w:r>
-        <w:t>Add a part on pre-processing the behavior and include how the hit rates and false alarms were calculated.</w:t>
+        <w:rPr>
+          <w:rFonts w:ascii="Arial" w:hAnsi="Arial" w:cs="Arial"/>
+          <w:color w:val="222222"/>
+          <w:shd w:val="clear" w:color="auto" w:fill="FFFFFF"/>
+        </w:rPr>
+        <w:t>Krebs, R. M., Boehler, C. N., Roberts, K. C., Song, A. W., &amp; Woldorff, M. G. (2011). The involvement of the dopaminergic midbrain and cortico-striatal-thalamic circuits in the integration of reward prospect and attentional task demands. </w:t>
+      </w:r>
+      <w:r>
+        <w:rPr>
+          <w:rFonts w:ascii="Arial" w:hAnsi="Arial" w:cs="Arial"/>
+          <w:i/>
+          <w:iCs/>
+          <w:color w:val="222222"/>
+          <w:shd w:val="clear" w:color="auto" w:fill="FFFFFF"/>
+        </w:rPr>
+        <w:t>Cerebral cortex</w:t>
+      </w:r>
+      <w:r>
+        <w:rPr>
+          <w:rFonts w:ascii="Arial" w:hAnsi="Arial" w:cs="Arial"/>
+          <w:color w:val="222222"/>
+          <w:shd w:val="clear" w:color="auto" w:fill="FFFFFF"/>
+        </w:rPr>
+        <w:t>, </w:t>
+      </w:r>
+      <w:r>
+        <w:rPr>
+          <w:rFonts w:ascii="Arial" w:hAnsi="Arial" w:cs="Arial"/>
+          <w:i/>
+          <w:iCs/>
+          <w:color w:val="222222"/>
+          <w:shd w:val="clear" w:color="auto" w:fill="FFFFFF"/>
+        </w:rPr>
+        <w:t>22</w:t>
+      </w:r>
+      <w:r>
+        <w:rPr>
+          <w:rFonts w:ascii="Arial" w:hAnsi="Arial" w:cs="Arial"/>
+          <w:color w:val="222222"/>
+          <w:shd w:val="clear" w:color="auto" w:fill="FFFFFF"/>
+        </w:rPr>
+        <w:t>(3), 607-615.</w:t>
       </w:r>
     </w:p>
   </w:comment>
-  <w:comment w:id="3" w:author="Ivan Grahek" w:date="2019-05-03T11:04:00Z" w:initials="IG">
+  <w:comment w:id="2" w:author="pp05labo" w:date="2019-07-16T12:02:00Z" w:initials="p">
     <w:p>
       <w:pPr>
         <w:pStyle w:val="CommentText"/>
@@ -19633,11 +20726,52 @@
         <w:annotationRef/>
       </w:r>
       <w:r>
-        <w:t>Change now that we are doing single trials</w:t>
+        <w:rPr>
+          <w:rFonts w:ascii="Arial" w:hAnsi="Arial" w:cs="Arial"/>
+          <w:color w:val="222222"/>
+          <w:shd w:val="clear" w:color="auto" w:fill="FFFFFF"/>
+        </w:rPr>
+        <w:t>Schevernels, H., Krebs, R. M., Santens, P., Woldorff, M. G., &amp; Boehler, C. N. (2014). Task preparation processes related to reward prediction precede those related to task-difficulty expectation. </w:t>
+      </w:r>
+      <w:r>
+        <w:rPr>
+          <w:rFonts w:ascii="Arial" w:hAnsi="Arial" w:cs="Arial"/>
+          <w:i/>
+          <w:iCs/>
+          <w:color w:val="222222"/>
+          <w:shd w:val="clear" w:color="auto" w:fill="FFFFFF"/>
+        </w:rPr>
+        <w:t>NeuroImage</w:t>
+      </w:r>
+      <w:r>
+        <w:rPr>
+          <w:rFonts w:ascii="Arial" w:hAnsi="Arial" w:cs="Arial"/>
+          <w:color w:val="222222"/>
+          <w:shd w:val="clear" w:color="auto" w:fill="FFFFFF"/>
+        </w:rPr>
+        <w:t>, </w:t>
+      </w:r>
+      <w:r>
+        <w:rPr>
+          <w:rFonts w:ascii="Arial" w:hAnsi="Arial" w:cs="Arial"/>
+          <w:i/>
+          <w:iCs/>
+          <w:color w:val="222222"/>
+          <w:shd w:val="clear" w:color="auto" w:fill="FFFFFF"/>
+        </w:rPr>
+        <w:t>84</w:t>
+      </w:r>
+      <w:r>
+        <w:rPr>
+          <w:rFonts w:ascii="Arial" w:hAnsi="Arial" w:cs="Arial"/>
+          <w:color w:val="222222"/>
+          <w:shd w:val="clear" w:color="auto" w:fill="FFFFFF"/>
+        </w:rPr>
+        <w:t>, 639-647.</w:t>
       </w:r>
     </w:p>
   </w:comment>
-  <w:comment w:id="4" w:author="Ivan Grahek" w:date="2019-05-02T16:33:00Z" w:initials="IG">
+  <w:comment w:id="3" w:author="pp05labo" w:date="2019-07-16T14:50:00Z" w:initials="p">
     <w:p>
       <w:pPr>
         <w:pStyle w:val="CommentText"/>
@@ -19649,11 +20783,13 @@
         <w:annotationRef/>
       </w:r>
       <w:r>
-        <w:t>Do we still need this?</w:t>
-      </w:r>
+        <w:t xml:space="preserve">For discussion: they also have cues, very similar to us. But they have mini-blocks. It could be that suppression is useful when you have mini blocks, but not when the attended category can change trial-to-trial. Also, they don’t have the extinction phase. </w:t>
+      </w:r>
+      <w:bookmarkStart w:id="4" w:name="_GoBack"/>
+      <w:bookmarkEnd w:id="4"/>
     </w:p>
   </w:comment>
-  <w:comment w:id="5" w:author="Ivan Grahek" w:date="2019-05-02T16:33:00Z" w:initials="IG">
+  <w:comment w:id="5" w:author="Ivan Grahek" w:date="2019-05-03T15:58:00Z" w:initials="IG">
     <w:p>
       <w:pPr>
         <w:pStyle w:val="CommentText"/>
@@ -19665,11 +20801,11 @@
         <w:annotationRef/>
       </w:r>
       <w:r>
-        <w:t>Change to the average reference</w:t>
+        <w:t xml:space="preserve">@Antonio: do you think that there’s merit in keeping the graph B? </w:t>
       </w:r>
     </w:p>
   </w:comment>
-  <w:comment w:id="6" w:author="Ivan Grahek" w:date="2019-03-15T10:17:00Z" w:initials="IG">
+  <w:comment w:id="6" w:author="Ivan Grahek" w:date="2019-01-29T11:47:00Z" w:initials="IG">
     <w:p>
       <w:pPr>
         <w:pStyle w:val="CommentText"/>
@@ -19681,11 +20817,11 @@
         <w:annotationRef/>
       </w:r>
       <w:r>
-        <w:t>Change if we go for the baseline normalization</w:t>
+        <w:t>Add a part on pre-processing the behavior and include how the hit rates and false alarms were calculated.</w:t>
       </w:r>
     </w:p>
   </w:comment>
-  <w:comment w:id="7" w:author="Ivan Grahek" w:date="2019-05-03T17:27:00Z" w:initials="IG">
+  <w:comment w:id="7" w:author="Ivan Grahek" w:date="2019-05-03T11:04:00Z" w:initials="IG">
     <w:p>
       <w:pPr>
         <w:pStyle w:val="CommentText"/>
@@ -19697,11 +20833,11 @@
         <w:annotationRef/>
       </w:r>
       <w:r>
-        <w:t>Edit with the final number</w:t>
+        <w:t>Change now that we are doing single trials</w:t>
       </w:r>
     </w:p>
   </w:comment>
-  <w:comment w:id="8" w:author="Ivan Grahek" w:date="2019-02-09T14:04:00Z" w:initials="IG">
+  <w:comment w:id="8" w:author="Ivan Grahek" w:date="2019-05-02T16:33:00Z" w:initials="IG">
     <w:p>
       <w:pPr>
         <w:pStyle w:val="CommentText"/>
@@ -19713,11 +20849,11 @@
         <w:annotationRef/>
       </w:r>
       <w:r>
-        <w:t xml:space="preserve">We are thinking about adding the results with false alarms here as well. There is not much happening in there, so it might be better to just mention that in the main text and add the results in the supplementary materials. </w:t>
+        <w:t>Do we still need this?</w:t>
       </w:r>
     </w:p>
   </w:comment>
-  <w:comment w:id="9" w:author="Ivan Grahek" w:date="2019-02-09T14:10:00Z" w:initials="IG">
+  <w:comment w:id="9" w:author="Ivan Grahek" w:date="2019-05-02T16:33:00Z" w:initials="IG">
     <w:p>
       <w:pPr>
         <w:pStyle w:val="CommentText"/>
@@ -19729,11 +20865,11 @@
         <w:annotationRef/>
       </w:r>
       <w:r>
-        <w:t xml:space="preserve">This table could be merged with Table 3 or moved to the supplementary materials. </w:t>
+        <w:t>Change to the average reference</w:t>
       </w:r>
     </w:p>
   </w:comment>
-  <w:comment w:id="10" w:author="Ivan Grahek" w:date="2019-02-09T14:08:00Z" w:initials="IG">
+  <w:comment w:id="10" w:author="Ivan Grahek" w:date="2019-03-15T10:17:00Z" w:initials="IG">
     <w:p>
       <w:pPr>
         <w:pStyle w:val="CommentText"/>
@@ -19745,11 +20881,11 @@
         <w:annotationRef/>
       </w:r>
       <w:r>
-        <w:t xml:space="preserve">The font in all of the graphs will be increased. </w:t>
+        <w:t>Change if we go for the baseline normalization</w:t>
       </w:r>
     </w:p>
   </w:comment>
-  <w:comment w:id="11" w:author="Ivan Grahek" w:date="2019-03-15T10:32:00Z" w:initials="IG">
+  <w:comment w:id="11" w:author="Ivan Grahek" w:date="2019-05-03T17:27:00Z" w:initials="IG">
     <w:p>
       <w:pPr>
         <w:pStyle w:val="CommentText"/>
@@ -19761,11 +20897,11 @@
         <w:annotationRef/>
       </w:r>
       <w:r>
-        <w:t>Antonio: As a rule of thumb for the description of our results, we could look at the ER and be a bit more confident if ER &gt; 10. Anything between 3 and 10 could be “indicative of” or “suggesting” a difference, whereas 1 &lt; ER &lt; 3 indicates no reliable difference. What do you think? If you agree, we should write it somewhere in the methods.</w:t>
+        <w:t>Edit with the final number</w:t>
       </w:r>
     </w:p>
   </w:comment>
-  <w:comment w:id="13" w:author="Gilles Pourtois" w:date="2019-02-12T14:28:00Z" w:initials="GP">
+  <w:comment w:id="12" w:author="Ivan Grahek" w:date="2019-02-09T14:04:00Z" w:initials="IG">
     <w:p>
       <w:pPr>
         <w:pStyle w:val="CommentText"/>
@@ -19777,11 +20913,11 @@
         <w:annotationRef/>
       </w:r>
       <w:r>
-        <w:t>Indeed, but then one can wonder about false alarms, right? And hence d primes or a better (more sensitive) behavioral measure maybe than the hit rate only.</w:t>
+        <w:t xml:space="preserve">We are thinking about adding the results with false alarms here as well. There is not much happening in there, so it might be better to just mention that in the main text and add the results in the supplementary materials. </w:t>
       </w:r>
     </w:p>
   </w:comment>
-  <w:comment w:id="14" w:author="Gilles Pourtois" w:date="2019-02-12T14:30:00Z" w:initials="GP">
+  <w:comment w:id="13" w:author="Ivan Grahek" w:date="2019-02-09T14:10:00Z" w:initials="IG">
     <w:p>
       <w:pPr>
         <w:pStyle w:val="CommentText"/>
@@ -19793,11 +20929,11 @@
         <w:annotationRef/>
       </w:r>
       <w:r>
-        <w:t>Weird this, right? Isn’t the case that participants should improve more for high-rewarded color?</w:t>
+        <w:t xml:space="preserve">This table could be merged with Table 3 or moved to the supplementary materials. </w:t>
       </w:r>
     </w:p>
   </w:comment>
-  <w:comment w:id="15" w:author="Ivan Grahek" w:date="2019-03-15T10:35:00Z" w:initials="IG">
+  <w:comment w:id="14" w:author="Ivan Grahek" w:date="2019-02-09T14:08:00Z" w:initials="IG">
     <w:p>
       <w:pPr>
         <w:pStyle w:val="CommentText"/>
@@ -19809,30 +20945,27 @@
         <w:annotationRef/>
       </w:r>
       <w:r>
-        <w:t>Antonio: I wouldn’t over-interpret this finding, the ER is not very high (8.43).</w:t>
+        <w:t xml:space="preserve">The font in all of the graphs will be increased. </w:t>
       </w:r>
     </w:p>
   </w:comment>
-  <w:comment w:id="16" w:author="Gilles Pourtois" w:date="2019-02-12T14:31:00Z" w:initials="GP">
+  <w:comment w:id="15" w:author="Ivan Grahek" w:date="2019-03-15T10:32:00Z" w:initials="IG">
     <w:p>
       <w:pPr>
         <w:pStyle w:val="CommentText"/>
       </w:pPr>
       <w:r>
-        <w:t xml:space="preserve">Here, </w:t>
-      </w:r>
-      <w:r>
         <w:rPr>
           <w:rStyle w:val="CommentReference"/>
         </w:rPr>
         <w:annotationRef/>
       </w:r>
       <w:r>
-        <w:t xml:space="preserve">in the good direction, right? But then, when one considers accuracy as well, maybe there could be a speed-accuracy tradeoff imposed by your reward manipulation: you are faster with high reward (after baseline), but also more error prone, no? Wouldn’t be important to rule that out if possible?  </w:t>
+        <w:t>Antonio: As a rule of thumb for the description of our results, we could look at the ER and be a bit more confident if ER &gt; 10. Anything between 3 and 10 could be “indicative of” or “suggesting” a difference, whereas 1 &lt; ER &lt; 3 indicates no reliable difference. What do you think? If you agree, we should write it somewhere in the methods.</w:t>
       </w:r>
     </w:p>
   </w:comment>
-  <w:comment w:id="17" w:author="Ivan Grahek" w:date="2019-03-15T10:36:00Z" w:initials="IG">
+  <w:comment w:id="17" w:author="Gilles Pourtois" w:date="2019-02-12T14:28:00Z" w:initials="GP">
     <w:p>
       <w:pPr>
         <w:pStyle w:val="CommentText"/>
@@ -19844,17 +20977,84 @@
         <w:annotationRef/>
       </w:r>
       <w:r>
-        <w:t>Antonio: Again, I wouldn’t over-interpret this finding (</w:t>
-      </w:r>
-      <w:r>
-        <w:t>ER = 7.20</w:t>
-      </w:r>
-      <w:r>
-        <w:t>).</w:t>
+        <w:t>Indeed, but then one can wonder about false alarms, right? And hence d primes or a better (more sensitive) behavioral measure maybe than the hit rate only.</w:t>
       </w:r>
     </w:p>
   </w:comment>
-  <w:comment w:id="18" w:author="Ivan Grahek" w:date="2019-05-03T15:41:00Z" w:initials="IG">
+  <w:comment w:id="18" w:author="Gilles Pourtois" w:date="2019-02-12T14:30:00Z" w:initials="GP">
+    <w:p>
+      <w:pPr>
+        <w:pStyle w:val="CommentText"/>
+      </w:pPr>
+      <w:r>
+        <w:rPr>
+          <w:rStyle w:val="CommentReference"/>
+        </w:rPr>
+        <w:annotationRef/>
+      </w:r>
+      <w:r>
+        <w:t>Weird this, right? Isn’t the case that participants should improve more for high-rewarded color?</w:t>
+      </w:r>
+    </w:p>
+  </w:comment>
+  <w:comment w:id="19" w:author="Ivan Grahek" w:date="2019-03-15T10:35:00Z" w:initials="IG">
+    <w:p>
+      <w:pPr>
+        <w:pStyle w:val="CommentText"/>
+      </w:pPr>
+      <w:r>
+        <w:rPr>
+          <w:rStyle w:val="CommentReference"/>
+        </w:rPr>
+        <w:annotationRef/>
+      </w:r>
+      <w:r>
+        <w:t>Antonio: I wouldn’t over-interpret this finding, the ER is not very high (8.43).</w:t>
+      </w:r>
+    </w:p>
+  </w:comment>
+  <w:comment w:id="20" w:author="Gilles Pourtois" w:date="2019-02-12T14:31:00Z" w:initials="GP">
+    <w:p>
+      <w:pPr>
+        <w:pStyle w:val="CommentText"/>
+      </w:pPr>
+      <w:r>
+        <w:t xml:space="preserve">Here, </w:t>
+      </w:r>
+      <w:r>
+        <w:rPr>
+          <w:rStyle w:val="CommentReference"/>
+        </w:rPr>
+        <w:annotationRef/>
+      </w:r>
+      <w:r>
+        <w:t xml:space="preserve">in the good direction, right? But then, when one considers accuracy as well, maybe there could be a speed-accuracy tradeoff imposed by your reward manipulation: you are faster with high reward (after baseline), but also more error prone, no? Wouldn’t be important to rule that out if possible?  </w:t>
+      </w:r>
+    </w:p>
+  </w:comment>
+  <w:comment w:id="21" w:author="Ivan Grahek" w:date="2019-03-15T10:36:00Z" w:initials="IG">
+    <w:p>
+      <w:pPr>
+        <w:pStyle w:val="CommentText"/>
+      </w:pPr>
+      <w:r>
+        <w:rPr>
+          <w:rStyle w:val="CommentReference"/>
+        </w:rPr>
+        <w:annotationRef/>
+      </w:r>
+      <w:r>
+        <w:t>Antonio: Again, I wouldn’t over-interpret this finding (</w:t>
+      </w:r>
+      <w:r>
+        <w:t>ER = 7.20</w:t>
+      </w:r>
+      <w:r>
+        <w:t>).</w:t>
+      </w:r>
+    </w:p>
+  </w:comment>
+  <w:comment w:id="22" w:author="Ivan Grahek" w:date="2019-05-03T15:41:00Z" w:initials="IG">
     <w:p>
       <w:pPr>
         <w:pStyle w:val="CommentText"/>
@@ -19912,7 +21112,7 @@
       </w:r>
     </w:p>
   </w:comment>
-  <w:comment w:id="19" w:author="Gilles Pourtois" w:date="2019-02-12T14:37:00Z" w:initials="GP">
+  <w:comment w:id="23" w:author="Gilles Pourtois" w:date="2019-02-12T14:37:00Z" w:initials="GP">
     <w:p>
       <w:pPr>
         <w:pStyle w:val="CommentText"/>
@@ -19928,7 +21128,7 @@
       </w:r>
     </w:p>
   </w:comment>
-  <w:comment w:id="20" w:author="Gilles Pourtois" w:date="2019-02-12T14:40:00Z" w:initials="GP">
+  <w:comment w:id="24" w:author="Gilles Pourtois" w:date="2019-02-12T14:40:00Z" w:initials="GP">
     <w:p>
       <w:pPr>
         <w:pStyle w:val="CommentText"/>
@@ -19944,7 +21144,7 @@
       </w:r>
     </w:p>
   </w:comment>
-  <w:comment w:id="21" w:author="Gilles Pourtois" w:date="2019-02-12T14:40:00Z" w:initials="GP">
+  <w:comment w:id="25" w:author="Gilles Pourtois" w:date="2019-02-12T14:40:00Z" w:initials="GP">
     <w:p>
       <w:pPr>
         <w:pStyle w:val="CommentText"/>
@@ -19960,7 +21160,7 @@
       </w:r>
     </w:p>
   </w:comment>
-  <w:comment w:id="27" w:author="Gilles Pourtois" w:date="2019-02-12T14:42:00Z" w:initials="GP">
+  <w:comment w:id="31" w:author="Gilles Pourtois" w:date="2019-02-12T14:42:00Z" w:initials="GP">
     <w:p>
       <w:pPr>
         <w:pStyle w:val="CommentText"/>
@@ -19976,7 +21176,7 @@
       </w:r>
     </w:p>
   </w:comment>
-  <w:comment w:id="28" w:author="Gilles Pourtois" w:date="2019-02-12T14:44:00Z" w:initials="GP">
+  <w:comment w:id="32" w:author="Gilles Pourtois" w:date="2019-02-12T14:44:00Z" w:initials="GP">
     <w:p>
       <w:pPr>
         <w:pStyle w:val="CommentText"/>
@@ -20018,7 +21218,7 @@
       </w:r>
     </w:p>
   </w:comment>
-  <w:comment w:id="33" w:author="Gilles Pourtois" w:date="2019-02-12T14:47:00Z" w:initials="GP">
+  <w:comment w:id="37" w:author="Gilles Pourtois" w:date="2019-02-12T14:47:00Z" w:initials="GP">
     <w:p>
       <w:pPr>
         <w:pStyle w:val="CommentText"/>
@@ -20034,7 +21234,7 @@
       </w:r>
     </w:p>
   </w:comment>
-  <w:comment w:id="34" w:author="Gilles Pourtois" w:date="2019-02-12T15:02:00Z" w:initials="GP">
+  <w:comment w:id="38" w:author="Gilles Pourtois" w:date="2019-02-12T15:02:00Z" w:initials="GP">
     <w:p>
       <w:pPr>
         <w:pStyle w:val="CommentText"/>
@@ -20050,7 +21250,7 @@
       </w:r>
     </w:p>
   </w:comment>
-  <w:comment w:id="35" w:author="Gilles Pourtois" w:date="2019-02-12T15:02:00Z" w:initials="GP">
+  <w:comment w:id="39" w:author="Gilles Pourtois" w:date="2019-02-12T15:02:00Z" w:initials="GP">
     <w:p>
       <w:pPr>
         <w:pStyle w:val="CommentText"/>
@@ -20066,7 +21266,7 @@
       </w:r>
     </w:p>
   </w:comment>
-  <w:comment w:id="36" w:author="Gilles Pourtois" w:date="2019-02-12T15:05:00Z" w:initials="GP">
+  <w:comment w:id="40" w:author="Gilles Pourtois" w:date="2019-02-12T15:05:00Z" w:initials="GP">
     <w:p>
       <w:pPr>
         <w:pStyle w:val="CommentText"/>
@@ -20082,7 +21282,7 @@
       </w:r>
     </w:p>
   </w:comment>
-  <w:comment w:id="37" w:author="Gilles Pourtois" w:date="2019-02-12T15:07:00Z" w:initials="GP">
+  <w:comment w:id="41" w:author="Gilles Pourtois" w:date="2019-02-12T15:07:00Z" w:initials="GP">
     <w:p>
       <w:pPr>
         <w:pStyle w:val="CommentText"/>
@@ -20098,7 +21298,7 @@
       </w:r>
     </w:p>
   </w:comment>
-  <w:comment w:id="38" w:author="Gilles Pourtois" w:date="2019-02-12T15:08:00Z" w:initials="GP">
+  <w:comment w:id="42" w:author="Gilles Pourtois" w:date="2019-02-12T15:08:00Z" w:initials="GP">
     <w:p>
       <w:pPr>
         <w:pStyle w:val="CommentText"/>
@@ -20114,7 +21314,7 @@
       </w:r>
     </w:p>
   </w:comment>
-  <w:comment w:id="39" w:author="Gilles Pourtois" w:date="2019-02-12T15:10:00Z" w:initials="GP">
+  <w:comment w:id="43" w:author="Gilles Pourtois" w:date="2019-02-12T15:10:00Z" w:initials="GP">
     <w:p>
       <w:pPr>
         <w:pStyle w:val="CommentText"/>
@@ -20130,7 +21330,7 @@
       </w:r>
     </w:p>
   </w:comment>
-  <w:comment w:id="40" w:author="Gilles Pourtois" w:date="2019-02-12T15:10:00Z" w:initials="GP">
+  <w:comment w:id="44" w:author="Gilles Pourtois" w:date="2019-02-12T15:10:00Z" w:initials="GP">
     <w:p>
       <w:pPr>
         <w:pStyle w:val="CommentText"/>
@@ -20146,7 +21346,7 @@
       </w:r>
     </w:p>
   </w:comment>
-  <w:comment w:id="41" w:author="Gilles Pourtois" w:date="2019-02-12T15:11:00Z" w:initials="GP">
+  <w:comment w:id="45" w:author="Gilles Pourtois" w:date="2019-02-12T15:11:00Z" w:initials="GP">
     <w:p>
       <w:pPr>
         <w:pStyle w:val="CommentText"/>
@@ -20162,7 +21362,7 @@
       </w:r>
     </w:p>
   </w:comment>
-  <w:comment w:id="42" w:author="Gilles Pourtois" w:date="2019-02-12T15:13:00Z" w:initials="GP">
+  <w:comment w:id="46" w:author="Gilles Pourtois" w:date="2019-02-12T15:13:00Z" w:initials="GP">
     <w:p>
       <w:pPr>
         <w:pStyle w:val="CommentText"/>
@@ -20178,7 +21378,7 @@
       </w:r>
     </w:p>
   </w:comment>
-  <w:comment w:id="43" w:author="Ivan Grahek" w:date="2019-02-09T14:15:00Z" w:initials="IG">
+  <w:comment w:id="47" w:author="Ivan Grahek" w:date="2019-02-09T14:15:00Z" w:initials="IG">
     <w:p>
       <w:pPr>
         <w:pStyle w:val="CommentText"/>
@@ -20199,6 +21399,10 @@
 
 <file path=word/commentsExtended.xml><?xml version="1.0" encoding="utf-8"?>
 <w15:commentsEx xmlns:wpc="http://schemas.microsoft.com/office/word/2010/wordprocessingCanvas" xmlns:cx="http://schemas.microsoft.com/office/drawing/2014/chartex" xmlns:cx1="http://schemas.microsoft.com/office/drawing/2015/9/8/chartex" xmlns:mc="http://schemas.openxmlformats.org/markup-compatibility/2006" xmlns:o="urn:schemas-microsoft-com:office:office" xmlns:r="http://schemas.openxmlformats.org/officeDocument/2006/relationships" xmlns:m="http://schemas.openxmlformats.org/officeDocument/2006/math" xmlns:v="urn:schemas-microsoft-com:vml" xmlns:wp14="http://schemas.microsoft.com/office/word/2010/wordprocessingDrawing" xmlns:wp="http://schemas.openxmlformats.org/drawingml/2006/wordprocessingDrawing" xmlns:w10="urn:schemas-microsoft-com:office:word" xmlns:w="http://schemas.openxmlformats.org/wordprocessingml/2006/main" xmlns:w14="http://schemas.microsoft.com/office/word/2010/wordml" xmlns:w15="http://schemas.microsoft.com/office/word/2012/wordml" xmlns:w16se="http://schemas.microsoft.com/office/word/2015/wordml/symex" xmlns:wpg="http://schemas.microsoft.com/office/word/2010/wordprocessingGroup" xmlns:wpi="http://schemas.microsoft.com/office/word/2010/wordprocessingInk" xmlns:wne="http://schemas.microsoft.com/office/word/2006/wordml" xmlns:wps="http://schemas.microsoft.com/office/word/2010/wordprocessingShape" mc:Ignorable="w14 w15 w16se wp14">
+  <w15:commentEx w15:paraId="52BA8C31" w15:done="0"/>
+  <w15:commentEx w15:paraId="714F1F3E" w15:done="0"/>
+  <w15:commentEx w15:paraId="25D99631" w15:done="0"/>
+  <w15:commentEx w15:paraId="784C4009" w15:done="0"/>
   <w15:commentEx w15:paraId="0BA42910" w15:done="0"/>
   <w15:commentEx w15:paraId="5552F5BF" w15:done="0"/>
   <w15:commentEx w15:paraId="13627C7F" w15:done="0"/>
@@ -20408,7 +21612,7 @@
             <w:noProof/>
             <w:szCs w:val="24"/>
           </w:rPr>
-          <w:t>6</w:t>
+          <w:t>21</w:t>
         </w:r>
         <w:r>
           <w:rPr>
@@ -20724,6 +21928,95 @@
     </w:lvl>
   </w:abstractNum>
   <w:abstractNum w:abstractNumId="11" w15:restartNumberingAfterBreak="0">
+    <w:nsid w:val="04067C99"/>
+    <w:multiLevelType w:val="hybridMultilevel"/>
+    <w:tmpl w:val="FF24BD24"/>
+    <w:lvl w:ilvl="0" w:tplc="0813000F">
+      <w:start w:val="1"/>
+      <w:numFmt w:val="decimal"/>
+      <w:lvlText w:val="%1."/>
+      <w:lvlJc w:val="left"/>
+      <w:pPr>
+        <w:ind w:left="720" w:hanging="360"/>
+      </w:pPr>
+      <w:rPr>
+        <w:rFonts w:hint="default"/>
+      </w:rPr>
+    </w:lvl>
+    <w:lvl w:ilvl="1" w:tplc="08130019" w:tentative="1">
+      <w:start w:val="1"/>
+      <w:numFmt w:val="lowerLetter"/>
+      <w:lvlText w:val="%2."/>
+      <w:lvlJc w:val="left"/>
+      <w:pPr>
+        <w:ind w:left="1440" w:hanging="360"/>
+      </w:pPr>
+    </w:lvl>
+    <w:lvl w:ilvl="2" w:tplc="0813001B" w:tentative="1">
+      <w:start w:val="1"/>
+      <w:numFmt w:val="lowerRoman"/>
+      <w:lvlText w:val="%3."/>
+      <w:lvlJc w:val="right"/>
+      <w:pPr>
+        <w:ind w:left="2160" w:hanging="180"/>
+      </w:pPr>
+    </w:lvl>
+    <w:lvl w:ilvl="3" w:tplc="0813000F" w:tentative="1">
+      <w:start w:val="1"/>
+      <w:numFmt w:val="decimal"/>
+      <w:lvlText w:val="%4."/>
+      <w:lvlJc w:val="left"/>
+      <w:pPr>
+        <w:ind w:left="2880" w:hanging="360"/>
+      </w:pPr>
+    </w:lvl>
+    <w:lvl w:ilvl="4" w:tplc="08130019" w:tentative="1">
+      <w:start w:val="1"/>
+      <w:numFmt w:val="lowerLetter"/>
+      <w:lvlText w:val="%5."/>
+      <w:lvlJc w:val="left"/>
+      <w:pPr>
+        <w:ind w:left="3600" w:hanging="360"/>
+      </w:pPr>
+    </w:lvl>
+    <w:lvl w:ilvl="5" w:tplc="0813001B" w:tentative="1">
+      <w:start w:val="1"/>
+      <w:numFmt w:val="lowerRoman"/>
+      <w:lvlText w:val="%6."/>
+      <w:lvlJc w:val="right"/>
+      <w:pPr>
+        <w:ind w:left="4320" w:hanging="180"/>
+      </w:pPr>
+    </w:lvl>
+    <w:lvl w:ilvl="6" w:tplc="0813000F" w:tentative="1">
+      <w:start w:val="1"/>
+      <w:numFmt w:val="decimal"/>
+      <w:lvlText w:val="%7."/>
+      <w:lvlJc w:val="left"/>
+      <w:pPr>
+        <w:ind w:left="5040" w:hanging="360"/>
+      </w:pPr>
+    </w:lvl>
+    <w:lvl w:ilvl="7" w:tplc="08130019" w:tentative="1">
+      <w:start w:val="1"/>
+      <w:numFmt w:val="lowerLetter"/>
+      <w:lvlText w:val="%8."/>
+      <w:lvlJc w:val="left"/>
+      <w:pPr>
+        <w:ind w:left="5760" w:hanging="360"/>
+      </w:pPr>
+    </w:lvl>
+    <w:lvl w:ilvl="8" w:tplc="0813001B" w:tentative="1">
+      <w:start w:val="1"/>
+      <w:numFmt w:val="lowerRoman"/>
+      <w:lvlText w:val="%9."/>
+      <w:lvlJc w:val="right"/>
+      <w:pPr>
+        <w:ind w:left="6480" w:hanging="180"/>
+      </w:pPr>
+    </w:lvl>
+  </w:abstractNum>
+  <w:abstractNum w:abstractNumId="12" w15:restartNumberingAfterBreak="0">
     <w:nsid w:val="068977EB"/>
     <w:multiLevelType w:val="hybridMultilevel"/>
     <w:tmpl w:val="B67C69AA"/>
@@ -20835,7 +22128,7 @@
       </w:rPr>
     </w:lvl>
   </w:abstractNum>
-  <w:abstractNum w:abstractNumId="12" w15:restartNumberingAfterBreak="0">
+  <w:abstractNum w:abstractNumId="13" w15:restartNumberingAfterBreak="0">
     <w:nsid w:val="0BAE4013"/>
     <w:multiLevelType w:val="hybridMultilevel"/>
     <w:tmpl w:val="155A8352"/>
@@ -20948,7 +22241,7 @@
       </w:rPr>
     </w:lvl>
   </w:abstractNum>
-  <w:abstractNum w:abstractNumId="13" w15:restartNumberingAfterBreak="0">
+  <w:abstractNum w:abstractNumId="14" w15:restartNumberingAfterBreak="0">
     <w:nsid w:val="0BED22A3"/>
     <w:multiLevelType w:val="hybridMultilevel"/>
     <w:tmpl w:val="5CB63178"/>
@@ -21061,7 +22354,96 @@
       </w:rPr>
     </w:lvl>
   </w:abstractNum>
-  <w:abstractNum w:abstractNumId="14" w15:restartNumberingAfterBreak="0">
+  <w:abstractNum w:abstractNumId="15" w15:restartNumberingAfterBreak="0">
+    <w:nsid w:val="0D57751F"/>
+    <w:multiLevelType w:val="hybridMultilevel"/>
+    <w:tmpl w:val="EA96FC7C"/>
+    <w:lvl w:ilvl="0" w:tplc="0813000F">
+      <w:start w:val="1"/>
+      <w:numFmt w:val="decimal"/>
+      <w:lvlText w:val="%1."/>
+      <w:lvlJc w:val="left"/>
+      <w:pPr>
+        <w:ind w:left="720" w:hanging="360"/>
+      </w:pPr>
+      <w:rPr>
+        <w:rFonts w:hint="default"/>
+      </w:rPr>
+    </w:lvl>
+    <w:lvl w:ilvl="1" w:tplc="08130019" w:tentative="1">
+      <w:start w:val="1"/>
+      <w:numFmt w:val="lowerLetter"/>
+      <w:lvlText w:val="%2."/>
+      <w:lvlJc w:val="left"/>
+      <w:pPr>
+        <w:ind w:left="1440" w:hanging="360"/>
+      </w:pPr>
+    </w:lvl>
+    <w:lvl w:ilvl="2" w:tplc="0813001B" w:tentative="1">
+      <w:start w:val="1"/>
+      <w:numFmt w:val="lowerRoman"/>
+      <w:lvlText w:val="%3."/>
+      <w:lvlJc w:val="right"/>
+      <w:pPr>
+        <w:ind w:left="2160" w:hanging="180"/>
+      </w:pPr>
+    </w:lvl>
+    <w:lvl w:ilvl="3" w:tplc="0813000F" w:tentative="1">
+      <w:start w:val="1"/>
+      <w:numFmt w:val="decimal"/>
+      <w:lvlText w:val="%4."/>
+      <w:lvlJc w:val="left"/>
+      <w:pPr>
+        <w:ind w:left="2880" w:hanging="360"/>
+      </w:pPr>
+    </w:lvl>
+    <w:lvl w:ilvl="4" w:tplc="08130019" w:tentative="1">
+      <w:start w:val="1"/>
+      <w:numFmt w:val="lowerLetter"/>
+      <w:lvlText w:val="%5."/>
+      <w:lvlJc w:val="left"/>
+      <w:pPr>
+        <w:ind w:left="3600" w:hanging="360"/>
+      </w:pPr>
+    </w:lvl>
+    <w:lvl w:ilvl="5" w:tplc="0813001B" w:tentative="1">
+      <w:start w:val="1"/>
+      <w:numFmt w:val="lowerRoman"/>
+      <w:lvlText w:val="%6."/>
+      <w:lvlJc w:val="right"/>
+      <w:pPr>
+        <w:ind w:left="4320" w:hanging="180"/>
+      </w:pPr>
+    </w:lvl>
+    <w:lvl w:ilvl="6" w:tplc="0813000F" w:tentative="1">
+      <w:start w:val="1"/>
+      <w:numFmt w:val="decimal"/>
+      <w:lvlText w:val="%7."/>
+      <w:lvlJc w:val="left"/>
+      <w:pPr>
+        <w:ind w:left="5040" w:hanging="360"/>
+      </w:pPr>
+    </w:lvl>
+    <w:lvl w:ilvl="7" w:tplc="08130019" w:tentative="1">
+      <w:start w:val="1"/>
+      <w:numFmt w:val="lowerLetter"/>
+      <w:lvlText w:val="%8."/>
+      <w:lvlJc w:val="left"/>
+      <w:pPr>
+        <w:ind w:left="5760" w:hanging="360"/>
+      </w:pPr>
+    </w:lvl>
+    <w:lvl w:ilvl="8" w:tplc="0813001B" w:tentative="1">
+      <w:start w:val="1"/>
+      <w:numFmt w:val="lowerRoman"/>
+      <w:lvlText w:val="%9."/>
+      <w:lvlJc w:val="right"/>
+      <w:pPr>
+        <w:ind w:left="6480" w:hanging="180"/>
+      </w:pPr>
+    </w:lvl>
+  </w:abstractNum>
+  <w:abstractNum w:abstractNumId="16" w15:restartNumberingAfterBreak="0">
     <w:nsid w:val="1017646B"/>
     <w:multiLevelType w:val="hybridMultilevel"/>
     <w:tmpl w:val="D796229A"/>
@@ -21173,7 +22555,7 @@
       </w:rPr>
     </w:lvl>
   </w:abstractNum>
-  <w:abstractNum w:abstractNumId="15" w15:restartNumberingAfterBreak="0">
+  <w:abstractNum w:abstractNumId="17" w15:restartNumberingAfterBreak="0">
     <w:nsid w:val="13C81D76"/>
     <w:multiLevelType w:val="hybridMultilevel"/>
     <w:tmpl w:val="C9FEBEB0"/>
@@ -21262,7 +22644,7 @@
       </w:pPr>
     </w:lvl>
   </w:abstractNum>
-  <w:abstractNum w:abstractNumId="16" w15:restartNumberingAfterBreak="0">
+  <w:abstractNum w:abstractNumId="18" w15:restartNumberingAfterBreak="0">
     <w:nsid w:val="18AB7BBC"/>
     <w:multiLevelType w:val="hybridMultilevel"/>
     <w:tmpl w:val="554EFF5A"/>
@@ -21374,7 +22756,119 @@
       </w:rPr>
     </w:lvl>
   </w:abstractNum>
-  <w:abstractNum w:abstractNumId="17" w15:restartNumberingAfterBreak="0">
+  <w:abstractNum w:abstractNumId="19" w15:restartNumberingAfterBreak="0">
+    <w:nsid w:val="1E4E56AD"/>
+    <w:multiLevelType w:val="hybridMultilevel"/>
+    <w:tmpl w:val="7D163E7A"/>
+    <w:lvl w:ilvl="0" w:tplc="D068CF18">
+      <w:numFmt w:val="bullet"/>
+      <w:lvlText w:val="-"/>
+      <w:lvlJc w:val="left"/>
+      <w:pPr>
+        <w:ind w:left="720" w:hanging="360"/>
+      </w:pPr>
+      <w:rPr>
+        <w:rFonts w:ascii="Times New Roman" w:eastAsiaTheme="minorHAnsi" w:hAnsi="Times New Roman" w:cs="Times New Roman" w:hint="default"/>
+      </w:rPr>
+    </w:lvl>
+    <w:lvl w:ilvl="1" w:tplc="08130003" w:tentative="1">
+      <w:start w:val="1"/>
+      <w:numFmt w:val="bullet"/>
+      <w:lvlText w:val="o"/>
+      <w:lvlJc w:val="left"/>
+      <w:pPr>
+        <w:ind w:left="1440" w:hanging="360"/>
+      </w:pPr>
+      <w:rPr>
+        <w:rFonts w:ascii="Courier New" w:hAnsi="Courier New" w:cs="Courier New" w:hint="default"/>
+      </w:rPr>
+    </w:lvl>
+    <w:lvl w:ilvl="2" w:tplc="08130005" w:tentative="1">
+      <w:start w:val="1"/>
+      <w:numFmt w:val="bullet"/>
+      <w:lvlText w:val=""/>
+      <w:lvlJc w:val="left"/>
+      <w:pPr>
+        <w:ind w:left="2160" w:hanging="360"/>
+      </w:pPr>
+      <w:rPr>
+        <w:rFonts w:ascii="Wingdings" w:hAnsi="Wingdings" w:hint="default"/>
+      </w:rPr>
+    </w:lvl>
+    <w:lvl w:ilvl="3" w:tplc="08130001" w:tentative="1">
+      <w:start w:val="1"/>
+      <w:numFmt w:val="bullet"/>
+      <w:lvlText w:val=""/>
+      <w:lvlJc w:val="left"/>
+      <w:pPr>
+        <w:ind w:left="2880" w:hanging="360"/>
+      </w:pPr>
+      <w:rPr>
+        <w:rFonts w:ascii="Symbol" w:hAnsi="Symbol" w:hint="default"/>
+      </w:rPr>
+    </w:lvl>
+    <w:lvl w:ilvl="4" w:tplc="08130003" w:tentative="1">
+      <w:start w:val="1"/>
+      <w:numFmt w:val="bullet"/>
+      <w:lvlText w:val="o"/>
+      <w:lvlJc w:val="left"/>
+      <w:pPr>
+        <w:ind w:left="3600" w:hanging="360"/>
+      </w:pPr>
+      <w:rPr>
+        <w:rFonts w:ascii="Courier New" w:hAnsi="Courier New" w:cs="Courier New" w:hint="default"/>
+      </w:rPr>
+    </w:lvl>
+    <w:lvl w:ilvl="5" w:tplc="08130005" w:tentative="1">
+      <w:start w:val="1"/>
+      <w:numFmt w:val="bullet"/>
+      <w:lvlText w:val=""/>
+      <w:lvlJc w:val="left"/>
+      <w:pPr>
+        <w:ind w:left="4320" w:hanging="360"/>
+      </w:pPr>
+      <w:rPr>
+        <w:rFonts w:ascii="Wingdings" w:hAnsi="Wingdings" w:hint="default"/>
+      </w:rPr>
+    </w:lvl>
+    <w:lvl w:ilvl="6" w:tplc="08130001" w:tentative="1">
+      <w:start w:val="1"/>
+      <w:numFmt w:val="bullet"/>
+      <w:lvlText w:val=""/>
+      <w:lvlJc w:val="left"/>
+      <w:pPr>
+        <w:ind w:left="5040" w:hanging="360"/>
+      </w:pPr>
+      <w:rPr>
+        <w:rFonts w:ascii="Symbol" w:hAnsi="Symbol" w:hint="default"/>
+      </w:rPr>
+    </w:lvl>
+    <w:lvl w:ilvl="7" w:tplc="08130003" w:tentative="1">
+      <w:start w:val="1"/>
+      <w:numFmt w:val="bullet"/>
+      <w:lvlText w:val="o"/>
+      <w:lvlJc w:val="left"/>
+      <w:pPr>
+        <w:ind w:left="5760" w:hanging="360"/>
+      </w:pPr>
+      <w:rPr>
+        <w:rFonts w:ascii="Courier New" w:hAnsi="Courier New" w:cs="Courier New" w:hint="default"/>
+      </w:rPr>
+    </w:lvl>
+    <w:lvl w:ilvl="8" w:tplc="08130005" w:tentative="1">
+      <w:start w:val="1"/>
+      <w:numFmt w:val="bullet"/>
+      <w:lvlText w:val=""/>
+      <w:lvlJc w:val="left"/>
+      <w:pPr>
+        <w:ind w:left="6480" w:hanging="360"/>
+      </w:pPr>
+      <w:rPr>
+        <w:rFonts w:ascii="Wingdings" w:hAnsi="Wingdings" w:hint="default"/>
+      </w:rPr>
+    </w:lvl>
+  </w:abstractNum>
+  <w:abstractNum w:abstractNumId="20" w15:restartNumberingAfterBreak="0">
     <w:nsid w:val="21783FC1"/>
     <w:multiLevelType w:val="hybridMultilevel"/>
     <w:tmpl w:val="AACE4988"/>
@@ -21486,7 +22980,7 @@
       </w:rPr>
     </w:lvl>
   </w:abstractNum>
-  <w:abstractNum w:abstractNumId="18" w15:restartNumberingAfterBreak="0">
+  <w:abstractNum w:abstractNumId="21" w15:restartNumberingAfterBreak="0">
     <w:nsid w:val="25266218"/>
     <w:multiLevelType w:val="hybridMultilevel"/>
     <w:tmpl w:val="D1544408"/>
@@ -21575,7 +23069,7 @@
       </w:pPr>
     </w:lvl>
   </w:abstractNum>
-  <w:abstractNum w:abstractNumId="19" w15:restartNumberingAfterBreak="0">
+  <w:abstractNum w:abstractNumId="22" w15:restartNumberingAfterBreak="0">
     <w:nsid w:val="274A0502"/>
     <w:multiLevelType w:val="hybridMultilevel"/>
     <w:tmpl w:val="86968728"/>
@@ -21688,7 +23182,7 @@
       </w:rPr>
     </w:lvl>
   </w:abstractNum>
-  <w:abstractNum w:abstractNumId="20" w15:restartNumberingAfterBreak="0">
+  <w:abstractNum w:abstractNumId="23" w15:restartNumberingAfterBreak="0">
     <w:nsid w:val="29D17274"/>
     <w:multiLevelType w:val="hybridMultilevel"/>
     <w:tmpl w:val="09AA2CF8"/>
@@ -21801,7 +23295,7 @@
       </w:rPr>
     </w:lvl>
   </w:abstractNum>
-  <w:abstractNum w:abstractNumId="21" w15:restartNumberingAfterBreak="0">
+  <w:abstractNum w:abstractNumId="24" w15:restartNumberingAfterBreak="0">
     <w:nsid w:val="2E1C2C2C"/>
     <w:multiLevelType w:val="hybridMultilevel"/>
     <w:tmpl w:val="1CE022C2"/>
@@ -21914,7 +23408,7 @@
       </w:rPr>
     </w:lvl>
   </w:abstractNum>
-  <w:abstractNum w:abstractNumId="22" w15:restartNumberingAfterBreak="0">
+  <w:abstractNum w:abstractNumId="25" w15:restartNumberingAfterBreak="0">
     <w:nsid w:val="38816EDE"/>
     <w:multiLevelType w:val="hybridMultilevel"/>
     <w:tmpl w:val="E15C3876"/>
@@ -22026,7 +23520,7 @@
       </w:rPr>
     </w:lvl>
   </w:abstractNum>
-  <w:abstractNum w:abstractNumId="23" w15:restartNumberingAfterBreak="0">
+  <w:abstractNum w:abstractNumId="26" w15:restartNumberingAfterBreak="0">
     <w:nsid w:val="39A073CB"/>
     <w:multiLevelType w:val="hybridMultilevel"/>
     <w:tmpl w:val="4AC026A0"/>
@@ -22121,7 +23615,7 @@
       </w:pPr>
     </w:lvl>
   </w:abstractNum>
-  <w:abstractNum w:abstractNumId="24" w15:restartNumberingAfterBreak="0">
+  <w:abstractNum w:abstractNumId="27" w15:restartNumberingAfterBreak="0">
     <w:nsid w:val="3A225BB2"/>
     <w:multiLevelType w:val="hybridMultilevel"/>
     <w:tmpl w:val="213AF78C"/>
@@ -22234,7 +23728,7 @@
       </w:rPr>
     </w:lvl>
   </w:abstractNum>
-  <w:abstractNum w:abstractNumId="25" w15:restartNumberingAfterBreak="0">
+  <w:abstractNum w:abstractNumId="28" w15:restartNumberingAfterBreak="0">
     <w:nsid w:val="3BBF47A7"/>
     <w:multiLevelType w:val="hybridMultilevel"/>
     <w:tmpl w:val="C380B918"/>
@@ -22346,7 +23840,7 @@
       </w:rPr>
     </w:lvl>
   </w:abstractNum>
-  <w:abstractNum w:abstractNumId="26" w15:restartNumberingAfterBreak="0">
+  <w:abstractNum w:abstractNumId="29" w15:restartNumberingAfterBreak="0">
     <w:nsid w:val="3F492119"/>
     <w:multiLevelType w:val="multilevel"/>
     <w:tmpl w:val="07A49FB2"/>
@@ -22459,7 +23953,7 @@
       </w:rPr>
     </w:lvl>
   </w:abstractNum>
-  <w:abstractNum w:abstractNumId="27" w15:restartNumberingAfterBreak="0">
+  <w:abstractNum w:abstractNumId="30" w15:restartNumberingAfterBreak="0">
     <w:nsid w:val="440F39AC"/>
     <w:multiLevelType w:val="hybridMultilevel"/>
     <w:tmpl w:val="7B7E0222"/>
@@ -22571,7 +24065,7 @@
       </w:rPr>
     </w:lvl>
   </w:abstractNum>
-  <w:abstractNum w:abstractNumId="28" w15:restartNumberingAfterBreak="0">
+  <w:abstractNum w:abstractNumId="31" w15:restartNumberingAfterBreak="0">
     <w:nsid w:val="4E414885"/>
     <w:multiLevelType w:val="hybridMultilevel"/>
     <w:tmpl w:val="EFF636AC"/>
@@ -22684,7 +24178,7 @@
       </w:rPr>
     </w:lvl>
   </w:abstractNum>
-  <w:abstractNum w:abstractNumId="29" w15:restartNumberingAfterBreak="0">
+  <w:abstractNum w:abstractNumId="32" w15:restartNumberingAfterBreak="0">
     <w:nsid w:val="4F0C5641"/>
     <w:multiLevelType w:val="hybridMultilevel"/>
     <w:tmpl w:val="302EA5E2"/>
@@ -22774,7 +24268,7 @@
       </w:pPr>
     </w:lvl>
   </w:abstractNum>
-  <w:abstractNum w:abstractNumId="30" w15:restartNumberingAfterBreak="0">
+  <w:abstractNum w:abstractNumId="33" w15:restartNumberingAfterBreak="0">
     <w:nsid w:val="527F222B"/>
     <w:multiLevelType w:val="hybridMultilevel"/>
     <w:tmpl w:val="9582125A"/>
@@ -22886,7 +24380,7 @@
       </w:rPr>
     </w:lvl>
   </w:abstractNum>
-  <w:abstractNum w:abstractNumId="31" w15:restartNumberingAfterBreak="0">
+  <w:abstractNum w:abstractNumId="34" w15:restartNumberingAfterBreak="0">
     <w:nsid w:val="55741005"/>
     <w:multiLevelType w:val="hybridMultilevel"/>
     <w:tmpl w:val="D1544408"/>
@@ -22975,7 +24469,7 @@
       </w:pPr>
     </w:lvl>
   </w:abstractNum>
-  <w:abstractNum w:abstractNumId="32" w15:restartNumberingAfterBreak="0">
+  <w:abstractNum w:abstractNumId="35" w15:restartNumberingAfterBreak="0">
     <w:nsid w:val="5D0D0D87"/>
     <w:multiLevelType w:val="hybridMultilevel"/>
     <w:tmpl w:val="40F206AC"/>
@@ -23089,7 +24583,7 @@
       </w:rPr>
     </w:lvl>
   </w:abstractNum>
-  <w:abstractNum w:abstractNumId="33" w15:restartNumberingAfterBreak="0">
+  <w:abstractNum w:abstractNumId="36" w15:restartNumberingAfterBreak="0">
     <w:nsid w:val="5F980B1D"/>
     <w:multiLevelType w:val="hybridMultilevel"/>
     <w:tmpl w:val="72E09C64"/>
@@ -23201,7 +24695,7 @@
       </w:rPr>
     </w:lvl>
   </w:abstractNum>
-  <w:abstractNum w:abstractNumId="34" w15:restartNumberingAfterBreak="0">
+  <w:abstractNum w:abstractNumId="37" w15:restartNumberingAfterBreak="0">
     <w:nsid w:val="609C12DF"/>
     <w:multiLevelType w:val="hybridMultilevel"/>
     <w:tmpl w:val="AF446D80"/>
@@ -23313,7 +24807,7 @@
       </w:rPr>
     </w:lvl>
   </w:abstractNum>
-  <w:abstractNum w:abstractNumId="35" w15:restartNumberingAfterBreak="0">
+  <w:abstractNum w:abstractNumId="38" w15:restartNumberingAfterBreak="0">
     <w:nsid w:val="6690741F"/>
     <w:multiLevelType w:val="hybridMultilevel"/>
     <w:tmpl w:val="817002B2"/>
@@ -23426,7 +24920,7 @@
       </w:rPr>
     </w:lvl>
   </w:abstractNum>
-  <w:abstractNum w:abstractNumId="36" w15:restartNumberingAfterBreak="0">
+  <w:abstractNum w:abstractNumId="39" w15:restartNumberingAfterBreak="0">
     <w:nsid w:val="770F57B6"/>
     <w:multiLevelType w:val="hybridMultilevel"/>
     <w:tmpl w:val="435EBAB4"/>
@@ -23515,7 +25009,7 @@
       </w:pPr>
     </w:lvl>
   </w:abstractNum>
-  <w:abstractNum w:abstractNumId="37" w15:restartNumberingAfterBreak="0">
+  <w:abstractNum w:abstractNumId="40" w15:restartNumberingAfterBreak="0">
     <w:nsid w:val="7A9B6E31"/>
     <w:multiLevelType w:val="hybridMultilevel"/>
     <w:tmpl w:val="20ACA784"/>
@@ -23627,7 +25121,7 @@
       </w:rPr>
     </w:lvl>
   </w:abstractNum>
-  <w:abstractNum w:abstractNumId="38" w15:restartNumberingAfterBreak="0">
+  <w:abstractNum w:abstractNumId="41" w15:restartNumberingAfterBreak="0">
     <w:nsid w:val="7BF5342A"/>
     <w:multiLevelType w:val="hybridMultilevel"/>
     <w:tmpl w:val="1D2697C4"/>
@@ -23739,7 +25233,7 @@
       </w:rPr>
     </w:lvl>
   </w:abstractNum>
-  <w:abstractNum w:abstractNumId="39" w15:restartNumberingAfterBreak="0">
+  <w:abstractNum w:abstractNumId="42" w15:restartNumberingAfterBreak="0">
     <w:nsid w:val="7E780FB8"/>
     <w:multiLevelType w:val="hybridMultilevel"/>
     <w:tmpl w:val="FE6E6D72"/>
@@ -23829,40 +25323,40 @@
     </w:lvl>
   </w:abstractNum>
   <w:num w:numId="1">
-    <w:abstractNumId w:val="23"/>
+    <w:abstractNumId w:val="26"/>
   </w:num>
   <w:num w:numId="2">
-    <w:abstractNumId w:val="37"/>
+    <w:abstractNumId w:val="40"/>
   </w:num>
   <w:num w:numId="3">
+    <w:abstractNumId w:val="20"/>
+  </w:num>
+  <w:num w:numId="4">
+    <w:abstractNumId w:val="42"/>
+  </w:num>
+  <w:num w:numId="5">
     <w:abstractNumId w:val="17"/>
   </w:num>
-  <w:num w:numId="4">
-    <w:abstractNumId w:val="39"/>
-  </w:num>
-  <w:num w:numId="5">
-    <w:abstractNumId w:val="15"/>
-  </w:num>
   <w:num w:numId="6">
-    <w:abstractNumId w:val="16"/>
+    <w:abstractNumId w:val="18"/>
   </w:num>
   <w:num w:numId="7">
     <w:abstractNumId w:val="10"/>
   </w:num>
   <w:num w:numId="8">
-    <w:abstractNumId w:val="35"/>
+    <w:abstractNumId w:val="38"/>
   </w:num>
   <w:num w:numId="9">
-    <w:abstractNumId w:val="19"/>
+    <w:abstractNumId w:val="22"/>
   </w:num>
   <w:num w:numId="10">
-    <w:abstractNumId w:val="28"/>
+    <w:abstractNumId w:val="31"/>
   </w:num>
   <w:num w:numId="11">
-    <w:abstractNumId w:val="20"/>
+    <w:abstractNumId w:val="23"/>
   </w:num>
   <w:num w:numId="12">
-    <w:abstractNumId w:val="32"/>
+    <w:abstractNumId w:val="35"/>
   </w:num>
   <w:num w:numId="13">
     <w:abstractNumId w:val="9"/>
@@ -23895,64 +25389,76 @@
     <w:abstractNumId w:val="0"/>
   </w:num>
   <w:num w:numId="23">
+    <w:abstractNumId w:val="32"/>
+  </w:num>
+  <w:num w:numId="24">
+    <w:abstractNumId w:val="14"/>
+  </w:num>
+  <w:num w:numId="25">
+    <w:abstractNumId w:val="27"/>
+  </w:num>
+  <w:num w:numId="26">
+    <w:abstractNumId w:val="13"/>
+  </w:num>
+  <w:num w:numId="27">
     <w:abstractNumId w:val="29"/>
   </w:num>
-  <w:num w:numId="24">
-    <w:abstractNumId w:val="13"/>
+  <w:num w:numId="28">
+    <w:abstractNumId w:val="12"/>
   </w:num>
-  <w:num w:numId="25">
+  <w:num w:numId="29">
+    <w:abstractNumId w:val="28"/>
+  </w:num>
+  <w:num w:numId="30">
+    <w:abstractNumId w:val="36"/>
+  </w:num>
+  <w:num w:numId="31">
     <w:abstractNumId w:val="24"/>
   </w:num>
-  <w:num w:numId="26">
-    <w:abstractNumId w:val="12"/>
+  <w:num w:numId="32">
+    <w:abstractNumId w:val="30"/>
   </w:num>
-  <w:num w:numId="27">
-    <w:abstractNumId w:val="26"/>
+  <w:num w:numId="33">
+    <w:abstractNumId w:val="41"/>
   </w:num>
-  <w:num w:numId="28">
+  <w:num w:numId="34">
+    <w:abstractNumId w:val="25"/>
+  </w:num>
+  <w:num w:numId="35">
+    <w:abstractNumId w:val="16"/>
+  </w:num>
+  <w:num w:numId="36">
+    <w:abstractNumId w:val="33"/>
+  </w:num>
+  <w:num w:numId="37">
+    <w:abstractNumId w:val="37"/>
+  </w:num>
+  <w:num w:numId="38">
+    <w:abstractNumId w:val="34"/>
+  </w:num>
+  <w:num w:numId="39">
+    <w:abstractNumId w:val="21"/>
+  </w:num>
+  <w:num w:numId="40">
+    <w:abstractNumId w:val="39"/>
+  </w:num>
+  <w:num w:numId="41">
+    <w:abstractNumId w:val="19"/>
+  </w:num>
+  <w:num w:numId="42">
     <w:abstractNumId w:val="11"/>
   </w:num>
-  <w:num w:numId="29">
-    <w:abstractNumId w:val="25"/>
-  </w:num>
-  <w:num w:numId="30">
-    <w:abstractNumId w:val="33"/>
-  </w:num>
-  <w:num w:numId="31">
-    <w:abstractNumId w:val="21"/>
-  </w:num>
-  <w:num w:numId="32">
-    <w:abstractNumId w:val="27"/>
-  </w:num>
-  <w:num w:numId="33">
-    <w:abstractNumId w:val="38"/>
-  </w:num>
-  <w:num w:numId="34">
-    <w:abstractNumId w:val="22"/>
-  </w:num>
-  <w:num w:numId="35">
-    <w:abstractNumId w:val="14"/>
-  </w:num>
-  <w:num w:numId="36">
-    <w:abstractNumId w:val="30"/>
-  </w:num>
-  <w:num w:numId="37">
-    <w:abstractNumId w:val="34"/>
-  </w:num>
-  <w:num w:numId="38">
-    <w:abstractNumId w:val="31"/>
-  </w:num>
-  <w:num w:numId="39">
-    <w:abstractNumId w:val="18"/>
-  </w:num>
-  <w:num w:numId="40">
-    <w:abstractNumId w:val="36"/>
+  <w:num w:numId="43">
+    <w:abstractNumId w:val="15"/>
   </w:num>
 </w:numbering>
 </file>
 
 <file path=word/people.xml><?xml version="1.0" encoding="utf-8"?>
 <w15:people xmlns:wpc="http://schemas.microsoft.com/office/word/2010/wordprocessingCanvas" xmlns:cx="http://schemas.microsoft.com/office/drawing/2014/chartex" xmlns:cx1="http://schemas.microsoft.com/office/drawing/2015/9/8/chartex" xmlns:mc="http://schemas.openxmlformats.org/markup-compatibility/2006" xmlns:o="urn:schemas-microsoft-com:office:office" xmlns:r="http://schemas.openxmlformats.org/officeDocument/2006/relationships" xmlns:m="http://schemas.openxmlformats.org/officeDocument/2006/math" xmlns:v="urn:schemas-microsoft-com:vml" xmlns:wp14="http://schemas.microsoft.com/office/word/2010/wordprocessingDrawing" xmlns:wp="http://schemas.openxmlformats.org/drawingml/2006/wordprocessingDrawing" xmlns:w10="urn:schemas-microsoft-com:office:word" xmlns:w="http://schemas.openxmlformats.org/wordprocessingml/2006/main" xmlns:w14="http://schemas.microsoft.com/office/word/2010/wordml" xmlns:w15="http://schemas.microsoft.com/office/word/2012/wordml" xmlns:w16se="http://schemas.microsoft.com/office/word/2015/wordml/symex" xmlns:wpg="http://schemas.microsoft.com/office/word/2010/wordprocessingGroup" xmlns:wpi="http://schemas.microsoft.com/office/word/2010/wordprocessingInk" xmlns:wne="http://schemas.microsoft.com/office/word/2006/wordml" xmlns:wps="http://schemas.microsoft.com/office/word/2010/wordprocessingShape" mc:Ignorable="w14 w15 w16se wp14">
+  <w15:person w15:author="pp05labo">
+    <w15:presenceInfo w15:providerId="None" w15:userId="pp05labo"/>
+  </w15:person>
   <w15:person w15:author="Ivan Grahek">
     <w15:presenceInfo w15:providerId="AD" w15:userId="S-1-5-21-4030456262-320625612-449655040-202850"/>
   </w15:person>
@@ -25189,7 +26695,7 @@
 </file>
 
 <file path=customXml/itemProps1.xml><?xml version="1.0" encoding="utf-8"?>
-<ds:datastoreItem xmlns:ds="http://schemas.openxmlformats.org/officeDocument/2006/customXml" ds:itemID="{75CDA8C1-E5B1-4A11-9FAA-AEC86B31761B}">
+<ds:datastoreItem xmlns:ds="http://schemas.openxmlformats.org/officeDocument/2006/customXml" ds:itemID="{3B7EA5C7-D862-40FA-9401-1BCAE5EC67EC}">
   <ds:schemaRefs>
     <ds:schemaRef ds:uri="http://schemas.openxmlformats.org/officeDocument/2006/bibliography"/>
   </ds:schemaRefs>

</xml_diff>

<commit_message>
Improvements of the introduction
</commit_message>
<xml_diff>
--- a/manuscript/SSVEPs&Reward_manuscript.docx
+++ b/manuscript/SSVEPs&Reward_manuscript.docx
@@ -347,134 +347,112 @@
     </w:p>
     <w:p>
       <w:pPr>
-        <w:rPr>
-          <w:b/>
-        </w:rPr>
-      </w:pPr>
-      <w:r>
-        <w:rPr>
-          <w:b/>
-        </w:rPr>
-        <w:t>Restructuring:</w:t>
-      </w:r>
-    </w:p>
-    <w:p>
-      <w:pPr>
-        <w:pStyle w:val="ListParagraph"/>
-        <w:numPr>
-          <w:ilvl w:val="0"/>
-          <w:numId w:val="43"/>
-        </w:numPr>
-      </w:pPr>
-      <w:r>
-        <w:t>Selective attention – goal-directed vs. stimulus-driven</w:t>
-      </w:r>
-    </w:p>
-    <w:p>
-      <w:pPr>
-        <w:pStyle w:val="ListParagraph"/>
-        <w:numPr>
-          <w:ilvl w:val="0"/>
-          <w:numId w:val="43"/>
-        </w:numPr>
-      </w:pPr>
-      <w:r>
-        <w:t>Reward prospect improves attention: Engelman &amp; Pessoa; Krebs, etc. (goal-directed)</w:t>
-      </w:r>
-    </w:p>
-    <w:p>
-      <w:pPr>
-        <w:pStyle w:val="ListParagraph"/>
-        <w:numPr>
-          <w:ilvl w:val="0"/>
-          <w:numId w:val="43"/>
-        </w:numPr>
-      </w:pPr>
-      <w:r>
-        <w:t>Attention driven by reward even when it is in collision with the goals (Anderson, etc.)</w:t>
-      </w:r>
-    </w:p>
-    <w:p>
-      <w:pPr>
-        <w:pStyle w:val="ListParagraph"/>
-        <w:numPr>
-          <w:ilvl w:val="0"/>
-          <w:numId w:val="43"/>
-        </w:numPr>
-      </w:pPr>
-      <w:r>
-        <w:t>Neural mechanisms of reward-based improvements are not clear</w:t>
-      </w:r>
-    </w:p>
-    <w:p>
-      <w:pPr>
-        <w:pStyle w:val="ListParagraph"/>
-        <w:numPr>
-          <w:ilvl w:val="0"/>
-          <w:numId w:val="43"/>
-        </w:numPr>
-      </w:pPr>
-      <w:r>
-        <w:t>Theories (Roelfsema, Anderson, Chellazi, Theeuwes, etc.) suggest that the improvements should go through the facilitation of the processing of targets and suppression of the distractors</w:t>
-      </w:r>
-    </w:p>
-    <w:p>
-      <w:pPr>
-        <w:pStyle w:val="ListParagraph"/>
-        <w:numPr>
-          <w:ilvl w:val="0"/>
-          <w:numId w:val="43"/>
-        </w:numPr>
-      </w:pPr>
-      <w:r>
-        <w:t>There is some evidence for the improved early processing of the reward-related stimuli (EEG studies, MEG, fMRI)</w:t>
-      </w:r>
-    </w:p>
-    <w:p>
-      <w:pPr>
-        <w:pStyle w:val="ListParagraph"/>
-        <w:numPr>
-          <w:ilvl w:val="0"/>
-          <w:numId w:val="43"/>
-        </w:numPr>
-      </w:pPr>
-      <w:r>
-        <w:t>These studies were not able to directly test the simultaneous competition between targets and distractors for attention</w:t>
-      </w:r>
-    </w:p>
-    <w:p>
-      <w:pPr>
-        <w:pStyle w:val="ListParagraph"/>
-        <w:numPr>
-          <w:ilvl w:val="0"/>
-          <w:numId w:val="43"/>
-        </w:numPr>
-      </w:pPr>
-      <w:r>
-        <w:t xml:space="preserve">Here we investigate how features linked to different reward schedules compete for goal-directed attention. Further, we investigate how this competition looks like when rewards are no longer available. In this way we test the idea that higher rewards should lead to increased deployment of attention. We also test the idea that the features previously linked to high rewards will draw attention even when there are no more rewards in the environment. </w:t>
-      </w:r>
-    </w:p>
-    <w:p>
-      <w:pPr>
-        <w:pStyle w:val="ListParagraph"/>
-        <w:numPr>
-          <w:ilvl w:val="0"/>
-          <w:numId w:val="43"/>
-        </w:numPr>
-      </w:pPr>
-      <w:r>
-        <w:t xml:space="preserve">In order to do so we use the SSVEPs in a three-part experiment. </w:t>
-      </w:r>
-    </w:p>
-    <w:p/>
-    <w:p/>
-    <w:p/>
-    <w:p>
-      <w:pPr>
         <w:spacing w:line="480" w:lineRule="auto"/>
         <w:ind w:firstLine="720"/>
         <w:jc w:val="both"/>
       </w:pPr>
+      <w:r>
+        <w:t xml:space="preserve">Selective attention is crucial for adaptive behavior as it </w:t>
+      </w:r>
+      <w:r>
+        <w:t>facilitates the</w:t>
+      </w:r>
+      <w:r>
+        <w:t xml:space="preserve"> processing of relevant stimuli in our environment, as well as the suppression of irrelevant stimuli </w:t>
+      </w:r>
+      <w:r>
+        <w:fldChar w:fldCharType="begin" w:fldLock="1"/>
+      </w:r>
+      <w:r>
+        <w:instrText>ADDIN CSL_CITATION {"citationItems":[{"id":"ITEM-1","itemData":{"DOI":"10.1146/annurev.ne.18.030195.001205","ISBN":"0147-006X (Print) 0147-006X (Linking)","ISSN":"0147-006X","PMID":"7605061","abstract":"The two basic phenomena that define the problem of visual attention can be illustrated in a simple example. Consider the arrays shown in each panel of Figure 1. In a typical experiment, before the arrays were presented, subjects would be asked to report letters ... \\n","author":[{"dropping-particle":"","family":"Desimone","given":"R.","non-dropping-particle":"","parse-names":false,"suffix":""},{"dropping-particle":"","family":"Duncan","given":"J.","non-dropping-particle":"","parse-names":false,"suffix":""}],"container-title":"Annual Review of Neuroscience","id":"ITEM-1","issue":"1","issued":{"date-parts":[["1995"]]},"page":"193-222","title":"Neural Mechanisms of Selective Visual","type":"article-journal","volume":"18"},"uris":["http://www.mendeley.com/documents/?uuid=7a17877d-9453-418b-8eb0-98ee5053647a"]},{"id":"ITEM-2","itemData":{"DOI":"10.1146/annurev.psych.093008.100427","ISBN":"1545-2085 (Electronic)\\n0066-4308 (Linking)","ISSN":"0066-4308","PMID":"19575619","abstract":"Attention is a core property of all perceptual and cognitive operations. Given limited capacity to process competing options, attentional mechanisms select, modulate, and sustain focus on information most relevant for behavior. A significant problem, however, is that attention is so ubiquitous that it is unwieldy to study. We propose a taxonomy based on the types of information that attention operates over—the targets of attention. At the broadest level, the taxonomy distinguishes between external attention and internal attention. External attention refers to the selection and modulation of sensory information. External attention selects locations in space, points in time, or modality-specific input. Such perceptual attention can also select features defined across any of these dimensions, or object representations that integrate over space, time, and modality. Internal attention refers to the selection, modulation, and maintenance of internally generated information, such as task rules, responses, long-t...","author":[{"dropping-particle":"","family":"Chun","given":"Marvin M.","non-dropping-particle":"","parse-names":false,"suffix":""},{"dropping-particle":"","family":"Golomb","given":"Julie D.","non-dropping-particle":"","parse-names":false,"suffix":""},{"dropping-particle":"","family":"Turk-Browne","given":"Nicholas B.","non-dropping-particle":"","parse-names":false,"suffix":""}],"container-title":"Annual Review of Psychology","id":"ITEM-2","issue":"1","issued":{"date-parts":[["2011"]]},"page":"73-101","title":"A Taxonomy of External and Internal Attention","type":"article-journal","volume":"62"},"uris":["http://www.mendeley.com/documents/?uuid=5e4f19ef-76d4-4ce3-86b1-193c5d86c134"]},{"id":"ITEM-3","itemData":{"DOI":"10.1080/00335558008248231","ISBN":"0033-555X (Print) 0033-555X (Linking)","ISSN":"0033555X","PMID":"7367577","abstract":"Bartlett viewed thinking as a high level skill exhibiting ballistic properties that he called its \"point of no return\". This paper explores one aspect of cognition through the use of a simple model task in which human subjects are asked to commit attention to a position in visual space other than fixation. This instruction is executed by orienting a covert (attentional) mechanism that seems sufficiently time locked to external events that its trajectory can be traced across the visual field in terms of momentary changes in the efficiency of detecting stimuli. A comparison of results obtained with alert monkeys, brain injured and normal human subjects shows the relationship of this covert system to saccadic eye movements and to various brain systems controlling perception and motion. In accordance with Bartlett's insight, the possibility is explored that similar principles apply to orienting of attention toward sensory input and orienting to the semantic structures used in thinking.","author":[{"dropping-particle":"","family":"Posner","given":"M. I.","non-dropping-particle":"","parse-names":false,"suffix":""}],"container-title":"The Quarterly journal of experimental psychology","id":"ITEM-3","issue":"1","issued":{"date-parts":[["1980"]]},"page":"3-25","title":"Orienting of attention.","type":"article-journal","volume":"32"},"uris":["http://www.mendeley.com/documents/?uuid=a28b535e-6287-46b1-b388-80539f88c3cf"]}],"mendeley":{"formattedCitation":"(Chun, Golomb, &amp; Turk-Browne, 2011; Desimone &amp; Duncan, 1995; Posner, 1980)","manualFormatting":"(Chun, Golomb, &amp; Turk-Browne, 2011; Desimone &amp; Duncan, 1995)","plainTextFormattedCitation":"(Chun, Golomb, &amp; Turk-Browne, 2011; Desimone &amp; Duncan, 1995; Posner, 1980)","previouslyFormattedCitation":"(Chun, Golomb, &amp; Turk-Browne, 2011; Desimone &amp; Duncan, 1995; Posner, 1980)"},"properties":{"noteIndex":0},"schema":"https://github.com/citation-style-language/schema/raw/master/csl-citation.json"}</w:instrText>
+      </w:r>
+      <w:r>
+        <w:fldChar w:fldCharType="separate"/>
+      </w:r>
+      <w:r>
+        <w:rPr>
+          <w:noProof/>
+        </w:rPr>
+        <w:t>(Chun, Golomb, &amp; Turk-Browne, 2011; Desimone &amp; Duncan, 1995)</w:t>
+      </w:r>
+      <w:r>
+        <w:fldChar w:fldCharType="end"/>
+      </w:r>
+      <w:r>
+        <w:t xml:space="preserve">. This </w:t>
+      </w:r>
+      <w:r>
+        <w:t>process</w:t>
+      </w:r>
+      <w:r>
+        <w:t xml:space="preserve"> depends on the physical salience of a stimulus (e.g., a loud noise) or on people’s current goals </w:t>
+      </w:r>
+      <w:r>
+        <w:fldChar w:fldCharType="begin" w:fldLock="1"/>
+      </w:r>
+      <w:r>
+        <w:instrText>ADDIN CSL_CITATION {"citationItems":[{"id":"ITEM-1","itemData":{"DOI":"10.1038/nrn755","ISSN":"14710048","author":[{"dropping-particle":"","family":"Corbetta","given":"Maurizio","non-dropping-particle":"","parse-names":false,"suffix":""},{"dropping-particle":"","family":"Shulman","given":"Gordon L.","non-dropping-particle":"","parse-names":false,"suffix":""}],"container-title":"Nature Reviews Neuroscience","id":"ITEM-1","issue":"3","issued":{"date-parts":[["2002"]]},"page":"215-229","title":"Control of Goal-Directed and Stimulus-Driven Attention in the Brain","type":"article-journal","volume":"3"},"uris":["http://www.mendeley.com/documents/?uuid=4cf2fe62-db54-48b8-8063-00480a1d9139"]},{"id":"ITEM-2","itemData":{"DOI":"10.1080/00335558008248231","ISBN":"0033-555X (Print) 0033-555X (Linking)","ISSN":"0033555X","PMID":"7367577","abstract":"Bartlett viewed thinking as a high level skill exhibiting ballistic properties that he called its \"point of no return\". This paper explores one aspect of cognition through the use of a simple model task in which human subjects are asked to commit attention to a position in visual space other than fixation. This instruction is executed by orienting a covert (attentional) mechanism that seems sufficiently time locked to external events that its trajectory can be traced across the visual field in terms of momentary changes in the efficiency of detecting stimuli. A comparison of results obtained with alert monkeys, brain injured and normal human subjects shows the relationship of this covert system to saccadic eye movements and to various brain systems controlling perception and motion. In accordance with Bartlett's insight, the possibility is explored that similar principles apply to orienting of attention toward sensory input and orienting to the semantic structures used in thinking.","author":[{"dropping-particle":"","family":"Posner","given":"M. I.","non-dropping-particle":"","parse-names":false,"suffix":""}],"container-title":"The Quarterly journal of experimental psychology","id":"ITEM-2","issue":"1","issued":{"date-parts":[["1980"]]},"page":"3-25","title":"Orienting of attention.","type":"article-journal","volume":"32"},"uris":["http://www.mendeley.com/documents/?uuid=a28b535e-6287-46b1-b388-80539f88c3cf"]},{"id":"ITEM-3","itemData":{"DOI":"10.1016/j.actpsy.2010.02.006","ISBN":"1873-6297 (Electronic)\\r0001-6918 (Linking)","ISSN":"00016918","PMID":"20507828","abstract":"The present paper argues for the notion that when attention is spread across the visual field in the first sweep of information through the brain visual selection is completely stimulus-driven. Only later in time, through recurrent feedback processing, volitional control based on expectancy and goal set will bias visual selection in a top-down manner. Here we review behavioral evidence as well as evidence from ERP, fMRI, TMS and single cell recording consistent with stimulus-driven selection. Alternative viewpoints that assume a large role for top-down processing are discussed. It is argued that in most cases evidence supporting top-down control on visual selection in fact demonstrates top-down control on processes occurring later in time, following initial selection. We conclude that top-down knowledge regarding non-spatial features of the objects cannot alter the initial selection priority. Only by adjusting the size of the attentional window, the initial sweep of information through the brain may be altered in a top-down way. ?? 2010 Elsevier B.V.","author":[{"dropping-particle":"","family":"Theeuwes","given":"Jan","non-dropping-particle":"","parse-names":false,"suffix":""}],"container-title":"Acta Psychologica","id":"ITEM-3","issue":"2","issued":{"date-parts":[["2010"]]},"page":"77-99","title":"Top-down and bottom-up control of visual selection","type":"article-journal","volume":"135"},"uris":["http://www.mendeley.com/documents/?uuid=0ac66828-1bf9-4034-a468-b5c26da3c400"]}],"mendeley":{"formattedCitation":"(Corbetta &amp; Shulman, 2002; Posner, 1980; Theeuwes, 2010)","manualFormatting":"(e.g., searching for our keys; Corbetta &amp; Shulman, 2002; Posner, 1980; Theeuwes, 2010)","plainTextFormattedCitation":"(Corbetta &amp; Shulman, 2002; Posner, 1980; Theeuwes, 2010)","previouslyFormattedCitation":"(Corbetta &amp; Shulman, 2002; Posner, 1980; Theeuwes, 2010)"},"properties":{"noteIndex":0},"schema":"https://github.com/citation-style-language/schema/raw/master/csl-citation.json"}</w:instrText>
+      </w:r>
+      <w:r>
+        <w:fldChar w:fldCharType="separate"/>
+      </w:r>
+      <w:r>
+        <w:rPr>
+          <w:noProof/>
+        </w:rPr>
+        <w:t>(</w:t>
+      </w:r>
+      <w:r>
+        <w:rPr>
+          <w:noProof/>
+        </w:rPr>
+        <w:t xml:space="preserve">e.g., searching for our keys; </w:t>
+      </w:r>
+      <w:r>
+        <w:rPr>
+          <w:noProof/>
+        </w:rPr>
+        <w:t>Corbetta &amp; Shulman, 2002; Posner, 1980; Theeuwes, 2010)</w:t>
+      </w:r>
+      <w:r>
+        <w:fldChar w:fldCharType="end"/>
+      </w:r>
+      <w:r>
+        <w:t xml:space="preserve">. </w:t>
+      </w:r>
+      <w:r>
+        <w:t>Another crucial factor</w:t>
+      </w:r>
+      <w:r>
+        <w:t xml:space="preserve"> determining </w:t>
+      </w:r>
+      <w:r>
+        <w:t>how stimuli will be processed</w:t>
+      </w:r>
+      <w:r>
+        <w:t xml:space="preserve"> </w:t>
+      </w:r>
+      <w:r>
+        <w:t xml:space="preserve">is motivation. Goal-driven attentional control is enhanced when individuals are motivated with extrinsic rewards (Botvinick &amp; Braver, </w:t>
+      </w:r>
+      <w:r>
+        <w:t>2015; Pessoa, 2015). Attention</w:t>
+      </w:r>
+      <w:r>
+        <w:t xml:space="preserve"> can also be guided by previous reward history, independently from </w:t>
+      </w:r>
+      <w:r>
+        <w:t xml:space="preserve">top-down </w:t>
+      </w:r>
+      <w:r>
+        <w:t>attentional control (Awh et al., 2012). Previous reward associations can worsen performance on attention tasks if they conflict with the current goals of the individual (Anderson, 2016; Failing &amp; Theeuwes, 2018</w:t>
+      </w:r>
+      <w:r>
+        <w:t>; Chelazzi et al., 2013</w:t>
+      </w:r>
+      <w:r>
+        <w:t>).</w:t>
+      </w:r>
     </w:p>
     <w:p>
       <w:pPr>
@@ -482,6 +460,137 @@
         <w:ind w:firstLine="720"/>
         <w:jc w:val="both"/>
       </w:pPr>
+      <w:r>
+        <w:t>Attentional control is enhanced when individuals are a</w:t>
+      </w:r>
+      <w:r>
+        <w:t>nticipating that they can earn</w:t>
+      </w:r>
+      <w:r>
+        <w:t xml:space="preserve"> reward</w:t>
+      </w:r>
+      <w:r>
+        <w:t>s</w:t>
+      </w:r>
+      <w:r>
+        <w:t xml:space="preserve"> for good </w:t>
+      </w:r>
+      <w:r>
+        <w:t>task-</w:t>
+      </w:r>
+      <w:r>
+        <w:t>performance</w:t>
+      </w:r>
+      <w:r>
+        <w:t xml:space="preserve"> (Krebs &amp; Woldorff, 2017)</w:t>
+      </w:r>
+      <w:r>
+        <w:t xml:space="preserve">. </w:t>
+      </w:r>
+      <w:r>
+        <w:t>In fMRI studies</w:t>
+      </w:r>
+      <w:r>
+        <w:t xml:space="preserve"> </w:t>
+      </w:r>
+      <w:r>
+        <w:t xml:space="preserve">reward-based </w:t>
+      </w:r>
+      <w:r>
+        <w:t xml:space="preserve">improvements have been </w:t>
+      </w:r>
+      <w:r>
+        <w:t>linked</w:t>
+      </w:r>
+      <w:r>
+        <w:t xml:space="preserve"> to </w:t>
+      </w:r>
+      <w:r>
+        <w:t xml:space="preserve">enhanced activity in frontoparietal regions crucial for attentional control </w:t>
+      </w:r>
+      <w:r>
+        <w:t>(</w:t>
+      </w:r>
+      <w:commentRangeStart w:id="0"/>
+      <w:r>
+        <w:t>Pessoa &amp; Engelman, 2010</w:t>
+      </w:r>
+      <w:commentRangeEnd w:id="0"/>
+      <w:r>
+        <w:rPr>
+          <w:rStyle w:val="CommentReference"/>
+        </w:rPr>
+        <w:commentReference w:id="0"/>
+      </w:r>
+      <w:commentRangeStart w:id="1"/>
+      <w:r>
+        <w:t>; Krebs et al., 2012</w:t>
+      </w:r>
+      <w:commentRangeEnd w:id="1"/>
+      <w:r>
+        <w:rPr>
+          <w:rStyle w:val="CommentReference"/>
+        </w:rPr>
+        <w:commentReference w:id="1"/>
+      </w:r>
+      <w:r>
+        <w:t xml:space="preserve">). Electroencephalographic (EEG) studies have demonstrated similar preparatory </w:t>
+      </w:r>
+      <w:r>
+        <w:t xml:space="preserve">attentional </w:t>
+      </w:r>
+      <w:r>
+        <w:t>modulations</w:t>
+      </w:r>
+      <w:r>
+        <w:t xml:space="preserve"> following reward cues</w:t>
+      </w:r>
+      <w:r>
+        <w:t xml:space="preserve"> </w:t>
+      </w:r>
+      <w:r>
+        <w:t xml:space="preserve">in the CNV component </w:t>
+      </w:r>
+      <w:r>
+        <w:t>(</w:t>
+      </w:r>
+      <w:commentRangeStart w:id="2"/>
+      <w:r>
+        <w:t>Schevernels et al, 2014</w:t>
+      </w:r>
+      <w:commentRangeEnd w:id="2"/>
+      <w:r>
+        <w:rPr>
+          <w:rStyle w:val="CommentReference"/>
+        </w:rPr>
+        <w:commentReference w:id="2"/>
+      </w:r>
+      <w:r>
+        <w:t xml:space="preserve">, </w:t>
+      </w:r>
+      <w:commentRangeStart w:id="3"/>
+      <w:r>
+        <w:t>van den Berg et al., 2014</w:t>
+      </w:r>
+      <w:commentRangeEnd w:id="3"/>
+      <w:r>
+        <w:rPr>
+          <w:rStyle w:val="CommentReference"/>
+        </w:rPr>
+        <w:commentReference w:id="3"/>
+      </w:r>
+      <w:r>
+        <w:t>).</w:t>
+      </w:r>
+      <w:r>
+        <w:t xml:space="preserve"> </w:t>
+      </w:r>
+      <w:r>
+        <w:t xml:space="preserve">While these studies implicate the frontoparietal activity in reward-based improvements in attentional control, it remains unclear how the activity in these regions is translated into the enhanced processing of relevant features in the visual cortex. </w:t>
+      </w:r>
+      <w:r>
+        <w:t xml:space="preserve"> </w:t>
+      </w:r>
     </w:p>
     <w:p>
       <w:pPr>
@@ -489,6 +598,115 @@
         <w:ind w:firstLine="720"/>
         <w:jc w:val="both"/>
       </w:pPr>
+      <w:r>
+        <w:t xml:space="preserve">Another set of studies has focused on the influence of reward history on </w:t>
+      </w:r>
+      <w:r>
+        <w:t>selective attention</w:t>
+      </w:r>
+      <w:r>
+        <w:t xml:space="preserve"> in situations in which such history is opposed to </w:t>
+      </w:r>
+      <w:r>
+        <w:t>our current goals</w:t>
+      </w:r>
+      <w:r>
+        <w:t xml:space="preserve">. </w:t>
+      </w:r>
+      <w:r>
+        <w:t>These</w:t>
+      </w:r>
+      <w:r>
+        <w:t xml:space="preserve"> studies have provided </w:t>
+      </w:r>
+      <w:r>
+        <w:lastRenderedPageBreak/>
+        <w:t xml:space="preserve">some evidence for the reward-related changes in the early stages of visual processing (i.e., increase in the P1 component; </w:t>
+      </w:r>
+      <w:r>
+        <w:fldChar w:fldCharType="begin" w:fldLock="1"/>
+      </w:r>
+      <w:r>
+        <w:instrText>ADDIN CSL_CITATION {"citationItems":[{"id":"ITEM-1","itemData":{"DOI":"10.1523/JNEUROSCI.1026-10.2010","ISBN":"1529-2401 (Electronic)\\r0270-6474 (Linking)","ISSN":"0270-6474","PMID":"20720117","abstract":"Reward-related mesolimbic dopamine steers animal behavior, creating automatic approach toward reward-associated objects and avoidance of objects unlikely to be beneficial. Theories of dopamine suggest that this reflects underlying biases in perception and attention, with reward enhancing the representation of reward-associated stimuli such that attention is more likely to be deployed to the location of these objects. Using measures of behavior and brain electricity in male and female humans, we demonstrate this to be the case. Sensory and perceptual processing of reward-associated visual features is facilitated such that attention is deployed to objects characterized by these features in subsequent experimental trials. This is the case even when participants know that a strategic decision to attend to reward-associated features will be counterproductive and result in suboptimal performance. Other results show that the magnitude of visual bias created by reward is predicted by the re</w:instrText>
+      </w:r>
+      <w:r>
+        <w:rPr>
+          <w:lang w:val="nl-BE"/>
+        </w:rPr>
+        <w:instrText>sponse to reward feedback in anterior cingulate cortex, an area with strong connections to dopaminergic structures in the midbrain. These results demonstrate that reward has an impact on vision that is independent of its role in the strategic establishment of endogenous attention. We suggest that reward acts to change visual salience and thus plays an important and undervalued role in attentional control.","author":[{"dropping-particle":"","family":"Hickey","given":"C.","non-dropping-particle":"","parse-names":false,"suffix":""},{"dropping-particle":"","family":"Chelazzi","given":"L.","non-dropping-particle":"","parse-names":false,"suffix":""},{"dropping-particle":"","family":"Theeuwes","given":"J.","non-dropping-particle":"","parse-names":false,"suffix":""}],"container-title":"Journal of Neuroscience","id":"ITEM-1","issue":"33","issued":{"date-parts":[["2010"]]},"page":"11096-11103","title":"Reward Changes Salience in Human Vision via the Anterior Cingulate","type":"article-journal","volume":"30"},"uris":["http://www.mendeley.com/documents/?uuid=63f54998-73ab-4870-b69a-5a1e479f1bd2"]}],"mendeley":{"formattedCitation":"(C. Hickey, Chelazzi, &amp; Theeuwes, 2010)","manualFormatting":"(Hickey, Chelazzi, &amp; Theeuwes, 2010)","plainTextFormattedCitation":"(C. Hickey, Chelazzi, &amp; Theeuwes, 2010)","previouslyFormattedCitation":"(C. Hickey, Chelazzi, &amp; Theeuwes, 2010)"},"properties":{"noteIndex":0},"schema":"https://github.com/citation-style-language/sche</w:instrText>
+      </w:r>
+      <w:r>
+        <w:rPr>
+          <w:lang w:val="nl-BE"/>
+        </w:rPr>
+        <w:instrText>ma/raw/master/csl-citation.json"}</w:instrText>
+      </w:r>
+      <w:r>
+        <w:fldChar w:fldCharType="separate"/>
+      </w:r>
+      <w:r>
+        <w:rPr>
+          <w:noProof/>
+          <w:lang w:val="nl-BE"/>
+        </w:rPr>
+        <w:t xml:space="preserve">Hickey, Chelazzi, &amp; Theeuwes, 2010; Donohue et al., 2016; MacLean &amp; Giesbrecht, 2015; </w:t>
+      </w:r>
+      <w:r>
+        <w:rPr>
+          <w:noProof/>
+          <w:lang w:val="nl-BE"/>
+        </w:rPr>
+        <w:t xml:space="preserve">Luque et al., </w:t>
+      </w:r>
+      <w:r>
+        <w:rPr>
+          <w:noProof/>
+          <w:lang w:val="nl-BE"/>
+        </w:rPr>
+        <w:t>2017)</w:t>
+      </w:r>
+      <w:r>
+        <w:fldChar w:fldCharType="end"/>
+      </w:r>
+      <w:r>
+        <w:rPr>
+          <w:lang w:val="nl-BE"/>
+        </w:rPr>
+        <w:t xml:space="preserve">. </w:t>
+      </w:r>
+      <w:r>
+        <w:t xml:space="preserve">However, </w:t>
+      </w:r>
+      <w:r>
+        <w:t>other</w:t>
+      </w:r>
+      <w:r>
+        <w:t xml:space="preserve"> studies have failed to find evidence for such early modulations</w:t>
+      </w:r>
+      <w:r>
+        <w:t>,</w:t>
+      </w:r>
+      <w:r>
+        <w:t xml:space="preserve"> and found changes in later stages of processing</w:t>
+      </w:r>
+      <w:r>
+        <w:t xml:space="preserve"> (increased N2pc component</w:t>
+      </w:r>
+      <w:r>
+        <w:t xml:space="preserve"> and improved decoding in later processing stages</w:t>
+      </w:r>
+      <w:r>
+        <w:t>; Qi et al., 2013; Tankelevitch et al., 2019)</w:t>
+      </w:r>
+      <w:r>
+        <w:t>.</w:t>
+      </w:r>
+      <w:r>
+        <w:t xml:space="preserve"> </w:t>
+      </w:r>
+      <w:r>
+        <w:t xml:space="preserve">Thus it remains unclear if the reward-history effects on attention are due to changes in plasticity at the very early stages of visual processing. </w:t>
+      </w:r>
     </w:p>
     <w:p>
       <w:pPr>
@@ -496,6 +714,116 @@
         <w:ind w:firstLine="720"/>
         <w:jc w:val="both"/>
       </w:pPr>
+      <w:r>
+        <w:t xml:space="preserve">Theoretical frameworks propose that </w:t>
+      </w:r>
+      <w:r>
+        <w:t>the allocation of attention toward</w:t>
+      </w:r>
+      <w:r>
+        <w:t xml:space="preserve"> stimuli which are (or used to be) predictive of rewards</w:t>
+      </w:r>
+      <w:r>
+        <w:t xml:space="preserve"> is facilitated</w:t>
+      </w:r>
+      <w:r>
+        <w:t xml:space="preserve">, while the processing of other stimuli is suppressed </w:t>
+      </w:r>
+      <w:r>
+        <w:fldChar w:fldCharType="begin" w:fldLock="1"/>
+      </w:r>
+      <w:r>
+        <w:instrText>ADDIN CSL_CITATION {"citationItems":[{"id":"ITEM-1","itemData":{"DOI":"10.1111/nyas.12957","ISBN":"1749-6632 (Electronic)\\r0077-8923 (Linking)","ISSN":"17496632","PMID":"26595376","abstract":"There is growing consensus that reward plays an important role in the control of attention. Until recently, reward was thought to influence attention indirectly by modulating task-specific motivation and its effects on voluntary control over selection. Such an account was consistent with the goal-directed (endogenous) versus stimulus-driven (exogenous) framework that had long dominated the field of attention research. Now, a different perspective is emerging. Demonstrations that previously reward-associated stimuli can automatically capture attention even when physically inconspicuous and task-irrelevant challenge previously held assumptions about attentional control. The idea that attentional selection can be value driven, reflecting a distinct and previously unrecognized control mechanism, has gained traction. Since these early demonstrations, the influence of reward learning on attention has rapidly become an area of intense investigation, sparking many new insights. The result is an emerging picture of how the reward system of the brain automatically biases information processing. Here, I review the progress that has been made in this area, synthesizing a wealth of recent evidence to provide an integrated, up-to-date account of value-driven attention and some of its broader implications.","author":[{"dropping-particle":"","family":"Anderson","given":"B. A.","non-dropping-particle":"","parse-names":false,"suffix":""}],"container-title":"Annals of the New York Academy of Sciences","id":"ITEM-1","issue":"1","issued":{"date-parts":[["2016"]]},"page":"24-39","title":"The attention habit: How reward learning shapes attentional selection","type":"article-journal","volume":"1369"},"uris":["http://www.mendeley.com/documents/?uuid=0eceea53-0151-4f26-a5a8-42f0a0abb097"]},{"id":"ITEM-2","itemData":{"DOI":"10.1016/j.tics.2012.06.010","ISBN":"1364-6613","ISSN":"13646613","PMID":"22795563","abstract":"Prominent models of attentional control assert a dichotomy between top-down and bottom-up control, with the former determined by current selection goals and the latter determined by physical salience. This theoretical dichotomy, however, fails to explain a growing number of cases in which neither current goals nor physical salience can account for strong selection biases. For example, equally salient stimuli associated with reward can capture attention, even when this contradicts current selection goals. Thus, although 'top-down' sources of bias are sometimes defined as those that are not due to physical salience, this conception conflates distinct - and sometimes contradictory - sources of selection bias. We describe an alternative framework, in which past selection history is integrated with current goals and physical salience to shape an integrated priority map. ?? 2012 Elsevier Ltd.","author":[{"dropping-particle":"","family":"Awh","given":"Edward","non-dropping-particle":"","parse-names":false,"suffix":""},{"dropping-particle":"V.","family":"Belopolsky","given":"Artem","non-dropping-particle":"","parse-names":false,"suffix":""},{"dropping-particle":"","family":"Theeuwes","given":"Jan","non-dropping-particle":"","parse-names":false,"suffix":""}],"container-title":"Trends in Cognitive Sciences","id":"ITEM-2","issue":"8","issued":{"date-parts":[["2012"]]},"page":"437-443","publisher":"Elsevier Ltd","title":"Top-down versus bottom-up attentional control: A failed theoretical dichotomy","type":"article-journal","volume":"16"},"uris":["http://www.mendeley.com/documents/?uuid=4d1c077f-8443-44a9-9ccb-baf08cb320fd"]},{"id":"ITEM-3","itemData":{"DOI":"10.1016/j.visres.2012.12.005","ISBN":"0042-6989","ISSN":"00426989","PMID":"23262054","abstract":"Visual selective attention is the brain function that modulates ongoing processing of retinal input in order for selected representations to gain privileged access to perceptual awareness and guide behavior. Enhanced analysis of currently relevant or otherwise salient information is often accompanied by suppressed processing of the less relevant or salient input. Recent findings indicate that rewards exert a powerful influence on the deployment of visual selective attention. Such influence takes different forms depending on the specific protocol adopted in the given study. In some cases, the prospect of earning a larger reward in relation to a specific stimulus or location biases attention accordingly in order to maximize overall gain. This is mediated by an effect of reward acting as a type of incentive motivation for the strategic control of attention. In contrast, reward delivery can directly alter the processing of specific stimuli by increasing their attentional priority, and this can be measured even when rewards are no longer involved, reflecting a form of reward-mediated attentional learning. As a further development, recent work demonstrates that rewards can affect attentional learning in dissociable ways depending on whether rewards are perceived as feedback on performance or instead are registered as random-like events occurring during task performance. Specifically, it appears that visual selective attention is shaped by two distinct reward-related learning mechanisms: one requiring active monitoring of performance and outcome, and a second one detecting the sheer association between objects in the environment (whether attended or ignored) and the more-or-less rewarding events that accompany them. Overall this emerging literature demonstrates unequivocally that rewards \"teach\" visual selective attention so that processing resources will be allocated to objects, features and locations which are likely to optimize the organism's interaction with the surrounding environment and maximize positive outcome. ?? 2012 Elsevier Ltd.","author":[{"dropping-particle":"","family":"Chelazzi","given":"Leonardo","non-dropping-particle":"","parse-names":false,"suffix":""},{"dropping-particle":"","family":"Perlato","given":"Andrea","non-dropping-particle":"","parse-names":false,"suffix":""},{"dropping-particle":"","family":"Santandrea","given":"Elisa","non-dropping-particle":"","parse-names":false,"suffix":""},{"dropping-particle":"","family":"Libera","given":"Chiara","non-dropping-particle":"Della","parse-names":false,"suffix":""}],"container-title":"Vision Research","id":"ITEM-3","issued":{"date-parts":[["2013"]]},"page":"58-62","publisher":"Elsevier Ltd","title":"Rewards teach visual selective attention","type":"article-journal","volume":"85"},"uris":["http://www.mendeley.com/documents/?uuid=32b99263-1c78-4ea2-a826-fea9bd9f805a"]},{"id":"ITEM-4","itemData":{"DOI":"10.3758/s13423-017-1380-y","ISSN":"15315320","abstract":"Visual attention enables us to selectively prioritize or suppress information in the environment. Prominent models concerned with the control of visual attention differ-entiate between goal-directed, top-down and stimulus-driven, bottom-up control, with the former determined by current se-lection goals and the latter determined by physical salience. In the current review, we discuss recent studies that demonstrate that attentional selection does not need to be the result of top-down or bottom-up processing but, instead, is often driven by lingering biases due to the Bhistory^ of former attention de-ployments. This review mainly focuses on reward-based his-tory effects; yet other types of history effects such as (intertrial) priming, statistical learning and affective condition-ing are also discussed. We argue that evidence from behavior-al, eye-movement and neuroimaging studies supports the idea that selection history modulates the topographical landscape of spatial Bpriority^ maps, such that attention is biased toward locations having the highest activation on this map. In everyday life, visual input is used to guide our behavior. We intentionally search for our bag on the luggage carousel at the airport while keeping in mind its shape and color to facilitate search. This template makes it easier to find our bag among the many distracting similarly looking bags. When searching with a goal for particular objects, we may sometimes experience that we attend to things in our environment for which we had no intention to look for. We may inadvertently attend to the waving hand of our friend who already found his bag or the flashing light next to yet another luggage carousel that is about to start moving. The question for how we search the environment, and more generally how we parse information from the environment, is studied in the context of attentional control. All models of selective attention have described attentional control as the result of the above described interplay between voluntary, top-down, or goal-driven control and automatic, bottom-up, or stimulus driven control (e.g., Corbetta &amp; Shulman, 2002; Itti &amp; Koch, 2001; Theeuwes, 2010). In a recent paper, Awh, Belopolsky, and Theeuwes (2012) pointed out that this classic theoretical dichotomy may no longer hold as there is a signif-icant explanatory gap: Several selection biases can neither be explained by current selection goals nor by the physical sa-lience of potential targets. Awh et al. sug…","author":[{"dropping-particle":"","family":"Failing","given":"M","non-dropping-particle":"","parse-names":false,"suffix":""},{"dropping-particle":"","family":"Theeuwes","given":"J","non-dropping-particle":"","parse-names":false,"suffix":""}],"container-title":"Psychonomic Bulletin and Review","id":"ITEM-4","issued":{"date-parts":[["2017"]]},"page":"1-25","publisher":"Psychonomic Bulletin &amp; Review","title":"Selection history: How reward modulates selectivity of visual attention","type":"article-journal"},"uris":["http://www.mendeley.com/documents/?uuid=83f24a00-4327-40fe-99b4-3137e0d2c26a"]}],"mendeley":{"formattedCitation":"(B. A. Anderson, 2016; Awh et al., 2012; Chelazzi et al., 2013; M. Failing &amp; Theeuwes, 2017)","manualFormatting":"(Anderson, 2016; Awh et al., 2012; Chelazzi et al., 2013; Failing &amp; Theeuwes, 2017)","plainTextFormattedCitation":"(B. A. Anderson, 2016; Awh et al., 2012; Chelazzi et al., 2013; M. Failing &amp; Theeuwes, 2017)","previouslyFormattedCitation":"(B. A. Anderson, 2016; Awh et al., 2012; Chelazzi et al., 2013; M. Failing &amp; Theeuwes, 2017)"},"properties":{"noteIndex":0},"schema":"https://github.com/citation-style-language/schema/raw/master/csl-citation.json"}</w:instrText>
+      </w:r>
+      <w:r>
+        <w:fldChar w:fldCharType="separate"/>
+      </w:r>
+      <w:r>
+        <w:rPr>
+          <w:noProof/>
+        </w:rPr>
+        <w:t>(Anderson, 2016; Awh et al., 2012; Chelazzi et al., 2013; Failing &amp; Theeuwes, 2017)</w:t>
+      </w:r>
+      <w:r>
+        <w:fldChar w:fldCharType="end"/>
+      </w:r>
+      <w:r>
+        <w:t xml:space="preserve">. Further, </w:t>
+      </w:r>
+      <w:r>
+        <w:t xml:space="preserve">Roelfsema and colleagues </w:t>
+      </w:r>
+      <w:r>
+        <w:t xml:space="preserve">proposed that this effect </w:t>
+      </w:r>
+      <w:r>
+        <w:t>relies</w:t>
+      </w:r>
+      <w:r>
+        <w:t xml:space="preserve"> on the plasticity of the visual cortex indu</w:t>
+      </w:r>
+      <w:r>
+        <w:t>ced by the join effect of top-down attention</w:t>
+      </w:r>
+      <w:r>
+        <w:t>al control</w:t>
+      </w:r>
+      <w:r>
+        <w:t xml:space="preserve"> and </w:t>
+      </w:r>
+      <w:r>
+        <w:t xml:space="preserve">dopamine </w:t>
+      </w:r>
+      <w:r>
+        <w:fldChar w:fldCharType="begin" w:fldLock="1"/>
+      </w:r>
+      <w:r>
+        <w:instrText>ADDIN CSL_CITATION {"citationItems":[{"id":"ITEM-1","itemData":{"DOI":"10.1016/j.tics.2009.11.005","ISBN":"13646613","ISSN":"13646613","PMID":"20060771","abstract":"How does the brain learn those visual features that are relevant for behavior? In this article, we focus on two factors that guide plasticity of visual representations. First, reinforcers cause the global release of diffusive neuromodulatory signals that gate plasticity. Second, attentional feedback signals highlight the chain of neurons between sensory and motor cortex responsible for the selected action. We here propose that the attentional feedback signals guide learning by suppressing plasticity of irrelevant features while permitting the learning of relevant ones. By hypothesizing that sensory signals that are too weak to be perceived can escape from this inhibitory feedback, we bring attentional learning theories and theories that emphasized the importance of neuromodulatory signals into a single, unified framework. © 2009 Elsevier Ltd. All rights reserved.","author":[{"dropping-particle":"","family":"Roelfsema","given":"Pieter R.","non-dropping-particle":"","parse-names":false,"suffix":""},{"dropping-particle":"","family":"Ooyen","given":"Arjen","non-dropping-particle":"van","parse-names":false,"suffix":""},{"dropping-particle":"","family":"Watanabe","given":"Takeo","non-dropping-particle":"","parse-names":false,"suffix":""}],"container-title":"Trends in Cognitive Sciences","id":"ITEM-1","issue":"2","issued":{"date-parts":[["2010"]]},"page":"64-71","title":"Perceptual learning rules based on reinforcers and attention","type":"article-journal","volume":"14"},"uris":["http://www.mendeley.com/documents/?uuid=44209895-d2c3-4380-a87e-7e20d12b9145"]}],"mendeley":{"formattedCitation":"(Roelfsema, van Ooyen, &amp; Watanabe, 2010)","plainTextFormattedCitation":"(Roelfsema, van Ooyen, &amp; Watanabe, 2010)","previouslyFormattedCitation":"(Roelfsema, van Ooyen, &amp; Watanabe, 2010)"},"properties":{"noteIndex":0},"schema":"https://github.com/citation-style-language/schema/raw/master/csl-citation.json"}</w:instrText>
+      </w:r>
+      <w:r>
+        <w:fldChar w:fldCharType="separate"/>
+      </w:r>
+      <w:r>
+        <w:rPr>
+          <w:noProof/>
+        </w:rPr>
+        <w:t>(Roelfsema, van Ooyen, &amp; Watanabe, 2010)</w:t>
+      </w:r>
+      <w:r>
+        <w:fldChar w:fldCharType="end"/>
+      </w:r>
+      <w:r>
+        <w:t xml:space="preserve">. </w:t>
+      </w:r>
+      <w:r>
+        <w:t xml:space="preserve">However, we are aware of only one study to date which was able to directly test the facilitation and suppression of stimuli linked to different reward schedules. In an fMRI </w:t>
+      </w:r>
+      <w:commentRangeStart w:id="4"/>
+      <w:r>
+        <w:t xml:space="preserve">Hickey and Peelen (2015) </w:t>
+      </w:r>
+      <w:commentRangeEnd w:id="4"/>
+      <w:r>
+        <w:rPr>
+          <w:rStyle w:val="CommentReference"/>
+        </w:rPr>
+        <w:commentReference w:id="4"/>
+      </w:r>
+      <w:r>
+        <w:t xml:space="preserve">demonstrated that representations of objects paired with high rewards </w:t>
+      </w:r>
+      <w:r>
+        <w:t>were</w:t>
+      </w:r>
+      <w:r>
+        <w:t xml:space="preserve"> enhanced in object-selective visual cortex, while the representation of objects paired with low rewards </w:t>
+      </w:r>
+      <w:r>
+        <w:t>were</w:t>
+      </w:r>
+      <w:r>
+        <w:t xml:space="preserve"> suppressed.  </w:t>
+      </w:r>
     </w:p>
     <w:p>
       <w:pPr>
@@ -503,6 +831,121 @@
         <w:ind w:firstLine="720"/>
         <w:jc w:val="both"/>
       </w:pPr>
+      <w:r>
+        <w:t xml:space="preserve">In this study we sought to directly test the mechanism through which rewards influence </w:t>
+      </w:r>
+      <w:r>
+        <w:t>attentional control</w:t>
+      </w:r>
+      <w:r>
+        <w:t>. We investigated how stimulus features linked to different reward schedules simultaneously compete</w:t>
+      </w:r>
+      <w:r>
+        <w:t>d</w:t>
+      </w:r>
+      <w:r>
+        <w:t xml:space="preserve"> for attentional control when individuals </w:t>
+      </w:r>
+      <w:r>
+        <w:t>were</w:t>
+      </w:r>
+      <w:r>
+        <w:t xml:space="preserve"> able to earn extra mo</w:t>
+      </w:r>
+      <w:r>
+        <w:t xml:space="preserve">netary rewards </w:t>
+      </w:r>
+      <w:r>
+        <w:t xml:space="preserve">and when such rewards </w:t>
+      </w:r>
+      <w:r>
+        <w:t>were</w:t>
+      </w:r>
+      <w:r>
+        <w:t xml:space="preserve"> </w:t>
+      </w:r>
+      <w:r>
+        <w:t>no longer available. W</w:t>
+      </w:r>
+      <w:r>
+        <w:t xml:space="preserve">e </w:t>
+      </w:r>
+      <w:r>
+        <w:t xml:space="preserve">recorded </w:t>
+      </w:r>
+      <w:r>
+        <w:t xml:space="preserve">steady-state visual evoked potentials (SSVEPs) to track stimulus processing in </w:t>
+      </w:r>
+      <w:r>
+        <w:t>the</w:t>
+      </w:r>
+      <w:r>
+        <w:t xml:space="preserve"> visual cortex. SSVEPs represent the oscillatory response of the visual cortex to flickering stimuli </w:t>
+      </w:r>
+      <w:r>
+        <w:fldChar w:fldCharType="begin" w:fldLock="1"/>
+      </w:r>
+      <w:r>
+        <w:instrText>ADDIN CSL_CITATION {"citationItems":[{"id":"ITEM-1","itemData":{"DOI":"10.1167/15.6.4.doi","ISSN":"1534-7362","PMID":"26024451","abstract":"Periodic visual stimulation and analysis of the resulting steady-state visual evoked potentials were first introduced over 80 years ago as a means to study visual sensation and perception. From the first single-channel recording of responses to modulated light to the present use of sophisticated digital displays composed of complex visual stimuli and high-density recording arrays, steady-state methods have been applied in a broad range of scientific and applied settings. The purpose of this article is to describe the fundamental stimulation paradigms for steady-state visual evoked potentials and to illustrate these principles through research findings across a range of applications in vision science.","author":[{"dropping-particle":"","family":"Norcia","given":"Anthony M","non-dropping-particle":"","parse-names":false,"suffix":""},{"dropping-particle":"","family":"Appelbaum","given":"L Gregory","non-dropping-particle":"","parse-names":false,"suffix":""},{"dropping-particle":"","family":"Ales","given":"Justin M","non-dropping-particle":"","parse-names":false,"suffix":""},{"dropping-particle":"","family":"Cottereau","given":"Benoit R","non-dropping-particle":"","parse-names":false,"suffix":""},{"dropping-particle":"","family":"Rossion","given":"Bruno","non-dropping-particle":"","parse-names":false,"suffix":""}],"container-title":"Journal of vision","id":"ITEM-1","issue":"6","issued":{"date-parts":[["2015"]]},"page":"1-46","title":"The steady-state visual evoked potential in vision research : A review","type":"article-journal","volume":"15"},"uris":["http://www.mendeley.com/documents/?uuid=53ea226a-46b8-47b9-a25f-f7ddb564e489"]}],"mendeley":{"formattedCitation":"(Norcia, Appelbaum, Ales, Cottereau, &amp; Rossion, 2015)","plainTextFormattedCitation":"(Norcia, Appelbaum, Ales, Cottereau, &amp; Rossion, 2015)","previouslyFormattedCitation":"(Norcia, Appelbaum, Ales, Cottereau, &amp; Rossion, 2015)"},"properties":{"noteIndex":0},"schema":"https://github.com/citation-style-language/schema/raw/master/csl-citation.json"}</w:instrText>
+      </w:r>
+      <w:r>
+        <w:fldChar w:fldCharType="separate"/>
+      </w:r>
+      <w:r>
+        <w:rPr>
+          <w:noProof/>
+        </w:rPr>
+        <w:t xml:space="preserve">(Norcia, Appelbaum, Ales, Cottereau, </w:t>
+      </w:r>
+      <w:r>
+        <w:rPr>
+          <w:noProof/>
+        </w:rPr>
+        <w:lastRenderedPageBreak/>
+        <w:t>&amp; Rossion, 2015)</w:t>
+      </w:r>
+      <w:r>
+        <w:fldChar w:fldCharType="end"/>
+      </w:r>
+      <w:r>
+        <w:t xml:space="preserve">. They provide a continuous measure of feature-based attention </w:t>
+      </w:r>
+      <w:r>
+        <w:t>deployed</w:t>
+      </w:r>
+      <w:r>
+        <w:t xml:space="preserve"> across multiple stimuli simultaneously, and are a reliably modulated by </w:t>
+      </w:r>
+      <w:r>
+        <w:t>attentional control</w:t>
+      </w:r>
+      <w:r>
+        <w:t xml:space="preserve"> </w:t>
+      </w:r>
+      <w:r>
+        <w:fldChar w:fldCharType="begin" w:fldLock="1"/>
+      </w:r>
+      <w:r>
+        <w:instrText>ADDIN CSL_CITATION {"citationItems":[{"id":"ITEM-1","itemData":{"DOI":"10.1073/pnas.1002436107","ISBN":"1091-6490 (Electronic)\\r0027-8424 (Linking)","ISSN":"1091-6490","PMID":"20643918","abstract":"A central question in the field of attention is whether visual processing is a strictly limited resource, which must be allocated by selective attention. If this were the case, attentional enhancement of one stimulus should invariably lead to suppression of unattended distracter stimuli. Here we examine voluntary cued shifts of feature-selective attention to either one of two superimposed red or blue random dot kinematograms (RDKs) to test whether such a reciprocal relationship between enhancement of an attended and suppression of an unattended stimulus can be observed. The steady-state visual evoked potential (SSVEP), an oscillatory brain response elicited by the flickering RDKs, was measured in human EEG. Supporting limited resources, we observed both an enhancement of the attended and a suppression of the unattended RDK, but this observed reciprocity did not occur concurrently: enhancement of the attended RDK started at 220 ms after cue onset and preceded suppression of the unattended RDK by about 130 ms. Furthermore, we found that behavior was significantly correlated with the SSVEP time course of a measure of selectivity (attended minus unattended) but not with a measure of total activity (attended plus unattended). The significant deviations from a temporally synchronized reciprocity between enhancement and suppression suggest that the enhancement of the attended stimulus may cause the suppression of the unattended stimulus in the present experiment.","author":[{"dropping-particle":"","family":"Andersen","given":"S K","non-dropping-particle":"","parse-names":false,"suffix":""},{"dropping-particle":"","family":"Müller","given":"M M","non-dropping-particle":"","parse-names":false,"suffix":""}],"container-title":"Proceedings of the National Academy of Sciences of the United States of America","id":"ITEM-1","issue":"31","issued":{"date-parts":[["2010"]]},"page":"13878-82","title":"Behavioral performance follows the time course of neural facilitation and suppression during cued shifts of feature-selective attention.","type":"article-journal","volume":"107"},"uris":["http://www.mendeley.com/documents/?uuid=4a5f2140-be6d-49d6-81c4-ac2ed9193f74"]}],"mendeley":{"formattedCitation":"(Andersen &amp; Müller, 2010)","plainTextFormattedCitation":"(Andersen &amp; Müller, 2010)","previouslyFormattedCitation":"(Andersen &amp; Müller, 2010)"},"properties":{"noteIndex":0},"schema":"https://github.com/citation-style-language/schema/raw/master/csl-citation.json"}</w:instrText>
+      </w:r>
+      <w:r>
+        <w:fldChar w:fldCharType="separate"/>
+      </w:r>
+      <w:r>
+        <w:rPr>
+          <w:noProof/>
+        </w:rPr>
+        <w:t>(Andersen &amp; Müller, 2010)</w:t>
+      </w:r>
+      <w:r>
+        <w:fldChar w:fldCharType="end"/>
+      </w:r>
+      <w:r>
+        <w:t xml:space="preserve">. </w:t>
+      </w:r>
+      <w:r>
+        <w:t xml:space="preserve">Crucially, different stimuli can be tagged with different frequencies allowing for the simultaneous measurement of the amount of attention allocated to each of the stimuli. </w:t>
+      </w:r>
     </w:p>
     <w:p>
       <w:pPr>
@@ -510,6 +953,15 @@
         <w:ind w:firstLine="720"/>
         <w:jc w:val="both"/>
       </w:pPr>
+      <w:r>
+        <w:t xml:space="preserve">Here we investigated the simultaneous deployment of attention to two features (red and blue dots) across three phases of the experiment. On each trial participants were instructed to attend to one of the two colors and to press a key if the dots of the attended color moved coherently. They performed this task first without any reward (baseline) and then with each color associated </w:t>
+      </w:r>
+      <w:r>
+        <w:t>high or low probability of earning a reward</w:t>
+      </w:r>
+      <w:r>
+        <w:t xml:space="preserve"> (training). In the last phase (test), participants were informed that they would not earn any more rewards. </w:t>
+      </w:r>
     </w:p>
     <w:p>
       <w:pPr>
@@ -517,1523 +969,132 @@
         <w:ind w:firstLine="720"/>
         <w:jc w:val="both"/>
       </w:pPr>
+      <w:r>
+        <w:t>This design enabled us to investigate</w:t>
+      </w:r>
+      <w:r>
+        <w:t xml:space="preserve"> </w:t>
+      </w:r>
+      <w:r>
+        <w:t>two</w:t>
+      </w:r>
+      <w:r>
+        <w:t xml:space="preserve"> main questions. First, in the training phase individuals </w:t>
+      </w:r>
+      <w:r>
+        <w:t>had</w:t>
+      </w:r>
+      <w:r>
+        <w:t xml:space="preserve"> a goal (</w:t>
+      </w:r>
+      <w:r>
+        <w:t xml:space="preserve">e.g., </w:t>
+      </w:r>
+      <w:r>
+        <w:t xml:space="preserve">track red dots) which </w:t>
+      </w:r>
+      <w:r>
+        <w:t>could</w:t>
+      </w:r>
+      <w:r>
+        <w:t xml:space="preserve"> be congruent </w:t>
+      </w:r>
+      <w:r>
+        <w:t xml:space="preserve">or incongruent </w:t>
+      </w:r>
+      <w:r>
+        <w:t>with the re</w:t>
+      </w:r>
+      <w:r>
+        <w:t>ward manipulation</w:t>
+      </w:r>
+      <w:r>
+        <w:t>.</w:t>
+      </w:r>
+      <w:r>
+        <w:t xml:space="preserve"> This meant that the feature linked to high rewards was the target on some trials and a distractor on others.</w:t>
+      </w:r>
+      <w:r>
+        <w:t xml:space="preserve"> This allowed us to investigate how </w:t>
+      </w:r>
+      <w:r>
+        <w:t>stimulus value</w:t>
+      </w:r>
+      <w:r>
+        <w:t xml:space="preserve"> competes with goal-directed attention. Second, in the test phase individuals </w:t>
+      </w:r>
+      <w:r>
+        <w:t>were</w:t>
+      </w:r>
+      <w:r>
+        <w:t xml:space="preserve"> no longer able to earn rewards. This allowed us to test how </w:t>
+      </w:r>
+      <w:r>
+        <w:t>previous, but no longer relevant, stimulus value</w:t>
+      </w:r>
+      <w:r>
+        <w:t xml:space="preserve"> compete</w:t>
+      </w:r>
+      <w:r>
+        <w:t>s</w:t>
+      </w:r>
+      <w:r>
+        <w:t xml:space="preserve"> with goal-dire</w:t>
+      </w:r>
+      <w:r>
+        <w:t>cted attention. In both</w:t>
+      </w:r>
+      <w:r>
+        <w:t xml:space="preserve"> cases there are several mechanisms through which reward-based effects can emerge. </w:t>
+      </w:r>
+      <w:r>
+        <w:t>T</w:t>
+      </w:r>
+      <w:r>
+        <w:t xml:space="preserve">hey </w:t>
+      </w:r>
+      <w:r>
+        <w:t xml:space="preserve">can </w:t>
+      </w:r>
+      <w:r>
+        <w:t>result from the</w:t>
+      </w:r>
+      <w:r>
+        <w:t xml:space="preserve"> improved processing of </w:t>
+      </w:r>
+      <w:r>
+        <w:t>the targets</w:t>
+      </w:r>
+      <w:r>
+        <w:t xml:space="preserve"> (facilitation), reduced processing of </w:t>
+      </w:r>
+      <w:r>
+        <w:t>the distractors</w:t>
+      </w:r>
+      <w:r>
+        <w:t xml:space="preserve"> (suppression), or both. Further, </w:t>
+      </w:r>
+      <w:r>
+        <w:t xml:space="preserve">the processing of targets and distractors can be modulated by their value. </w:t>
+      </w:r>
+      <w:bookmarkStart w:id="5" w:name="_GoBack"/>
+      <w:bookmarkEnd w:id="5"/>
+      <w:r>
+        <w:t xml:space="preserve"> </w:t>
+      </w:r>
     </w:p>
     <w:p>
       <w:pPr>
-        <w:spacing w:line="480" w:lineRule="auto"/>
-        <w:ind w:firstLine="720"/>
-        <w:jc w:val="both"/>
-      </w:pPr>
-      <w:r>
-        <w:lastRenderedPageBreak/>
-        <w:t xml:space="preserve">Selective attention is crucial for adaptive behavior as it enables enhanced processing of relevant stimuli in our environment, as well as the suppression of irrelevant stimuli </w:t>
-      </w:r>
-      <w:r>
-        <w:fldChar w:fldCharType="begin" w:fldLock="1"/>
-      </w:r>
-      <w:r>
-        <w:instrText>ADDIN CSL_CITATION {"citationItems":[{"id":"ITEM-1","itemData":{"DOI":"10.1146/annurev.ne.18.030195.001205","ISBN":"0147-006X (Print) 0147-006X (Linking)","ISSN":"0147-006X","PMID":"7605061","abstract":"The two basic phenomena that define the problem of visual attention can be illustrated in a simple example. Consider the arrays shown in each panel of Figure 1. In a typical experiment, before the arrays were presented, subjects would be asked to report letters ... \\n","author":[{"dropping-particle":"","family":"Desimone","given":"R.","non-dropping-particle":"","parse-names":false,"suffix":""},{"dropping-particle":"","family":"Duncan","given":"J.","non-dropping-particle":"","parse-names":false,"suffix":""}],"container-title":"Annual Review of Neuroscience","id":"ITEM-1","issue":"1","issued":{"date-parts":[["1995"]]},"page":"193-222","title":"Neural Mechanisms of Selective Visual","type":"article-journal","volume":"18"},"uris":["http://www.mendeley.com/documents/?uuid=7a17877d-9453-418b-8eb0-98ee5053647a"]},{"id":"ITEM-2","itemData":{"DOI":"10.1146/annurev.psych.093008.100427","ISBN":"1545-2085 (Electronic)\\n0066-4308 (Linking)","ISSN":"0066-4308","PMID":"19575619","abstract":"Attention is a core property of all perceptual and cognitive operations. Given limited capacity to process competing options, attentional mechanisms select, modulate, and sustain focus on information most relevant for behavior. A significant problem, however, is that attention is so ubiquitous that it is unwieldy to study. We propose a taxonomy based on the types of information that attention operates over—the targets of attention. At the broadest level, the taxonomy distinguishes between external attention and internal attention. External attention refers to the selection and modulation of sensory information. External attention selects locations in space, points in time, or modality-specific input. Such perceptual attention can also select features defined across any of these dimensions, or object representations that integrate over space, time, and modality. Internal attention refers to the selection, modulation, and maintenance of internally generated information, such as task rules, responses, long-t...","author":[{"dropping-particle":"","family":"Chun","given":"Marvin M.","non-dropping-particle":"","parse-names":false,"suffix":""},{"dropping-particle":"","family":"Golomb","given":"Julie D.","non-dropping-particle":"","parse-names":false,"suffix":""},{"dropping-particle":"","family":"Turk-Browne","given":"Nicholas B.","non-dropping-particle":"","parse-names":false,"suffix":""}],"container-title":"Annual Review of Psychology","id":"ITEM-2","issue":"1","issued":{"date-parts":[["2011"]]},"page":"73-101","title":"A Taxonomy of External and Internal Attention","type":"article-journal","volume":"62"},"uris":["http://www.mendeley.com/documents/?uuid=5e4f19ef-76d4-4ce3-86b1-193c5d86c134"]},{"id":"ITEM-3","itemData":{"DOI":"10.1080/00335558008248231","ISBN":"0033-555X (Print) 0033-555X (Linking)","ISSN":"0033555X","PMID":"7367577","abstract":"Bartlett viewed thinking as a high level skill exhibiting ballistic properties that he called its \"point of no return\". This paper explores one aspect of cognition through the use of a simple model task in which human subjects are asked to commit attention to a position in visual space other than fixation. This instruction is executed by orienting a covert (attentional) mechanism that seems sufficiently time locked to external events that its trajectory can be traced across the visual field in terms of momentary changes in the efficiency of detecting stimuli. A comparison of results obtained with alert monkeys, brain injured and normal human subjects shows the relationship of this covert system to saccadic eye movements and to various brain systems controlling perception and motion. In accordance with Bartlett's insight, the possibility is explored that similar principles apply to orienting of attention toward sensory input and orienting to the semantic structures used in thinking.","author":[{"dropping-particle":"","family":"Posner","given":"M. I.","non-dropping-particle":"","parse-names":false,"suffix":""}],"container-title":"The Quarterly journal of experimental psychology","id":"ITEM-3","issue":"1","issued":{"date-parts":[["1980"]]},"page":"3-25","title":"Orienting of attention.","type":"article-journal","volume":"32"},"uris":["http://www.mendeley.com/documents/?uuid=a28b535e-6287-46b1-b388-80539f88c3cf"]}],"mendeley":{"formattedCitation":"(Chun, Golomb, &amp; Turk-Browne, 2011; Desimone &amp; Duncan, 1995; Posner, 1980)","manualFormatting":"(Chun, Golomb, &amp; Turk-Browne, 2011; Desimone &amp; Duncan, 1995)","plainTextFormattedCitation":"(Chun, Golomb, &amp; Turk-Browne, 2011; Desimone &amp; Duncan, 1995; Posner, 1980)","previouslyFormattedCitation":"(Chun, Golomb, &amp; Turk-Browne, 2011; Desimone &amp; Duncan, 1995; Posner, 1980)"},"properties":{"noteIndex":0},"schema":"https://github.com/citation-style-language/schema/raw/master/csl-citation.json"}</w:instrText>
-      </w:r>
-      <w:r>
-        <w:fldChar w:fldCharType="separate"/>
-      </w:r>
-      <w:r>
-        <w:rPr>
-          <w:noProof/>
-        </w:rPr>
-        <w:t>(Chun, Golomb, &amp; Turk-Browne, 2011; Desimone &amp; Duncan, 1995)</w:t>
-      </w:r>
-      <w:r>
-        <w:fldChar w:fldCharType="end"/>
-      </w:r>
-      <w:r>
-        <w:t xml:space="preserve">. This selection depends on the physical salience of a stimulus (e.g., a loud noise) or on people’s current goals </w:t>
-      </w:r>
-      <w:r>
-        <w:fldChar w:fldCharType="begin" w:fldLock="1"/>
-      </w:r>
-      <w:r>
-        <w:instrText>ADDIN CSL_CITATION {"citationItems":[{"id":"ITEM-1","itemData":{"DOI":"10.1038/nrn755","ISSN":"14710048","author":[{"dropping-particle":"","family":"Corbetta","given":"Maurizio","non-dropping-particle":"","parse-names":false,"suffix":""},{"dropping-particle":"","family":"Shulman","given":"Gordon L.","non-dropping-particle":"","parse-names":false,"suffix":""}],"container-title":"Nature Reviews Neuroscience","id":"ITEM-1","issue":"3","issued":{"date-parts":[["2002"]]},"page":"215-229","title":"Control of Goal-Directed and Stimulus-Driven Attention in the Brain","type":"article-journal","volume":"3"},"uris":["http://www.mendeley.com/documents/?uuid=4cf2fe62-db54-48b8-8063-00480a1d9139"]},{"id":"ITEM-2","itemData":{"DOI":"10.1080/00335558008248231","ISBN":"0033-555X (Print) 0033-555X (Linking)","ISSN":"0033555X","PMID":"7367577","abstract":"Bartlett viewed thinking as a high level skill exhibiting ballistic properties that he called its \"point of no return\". This paper explores one aspect of cognition through the use of a simple model task in which human subjects are asked to commit attention to a position in visual space other than fixation. This instruction is executed by orienting a covert (attentional) mechanism that seems sufficiently time locked to external events that its trajectory can be traced across the visual field in terms of momentary changes in the efficiency of detecting stimuli. A comparison of results obtained with alert monkeys, brain injured and normal human subjects shows the relationship of this covert system to saccadic eye movements and to various brain systems controlling perception and motion. In accordance with Bartlett's insight, the possibility is explored that similar principles apply to orienting of attention toward sensory input and orienting to the semantic structures used in thinking.","author":[{"dropping-particle":"","family":"Posner","given":"M. I.","non-dropping-particle":"","parse-names":false,"suffix":""}],"container-title":"The Quarterly journal of experimental psychology","id":"ITEM-2","issue":"1","issued":{"date-parts":[["1980"]]},"page":"3-25","title":"Orienting of attention.","type":"article-journal","volume":"32"},"uris":["http://www.mendeley.com/documents/?uuid=a28b535e-6287-46b1-b388-80539f88c3cf"]},{"id":"ITEM-3","itemData":{"DOI":"10.1016/j.actpsy.2010.02.006","ISBN":"1873-6297 (Electronic)\\r0001-6918 (Linking)","ISSN":"00016918","PMID":"20507828","abstract":"The present paper argues for the notion that when attention is spread across the visual field in the first sweep of information through the brain visual selection is completely stimulus-driven. Only later in time, through recurrent feedback processing, volitional control based on expectancy and goal set will bias visual selection in a top-down manner. Here we review behavioral evidence as well as evidence from ERP, fMRI, TMS and single cell recording consistent with stimulus-driven selection. Alternative viewpoints that assume a large role for top-down processing are discussed. It is argued that in most cases evidence supporting top-down control on visual selection in fact demonstrates top-down control on processes occurring later in time, following initial selection. We conclude that top-down knowledge regarding non-spatial features of the objects cannot alter the initial selection priority. Only by adjusting the size of the attentional window, the initial sweep of information through the brain may be altered in a top-down way. ?? 2010 Elsevier B.V.","author":[{"dropping-particle":"","family":"Theeuwes","given":"Jan","non-dropping-particle":"","parse-names":false,"suffix":""}],"container-title":"Acta Psychologica","id":"ITEM-3","issue":"2","issued":{"date-parts":[["2010"]]},"page":"77-99","title":"Top-down and bottom-up control of visual selection","type":"article-journal","volume":"135"},"uris":["http://www.mendeley.com/documents/?uuid=0ac66828-1bf9-4034-a468-b5c26da3c400"]}],"mendeley":{"formattedCitation":"(Corbetta &amp; Shulman, 2002; Posner, 1980; Theeuwes, 2010)","manualFormatting":"(e.g., searching for our keys; Corbetta &amp; Shulman, 2002; Posner, 1980; Theeuwes, 2010)","plainTextFormattedCitation":"(Corbetta &amp; Shulman, 2002; Posner, 1980; Theeuwes, 2010)","previouslyFormattedCitation":"(Corbetta &amp; Shulman, 2002; Posner, 1980; Theeuwes, 2010)"},"properties":{"noteIndex":0},"schema":"https://github.com/citation-style-language/schema/raw/master/csl-citation.json"}</w:instrText>
-      </w:r>
-      <w:r>
-        <w:fldChar w:fldCharType="separate"/>
-      </w:r>
-      <w:r>
-        <w:rPr>
-          <w:noProof/>
-        </w:rPr>
-        <w:t>(</w:t>
-      </w:r>
-      <w:r>
-        <w:rPr>
-          <w:noProof/>
-        </w:rPr>
-        <w:t xml:space="preserve">e.g., searching for our keys; </w:t>
-      </w:r>
-      <w:r>
-        <w:rPr>
-          <w:noProof/>
-        </w:rPr>
-        <w:t>Corbetta &amp; Shulman, 2002; Posner, 1980; Theeuwes, 2010)</w:t>
-      </w:r>
-      <w:r>
-        <w:fldChar w:fldCharType="end"/>
-      </w:r>
-      <w:r>
-        <w:t xml:space="preserve">. </w:t>
-      </w:r>
-      <w:r>
-        <w:t>Goal-driven attention</w:t>
-      </w:r>
-      <w:r>
-        <w:t>al control</w:t>
-      </w:r>
-      <w:r>
-        <w:t xml:space="preserve"> can be enhanced if individuals are motivated to do so. If individuals know that they can earn extra rewards if they perform well on the next trial they typically improve their performance across a variety of attention tasks (for reviews see: Botvinick &amp; Braver, 2015; Pessoa, 2015; Chelazzi et al., 2013). Rewards can improve goal-driven attention, but they can also worsen </w:t>
-      </w:r>
-      <w:r>
-        <w:t>task</w:t>
-      </w:r>
-      <w:r>
-        <w:t xml:space="preserve"> performance. Stimuli previously related to high rewards can capture attention in spite of the current </w:t>
-      </w:r>
-      <w:r>
-        <w:t>top-down attentional set and in absence of salient bottom-up features</w:t>
-      </w:r>
-      <w:r>
-        <w:t xml:space="preserve"> (Anderson, 2016; Failing &amp; Theeuwes, </w:t>
-      </w:r>
-      <w:r>
-        <w:t>2018; Chelazzi et al., 2013</w:t>
-      </w:r>
-      <w:r>
-        <w:t>).</w:t>
-      </w:r>
-      <w:r>
-        <w:t xml:space="preserve"> Thus rewards can influence </w:t>
-      </w:r>
-      <w:r>
-        <w:t>attentional control</w:t>
-      </w:r>
-      <w:r>
-        <w:t xml:space="preserve">, but reward history can also influence attentional selection in spite of </w:t>
-      </w:r>
-      <w:r>
-        <w:t>the top-down attentional control</w:t>
-      </w:r>
-      <w:r>
-        <w:t xml:space="preserve"> (Awh et al., 2012)</w:t>
-      </w:r>
-      <w:r>
-        <w:t xml:space="preserve">. </w:t>
-      </w:r>
+        <w:pStyle w:val="Heading1"/>
+        <w:spacing w:before="0" w:after="240"/>
+      </w:pPr>
     </w:p>
     <w:p>
       <w:pPr>
-        <w:spacing w:line="480" w:lineRule="auto"/>
-        <w:ind w:firstLine="720"/>
-        <w:jc w:val="both"/>
-      </w:pPr>
-      <w:r>
-        <w:t>Attentional control is enhanced when individuals are anticipating that they can earn a reward for good performance. Such improvements have been related to reward-based changes in the attentional control networks in fMRI studies (</w:t>
-      </w:r>
-      <w:commentRangeStart w:id="0"/>
-      <w:r>
-        <w:t>Pessoa &amp; Engelman, 2010</w:t>
-      </w:r>
-      <w:commentRangeEnd w:id="0"/>
-      <w:r>
-        <w:rPr>
-          <w:rStyle w:val="CommentReference"/>
-        </w:rPr>
-        <w:commentReference w:id="0"/>
-      </w:r>
-      <w:commentRangeStart w:id="1"/>
-      <w:r>
-        <w:t>; Krebs et al., 2012</w:t>
-      </w:r>
-      <w:commentRangeEnd w:id="1"/>
-      <w:r>
-        <w:rPr>
-          <w:rStyle w:val="CommentReference"/>
-        </w:rPr>
-        <w:commentReference w:id="1"/>
-      </w:r>
-      <w:r>
-        <w:t xml:space="preserve">). </w:t>
-      </w:r>
-      <w:r>
-        <w:t>Electroencephalographic (EEG) studies have demonstrated</w:t>
-      </w:r>
-      <w:r>
-        <w:t xml:space="preserve"> similar preparatory modulations</w:t>
-      </w:r>
-      <w:r>
-        <w:t xml:space="preserve"> following reward cues</w:t>
-      </w:r>
-      <w:r>
-        <w:t xml:space="preserve"> </w:t>
-      </w:r>
-      <w:r>
-        <w:t xml:space="preserve">in the CNV component </w:t>
-      </w:r>
-      <w:r>
-        <w:t>(</w:t>
-      </w:r>
-      <w:commentRangeStart w:id="2"/>
-      <w:r>
-        <w:t>Schevernels et al, 2014</w:t>
-      </w:r>
-      <w:commentRangeEnd w:id="2"/>
-      <w:r>
-        <w:rPr>
-          <w:rStyle w:val="CommentReference"/>
-        </w:rPr>
-        <w:commentReference w:id="2"/>
-      </w:r>
-      <w:r>
-        <w:t>).</w:t>
-      </w:r>
-      <w:r>
-        <w:t xml:space="preserve"> </w:t>
-      </w:r>
-      <w:r>
-        <w:t xml:space="preserve">These studies indicate that reward improves performance in attention tasks through </w:t>
-      </w:r>
-      <w:r>
-        <w:t xml:space="preserve">the </w:t>
-      </w:r>
-      <w:r>
-        <w:t xml:space="preserve">attentional control network. </w:t>
-      </w:r>
-    </w:p>
-    <w:p>
-      <w:pPr>
-        <w:spacing w:line="480" w:lineRule="auto"/>
-        <w:ind w:firstLine="720"/>
-        <w:jc w:val="both"/>
-      </w:pPr>
-      <w:r>
-        <w:t xml:space="preserve">Another set of studies has focused on the influence of reward history on </w:t>
-      </w:r>
-      <w:r>
-        <w:t>selective attention</w:t>
-      </w:r>
-      <w:r>
-        <w:t xml:space="preserve">, specifically in situations in which such history is opposed to the current goals of an individual </w:t>
-      </w:r>
-      <w:r>
-        <w:fldChar w:fldCharType="begin" w:fldLock="1"/>
-      </w:r>
-      <w:r>
-        <w:instrText>ADDIN CSL_CITATION {"citationItems":[{"id":"ITEM-1","itemData":{"DOI":"10.1111/nyas.12957","ISBN":"1749-6632 (Electronic)\\r0077-8923 (Linking)","ISSN":"17496632","PMID":"26595376","abstract":"There is growing consensus that reward plays an important role in the control of attention. Until recently, reward was thought to influence attention indirectly by modulating task-specific motivation and its effects on voluntary control over selection. Such an account was consistent with the goal-directed (endogenous) versus stimulus-driven (exogenous) framework that had long dominated the field of attention research. Now, a different perspective is emerging. Demonstrations that previously reward-associated stimuli can automatically capture attention even when physically inconspicuous and task-irrelevant challenge previously held assumptions about attentional control. The idea that attentional selection can be value driven, reflecting a distinct and previously unrecognized control mechanism, has gained traction. Since these early demonstrations, the influence of reward learning on attention has rapidly become an area of intense investigation, sparking many new insights. The result is an emerging picture of how the reward system of the brain automatically biases information processing. Here, I review the progress that has been made in this area, synthesizing a wealth of recent evidence to provide an integrated, up-to-date account of value-driven attention and some of its broader implications.","author":[{"dropping-particle":"","family":"Anderson","given":"B. A.","non-dropping-particle":"","parse-names":false,"suffix":""}],"container-title":"Annals of the New York Academy of Sciences","id":"ITEM-1","issue":"1","issued":{"date-parts":[["2016"]]},"page":"24-39","title":"The attention habit: How reward learning shapes attentional selection","type":"article-journal","volume":"1369"},"uris":["http://www.mendeley.com/documents/?uuid=0eceea53-0151-4f26-a5a8-42f0a0abb097"]},{"id":"ITEM-2","itemData":{"DOI":"10.1016/j.tics.2012.06.010","ISBN":"1364-6613","ISSN":"13646613","PMID":"22795563","abstract":"Prominent models of attentional control assert a dichotomy between top-down and bottom-up control, with the former determined by current selection goals and the latter determined by physical salience. This theoretical dichotomy, however, fails to explain a growing number of cases in which neither current goals nor physical salience can account for strong selection biases. For example, equally salient stimuli associated with reward can capture attention, even when this contradicts current selection goals. Thus, although 'top-down' sources of bias are sometimes defined as those that are not due to physical salience, this conception conflates distinct - and sometimes contradictory - sources of selection bias. We describe an alternative framework, in which past selection history is integrated with current goals and physical salience to shape an integrated priority map. ?? 2012 Elsevier Ltd.","author":[{"dropping-particle":"","family":"Awh","given":"Edward","non-dropping-particle":"","parse-names":false,"suffix":""},{"dropping-particle":"V.","family":"Belopolsky","given":"Artem","non-dropping-particle":"","parse-names":false,"suffix":""},{"dropping-particle":"","family":"Theeuwes","given":"Jan","non-dropping-particle":"","parse-names":false,"suffix":""}],"container-title":"Trends in Cognitive Sciences","id":"ITEM-2","issue":"8","issued":{"date-parts":[["2012"]]},"page":"437-443","publisher":"Elsevier Ltd","title":"Top-down versus bottom-up attentional control: A failed theoretical dichotomy","type":"article-journal","volume":"16"},"uris":["http://www.mendeley.com/documents/?uuid=4d1c077f-8443-44a9-9ccb-baf08cb320fd"]},{"id":"ITEM-3","itemData":{"DOI":"10.1016/j.visres.2012.12.005","ISBN":"0042-6989","ISSN":"00426989","PMID":"23262054","abstract":"Visual selective attention is the brain function that modulates ongoing processing of retinal input in order for selected representations to gain privileged access to perceptual awareness and guide behavior. Enhanced analysis of currently relevant or otherwise salient information is often accompanied by suppressed processing of the less relevant or salient input. Recent findings indicate that rewards exert a powerful influence on the deployment of visual selective attention. Such influence takes different forms depending on the specific protocol adopted in the given study. In some cases, the prospect of earning a larger reward in relation to a specific stimulus or location biases attention accordingly in order to maximize overall gain. This is mediated by an effect of reward acting as a type of incentive motivation for the strategic control of attention. In contrast, reward delivery can directly alter the processing of specific stimuli by increasing their attentional priority, and this can be measured even when rewards are no longer involved, reflecting a form of reward-mediated attentional learning. As a further development, recent work demonstrates that rewards can affect attentional learning in dissociable ways depending on whether rewards are perceived as feedback on performance or instead are registered as random-like events occurring during task performance. Specifically, it appears that visual selective attention is shaped by two distinct reward-related learning mechanisms: one requiring active monitoring of performance and outcome, and a second one detecting the sheer association between objects in the environment (whether attended or ignored) and the more-or-less rewarding events that accompany them. Overall this emerging literature demonstrates unequivocally that rewards \"teach\" visual selective attention so that processing resources will be allocated to objects, features and locations which are likely to optimize the organism's interaction with the surrounding environment and maximize positive outcome. ?? 2012 Elsevier Ltd.","author":[{"dropping-particle":"","family":"Chelazzi","given":"Leonardo","non-dropping-particle":"","parse-names":false,"suffix":""},{"dropping-particle":"","family":"Perlato","given":"Andrea","non-dropping-particle":"","parse-names":false,"suffix":""},{"dropping-particle":"","family":"Santandrea","given":"Elisa","non-dropping-particle":"","parse-names":false,"suffix":""},{"dropping-particle":"","family":"Libera","given":"Chiara","non-dropping-particle":"Della","parse-names":false,"suffix":""}],"container-title":"Vision Research","id":"ITEM-3","issued":{"date-parts":[["2013"]]},"page":"58-62","publisher":"Elsevier Ltd","title":"Rewards teach visual selective attention","type":"article-journal","volume":"85"},"uris":["http://www.mendeley.com/documents/?uuid=32b99263-1c78-4ea2-a826-fea9bd9f805a"]},{"id":"ITEM-4","itemData":{"DOI":"10.3758/s13423-017-1380-y","ISSN":"15315320","abstract":"Visual attention enables us to selectively prioritize or suppress information in the environment. Prominent models concerned with the control of visual attention differ-entiate between goal-directed, top-down and stimulus-driven, bottom-up control, with the former determined by current se-lection goals and the latter determined by physical salience. In the current review, we discuss recent studies that demonstrate that attentional selection does not need to be the result of top-down or bottom-up processing but, instead, is often driven by lingering biases due to the Bhistory^ of former attention de-ployments. This review mainly focuses on reward-based his-tory effects; yet other types of history effects such as (intertrial) priming, statistical learning and affective condition-ing are also discussed. We argue that evidence from behavior-al, eye-movement and neuroimaging studies supports the idea that selection history modulates the topographical landscape of spatial Bpriority^ maps, such that attention is biased toward locations having the highest activation on this map. In everyday life, visual input is used to guide our behavior. We intentionally search for our bag on the luggage carousel at the airport while keeping in mind its shape and color to facilitate search. This template makes it easier to find our bag among the many distracting similarly looking bags. When searching with a goal for particular objects, we may sometimes experience that we attend to things in our environment for which we had no intention to look for. We may inadvertently attend to the waving hand of our friend who already found his bag or the flashing light next to yet another luggage carousel that is about to start moving. The question for how we search the environment, and more generally how we parse information from the environment, is studied in the context of attentional control. All models of selective attention have described attentional control as the result of the above described interplay between voluntary, top-down, or goal-driven control and automatic, bottom-up, or stimulus driven control (e.g., Corbetta &amp; Shulman, 2002; Itti &amp; Koch, 2001; Theeuwes, 2010). In a recent paper, Awh, Belopolsky, and Theeuwes (2012) pointed out that this classic theoretical dichotomy may no longer hold as there is a signif-icant explanatory gap: Several selection biases can neither be explained by current selection goals nor by the physical sa-lience of potential targets. Awh et al. sug…","author":[{"dropping-particle":"","family":"Failing","given":"M","non-dropping-particle":"","parse-names":false,"suffix":""},{"dropping-particle":"","family":"Theeuwes","given":"J","non-dropping-particle":"","parse-names":false,"suffix":""}],"container-title":"Psychonomic Bulletin and Review","id":"ITEM-4","issued":{"date-parts":[["2017"]]},"page":"1-25","publisher":"Psychonomic Bulletin &amp; Review","title":"Selection history: How reward modulates selectivity of visual attention","type":"article-journal"},"uris":["http://www.mendeley.com/documents/?uuid=83f24a00-4327-40fe-99b4-3137e0d2c26a"]}],"mendeley":{"formattedCitation":"(B. A. Anderson, 2016; Awh et al., 2012; Chelazzi et al., 2013; M. Failing &amp; Theeuwes, 2017)","manualFormatting":"(Anderson, 2016; Awh et al., 2012; Chelazzi et al., 2013; Failing &amp; Theeuwes, 2017)","plainTextFormattedCitation":"(B. A. Anderson, 2016; Awh et al., 2012; Chelazzi et al., 2013; M. Failing &amp; Theeuwes, 2017)","previouslyFormattedCitation":"(B. A. Anderson, 2016; Awh et al., 2012; Chelazzi et al., 2013; M. Failing &amp; Theeuwes, 2017)"},"properties":{"noteIndex":0},"schema":"https://github.com/citation-style-language/schema/raw/master/csl-citation.json"}</w:instrText>
-      </w:r>
-      <w:r>
-        <w:fldChar w:fldCharType="separate"/>
-      </w:r>
-      <w:r>
-        <w:rPr>
-          <w:noProof/>
-        </w:rPr>
-        <w:t>(</w:t>
-      </w:r>
-      <w:r>
-        <w:rPr>
-          <w:noProof/>
-        </w:rPr>
-        <w:t xml:space="preserve">for reviews see: </w:t>
-      </w:r>
-      <w:r>
-        <w:rPr>
-          <w:noProof/>
-        </w:rPr>
-        <w:t>Anderson, 2016; Awh et al., 2012; Chelazzi et al., 2013; Failing &amp; Theeuwes, 2017)</w:t>
-      </w:r>
-      <w:r>
-        <w:fldChar w:fldCharType="end"/>
-      </w:r>
-      <w:r>
-        <w:t xml:space="preserve">. </w:t>
-      </w:r>
-      <w:r>
-        <w:t xml:space="preserve">Such studies have provided some evidence for the reward-related changes in the early stages of </w:t>
-      </w:r>
-      <w:r>
-        <w:lastRenderedPageBreak/>
-        <w:t xml:space="preserve">visual processing (i.e., increase in the P1 component; </w:t>
-      </w:r>
-      <w:r>
-        <w:fldChar w:fldCharType="begin" w:fldLock="1"/>
-      </w:r>
-      <w:r>
-        <w:instrText>ADDIN CSL_CITATION {"citationItems":[{"id":"ITEM-1","itemData":{"DOI":"10.1523/JNEUROSCI.1026-10.2010","ISBN":"1529-2401 (Electronic)\\r0270-6474 (Linking)","ISSN":"0270-6474","PMID":"20720117","abstract":"Reward-related mesolimbic dopamine steers animal behavior, creating automatic approach toward reward-associated objects and avoidance of objects unlikely to be beneficial. Theories of dopamine suggest that this reflects underlying biases in perception and attention, with reward enhancing the representation of reward-associated stimuli such that attention is more likely to be deployed to the location of these objects. Using measures of behavior and brain electricity in male and female humans, we demonstrate this to be the case. Sensory and perceptual processing of reward-associated visual features is facilitated such that attention is deployed to objects characterized by these features in subsequent experimental trials. This is the case even when participants know that a strategic decision to attend to reward-associated features will be counterproductive and result in suboptimal performance. Other results show that the magnitude of visual bias created by reward is predicted by the re</w:instrText>
-      </w:r>
-      <w:r>
-        <w:rPr>
-          <w:lang w:val="nl-BE"/>
-        </w:rPr>
-        <w:instrText>sponse to reward feedback in anterior cingulate cortex, an area with strong connections to dopaminergic structures in the midbrain. These results demonstrate that reward has an impact on vision that is independent of its role in the strategic establishment of endogenous attention. We suggest that reward acts to change visual salience and thus plays an important and undervalued role in attentional control.","author":[{"dropping-particle":"","family":"Hickey","given":"C.","non-dropping-particle":"","parse-names":false,"suffix":""},{"dropping-particle":"","family":"Chelazzi","given":"L.","non-dropping-particle":"","parse-names":false,"suffix":""},{"dropping-particle":"","family":"Theeuwes","given":"J.","non-dropping-particle":"","parse-names":false,"suffix":""}],"container-title":"Journal of Neuroscience","id":"ITEM-1","issue":"33","issued":{"date-parts":[["2010"]]},"page":"11096-11103","title":"Reward Changes Salience in Human Vision via the Anterior Cingulate","type":"article-journal","volume":"30"},"uris":["http://www.mendeley.com/documents/?uuid=63f54998-73ab-4870-b69a-5a1e479f1bd2"]}],"mendeley":{"formattedCitation":"(C. Hickey, Chelazzi, &amp; Theeuwes, 2010)","manualFormatting":"(Hickey, Chelazzi, &amp; Theeuwes, 2010)","plainTextFormattedCitation":"(C. Hickey, Chelazzi, &amp; Theeuwes, 2010)","previouslyFormattedCitation":"(C. Hickey, Chelazzi, &amp; Theeuwes, 2010)"},"properties":{"noteIndex":0},"schema":"https://github.com/citation-style-language/schema/raw/master/csl-citation.json"}</w:instrText>
-      </w:r>
-      <w:r>
-        <w:fldChar w:fldCharType="separate"/>
-      </w:r>
-      <w:r>
-        <w:rPr>
-          <w:noProof/>
-          <w:lang w:val="nl-BE"/>
-        </w:rPr>
-        <w:t>Hickey, Chelazzi, &amp; Theeuwes, 2010</w:t>
-      </w:r>
-      <w:r>
-        <w:rPr>
-          <w:noProof/>
-          <w:lang w:val="nl-BE"/>
-        </w:rPr>
-        <w:t xml:space="preserve">; </w:t>
-      </w:r>
-      <w:r>
-        <w:rPr>
-          <w:noProof/>
-          <w:lang w:val="nl-BE"/>
-        </w:rPr>
-        <w:t>Donohue et al., 2016</w:t>
-      </w:r>
-      <w:r>
-        <w:rPr>
-          <w:noProof/>
-          <w:lang w:val="nl-BE"/>
-        </w:rPr>
-        <w:t xml:space="preserve">; </w:t>
-      </w:r>
-      <w:r>
-        <w:rPr>
-          <w:noProof/>
-          <w:lang w:val="nl-BE"/>
-        </w:rPr>
-        <w:t>MacLean &amp; Giesbrecht, 2015</w:t>
-      </w:r>
-      <w:r>
-        <w:rPr>
-          <w:noProof/>
-          <w:lang w:val="nl-BE"/>
-        </w:rPr>
-        <w:t xml:space="preserve">; </w:t>
-      </w:r>
-      <w:r>
-        <w:rPr>
-          <w:noProof/>
-          <w:lang w:val="nl-BE"/>
-        </w:rPr>
-        <w:t xml:space="preserve">Luque et al., </w:t>
-      </w:r>
-      <w:r>
-        <w:rPr>
-          <w:noProof/>
-          <w:lang w:val="nl-BE"/>
-        </w:rPr>
-        <w:t>2017</w:t>
-      </w:r>
-      <w:r>
-        <w:rPr>
-          <w:noProof/>
-          <w:lang w:val="nl-BE"/>
-        </w:rPr>
-        <w:t>)</w:t>
-      </w:r>
-      <w:r>
-        <w:fldChar w:fldCharType="end"/>
-      </w:r>
-      <w:r>
-        <w:rPr>
-          <w:lang w:val="nl-BE"/>
-        </w:rPr>
-        <w:t xml:space="preserve">. </w:t>
-      </w:r>
-      <w:r>
-        <w:t xml:space="preserve">However, </w:t>
-      </w:r>
-      <w:r>
-        <w:t>other</w:t>
-      </w:r>
-      <w:r>
-        <w:t xml:space="preserve"> studies have failed to find evidence for such early modulations</w:t>
-      </w:r>
-      <w:r>
-        <w:t>,</w:t>
-      </w:r>
-      <w:r>
-        <w:t xml:space="preserve"> and have found changes in later stages of processing</w:t>
-      </w:r>
-      <w:r>
-        <w:t xml:space="preserve"> (increased N2pc component</w:t>
-      </w:r>
-      <w:r>
-        <w:t xml:space="preserve"> and improved decoding in later processing stages</w:t>
-      </w:r>
-      <w:r>
-        <w:t>; Qi et al., 2013; Tankelevitch et al., 2019)</w:t>
-      </w:r>
-      <w:r>
-        <w:t>.</w:t>
-      </w:r>
-      <w:r>
-        <w:t xml:space="preserve"> </w:t>
-      </w:r>
-    </w:p>
-    <w:p>
-      <w:pPr>
-        <w:spacing w:line="480" w:lineRule="auto"/>
-        <w:ind w:firstLine="720"/>
-        <w:jc w:val="both"/>
-      </w:pPr>
-      <w:r>
-        <w:t xml:space="preserve">Research has pointed to the crucial role of motivation and rewards in guiding attention. However, the neural mechanisms through which motivation influences attention remain unclear. </w:t>
-      </w:r>
-      <w:r>
-        <w:t xml:space="preserve">It is not clear if the reward-based effects come from the improved processing of reward-related features (facilitation), reduced processing of stimuli not related to rewards (suppression), or both. Further, it is not clear if the same mechanism is at play in the reward-based improvements in attentional control and in the reward-history effects. </w:t>
-      </w:r>
-      <w:r>
-        <w:t xml:space="preserve">Theoretical frameworks </w:t>
-      </w:r>
-      <w:r>
-        <w:t>propose</w:t>
-      </w:r>
-      <w:r>
-        <w:t xml:space="preserve"> that more attention is allocated towards stimuli which are (or used to be) predictive of rewards, while the processing of other stimuli is suppressed </w:t>
-      </w:r>
-      <w:r>
-        <w:fldChar w:fldCharType="begin" w:fldLock="1"/>
-      </w:r>
-      <w:r>
-        <w:instrText>ADDIN CSL_CITATION {"citationItems":[{"id":"ITEM-1","itemData":{"DOI":"10.1111/nyas.12957","ISBN":"1749-6632 (Electronic)\\r0077-8923 (Linking)","ISSN":"17496632","PMID":"26595376","abstract":"There is growing consensus that reward plays an important role in the control of attention. Until recently, reward was thought to influence attention indirectly by modulating task-specific motivation and its effects on voluntary control over selection. Such an account was consistent with the goal-directed (endogenous) versus stimulus-driven (exogenous) framework that had long dominated the field of attention research. Now, a different perspective is emerging. Demonstrations that previously reward-associated stimuli can automatically capture attention even when physically inconspicuous and task-irrelevant challenge previously held assumptions about attentional control. The idea that attentional selection can be value driven, reflecting a distinct and previously unrecognized control mechanism, has gained traction. Since these early demonstrations, the influence of reward learning on attention has rapidly become an area of intense investigation, sparking many new insights. The result is an emerging picture of how the reward system of the brain automatically biases information processing. Here, I review the progress that has been made in this area, synthesizing a wealth of recent evidence to provide an integrated, up-to-date account of value-driven attention and some of its broader implications.","author":[{"dropping-particle":"","family":"Anderson","given":"B. A.","non-dropping-particle":"","parse-names":false,"suffix":""}],"container-title":"Annals of the New York Academy of Sciences","id":"ITEM-1","issue":"1","issued":{"date-parts":[["2016"]]},"page":"24-39","title":"The attention habit: How reward learning shapes attentional selection","type":"article-journal","volume":"1369"},"uris":["http://www.mendeley.com/documents/?uuid=0eceea53-0151-4f26-a5a8-42f0a0abb097"]},{"id":"ITEM-2","itemData":{"DOI":"10.1016/j.tics.2012.06.010","ISBN":"1364-6613","ISSN":"13646613","PMID":"22795563","abstract":"Prominent models of attentional control assert a dichotomy between top-down and bottom-up control, with the former determined by current selection goals and the latter determined by physical salience. This theoretical dichotomy, however, fails to explain a growing number of cases in which neither current goals nor physical salience can account for strong selection biases. For example, equally salient stimuli associated with reward can capture attention, even when this contradicts current selection goals. Thus, although 'top-down' sources of bias are sometimes defined as those that are not due to physical salience, this conception conflates distinct - and sometimes contradictory - sources of selection bias. We describe an alternative framework, in which past selection history is integrated with current goals and physical salience to shape an integrated priority map. ?? 2012 Elsevier Ltd.","author":[{"dropping-particle":"","family":"Awh","given":"Edward","non-dropping-particle":"","parse-names":false,"suffix":""},{"dropping-particle":"V.","family":"Belopolsky","given":"Artem","non-dropping-particle":"","parse-names":false,"suffix":""},{"dropping-particle":"","family":"Theeuwes","given":"Jan","non-dropping-particle":"","parse-names":false,"suffix":""}],"container-title":"Trends in Cognitive Sciences","id":"ITEM-2","issue":"8","issued":{"date-parts":[["2012"]]},"page":"437-443","publisher":"Elsevier Ltd","title":"Top-down versus bottom-up attentional control: A failed theoretical dichotomy","type":"article-journal","volume":"16"},"uris":["http://www.mendeley.com/documents/?uuid=4d1c077f-8443-44a9-9ccb-baf08cb320fd"]},{"id":"ITEM-3","itemData":{"DOI":"10.1016/j.visres.2012.12.005","ISBN":"0042-6989","ISSN":"00426989","PMID":"23262054","abstract":"Visual selective attention is the brain function that modulates ongoing processing of retinal input in order for selected representations to gain privileged access to perceptual awareness and guide behavior. Enhanced analysis of currently relevant or otherwise salient information is often accompanied by suppressed processing of the less relevant or salient input. Recent findings indicate that rewards exert a powerful influence on the deployment of visual selective attention. Such influence takes different forms depending on the specific protocol adopted in the given study. In some cases, the prospect of earning a larger reward in relation to a specific stimulus or location biases attention accordingly in order to maximize overall gain. This is mediated by an effect of reward acting as a type of incentive motivation for the strategic control of attention. In contrast, reward delivery can directly alter the processing of specific stimuli by increasing their attentional priority, and this can be measured even when rewards are no longer involved, reflecting a form of reward-mediated attentional learning. As a further development, recent work demonstrates that rewards can affect attentional learning in dissociable ways depending on whether rewards are perceived as feedback on performance or instead are registered as random-like events occurring during task performance. Specifically, it appears that visual selective attention is shaped by two distinct reward-related learning mechanisms: one requiring active monitoring of performance and outcome, and a second one detecting the sheer association between objects in the environment (whether attended or ignored) and the more-or-less rewarding events that accompany them. Overall this emerging literature demonstrates unequivocally that rewards \"teach\" visual selective attention so that processing resources will be allocated to objects, features and locations which are likely to optimize the organism's interaction with the surrounding environment and maximize positive outcome. ?? 2012 Elsevier Ltd.","author":[{"dropping-particle":"","family":"Chelazzi","given":"Leonardo","non-dropping-particle":"","parse-names":false,"suffix":""},{"dropping-particle":"","family":"Perlato","given":"Andrea","non-dropping-particle":"","parse-names":false,"suffix":""},{"dropping-particle":"","family":"Santandrea","given":"Elisa","non-dropping-particle":"","parse-names":false,"suffix":""},{"dropping-particle":"","family":"Libera","given":"Chiara","non-dropping-particle":"Della","parse-names":false,"suffix":""}],"container-title":"Vision Research","id":"ITEM-3","issued":{"date-parts":[["2013"]]},"page":"58-62","publisher":"Elsevier Ltd","title":"Rewards teach visual selective attention","type":"article-journal","volume":"85"},"uris":["http://www.mendeley.com/documents/?uuid=32b99263-1c78-4ea2-a826-fea9bd9f805a"]},{"id":"ITEM-4","itemData":{"DOI":"10.3758/s13423-017-1380-y","ISSN":"15315320","abstract":"Visual attention enables us to selectively prioritize or suppress information in the environment. Prominent models concerned with the control of visual attention differ-entiate between goal-directed, top-down and stimulus-driven, bottom-up control, with the former determined by current se-lection goals and the latter determined by physical salience. In the current review, we discuss recent studies that demonstrate that attentional selection does not need to be the result of top-down or bottom-up processing but, instead, is often driven by lingering biases due to the Bhistory^ of former attention de-ployments. This review mainly focuses on reward-based his-tory effects; yet other types of history effects such as (intertrial) priming, statistical learning and affective condition-ing are also discussed. We argue that evidence from behavior-al, eye-movement and neuroimaging studies supports the idea that selection history modulates the topographical landscape of spatial Bpriority^ maps, such that attention is biased toward locations having the highest activation on this map. In everyday life, visual input is used to guide our behavior. We intentionally search for our bag on the luggage carousel at the airport while keeping in mind its shape and color to facilitate search. This template makes it easier to find our bag among the many distracting similarly looking bags. When searching with a goal for particular objects, we may sometimes experience that we attend to things in our environment for which we had no intention to look for. We may inadvertently attend to the waving hand of our friend who already found his bag or the flashing light next to yet another luggage carousel that is about to start moving. The question for how we search the environment, and more generally how we parse information from the environment, is studied in the context of attentional control. All models of selective attention have described attentional control as the result of the above described interplay between voluntary, top-down, or goal-driven control and automatic, bottom-up, or stimulus driven control (e.g., Corbetta &amp; Shulman, 2002; Itti &amp; Koch, 2001; Theeuwes, 2010). In a recent paper, Awh, Belopolsky, and Theeuwes (2012) pointed out that this classic theoretical dichotomy may no longer hold as there is a signif-icant explanatory gap: Several selection biases can neither be explained by current selection goals nor by the physical sa-lience of potential targets. Awh et al. sug…","author":[{"dropping-particle":"","family":"Failing","given":"M","non-dropping-particle":"","parse-names":false,"suffix":""},{"dropping-particle":"","family":"Theeuwes","given":"J","non-dropping-particle":"","parse-names":false,"suffix":""}],"container-title":"Psychonomic Bulletin and Review","id":"ITEM-4","issued":{"date-parts":[["2017"]]},"page":"1-25","publisher":"Psychonomic Bulletin &amp; Review","title":"Selection history: How reward modulates selectivity of visual attention","type":"article-journal"},"uris":["http://www.mendeley.com/documents/?uuid=83f24a00-4327-40fe-99b4-3137e0d2c26a"]}],"mendeley":{"formattedCitation":"(B. A. Anderson, 2016; Awh et al., 2012; Chelazzi et al., 2013; M. Failing &amp; Theeuwes, 2017)","manualFormatting":"(Anderson, 2016; Awh et al., 2012; Chelazzi et al., 2013; Failing &amp; Theeuwes, 2017)","plainTextFormattedCitation":"(B. A. Anderson, 2016; Awh et al., 2012; Chelazzi et al., 2013; M. Failing &amp; Theeuwes, 2017)","previouslyFormattedCitation":"(B. A. Anderson, 2016; Awh et al., 2012; Chelazzi et al., 2013; M. Failing &amp; Theeuwes, 2017)"},"properties":{"noteIndex":0},"schema":"https://github.com/citation-style-language/schema/raw/master/csl-citation.json"}</w:instrText>
-      </w:r>
-      <w:r>
-        <w:fldChar w:fldCharType="separate"/>
-      </w:r>
-      <w:r>
-        <w:rPr>
-          <w:noProof/>
-        </w:rPr>
-        <w:t>(Anderson, 2016; Awh et al., 2012; Chelazzi et al., 2013; Failing &amp; Theeuwes, 2017)</w:t>
-      </w:r>
-      <w:r>
-        <w:fldChar w:fldCharType="end"/>
-      </w:r>
-      <w:r>
-        <w:t xml:space="preserve">. Further, it has been proposed that this effect could rely on the plasticity of the visual cortex induced by neuromodulators such as dopamine </w:t>
-      </w:r>
-      <w:r>
-        <w:fldChar w:fldCharType="begin" w:fldLock="1"/>
-      </w:r>
-      <w:r>
-        <w:instrText>ADDIN CSL_CITATION {"citationItems":[{"id":"ITEM-1","itemData":{"DOI":"10.1016/j.tics.2009.11.005","ISBN":"13646613","ISSN":"13646613","PMID":"20060771","abstract":"How does the brain learn those visual features that are relevant for behavior? In this article, we focus on two factors that guide plasticity of visual representations. First, reinforcers cause the global release of diffusive neuromodulatory signals that gate plasticity. Second, attentional feedback signals highlight the chain of neurons between sensory and motor cortex responsible for the selected action. We here propose that the attentional feedback signals guide learning by suppressing plasticity of irrelevant features while permitting the learning of relevant ones. By hypothesizing that sensory signals that are too weak to be perceived can escape from this inhibitory feedback, we bring attentional learning theories and theories that emphasized the importance of neuromodulatory signals into a single, unified framework. © 2009 Elsevier Ltd. All rights reserved.","author":[{"dropping-particle":"","family":"Roelfsema","given":"Pieter R.","non-dropping-particle":"","parse-names":false,"suffix":""},{"dropping-particle":"","family":"Ooyen","given":"Arjen","non-dropping-particle":"van","parse-names":false,"suffix":""},{"dropping-particle":"","family":"Watanabe","given":"Takeo","non-dropping-particle":"","parse-names":false,"suffix":""}],"container-title":"Trends in Cognitive Sciences","id":"ITEM-1","issue":"2","issued":{"date-parts":[["2010"]]},"page":"64-71","title":"Perceptual learning rules based on reinforcers and attention","type":"article-journal","volume":"14"},"uris":["http://www.mendeley.com/documents/?uuid=44209895-d2c3-4380-a87e-7e20d12b9145"]}],"mendeley":{"formattedCitation":"(Roelfsema, van Ooyen, &amp; Watanabe, 2010)","plainTextFormattedCitation":"(Roelfsema, van Ooyen, &amp; Watanabe, 2010)","previouslyFormattedCitation":"(Roelfsema, van Ooyen, &amp; Watanabe, 2010)"},"properties":{"noteIndex":0},"schema":"https://github.com/citation-style-language/schema/raw/master/csl-citation.json"}</w:instrText>
-      </w:r>
-      <w:r>
-        <w:fldChar w:fldCharType="separate"/>
-      </w:r>
-      <w:r>
-        <w:rPr>
-          <w:noProof/>
-        </w:rPr>
-        <w:t>(Roelfsema, van Ooyen, &amp; Watanabe, 2010)</w:t>
-      </w:r>
-      <w:r>
-        <w:fldChar w:fldCharType="end"/>
-      </w:r>
-      <w:r>
-        <w:t xml:space="preserve">. </w:t>
-      </w:r>
-    </w:p>
-    <w:p>
-      <w:pPr>
-        <w:spacing w:line="480" w:lineRule="auto"/>
-        <w:ind w:firstLine="720"/>
-        <w:jc w:val="both"/>
-      </w:pPr>
-      <w:r>
-        <w:t xml:space="preserve">To date the </w:t>
-      </w:r>
-      <w:r>
-        <w:t>only direct test of the facilitation vs. suppression comes only</w:t>
-      </w:r>
-      <w:r>
-        <w:t xml:space="preserve"> the fMRI study by </w:t>
-      </w:r>
-      <w:commentRangeStart w:id="3"/>
-      <w:r>
-        <w:t>Hickey and Peelen (2015</w:t>
-      </w:r>
-      <w:r>
-        <w:t xml:space="preserve">) </w:t>
-      </w:r>
-      <w:commentRangeEnd w:id="3"/>
-      <w:r>
-        <w:rPr>
-          <w:rStyle w:val="CommentReference"/>
-        </w:rPr>
-        <w:commentReference w:id="3"/>
-      </w:r>
-      <w:r>
-        <w:t xml:space="preserve">in which they demonstrated </w:t>
-      </w:r>
-      <w:r>
-        <w:t>that representations of objects (cars, trees, or people in naturalistic images) in object-selective visual cortex paired with high rewards are enhanced, while the representation of objects paired with low rewards are suppressed.</w:t>
-      </w:r>
-      <w:r>
-        <w:t xml:space="preserve"> H</w:t>
-      </w:r>
-      <w:r>
-        <w:t xml:space="preserve">owever, it is not clear how stimuli linked to different reward schedules simultaneously compete for goal-directed attention. Further, it is not clear whether this competition operates through the same </w:t>
-      </w:r>
-      <w:r>
-        <w:lastRenderedPageBreak/>
-        <w:t xml:space="preserve">mechanism in reward-based improvements in attentional control and in the more reward-history driven attention. </w:t>
-      </w:r>
-    </w:p>
-    <w:p>
-      <w:pPr>
-        <w:spacing w:line="480" w:lineRule="auto"/>
-        <w:ind w:firstLine="720"/>
-        <w:jc w:val="both"/>
-      </w:pPr>
-      <w:r>
-        <w:t xml:space="preserve">In this study we sought to directly </w:t>
-      </w:r>
-      <w:r>
-        <w:t>test the mechanism through which rewards influence goal-directed attention and how previous reward history influences goal-directed attention. We</w:t>
-      </w:r>
-      <w:r>
-        <w:t xml:space="preserve"> compared how goal-directed attention is influenced by rewards (training phase) and by previous reward associations once rewards are no longer available (test phase). We did so by investigating the simultaneous deployment of attention to the stimuli linked to high or low probability of earning a monetary reward. To this end, we used steady-state visual evoked potentials (SSVEPs) to track stimulus processing in early visual cortex. SSVEPs represent the oscillatory response of the visual cortex to flickering stimuli </w:t>
-      </w:r>
-      <w:r>
-        <w:fldChar w:fldCharType="begin" w:fldLock="1"/>
-      </w:r>
-      <w:r>
-        <w:instrText>ADDIN CSL_CITATION {"citationItems":[{"id":"ITEM-1","itemData":{"DOI":"10.1167/15.6.4.doi","ISSN":"1534-7362","PMID":"26024451","abstract":"Periodic visual stimulation and analysis of the resulting steady-state visual evoked potentials were first introduced over 80 years ago as a means to study visual sensation and perception. From the first single-channel recording of responses to modulated light to the present use of sophisticated digital displays composed of complex visual stimuli and high-density recording arrays, steady-state methods have been applied in a broad range of scientific and applied settings. The purpose of this article is to describe the fundamental stimulation paradigms for steady-state visual evoked potentials and to illustrate these principles through research findings across a range of applications in vision science.","author":[{"dropping-particle":"","family":"Norcia","given":"Anthony M","non-dropping-particle":"","parse-names":false,"suffix":""},{"dropping-particle":"","family":"Appelbaum","given":"L Gregory","non-dropping-particle":"","parse-names":false,"suffix":""},{"dropping-particle":"","family":"Ales","given":"Justin M","non-dropping-particle":"","parse-names":false,"suffix":""},{"dropping-particle":"","family":"Cottereau","given":"Benoit R","non-dropping-particle":"","parse-names":false,"suffix":""},{"dropping-particle":"","family":"Rossion","given":"Bruno","non-dropping-particle":"","parse-names":false,"suffix":""}],"container-title":"Journal of vision","id":"ITEM-1","issue":"6","issued":{"date-parts":[["2015"]]},"page":"1-46","title":"The steady-state visual evoked potential in vision research : A review","type":"article-journal","volume":"15"},"uris":["http://www.mendeley.com/documents/?uuid=53ea226a-46b8-47b9-a25f-f7ddb564e489"]}],"mendeley":{"formattedCitation":"(Norcia, Appelbaum, Ales, Cottereau, &amp; Rossion, 2015)","plainTextFormattedCitation":"(Norcia, Appelbaum, Ales, Cottereau, &amp; Rossion, 2015)","previouslyFormattedCitation":"(Norcia, Appelbaum, Ales, Cottereau, &amp; Rossion, 2015)"},"properties":{"noteIndex":0},"schema":"https://github.com/citation-style-language/schema/raw/master/csl-citation.json"}</w:instrText>
-      </w:r>
-      <w:r>
-        <w:fldChar w:fldCharType="separate"/>
-      </w:r>
-      <w:r>
-        <w:rPr>
-          <w:noProof/>
-        </w:rPr>
-        <w:t>(Norcia, Appelbaum, Ales, Cottereau, &amp; Rossion, 2015)</w:t>
-      </w:r>
-      <w:r>
-        <w:fldChar w:fldCharType="end"/>
-      </w:r>
-      <w:r>
-        <w:t xml:space="preserve">. They provide a continuous measure of feature-based attention deployment across multiple stimuli simultaneously, and are a reliably modulated by goals such as paying attention to a certain stimulus feature </w:t>
-      </w:r>
-      <w:r>
-        <w:fldChar w:fldCharType="begin" w:fldLock="1"/>
-      </w:r>
-      <w:r>
-        <w:instrText>ADDIN CSL_CITATION {"citationItems":[{"id":"ITEM-1","itemData":{"DOI":"10.1073/pnas.1002436107","ISBN":"1091-6490 (Electronic)\\r0027-8424 (Linking)","ISSN":"1091-6490","PMID":"20643918","abstract":"A central question in the field of attention is whether visual processing is a strictly limited resource, which must be allocated by selective attention. If this were the case, attentional enhancement of one stimulus should invariably lead to suppression of unattended distracter stimuli. Here we examine voluntary cued shifts of feature-selective attention to either one of two superimposed red or blue random dot kinematograms (RDKs) to test whether such a reciprocal relationship between enhancement of an attended and suppression of an unattended stimulus can be observed. The steady-state visual evoked potential (SSVEP), an oscillatory brain response elicited by the flickering RDKs, was measured in human EEG. Supporting limited resources, we observed both an enhancement of the attended and a suppression of the unattended RDK, but this observed reciprocity did not occur concurrently: enhancement of the attended RDK started at 220 ms after cue onset and preceded suppression of the unattended RDK by about 130 ms. Furthermore, we found that behavior was significantly correlated with the SSVEP time course of a measure of selectivity (attended minus unattended) but not with a measure of total activity (attended plus unattended). The significant deviations from a temporally synchronized reciprocity between enhancement and suppression suggest that the enhancement of the attended stimulus may cause the suppression of the unattended stimulus in the present experiment.","author":[{"dropping-particle":"","family":"Andersen","given":"S K","non-dropping-particle":"","parse-names":false,"suffix":""},{"dropping-particle":"","family":"Müller","given":"M M","non-dropping-particle":"","parse-names":false,"suffix":""}],"container-title":"Proceedings of the National Academy of Sciences of the United States of America","id":"ITEM-1","issue":"31","issued":{"date-parts":[["2010"]]},"page":"13878-82","title":"Behavioral performance follows the time course of neural facilitation and suppression during cued shifts of feature-selective attention.","type":"article-journal","volume":"107"},"uris":["http://www.mendeley.com/documents/?uuid=4a5f2140-be6d-49d6-81c4-ac2ed9193f74"]}],"mendeley":{"formattedCitation":"(Andersen &amp; Müller, 2010)","plainTextFormattedCitation":"(Andersen &amp; Müller, 2010)","previouslyFormattedCitation":"(Andersen &amp; Müller, 2010)"},"properties":{"noteIndex":0},"schema":"https://github.com/citation-style-language/schema/raw/master/csl-citation.json"}</w:instrText>
-      </w:r>
-      <w:r>
-        <w:fldChar w:fldCharType="separate"/>
-      </w:r>
-      <w:r>
-        <w:rPr>
-          <w:noProof/>
-        </w:rPr>
-        <w:t>(Andersen &amp; Müller, 2010)</w:t>
-      </w:r>
-      <w:r>
-        <w:fldChar w:fldCharType="end"/>
-      </w:r>
-      <w:r>
-        <w:t xml:space="preserve">. Here we investigated the simultaneous deployment of attention to two features (red and blue dots) across three phases of the experiment. On each trial participants were instructed to attend to one of the two colors and to press a key if the dots of the attended color moved coherently. They performed this task first without any reward (baseline) and then with each color associated with different probabilities of earning a rewards (training). In the last phase (test), participants were informed that they would not earn any more rewards. This design enabled us to investigate the influence of reward on attention simultaneously for both features. </w:t>
-      </w:r>
-    </w:p>
-    <w:p>
-      <w:pPr>
-        <w:spacing w:line="480" w:lineRule="auto"/>
-        <w:ind w:firstLine="720"/>
-        <w:jc w:val="both"/>
-      </w:pPr>
-      <w:r>
-        <w:t xml:space="preserve">In this setting the theoretical accounts of reward-attention interactions predict that the amount of attention toward the high reward feature will increase (attentional facilitation), while the amount of attention allocated toward the low reward feature will decrease (attentional suppression) in the training phase compared to the baseline phase. Further, it is possible that this effect will </w:t>
-      </w:r>
-      <w:r>
-        <w:lastRenderedPageBreak/>
-        <w:t xml:space="preserve">remain even when participants are aware that no more rewards can be earned (test phase). The use of the SSVEPs in the current paradigm allowed us to test the facilitation and suppression simultaneously on each trial as two features compete for attention. </w:t>
-      </w:r>
-    </w:p>
-    <w:p>
-      <w:pPr>
-        <w:spacing w:line="480" w:lineRule="auto"/>
-        <w:ind w:firstLine="720"/>
-        <w:jc w:val="both"/>
-      </w:pPr>
-    </w:p>
-    <w:p>
-      <w:pPr>
-        <w:spacing w:line="480" w:lineRule="auto"/>
-        <w:ind w:firstLine="720"/>
-        <w:jc w:val="both"/>
-      </w:pPr>
-      <w:r>
-        <w:t xml:space="preserve">  </w:t>
-      </w:r>
-    </w:p>
-    <w:p>
-      <w:pPr>
-        <w:spacing w:line="480" w:lineRule="auto"/>
-        <w:ind w:firstLine="720"/>
-        <w:jc w:val="both"/>
-      </w:pPr>
-    </w:p>
-    <w:p>
-      <w:pPr>
-        <w:spacing w:line="480" w:lineRule="auto"/>
-        <w:ind w:firstLine="720"/>
-        <w:jc w:val="both"/>
-      </w:pPr>
-    </w:p>
-    <w:p>
-      <w:pPr>
-        <w:spacing w:line="480" w:lineRule="auto"/>
-        <w:ind w:firstLine="720"/>
-        <w:jc w:val="both"/>
-      </w:pPr>
-    </w:p>
-    <w:p>
-      <w:pPr>
-        <w:spacing w:line="480" w:lineRule="auto"/>
-        <w:ind w:firstLine="720"/>
-        <w:jc w:val="both"/>
-      </w:pPr>
-    </w:p>
-    <w:p>
-      <w:pPr>
-        <w:spacing w:line="480" w:lineRule="auto"/>
-        <w:ind w:firstLine="720"/>
-        <w:jc w:val="both"/>
-      </w:pPr>
-    </w:p>
-    <w:p>
-      <w:pPr>
-        <w:spacing w:line="480" w:lineRule="auto"/>
-        <w:ind w:firstLine="720"/>
-        <w:jc w:val="both"/>
-      </w:pPr>
-    </w:p>
-    <w:p>
-      <w:pPr>
-        <w:spacing w:line="480" w:lineRule="auto"/>
-        <w:ind w:firstLine="720"/>
-        <w:jc w:val="both"/>
-      </w:pPr>
-    </w:p>
-    <w:p>
-      <w:pPr>
-        <w:spacing w:line="480" w:lineRule="auto"/>
-        <w:ind w:firstLine="720"/>
-        <w:jc w:val="both"/>
-      </w:pPr>
-    </w:p>
-    <w:p>
-      <w:pPr>
-        <w:spacing w:line="480" w:lineRule="auto"/>
-        <w:ind w:firstLine="720"/>
-        <w:jc w:val="both"/>
-      </w:pPr>
-    </w:p>
-    <w:p>
-      <w:pPr>
-        <w:spacing w:line="480" w:lineRule="auto"/>
-        <w:ind w:firstLine="720"/>
-        <w:jc w:val="both"/>
-      </w:pPr>
-    </w:p>
-    <w:p>
-      <w:pPr>
-        <w:spacing w:line="480" w:lineRule="auto"/>
-        <w:ind w:firstLine="720"/>
-        <w:jc w:val="both"/>
-      </w:pPr>
-    </w:p>
-    <w:p>
-      <w:pPr>
-        <w:spacing w:line="480" w:lineRule="auto"/>
-        <w:ind w:firstLine="720"/>
-        <w:jc w:val="both"/>
-      </w:pPr>
-    </w:p>
-    <w:p>
-      <w:pPr>
-        <w:spacing w:line="480" w:lineRule="auto"/>
-        <w:ind w:firstLine="720"/>
-        <w:jc w:val="both"/>
-      </w:pPr>
-    </w:p>
-    <w:p>
-      <w:pPr>
-        <w:spacing w:line="480" w:lineRule="auto"/>
-        <w:ind w:firstLine="720"/>
-        <w:jc w:val="both"/>
-      </w:pPr>
-      <w:r>
-        <w:lastRenderedPageBreak/>
-        <w:t xml:space="preserve">Objects paired with high rewards are easier to select as targets and harder ignore as distractors. This is true across a number of tasks (e.g., shape-matching, visual search, and spatial-cueing tasks) in which either locations or stimulus features are predictive of rewards </w:t>
-      </w:r>
-      <w:r>
-        <w:fldChar w:fldCharType="begin" w:fldLock="1"/>
-      </w:r>
-      <w:r>
-        <w:instrText>ADDIN CSL_CITATION {"citationItems":[{"id":"ITEM-1","itemData":{"DOI":"10.1111/j.1467-9280.2009.02360.x","ISBN":"0956-7976\\n1467-9280","ISSN":"09567976","PMID":"19422618","abstract":"Efficient goal-directed behavior in a crowded world is crucially mediated by visual selective attention (VSA), which regulates deployment of cognitive resources toward selected, behaviorally relevant visual objects. Acting as a filter on perceptual representations, VSA allows preferential processing of relevant objects and concurrently inhibits traces of irrelevant items, thus preventing harmful distraction. Recent evidence showed that monetary rewards for performance on VSA tasks strongly affect immediately subsequent deployment of attention; a typical aftereffect of VSA (negative priming) was found only following highly rewarded selections. Here we report a much more striking demonstration that the controlled delivery of monetary rewards also affects attentional processing several days later. Thus, the propensity to select or to ignore specific visual objects appears to be strongly biased by the more or less rewarding consequences of past attentional encounters with the same objects.","author":[{"dropping-particle":"","family":"Libera","given":"Chiara","non-dropping-particle":"Della","parse-names":false,"suffix":""},{"dropping-particle":"","family":"Chelazzi","given":"Leonardo","non-dropping-particle":"","parse-names":false,"suffix":""}],"container-title":"Psychological Science","id":"ITEM-1","issue":"6","issued":{"date-parts":[["2009"]]},"page":"778-784","title":"Learning to attend and to ignore is a matter of gains and losses","type":"article-journal","volume":"20"},"uris":["http://www.mendeley.com/documents/?uuid=45e6fa21-0796-4fec-bf7d-e583dc652a17"]},{"id":"ITEM-2","itemData":{"DOI":"10.1080/13506285.2014.994252","ISBN":"1350-6285","ISSN":"14640716","abstract":"Two experiments investigated the extent to which value-modulated oculomotor capture is subject to top-down control. In these experiments, participants were never required to look at the reward-related stimuli; indeed, doing so was directly counterproductive because it caused omission of the reward that would otherwise have been obtained. In Experiment 1, participants were explicitly informed of this omission contingency. Nevertheless, they still showed counterproductive oculomotor capture by reward-related stimuli, suggesting that this effect is relatively immune to cognitive control. Experiment 2 more directly tested whether this capture is controllable by comparing the performance of participants who either had or had not been explicitly informed of the omission contingency. There was no evidence that value-modulated oculomotor capture differed between the two conditions, providing further evidence that this effect proceeds independently of cognitive control. Taken together, the results of the present research provide strong evidence for the automaticity and cognitive impenetrability of value-modulated attentional capture. © 2015 Taylor &amp; Francis.","author":[{"dropping-particle":"","family":"Pearson","given":"Daniel","non-dropping-particle":"","parse-names":false,"suffix":""},{"dropping-particle":"","family":"Donkin","given":"Chris","non-dropping-particle":"","parse-names":false,"suffix":""},{"dropping-particle":"","family":"Tran","given":"Sophia C.","non-dropping-particle":"","parse-names":false,"suffix":""},{"dropping-particle":"","family":"Most","given":"Steven B.","non-dropping-particle":"","parse-names":false,"suffix":""},{"dropping-particle":"","family":"Pelley","given":"Mike E.","non-dropping-particle":"Le","parse-names":false,"suffix":""}],"container-title":"Visual Cognition","id":"ITEM-2","issue":"1-2","issued":{"date-parts":[["2015"]]},"page":"41-66","title":"Cognitive control and counterproductive oculomotor capture by reward-related stimuli","type":"article-journal","volume":"23"},"uris":["http://www.mendeley.com/documents/?uuid=c83791d2-0f8b-4233-8a26-dabd050e4f3e"]},{"id":"ITEM-3","itemData":{"DOI":"10.1167/14.5.6.doi","ISSN":"1534-7362","PMID":"24819737","abstract":"Classic spatial cueing experiments have demonstrated that salient cues have the ability to summon attention as evidenced by performance benefits when the cue validly indicates the target location and costs when the cue is invalid. Here we show that nonsalient cues that are associated with reward also have the ability to capture attention. We demonstrate performance costs and benefits in attentional orienting towards a nonsalient cue that acquired value through reward learning. The present study provides direct evidence that stimuli associated with reward have the ability to exogenously capture spatial attention independent of task-set, goals and salience.","author":[{"dropping-particle":"","family":"Failing","given":"Michel F","non-dropping-particle":"","parse-names":false,"suffix":""},{"dropping-particle":"","family":"Theeuwes","given":"J","non-dropping-particle":"","parse-names":false,"suffix":""}],"container-title":"Journal of Vision","id":"ITEM-3","issue":"2014","issued":{"date-parts":[["2014"]]},"page":"1-9","title":"Exogenous visual orienting by reward","type":"article-journal","volume":"14"},"uris":["http://www.mendeley.com/documents/?uuid=42255e82-e8b3-4659-a168-287f428c6ebe"]}],"mendeley":{"formattedCitation":"(Della Libera &amp; Chelazzi, 2009; M. F. Failing &amp; Theeuwes, 2014; Pearson, Donkin, Tran, Most, &amp; Le Pelley, 2015)","manualFormatting":"(Della Libera &amp; Chelazzi, 2009; Failing &amp; Theeuwes, 2014; Pearson, Donkin, Tran, Most, &amp; Le Pelley, 2015)","plainTextFormattedCitation":"(Della Libera &amp; Chelazzi, 2009; M. F. Failing &amp; Theeuwes, 2014; Pearson, Donkin, Tran, Most, &amp; Le Pelley, 2015)","previouslyFormattedCitation":"(Della Libera &amp; Chelazzi, 2009; M. F. Failing &amp; Theeuwes, 2014; Pearson, Donkin, Tran, Most, &amp; Le Pelley, 2015)"},"properties":{"noteIndex":0},"schema":"https://github.com/citation-style-language/schema/raw/master/csl-citation.json"}</w:instrText>
-      </w:r>
-      <w:r>
-        <w:fldChar w:fldCharType="separate"/>
-      </w:r>
-      <w:r>
-        <w:rPr>
-          <w:noProof/>
-        </w:rPr>
-        <w:t>(Della Libera &amp; Chelazzi, 2009; Failing &amp; Theeuwes, 2014; Pearson, Donkin</w:t>
-      </w:r>
-      <w:r>
-        <w:rPr>
-          <w:noProof/>
-        </w:rPr>
-        <w:t>, Tran, Most, &amp; Le Pelley, 2015</w:t>
-      </w:r>
-      <w:r>
-        <w:rPr>
-          <w:noProof/>
-        </w:rPr>
-        <w:t>)</w:t>
-      </w:r>
-      <w:r>
-        <w:fldChar w:fldCharType="end"/>
-      </w:r>
-      <w:r>
-        <w:t xml:space="preserve">, and even if participants are instructed that the previous reward associations are no longer relevant </w:t>
-      </w:r>
-      <w:r>
-        <w:fldChar w:fldCharType="begin" w:fldLock="1"/>
-      </w:r>
-      <w:r>
-        <w:instrText>ADDIN CSL_CITATION {"citationItems":[{"id":"ITEM-1","itemData":{"DOI":"10.1073/pnas.1104047108","ISBN":"1091-6490 (Electronic)\\r0027-8424 (Linking)","ISSN":"0027-8424","PMID":"21646524","abstract":"Attention selects which aspects of sensory input are brought to awareness. To promote survival and well-being, attention prioritizes stimuli both voluntarily, according to context-specific goals (e.g., searching for car keys), and involuntarily, through attentional capture driven by physical salience (e.g., looking toward a sudden noise). Valuable stimuli strongly modulate voluntary attention allocation, but there is little evidence that high-value but contextually irrelevant stimuli capture attention as a consequence of reward learning. Here we show that visual search for a salient target is slowed by the presence of an inconspicuous, task-irrelevant item that was previously associated with monetary reward during a brief training session. Thus, arbitrary and otherwise neutral stimuli imbued with value via associative learning capture attention powerfully and persistently during extinction, independently of goals and salience. Vulnerability to such value-driven attentional capture covaries across individuals with working memory capacity and trait impulsivity. This unique form of attentional capture may provide a useful model for investigating failures of cognitive control in clinical syndromes in which value assigned to stimuli conflicts with behavioral goals (e.g., addiction, obesity).","author":[{"dropping-particle":"","family":"Anderson","given":"B a","non-dropping-particle":"","parse-names":false,"suffix":""},{"dropping-particle":"","family":"Laurent","given":"P a","non-dropping-particle":"","parse-names":false,"suffix":""},{"dropping-particle":"","family":"Yantis","given":"S","non-dropping-particle":"","parse-names":false,"suffix":""}],"container-title":"Proceedings of the National Academy of Sciences","id":"ITEM-1","issue":"25","issued":{"date-parts":[["2011","6","21"]]},"page":"10367-10371","title":"Value-driven attentional capture","type":"article-journal","volume":"108"},"uris":["http://www.mendeley.com/documents/?uuid=d494dedf-304d-438c-ad37-25ad56194e7e"]}],"mendeley":{"formattedCitation":"(B a Anderson, Laurent, &amp; Yantis, 2011)","manualFormatting":"(Anderson, Laurent, &amp; Yantis, 2011)","plainTextFormattedCitation":"(B a Anderson, Laurent, &amp; Yantis, 2011)","previouslyFormattedCitation":"(B a Anderson, Laurent, &amp; Yantis, 2011)"},"properties":{"noteIndex":0},"schema":"https://github.com/citation-style-language/schema/raw/master/csl-citation.json"}</w:instrText>
-      </w:r>
-      <w:r>
-        <w:fldChar w:fldCharType="separate"/>
-      </w:r>
-      <w:r>
-        <w:rPr>
-          <w:noProof/>
-        </w:rPr>
-        <w:t>(Anderson, Laurent, &amp; Yantis, 2011)</w:t>
-      </w:r>
-      <w:r>
-        <w:fldChar w:fldCharType="end"/>
-      </w:r>
-      <w:r>
-        <w:t xml:space="preserve">. Using electroencephalography in a visual search task it was demonstrated that previous rewards facilitate perceptual activity and lead to an increase in the deployment of attention </w:t>
-      </w:r>
-      <w:r>
-        <w:fldChar w:fldCharType="begin" w:fldLock="1"/>
-      </w:r>
-      <w:r>
-        <w:instrText>ADDIN CSL_CITATION {"citationItems":[{"id":"ITEM-1","itemData":{"DOI":"10.1523/JNEUROSCI.1026-10.2010","ISBN":"1529-2401 (Electronic)\\r0270-6474 (Linking)","ISSN":"0270-6474","PMID":"20720117","abstract":"Reward-related mesolimbic dopamine steers animal behavior, creating automatic approach toward reward-associated objects and avoidance of objects unlikely to be beneficial. Theories of dopamine suggest that this reflects underlying biases in perception and attention, with reward enhancing the representation of reward-associated stimuli such that attention is more likely to be deployed to the location of these objects. Using measures of behavior and brain electricity in male and female humans, we demonstrate this to be the case. Sensory and perceptual processing of reward-associated visual features is facilitated such that attention is deployed to objects characterized by these features in subsequent experimental trials. This is the case even when participants know that a strategic decision to attend to reward-associated features will be counterproductive and result in suboptimal performance. Other results show that the magnitude of visual bias created by reward is predicted by the response to reward feedback in anterior cingulate cortex, an area with strong connections to dopaminergic structures in the midbrain. These results demonstrate that reward has an impact on vision that is independent of its role in the strategic establishment of endogenous attention. We suggest that reward acts to change visual salience and thus plays an important and undervalued role in attentional control.","author":[{"dropping-particle":"","family":"Hickey","given":"C.","non-dropping-particle":"","parse-names":false,"suffix":""},{"dropping-particle":"","family":"Chelazzi","given":"L.","non-dropping-particle":"","parse-names":false,"suffix":""},{"dropping-particle":"","family":"Theeuwes","given":"J.","non-dropping-particle":"","parse-names":false,"suffix":""}],"container-title":"Journal of Neuroscience","id":"ITEM-1","issue":"33","issued":{"date-parts":[["2010"]]},"page":"11096-11103","title":"Reward Changes Salience in Human Vision via the Anterior Cingulate","type":"article-journal","volume":"30"},"uris":["http://www.mendeley.com/documents/?uuid=63f54998-73ab-4870-b69a-5a1e479f1bd2"]}],"mendeley":{"formattedCitation":"(C. Hickey, Chelazzi, &amp; Theeuwes, 2010)","manualFormatting":"(Hickey, Chelazzi, &amp; Theeuwes, 2010)","plainTextFormattedCitation":"(C. Hickey, Chelazzi, &amp; Theeuwes, 2010)","previouslyFormattedCitation":"(C. Hickey, Chelazzi, &amp; Theeuwes, 2010)"},"properties":{"noteIndex":0},"schema":"https://github.com/citation-style-language/schema/raw/master/csl-citation.json"}</w:instrText>
-      </w:r>
-      <w:r>
-        <w:fldChar w:fldCharType="separate"/>
-      </w:r>
-      <w:r>
-        <w:rPr>
-          <w:noProof/>
-        </w:rPr>
-        <w:t>(Hickey, Chelazzi, &amp; Theeuwes, 2010)</w:t>
-      </w:r>
-      <w:r>
-        <w:fldChar w:fldCharType="end"/>
-      </w:r>
-      <w:r>
-        <w:t xml:space="preserve">. These authors have shown an amplification of early visual processing in extrastriate visual cortex (increased P1 component) and an increase in visuospatial attention (increased N2pc component) contralateral to the color associated with a high reward on the previous trial. This effect was present when that color was in the location of either the distractor or a target. A similar modulation of the N2pc component was found when object categories were linked to different reward schedules </w:t>
-      </w:r>
-      <w:r>
-        <w:fldChar w:fldCharType="begin" w:fldLock="1"/>
-      </w:r>
-      <w:r>
-        <w:instrText>ADDIN CSL_CITATION {"citationItems":[{"id":"ITEM-1","itemData":{"DOI":"10.1162/jocn_a_00917","ISBN":"9780192880512","ISSN":"0898-929X","PMID":"1000111929","abstract":"The negotiation of social order is intimately connected to the capacity to infer and track status relationships. Despite the foundational role of status in social cognition, we know little about how the brain constructs status from social interactions that display it. Although emerging cognitive neuroscience reveals that status judgments depend on the intraparietal sulcus, a brain region that supports the comparison of targets along a quantitative continuum, we present evidence that status judgments do not necessarily reduce to ranking targets along a quantitative continuum. The process of judging status also fits a social interdependence analysis. Consistent with third-party perceivers judging status by inferring whose goals are dictating the terms of the interaction and who is subordinating their desires to whom, status judgments were associated with increased recruitment of medial pFC and STS, brain regions implicated in mental state inference","author":[{"dropping-particle":"","family":"Donohue","given":"Sarah E.","non-dropping-particle":"","parse-names":false,"suffix":""},{"dropping-particle":"","family":"Hopf","given":"Jens-Max","non-dropping-particle":"","parse-names":false,"suffix":""},{"dropping-particle":"V.","family":"Bartsch","given":"Mandy","non-dropping-particle":"","parse-names":false,"suffix":""},{"dropping-particle":"","family":"Schoenfeld","given":"Mircea A.","non-dropping-particle":"","parse-names":false,"suffix":""},{"dropping-particle":"","family":"Heinze","given":"Hans-Jochen","non-dropping-particle":"","parse-names":false,"suffix":""},{"dropping-particle":"","family":"Woldorff","given":"Marty G.","non-dropping-particle":"","parse-names":false,"suffix":""}],"container-title":"Journal of Cognitive Neuroscience","id":"ITEM-1","issue":"4","issued":{"date-parts":[["2016","4","12"]]},"page":"529-541","title":"The Rapid Capture of Attention by Rewarded Objects","type":"article-journal","volume":"28"},"uris":["http://www.mendeley.com/documents/?uuid=f0eaac4c-bf00-4bef-a3e0-4a9ac530cb56"]}],"mendeley":{"formattedCitation":"(Donohue et al., 2016)","plainTextFormattedCitation":"(Donohue et al., 2016)","previouslyFormattedCitation":"(Donohue et al., 2016)"},"properties":{"noteIndex":0},"schema":"https://github.com/citation-style-language/schema/raw/master/csl-citation.json"}</w:instrText>
-      </w:r>
-      <w:r>
-        <w:fldChar w:fldCharType="separate"/>
-      </w:r>
-      <w:r>
-        <w:rPr>
-          <w:noProof/>
-        </w:rPr>
-        <w:t>(Donohue et al., 2016)</w:t>
-      </w:r>
-      <w:r>
-        <w:fldChar w:fldCharType="end"/>
-      </w:r>
-      <w:r>
-        <w:t xml:space="preserve">. Another ERP study used a training-test design and found a larger P1 component for stimuli associated with high rewards up to 7 days after the training </w:t>
-      </w:r>
-      <w:r>
-        <w:fldChar w:fldCharType="begin" w:fldLock="1"/>
-      </w:r>
-      <w:r>
-        <w:instrText>ADDIN CSL_CITATION {"citationItems":[{"id":"ITEM-1","itemData":{"DOI":"10.1016/j.brainres.2015.02.016","ISSN":"00068993","PMID":"25701717","abstract":"Selective attention is often framed as being primarily driven by two factors: task-relevance and physical salience. However, factors like selection and reward history, which are neither currently task-relevant nor physically salient, can reliably and persistently influence visual selective attention. The current study investigated the nature of the persistent effects of irrelevant, physically non-salient, reward-associated features. These features affected one of the earliest reliable neural indicators of visual selective attention in humans, the P1 event-related potential, measured one week after the reward associations were learned. However, the effects of reward history were moderated by current task demands. The modulation of visually evoked activity supports the hypothesis that reward history influences the innate salience of reward associated features, such that even when no longer relevant, nor physically salient, these features have a rapid, persistent, and robust effect on early visual selective attention.","author":[{"dropping-particle":"","family":"MacLean","given":"Mary H.","non-dropping-particle":"","parse-names":false,"suffix":""},{"dropping-particle":"","family":"Giesbrecht","given":"Barry","non-dropping-particle":"","parse-names":false,"suffix":""}],"container-title":"Brain Research","id":"ITEM-1","issued":{"date-parts":[["2015","5"]]},"page":"86-94","publisher":"Elsevier","title":"Neural evidence reveals the rapid effects of reward history on selective attention","type":"article-journal","volume":"1606"},"uris":["http://www.mendeley.com/documents/?uuid=ecde4fc0-3497-4da2-9ced-1c4afcbeebf9"]}],"mendeley":{"formattedCitation":"(MacLean &amp; Giesbrecht, 2015)","plainTextFormattedCitation":"(MacLean &amp; Giesbrecht, 2015)","previouslyFormattedCitation":"(MacLean &amp; Giesbrecht, 2015)"},"properties":{"noteIndex":0},"schema":"https://github.com/citation-style-language/schema/raw/master/csl-citation.json"}</w:instrText>
-      </w:r>
-      <w:r>
-        <w:fldChar w:fldCharType="separate"/>
-      </w:r>
-      <w:r>
-        <w:rPr>
-          <w:noProof/>
-        </w:rPr>
-        <w:t>(MacLean &amp; Giesbrecht, 2015)</w:t>
-      </w:r>
-      <w:r>
-        <w:fldChar w:fldCharType="end"/>
-      </w:r>
-      <w:r>
-        <w:t xml:space="preserve">.  In sum, there is evidence that stimuli paired with rewards capture more attention and that this effect is related to the neural changes at the level of early visual processing. </w:t>
-      </w:r>
-    </w:p>
-    <w:p>
-      <w:pPr>
-        <w:spacing w:line="480" w:lineRule="auto"/>
-        <w:ind w:firstLine="720"/>
-        <w:jc w:val="both"/>
-      </w:pPr>
-    </w:p>
-    <w:p>
-      <w:pPr>
-        <w:spacing w:line="480" w:lineRule="auto"/>
-        <w:ind w:firstLine="720"/>
-        <w:jc w:val="both"/>
-      </w:pPr>
-    </w:p>
-    <w:p/>
-    <w:p/>
-    <w:p/>
-    <w:p/>
-    <w:p>
-      <w:pPr>
-        <w:spacing w:line="480" w:lineRule="auto"/>
-        <w:ind w:firstLine="720"/>
-        <w:jc w:val="both"/>
-      </w:pPr>
-      <w:r>
-        <w:lastRenderedPageBreak/>
-        <w:t xml:space="preserve">Selective attention is crucial for adaptive behavior </w:t>
-      </w:r>
-      <w:r>
-        <w:t>as</w:t>
-      </w:r>
-      <w:r>
-        <w:t xml:space="preserve"> it enables </w:t>
-      </w:r>
-      <w:r>
-        <w:t xml:space="preserve">enhanced processing of relevant stimuli in our environment, as well as the suppression of irrelevant </w:t>
-      </w:r>
-      <w:r>
-        <w:t>stimuli</w:t>
-      </w:r>
-      <w:r>
-        <w:t xml:space="preserve"> </w:t>
-      </w:r>
-      <w:r>
-        <w:fldChar w:fldCharType="begin" w:fldLock="1"/>
-      </w:r>
-      <w:r>
-        <w:instrText>ADDIN CSL_CITATION {"citationItems":[{"id":"ITEM-1","itemData":{"DOI":"10.1146/annurev.ne.18.030195.001205","ISBN":"0147-006X (Print) 0147-006X (Linking)","ISSN":"0147-006X","PMID":"7605061","abstract":"The two basic phenomena that define the problem of visual attention can be illustrated in a simple example. Consider the arrays shown in each panel of Figure 1. In a typical experiment, before the arrays were presented, subjects would be asked to report letters ... \\n","author":[{"dropping-particle":"","family":"Desimone","given":"R.","non-dropping-particle":"","parse-names":false,"suffix":""},{"dropping-particle":"","family":"Duncan","given":"J.","non-dropping-particle":"","parse-names":false,"suffix":""}],"container-title":"Annual Review of Neuroscience","id":"ITEM-1","issue":"1","issued":{"date-parts":[["1995"]]},"page":"193-222","title":"Neural Mechanisms of Selective Visual","type":"article-journal","volume":"18"},"uris":["http://www.mendeley.com/documents/?uuid=7a17877d-9453-418b-8eb0-98ee5053647a"]},{"id":"ITEM-2","itemData":{"DOI":"10.1146/annurev.psych.093008.100427","ISBN":"1545-2085 (Electronic)\\n0066-4308 (Linking)","ISSN":"0066-4308","PMID":"19575619","abstract":"Attention is a core property of all perceptual and cognitive operations. Given limited capacity to process competing options, attentional mechanisms select, modulate, and sustain focus on information most relevant for behavior. A significant problem, however, is that attention is so ubiquitous that it is unwieldy to study. We propose a taxonomy based on the types of information that attention operates over—the targets of attention. At the broadest level, the taxonomy distinguishes between external attention and internal attention. External attention refers to the selection and modulation of sensory information. External attention selects locations in space, points in time, or modality-specific input. Such perceptual attention can also select features defined across any of these dimensions, or object representations that integrate over space, time, and modality. Internal attention refers to the selection, modulation, and maintenance of internally generated information, such as task rules, responses, long-t...","author":[{"dropping-particle":"","family":"Chun","given":"Marvin M.","non-dropping-particle":"","parse-names":false,"suffix":""},{"dropping-particle":"","family":"Golomb","given":"Julie D.","non-dropping-particle":"","parse-names":false,"suffix":""},{"dropping-particle":"","family":"Turk-Browne","given":"Nicholas B.","non-dropping-particle":"","parse-names":false,"suffix":""}],"container-title":"Annual Review of Psychology","id":"ITEM-2","issue":"1","issued":{"date-parts":[["2011"]]},"page":"73-101","title":"A Taxonomy of External and Internal Attention","type":"article-journal","volume":"62"},"uris":["http://www.mendeley.com/documents/?uuid=5e4f19ef-76d4-4ce3-86b1-193c5d86c134"]},{"id":"ITEM-3","itemData":{"DOI":"10.1080/00335558008248231","ISBN":"0033-555X (Print) 0033-555X (Linking)","ISSN":"0033555X","PMID":"7367577","abstract":"Bartlett viewed thinking as a high level skill exhibiting ballistic properties that he called its \"point of no return\". This paper explores one aspect of cognition through the use of a simple model task in which human subjects are asked to commit attention to a position in visual space other than fixation. This instruction is executed by orienting a covert (attentional) mechanism that seems sufficiently time locked to external events that its trajectory can be traced across the visual field in terms of momentary changes in the efficiency of detecting stimuli. A comparison of results obtained with alert monkeys, brain injured and normal human subjects shows the relationship of this covert system to saccadic eye movements and to various brain systems controlling perception and motion. In accordance with Bartlett's insight, the possibility is explored that similar principles apply to orienting of attention toward sensory input and orienting to the semantic structures used in thinking.","author":[{"dropping-particle":"","family":"Posner","given":"M. I.","non-dropping-particle":"","parse-names":false,"suffix":""}],"container-title":"The Quarterly journal of experimental psychology","id":"ITEM-3","issue":"1","issued":{"date-parts":[["1980"]]},"page":"3-25","title":"Orienting of attention.","type":"article-journal","volume":"32"},"uris":["http://www.mendeley.com/documents/?uuid=a28b535e-6287-46b1-b388-80539f88c3cf"]}],"mendeley":{"formattedCitation":"(Chun, Golomb, &amp; Turk-Browne, 2011; Desimone &amp; Duncan, 1995; Posner, 1980)","manualFormatting":"(Chun, Golomb, &amp; Turk-Browne, 2011; Desimone &amp; Duncan, 1995)","plainTextFormattedCitation":"(Chun, Golomb, &amp; Turk-Browne, 2011; Desimone &amp; Duncan, 1995; Posner, 1980)","previouslyFormattedCitation":"(Chun, Golomb, &amp; Turk-Browne, 2011; Desimone &amp; Duncan, 1995; Posner, 1980)"},"properties":{"noteIndex":0},"schema":"https://github.com/citation-style-language/schema/raw/master/csl-citation.json"}</w:instrText>
-      </w:r>
-      <w:r>
-        <w:fldChar w:fldCharType="separate"/>
-      </w:r>
-      <w:r>
-        <w:rPr>
-          <w:noProof/>
-        </w:rPr>
-        <w:t>(Chun, Golomb, &amp; Turk-Browne, 2011; Desimone &amp; Duncan, 1995)</w:t>
-      </w:r>
-      <w:r>
-        <w:fldChar w:fldCharType="end"/>
-      </w:r>
-      <w:r>
-        <w:t xml:space="preserve">. </w:t>
-      </w:r>
-      <w:r>
-        <w:t>This selection depend</w:t>
-      </w:r>
-      <w:r>
-        <w:t>s</w:t>
-      </w:r>
-      <w:r>
-        <w:t xml:space="preserve"> on t</w:t>
-      </w:r>
-      <w:r>
-        <w:t>he physical salience of a stimulus</w:t>
-      </w:r>
-      <w:r>
-        <w:t xml:space="preserve"> (e.g., a loud noise)</w:t>
-      </w:r>
-      <w:r>
-        <w:t xml:space="preserve"> or on </w:t>
-      </w:r>
-      <w:r>
-        <w:t xml:space="preserve">people’s </w:t>
-      </w:r>
-      <w:r>
-        <w:t xml:space="preserve">current goals </w:t>
-      </w:r>
-      <w:r>
-        <w:fldChar w:fldCharType="begin" w:fldLock="1"/>
-      </w:r>
-      <w:r>
-        <w:instrText>ADDIN CSL_CITATION {"citationItems":[{"id":"ITEM-1","itemData":{"DOI":"10.1038/nrn755","ISSN":"14710048","author":[{"dropping-particle":"","family":"Corbetta","given":"Maurizio","non-dropping-particle":"","parse-names":false,"suffix":""},{"dropping-particle":"","family":"Shulman","given":"Gordon L.","non-dropping-particle":"","parse-names":false,"suffix":""}],"container-title":"Nature Reviews Neuroscience","id":"ITEM-1","issue":"3","issued":{"date-parts":[["2002"]]},"page":"215-229","title":"Control of Goal-Directed and Stimulus-Driven Attention in the Brain","type":"article-journal","volume":"3"},"uris":["http://www.mendeley.com/documents/?uuid=4cf2fe62-db54-48b8-8063-00480a1d9139"]},{"id":"ITEM-2","itemData":{"DOI":"10.1080/00335558008248231","ISBN":"0033-555X (Print) 0033-555X (Linking)","ISSN":"0033555X","PMID":"7367577","abstract":"Bartlett viewed thinking as a high level skill exhibiting ballistic properties that he called its \"point of no return\". This paper explores one aspect of cognition through the use of a simple model task in which human subjects are asked to commit attention to a position in visual space other than fixation. This instruction is executed by orienting a covert (attentional) mechanism that seems sufficiently time locked to external events that its trajectory can be traced across the visual field in terms of momentary changes in the efficiency of detecting stimuli. A comparison of results obtained with alert monkeys, brain injured and normal human subjects shows the relationship of this covert system to saccadic eye movements and to various brain systems controlling perception and motion. In accordance with Bartlett's insight, the possibility is explored that similar principles apply to orienting of attention toward sensory input and orienting to the semantic structures used in thinking.","author":[{"dropping-particle":"","family":"Posner","given":"M. I.","non-dropping-particle":"","parse-names":false,"suffix":""}],"container-title":"The Quarterly journal of experimental psychology","id":"ITEM-2","issue":"1","issued":{"date-parts":[["1980"]]},"page":"3-25","title":"Orienting of attention.","type":"article-journal","volume":"32"},"uris":["http://www.mendeley.com/documents/?uuid=a28b535e-6287-46b1-b388-80539f88c3cf"]},{"id":"ITEM-3","itemData":{"DOI":"10.1016/j.actpsy.2010.02.006","ISBN":"1873-6297 (Electronic)\\r0001-6918 (Linking)","ISSN":"00016918","PMID":"20507828","abstract":"The present paper argues for the notion that when attention is spread across the visual field in the first sweep of information through the brain visual selection is completely stimulus-driven. Only later in time, through recurrent feedback processing, volitional control based on expectancy and goal set will bias visual selection in a top-down manner. Here we review behavioral evidence as well as evidence from ERP, fMRI, TMS and single cell recording consistent with stimulus-driven selection. Alternative viewpoints that assume a large role for top-down processing are discussed. It is argued that in most cases evidence supporting top-down control on visual selection in fact demonstrates top-down control on processes occurring later in time, following initial selection. We conclude that top-down knowledge regarding non-spatial features of the objects cannot alter the initial selection priority. Only by adjusting the size of the attentional window, the initial sweep of information through the brain may be altered in a top-down way. ?? 2010 Elsevier B.V.","author":[{"dropping-particle":"","family":"Theeuwes","given":"Jan","non-dropping-particle":"","parse-names":false,"suffix":""}],"container-title":"Acta Psychologica","id":"ITEM-3","issue":"2","issued":{"date-parts":[["2010"]]},"page":"77-99","title":"Top-down and bottom-up control of visual selection","type":"article-journal","volume":"135"},"uris":["http://www.mendeley.com/documents/?uuid=0ac66828-1bf9-4034-a468-b5c26da3c400"]}],"mendeley":{"formattedCitation":"(Corbetta &amp; Shulman, 2002; Posner, 1980; Theeuwes, 2010)","manualFormatting":"(e.g., searching for our keys; Corbetta &amp; Shulman, 2002; Posner, 1980; Theeuwes, 2010)","plainTextFormattedCitation":"(Corbetta &amp; Shulman, 2002; Posner, 1980; Theeuwes, 2010)","previouslyFormattedCitation":"(Corbetta &amp; Shulman, 2002; Posner, 1980; Theeuwes, 2010)"},"properties":{"noteIndex":0},"schema":"https://github.com/citation-style-language/schema/raw/master/csl-citation.json"}</w:instrText>
-      </w:r>
-      <w:r>
-        <w:fldChar w:fldCharType="separate"/>
-      </w:r>
-      <w:r>
-        <w:rPr>
-          <w:noProof/>
-        </w:rPr>
-        <w:t>(</w:t>
-      </w:r>
-      <w:r>
-        <w:rPr>
-          <w:noProof/>
-        </w:rPr>
-        <w:t xml:space="preserve">e.g., searching for our keys; </w:t>
-      </w:r>
-      <w:r>
-        <w:rPr>
-          <w:noProof/>
-        </w:rPr>
-        <w:t>Corbetta &amp; Shulman, 2002; Posner, 1980; Theeuwes, 2010)</w:t>
-      </w:r>
-      <w:r>
-        <w:fldChar w:fldCharType="end"/>
-      </w:r>
-      <w:r>
-        <w:t xml:space="preserve">. </w:t>
-      </w:r>
-      <w:r>
-        <w:t>R</w:t>
-      </w:r>
-      <w:r>
-        <w:t xml:space="preserve">esearch on the influence of reward history on visual selective attention has </w:t>
-      </w:r>
-      <w:r>
-        <w:t>pointed to</w:t>
-      </w:r>
-      <w:r>
-        <w:t xml:space="preserve"> a potential third mechanism </w:t>
-      </w:r>
-      <w:r>
-        <w:t>which</w:t>
-      </w:r>
-      <w:r>
-        <w:t xml:space="preserve"> guides attention </w:t>
-      </w:r>
-      <w:r>
-        <w:fldChar w:fldCharType="begin" w:fldLock="1"/>
-      </w:r>
-      <w:r>
-        <w:instrText>ADDIN CSL_CITATION {"citationItems":[{"id":"ITEM-1","itemData":{"DOI":"10.1016/j.tics.2012.06.010","ISBN":"1364-6613","ISSN":"13646613","PMID":"22795563","abstract":"Prominent models of attentional control assert a dichotomy between top-down and bottom-up control, with the former determined by current selection goals and the latter determined by physical salience. This theoretical dichotomy, however, fails to explain a growing number of cases in which neither current goals nor physical salience can account for strong selection biases. For example, equally salient stimuli associated with reward can capture attention, even when this contradicts current selection goals. Thus, although 'top-down' sources of bias are sometimes defined as those that are not due to physical salience, this conception conflates distinct - and sometimes contradictory - sources of selection bias. We describe an alternative framework, in which past selection history is integrated with current goals and physical salience to shape an integrated priority map. ?? 2012 Elsevier Ltd.","author":[{"dropping-particle":"","family":"Awh","given":"Edward","non-dropping-particle":"","parse-names":false,"suffix":""},{"dropping-particle":"V.","family":"Belopolsky","given":"Artem","non-dropping-particle":"","parse-names":false,"suffix":""},{"dropping-particle":"","family":"Theeuwes","given":"Jan","non-dropping-particle":"","parse-names":false,"suffix":""}],"container-title":"Trends in Cognitive Sciences","id":"ITEM-1","issue":"8","issued":{"date-parts":[["2012"]]},"page":"437-443","publisher":"Elsevier Ltd","title":"Top-down versus bottom-up attentional control: A failed theoretical dichotomy","type":"article-journal","volume":"16"},"uris":["http://www.mendeley.com/documents/?uuid=4d1c077f-8443-44a9-9ccb-baf08cb320fd"]}],"mendeley":{"formattedCitation":"(Awh, Belopolsky, &amp; Theeuwes, 2012)","plainTextFormattedCitation":"(Awh, Belopolsky, &amp; Theeuwes, 2012)","previouslyFormattedCitation":"(Awh, Belopolsky, &amp; Theeuwes, 2012)"},"properties":{"noteIndex":0},"schema":"https://github.com/citation-style-language/schema/raw/master/csl-citation.json"}</w:instrText>
-      </w:r>
-      <w:r>
-        <w:fldChar w:fldCharType="separate"/>
-      </w:r>
-      <w:r>
-        <w:rPr>
-          <w:noProof/>
-        </w:rPr>
-        <w:t>(Awh, Belopolsky, &amp; Theeuwes, 2012)</w:t>
-      </w:r>
-      <w:r>
-        <w:fldChar w:fldCharType="end"/>
-      </w:r>
-      <w:r>
-        <w:t>. Stimul</w:t>
-      </w:r>
-      <w:r>
-        <w:t>i linked with</w:t>
-      </w:r>
-      <w:r>
-        <w:t xml:space="preserve"> rewards</w:t>
-      </w:r>
-      <w:r>
-        <w:t xml:space="preserve"> (e.g., </w:t>
-      </w:r>
-      <w:r>
-        <w:t>the logo of our favorite chocolate)</w:t>
-      </w:r>
-      <w:r>
-        <w:t xml:space="preserve"> capture attention independently of</w:t>
-      </w:r>
-      <w:r>
-        <w:t xml:space="preserve"> their</w:t>
-      </w:r>
-      <w:r>
-        <w:t xml:space="preserve"> physical salience</w:t>
-      </w:r>
-      <w:r>
-        <w:t>,</w:t>
-      </w:r>
-      <w:r>
-        <w:t xml:space="preserve"> </w:t>
-      </w:r>
-      <w:r>
-        <w:t xml:space="preserve">and </w:t>
-      </w:r>
-      <w:r>
-        <w:t xml:space="preserve">can do so even </w:t>
-      </w:r>
-      <w:r>
-        <w:t xml:space="preserve">in spite of individual’s goals </w:t>
-      </w:r>
-      <w:r>
-        <w:fldChar w:fldCharType="begin" w:fldLock="1"/>
-      </w:r>
-      <w:r>
-        <w:instrText>ADDIN CSL_CITATION {"citationItems":[{"id":"ITEM-1","itemData":{"DOI":"10.1037/bul0000064","ISSN":"00332909","abstract":"This article presents a comprehensive survey of research concerning interactions between associative learning and attention in humans. Four main findings are described. First, attention is biased toward stimuli that predict their consequences reliably (learned predictiveness). This finding is consistent with the approach taken by Mackintosh (1975) in his attentional model of associative learning in nonhuman animals. Second, the strength of this attentional bias is modulated by the value of the outcome (learned value). That is, predictors of high-value outcomes receive especially high levels of attention. Third, the related but opposing idea that uncertainty may result in increased attention to stimuli (Pearce &amp; Hall, 1980), receives less support. This suggests that hybrid models of associative learning, incorporating the mechanisms of both the Mackintosh and Pearce-Hall theories, may not be required to explain data from human participants. Rather, a simpler model, in which attention to stimuli is determined by how strongly they are associated with significant outcomes, goes a long way to account for the data on human attentional learning. The last main finding, and an exciting area for future research and theorizing, is that learned predictiveness and learned value modulate both deliberate attentional focus, and more automatic attentional capture. The automatic influence of learning on attention does not appear to fit the traditional view of attention as being either goal-directed or stimulus-driven. Rather, it suggests a new kind of “derived” attention.","author":[{"dropping-particle":"","family":"Pelley","given":"Mike E.","non-dropping-particle":"Le","parse-names":false,"suffix":""},{"dropping-particle":"","family":"Mitchell","given":"Chris J.","non-dropping-particle":"","parse-names":false,"suffix":""},{"dropping-particle":"","family":"Beesley","given":"Tom","non-dropping-particle":"","parse-names":false,"suffix":""},{"dropping-particle":"","family":"George","given":"David N.","non-dropping-particle":"","parse-names":false,"suffix":""},{"dropping-particle":"","family":"Wills","given":"Andy J.","non-dropping-particle":"","parse-names":false,"suffix":""}],"container-title":"Psychological Bulletin","id":"ITEM-1","issue":"10","issued":{"date-parts":[["2016"]]},"page":"1111-1140","title":"Attention and associative learning in humans: An integrative review","type":"article-journal","volume":"142"},"uris":["http://www.mendeley.com/documents/?uuid=eff9a48f-1b33-4de2-83c3-512675deb9b1"]},{"id":"ITEM-2","itemData":{"DOI":"10.3758/s13423-017-1380-y","ISSN":"15315320","abstract":"Visual attention enables us to selectively prioritize or suppress information in the environment. Prominent models concerned with the control of visual attention differ-entiate between goal-directed, top-down and stimulus-driven, bottom-up control, with the former determined by current se-lection goals and the latter determined by physical salience. In the current review, we discuss recent studies that demonstrate that attentional selection does not need to be the result of top-down or bottom-up processing but, instead, is often driven by lingering biases due to the Bhistory^ of former attention de-ployments. This review mainly focuses on reward-based his-tory effects; yet other types of history effects such as (intertrial) priming, statistical learning and affective condition-ing are also discussed. We argue that evidence from behavior-al, eye-movement and neuroimaging studies supports the idea that selection history modulates the topographical landscape of spatial Bpriority^ maps, such that attention is biased toward locations having the highest activation on this map. In everyday life, visual input is used to guide our behavior. We intentionally search for our bag on the luggage carousel at the airport while keeping in mind its shape and color to facilitate search. This template makes it easier to find our bag among the many distracting similarly looking bags. When searching with a goal for particular objects, we may sometimes experience that we attend to things in our environment for which we had no intention to look for. We may inadvertently attend to the waving hand of our friend who already found his bag or the flashing light next to yet another luggage carousel that is about to start moving. The question for how we search the environment, and more generally how we parse information from the environment, is studied in the context of attentional control. All models of selective attention have described attentional control as the result of the above described interplay between voluntary, top-down, or goal-driven control and automatic, bottom-up, or stimulus driven control (e.g., Corbetta &amp; Shulman, 2002; Itti &amp; Koch, 2001; Theeuwes, 2010). In a recent paper, Awh, Belopolsky, and Theeuwes (2012) pointed out that this classic theoretical dichotomy may no longer hold as there is a signif-icant explanatory gap: Several selection biases can neither be explained by current selection goals nor by the physical sa-lience of potential targets. Awh et al. sug…","author":[{"dropping-particle":"","family":"Failing","given":"M","non-dropping-particle":"","parse-names":false,"suffix":""},{"dropping-particle":"","family":"Theeuwes","given":"J","non-dropping-particle":"","parse-names":false,"suffix":""}],"container-title":"Psychonomic Bulletin and Review","id":"ITEM-2","issued":{"date-parts":[["2017"]]},"page":"1-25","publisher":"Psychonomic Bulletin &amp; Review","title":"Selection history: How reward modulates selectivity of visual attention","type":"article-journal"},"uris":["http://www.mendeley.com/documents/?uuid=83f24a00-4327-40fe-99b4-3137e0d2c26a"]},{"id":"ITEM-3","itemData":{"DOI":"10.1111/nyas.12957","ISBN":"1749-6632 (Electronic)\\r0077-8923 (Linking)","ISSN":"17496632","PMID":"26595376","abstract":"There is growing consensus that reward plays an important role in the control of attention. Until recently, reward was thought to influence attention indirectly by modulating task-specific motivation and its effects on voluntary control over selection. Such an account was consistent with the goal-directed (endogenous) versus stimulus-driven (exogenous) framework that had long dominated the field of attention research. Now, a different perspective is emerging. Demonstrations that previously reward-associated stimuli can automatically capture attention even when physically inconspicuous and task-irrelevant challenge previously held assumptions about attentional control. The idea that attentional selection can be value driven, reflecting a distinct and previously unrecognized control mechanism, has gained traction. Since these early demonstrations, the influence of reward learning on attention has rapidly become an area of intense investigation, sparking many new insights. The result is an emerging picture of how the reward system of the brain automatically biases information processing. Here, I review the progress that has been made in this area, synthesizing a wealth of recent evidence to provide an integrated, up-to-date account of value-driven attention and some of its broader implications.","author":[{"dropping-particle":"","family":"Anderson","given":"B. A.","non-dropping-particle":"","parse-names":false,"suffix":""}],"container-title":"Annals of the New York Academy of Sciences","id":"ITEM-3","issue":"1","issued":{"date-parts":[["2016"]]},"page":"24-39","title":"The attention habit: How reward learning shapes attentional selection","type":"article-journal","volume":"1369"},"uris":["http://www.mendeley.com/documents/?uuid=0eceea53-0151-4f26-a5a8-42f0a0abb097"]},{"id":"ITEM-4","itemData":{"DOI":"10.1016/j.visres.2012.12.005","ISBN":"0042-6989","ISSN":"00426989","PMID":"23262054","abstract":"Visual selective attention is the brain function that modulates ongoing processing of retinal input in order for selected representations to gain privileged access to perceptual awareness and guide behavior. Enhanced analysis of currently relevant or otherwise salient information is often accompanied by suppressed processing of the less relevant or salient input. Recent findings indicate that rewards exert a powerful influence on the deployment of visual selective attention. Such influence takes different forms depending on the specific protocol adopted in the given study. In some cases, the prospect of earning a larger reward in relation to a specific stimulus or location biases attention accordingly in order to maximize overall gain. This is mediated by an effect of reward acting as a type of incentive motivation for the strategic control of attention. In contrast, reward delivery can directly alter the processing of specific stimuli by increasing their attentional priority, and this can be measured even when rewards are no longer involved, reflecting a form of reward-mediated attentional learning. As a further development, recent work demonstrates that rewards can affect attentional learning in dissociable ways depending on whether rewards are perceived as feedback on performance or instead are registered as random-like events occurring during task performance. Specifically, it appears that visual selective attention is shaped by two distinct reward-related learning mechanisms: one requiring active monitoring of performance and outcome, and a second one detecting the sheer association between objects in the environment (whether attended or ignored) and the more-or-less rewarding events that accompany them. Overall this emerging literature demonstrates unequivocally that rewards \"teach\" visual selective attention so that processing resources will be allocated to objects, features and locations which are likely to optimize the organism's interaction with the surrounding environment and maximize positive outcome. ?? 2012 Elsevier Ltd.","author":[{"dropping-particle":"","family":"Chelazzi","given":"Leonardo","non-dropping-particle":"","parse-names":false,"suffix":""},{"dropping-particle":"","family":"Perlato","given":"Andrea","non-dropping-particle":"","parse-names":false,"suffix":""},{"dropping-particle":"","family":"Santandrea","given":"Elisa","non-dropping-particle":"","parse-names":false,"suffix":""},{"dropping-particle":"","family":"Libera","given":"Chiara","non-dropping-particle":"Della","parse-names":false,"suffix":""}],"container-title":"Vision Research","id":"ITEM-4","issued":{"date-parts":[["2013"]]},"page":"58-62","publisher":"Elsevier Ltd","title":"Rewards teach visual selective attention","type":"article-journal","volume":"85"},"uris":["http://www.mendeley.com/documents/?uuid=32b99263-1c78-4ea2-a826-fea9bd9f805a"]}],"mendeley":{"formattedCitation":"(B. A. Anderson, 2016; Chelazzi, Perlato, Santandrea, &amp; Della Libera, 2013; M. Failing &amp; Theeuwes, 2017; Le Pelley, Mitchell, Beesley, George, &amp; Wills, 2016)","manualFormatting":"(for reviews see: Anderson, 2016; Chelazzi et al., 2013; Failing &amp; Theeuwes, 2017; Le Pelley, Mitchell, Beesley, George, &amp; Wills, 2016)","plainTextFormattedCitation":"(B. A. Anderson, 2016; Chelazzi, Perlato, Santandrea, &amp; Della Libera, 2013; M. Failing &amp; Theeuwes, 2017; Le Pelley, Mitchell, Beesley, George, &amp; Wills, 2016)","previouslyFormattedCitation":"(B. A. Anderson, 2016; Chelazzi, Perlato, Santandrea, &amp; Della Libera, 2013; M. Failing &amp; Theeuwes, 2017; Le Pelley, Mitchell, Beesley, George, &amp; Wills, 2016)"},"properties":{"noteIndex":0},"schema":"https://github.com/citation-style-language/schema/raw/master/csl-citation.json"}</w:instrText>
-      </w:r>
-      <w:r>
-        <w:fldChar w:fldCharType="separate"/>
-      </w:r>
-      <w:r>
-        <w:rPr>
-          <w:noProof/>
-        </w:rPr>
-        <w:t>(</w:t>
-      </w:r>
-      <w:r>
-        <w:rPr>
-          <w:noProof/>
-        </w:rPr>
-        <w:t xml:space="preserve">for reviews see: </w:t>
-      </w:r>
-      <w:r>
-        <w:rPr>
-          <w:noProof/>
-        </w:rPr>
-        <w:t xml:space="preserve">Anderson, </w:t>
-      </w:r>
-      <w:r>
-        <w:rPr>
-          <w:noProof/>
-        </w:rPr>
-        <w:t xml:space="preserve">2016; Chelazzi et al., 2013; </w:t>
-      </w:r>
-      <w:r>
-        <w:rPr>
-          <w:noProof/>
-        </w:rPr>
-        <w:t>Failing &amp; Theeuwes, 2017; Le Pelley, Mitchell, Beesley, George, &amp; Wills, 2016)</w:t>
-      </w:r>
-      <w:r>
-        <w:fldChar w:fldCharType="end"/>
-      </w:r>
-      <w:r>
-        <w:t xml:space="preserve">. However, the neural mechanisms through which </w:t>
-      </w:r>
-      <w:r>
-        <w:t>reward history</w:t>
-      </w:r>
-      <w:r>
-        <w:t xml:space="preserve"> influence</w:t>
-      </w:r>
-      <w:r>
-        <w:t>s</w:t>
-      </w:r>
-      <w:r>
-        <w:t xml:space="preserve"> attention are not </w:t>
-      </w:r>
-      <w:r>
-        <w:t>fully</w:t>
-      </w:r>
-      <w:r>
-        <w:t xml:space="preserve"> understood. </w:t>
-      </w:r>
-    </w:p>
-    <w:p>
-      <w:pPr>
-        <w:spacing w:line="480" w:lineRule="auto"/>
-        <w:ind w:firstLine="720"/>
-        <w:jc w:val="both"/>
-      </w:pPr>
-      <w:r>
-        <w:t>Objects paired with high rewards are easier to select as targets and harder</w:t>
-      </w:r>
-      <w:r>
-        <w:t xml:space="preserve"> ignore as distractors</w:t>
-      </w:r>
-      <w:r>
-        <w:t>.</w:t>
-      </w:r>
-      <w:r>
-        <w:t xml:space="preserve"> This is true</w:t>
-      </w:r>
-      <w:r>
-        <w:t xml:space="preserve"> across a number of tasks (e.g., shape-matching, visual search, and spatial-cueing tasks)</w:t>
-      </w:r>
-      <w:r>
-        <w:t xml:space="preserve"> </w:t>
-      </w:r>
-      <w:r>
-        <w:t xml:space="preserve">in which either locations or stimulus features are predictive of rewards </w:t>
-      </w:r>
-      <w:r>
-        <w:fldChar w:fldCharType="begin" w:fldLock="1"/>
-      </w:r>
-      <w:r>
-        <w:instrText>ADDIN CSL_CITATION {"citationItems":[{"id":"ITEM-1","itemData":{"DOI":"10.1111/j.1467-9280.2009.02360.x","ISBN":"0956-7976\\n1467-9280","ISSN":"09567976","PMID":"19422618","abstract":"Efficient goal-directed behavior in a crowded world is crucially mediated by visual selective attention (VSA), which regulates deployment of cognitive resources toward selected, behaviorally relevant visual objects. Acting as a filter on perceptual representations, VSA allows preferential processing of relevant objects and concurrently inhibits traces of irrelevant items, thus preventing harmful distraction. Recent evidence showed that monetary rewards for performance on VSA tasks strongly affect immediately subsequent deployment of attention; a typical aftereffect of VSA (negative priming) was found only following highly rewarded selections. Here we report a much more striking demonstration that the controlled delivery of monetary rewards also affects attentional processing several days later. Thus, the propensity to select or to ignore specific visual objects appears to be strongly biased by the more or less rewarding consequences of past attentional encounters with the same objects.","author":[{"dropping-particle":"","family":"Libera","given":"Chiara","non-dropping-particle":"Della","parse-names":false,"suffix":""},{"dropping-particle":"","family":"Chelazzi","given":"Leonardo","non-dropping-particle":"","parse-names":false,"suffix":""}],"container-title":"Psychological Science","id":"ITEM-1","issue":"6","issued":{"date-parts":[["2009"]]},"page":"778-784","title":"Learning to attend and to ignore is a matter of gains and losses","type":"article-journal","volume":"20"},"uris":["http://www.mendeley.com/documents/?uuid=45e6fa21-0796-4fec-bf7d-e583dc652a17"]},{"id":"ITEM-2","itemData":{"DOI":"10.1080/13506285.2014.994252","ISBN":"1350-6285","ISSN":"14640716","abstract":"Two experiments investigated the extent to which value-modulated oculomotor capture is subject to top-down control. In these experiments, participants were never required to look at the reward-related stimuli; indeed, doing so was directly counterproductive because it caused omission of the reward that would otherwise have been obtained. In Experiment 1, participants were explicitly informed of this omission contingency. Nevertheless, they still showed counterproductive oculomotor capture by reward-related stimuli, suggesting that this effect is relatively immune to cognitive control. Experiment 2 more directly tested whether this capture is controllable by comparing the performance of participants who either had or had not been explicitly informed of the omission contingency. There was no evidence that value-modulated oculomotor capture differed between the two conditions, providing further evidence that this effect proceeds independently of cognitive control. Taken together, the results of the present research provide strong evidence for the automaticity and cognitive impenetrability of value-modulated attentional capture. © 2015 Taylor &amp; Francis.","author":[{"dropping-particle":"","family":"Pearson","given":"Daniel","non-dropping-particle":"","parse-names":false,"suffix":""},{"dropping-particle":"","family":"Donkin","given":"Chris","non-dropping-particle":"","parse-names":false,"suffix":""},{"dropping-particle":"","family":"Tran","given":"Sophia C.","non-dropping-particle":"","parse-names":false,"suffix":""},{"dropping-particle":"","family":"Most","given":"Steven B.","non-dropping-particle":"","parse-names":false,"suffix":""},{"dropping-particle":"","family":"Pelley","given":"Mike E.","non-dropping-particle":"Le","parse-names":false,"suffix":""}],"container-title":"Visual Cognition","id":"ITEM-2","issue":"1-2","issued":{"date-parts":[["2015"]]},"page":"41-66","title":"Cognitive control and counterproductive oculomotor capture by reward-related stimuli","type":"article-journal","volume":"23"},"uris":["http://www.mendeley.com/documents/?uuid=c83791d2-0f8b-4233-8a26-dabd050e4f3e"]},{"id":"ITEM-3","itemData":{"DOI":"10.1167/14.5.6.doi","ISSN":"1534-7362","PMID":"24819737","abstract":"Classic spatial cueing experiments have demonstrated that salient cues have the ability to summon attention as evidenced by performance benefits when the cue validly indicates the target location and costs when the cue is invalid. Here we show that nonsalient cues that are associated with reward also have the ability to capture attention. We demonstrate performance costs and benefits in attentional orienting towards a nonsalient cue that acquired value through reward learning. The present study provides direct evidence that stimuli associated with reward have the ability to exogenously capture spatial attention independent of task-set, goals and salience.","author":[{"dropping-particle":"","family":"Failing","given":"Michel F","non-dropping-particle":"","parse-names":false,"suffix":""},{"dropping-particle":"","family":"Theeuwes","given":"J","non-dropping-particle":"","parse-names":false,"suffix":""}],"container-title":"Journal of Vision","id":"ITEM-3","issue":"2014","issued":{"date-parts":[["2014"]]},"page":"1-9","title":"Exogenous visual orienting by reward","type":"article-journal","volume":"14"},"uris":["http://www.mendeley.com/documents/?uuid=42255e82-e8b3-4659-a168-287f428c6ebe"]}],"mendeley":{"formattedCitation":"(Della Libera &amp; Chelazzi, 2009; M. F. Failing &amp; Theeuwes, 2014; Pearson, Donkin, Tran, Most, &amp; Le Pelley, 2015)","manualFormatting":"(Della Libera &amp; Chelazzi, 2009; Failing &amp; Theeuwes, 2014; Pearson, Donkin, Tran, Most, &amp; Le Pelley, 2015)","plainTextFormattedCitation":"(Della Libera &amp; Chelazzi, 2009; M. F. Failing &amp; Theeuwes, 2014; Pearson, Donkin, Tran, Most, &amp; Le Pelley, 2015)","previouslyFormattedCitation":"(Della Libera &amp; Chelazzi, 2009; M. F. Failing &amp; Theeuwes, 2014; Pearson, Donkin, Tran, Most, &amp; Le Pelley, 2015)"},"properties":{"noteIndex":0},"schema":"https://github.com/citation-style-language/schema/raw/master/csl-citation.json"}</w:instrText>
-      </w:r>
-      <w:r>
-        <w:fldChar w:fldCharType="separate"/>
-      </w:r>
-      <w:r>
-        <w:rPr>
-          <w:noProof/>
-        </w:rPr>
-        <w:t>(Della Libera &amp; Chelazzi, 2009; Failing &amp; Theeuwes, 2014; Pearson, Donkin</w:t>
-      </w:r>
-      <w:r>
-        <w:rPr>
-          <w:noProof/>
-        </w:rPr>
-        <w:t>, Tran, Most, &amp; Le Pelley, 2015</w:t>
-      </w:r>
-      <w:r>
-        <w:rPr>
-          <w:noProof/>
-        </w:rPr>
-        <w:t>)</w:t>
-      </w:r>
-      <w:r>
-        <w:fldChar w:fldCharType="end"/>
-      </w:r>
-      <w:r>
-        <w:t xml:space="preserve">, and </w:t>
-      </w:r>
-      <w:r>
-        <w:t xml:space="preserve">even if participants are instructed that </w:t>
-      </w:r>
-      <w:r>
-        <w:t>the previous reward associations are no longer relevant</w:t>
-      </w:r>
-      <w:r>
-        <w:t xml:space="preserve"> </w:t>
-      </w:r>
-      <w:r>
-        <w:fldChar w:fldCharType="begin" w:fldLock="1"/>
-      </w:r>
-      <w:r>
-        <w:instrText>ADDIN CSL_CITATION {"citationItems":[{"id":"ITEM-1","itemData":{"DOI":"10.1073/pnas.1104047108","ISBN":"1091-6490 (Electronic)\\r0027-8424 (Linking)","ISSN":"0027-8424","PMID":"21646524","abstract":"Attention selects which aspects of sensory input are brought to awareness. To promote survival and well-being, attention prioritizes stimuli both voluntarily, according to context-specific goals (e.g., searching for car keys), and involuntarily, through attentional capture driven by physical salience (e.g., looking toward a sudden noise). Valuable stimuli strongly modulate voluntary attention allocation, but there is little evidence that high-value but contextually irrelevant stimuli capture attention as a consequence of reward learning. Here we show that visual search for a salient target is slowed by the presence of an inconspicuous, task-irrelevant item that was previously associated with monetary reward during a brief training session. Thus, arbitrary and otherwise neutral stimuli imbued with value via associative learning capture attention powerfully and persistently during extinction, independently of goals and salience. Vulnerability to such value-driven attentional capture covaries across individuals with working memory capacity and trait impulsivity. This unique form of attentional capture may provide a useful model for investigating failures of cognitive control in clinical syndromes in which value assigned to stimuli conflicts with behavioral goals (e.g., addiction, obesity).","author":[{"dropping-particle":"","family":"Anderson","given":"B a","non-dropping-particle":"","parse-names":false,"suffix":""},{"dropping-particle":"","family":"Laurent","given":"P a","non-dropping-particle":"","parse-names":false,"suffix":""},{"dropping-particle":"","family":"Yantis","given":"S","non-dropping-particle":"","parse-names":false,"suffix":""}],"container-title":"Proceedings of the National Academy of Sciences","id":"ITEM-1","issue":"25","issued":{"date-parts":[["2011","6","21"]]},"page":"10367-10371","title":"Value-driven attentional capture","type":"article-journal","volume":"108"},"uris":["http://www.mendeley.com/documents/?uuid=d494dedf-304d-438c-ad37-25ad56194e7e"]}],"mendeley":{"formattedCitation":"(B a Anderson, Laurent, &amp; Yantis, 2011)","manualFormatting":"(Anderson, Laurent, &amp; Yantis, 2011)","plainTextFormattedCitation":"(B a Anderson, Laurent, &amp; Yantis, 2011)","previouslyFormattedCitation":"(B a Anderson, Laurent, &amp; Yantis, 2011)"},"properties":{"noteIndex":0},"schema":"https://github.com/citation-style-language/schema/raw/master/csl-citation.json"}</w:instrText>
-      </w:r>
-      <w:r>
-        <w:fldChar w:fldCharType="separate"/>
-      </w:r>
-      <w:r>
-        <w:rPr>
-          <w:noProof/>
-        </w:rPr>
-        <w:t>(Anderson, Laurent, &amp; Yantis, 2011)</w:t>
-      </w:r>
-      <w:r>
-        <w:fldChar w:fldCharType="end"/>
-      </w:r>
-      <w:r>
-        <w:t>.</w:t>
-      </w:r>
-      <w:r>
-        <w:t xml:space="preserve"> </w:t>
-      </w:r>
-      <w:r>
-        <w:t xml:space="preserve">Using electroencephalography in a visual search task it was demonstrated that previous rewards facilitate perceptual activity and lead to an increase in the deployment of attention </w:t>
-      </w:r>
-      <w:r>
-        <w:fldChar w:fldCharType="begin" w:fldLock="1"/>
-      </w:r>
-      <w:r>
-        <w:instrText>ADDIN CSL_CITATION {"citationItems":[{"id":"ITEM-1","itemData":{"DOI":"10.1523/JNEUROSCI.1026-10.2010","ISBN":"1529-2401 (Electronic)\\r0270-6474 (Linking)","ISSN":"0270-6474","PMID":"20720117","abstract":"Reward-related mesolimbic dopamine steers animal behavior, creating automatic approach toward reward-associated objects and avoidance of objects unlikely to be beneficial. Theories of dopamine suggest that this reflects underlying biases in perception and attention, with reward enhancing the representation of reward-associated stimuli such that attention is more likely to be deployed to the location of these objects. Using measures of behavior and brain electricity in male and female humans, we demonstrate this to be the case. Sensory and perceptual processing of reward-associated visual features is facilitated such that attention is deployed to objects characterized by these features in subsequent experimental trials. This is the case even when participants know that a strategic decision to attend to reward-associated features will be counterproductive and result in suboptimal performance. Other results show that the magnitude of visual bias created by reward is predicted by the response to reward feedback in anterior cingulate cortex, an area with strong connections to dopaminergic structures in the midbrain. These results demonstrate that reward has an impact on vision that is independent of its role in the strategic establishment of endogenous attention. We suggest that reward acts to change visual salience and thus plays an important and undervalued role in attentional control.","author":[{"dropping-particle":"","family":"Hickey","given":"C.","non-dropping-particle":"","parse-names":false,"suffix":""},{"dropping-particle":"","family":"Chelazzi","given":"L.","non-dropping-particle":"","parse-names":false,"suffix":""},{"dropping-particle":"","family":"Theeuwes","given":"J.","non-dropping-particle":"","parse-names":false,"suffix":""}],"container-title":"Journal of Neuroscience","id":"ITEM-1","issue":"33","issued":{"date-parts":[["2010"]]},"page":"11096-11103","title":"Reward Changes Salience in Human Vision via the Anterior Cingulate","type":"article-journal","volume":"30"},"uris":["http://www.mendeley.com/documents/?uuid=63f54998-73ab-4870-b69a-5a1e479f1bd2"]}],"mendeley":{"formattedCitation":"(C. Hickey, Chelazzi, &amp; Theeuwes, 2010)","manualFormatting":"(Hickey, Chelazzi, &amp; Theeuwes, 2010)","plainTextFormattedCitation":"(C. Hickey, Chelazzi, &amp; Theeuwes, 2010)","previouslyFormattedCitation":"(C. Hickey, Chelazzi, &amp; Theeuwes, 2010)"},"properties":{"noteIndex":0},"schema":"https://github.com/citation-style-language/schema/raw/master/csl-citation.json"}</w:instrText>
-      </w:r>
-      <w:r>
-        <w:fldChar w:fldCharType="separate"/>
-      </w:r>
-      <w:r>
-        <w:rPr>
-          <w:noProof/>
-        </w:rPr>
-        <w:t>(Hickey, Chelazzi, &amp; Theeuwes, 2010)</w:t>
-      </w:r>
-      <w:r>
-        <w:fldChar w:fldCharType="end"/>
-      </w:r>
-      <w:r>
-        <w:t xml:space="preserve">. These authors have shown an amplification of early visual processing in extrastriate visual cortex (increased P1 component) and an increase in visuospatial attention (increased N2pc component) contralateral to the color associated with a high reward on the previous trial. This effect was present when that color was in the location of either the distractor or a target. A similar modulation of the N2pc component was </w:t>
-      </w:r>
-      <w:r>
-        <w:lastRenderedPageBreak/>
-        <w:t xml:space="preserve">found when object categories were linked to different reward schedules </w:t>
-      </w:r>
-      <w:r>
-        <w:fldChar w:fldCharType="begin" w:fldLock="1"/>
-      </w:r>
-      <w:r>
-        <w:instrText>ADDIN CSL_CITATION {"citationItems":[{"id":"ITEM-1","itemData":{"DOI":"10.1162/jocn_a_00917","ISBN":"9780192880512","ISSN":"0898-929X","PMID":"1000111929","abstract":"The negotiation of social order is intimately connected to the capacity to infer and track status relationships. Despite the foundational role of status in social cognition, we know little about how the brain constructs status from social interactions that display it. Although emerging cognitive neuroscience reveals that status judgments depend on the intraparietal sulcus, a brain region that supports the comparison of targets along a quantitative continuum, we present evidence that status judgments do not necessarily reduce to ranking targets along a quantitative continuum. The process of judging status also fits a social interdependence analysis. Consistent with third-party perceivers judging status by inferring whose goals are dictating the terms of the interaction and who is subordinating their desires to whom, status judgments were associated with increased recruitment of medial pFC and STS, brain regions implicated in mental state inference","author":[{"dropping-particle":"","family":"Donohue","given":"Sarah E.","non-dropping-particle":"","parse-names":false,"suffix":""},{"dropping-particle":"","family":"Hopf","given":"Jens-Max","non-dropping-particle":"","parse-names":false,"suffix":""},{"dropping-particle":"V.","family":"Bartsch","given":"Mandy","non-dropping-particle":"","parse-names":false,"suffix":""},{"dropping-particle":"","family":"Schoenfeld","given":"Mircea A.","non-dropping-particle":"","parse-names":false,"suffix":""},{"dropping-particle":"","family":"Heinze","given":"Hans-Jochen","non-dropping-particle":"","parse-names":false,"suffix":""},{"dropping-particle":"","family":"Woldorff","given":"Marty G.","non-dropping-particle":"","parse-names":false,"suffix":""}],"container-title":"Journal of Cognitive Neuroscience","id":"ITEM-1","issue":"4","issued":{"date-parts":[["2016","4","12"]]},"page":"529-541","title":"The Rapid Capture of Attention by Rewarded Objects","type":"article-journal","volume":"28"},"uris":["http://www.mendeley.com/documents/?uuid=f0eaac4c-bf00-4bef-a3e0-4a9ac530cb56"]}],"mendeley":{"formattedCitation":"(Donohue et al., 2016)","plainTextFormattedCitation":"(Donohue et al., 2016)","previouslyFormattedCitation":"(Donohue et al., 2016)"},"properties":{"noteIndex":0},"schema":"https://github.com/citation-style-language/schema/raw/master/csl-citation.json"}</w:instrText>
-      </w:r>
-      <w:r>
-        <w:fldChar w:fldCharType="separate"/>
-      </w:r>
-      <w:r>
-        <w:rPr>
-          <w:noProof/>
-        </w:rPr>
-        <w:t>(Donohue et al., 2016)</w:t>
-      </w:r>
-      <w:r>
-        <w:fldChar w:fldCharType="end"/>
-      </w:r>
-      <w:r>
-        <w:t xml:space="preserve">. Another ERP study used a training-test design and found a larger P1 component for stimuli associated with high rewards up to 7 days after the training </w:t>
-      </w:r>
-      <w:r>
-        <w:fldChar w:fldCharType="begin" w:fldLock="1"/>
-      </w:r>
-      <w:r>
-        <w:instrText>ADDIN CSL_CITATION {"citationItems":[{"id":"ITEM-1","itemData":{"DOI":"10.1016/j.brainres.2015.02.016","ISSN":"00068993","PMID":"25701717","abstract":"Selective attention is often framed as being primarily driven by two factors: task-relevance and physical salience. However, factors like selection and reward history, which are neither currently task-relevant nor physically salient, can reliably and persistently influence visual selective attention. The current study investigated the nature of the persistent effects of irrelevant, physically non-salient, reward-associated features. These features affected one of the earliest reliable neural indicators of visual selective attention in humans, the P1 event-related potential, measured one week after the reward associations were learned. However, the effects of reward history were moderated by current task demands. The modulation of visually evoked activity supports the hypothesis that reward history influences the innate salience of reward associated features, such that even when no longer relevant, nor physically salient, these features have a rapid, persistent, and robust effect on early visual selective attention.","author":[{"dropping-particle":"","family":"MacLean","given":"Mary H.","non-dropping-particle":"","parse-names":false,"suffix":""},{"dropping-particle":"","family":"Giesbrecht","given":"Barry","non-dropping-particle":"","parse-names":false,"suffix":""}],"container-title":"Brain Research","id":"ITEM-1","issued":{"date-parts":[["2015","5"]]},"page":"86-94","publisher":"Elsevier","title":"Neural evidence reveals the rapid effects of reward history on selective attention","type":"article-journal","volume":"1606"},"uris":["http://www.mendeley.com/documents/?uuid=ecde4fc0-3497-4da2-9ced-1c4afcbeebf9"]}],"mendeley":{"formattedCitation":"(MacLean &amp; Giesbrecht, 2015)","plainTextFormattedCitation":"(MacLean &amp; Giesbrecht, 2015)","previouslyFormattedCitation":"(MacLean &amp; Giesbrecht, 2015)"},"properties":{"noteIndex":0},"schema":"https://github.com/citation-style-language/schema/raw/master/csl-citation.json"}</w:instrText>
-      </w:r>
-      <w:r>
-        <w:fldChar w:fldCharType="separate"/>
-      </w:r>
-      <w:r>
-        <w:rPr>
-          <w:noProof/>
-        </w:rPr>
-        <w:t>(MacLean &amp; Giesbrecht, 2015)</w:t>
-      </w:r>
-      <w:r>
-        <w:fldChar w:fldCharType="end"/>
-      </w:r>
-      <w:r>
-        <w:t xml:space="preserve">.  </w:t>
-      </w:r>
-      <w:r>
-        <w:t xml:space="preserve">In sum, there is evidence that stimuli paired with rewards capture more attention and that this effect is related to the neural changes at the level of early visual processing. </w:t>
-      </w:r>
-    </w:p>
-    <w:p>
-      <w:pPr>
-        <w:spacing w:line="480" w:lineRule="auto"/>
-        <w:ind w:firstLine="720"/>
-        <w:jc w:val="both"/>
-      </w:pPr>
-      <w:r>
-        <w:t>T</w:t>
-      </w:r>
-      <w:r>
-        <w:t>heoretical frameworks explain these results by</w:t>
-      </w:r>
-      <w:r>
-        <w:t xml:space="preserve"> p</w:t>
-      </w:r>
-      <w:r>
-        <w:t>roposing</w:t>
-      </w:r>
-      <w:r>
-        <w:t xml:space="preserve"> that more attention is allocated towards stimuli which are (or used to be) predictive of rewards, while the processing of other stimuli is suppressed </w:t>
-      </w:r>
-      <w:r>
-        <w:fldChar w:fldCharType="begin" w:fldLock="1"/>
-      </w:r>
-      <w:r>
-        <w:instrText>ADDIN CSL_CITATION {"citationItems":[{"id":"ITEM-1","itemData":{"DOI":"10.1111/nyas.12957","ISBN":"1749-6632 (Electronic)\\r0077-8923 (Linking)","ISSN":"17496632","PMID":"26595376","abstract":"There is growing consensus that reward plays an important role in the control of attention. Until recently, reward was thought to influence attention indirectly by modulating task-specific motivation and its effects on voluntary control over selection. Such an account was consistent with the goal-directed (endogenous) versus stimulus-driven (exogenous) framework that had long dominated the field of attention research. Now, a different perspective is emerging. Demonstrations that previously reward-associated stimuli can automatically capture attention even when physically inconspicuous and task-irrelevant challenge previously held assumptions about attentional control. The idea that attentional selection can be value driven, reflecting a distinct and previously unrecognized control mechanism, has gained traction. Since these early demonstrations, the influence of reward learning on attention has rapidly become an area of intense investigation, sparking many new insights. The result is an emerging picture of how the reward system of the brain automatically biases information processing. Here, I review the progress that has been made in this area, synthesizing a wealth of recent evidence to provide an integrated, up-to-date account of value-driven attention and some of its broader implications.","author":[{"dropping-particle":"","family":"Anderson","given":"B. A.","non-dropping-particle":"","parse-names":false,"suffix":""}],"container-title":"Annals of the New York Academy of Sciences","id":"ITEM-1","issue":"1","issued":{"date-parts":[["2016"]]},"page":"24-39","title":"The attention habit: How reward learning shapes attentional selection","type":"article-journal","volume":"1369"},"uris":["http://www.mendeley.com/documents/?uuid=0eceea53-0151-4f26-a5a8-42f0a0abb097"]},{"id":"ITEM-2","itemData":{"DOI":"10.1016/j.tics.2012.06.010","ISBN":"1364-6613","ISSN":"13646613","PMID":"22795563","abstract":"Prominent models of attentional control assert a dichotomy between top-down and bottom-up control, with the former determined by current selection goals and the latter determined by physical salience. This theoretical dichotomy, however, fails to explain a growing number of cases in which neither current goals nor physical salience can account for strong selection biases. For example, equally salient stimuli associated with reward can capture attention, even when this contradicts current selection goals. Thus, although 'top-down' sources of bias are sometimes defined as those that are not due to physical salience, this conception conflates distinct - and sometimes contradictory - sources of selection bias. We describe an alternative framework, in which past selection history is integrated with current goals and physical salience to shape an integrated priority map. ?? 2012 Elsevier Ltd.","author":[{"dropping-particle":"","family":"Awh","given":"Edward","non-dropping-particle":"","parse-names":false,"suffix":""},{"dropping-particle":"V.","family":"Belopolsky","given":"Artem","non-dropping-particle":"","parse-names":false,"suffix":""},{"dropping-particle":"","family":"Theeuwes","given":"Jan","non-dropping-particle":"","parse-names":false,"suffix":""}],"container-title":"Trends in Cognitive Sciences","id":"ITEM-2","issue":"8","issued":{"date-parts":[["2012"]]},"page":"437-443","publisher":"Elsevier Ltd","title":"Top-down versus bottom-up attentional control: A failed theoretical dichotomy","type":"article-journal","volume":"16"},"uris":["http://www.mendeley.com/documents/?uuid=4d1c077f-8443-44a9-9ccb-baf08cb320fd"]},{"id":"ITEM-3","itemData":{"DOI":"10.1016/j.visres.2012.12.005","ISBN":"0042-6989","ISSN":"00426989","PMID":"23262054","abstract":"Visual selective attention is the brain function that modulates ongoing processing of retinal input in order for selected representations to gain privileged access to perceptual awareness and guide behavior. Enhanced analysis of currently relevant or otherwise salient information is often accompanied by suppressed processing of the less relevant or salient input. Recent findings indicate that rewards exert a powerful influence on the deployment of visual selective attention. Such influence takes different forms depending on the specific protocol adopted in the given study. In some cases, the prospect of earning a larger reward in relation to a specific stimulus or location biases attention accordingly in order to maximize overall gain. This is mediated by an effect of reward acting as a type of incentive motivation for the strategic control of attention. In contrast, reward delivery can directly alter the processing of specific stimuli by increasing their attentional priority, and this can be measured even when rewards are no longer involved, reflecting a form of reward-mediated attentional learning. As a further development, recent work demonstrates that rewards can affect attentional learning in dissociable ways depending on whether rewards are perceived as feedback on performance or instead are registered as random-like events occurring during task performance. Specifically, it appears that visual selective attention is shaped by two distinct reward-related learning mechanisms: one requiring active monitoring of performance and outcome, and a second one detecting the sheer association between objects in the environment (whether attended or ignored) and the more-or-less rewarding events that accompany them. Overall this emerging literature demonstrates unequivocally that rewards \"teach\" visual selective attention so that processing resources will be allocated to objects, features and locations which are likely to optimize the organism's interaction with the surrounding environment and maximize positive outcome. ?? 2012 Elsevier Ltd.","author":[{"dropping-particle":"","family":"Chelazzi","given":"Leonardo","non-dropping-particle":"","parse-names":false,"suffix":""},{"dropping-particle":"","family":"Perlato","given":"Andrea","non-dropping-particle":"","parse-names":false,"suffix":""},{"dropping-particle":"","family":"Santandrea","given":"Elisa","non-dropping-particle":"","parse-names":false,"suffix":""},{"dropping-particle":"","family":"Libera","given":"Chiara","non-dropping-particle":"Della","parse-names":false,"suffix":""}],"container-title":"Vision Research","id":"ITEM-3","issued":{"date-parts":[["2013"]]},"page":"58-62","publisher":"Elsevier Ltd","title":"Rewards teach visual selective attention","type":"article-journal","volume":"85"},"uris":["http://www.mendeley.com/documents/?uuid=32b99263-1c78-4ea2-a826-fea9bd9f805a"]},{"id":"ITEM-4","itemData":{"DOI":"10.3758/s13423-017-1380-y","ISSN":"15315320","abstract":"Visual attention enables us to selectively prioritize or suppress information in the environment. Prominent models concerned with the control of visual attention differ-entiate between goal-directed, top-down and stimulus-driven, bottom-up control, with the former determined by current se-lection goals and the latter determined by physical salience. In the current review, we discuss recent studies that demonstrate that attentional selection does not need to be the result of top-down or bottom-up processing but, instead, is often driven by lingering biases due to the Bhistory^ of former attention de-ployments. This review mainly focuses on reward-based his-tory effects; yet other types of history effects such as (intertrial) priming, statistical learning and affective condition-ing are also discussed. We argue that evidence from behavior-al, eye-movement and neuroimaging studies supports the idea that selection history modulates the topographical landscape of spatial Bpriority^ maps, such that attention is biased toward locations having the highest activation on this map. In everyday life, visual input is used to guide our behavior. We intentionally search for our bag on the luggage carousel at the airport while keeping in mind its shape and color to facilitate search. This template makes it easier to find our bag among the many distracting similarly looking bags. When searching with a goal for particular objects, we may sometimes experience that we attend to things in our environment for which we had no intention to look for. We may inadvertently attend to the waving hand of our friend who already found his bag or the flashing light next to yet another luggage carousel that is about to start moving. The question for how we search the environment, and more generally how we parse information from the environment, is studied in the context of attentional control. All models of selective attention have described attentional control as the result of the above described interplay between voluntary, top-down, or goal-driven control and automatic, bottom-up, or stimulus driven control (e.g., Corbetta &amp; Shulman, 2002; Itti &amp; Koch, 2001; Theeuwes, 2010). In a recent paper, Awh, Belopolsky, and Theeuwes (2012) pointed out that this classic theoretical dichotomy may no longer hold as there is a signif-icant explanatory gap: Several selection biases can neither be explained by current selection goals nor by the physical sa-lience of potential targets. Awh et al. sug…","author":[{"dropping-particle":"","family":"Failing","given":"M","non-dropping-particle":"","parse-names":false,"suffix":""},{"dropping-particle":"","family":"Theeuwes","given":"J","non-dropping-particle":"","parse-names":false,"suffix":""}],"container-title":"Psychonomic Bulletin and Review","id":"ITEM-4","issued":{"date-parts":[["2017"]]},"page":"1-25","publisher":"Psychonomic Bulletin &amp; Review","title":"Selection history: How reward modulates selectivity of visual attention","type":"article-journal"},"uris":["http://www.mendeley.com/documents/?uuid=83f24a00-4327-40fe-99b4-3137e0d2c26a"]}],"mendeley":{"formattedCitation":"(B. A. Anderson, 2016; Awh et al., 2012; Chelazzi et al., 2013; M. Failing &amp; Theeuwes, 2017)","manualFormatting":"(Anderson, 2016; Awh et al., 2012; Chelazzi et al., 2013; Failing &amp; Theeuwes, 2017)","plainTextFormattedCitation":"(B. A. Anderson, 2016; Awh et al., 2012; Chelazzi et al., 2013; M. Failing &amp; Theeuwes, 2017)","previouslyFormattedCitation":"(B. A. Anderson, 2016; Awh et al., 2012; Chelazzi et al., 2013; M. Failing &amp; Theeuwes, 2017)"},"properties":{"noteIndex":0},"schema":"https://github.com/citation-style-language/schema/raw/master/csl-citation.json"}</w:instrText>
-      </w:r>
-      <w:r>
-        <w:fldChar w:fldCharType="separate"/>
-      </w:r>
-      <w:r>
-        <w:rPr>
-          <w:noProof/>
-        </w:rPr>
-        <w:t>(Anderson, 2016; Awh et al., 2012; Chelazzi et al., 2013; Failing &amp; Theeuwes, 2017)</w:t>
-      </w:r>
-      <w:r>
-        <w:fldChar w:fldCharType="end"/>
-      </w:r>
-      <w:r>
-        <w:t xml:space="preserve">. Further, it has been proposed that this effect </w:t>
-      </w:r>
-      <w:r>
-        <w:t>could rely</w:t>
-      </w:r>
-      <w:r>
-        <w:t xml:space="preserve"> on the plasticity of the visual cortex</w:t>
-      </w:r>
-      <w:r>
-        <w:t xml:space="preserve"> induced by neuromodulators such as dopamine</w:t>
-      </w:r>
-      <w:r>
-        <w:t xml:space="preserve"> </w:t>
-      </w:r>
-      <w:r>
-        <w:fldChar w:fldCharType="begin" w:fldLock="1"/>
-      </w:r>
-      <w:r>
-        <w:instrText>ADDIN CSL_CITATION {"citationItems":[{"id":"ITEM-1","itemData":{"DOI":"10.1016/j.tics.2009.11.005","ISBN":"13646613","ISSN":"13646613","PMID":"20060771","abstract":"How does the brain learn those visual features that are relevant for behavior? In this article, we focus on two factors that guide plasticity of visual representations. First, reinforcers cause the global release of diffusive neuromodulatory signals that gate plasticity. Second, attentional feedback signals highlight the chain of neurons between sensory and motor cortex responsible for the selected action. We here propose that the attentional feedback signals guide learning by suppressing plasticity of irrelevant features while permitting the learning of relevant ones. By hypothesizing that sensory signals that are too weak to be perceived can escape from this inhibitory feedback, we bring attentional learning theories and theories that emphasized the importance of neuromodulatory signals into a single, unified framework. © 2009 Elsevier Ltd. All rights reserved.","author":[{"dropping-particle":"","family":"Roelfsema","given":"Pieter R.","non-dropping-particle":"","parse-names":false,"suffix":""},{"dropping-particle":"","family":"Ooyen","given":"Arjen","non-dropping-particle":"van","parse-names":false,"suffix":""},{"dropping-particle":"","family":"Watanabe","given":"Takeo","non-dropping-particle":"","parse-names":false,"suffix":""}],"container-title":"Trends in Cognitive Sciences","id":"ITEM-1","issue":"2","issued":{"date-parts":[["2010"]]},"page":"64-71","title":"Perceptual learning rules based on reinforcers and attention","type":"article-journal","volume":"14"},"uris":["http://www.mendeley.com/documents/?uuid=44209895-d2c3-4380-a87e-7e20d12b9145"]}],"mendeley":{"formattedCitation":"(Roelfsema, van Ooyen, &amp; Watanabe, 2010)","plainTextFormattedCitation":"(Roelfsema, van Ooyen, &amp; Watanabe, 2010)","previouslyFormattedCitation":"(Roelfsema, van Ooyen, &amp; Watanabe, 2010)"},"properties":{"noteIndex":0},"schema":"https://github.com/citation-style-language/schema/raw/master/csl-citation.json"}</w:instrText>
-      </w:r>
-      <w:r>
-        <w:fldChar w:fldCharType="separate"/>
-      </w:r>
-      <w:r>
-        <w:rPr>
-          <w:noProof/>
-        </w:rPr>
-        <w:t>(Roelfsema, van Ooyen, &amp; Watanabe, 2010)</w:t>
-      </w:r>
-      <w:r>
-        <w:fldChar w:fldCharType="end"/>
-      </w:r>
-      <w:r>
-        <w:t>. However, the existing EEG studies were not able to assess the simultaneous</w:t>
-      </w:r>
-      <w:r>
-        <w:t xml:space="preserve"> attentional enhancement and suppression of</w:t>
-      </w:r>
-      <w:r>
-        <w:t xml:space="preserve"> stimuli linked to different reward schedules.</w:t>
-      </w:r>
-      <w:r>
-        <w:t xml:space="preserve"> By presenting a set of stimuli in an array the existing EEG studies have been able to investigate the neural activity in cases when the reward-associated stimulus is present as a target or a distractor, but not how stimuli linked to different reward schedules simultaneously compete for attentional resources. </w:t>
-      </w:r>
-      <w:r>
-        <w:t xml:space="preserve">Further, the existing EEG studies have largely focused on paradigms in which the rewarded features </w:t>
-      </w:r>
-      <w:r>
-        <w:t>(e.g., different colors) are organized in a visual search array, thus making it challenging to fully disentangle the effects of feature-based and spatial attention.</w:t>
-      </w:r>
-      <w:r>
-        <w:t xml:space="preserve"> </w:t>
-      </w:r>
-      <w:r>
-        <w:t>Currently</w:t>
-      </w:r>
-      <w:r>
-        <w:t xml:space="preserve">, there is evidence from an fMRI experiment </w:t>
-      </w:r>
-      <w:r>
-        <w:fldChar w:fldCharType="begin" w:fldLock="1"/>
-      </w:r>
-      <w:r>
-        <w:instrText>ADDIN CSL_CITATION {"citationItems":[{"id":"ITEM-1","itemData":{"DOI":"10.1016/j.neuron.2014.12.049","ISBN":"1097-4199 (Electronic)\\r0896-6273 (Linking)","ISSN":"10974199","PMID":"25654257","abstract":"What role does reward play in real-world human vision? Reward coding in the midbrain is thought to cause the rapid prioritization of reward-associated visual stimuli. However, existing evidence for this incentive salience hypothesis in vision is equivocal, particularly in naturalistic circumstances, and little is known about underlying neural systems. Here weuse human fMRI to test whether reward primes perceptual encoding of naturalistic visual stimuli and to identify the neural mechanisms underlying this function. Participants detected a cued object category in briefly presented images of city- and landscapes. Using multivoxel pattern analysis in visual cortex, we found that the encoding of reward-associated targets was enhanced, whereas encoding of reward-associated distractors was suppressed, with the strength of this effect predicted byactivity in the dopaminergic midbrain and a connected cortical network. These results identify a novel interaction between neural systems responsible for reward processing and visual perception in the human brain.","author":[{"dropping-particle":"","family":"Hickey","given":"Clayton","non-dropping-particle":"","parse-names":false,"suffix":""},{"dropping-particle":"V.","family":"Peelen","given":"Marius","non-dropping-particle":"","parse-names":false,"suffix":""}],"container-title":"Neuron","id":"ITEM-1","issue":"3","issued":{"date-parts":[["2015"]]},"page":"512-518","publisher":"Elsevier Inc.","title":"Neural mechanisms of incentive salience in naturalistic human vision","type":"article-journal","volume":"85"},"uris":["http://www.mendeley.com/documents/?uuid=8023251a-3e10-4ac6-ab72-1cd54c2c81ef"]}],"mendeley":{"formattedCitation":"(Clayton Hickey &amp; Peelen, 2015)","manualFormatting":"(Hickey &amp; Peelen, 2015)","plainTextFormattedCitation":"(Clayton Hickey &amp; Peelen, 2015)","previouslyFormattedCitation":"(Clayton Hickey, Peelen, Hickey, &amp; Peelen, 2015)"},"properties":{"noteIndex":0},"schema":"https://github.com/citation-style-language/schema/raw/master/csl-citation.json"}</w:instrText>
-      </w:r>
-      <w:r>
-        <w:fldChar w:fldCharType="separate"/>
-      </w:r>
-      <w:r>
-        <w:rPr>
-          <w:noProof/>
-        </w:rPr>
-        <w:t>(Hickey &amp; Peelen, 2015)</w:t>
-      </w:r>
-      <w:r>
-        <w:fldChar w:fldCharType="end"/>
-      </w:r>
-      <w:r>
-        <w:t xml:space="preserve"> </w:t>
-      </w:r>
-      <w:r>
-        <w:t>that representation</w:t>
-      </w:r>
-      <w:r>
-        <w:t>s</w:t>
-      </w:r>
-      <w:r>
-        <w:t xml:space="preserve"> of objects (cars, trees, or people in naturalistic images) in object-selective visual cortex paired with high rewards </w:t>
-      </w:r>
-      <w:r>
-        <w:t>are</w:t>
-      </w:r>
-      <w:r>
-        <w:t xml:space="preserve"> enhanced, while the representation of objects paired with low rewards </w:t>
-      </w:r>
-      <w:r>
-        <w:t>are</w:t>
-      </w:r>
-      <w:r>
-        <w:t xml:space="preserve"> suppressed</w:t>
-      </w:r>
-      <w:r>
-        <w:t xml:space="preserve">. </w:t>
-      </w:r>
-    </w:p>
-    <w:p>
-      <w:pPr>
-        <w:spacing w:line="480" w:lineRule="auto"/>
-        <w:ind w:firstLine="720"/>
-        <w:jc w:val="both"/>
-      </w:pPr>
-      <w:r>
-        <w:t xml:space="preserve">In this study we </w:t>
-      </w:r>
-      <w:r>
-        <w:t>sought</w:t>
-      </w:r>
-      <w:r>
-        <w:t xml:space="preserve"> to directly compare the simultaneous processing of features linked to different reward schedules. Furthermore, we compared how goal-directed attention is influenced </w:t>
-      </w:r>
-      <w:r>
-        <w:lastRenderedPageBreak/>
-        <w:t>by rewards</w:t>
-      </w:r>
-      <w:r>
-        <w:t xml:space="preserve"> (training phase) and by previous reward associations once rewards are no longer available (test phase)</w:t>
-      </w:r>
-      <w:r>
-        <w:t xml:space="preserve">. </w:t>
-      </w:r>
-      <w:r>
-        <w:t xml:space="preserve">We did so by </w:t>
-      </w:r>
-      <w:r>
-        <w:t>investigating</w:t>
-      </w:r>
-      <w:r>
-        <w:t xml:space="preserve"> the simultaneous deployment of attention to the stimuli</w:t>
-      </w:r>
-      <w:r>
-        <w:t xml:space="preserve"> currently or previously</w:t>
-      </w:r>
-      <w:r>
-        <w:t xml:space="preserve"> linked to high or low probability</w:t>
-      </w:r>
-      <w:r>
-        <w:t xml:space="preserve"> of earning a monetary reward</w:t>
-      </w:r>
-      <w:r>
-        <w:t xml:space="preserve">. </w:t>
-      </w:r>
-      <w:r>
-        <w:t>To this end, w</w:t>
-      </w:r>
-      <w:r>
-        <w:t>e used steady-state visual evoked potentials (SSVEPs) to track stimulus processing in early visual cortex. SSVEPs represent the oscillatory response of the visual cortex to flickering stimuli</w:t>
-      </w:r>
-      <w:r>
-        <w:t xml:space="preserve"> </w:t>
-      </w:r>
-      <w:r>
-        <w:fldChar w:fldCharType="begin" w:fldLock="1"/>
-      </w:r>
-      <w:r>
-        <w:instrText>ADDIN CSL_CITATION {"citationItems":[{"id":"ITEM-1","itemData":{"DOI":"10.1167/15.6.4.doi","ISSN":"1534-7362","PMID":"26024451","abstract":"Periodic visual stimulation and analysis of the resulting steady-state visual evoked potentials were first introduced over 80 years ago as a means to study visual sensation and perception. From the first single-channel recording of responses to modulated light to the present use of sophisticated digital displays composed of complex visual stimuli and high-density recording arrays, steady-state methods have been applied in a broad range of scientific and applied settings. The purpose of this article is to describe the fundamental stimulation paradigms for steady-state visual evoked potentials and to illustrate these principles through research findings across a range of applications in vision science.","author":[{"dropping-particle":"","family":"Norcia","given":"Anthony M","non-dropping-particle":"","parse-names":false,"suffix":""},{"dropping-particle":"","family":"Appelbaum","given":"L Gregory","non-dropping-particle":"","parse-names":false,"suffix":""},{"dropping-particle":"","family":"Ales","given":"Justin M","non-dropping-particle":"","parse-names":false,"suffix":""},{"dropping-particle":"","family":"Cottereau","given":"Benoit R","non-dropping-particle":"","parse-names":false,"suffix":""},{"dropping-particle":"","family":"Rossion","given":"Bruno","non-dropping-particle":"","parse-names":false,"suffix":""}],"container-title":"Journal of vision","id":"ITEM-1","issue":"6","issued":{"date-parts":[["2015"]]},"page":"1-46","title":"The steady-state visual evoked potential in vision research : A review","type":"article-journal","volume":"15"},"uris":["http://www.mendeley.com/documents/?uuid=53ea226a-46b8-47b9-a25f-f7ddb564e489"]}],"mendeley":{"formattedCitation":"(Norcia, Appelbaum, Ales, Cottereau, &amp; Rossion, 2015)","plainTextFormattedCitation":"(Norcia, Appelbaum, Ales, Cottereau, &amp; Rossion, 2015)","previouslyFormattedCitation":"(Norcia, Appelbaum, Ales, Cottereau, &amp; Rossion, 2015)"},"properties":{"noteIndex":0},"schema":"https://github.com/citation-style-language/schema/raw/master/csl-citation.json"}</w:instrText>
-      </w:r>
-      <w:r>
-        <w:fldChar w:fldCharType="separate"/>
-      </w:r>
-      <w:r>
-        <w:rPr>
-          <w:noProof/>
-        </w:rPr>
-        <w:t>(Norcia, Appelbaum, Ales, Cottereau, &amp; Rossion, 2015)</w:t>
-      </w:r>
-      <w:r>
-        <w:fldChar w:fldCharType="end"/>
-      </w:r>
-      <w:r>
-        <w:t xml:space="preserve">. </w:t>
-      </w:r>
-      <w:r>
-        <w:t xml:space="preserve">They provide a continuous measure of feature-based attention deployment across multiple stimuli simultaneously, and are a reliably modulated by goals such as paying attention to a certain stimulus feature </w:t>
-      </w:r>
-      <w:r>
-        <w:fldChar w:fldCharType="begin" w:fldLock="1"/>
-      </w:r>
-      <w:r>
-        <w:instrText>ADDIN CSL_CITATION {"citationItems":[{"id":"ITEM-1","itemData":{"DOI":"10.1073/pnas.1002436107","ISBN":"1091-6490 (Electronic)\\r0027-8424 (Linking)","ISSN":"1091-6490","PMID":"20643918","abstract":"A central question in the field of attention is whether visual processing is a strictly limited resource, which must be allocated by selective attention. If this were the case, attentional enhancement of one stimulus should invariably lead to suppression of unattended distracter stimuli. Here we examine voluntary cued shifts of feature-selective attention to either one of two superimposed red or blue random dot kinematograms (RDKs) to test whether such a reciprocal relationship between enhancement of an attended and suppression of an unattended stimulus can be observed. The steady-state visual evoked potential (SSVEP), an oscillatory brain response elicited by the flickering RDKs, was measured in human EEG. Supporting limited resources, we observed both an enhancement of the attended and a suppression of the unattended RDK, but this observed reciprocity did not occur concurrently: enhancement of the attended RDK started at 220 ms after cue onset and preceded suppression of the unattended RDK by about 130 ms. Furthermore, we found that behavior was significantly correlated with the SSVEP time course of a measure of selectivity (attended minus unattended) but not with a measure of total activity (attended plus unattended). The significant deviations from a temporally synchronized reciprocity between enhancement and suppression suggest that the enhancement of the attended stimulus may cause the suppression of the unattended stimulus in the present experiment.","author":[{"dropping-particle":"","family":"Andersen","given":"S K","non-dropping-particle":"","parse-names":false,"suffix":""},{"dropping-particle":"","family":"Müller","given":"M M","non-dropping-particle":"","parse-names":false,"suffix":""}],"container-title":"Proceedings of the National Academy of Sciences of the United States of America","id":"ITEM-1","issue":"31","issued":{"date-parts":[["2010"]]},"page":"13878-82","title":"Behavioral performance follows the time course of neural facilitation and suppression during cued shifts of feature-selective attention.","type":"article-journal","volume":"107"},"uris":["http://www.mendeley.com/documents/?uuid=4a5f2140-be6d-49d6-81c4-ac2ed9193f74"]}],"mendeley":{"formattedCitation":"(Andersen &amp; Müller, 2010)","plainTextFormattedCitation":"(Andersen &amp; Müller, 2010)","previouslyFormattedCitation":"(Andersen &amp; Müller, 2010)"},"properties":{"noteIndex":0},"schema":"https://github.com/citation-style-language/schema/raw/master/csl-citation.json"}</w:instrText>
-      </w:r>
-      <w:r>
-        <w:fldChar w:fldCharType="separate"/>
-      </w:r>
-      <w:r>
-        <w:rPr>
-          <w:noProof/>
-        </w:rPr>
-        <w:t>(Andersen &amp; Müller, 2010)</w:t>
-      </w:r>
-      <w:r>
-        <w:fldChar w:fldCharType="end"/>
-      </w:r>
-      <w:r>
-        <w:t>.</w:t>
-      </w:r>
-      <w:r>
-        <w:t xml:space="preserve"> </w:t>
-      </w:r>
-      <w:r>
-        <w:t>Here</w:t>
-      </w:r>
-      <w:r>
-        <w:t xml:space="preserve"> </w:t>
-      </w:r>
-      <w:r>
-        <w:t xml:space="preserve">we </w:t>
-      </w:r>
-      <w:r>
-        <w:t>investigated the simultaneous deployment of attention to two features (red and blue dots) across three phases o</w:t>
-      </w:r>
-      <w:r>
-        <w:t xml:space="preserve">f the experiment. </w:t>
-      </w:r>
-      <w:r>
-        <w:t>On each trial participants were instructed to attend to one of the two colors</w:t>
-      </w:r>
-      <w:r>
-        <w:t xml:space="preserve"> and to press a key if the dots of the attended color moved coherently. They performed this task</w:t>
-      </w:r>
-      <w:r>
-        <w:t xml:space="preserve"> firs</w:t>
-      </w:r>
-      <w:r>
-        <w:t>t without any reward (baseline) and</w:t>
-      </w:r>
-      <w:r>
-        <w:t xml:space="preserve"> then with each color associated with different probabilities of earning a rewards (</w:t>
-      </w:r>
-      <w:r>
-        <w:t>training</w:t>
-      </w:r>
-      <w:r>
-        <w:t>). In the last phase (</w:t>
-      </w:r>
-      <w:r>
-        <w:t>test</w:t>
-      </w:r>
-      <w:r>
-        <w:t xml:space="preserve">), participants were informed that they would not earn any more rewards. This design enabled us to investigate the influence of reward on attention simultaneously for both features. </w:t>
-      </w:r>
-    </w:p>
-    <w:p>
-      <w:pPr>
-        <w:spacing w:line="480" w:lineRule="auto"/>
-        <w:ind w:firstLine="720"/>
-        <w:jc w:val="both"/>
-      </w:pPr>
-      <w:r>
-        <w:t xml:space="preserve">In this setting the theoretical accounts of reward-attention interactions predict that the amount of attention toward the high reward feature will increase (attentional facilitation), while the amount of attention allocated toward the low reward feature will decrease (attentional suppression) in the training phase compared to the baseline phase. Further, it is possible that this effect will remain even when participants are aware that no more rewards can be earned (test phase). The use of the SSVEPs in the current paradigm allowed us to test the facilitation and suppression simultaneously on each trial as two features compete for attention. </w:t>
-      </w:r>
-    </w:p>
-    <w:p/>
-    <w:p>
-      <w:pPr>
         <w:pStyle w:val="Heading1"/>
         <w:spacing w:before="0" w:after="240"/>
       </w:pPr>
       <w:r>
-        <w:lastRenderedPageBreak/>
         <w:t>Methods</w:t>
       </w:r>
     </w:p>
@@ -2483,7 +1544,11 @@
         <w:t xml:space="preserve"> had to</w:t>
       </w:r>
       <w:r>
-        <w:t xml:space="preserve"> detect the coherent movement as fast as possible by pressing the space key on </w:t>
+        <w:t xml:space="preserve"> detect the coherent movement as fast as possible by pressing the space </w:t>
+      </w:r>
+      <w:r>
+        <w:lastRenderedPageBreak/>
+        <w:t xml:space="preserve">key on </w:t>
       </w:r>
       <w:r>
         <w:t xml:space="preserve">a standard AZERTY USB </w:t>
@@ -2510,11 +1575,7 @@
         <w:t xml:space="preserve"> </w:t>
       </w:r>
       <w:r>
-        <w:t xml:space="preserve">post-RDK </w:t>
-      </w:r>
-      <w:r>
-        <w:lastRenderedPageBreak/>
-        <w:t xml:space="preserve">onset </w:t>
+        <w:t xml:space="preserve">post-RDK onset </w:t>
       </w:r>
       <w:r>
         <w:t xml:space="preserve">and no response </w:t>
@@ -3135,7 +2196,7 @@
         <w:rPr>
           <w:rStyle w:val="CommentReference"/>
         </w:rPr>
-        <w:commentReference w:id="5"/>
+        <w:commentReference w:id="6"/>
       </w:r>
     </w:p>
     <w:p>
@@ -3159,18 +2220,18 @@
         <w:pStyle w:val="Heading2"/>
         <w:spacing w:before="0" w:after="240"/>
       </w:pPr>
-      <w:commentRangeStart w:id="6"/>
+      <w:commentRangeStart w:id="7"/>
       <w:r>
         <w:t xml:space="preserve">Behavior </w:t>
       </w:r>
-      <w:commentRangeEnd w:id="6"/>
+      <w:commentRangeEnd w:id="7"/>
       <w:r>
         <w:rPr>
           <w:rStyle w:val="CommentReference"/>
           <w:rFonts w:eastAsiaTheme="minorHAnsi" w:cs="Times New Roman"/>
           <w:b w:val="0"/>
         </w:rPr>
-        <w:commentReference w:id="6"/>
+        <w:commentReference w:id="7"/>
       </w:r>
     </w:p>
     <w:p/>
@@ -3188,7 +2249,7 @@
         <w:pStyle w:val="Heading2"/>
         <w:spacing w:before="0" w:after="240"/>
       </w:pPr>
-      <w:commentRangeStart w:id="7"/>
+      <w:commentRangeStart w:id="8"/>
       <w:r>
         <w:lastRenderedPageBreak/>
         <w:t>EEG recording and pre</w:t>
@@ -3199,14 +2260,14 @@
       <w:r>
         <w:t>processing</w:t>
       </w:r>
-      <w:commentRangeEnd w:id="7"/>
+      <w:commentRangeEnd w:id="8"/>
       <w:r>
         <w:rPr>
           <w:rStyle w:val="CommentReference"/>
           <w:rFonts w:eastAsiaTheme="minorHAnsi" w:cs="Times New Roman"/>
           <w:b w:val="0"/>
         </w:rPr>
-        <w:commentReference w:id="7"/>
+        <w:commentReference w:id="8"/>
       </w:r>
     </w:p>
     <w:p>
@@ -3303,16 +2364,16 @@
         </w:rPr>
         <w:t xml:space="preserve"> The common mode sense (CMS) active electrode and the driven right leg (DRL) passive electrode were used as reference and ground electrodes, respectively. </w:t>
       </w:r>
-      <w:commentRangeStart w:id="8"/>
+      <w:commentRangeStart w:id="9"/>
       <w:r>
         <w:t xml:space="preserve">Additional external electrodes were applied to the left and right mastoids, </w:t>
       </w:r>
-      <w:commentRangeEnd w:id="8"/>
+      <w:commentRangeEnd w:id="9"/>
       <w:r>
         <w:rPr>
           <w:rStyle w:val="CommentReference"/>
         </w:rPr>
-        <w:commentReference w:id="8"/>
+        <w:commentReference w:id="9"/>
       </w:r>
       <w:r>
         <w:t xml:space="preserve">as well as </w:t>
@@ -4247,7 +3308,7 @@
         </w:rPr>
         <w:t xml:space="preserve">). </w:t>
       </w:r>
-      <w:commentRangeStart w:id="9"/>
+      <w:commentRangeStart w:id="10"/>
       <w:r>
         <w:rPr>
           <w:szCs w:val="24"/>
@@ -4272,12 +3333,12 @@
       <w:r>
         <w:t>oids</w:t>
       </w:r>
-      <w:commentRangeEnd w:id="9"/>
+      <w:commentRangeEnd w:id="10"/>
       <w:r>
         <w:rPr>
           <w:rStyle w:val="CommentReference"/>
         </w:rPr>
-        <w:commentReference w:id="9"/>
+        <w:commentReference w:id="10"/>
       </w:r>
       <w:r>
         <w:rPr>
@@ -4498,7 +3559,7 @@
         </w:rPr>
         <w:t xml:space="preserve">2 Hz from each individual electrode cluster, separately for each condition (averaged across trials). </w:t>
       </w:r>
-      <w:commentRangeStart w:id="10"/>
+      <w:commentRangeStart w:id="11"/>
       <w:r>
         <w:rPr>
           <w:rFonts w:eastAsia="Times New Roman"/>
@@ -4520,12 +3581,12 @@
         </w:rPr>
         <w:t xml:space="preserve"> and frequency separately by dividing amplitudes by the average amplitude across all six conditions. </w:t>
       </w:r>
-      <w:commentRangeEnd w:id="10"/>
+      <w:commentRangeEnd w:id="11"/>
       <w:r>
         <w:rPr>
           <w:rStyle w:val="CommentReference"/>
         </w:rPr>
-        <w:commentReference w:id="10"/>
+        <w:commentReference w:id="11"/>
       </w:r>
       <w:r>
         <w:rPr>
@@ -4908,7 +3969,7 @@
       <w:r>
         <w:t xml:space="preserve">) and Gaussian likelihood. Four MCMC simulations (“chains”) with </w:t>
       </w:r>
-      <w:commentRangeStart w:id="11"/>
+      <w:commentRangeStart w:id="12"/>
       <w:r>
         <w:t>10</w:t>
       </w:r>
@@ -4924,12 +3985,12 @@
       <w:r>
         <w:t>000 warmup</w:t>
       </w:r>
-      <w:commentRangeEnd w:id="11"/>
+      <w:commentRangeEnd w:id="12"/>
       <w:r>
         <w:rPr>
           <w:rStyle w:val="CommentReference"/>
         </w:rPr>
-        <w:commentReference w:id="11"/>
+        <w:commentReference w:id="12"/>
       </w:r>
       <w:r>
         <w:t>)</w:t>
@@ -5232,18 +4293,18 @@
         <w:pStyle w:val="Heading2"/>
         <w:spacing w:before="0" w:after="240"/>
       </w:pPr>
-      <w:commentRangeStart w:id="12"/>
+      <w:commentRangeStart w:id="13"/>
       <w:r>
         <w:t>Behavioral results</w:t>
       </w:r>
-      <w:commentRangeEnd w:id="12"/>
+      <w:commentRangeEnd w:id="13"/>
       <w:r>
         <w:rPr>
           <w:rStyle w:val="CommentReference"/>
           <w:rFonts w:eastAsiaTheme="minorHAnsi" w:cs="Times New Roman"/>
           <w:b w:val="0"/>
         </w:rPr>
-        <w:commentReference w:id="12"/>
+        <w:commentReference w:id="13"/>
       </w:r>
     </w:p>
     <w:p>
@@ -5565,17 +4626,17 @@
             <w:pPr>
               <w:spacing w:line="360" w:lineRule="auto"/>
             </w:pPr>
-            <w:commentRangeStart w:id="13"/>
+            <w:commentRangeStart w:id="14"/>
             <w:r>
               <w:lastRenderedPageBreak/>
               <w:t>Table 1</w:t>
             </w:r>
-            <w:commentRangeEnd w:id="13"/>
+            <w:commentRangeEnd w:id="14"/>
             <w:r>
               <w:rPr>
                 <w:rStyle w:val="CommentReference"/>
               </w:rPr>
-              <w:commentReference w:id="13"/>
+              <w:commentReference w:id="14"/>
             </w:r>
           </w:p>
           <w:p>
@@ -6247,7 +5308,7 @@
         </w:tc>
       </w:tr>
     </w:tbl>
-    <w:commentRangeStart w:id="14"/>
+    <w:commentRangeStart w:id="15"/>
     <w:p>
       <w:pPr>
         <w:ind w:firstLine="720"/>
@@ -6470,12 +5531,12 @@
           </mc:Fallback>
         </mc:AlternateContent>
       </w:r>
-      <w:commentRangeEnd w:id="14"/>
+      <w:commentRangeEnd w:id="15"/>
       <w:r>
         <w:rPr>
           <w:rStyle w:val="CommentReference"/>
         </w:rPr>
-        <w:commentReference w:id="14"/>
+        <w:commentReference w:id="15"/>
       </w:r>
     </w:p>
     <w:p>
@@ -6543,23 +5604,23 @@
         <w:pStyle w:val="Heading2"/>
         <w:spacing w:before="0" w:after="240"/>
       </w:pPr>
-      <w:commentRangeStart w:id="15"/>
+      <w:commentRangeStart w:id="16"/>
       <w:r>
         <w:t>Hit rates</w:t>
       </w:r>
-      <w:del w:id="16" w:author="Antonio Schettino" w:date="2018-08-28T10:15:00Z">
+      <w:del w:id="17" w:author="Antonio Schettino" w:date="2018-08-28T10:15:00Z">
         <w:r>
           <w:delText xml:space="preserve"> </w:delText>
         </w:r>
       </w:del>
-      <w:commentRangeEnd w:id="15"/>
+      <w:commentRangeEnd w:id="16"/>
       <w:r>
         <w:rPr>
           <w:rStyle w:val="CommentReference"/>
           <w:rFonts w:eastAsiaTheme="minorHAnsi" w:cs="Times New Roman"/>
           <w:b w:val="0"/>
         </w:rPr>
-        <w:commentReference w:id="15"/>
+        <w:commentReference w:id="16"/>
       </w:r>
     </w:p>
     <w:p>
@@ -6586,16 +5647,16 @@
       <w:r>
         <w:t>, this task was quite challenging as participants were able to detect only about 60% of the movements across different experimental conditions. Nonetheless</w:t>
       </w:r>
-      <w:commentRangeStart w:id="17"/>
+      <w:commentRangeStart w:id="18"/>
       <w:r>
         <w:t xml:space="preserve">, it should be noted that this is a signal detection task, so the performance of 50% is not chance level. </w:t>
       </w:r>
-      <w:commentRangeEnd w:id="17"/>
+      <w:commentRangeEnd w:id="18"/>
       <w:r>
         <w:rPr>
           <w:rStyle w:val="CommentReference"/>
         </w:rPr>
-        <w:commentReference w:id="17"/>
+        <w:commentReference w:id="18"/>
       </w:r>
       <w:r>
         <w:t>Of</w:t>
@@ -6893,27 +5954,27 @@
       <w:r>
         <w:t xml:space="preserve">and </w:t>
       </w:r>
-      <w:commentRangeStart w:id="18"/>
       <w:commentRangeStart w:id="19"/>
+      <w:commentRangeStart w:id="20"/>
       <w:r>
         <w:t>more so</w:t>
       </w:r>
       <w:r>
         <w:t xml:space="preserve"> for the low rewarded color</w:t>
       </w:r>
-      <w:commentRangeEnd w:id="18"/>
+      <w:commentRangeEnd w:id="19"/>
       <w:r>
         <w:rPr>
           <w:rStyle w:val="CommentReference"/>
         </w:rPr>
-        <w:commentReference w:id="18"/>
-      </w:r>
-      <w:commentRangeEnd w:id="19"/>
+        <w:commentReference w:id="19"/>
+      </w:r>
+      <w:commentRangeEnd w:id="20"/>
       <w:r>
         <w:rPr>
           <w:rStyle w:val="CommentReference"/>
         </w:rPr>
-        <w:commentReference w:id="19"/>
+        <w:commentReference w:id="20"/>
       </w:r>
       <w:r>
         <w:t xml:space="preserve">. There was also evidence for </w:t>
@@ -8733,24 +7794,24 @@
       <w:r>
         <w:t xml:space="preserve">These results indicate that participants were faster in the condition in which they could earn rewards, </w:t>
       </w:r>
-      <w:commentRangeStart w:id="20"/>
       <w:commentRangeStart w:id="21"/>
+      <w:commentRangeStart w:id="22"/>
       <w:r>
         <w:t>and more so in the condition with higher probability of earning a reward</w:t>
       </w:r>
-      <w:commentRangeEnd w:id="20"/>
+      <w:commentRangeEnd w:id="21"/>
       <w:r>
         <w:rPr>
           <w:rStyle w:val="CommentReference"/>
         </w:rPr>
-        <w:commentReference w:id="20"/>
-      </w:r>
-      <w:commentRangeEnd w:id="21"/>
+        <w:commentReference w:id="21"/>
+      </w:r>
+      <w:commentRangeEnd w:id="22"/>
       <w:r>
         <w:rPr>
           <w:rStyle w:val="CommentReference"/>
         </w:rPr>
-        <w:commentReference w:id="21"/>
+        <w:commentReference w:id="22"/>
       </w:r>
       <w:r>
         <w:t xml:space="preserve">. Also, there </w:t>
@@ -9009,7 +8070,7 @@
         <w:lastRenderedPageBreak/>
         <w:t xml:space="preserve"> </w:t>
       </w:r>
-      <w:commentRangeStart w:id="22"/>
+      <w:commentRangeStart w:id="23"/>
       <w:r>
         <w:rPr>
           <w:noProof/>
@@ -9064,7 +8125,7 @@
           </wp:inline>
         </w:drawing>
       </w:r>
-      <w:commentRangeEnd w:id="22"/>
+      <w:commentRangeEnd w:id="23"/>
     </w:p>
     <w:p>
       <w:pPr>
@@ -9079,7 +8140,7 @@
         <w:rPr>
           <w:rStyle w:val="CommentReference"/>
         </w:rPr>
-        <w:commentReference w:id="22"/>
+        <w:commentReference w:id="23"/>
       </w:r>
       <w:r>
         <w:rPr>
@@ -13461,16 +12522,16 @@
       <w:r>
         <w:t xml:space="preserve"> phase did not influence behavior. </w:t>
       </w:r>
-      <w:commentRangeStart w:id="23"/>
+      <w:commentRangeStart w:id="24"/>
       <w:r>
         <w:t>This result provides a conceptual replication</w:t>
       </w:r>
-      <w:commentRangeEnd w:id="23"/>
+      <w:commentRangeEnd w:id="24"/>
       <w:r>
         <w:rPr>
           <w:rStyle w:val="CommentReference"/>
         </w:rPr>
-        <w:commentReference w:id="23"/>
+        <w:commentReference w:id="24"/>
       </w:r>
       <w:r>
         <w:t xml:space="preserve"> of the value-driven effects found in </w:t>
@@ -13502,16 +12563,16 @@
       <w:r>
         <w:t xml:space="preserve">. </w:t>
       </w:r>
-      <w:commentRangeStart w:id="24"/>
+      <w:commentRangeStart w:id="25"/>
       <w:r>
         <w:t xml:space="preserve">This replication is significant given the large differences between our task and the previously used tasks. </w:t>
       </w:r>
-      <w:commentRangeEnd w:id="24"/>
+      <w:commentRangeEnd w:id="25"/>
       <w:r>
         <w:rPr>
           <w:rStyle w:val="CommentReference"/>
         </w:rPr>
-        <w:commentReference w:id="24"/>
+        <w:commentReference w:id="25"/>
       </w:r>
       <w:r>
         <w:t xml:space="preserve">In our paradigm, participants </w:t>
@@ -13528,16 +12589,16 @@
       <w:r>
         <w:t xml:space="preserve"> doing so over the much longer periods of time than in previously used paradigms. </w:t>
       </w:r>
-      <w:commentRangeStart w:id="25"/>
+      <w:commentRangeStart w:id="26"/>
       <w:r>
         <w:t xml:space="preserve">This result thus provides additional support to the robustness of the value-driven attentional effects </w:t>
       </w:r>
-      <w:commentRangeEnd w:id="25"/>
+      <w:commentRangeEnd w:id="26"/>
       <w:r>
         <w:rPr>
           <w:rStyle w:val="CommentReference"/>
         </w:rPr>
-        <w:commentReference w:id="25"/>
+        <w:commentReference w:id="26"/>
       </w:r>
       <w:r>
         <w:fldChar w:fldCharType="begin" w:fldLock="1"/>
@@ -13608,7 +12669,7 @@
       <w:r>
         <w:t xml:space="preserve">higher than the amplitudes in the frequency of the unattended stimuli. This strong </w:t>
       </w:r>
-      <w:ins w:id="26" w:author="Gilles Pourtois" w:date="2019-02-12T14:41:00Z">
+      <w:ins w:id="27" w:author="Gilles Pourtois" w:date="2019-02-12T14:41:00Z">
         <w:r>
           <w:t xml:space="preserve">gating </w:t>
         </w:r>
@@ -13616,7 +12677,7 @@
       <w:r>
         <w:t xml:space="preserve">effect was modulated by </w:t>
       </w:r>
-      <w:del w:id="27" w:author="Gilles Pourtois" w:date="2019-02-12T14:41:00Z">
+      <w:del w:id="28" w:author="Gilles Pourtois" w:date="2019-02-12T14:41:00Z">
         <w:r>
           <w:delText xml:space="preserve">the introduction of </w:delText>
         </w:r>
@@ -13624,7 +12685,7 @@
       <w:r>
         <w:t>reward</w:t>
       </w:r>
-      <w:del w:id="28" w:author="Gilles Pourtois" w:date="2019-02-12T14:41:00Z">
+      <w:del w:id="29" w:author="Gilles Pourtois" w:date="2019-02-12T14:41:00Z">
         <w:r>
           <w:delText>s</w:delText>
         </w:r>
@@ -13635,12 +12696,12 @@
       <w:r>
         <w:t xml:space="preserve">Model comparisons have provided evidence that the models which take into account </w:t>
       </w:r>
-      <w:ins w:id="29" w:author="Gilles Pourtois" w:date="2019-02-12T14:42:00Z">
+      <w:ins w:id="30" w:author="Gilles Pourtois" w:date="2019-02-12T14:42:00Z">
         <w:r>
           <w:t>the</w:t>
         </w:r>
       </w:ins>
-      <w:del w:id="30" w:author="Gilles Pourtois" w:date="2019-02-12T14:42:00Z">
+      <w:del w:id="31" w:author="Gilles Pourtois" w:date="2019-02-12T14:42:00Z">
         <w:r>
           <w:delText>our</w:delText>
         </w:r>
@@ -13648,16 +12709,16 @@
       <w:r>
         <w:t xml:space="preserve"> reward manipulation account better for the data compared to the model that includes only the effect of voluntary attention. </w:t>
       </w:r>
-      <w:commentRangeStart w:id="31"/>
+      <w:commentRangeStart w:id="32"/>
       <w:r>
         <w:t xml:space="preserve">This result further corroborates models of cognitive control </w:t>
       </w:r>
-      <w:commentRangeEnd w:id="31"/>
+      <w:commentRangeEnd w:id="32"/>
       <w:r>
         <w:rPr>
           <w:rStyle w:val="CommentReference"/>
         </w:rPr>
-        <w:commentReference w:id="31"/>
+        <w:commentReference w:id="32"/>
       </w:r>
       <w:r>
         <w:t xml:space="preserve">which posit motivation as the crucial component in the </w:t>
@@ -13751,26 +12812,26 @@
       <w:r>
         <w:t xml:space="preserve">. </w:t>
       </w:r>
-      <w:commentRangeStart w:id="32"/>
+      <w:commentRangeStart w:id="33"/>
       <w:r>
         <w:t xml:space="preserve">One of the possible explanations for this result is that it is due to the high difficulty of our task. </w:t>
       </w:r>
-      <w:commentRangeEnd w:id="32"/>
+      <w:commentRangeEnd w:id="33"/>
       <w:r>
         <w:rPr>
           <w:rStyle w:val="CommentReference"/>
         </w:rPr>
-        <w:commentReference w:id="32"/>
+        <w:commentReference w:id="33"/>
       </w:r>
       <w:r>
         <w:t xml:space="preserve">As can be seen from the behavioral data, on average participants </w:t>
       </w:r>
-      <w:del w:id="33" w:author="Gilles Pourtois" w:date="2019-02-12T14:47:00Z">
+      <w:del w:id="34" w:author="Gilles Pourtois" w:date="2019-02-12T14:47:00Z">
         <w:r>
           <w:delText>were able to correctly detect only</w:delText>
         </w:r>
       </w:del>
-      <w:ins w:id="34" w:author="Gilles Pourtois" w:date="2019-02-12T14:47:00Z">
+      <w:ins w:id="35" w:author="Gilles Pourtois" w:date="2019-02-12T14:47:00Z">
         <w:r>
           <w:t>had</w:t>
         </w:r>
@@ -13778,12 +12839,12 @@
       <w:r>
         <w:t xml:space="preserve"> 60% </w:t>
       </w:r>
-      <w:ins w:id="35" w:author="Gilles Pourtois" w:date="2019-02-12T14:47:00Z">
+      <w:ins w:id="36" w:author="Gilles Pourtois" w:date="2019-02-12T14:47:00Z">
         <w:r>
           <w:t>correct responses</w:t>
         </w:r>
       </w:ins>
-      <w:del w:id="36" w:author="Gilles Pourtois" w:date="2019-02-12T14:47:00Z">
+      <w:del w:id="37" w:author="Gilles Pourtois" w:date="2019-02-12T14:47:00Z">
         <w:r>
           <w:delText>of dot movements</w:delText>
         </w:r>
@@ -13791,19 +12852,19 @@
       <w:r>
         <w:t xml:space="preserve">. </w:t>
       </w:r>
-      <w:commentRangeStart w:id="37"/>
+      <w:commentRangeStart w:id="38"/>
       <w:r>
         <w:t xml:space="preserve">Having this in mind, it is possible that our participants were already at the ceiling in terms of the allocation of attentional resources. This would suggest that there was no room for the further increase in the SSVEP amplitudes. However, it was possible to adaptively allocate less resources to certain features. </w:t>
       </w:r>
       <w:r>
         <w:t xml:space="preserve"> </w:t>
       </w:r>
-      <w:commentRangeEnd w:id="37"/>
+      <w:commentRangeEnd w:id="38"/>
       <w:r>
         <w:rPr>
           <w:rStyle w:val="CommentReference"/>
         </w:rPr>
-        <w:commentReference w:id="37"/>
+        <w:commentReference w:id="38"/>
       </w:r>
     </w:p>
     <w:p>
@@ -13890,7 +12951,7 @@
       <w:r>
         <w:t xml:space="preserve">his result is contrary to the prediction made </w:t>
       </w:r>
-      <w:commentRangeStart w:id="38"/>
+      <w:commentRangeStart w:id="39"/>
       <w:r>
         <w:t xml:space="preserve">by the value-based </w:t>
       </w:r>
@@ -13900,40 +12961,40 @@
       <w:r>
         <w:t>account, but in line with the prediction made by cognitive control models</w:t>
       </w:r>
-      <w:commentRangeEnd w:id="38"/>
+      <w:commentRangeEnd w:id="39"/>
       <w:r>
         <w:rPr>
           <w:rStyle w:val="CommentReference"/>
         </w:rPr>
-        <w:commentReference w:id="38"/>
+        <w:commentReference w:id="39"/>
       </w:r>
       <w:r>
         <w:t xml:space="preserve">. </w:t>
       </w:r>
-      <w:commentRangeStart w:id="39"/>
+      <w:commentRangeStart w:id="40"/>
       <w:r>
         <w:t xml:space="preserve">Namely, the value-driven attentional account posits that linking stimuli to high reward probability induces a long lasting attentional bias toward such stimuli. </w:t>
       </w:r>
-      <w:commentRangeEnd w:id="39"/>
+      <w:commentRangeEnd w:id="40"/>
       <w:r>
         <w:rPr>
           <w:rStyle w:val="CommentReference"/>
         </w:rPr>
-        <w:commentReference w:id="39"/>
+        <w:commentReference w:id="40"/>
       </w:r>
       <w:r>
         <w:t xml:space="preserve">However, our data suggests the opposite. Attention is flexibly </w:t>
       </w:r>
-      <w:commentRangeStart w:id="40"/>
+      <w:commentRangeStart w:id="41"/>
       <w:r>
         <w:t xml:space="preserve">deployed in order to maximize the probability of obtaining a reward, but then goes back to the baseline levels once the possibility of earning rewards is gone. </w:t>
       </w:r>
-      <w:commentRangeEnd w:id="40"/>
+      <w:commentRangeEnd w:id="41"/>
       <w:r>
         <w:rPr>
           <w:rStyle w:val="CommentReference"/>
         </w:rPr>
-        <w:commentReference w:id="40"/>
+        <w:commentReference w:id="41"/>
       </w:r>
     </w:p>
     <w:p>
@@ -13942,19 +13003,19 @@
         <w:ind w:firstLine="720"/>
         <w:jc w:val="both"/>
       </w:pPr>
-      <w:commentRangeStart w:id="41"/>
+      <w:commentRangeStart w:id="42"/>
       <w:r>
         <w:lastRenderedPageBreak/>
         <w:t xml:space="preserve">These results point to the importance of several factors in the allocation of attention based on goals and reward history. </w:t>
       </w:r>
-      <w:commentRangeEnd w:id="41"/>
+      <w:commentRangeEnd w:id="42"/>
       <w:r>
         <w:rPr>
           <w:rStyle w:val="CommentReference"/>
         </w:rPr>
-        <w:commentReference w:id="41"/>
-      </w:r>
-      <w:commentRangeStart w:id="42"/>
+        <w:commentReference w:id="42"/>
+      </w:r>
+      <w:commentRangeStart w:id="43"/>
       <w:r>
         <w:t xml:space="preserve">First, our electrophysiological measure displayed an interesting decoupling from the behavior. While the behavioral data seems to be in line with the persistent effect of reward history, the neural data suggests that this effect does not arise from the </w:t>
       </w:r>
@@ -13964,12 +13025,12 @@
       <w:r>
         <w:t xml:space="preserve">change in the amount of attention being allocated based on previous rewards. </w:t>
       </w:r>
-      <w:commentRangeEnd w:id="42"/>
+      <w:commentRangeEnd w:id="43"/>
       <w:r>
         <w:rPr>
           <w:rStyle w:val="CommentReference"/>
         </w:rPr>
-        <w:commentReference w:id="42"/>
+        <w:commentReference w:id="43"/>
       </w:r>
       <w:r>
         <w:t xml:space="preserve">This is contrast to some of the existing electrophysiological studies </w:t>
@@ -14005,7 +13066,7 @@
       <w:r>
         <w:t xml:space="preserve">Another important factor in the allocation of reward-guided attention is the type of the task used. </w:t>
       </w:r>
-      <w:commentRangeStart w:id="43"/>
+      <w:commentRangeStart w:id="44"/>
       <w:r>
         <w:t>O</w:t>
       </w:r>
@@ -14015,12 +13076,12 @@
       <w:r>
         <w:t xml:space="preserve">driven allocation of attention. </w:t>
       </w:r>
-      <w:commentRangeEnd w:id="43"/>
+      <w:commentRangeEnd w:id="44"/>
       <w:r>
         <w:rPr>
           <w:rStyle w:val="CommentReference"/>
         </w:rPr>
-        <w:commentReference w:id="43"/>
+        <w:commentReference w:id="44"/>
       </w:r>
       <w:r>
         <w:t xml:space="preserve">The tasks used in most studies only infer that the goals of participants have changed in the test phase, or that they are induced in the instruction prior to the experiment </w:t>
@@ -14052,35 +13113,35 @@
       <w:r>
         <w:t xml:space="preserve">, </w:t>
       </w:r>
-      <w:commentRangeStart w:id="44"/>
+      <w:commentRangeStart w:id="45"/>
       <w:r>
         <w:t>in the task in which participants have a goal on every trial, we did not observe the value-driven attentional bias in our measure of sustained attention</w:t>
       </w:r>
-      <w:commentRangeEnd w:id="44"/>
+      <w:commentRangeEnd w:id="45"/>
       <w:r>
         <w:rPr>
           <w:rStyle w:val="CommentReference"/>
         </w:rPr>
-        <w:commentReference w:id="44"/>
+        <w:commentReference w:id="45"/>
       </w:r>
       <w:r>
         <w:t xml:space="preserve">. We believe that such an experimental setup provides </w:t>
       </w:r>
-      <w:commentRangeStart w:id="45"/>
+      <w:commentRangeStart w:id="46"/>
       <w:r>
         <w:t xml:space="preserve">a more rigorous way of looking at the competition between the goal-driven and value-driven attention. </w:t>
       </w:r>
-      <w:commentRangeEnd w:id="45"/>
+      <w:commentRangeEnd w:id="46"/>
       <w:r>
         <w:rPr>
           <w:rStyle w:val="CommentReference"/>
         </w:rPr>
-        <w:commentReference w:id="45"/>
+        <w:commentReference w:id="46"/>
       </w:r>
       <w:r>
         <w:t xml:space="preserve">However, it is important to stress </w:t>
       </w:r>
-      <w:commentRangeStart w:id="46"/>
+      <w:commentRangeStart w:id="47"/>
       <w:r>
         <w:t>that our paradigm</w:t>
       </w:r>
@@ -14090,12 +13151,12 @@
       <w:r>
         <w:t xml:space="preserve">l-directed effects on attention, while the previous paradigm could have favored the value-driven effects. </w:t>
       </w:r>
-      <w:commentRangeEnd w:id="46"/>
+      <w:commentRangeEnd w:id="47"/>
       <w:r>
         <w:rPr>
           <w:rStyle w:val="CommentReference"/>
         </w:rPr>
-        <w:commentReference w:id="46"/>
+        <w:commentReference w:id="47"/>
       </w:r>
     </w:p>
     <w:p>
@@ -17616,19 +16677,19 @@
         </w:rPr>
         <w:t xml:space="preserve"> </w:t>
       </w:r>
-      <w:commentRangeStart w:id="47"/>
+      <w:commentRangeStart w:id="48"/>
       <w:r>
         <w:rPr>
           <w:highlight w:val="yellow"/>
         </w:rPr>
         <w:t xml:space="preserve">Gilles </w:t>
       </w:r>
-      <w:commentRangeEnd w:id="47"/>
+      <w:commentRangeEnd w:id="48"/>
       <w:r>
         <w:rPr>
           <w:rStyle w:val="CommentReference"/>
         </w:rPr>
-        <w:commentReference w:id="47"/>
+        <w:commentReference w:id="48"/>
       </w:r>
       <w:r>
         <w:rPr>
@@ -18067,7 +17128,6 @@
       <w:r>
         <w:rPr>
           <w:b/>
-          <w:lang w:val="nl-BE"/>
         </w:rPr>
         <w:instrText xml:space="preserve">ADDIN Mendeley Bibliography CSL_BIBLIOGRAPHY </w:instrText>
       </w:r>
@@ -18081,7 +17141,6 @@
         <w:rPr>
           <w:noProof/>
           <w:szCs w:val="24"/>
-          <w:lang w:val="nl-BE"/>
         </w:rPr>
         <w:t xml:space="preserve">Andersen, S. K., &amp; Müller, M. M. (2010). </w:t>
       </w:r>
@@ -20718,6 +19777,9 @@
     <w:p>
       <w:pPr>
         <w:pStyle w:val="CommentText"/>
+        <w:rPr>
+          <w:lang w:val="nl-BE"/>
+        </w:rPr>
       </w:pPr>
       <w:r>
         <w:rPr>
@@ -20740,6 +19802,7 @@
           <w:iCs/>
           <w:color w:val="222222"/>
           <w:shd w:val="clear" w:color="auto" w:fill="FFFFFF"/>
+          <w:lang w:val="nl-BE"/>
         </w:rPr>
         <w:t>NeuroImage</w:t>
       </w:r>
@@ -20748,6 +19811,7 @@
           <w:rFonts w:ascii="Arial" w:hAnsi="Arial" w:cs="Arial"/>
           <w:color w:val="222222"/>
           <w:shd w:val="clear" w:color="auto" w:fill="FFFFFF"/>
+          <w:lang w:val="nl-BE"/>
         </w:rPr>
         <w:t>, </w:t>
       </w:r>
@@ -20758,6 +19822,7 @@
           <w:iCs/>
           <w:color w:val="222222"/>
           <w:shd w:val="clear" w:color="auto" w:fill="FFFFFF"/>
+          <w:lang w:val="nl-BE"/>
         </w:rPr>
         <w:t>84</w:t>
       </w:r>
@@ -20766,12 +19831,13 @@
           <w:rFonts w:ascii="Arial" w:hAnsi="Arial" w:cs="Arial"/>
           <w:color w:val="222222"/>
           <w:shd w:val="clear" w:color="auto" w:fill="FFFFFF"/>
+          <w:lang w:val="nl-BE"/>
         </w:rPr>
         <w:t>, 639-647.</w:t>
       </w:r>
     </w:p>
   </w:comment>
-  <w:comment w:id="3" w:author="pp05labo" w:date="2019-07-16T14:50:00Z" w:initials="p">
+  <w:comment w:id="3" w:author="pp05labo" w:date="2019-07-17T12:05:00Z" w:initials="p">
     <w:p>
       <w:pPr>
         <w:pStyle w:val="CommentText"/>
@@ -20783,13 +19849,61 @@
         <w:annotationRef/>
       </w:r>
       <w:r>
-        <w:t xml:space="preserve">For discussion: they also have cues, very similar to us. But they have mini-blocks. It could be that suppression is useful when you have mini blocks, but not when the attended category can change trial-to-trial. Also, they don’t have the extinction phase. </w:t>
-      </w:r>
-      <w:bookmarkStart w:id="4" w:name="_GoBack"/>
-      <w:bookmarkEnd w:id="4"/>
+        <w:rPr>
+          <w:rFonts w:ascii="Arial" w:hAnsi="Arial" w:cs="Arial"/>
+          <w:color w:val="222222"/>
+          <w:shd w:val="clear" w:color="auto" w:fill="FFFFFF"/>
+          <w:lang w:val="nl-BE"/>
+        </w:rPr>
+        <w:t xml:space="preserve">van den Berg, B., Krebs, R. M., Lorist, M. M., &amp; Woldorff, M. G. (2014). </w:t>
+      </w:r>
+      <w:r>
+        <w:rPr>
+          <w:rFonts w:ascii="Arial" w:hAnsi="Arial" w:cs="Arial"/>
+          <w:color w:val="222222"/>
+          <w:shd w:val="clear" w:color="auto" w:fill="FFFFFF"/>
+        </w:rPr>
+        <w:t>Utilization of reward-prospect enhances preparatory attention and reduces stimulus conflict. </w:t>
+      </w:r>
+      <w:r>
+        <w:rPr>
+          <w:rFonts w:ascii="Arial" w:hAnsi="Arial" w:cs="Arial"/>
+          <w:i/>
+          <w:iCs/>
+          <w:color w:val="222222"/>
+          <w:shd w:val="clear" w:color="auto" w:fill="FFFFFF"/>
+        </w:rPr>
+        <w:t>Cognitive, Affective, &amp; Behavioral Neuroscience</w:t>
+      </w:r>
+      <w:r>
+        <w:rPr>
+          <w:rFonts w:ascii="Arial" w:hAnsi="Arial" w:cs="Arial"/>
+          <w:color w:val="222222"/>
+          <w:shd w:val="clear" w:color="auto" w:fill="FFFFFF"/>
+        </w:rPr>
+        <w:t>, </w:t>
+      </w:r>
+      <w:r>
+        <w:rPr>
+          <w:rFonts w:ascii="Arial" w:hAnsi="Arial" w:cs="Arial"/>
+          <w:i/>
+          <w:iCs/>
+          <w:color w:val="222222"/>
+          <w:shd w:val="clear" w:color="auto" w:fill="FFFFFF"/>
+        </w:rPr>
+        <w:t>14</w:t>
+      </w:r>
+      <w:r>
+        <w:rPr>
+          <w:rFonts w:ascii="Arial" w:hAnsi="Arial" w:cs="Arial"/>
+          <w:color w:val="222222"/>
+          <w:shd w:val="clear" w:color="auto" w:fill="FFFFFF"/>
+        </w:rPr>
+        <w:t>(2), 561-577.</w:t>
+      </w:r>
     </w:p>
   </w:comment>
-  <w:comment w:id="5" w:author="Ivan Grahek" w:date="2019-05-03T15:58:00Z" w:initials="IG">
+  <w:comment w:id="4" w:author="pp05labo" w:date="2019-07-16T14:50:00Z" w:initials="p">
     <w:p>
       <w:pPr>
         <w:pStyle w:val="CommentText"/>
@@ -20801,11 +19915,11 @@
         <w:annotationRef/>
       </w:r>
       <w:r>
-        <w:t xml:space="preserve">@Antonio: do you think that there’s merit in keeping the graph B? </w:t>
+        <w:t xml:space="preserve">For discussion: they also have cues, very similar to us. But they have mini-blocks. It could be that suppression is useful when you have mini blocks, but not when the attended category can change trial-to-trial. Also, they don’t have the extinction phase. </w:t>
       </w:r>
     </w:p>
   </w:comment>
-  <w:comment w:id="6" w:author="Ivan Grahek" w:date="2019-01-29T11:47:00Z" w:initials="IG">
+  <w:comment w:id="6" w:author="Ivan Grahek" w:date="2019-05-03T15:58:00Z" w:initials="IG">
     <w:p>
       <w:pPr>
         <w:pStyle w:val="CommentText"/>
@@ -20817,11 +19931,11 @@
         <w:annotationRef/>
       </w:r>
       <w:r>
-        <w:t>Add a part on pre-processing the behavior and include how the hit rates and false alarms were calculated.</w:t>
+        <w:t xml:space="preserve">@Antonio: do you think that there’s merit in keeping the graph B? </w:t>
       </w:r>
     </w:p>
   </w:comment>
-  <w:comment w:id="7" w:author="Ivan Grahek" w:date="2019-05-03T11:04:00Z" w:initials="IG">
+  <w:comment w:id="7" w:author="Ivan Grahek" w:date="2019-01-29T11:47:00Z" w:initials="IG">
     <w:p>
       <w:pPr>
         <w:pStyle w:val="CommentText"/>
@@ -20833,11 +19947,11 @@
         <w:annotationRef/>
       </w:r>
       <w:r>
-        <w:t>Change now that we are doing single trials</w:t>
+        <w:t>Add a part on pre-processing the behavior and include how the hit rates and false alarms were calculated.</w:t>
       </w:r>
     </w:p>
   </w:comment>
-  <w:comment w:id="8" w:author="Ivan Grahek" w:date="2019-05-02T16:33:00Z" w:initials="IG">
+  <w:comment w:id="8" w:author="Ivan Grahek" w:date="2019-05-03T11:04:00Z" w:initials="IG">
     <w:p>
       <w:pPr>
         <w:pStyle w:val="CommentText"/>
@@ -20849,7 +19963,7 @@
         <w:annotationRef/>
       </w:r>
       <w:r>
-        <w:t>Do we still need this?</w:t>
+        <w:t>Change now that we are doing single trials</w:t>
       </w:r>
     </w:p>
   </w:comment>
@@ -20865,11 +19979,11 @@
         <w:annotationRef/>
       </w:r>
       <w:r>
-        <w:t>Change to the average reference</w:t>
+        <w:t>Do we still need this?</w:t>
       </w:r>
     </w:p>
   </w:comment>
-  <w:comment w:id="10" w:author="Ivan Grahek" w:date="2019-03-15T10:17:00Z" w:initials="IG">
+  <w:comment w:id="10" w:author="Ivan Grahek" w:date="2019-05-02T16:33:00Z" w:initials="IG">
     <w:p>
       <w:pPr>
         <w:pStyle w:val="CommentText"/>
@@ -20881,11 +19995,11 @@
         <w:annotationRef/>
       </w:r>
       <w:r>
-        <w:t>Change if we go for the baseline normalization</w:t>
+        <w:t>Change to the average reference</w:t>
       </w:r>
     </w:p>
   </w:comment>
-  <w:comment w:id="11" w:author="Ivan Grahek" w:date="2019-05-03T17:27:00Z" w:initials="IG">
+  <w:comment w:id="11" w:author="Ivan Grahek" w:date="2019-03-15T10:17:00Z" w:initials="IG">
     <w:p>
       <w:pPr>
         <w:pStyle w:val="CommentText"/>
@@ -20897,11 +20011,11 @@
         <w:annotationRef/>
       </w:r>
       <w:r>
-        <w:t>Edit with the final number</w:t>
+        <w:t>Change if we go for the baseline normalization</w:t>
       </w:r>
     </w:p>
   </w:comment>
-  <w:comment w:id="12" w:author="Ivan Grahek" w:date="2019-02-09T14:04:00Z" w:initials="IG">
+  <w:comment w:id="12" w:author="Ivan Grahek" w:date="2019-05-03T17:27:00Z" w:initials="IG">
     <w:p>
       <w:pPr>
         <w:pStyle w:val="CommentText"/>
@@ -20913,11 +20027,11 @@
         <w:annotationRef/>
       </w:r>
       <w:r>
-        <w:t xml:space="preserve">We are thinking about adding the results with false alarms here as well. There is not much happening in there, so it might be better to just mention that in the main text and add the results in the supplementary materials. </w:t>
+        <w:t>Edit with the final number</w:t>
       </w:r>
     </w:p>
   </w:comment>
-  <w:comment w:id="13" w:author="Ivan Grahek" w:date="2019-02-09T14:10:00Z" w:initials="IG">
+  <w:comment w:id="13" w:author="Ivan Grahek" w:date="2019-02-09T14:04:00Z" w:initials="IG">
     <w:p>
       <w:pPr>
         <w:pStyle w:val="CommentText"/>
@@ -20929,11 +20043,11 @@
         <w:annotationRef/>
       </w:r>
       <w:r>
-        <w:t xml:space="preserve">This table could be merged with Table 3 or moved to the supplementary materials. </w:t>
+        <w:t xml:space="preserve">We are thinking about adding the results with false alarms here as well. There is not much happening in there, so it might be better to just mention that in the main text and add the results in the supplementary materials. </w:t>
       </w:r>
     </w:p>
   </w:comment>
-  <w:comment w:id="14" w:author="Ivan Grahek" w:date="2019-02-09T14:08:00Z" w:initials="IG">
+  <w:comment w:id="14" w:author="Ivan Grahek" w:date="2019-02-09T14:10:00Z" w:initials="IG">
     <w:p>
       <w:pPr>
         <w:pStyle w:val="CommentText"/>
@@ -20945,11 +20059,11 @@
         <w:annotationRef/>
       </w:r>
       <w:r>
-        <w:t xml:space="preserve">The font in all of the graphs will be increased. </w:t>
+        <w:t xml:space="preserve">This table could be merged with Table 3 or moved to the supplementary materials. </w:t>
       </w:r>
     </w:p>
   </w:comment>
-  <w:comment w:id="15" w:author="Ivan Grahek" w:date="2019-03-15T10:32:00Z" w:initials="IG">
+  <w:comment w:id="15" w:author="Ivan Grahek" w:date="2019-02-09T14:08:00Z" w:initials="IG">
     <w:p>
       <w:pPr>
         <w:pStyle w:val="CommentText"/>
@@ -20961,11 +20075,11 @@
         <w:annotationRef/>
       </w:r>
       <w:r>
-        <w:t>Antonio: As a rule of thumb for the description of our results, we could look at the ER and be a bit more confident if ER &gt; 10. Anything between 3 and 10 could be “indicative of” or “suggesting” a difference, whereas 1 &lt; ER &lt; 3 indicates no reliable difference. What do you think? If you agree, we should write it somewhere in the methods.</w:t>
+        <w:t xml:space="preserve">The font in all of the graphs will be increased. </w:t>
       </w:r>
     </w:p>
   </w:comment>
-  <w:comment w:id="17" w:author="Gilles Pourtois" w:date="2019-02-12T14:28:00Z" w:initials="GP">
+  <w:comment w:id="16" w:author="Ivan Grahek" w:date="2019-03-15T10:32:00Z" w:initials="IG">
     <w:p>
       <w:pPr>
         <w:pStyle w:val="CommentText"/>
@@ -20977,11 +20091,11 @@
         <w:annotationRef/>
       </w:r>
       <w:r>
-        <w:t>Indeed, but then one can wonder about false alarms, right? And hence d primes or a better (more sensitive) behavioral measure maybe than the hit rate only.</w:t>
+        <w:t>Antonio: As a rule of thumb for the description of our results, we could look at the ER and be a bit more confident if ER &gt; 10. Anything between 3 and 10 could be “indicative of” or “suggesting” a difference, whereas 1 &lt; ER &lt; 3 indicates no reliable difference. What do you think? If you agree, we should write it somewhere in the methods.</w:t>
       </w:r>
     </w:p>
   </w:comment>
-  <w:comment w:id="18" w:author="Gilles Pourtois" w:date="2019-02-12T14:30:00Z" w:initials="GP">
+  <w:comment w:id="18" w:author="Gilles Pourtois" w:date="2019-02-12T14:28:00Z" w:initials="GP">
     <w:p>
       <w:pPr>
         <w:pStyle w:val="CommentText"/>
@@ -20993,11 +20107,11 @@
         <w:annotationRef/>
       </w:r>
       <w:r>
-        <w:t>Weird this, right? Isn’t the case that participants should improve more for high-rewarded color?</w:t>
+        <w:t>Indeed, but then one can wonder about false alarms, right? And hence d primes or a better (more sensitive) behavioral measure maybe than the hit rate only.</w:t>
       </w:r>
     </w:p>
   </w:comment>
-  <w:comment w:id="19" w:author="Ivan Grahek" w:date="2019-03-15T10:35:00Z" w:initials="IG">
+  <w:comment w:id="19" w:author="Gilles Pourtois" w:date="2019-02-12T14:30:00Z" w:initials="GP">
     <w:p>
       <w:pPr>
         <w:pStyle w:val="CommentText"/>
@@ -21009,52 +20123,68 @@
         <w:annotationRef/>
       </w:r>
       <w:r>
-        <w:t>Antonio: I wouldn’t over-interpret this finding, the ER is not very high (8.43).</w:t>
+        <w:t>Weird this, right? Isn’t the case that participants should improve more for high-rewarded color?</w:t>
       </w:r>
     </w:p>
   </w:comment>
-  <w:comment w:id="20" w:author="Gilles Pourtois" w:date="2019-02-12T14:31:00Z" w:initials="GP">
+  <w:comment w:id="20" w:author="Ivan Grahek" w:date="2019-03-15T10:35:00Z" w:initials="IG">
     <w:p>
       <w:pPr>
         <w:pStyle w:val="CommentText"/>
       </w:pPr>
       <w:r>
-        <w:t xml:space="preserve">Here, </w:t>
-      </w:r>
-      <w:r>
         <w:rPr>
           <w:rStyle w:val="CommentReference"/>
         </w:rPr>
         <w:annotationRef/>
       </w:r>
       <w:r>
-        <w:t xml:space="preserve">in the good direction, right? But then, when one considers accuracy as well, maybe there could be a speed-accuracy tradeoff imposed by your reward manipulation: you are faster with high reward (after baseline), but also more error prone, no? Wouldn’t be important to rule that out if possible?  </w:t>
+        <w:t>Antonio: I wouldn’t over-interpret this finding, the ER is not very high (8.43).</w:t>
       </w:r>
     </w:p>
   </w:comment>
-  <w:comment w:id="21" w:author="Ivan Grahek" w:date="2019-03-15T10:36:00Z" w:initials="IG">
+  <w:comment w:id="21" w:author="Gilles Pourtois" w:date="2019-02-12T14:31:00Z" w:initials="GP">
     <w:p>
       <w:pPr>
         <w:pStyle w:val="CommentText"/>
       </w:pPr>
       <w:r>
+        <w:t xml:space="preserve">Here, </w:t>
+      </w:r>
+      <w:r>
         <w:rPr>
           <w:rStyle w:val="CommentReference"/>
         </w:rPr>
         <w:annotationRef/>
       </w:r>
       <w:r>
-        <w:t>Antonio: Again, I wouldn’t over-interpret this finding (</w:t>
-      </w:r>
-      <w:r>
-        <w:t>ER = 7.20</w:t>
-      </w:r>
-      <w:r>
-        <w:t>).</w:t>
+        <w:t xml:space="preserve">in the good direction, right? But then, when one considers accuracy as well, maybe there could be a speed-accuracy tradeoff imposed by your reward manipulation: you are faster with high reward (after baseline), but also more error prone, no? Wouldn’t be important to rule that out if possible?  </w:t>
       </w:r>
     </w:p>
   </w:comment>
-  <w:comment w:id="22" w:author="Ivan Grahek" w:date="2019-05-03T15:41:00Z" w:initials="IG">
+  <w:comment w:id="22" w:author="Ivan Grahek" w:date="2019-03-15T10:36:00Z" w:initials="IG">
+    <w:p>
+      <w:pPr>
+        <w:pStyle w:val="CommentText"/>
+      </w:pPr>
+      <w:r>
+        <w:rPr>
+          <w:rStyle w:val="CommentReference"/>
+        </w:rPr>
+        <w:annotationRef/>
+      </w:r>
+      <w:r>
+        <w:t>Antonio: Again, I wouldn’t over-interpret this finding (</w:t>
+      </w:r>
+      <w:r>
+        <w:t>ER = 7.20</w:t>
+      </w:r>
+      <w:r>
+        <w:t>).</w:t>
+      </w:r>
+    </w:p>
+  </w:comment>
+  <w:comment w:id="23" w:author="Ivan Grahek" w:date="2019-05-03T15:41:00Z" w:initials="IG">
     <w:p>
       <w:pPr>
         <w:pStyle w:val="CommentText"/>
@@ -21112,7 +20242,7 @@
       </w:r>
     </w:p>
   </w:comment>
-  <w:comment w:id="23" w:author="Gilles Pourtois" w:date="2019-02-12T14:37:00Z" w:initials="GP">
+  <w:comment w:id="24" w:author="Gilles Pourtois" w:date="2019-02-12T14:37:00Z" w:initials="GP">
     <w:p>
       <w:pPr>
         <w:pStyle w:val="CommentText"/>
@@ -21125,22 +20255,6 @@
       </w:r>
       <w:r>
         <w:t xml:space="preserve">I don’t think so…you task measures competition between two stimuli that have variable reward values (high and low). In comparison, value-based attention capture is when goal and reward clash, and you see that despite the target (goal), the “unrelated”/distractor reward stimulus grabs attention. I don’t see how your experiment provides a conceptual replication of value based attention capture? </w:t>
-      </w:r>
-    </w:p>
-  </w:comment>
-  <w:comment w:id="24" w:author="Gilles Pourtois" w:date="2019-02-12T14:40:00Z" w:initials="GP">
-    <w:p>
-      <w:pPr>
-        <w:pStyle w:val="CommentText"/>
-      </w:pPr>
-      <w:r>
-        <w:rPr>
-          <w:rStyle w:val="CommentReference"/>
-        </w:rPr>
-        <w:annotationRef/>
-      </w:r>
-      <w:r>
-        <w:t>I don’t think it is a replication here: here you focus on feature-based attention, and competition between two stimuli both having some value.</w:t>
       </w:r>
     </w:p>
   </w:comment>
@@ -21156,11 +20270,11 @@
         <w:annotationRef/>
       </w:r>
       <w:r>
-        <w:t>Unclear to me if you can draw this conclusion.</w:t>
+        <w:t>I don’t think it is a replication here: here you focus on feature-based attention, and competition between two stimuli both having some value.</w:t>
       </w:r>
     </w:p>
   </w:comment>
-  <w:comment w:id="31" w:author="Gilles Pourtois" w:date="2019-02-12T14:42:00Z" w:initials="GP">
+  <w:comment w:id="26" w:author="Gilles Pourtois" w:date="2019-02-12T14:40:00Z" w:initials="GP">
     <w:p>
       <w:pPr>
         <w:pStyle w:val="CommentText"/>
@@ -21172,11 +20286,27 @@
         <w:annotationRef/>
       </w:r>
       <w:r>
-        <w:t>See my comment in intro: I don’t think this experiment here says anything about CC; well about attention, selection and value. I would rather avoid explanation in terms of CC and focus on attention (Desimone &amp; Duncan is probably the best model here, given the competition)</w:t>
+        <w:t>Unclear to me if you can draw this conclusion.</w:t>
       </w:r>
     </w:p>
   </w:comment>
-  <w:comment w:id="32" w:author="Gilles Pourtois" w:date="2019-02-12T14:44:00Z" w:initials="GP">
+  <w:comment w:id="32" w:author="Gilles Pourtois" w:date="2019-02-12T14:42:00Z" w:initials="GP">
+    <w:p>
+      <w:pPr>
+        <w:pStyle w:val="CommentText"/>
+      </w:pPr>
+      <w:r>
+        <w:rPr>
+          <w:rStyle w:val="CommentReference"/>
+        </w:rPr>
+        <w:annotationRef/>
+      </w:r>
+      <w:r>
+        <w:t>See my comment in intro: I don’t think this experiment here says anything about CC; well about attention, selection and value. I would rather avoid explanation in terms of CC and focus on attention (Desimone &amp; Duncan is probably the best model here, given the competition)</w:t>
+      </w:r>
+    </w:p>
+  </w:comment>
+  <w:comment w:id="33" w:author="Gilles Pourtois" w:date="2019-02-12T14:44:00Z" w:initials="GP">
     <w:p>
       <w:pPr>
         <w:pStyle w:val="CommentText"/>
@@ -21218,7 +20348,7 @@
       </w:r>
     </w:p>
   </w:comment>
-  <w:comment w:id="37" w:author="Gilles Pourtois" w:date="2019-02-12T14:47:00Z" w:initials="GP">
+  <w:comment w:id="38" w:author="Gilles Pourtois" w:date="2019-02-12T14:47:00Z" w:initials="GP">
     <w:p>
       <w:pPr>
         <w:pStyle w:val="CommentText"/>
@@ -21231,22 +20361,6 @@
       </w:r>
       <w:r>
         <w:t xml:space="preserve">I think it is implausible…and cannot also explain why then you found an effect/change for the low reward stimulus across phases. </w:t>
-      </w:r>
-    </w:p>
-  </w:comment>
-  <w:comment w:id="38" w:author="Gilles Pourtois" w:date="2019-02-12T15:02:00Z" w:initials="GP">
-    <w:p>
-      <w:pPr>
-        <w:pStyle w:val="CommentText"/>
-      </w:pPr>
-      <w:r>
-        <w:rPr>
-          <w:rStyle w:val="CommentReference"/>
-        </w:rPr>
-        <w:annotationRef/>
-      </w:r>
-      <w:r>
-        <w:t>Not sure about the accuracy of this</w:t>
       </w:r>
     </w:p>
   </w:comment>
@@ -21262,11 +20376,11 @@
         <w:annotationRef/>
       </w:r>
       <w:r>
-        <w:t>Not true this. Value-based attention capture is never explored for competition between different “valued” stimuli (low vs. high), like you have done here. It is always a competition between target (without any value) and a reward or punishment-related stimulus used primarily as distractor. So it appears hard to dismiss value-based capture and favor CC account, which makes no/little sense here. Where and how do you measure CC with this task?</w:t>
+        <w:t>Not sure about the accuracy of this</w:t>
       </w:r>
     </w:p>
   </w:comment>
-  <w:comment w:id="40" w:author="Gilles Pourtois" w:date="2019-02-12T15:05:00Z" w:initials="GP">
+  <w:comment w:id="40" w:author="Gilles Pourtois" w:date="2019-02-12T15:02:00Z" w:initials="GP">
     <w:p>
       <w:pPr>
         <w:pStyle w:val="CommentText"/>
@@ -21278,11 +20392,11 @@
         <w:annotationRef/>
       </w:r>
       <w:r>
-        <w:t xml:space="preserve">What you should stress here is the suppression of low reward, probably to deal with the competition. Looks like this is how your visual cortex solves this competition. The two stimuli are important and they compete for selection; a “control” mechanism downplays the processing of the low-reward one.  </w:t>
+        <w:t>Not true this. Value-based attention capture is never explored for competition between different “valued” stimuli (low vs. high), like you have done here. It is always a competition between target (without any value) and a reward or punishment-related stimulus used primarily as distractor. So it appears hard to dismiss value-based capture and favor CC account, which makes no/little sense here. Where and how do you measure CC with this task?</w:t>
       </w:r>
     </w:p>
   </w:comment>
-  <w:comment w:id="41" w:author="Gilles Pourtois" w:date="2019-02-12T15:07:00Z" w:initials="GP">
+  <w:comment w:id="41" w:author="Gilles Pourtois" w:date="2019-02-12T15:05:00Z" w:initials="GP">
     <w:p>
       <w:pPr>
         <w:pStyle w:val="CommentText"/>
@@ -21294,11 +20408,11 @@
         <w:annotationRef/>
       </w:r>
       <w:r>
-        <w:t>Unsure about this again. What you measure here is competition between 2 value-based stimuli, not between goal and value.</w:t>
+        <w:t xml:space="preserve">What you should stress here is the suppression of low reward, probably to deal with the competition. Looks like this is how your visual cortex solves this competition. The two stimuli are important and they compete for selection; a “control” mechanism downplays the processing of the low-reward one.  </w:t>
       </w:r>
     </w:p>
   </w:comment>
-  <w:comment w:id="42" w:author="Gilles Pourtois" w:date="2019-02-12T15:08:00Z" w:initials="GP">
+  <w:comment w:id="42" w:author="Gilles Pourtois" w:date="2019-02-12T15:07:00Z" w:initials="GP">
     <w:p>
       <w:pPr>
         <w:pStyle w:val="CommentText"/>
@@ -21310,11 +20424,11 @@
         <w:annotationRef/>
       </w:r>
       <w:r>
-        <w:t>At the behavioral level you see slower RTs for low reward than high reward. Why could that not result from the suppression effect at the neurophysiological/SSVEP level? In other words, are you really sure EEG and behavior show different effects?</w:t>
+        <w:t>Unsure about this again. What you measure here is competition between 2 value-based stimuli, not between goal and value.</w:t>
       </w:r>
     </w:p>
   </w:comment>
-  <w:comment w:id="43" w:author="Gilles Pourtois" w:date="2019-02-12T15:10:00Z" w:initials="GP">
+  <w:comment w:id="43" w:author="Gilles Pourtois" w:date="2019-02-12T15:08:00Z" w:initials="GP">
     <w:p>
       <w:pPr>
         <w:pStyle w:val="CommentText"/>
@@ -21326,7 +20440,7 @@
         <w:annotationRef/>
       </w:r>
       <w:r>
-        <w:t xml:space="preserve">Unclear to me which result of your study shows this? </w:t>
+        <w:t>At the behavioral level you see slower RTs for low reward than high reward. Why could that not result from the suppression effect at the neurophysiological/SSVEP level? In other words, are you really sure EEG and behavior show different effects?</w:t>
       </w:r>
     </w:p>
   </w:comment>
@@ -21342,11 +20456,11 @@
         <w:annotationRef/>
       </w:r>
       <w:r>
-        <w:t xml:space="preserve">In value-based attention capture, participants have always a specific goal active on each and every trial = find the target in the array/display, and ignore the distractor (if any). So you design is not better or controlling this better I think. </w:t>
+        <w:t xml:space="preserve">Unclear to me which result of your study shows this? </w:t>
       </w:r>
     </w:p>
   </w:comment>
-  <w:comment w:id="45" w:author="Gilles Pourtois" w:date="2019-02-12T15:11:00Z" w:initials="GP">
+  <w:comment w:id="45" w:author="Gilles Pourtois" w:date="2019-02-12T15:10:00Z" w:initials="GP">
     <w:p>
       <w:pPr>
         <w:pStyle w:val="CommentText"/>
@@ -21358,11 +20472,11 @@
         <w:annotationRef/>
       </w:r>
       <w:r>
-        <w:t>I would kindly disagree and Theeuwes and Anderson too probably ;-) You cannot compare peers and apples. The difference between your design and the classical value-based capture ought to be better presented in order to better appraise the novelty of your results and this without challenging value-based attention capture preferably.</w:t>
+        <w:t xml:space="preserve">In value-based attention capture, participants have always a specific goal active on each and every trial = find the target in the array/display, and ignore the distractor (if any). So you design is not better or controlling this better I think. </w:t>
       </w:r>
     </w:p>
   </w:comment>
-  <w:comment w:id="46" w:author="Gilles Pourtois" w:date="2019-02-12T15:13:00Z" w:initials="GP">
+  <w:comment w:id="46" w:author="Gilles Pourtois" w:date="2019-02-12T15:11:00Z" w:initials="GP">
     <w:p>
       <w:pPr>
         <w:pStyle w:val="CommentText"/>
@@ -21374,11 +20488,27 @@
         <w:annotationRef/>
       </w:r>
       <w:r>
-        <w:t>Unclear to me this</w:t>
+        <w:t>I would kindly disagree and Theeuwes and Anderson too probably ;-) You cannot compare peers and apples. The difference between your design and the classical value-based capture ought to be better presented in order to better appraise the novelty of your results and this without challenging value-based attention capture preferably.</w:t>
       </w:r>
     </w:p>
   </w:comment>
-  <w:comment w:id="47" w:author="Ivan Grahek" w:date="2019-02-09T14:15:00Z" w:initials="IG">
+  <w:comment w:id="47" w:author="Gilles Pourtois" w:date="2019-02-12T15:13:00Z" w:initials="GP">
+    <w:p>
+      <w:pPr>
+        <w:pStyle w:val="CommentText"/>
+      </w:pPr>
+      <w:r>
+        <w:rPr>
+          <w:rStyle w:val="CommentReference"/>
+        </w:rPr>
+        <w:annotationRef/>
+      </w:r>
+      <w:r>
+        <w:t>Unclear to me this</w:t>
+      </w:r>
+    </w:p>
+  </w:comment>
+  <w:comment w:id="48" w:author="Ivan Grahek" w:date="2019-02-09T14:15:00Z" w:initials="IG">
     <w:p>
       <w:pPr>
         <w:pStyle w:val="CommentText"/>
@@ -21402,7 +20532,8 @@
   <w15:commentEx w15:paraId="52BA8C31" w15:done="0"/>
   <w15:commentEx w15:paraId="714F1F3E" w15:done="0"/>
   <w15:commentEx w15:paraId="25D99631" w15:done="0"/>
-  <w15:commentEx w15:paraId="784C4009" w15:done="0"/>
+  <w15:commentEx w15:paraId="60545DE7" w15:done="0"/>
+  <w15:commentEx w15:paraId="7D8E2BEE" w15:done="0"/>
   <w15:commentEx w15:paraId="0BA42910" w15:done="0"/>
   <w15:commentEx w15:paraId="5552F5BF" w15:done="0"/>
   <w15:commentEx w15:paraId="13627C7F" w15:done="0"/>
@@ -21570,7 +20701,19 @@
       <w:rPr>
         <w:szCs w:val="24"/>
       </w:rPr>
-      <w:t>FEATURE-BASED ATTENTION AND REWARD</w:t>
+      <w:t>ATTENTION</w:t>
+    </w:r>
+    <w:r>
+      <w:rPr>
+        <w:szCs w:val="24"/>
+      </w:rPr>
+      <w:t>AL CONTROL</w:t>
+    </w:r>
+    <w:r>
+      <w:rPr>
+        <w:szCs w:val="24"/>
+      </w:rPr>
+      <w:t xml:space="preserve"> AND REWARD</w:t>
     </w:r>
     <w:sdt>
       <w:sdtPr>
@@ -21586,6 +20729,9 @@
         </w:rPr>
       </w:sdtEndPr>
       <w:sdtContent>
+        <w:r>
+          <w:tab/>
+        </w:r>
         <w:r>
           <w:tab/>
         </w:r>
@@ -21612,7 +20758,7 @@
             <w:noProof/>
             <w:szCs w:val="24"/>
           </w:rPr>
-          <w:t>21</w:t>
+          <w:t>6</w:t>
         </w:r>
         <w:r>
           <w:rPr>
@@ -26695,7 +25841,7 @@
 </file>
 
 <file path=customXml/itemProps1.xml><?xml version="1.0" encoding="utf-8"?>
-<ds:datastoreItem xmlns:ds="http://schemas.openxmlformats.org/officeDocument/2006/customXml" ds:itemID="{3B7EA5C7-D862-40FA-9401-1BCAE5EC67EC}">
+<ds:datastoreItem xmlns:ds="http://schemas.openxmlformats.org/officeDocument/2006/customXml" ds:itemID="{C93D4650-58A2-4598-A536-346E82012D01}">
   <ds:schemaRefs>
     <ds:schemaRef ds:uri="http://schemas.openxmlformats.org/officeDocument/2006/bibliography"/>
   </ds:schemaRefs>

</xml_diff>

<commit_message>
Outline of the discussion
</commit_message>
<xml_diff>
--- a/manuscript/SSVEPs&Reward_manuscript.docx
+++ b/manuscript/SSVEPs&Reward_manuscript.docx
@@ -312,7 +312,13 @@
         <w:spacing w:line="480" w:lineRule="auto"/>
       </w:pPr>
       <w:r>
-        <w:t xml:space="preserve">Keywords: attention; EEG; feature-based attention; reward; motivation; steady-state visually evoked potentials; frequency tagging  </w:t>
+        <w:t xml:space="preserve">Keywords: attention; </w:t>
+      </w:r>
+      <w:r>
+        <w:t xml:space="preserve">attentional control; </w:t>
+      </w:r>
+      <w:r>
+        <w:t xml:space="preserve">EEG; feature-based attention; reward; motivation; steady-state visually evoked potentials; frequency tagging  </w:t>
       </w:r>
     </w:p>
     <w:p/>
@@ -617,11 +623,7 @@
         <w:t>These</w:t>
       </w:r>
       <w:r>
-        <w:t xml:space="preserve"> studies have provided </w:t>
-      </w:r>
-      <w:r>
-        <w:lastRenderedPageBreak/>
-        <w:t xml:space="preserve">some evidence for the reward-related changes in the early stages of visual processing (i.e., increase in the P1 component; </w:t>
+        <w:t xml:space="preserve"> studies have provided some evidence for the reward-related changes in the early stages of visual processing (i.e., increase in the P1 component; </w:t>
       </w:r>
       <w:r>
         <w:fldChar w:fldCharType="begin" w:fldLock="1"/>
@@ -633,13 +635,13 @@
         <w:rPr>
           <w:lang w:val="nl-BE"/>
         </w:rPr>
-        <w:instrText>sponse to reward feedback in anterior cingulate cortex, an area with strong connections to dopaminergic structures in the midbrain. These results demonstrate that reward has an impact on vision that is independent of its role in the strategic establishment of endogenous attention. We suggest that reward acts to change visual salience and thus plays an important and undervalued role in attentional control.","author":[{"dropping-particle":"","family":"Hickey","given":"C.","non-dropping-particle":"","parse-names":false,"suffix":""},{"dropping-particle":"","family":"Chelazzi","given":"L.","non-dropping-particle":"","parse-names":false,"suffix":""},{"dropping-particle":"","family":"Theeuwes","given":"J.","non-dropping-particle":"","parse-names":false,"suffix":""}],"container-title":"Journal of Neuroscience","id":"ITEM-1","issue":"33","issued":{"date-parts":[["2010"]]},"page":"11096-11103","title":"Reward Changes Salience in Human Vision via the Anterior Cingulate","type":"article-journal","volume":"30"},"uris":["http://www.mendeley.com/documents/?uuid=63f54998-73ab-4870-b69a-5a1e479f1bd2"]}],"mendeley":{"formattedCitation":"(C. Hickey, Chelazzi, &amp; Theeuwes, 2010)","manualFormatting":"(Hickey, Chelazzi, &amp; Theeuwes, 2010)","plainTextFormattedCitation":"(C. Hickey, Chelazzi, &amp; Theeuwes, 2010)","previouslyFormattedCitation":"(C. Hickey, Chelazzi, &amp; Theeuwes, 2010)"},"properties":{"noteIndex":0},"schema":"https://github.com/citation-style-language/sche</w:instrText>
+        <w:instrText>sponse to reward feedback in anterior cingulate cortex, an area with strong connections to dopaminergic structures in the midbrain. These results demonstrate that reward has an impact on vision that is independent of its role in the strategic establishment of endogenous attention. We suggest that reward acts to change visual salience and thus plays an important and undervalued role in attentional control.","author":[{"dropping-particle":"","family":"Hickey","given":"C.","non-dropping-particle":"","parse-names":false,"suffix":""},{"dropping-particle":"","family":"Chelazzi","given":"L.","non-dropping-particle":"","parse-names":false,"suffix":""},{"dropping-particle":"","family":"Theeuwes","given":"J.","non-dropping-particle":"","parse-names":false,"suffix":""}],"container-title":"Journal of Neuroscience","id":"ITEM-1","issue":"33","issued":{"date-parts":[["2010"]]},"page":"11096-11103","title":"Reward Changes Salience in Human Vision via the Anterior Cingulate","type":"article-journal","volume":"30"},"uris":["http://www.mendeley.com/documents/?uuid=63f54998-73ab-4870-b69a-5a1e479f1bd2"]}],"mendeley":{"formattedCitation":"(C. Hickey, Chelazzi, &amp; Theeuwes, 2010)","manualFormatting":"(Hickey, Chelazzi, &amp; Theeuwes, 2010)","plainTextFormattedCitation":"(C. Hickey, Chelazzi, &amp; Theeuwes, 2010)","previouslyFormattedCitation":"(C. Hickey, Chelazzi, &amp; Theeuwes, 2010)"},"properties":{"noteIndex":0},"schema":"https://github.com/citation-style-language/schema/raw/master/csl</w:instrText>
       </w:r>
       <w:r>
         <w:rPr>
           <w:lang w:val="nl-BE"/>
         </w:rPr>
-        <w:instrText>ma/raw/master/csl-citation.json"}</w:instrText>
+        <w:instrText>-citation.json"}</w:instrText>
       </w:r>
       <w:r>
         <w:fldChar w:fldCharType="separate"/>
@@ -895,14 +897,7 @@
         <w:rPr>
           <w:noProof/>
         </w:rPr>
-        <w:t xml:space="preserve">(Norcia, Appelbaum, Ales, Cottereau, </w:t>
-      </w:r>
-      <w:r>
-        <w:rPr>
-          <w:noProof/>
-        </w:rPr>
-        <w:lastRenderedPageBreak/>
-        <w:t>&amp; Rossion, 2015)</w:t>
+        <w:t>(Norcia, Appelbaum, Ales, Cottereau, &amp; Rossion, 2015)</w:t>
       </w:r>
       <w:r>
         <w:fldChar w:fldCharType="end"/>
@@ -1077,17 +1072,9 @@
       <w:r>
         <w:t xml:space="preserve">the processing of targets and distractors can be modulated by their value. </w:t>
       </w:r>
-      <w:bookmarkStart w:id="5" w:name="_GoBack"/>
-      <w:bookmarkEnd w:id="5"/>
       <w:r>
         <w:t xml:space="preserve"> </w:t>
       </w:r>
-    </w:p>
-    <w:p>
-      <w:pPr>
-        <w:pStyle w:val="Heading1"/>
-        <w:spacing w:before="0" w:after="240"/>
-      </w:pPr>
     </w:p>
     <w:p>
       <w:pPr>
@@ -1544,11 +1531,7 @@
         <w:t xml:space="preserve"> had to</w:t>
       </w:r>
       <w:r>
-        <w:t xml:space="preserve"> detect the coherent movement as fast as possible by pressing the space </w:t>
-      </w:r>
-      <w:r>
-        <w:lastRenderedPageBreak/>
-        <w:t xml:space="preserve">key on </w:t>
+        <w:t xml:space="preserve"> detect the coherent movement as fast as possible by pressing the space key on </w:t>
       </w:r>
       <w:r>
         <w:t xml:space="preserve">a standard AZERTY USB </w:t>
@@ -1913,7 +1896,6 @@
           <w:noProof/>
           <w:lang w:val="nl-BE" w:eastAsia="nl-BE"/>
         </w:rPr>
-        <w:lastRenderedPageBreak/>
         <mc:AlternateContent>
           <mc:Choice Requires="wpg">
             <w:drawing>
@@ -2196,7 +2178,7 @@
         <w:rPr>
           <w:rStyle w:val="CommentReference"/>
         </w:rPr>
-        <w:commentReference w:id="6"/>
+        <w:commentReference w:id="5"/>
       </w:r>
     </w:p>
     <w:p>
@@ -2220,18 +2202,18 @@
         <w:pStyle w:val="Heading2"/>
         <w:spacing w:before="0" w:after="240"/>
       </w:pPr>
-      <w:commentRangeStart w:id="7"/>
+      <w:commentRangeStart w:id="6"/>
       <w:r>
         <w:t xml:space="preserve">Behavior </w:t>
       </w:r>
-      <w:commentRangeEnd w:id="7"/>
+      <w:commentRangeEnd w:id="6"/>
       <w:r>
         <w:rPr>
           <w:rStyle w:val="CommentReference"/>
           <w:rFonts w:eastAsiaTheme="minorHAnsi" w:cs="Times New Roman"/>
           <w:b w:val="0"/>
         </w:rPr>
-        <w:commentReference w:id="7"/>
+        <w:commentReference w:id="6"/>
       </w:r>
     </w:p>
     <w:p/>
@@ -2249,9 +2231,8 @@
         <w:pStyle w:val="Heading2"/>
         <w:spacing w:before="0" w:after="240"/>
       </w:pPr>
-      <w:commentRangeStart w:id="8"/>
-      <w:r>
-        <w:lastRenderedPageBreak/>
+      <w:commentRangeStart w:id="7"/>
+      <w:r>
         <w:t>EEG recording and pre</w:t>
       </w:r>
       <w:r>
@@ -2260,14 +2241,14 @@
       <w:r>
         <w:t>processing</w:t>
       </w:r>
-      <w:commentRangeEnd w:id="8"/>
+      <w:commentRangeEnd w:id="7"/>
       <w:r>
         <w:rPr>
           <w:rStyle w:val="CommentReference"/>
           <w:rFonts w:eastAsiaTheme="minorHAnsi" w:cs="Times New Roman"/>
           <w:b w:val="0"/>
         </w:rPr>
-        <w:commentReference w:id="8"/>
+        <w:commentReference w:id="7"/>
       </w:r>
     </w:p>
     <w:p>
@@ -2364,16 +2345,16 @@
         </w:rPr>
         <w:t xml:space="preserve"> The common mode sense (CMS) active electrode and the driven right leg (DRL) passive electrode were used as reference and ground electrodes, respectively. </w:t>
       </w:r>
-      <w:commentRangeStart w:id="9"/>
+      <w:commentRangeStart w:id="8"/>
       <w:r>
         <w:t xml:space="preserve">Additional external electrodes were applied to the left and right mastoids, </w:t>
       </w:r>
-      <w:commentRangeEnd w:id="9"/>
+      <w:commentRangeEnd w:id="8"/>
       <w:r>
         <w:rPr>
           <w:rStyle w:val="CommentReference"/>
         </w:rPr>
-        <w:commentReference w:id="9"/>
+        <w:commentReference w:id="8"/>
       </w:r>
       <w:r>
         <w:t xml:space="preserve">as well as </w:t>
@@ -3207,14 +3188,7 @@
         <w:rPr>
           <w:szCs w:val="24"/>
         </w:rPr>
-        <w:t xml:space="preserve"> </w:t>
-      </w:r>
-      <w:r>
-        <w:rPr>
-          <w:szCs w:val="24"/>
-        </w:rPr>
-        <w:lastRenderedPageBreak/>
-        <w:t>(</w:t>
+        <w:t xml:space="preserve"> (</w:t>
       </w:r>
       <w:r>
         <w:rPr>
@@ -3308,7 +3282,7 @@
         </w:rPr>
         <w:t xml:space="preserve">). </w:t>
       </w:r>
-      <w:commentRangeStart w:id="10"/>
+      <w:commentRangeStart w:id="9"/>
       <w:r>
         <w:rPr>
           <w:szCs w:val="24"/>
@@ -3333,12 +3307,12 @@
       <w:r>
         <w:t>oids</w:t>
       </w:r>
-      <w:commentRangeEnd w:id="10"/>
+      <w:commentRangeEnd w:id="9"/>
       <w:r>
         <w:rPr>
           <w:rStyle w:val="CommentReference"/>
         </w:rPr>
-        <w:commentReference w:id="10"/>
+        <w:commentReference w:id="9"/>
       </w:r>
       <w:r>
         <w:rPr>
@@ -3559,7 +3533,7 @@
         </w:rPr>
         <w:t xml:space="preserve">2 Hz from each individual electrode cluster, separately for each condition (averaged across trials). </w:t>
       </w:r>
-      <w:commentRangeStart w:id="11"/>
+      <w:commentRangeStart w:id="10"/>
       <w:r>
         <w:rPr>
           <w:rFonts w:eastAsia="Times New Roman"/>
@@ -3581,12 +3555,12 @@
         </w:rPr>
         <w:t xml:space="preserve"> and frequency separately by dividing amplitudes by the average amplitude across all six conditions. </w:t>
       </w:r>
-      <w:commentRangeEnd w:id="11"/>
+      <w:commentRangeEnd w:id="10"/>
       <w:r>
         <w:rPr>
           <w:rStyle w:val="CommentReference"/>
         </w:rPr>
-        <w:commentReference w:id="11"/>
+        <w:commentReference w:id="10"/>
       </w:r>
       <w:r>
         <w:rPr>
@@ -3719,11 +3693,7 @@
         <w:t>,</w:t>
       </w:r>
       <w:r>
-        <w:t xml:space="preserve"> we decided to model this variability by adding varying intercepts in </w:t>
-      </w:r>
-      <w:r>
-        <w:lastRenderedPageBreak/>
-        <w:t>our models. Additionally, the studied effects</w:t>
+        <w:t xml:space="preserve"> we decided to model this variability by adding varying intercepts in our models. Additionally, the studied effects</w:t>
       </w:r>
       <w:r>
         <w:t xml:space="preserve"> (e.g., reward sensitivity and selective attention) </w:t>
@@ -3969,7 +3939,7 @@
       <w:r>
         <w:t xml:space="preserve">) and Gaussian likelihood. Four MCMC simulations (“chains”) with </w:t>
       </w:r>
-      <w:commentRangeStart w:id="12"/>
+      <w:commentRangeStart w:id="11"/>
       <w:r>
         <w:t>10</w:t>
       </w:r>
@@ -3985,12 +3955,12 @@
       <w:r>
         <w:t>000 warmup</w:t>
       </w:r>
-      <w:commentRangeEnd w:id="12"/>
+      <w:commentRangeEnd w:id="11"/>
       <w:r>
         <w:rPr>
           <w:rStyle w:val="CommentReference"/>
         </w:rPr>
-        <w:commentReference w:id="12"/>
+        <w:commentReference w:id="11"/>
       </w:r>
       <w:r>
         <w:t>)</w:t>
@@ -4254,7 +4224,6 @@
         <w:t xml:space="preserve">the </w:t>
       </w:r>
       <w:r>
-        <w:lastRenderedPageBreak/>
         <w:t>ratio</w:t>
       </w:r>
       <w:r>
@@ -4293,18 +4262,18 @@
         <w:pStyle w:val="Heading2"/>
         <w:spacing w:before="0" w:after="240"/>
       </w:pPr>
-      <w:commentRangeStart w:id="13"/>
+      <w:commentRangeStart w:id="12"/>
       <w:r>
         <w:t>Behavioral results</w:t>
       </w:r>
-      <w:commentRangeEnd w:id="13"/>
+      <w:commentRangeEnd w:id="12"/>
       <w:r>
         <w:rPr>
           <w:rStyle w:val="CommentReference"/>
           <w:rFonts w:eastAsiaTheme="minorHAnsi" w:cs="Times New Roman"/>
           <w:b w:val="0"/>
         </w:rPr>
-        <w:commentReference w:id="13"/>
+        <w:commentReference w:id="12"/>
       </w:r>
     </w:p>
     <w:p>
@@ -4626,17 +4595,16 @@
             <w:pPr>
               <w:spacing w:line="360" w:lineRule="auto"/>
             </w:pPr>
-            <w:commentRangeStart w:id="14"/>
-            <w:r>
-              <w:lastRenderedPageBreak/>
+            <w:commentRangeStart w:id="13"/>
+            <w:r>
               <w:t>Table 1</w:t>
             </w:r>
-            <w:commentRangeEnd w:id="14"/>
+            <w:commentRangeEnd w:id="13"/>
             <w:r>
               <w:rPr>
                 <w:rStyle w:val="CommentReference"/>
               </w:rPr>
-              <w:commentReference w:id="14"/>
+              <w:commentReference w:id="13"/>
             </w:r>
           </w:p>
           <w:p>
@@ -5308,7 +5276,7 @@
         </w:tc>
       </w:tr>
     </w:tbl>
-    <w:commentRangeStart w:id="15"/>
+    <w:commentRangeStart w:id="14"/>
     <w:p>
       <w:pPr>
         <w:ind w:firstLine="720"/>
@@ -5531,12 +5499,12 @@
           </mc:Fallback>
         </mc:AlternateContent>
       </w:r>
-      <w:commentRangeEnd w:id="15"/>
+      <w:commentRangeEnd w:id="14"/>
       <w:r>
         <w:rPr>
           <w:rStyle w:val="CommentReference"/>
         </w:rPr>
-        <w:commentReference w:id="15"/>
+        <w:commentReference w:id="14"/>
       </w:r>
     </w:p>
     <w:p>
@@ -5604,23 +5572,23 @@
         <w:pStyle w:val="Heading2"/>
         <w:spacing w:before="0" w:after="240"/>
       </w:pPr>
-      <w:commentRangeStart w:id="16"/>
+      <w:commentRangeStart w:id="15"/>
       <w:r>
         <w:t>Hit rates</w:t>
       </w:r>
-      <w:del w:id="17" w:author="Antonio Schettino" w:date="2018-08-28T10:15:00Z">
+      <w:del w:id="16" w:author="Antonio Schettino" w:date="2018-08-28T10:15:00Z">
         <w:r>
           <w:delText xml:space="preserve"> </w:delText>
         </w:r>
       </w:del>
-      <w:commentRangeEnd w:id="16"/>
+      <w:commentRangeEnd w:id="15"/>
       <w:r>
         <w:rPr>
           <w:rStyle w:val="CommentReference"/>
           <w:rFonts w:eastAsiaTheme="minorHAnsi" w:cs="Times New Roman"/>
           <w:b w:val="0"/>
         </w:rPr>
-        <w:commentReference w:id="16"/>
+        <w:commentReference w:id="15"/>
       </w:r>
     </w:p>
     <w:p>
@@ -5647,16 +5615,16 @@
       <w:r>
         <w:t>, this task was quite challenging as participants were able to detect only about 60% of the movements across different experimental conditions. Nonetheless</w:t>
       </w:r>
-      <w:commentRangeStart w:id="18"/>
+      <w:commentRangeStart w:id="17"/>
       <w:r>
         <w:t xml:space="preserve">, it should be noted that this is a signal detection task, so the performance of 50% is not chance level. </w:t>
       </w:r>
-      <w:commentRangeEnd w:id="18"/>
+      <w:commentRangeEnd w:id="17"/>
       <w:r>
         <w:rPr>
           <w:rStyle w:val="CommentReference"/>
         </w:rPr>
-        <w:commentReference w:id="18"/>
+        <w:commentReference w:id="17"/>
       </w:r>
       <w:r>
         <w:t>Of</w:t>
@@ -5716,11 +5684,7 @@
         <w:t>)</w:t>
       </w:r>
       <w:r>
-        <w:t xml:space="preserve"> revealed that hit rates improved in </w:t>
-      </w:r>
-      <w:r>
-        <w:lastRenderedPageBreak/>
-        <w:t xml:space="preserve">the </w:t>
+        <w:t xml:space="preserve"> revealed that hit rates improved in the </w:t>
       </w:r>
       <w:r>
         <w:t>training</w:t>
@@ -5954,27 +5918,27 @@
       <w:r>
         <w:t xml:space="preserve">and </w:t>
       </w:r>
+      <w:commentRangeStart w:id="18"/>
       <w:commentRangeStart w:id="19"/>
-      <w:commentRangeStart w:id="20"/>
       <w:r>
         <w:t>more so</w:t>
       </w:r>
       <w:r>
         <w:t xml:space="preserve"> for the low rewarded color</w:t>
       </w:r>
+      <w:commentRangeEnd w:id="18"/>
+      <w:r>
+        <w:rPr>
+          <w:rStyle w:val="CommentReference"/>
+        </w:rPr>
+        <w:commentReference w:id="18"/>
+      </w:r>
       <w:commentRangeEnd w:id="19"/>
       <w:r>
         <w:rPr>
           <w:rStyle w:val="CommentReference"/>
         </w:rPr>
         <w:commentReference w:id="19"/>
-      </w:r>
-      <w:commentRangeEnd w:id="20"/>
-      <w:r>
-        <w:rPr>
-          <w:rStyle w:val="CommentReference"/>
-        </w:rPr>
-        <w:commentReference w:id="20"/>
       </w:r>
       <w:r>
         <w:t xml:space="preserve">. There was also evidence for </w:t>
@@ -7604,7 +7568,6 @@
         <w:t xml:space="preserve">posterior </w:t>
       </w:r>
       <w:r>
-        <w:lastRenderedPageBreak/>
         <w:t>distribution</w:t>
       </w:r>
       <w:r>
@@ -7794,24 +7757,24 @@
       <w:r>
         <w:t xml:space="preserve">These results indicate that participants were faster in the condition in which they could earn rewards, </w:t>
       </w:r>
+      <w:commentRangeStart w:id="20"/>
       <w:commentRangeStart w:id="21"/>
-      <w:commentRangeStart w:id="22"/>
       <w:r>
         <w:t>and more so in the condition with higher probability of earning a reward</w:t>
       </w:r>
+      <w:commentRangeEnd w:id="20"/>
+      <w:r>
+        <w:rPr>
+          <w:rStyle w:val="CommentReference"/>
+        </w:rPr>
+        <w:commentReference w:id="20"/>
+      </w:r>
       <w:commentRangeEnd w:id="21"/>
       <w:r>
         <w:rPr>
           <w:rStyle w:val="CommentReference"/>
         </w:rPr>
         <w:commentReference w:id="21"/>
-      </w:r>
-      <w:commentRangeEnd w:id="22"/>
-      <w:r>
-        <w:rPr>
-          <w:rStyle w:val="CommentReference"/>
-        </w:rPr>
-        <w:commentReference w:id="22"/>
       </w:r>
       <w:r>
         <w:t xml:space="preserve">. Also, there </w:t>
@@ -8067,10 +8030,9 @@
           <w:shd w:val="clear" w:color="000000" w:fill="000000"/>
           <w:lang w:val="x-none" w:eastAsia="x-none" w:bidi="x-none"/>
         </w:rPr>
-        <w:lastRenderedPageBreak/>
         <w:t xml:space="preserve"> </w:t>
       </w:r>
-      <w:commentRangeStart w:id="23"/>
+      <w:commentRangeStart w:id="22"/>
       <w:r>
         <w:rPr>
           <w:noProof/>
@@ -8125,7 +8087,7 @@
           </wp:inline>
         </w:drawing>
       </w:r>
-      <w:commentRangeEnd w:id="23"/>
+      <w:commentRangeEnd w:id="22"/>
     </w:p>
     <w:p>
       <w:pPr>
@@ -8140,7 +8102,7 @@
         <w:rPr>
           <w:rStyle w:val="CommentReference"/>
         </w:rPr>
-        <w:commentReference w:id="23"/>
+        <w:commentReference w:id="22"/>
       </w:r>
       <w:r>
         <w:rPr>
@@ -8358,7 +8320,6 @@
         <w:rPr>
           <w:i/>
         </w:rPr>
-        <w:lastRenderedPageBreak/>
         <w:t xml:space="preserve">Reward phase </w:t>
       </w:r>
       <w:r>
@@ -9454,7 +9415,6 @@
           <w:sz w:val="20"/>
           <w:lang w:val="nl-BE" w:eastAsia="nl-BE"/>
         </w:rPr>
-        <w:lastRenderedPageBreak/>
         <mc:AlternateContent>
           <mc:Choice Requires="wpg">
             <w:drawing>
@@ -11307,7 +11267,6 @@
           </w:tcPr>
           <w:p>
             <w:r>
-              <w:lastRenderedPageBreak/>
               <w:t xml:space="preserve">Reward phase </w:t>
             </w:r>
             <w:r>
@@ -12136,11 +12095,7 @@
         <w:t xml:space="preserve"> slightly</w:t>
       </w:r>
       <w:r>
-        <w:t xml:space="preserve"> lowered from </w:t>
-      </w:r>
-      <w:r>
-        <w:lastRenderedPageBreak/>
-        <w:t xml:space="preserve">baseline to </w:t>
+        <w:t xml:space="preserve"> lowered from baseline to </w:t>
       </w:r>
       <w:r>
         <w:t>training</w:t>
@@ -12479,6 +12434,164 @@
         <w:t>Discussion</w:t>
       </w:r>
     </w:p>
+    <w:p/>
+    <w:p>
+      <w:pPr>
+        <w:rPr>
+          <w:b/>
+        </w:rPr>
+      </w:pPr>
+      <w:r>
+        <w:rPr>
+          <w:b/>
+        </w:rPr>
+        <w:t>Restructuring</w:t>
+      </w:r>
+    </w:p>
+    <w:p>
+      <w:pPr>
+        <w:pStyle w:val="ListParagraph"/>
+        <w:numPr>
+          <w:ilvl w:val="0"/>
+          <w:numId w:val="44"/>
+        </w:numPr>
+      </w:pPr>
+      <w:r>
+        <w:t>A very short summary of the main questions and of the paradigm</w:t>
+      </w:r>
+    </w:p>
+    <w:p>
+      <w:pPr>
+        <w:pStyle w:val="ListParagraph"/>
+        <w:numPr>
+          <w:ilvl w:val="0"/>
+          <w:numId w:val="44"/>
+        </w:numPr>
+      </w:pPr>
+      <w:r>
+        <w:t>A short summary of the results</w:t>
+      </w:r>
+    </w:p>
+    <w:p>
+      <w:pPr>
+        <w:pStyle w:val="ListParagraph"/>
+        <w:numPr>
+          <w:ilvl w:val="1"/>
+          <w:numId w:val="44"/>
+        </w:numPr>
+      </w:pPr>
+      <w:r>
+        <w:t>Improvements in attentional control come from increased attention to the high-rewarded feature</w:t>
+      </w:r>
+    </w:p>
+    <w:p>
+      <w:pPr>
+        <w:pStyle w:val="ListParagraph"/>
+        <w:numPr>
+          <w:ilvl w:val="1"/>
+          <w:numId w:val="44"/>
+        </w:numPr>
+      </w:pPr>
+      <w:r>
+        <w:t>This improvement is present even when it conflicts with the current goal (when the high rewarded feature is the distractor)</w:t>
+      </w:r>
+    </w:p>
+    <w:p>
+      <w:pPr>
+        <w:pStyle w:val="ListParagraph"/>
+        <w:numPr>
+          <w:ilvl w:val="1"/>
+          <w:numId w:val="44"/>
+        </w:numPr>
+      </w:pPr>
+      <w:r>
+        <w:t>This result is seen in the behavior as well</w:t>
+      </w:r>
+    </w:p>
+    <w:p>
+      <w:pPr>
+        <w:pStyle w:val="ListParagraph"/>
+        <w:numPr>
+          <w:ilvl w:val="1"/>
+          <w:numId w:val="44"/>
+        </w:numPr>
+      </w:pPr>
+      <w:r>
+        <w:t>After rewards are no longer present the effects disappears in the SSVEPs, but remains in the behavior</w:t>
+      </w:r>
+    </w:p>
+    <w:p>
+      <w:pPr>
+        <w:pStyle w:val="ListParagraph"/>
+        <w:numPr>
+          <w:ilvl w:val="0"/>
+          <w:numId w:val="44"/>
+        </w:numPr>
+      </w:pPr>
+      <w:r>
+        <w:t>People are faster to respond to the high reward feature. In the EEG r</w:t>
+      </w:r>
+      <w:r>
+        <w:t xml:space="preserve">eward influences attentional control through boosting the processing of the high rewarded feature irrespective of if it’s a target or a distractor. </w:t>
+      </w:r>
+      <w:r>
+        <w:t xml:space="preserve">This provides an answer to the question of how the attentional control system improves when it expects rewards. This is in line with the Hickey and Peelen result. However, we have not found evidence for the suppression. It could be that this is due to the trial-by-trial changes in the task-set. It might be inefficient for the system to change the task set on every trial in those circumstances. This hypothesis could be checked with a mini-block design such as the one which Hickey &amp; Peelen had. </w:t>
+      </w:r>
+    </w:p>
+    <w:p>
+      <w:pPr>
+        <w:pStyle w:val="ListParagraph"/>
+        <w:numPr>
+          <w:ilvl w:val="0"/>
+          <w:numId w:val="44"/>
+        </w:numPr>
+      </w:pPr>
+      <w:r>
+        <w:t xml:space="preserve">While the effect remains </w:t>
+      </w:r>
+      <w:r>
+        <w:t xml:space="preserve">in behavior in the testing phase, the SSVEPs go back to the baseline. It seems that the attentional control system is quick to re-adapt once the rewards are no longer present. However, the question which we can not directly answer here is where does the behavioral effect in the test phase come from. One option is that it is coming from very early processing, lower from the one which we are measuring here. Then make an argument around the timing relying on the Talkevitch and Soren’s 2010 paper. Otherwise, it could be that the effect is more motor. While the rewards are present there is enough reason for the attentional system to be involved. However, once the rewards are not there anymore the attention is to expensive to keep. But, during the training phase the features are linked to faster motor responses. These can maybe operate in absence of the heavy attentional system. </w:t>
+      </w:r>
+    </w:p>
+    <w:p>
+      <w:pPr>
+        <w:pStyle w:val="ListParagraph"/>
+        <w:numPr>
+          <w:ilvl w:val="0"/>
+          <w:numId w:val="44"/>
+        </w:numPr>
+      </w:pPr>
+      <w:r>
+        <w:t>The significance of the work:</w:t>
+      </w:r>
+    </w:p>
+    <w:p>
+      <w:pPr>
+        <w:pStyle w:val="ListParagraph"/>
+        <w:numPr>
+          <w:ilvl w:val="1"/>
+          <w:numId w:val="44"/>
+        </w:numPr>
+      </w:pPr>
+      <w:r>
+        <w:t>Demonstration of the mechanism through which rewards enhance attentional control. The first direct test of the target vs. distractor processing idea with EEG</w:t>
+      </w:r>
+    </w:p>
+    <w:p>
+      <w:pPr>
+        <w:pStyle w:val="ListParagraph"/>
+        <w:numPr>
+          <w:ilvl w:val="1"/>
+          <w:numId w:val="44"/>
+        </w:numPr>
+      </w:pPr>
+      <w:r>
+        <w:lastRenderedPageBreak/>
+        <w:t xml:space="preserve">Important for models of attentional control and motivation. List what are the results which need to be considered. For example the absence of the effect in the test phase. </w:t>
+      </w:r>
+      <w:bookmarkStart w:id="23" w:name="_GoBack"/>
+      <w:bookmarkEnd w:id="23"/>
+    </w:p>
     <w:p>
       <w:pPr>
         <w:spacing w:line="480" w:lineRule="auto"/>
@@ -12510,11 +12623,7 @@
         <w:t xml:space="preserve"> were detected faster. </w:t>
       </w:r>
       <w:r>
-        <w:t xml:space="preserve">The </w:t>
-      </w:r>
-      <w:r>
-        <w:lastRenderedPageBreak/>
-        <w:t xml:space="preserve">absence of rewards in the </w:t>
+        <w:t xml:space="preserve">The absence of rewards in the </w:t>
       </w:r>
       <w:r>
         <w:t>test</w:t>
@@ -12742,7 +12851,14 @@
         <w:rPr>
           <w:noProof/>
         </w:rPr>
-        <w:t>(Brown &amp; Alexander, 2017; Holroyd &amp; McClure, 2015; Shenhav, Botvinick, &amp; Cohen, 2013; Verguts, Vassena, &amp; Silvetti, 2015)</w:t>
+        <w:t xml:space="preserve">(Brown &amp; Alexander, </w:t>
+      </w:r>
+      <w:r>
+        <w:rPr>
+          <w:noProof/>
+        </w:rPr>
+        <w:lastRenderedPageBreak/>
+        <w:t>2017; Holroyd &amp; McClure, 2015; Shenhav, Botvinick, &amp; Cohen, 2013; Verguts, Vassena, &amp; Silvetti, 2015)</w:t>
       </w:r>
       <w:r>
         <w:fldChar w:fldCharType="end"/>
@@ -12797,14 +12913,7 @@
         <w:rPr>
           <w:noProof/>
         </w:rPr>
-        <w:t xml:space="preserve">(Hickey et al., 2010; Hickey, </w:t>
-      </w:r>
-      <w:r>
-        <w:rPr>
-          <w:noProof/>
-        </w:rPr>
-        <w:lastRenderedPageBreak/>
-        <w:t>Peelen, Hickey, &amp; Peelen, 2015)</w:t>
+        <w:t>(Hickey et al., 2010; Hickey, Peelen, Hickey, &amp; Peelen, 2015)</w:t>
       </w:r>
       <w:r>
         <w:fldChar w:fldCharType="end"/>
@@ -12946,7 +13055,11 @@
         <w:t xml:space="preserve"> that the voluntary allocation of attention was flexibly adapted depending on the possibility of earning extra monetary rewards in the experiment. </w:t>
       </w:r>
       <w:r>
-        <w:t>This is the first electrophysiological study that has looked into the simultaneous deployment of attention to stimuli linked both to high and low reward probability. As such it provides a novel insight into the flexible dynamics of attentional deployment based on value of different stimuli. Also, t</w:t>
+        <w:t xml:space="preserve">This is the first electrophysiological study that has looked into the simultaneous deployment of attention to stimuli linked both to high and low reward probability. As such it provides a novel insight into the flexible dynamics of attentional deployment based on </w:t>
+      </w:r>
+      <w:r>
+        <w:lastRenderedPageBreak/>
+        <w:t>value of different stimuli. Also, t</w:t>
       </w:r>
       <w:r>
         <w:t xml:space="preserve">his result is contrary to the prediction made </w:t>
@@ -13005,7 +13118,6 @@
       </w:pPr>
       <w:commentRangeStart w:id="42"/>
       <w:r>
-        <w:lastRenderedPageBreak/>
         <w:t xml:space="preserve">These results point to the importance of several factors in the allocation of attention based on goals and reward history. </w:t>
       </w:r>
       <w:commentRangeEnd w:id="42"/>
@@ -13108,7 +13220,11 @@
         <w:t xml:space="preserve">. </w:t>
       </w:r>
       <w:r>
-        <w:t>We have demonstrated that</w:t>
+        <w:t xml:space="preserve">We </w:t>
+      </w:r>
+      <w:r>
+        <w:lastRenderedPageBreak/>
+        <w:t>have demonstrated that</w:t>
       </w:r>
       <w:r>
         <w:t xml:space="preserve">, </w:t>
@@ -13157,16 +13273,6 @@
           <w:rStyle w:val="CommentReference"/>
         </w:rPr>
         <w:commentReference w:id="47"/>
-      </w:r>
-    </w:p>
-    <w:p>
-      <w:pPr>
-        <w:pStyle w:val="Heading1"/>
-        <w:spacing w:before="0" w:after="240"/>
-      </w:pPr>
-      <w:r>
-        <w:lastRenderedPageBreak/>
-        <w:t>Conclusion</w:t>
       </w:r>
     </w:p>
     <w:p>
@@ -13711,6 +13817,7 @@
           </w:tcPr>
           <w:p>
             <w:r>
+              <w:lastRenderedPageBreak/>
               <w:t>Training</w:t>
             </w:r>
             <w:r>
@@ -14180,7 +14287,6 @@
           </w:tcPr>
           <w:p>
             <w:r>
-              <w:lastRenderedPageBreak/>
               <w:t>Test</w:t>
             </w:r>
             <w:r>
@@ -14728,6 +14834,7 @@
         <w:jc w:val="both"/>
       </w:pPr>
       <w:r>
+        <w:lastRenderedPageBreak/>
         <w:t>The posterior distribution</w:t>
       </w:r>
       <w:r>
@@ -14848,11 +14955,7 @@
         <w:t>35.22</w:t>
       </w:r>
       <w:r>
-        <w:t xml:space="preserve">]; </w:t>
-      </w:r>
-      <w:r>
-        <w:lastRenderedPageBreak/>
-        <w:t>ER =</w:t>
+        <w:t>]; ER =</w:t>
       </w:r>
       <w:r>
         <w:t xml:space="preserve"> </w:t>
@@ -15684,6 +15787,7 @@
           </w:tcPr>
           <w:p>
             <w:r>
+              <w:lastRenderedPageBreak/>
               <w:t>Test</w:t>
             </w:r>
             <w:r>
@@ -15901,7 +16005,6 @@
           <w:noProof/>
           <w:lang w:val="nl-BE" w:eastAsia="nl-BE"/>
         </w:rPr>
-        <w:lastRenderedPageBreak/>
         <mc:AlternateContent>
           <mc:Choice Requires="wpg">
             <w:drawing>
@@ -16388,6 +16491,7 @@
         <w:jc w:val="both"/>
       </w:pPr>
       <w:r>
+        <w:lastRenderedPageBreak/>
         <w:t>•</w:t>
       </w:r>
       <w:r>
@@ -16525,7 +16629,6 @@
         <w:jc w:val="both"/>
       </w:pPr>
       <w:r>
-        <w:lastRenderedPageBreak/>
         <w:t>•</w:t>
       </w:r>
       <w:r>
@@ -19919,7 +20022,7 @@
       </w:r>
     </w:p>
   </w:comment>
-  <w:comment w:id="6" w:author="Ivan Grahek" w:date="2019-05-03T15:58:00Z" w:initials="IG">
+  <w:comment w:id="5" w:author="Ivan Grahek" w:date="2019-05-03T15:58:00Z" w:initials="IG">
     <w:p>
       <w:pPr>
         <w:pStyle w:val="CommentText"/>
@@ -19935,7 +20038,7 @@
       </w:r>
     </w:p>
   </w:comment>
-  <w:comment w:id="7" w:author="Ivan Grahek" w:date="2019-01-29T11:47:00Z" w:initials="IG">
+  <w:comment w:id="6" w:author="Ivan Grahek" w:date="2019-01-29T11:47:00Z" w:initials="IG">
     <w:p>
       <w:pPr>
         <w:pStyle w:val="CommentText"/>
@@ -19951,7 +20054,7 @@
       </w:r>
     </w:p>
   </w:comment>
-  <w:comment w:id="8" w:author="Ivan Grahek" w:date="2019-05-03T11:04:00Z" w:initials="IG">
+  <w:comment w:id="7" w:author="Ivan Grahek" w:date="2019-05-03T11:04:00Z" w:initials="IG">
     <w:p>
       <w:pPr>
         <w:pStyle w:val="CommentText"/>
@@ -19964,6 +20067,22 @@
       </w:r>
       <w:r>
         <w:t>Change now that we are doing single trials</w:t>
+      </w:r>
+    </w:p>
+  </w:comment>
+  <w:comment w:id="8" w:author="Ivan Grahek" w:date="2019-05-02T16:33:00Z" w:initials="IG">
+    <w:p>
+      <w:pPr>
+        <w:pStyle w:val="CommentText"/>
+      </w:pPr>
+      <w:r>
+        <w:rPr>
+          <w:rStyle w:val="CommentReference"/>
+        </w:rPr>
+        <w:annotationRef/>
+      </w:r>
+      <w:r>
+        <w:t>Do we still need this?</w:t>
       </w:r>
     </w:p>
   </w:comment>
@@ -19979,11 +20098,11 @@
         <w:annotationRef/>
       </w:r>
       <w:r>
-        <w:t>Do we still need this?</w:t>
+        <w:t>Change to the average reference</w:t>
       </w:r>
     </w:p>
   </w:comment>
-  <w:comment w:id="10" w:author="Ivan Grahek" w:date="2019-05-02T16:33:00Z" w:initials="IG">
+  <w:comment w:id="10" w:author="Ivan Grahek" w:date="2019-03-15T10:17:00Z" w:initials="IG">
     <w:p>
       <w:pPr>
         <w:pStyle w:val="CommentText"/>
@@ -19995,11 +20114,11 @@
         <w:annotationRef/>
       </w:r>
       <w:r>
-        <w:t>Change to the average reference</w:t>
+        <w:t>Change if we go for the baseline normalization</w:t>
       </w:r>
     </w:p>
   </w:comment>
-  <w:comment w:id="11" w:author="Ivan Grahek" w:date="2019-03-15T10:17:00Z" w:initials="IG">
+  <w:comment w:id="11" w:author="Ivan Grahek" w:date="2019-05-03T17:27:00Z" w:initials="IG">
     <w:p>
       <w:pPr>
         <w:pStyle w:val="CommentText"/>
@@ -20011,11 +20130,11 @@
         <w:annotationRef/>
       </w:r>
       <w:r>
-        <w:t>Change if we go for the baseline normalization</w:t>
+        <w:t>Edit with the final number</w:t>
       </w:r>
     </w:p>
   </w:comment>
-  <w:comment w:id="12" w:author="Ivan Grahek" w:date="2019-05-03T17:27:00Z" w:initials="IG">
+  <w:comment w:id="12" w:author="Ivan Grahek" w:date="2019-02-09T14:04:00Z" w:initials="IG">
     <w:p>
       <w:pPr>
         <w:pStyle w:val="CommentText"/>
@@ -20027,11 +20146,11 @@
         <w:annotationRef/>
       </w:r>
       <w:r>
-        <w:t>Edit with the final number</w:t>
+        <w:t xml:space="preserve">We are thinking about adding the results with false alarms here as well. There is not much happening in there, so it might be better to just mention that in the main text and add the results in the supplementary materials. </w:t>
       </w:r>
     </w:p>
   </w:comment>
-  <w:comment w:id="13" w:author="Ivan Grahek" w:date="2019-02-09T14:04:00Z" w:initials="IG">
+  <w:comment w:id="13" w:author="Ivan Grahek" w:date="2019-02-09T14:10:00Z" w:initials="IG">
     <w:p>
       <w:pPr>
         <w:pStyle w:val="CommentText"/>
@@ -20043,11 +20162,11 @@
         <w:annotationRef/>
       </w:r>
       <w:r>
-        <w:t xml:space="preserve">We are thinking about adding the results with false alarms here as well. There is not much happening in there, so it might be better to just mention that in the main text and add the results in the supplementary materials. </w:t>
+        <w:t xml:space="preserve">This table could be merged with Table 3 or moved to the supplementary materials. </w:t>
       </w:r>
     </w:p>
   </w:comment>
-  <w:comment w:id="14" w:author="Ivan Grahek" w:date="2019-02-09T14:10:00Z" w:initials="IG">
+  <w:comment w:id="14" w:author="Ivan Grahek" w:date="2019-02-09T14:08:00Z" w:initials="IG">
     <w:p>
       <w:pPr>
         <w:pStyle w:val="CommentText"/>
@@ -20059,11 +20178,11 @@
         <w:annotationRef/>
       </w:r>
       <w:r>
-        <w:t xml:space="preserve">This table could be merged with Table 3 or moved to the supplementary materials. </w:t>
+        <w:t xml:space="preserve">The font in all of the graphs will be increased. </w:t>
       </w:r>
     </w:p>
   </w:comment>
-  <w:comment w:id="15" w:author="Ivan Grahek" w:date="2019-02-09T14:08:00Z" w:initials="IG">
+  <w:comment w:id="15" w:author="Ivan Grahek" w:date="2019-03-15T10:32:00Z" w:initials="IG">
     <w:p>
       <w:pPr>
         <w:pStyle w:val="CommentText"/>
@@ -20075,11 +20194,11 @@
         <w:annotationRef/>
       </w:r>
       <w:r>
-        <w:t xml:space="preserve">The font in all of the graphs will be increased. </w:t>
+        <w:t>Antonio: As a rule of thumb for the description of our results, we could look at the ER and be a bit more confident if ER &gt; 10. Anything between 3 and 10 could be “indicative of” or “suggesting” a difference, whereas 1 &lt; ER &lt; 3 indicates no reliable difference. What do you think? If you agree, we should write it somewhere in the methods.</w:t>
       </w:r>
     </w:p>
   </w:comment>
-  <w:comment w:id="16" w:author="Ivan Grahek" w:date="2019-03-15T10:32:00Z" w:initials="IG">
+  <w:comment w:id="17" w:author="Gilles Pourtois" w:date="2019-02-12T14:28:00Z" w:initials="GP">
     <w:p>
       <w:pPr>
         <w:pStyle w:val="CommentText"/>
@@ -20091,11 +20210,11 @@
         <w:annotationRef/>
       </w:r>
       <w:r>
-        <w:t>Antonio: As a rule of thumb for the description of our results, we could look at the ER and be a bit more confident if ER &gt; 10. Anything between 3 and 10 could be “indicative of” or “suggesting” a difference, whereas 1 &lt; ER &lt; 3 indicates no reliable difference. What do you think? If you agree, we should write it somewhere in the methods.</w:t>
+        <w:t>Indeed, but then one can wonder about false alarms, right? And hence d primes or a better (more sensitive) behavioral measure maybe than the hit rate only.</w:t>
       </w:r>
     </w:p>
   </w:comment>
-  <w:comment w:id="18" w:author="Gilles Pourtois" w:date="2019-02-12T14:28:00Z" w:initials="GP">
+  <w:comment w:id="18" w:author="Gilles Pourtois" w:date="2019-02-12T14:30:00Z" w:initials="GP">
     <w:p>
       <w:pPr>
         <w:pStyle w:val="CommentText"/>
@@ -20107,11 +20226,11 @@
         <w:annotationRef/>
       </w:r>
       <w:r>
-        <w:t>Indeed, but then one can wonder about false alarms, right? And hence d primes or a better (more sensitive) behavioral measure maybe than the hit rate only.</w:t>
+        <w:t>Weird this, right? Isn’t the case that participants should improve more for high-rewarded color?</w:t>
       </w:r>
     </w:p>
   </w:comment>
-  <w:comment w:id="19" w:author="Gilles Pourtois" w:date="2019-02-12T14:30:00Z" w:initials="GP">
+  <w:comment w:id="19" w:author="Ivan Grahek" w:date="2019-03-15T10:35:00Z" w:initials="IG">
     <w:p>
       <w:pPr>
         <w:pStyle w:val="CommentText"/>
@@ -20123,68 +20242,52 @@
         <w:annotationRef/>
       </w:r>
       <w:r>
-        <w:t>Weird this, right? Isn’t the case that participants should improve more for high-rewarded color?</w:t>
+        <w:t>Antonio: I wouldn’t over-interpret this finding, the ER is not very high (8.43).</w:t>
       </w:r>
     </w:p>
   </w:comment>
-  <w:comment w:id="20" w:author="Ivan Grahek" w:date="2019-03-15T10:35:00Z" w:initials="IG">
+  <w:comment w:id="20" w:author="Gilles Pourtois" w:date="2019-02-12T14:31:00Z" w:initials="GP">
     <w:p>
       <w:pPr>
         <w:pStyle w:val="CommentText"/>
       </w:pPr>
       <w:r>
+        <w:t xml:space="preserve">Here, </w:t>
+      </w:r>
+      <w:r>
         <w:rPr>
           <w:rStyle w:val="CommentReference"/>
         </w:rPr>
         <w:annotationRef/>
       </w:r>
       <w:r>
-        <w:t>Antonio: I wouldn’t over-interpret this finding, the ER is not very high (8.43).</w:t>
+        <w:t xml:space="preserve">in the good direction, right? But then, when one considers accuracy as well, maybe there could be a speed-accuracy tradeoff imposed by your reward manipulation: you are faster with high reward (after baseline), but also more error prone, no? Wouldn’t be important to rule that out if possible?  </w:t>
       </w:r>
     </w:p>
   </w:comment>
-  <w:comment w:id="21" w:author="Gilles Pourtois" w:date="2019-02-12T14:31:00Z" w:initials="GP">
+  <w:comment w:id="21" w:author="Ivan Grahek" w:date="2019-03-15T10:36:00Z" w:initials="IG">
     <w:p>
       <w:pPr>
         <w:pStyle w:val="CommentText"/>
       </w:pPr>
       <w:r>
-        <w:t xml:space="preserve">Here, </w:t>
-      </w:r>
-      <w:r>
         <w:rPr>
           <w:rStyle w:val="CommentReference"/>
         </w:rPr>
         <w:annotationRef/>
       </w:r>
       <w:r>
-        <w:t xml:space="preserve">in the good direction, right? But then, when one considers accuracy as well, maybe there could be a speed-accuracy tradeoff imposed by your reward manipulation: you are faster with high reward (after baseline), but also more error prone, no? Wouldn’t be important to rule that out if possible?  </w:t>
+        <w:t>Antonio: Again, I wouldn’t over-interpret this finding (</w:t>
+      </w:r>
+      <w:r>
+        <w:t>ER = 7.20</w:t>
+      </w:r>
+      <w:r>
+        <w:t>).</w:t>
       </w:r>
     </w:p>
   </w:comment>
-  <w:comment w:id="22" w:author="Ivan Grahek" w:date="2019-03-15T10:36:00Z" w:initials="IG">
-    <w:p>
-      <w:pPr>
-        <w:pStyle w:val="CommentText"/>
-      </w:pPr>
-      <w:r>
-        <w:rPr>
-          <w:rStyle w:val="CommentReference"/>
-        </w:rPr>
-        <w:annotationRef/>
-      </w:r>
-      <w:r>
-        <w:t>Antonio: Again, I wouldn’t over-interpret this finding (</w:t>
-      </w:r>
-      <w:r>
-        <w:t>ER = 7.20</w:t>
-      </w:r>
-      <w:r>
-        <w:t>).</w:t>
-      </w:r>
-    </w:p>
-  </w:comment>
-  <w:comment w:id="23" w:author="Ivan Grahek" w:date="2019-05-03T15:41:00Z" w:initials="IG">
+  <w:comment w:id="22" w:author="Ivan Grahek" w:date="2019-05-03T15:41:00Z" w:initials="IG">
     <w:p>
       <w:pPr>
         <w:pStyle w:val="CommentText"/>
@@ -20701,19 +20804,7 @@
       <w:rPr>
         <w:szCs w:val="24"/>
       </w:rPr>
-      <w:t>ATTENTION</w:t>
-    </w:r>
-    <w:r>
-      <w:rPr>
-        <w:szCs w:val="24"/>
-      </w:rPr>
-      <w:t>AL CONTROL</w:t>
-    </w:r>
-    <w:r>
-      <w:rPr>
-        <w:szCs w:val="24"/>
-      </w:rPr>
-      <w:t xml:space="preserve"> AND REWARD</w:t>
+      <w:t>ATTENTIONAL CONTROL AND REWARD</w:t>
     </w:r>
     <w:sdt>
       <w:sdtPr>
@@ -20758,7 +20849,7 @@
             <w:noProof/>
             <w:szCs w:val="24"/>
           </w:rPr>
-          <w:t>6</w:t>
+          <w:t>17</w:t>
         </w:r>
         <w:r>
           <w:rPr>
@@ -20784,7 +20875,7 @@
       <w:rPr>
         <w:szCs w:val="24"/>
       </w:rPr>
-      <w:t xml:space="preserve">Running head: FEATURE-BASED ATTENTION AND REWARD </w:t>
+      <w:t xml:space="preserve">Running head: ATTENTIONAL CONTROL AND REWARD </w:t>
     </w:r>
     <w:r>
       <w:rPr>
@@ -24067,6 +24158,95 @@
     </w:lvl>
   </w:abstractNum>
   <w:abstractNum w:abstractNumId="39" w15:restartNumberingAfterBreak="0">
+    <w:nsid w:val="6E004307"/>
+    <w:multiLevelType w:val="hybridMultilevel"/>
+    <w:tmpl w:val="E2C404D6"/>
+    <w:lvl w:ilvl="0" w:tplc="0813000F">
+      <w:start w:val="1"/>
+      <w:numFmt w:val="decimal"/>
+      <w:lvlText w:val="%1."/>
+      <w:lvlJc w:val="left"/>
+      <w:pPr>
+        <w:ind w:left="720" w:hanging="360"/>
+      </w:pPr>
+      <w:rPr>
+        <w:rFonts w:hint="default"/>
+      </w:rPr>
+    </w:lvl>
+    <w:lvl w:ilvl="1" w:tplc="08130019">
+      <w:start w:val="1"/>
+      <w:numFmt w:val="lowerLetter"/>
+      <w:lvlText w:val="%2."/>
+      <w:lvlJc w:val="left"/>
+      <w:pPr>
+        <w:ind w:left="1440" w:hanging="360"/>
+      </w:pPr>
+    </w:lvl>
+    <w:lvl w:ilvl="2" w:tplc="0813001B">
+      <w:start w:val="1"/>
+      <w:numFmt w:val="lowerRoman"/>
+      <w:lvlText w:val="%3."/>
+      <w:lvlJc w:val="right"/>
+      <w:pPr>
+        <w:ind w:left="2160" w:hanging="180"/>
+      </w:pPr>
+    </w:lvl>
+    <w:lvl w:ilvl="3" w:tplc="0813000F" w:tentative="1">
+      <w:start w:val="1"/>
+      <w:numFmt w:val="decimal"/>
+      <w:lvlText w:val="%4."/>
+      <w:lvlJc w:val="left"/>
+      <w:pPr>
+        <w:ind w:left="2880" w:hanging="360"/>
+      </w:pPr>
+    </w:lvl>
+    <w:lvl w:ilvl="4" w:tplc="08130019" w:tentative="1">
+      <w:start w:val="1"/>
+      <w:numFmt w:val="lowerLetter"/>
+      <w:lvlText w:val="%5."/>
+      <w:lvlJc w:val="left"/>
+      <w:pPr>
+        <w:ind w:left="3600" w:hanging="360"/>
+      </w:pPr>
+    </w:lvl>
+    <w:lvl w:ilvl="5" w:tplc="0813001B" w:tentative="1">
+      <w:start w:val="1"/>
+      <w:numFmt w:val="lowerRoman"/>
+      <w:lvlText w:val="%6."/>
+      <w:lvlJc w:val="right"/>
+      <w:pPr>
+        <w:ind w:left="4320" w:hanging="180"/>
+      </w:pPr>
+    </w:lvl>
+    <w:lvl w:ilvl="6" w:tplc="0813000F" w:tentative="1">
+      <w:start w:val="1"/>
+      <w:numFmt w:val="decimal"/>
+      <w:lvlText w:val="%7."/>
+      <w:lvlJc w:val="left"/>
+      <w:pPr>
+        <w:ind w:left="5040" w:hanging="360"/>
+      </w:pPr>
+    </w:lvl>
+    <w:lvl w:ilvl="7" w:tplc="08130019" w:tentative="1">
+      <w:start w:val="1"/>
+      <w:numFmt w:val="lowerLetter"/>
+      <w:lvlText w:val="%8."/>
+      <w:lvlJc w:val="left"/>
+      <w:pPr>
+        <w:ind w:left="5760" w:hanging="360"/>
+      </w:pPr>
+    </w:lvl>
+    <w:lvl w:ilvl="8" w:tplc="0813001B" w:tentative="1">
+      <w:start w:val="1"/>
+      <w:numFmt w:val="lowerRoman"/>
+      <w:lvlText w:val="%9."/>
+      <w:lvlJc w:val="right"/>
+      <w:pPr>
+        <w:ind w:left="6480" w:hanging="180"/>
+      </w:pPr>
+    </w:lvl>
+  </w:abstractNum>
+  <w:abstractNum w:abstractNumId="40" w15:restartNumberingAfterBreak="0">
     <w:nsid w:val="770F57B6"/>
     <w:multiLevelType w:val="hybridMultilevel"/>
     <w:tmpl w:val="435EBAB4"/>
@@ -24155,7 +24335,7 @@
       </w:pPr>
     </w:lvl>
   </w:abstractNum>
-  <w:abstractNum w:abstractNumId="40" w15:restartNumberingAfterBreak="0">
+  <w:abstractNum w:abstractNumId="41" w15:restartNumberingAfterBreak="0">
     <w:nsid w:val="7A9B6E31"/>
     <w:multiLevelType w:val="hybridMultilevel"/>
     <w:tmpl w:val="20ACA784"/>
@@ -24267,7 +24447,7 @@
       </w:rPr>
     </w:lvl>
   </w:abstractNum>
-  <w:abstractNum w:abstractNumId="41" w15:restartNumberingAfterBreak="0">
+  <w:abstractNum w:abstractNumId="42" w15:restartNumberingAfterBreak="0">
     <w:nsid w:val="7BF5342A"/>
     <w:multiLevelType w:val="hybridMultilevel"/>
     <w:tmpl w:val="1D2697C4"/>
@@ -24379,7 +24559,7 @@
       </w:rPr>
     </w:lvl>
   </w:abstractNum>
-  <w:abstractNum w:abstractNumId="42" w15:restartNumberingAfterBreak="0">
+  <w:abstractNum w:abstractNumId="43" w15:restartNumberingAfterBreak="0">
     <w:nsid w:val="7E780FB8"/>
     <w:multiLevelType w:val="hybridMultilevel"/>
     <w:tmpl w:val="FE6E6D72"/>
@@ -24472,13 +24652,13 @@
     <w:abstractNumId w:val="26"/>
   </w:num>
   <w:num w:numId="2">
-    <w:abstractNumId w:val="40"/>
+    <w:abstractNumId w:val="41"/>
   </w:num>
   <w:num w:numId="3">
     <w:abstractNumId w:val="20"/>
   </w:num>
   <w:num w:numId="4">
-    <w:abstractNumId w:val="42"/>
+    <w:abstractNumId w:val="43"/>
   </w:num>
   <w:num w:numId="5">
     <w:abstractNumId w:val="17"/>
@@ -24565,7 +24745,7 @@
     <w:abstractNumId w:val="30"/>
   </w:num>
   <w:num w:numId="33">
-    <w:abstractNumId w:val="41"/>
+    <w:abstractNumId w:val="42"/>
   </w:num>
   <w:num w:numId="34">
     <w:abstractNumId w:val="25"/>
@@ -24586,7 +24766,7 @@
     <w:abstractNumId w:val="21"/>
   </w:num>
   <w:num w:numId="40">
-    <w:abstractNumId w:val="39"/>
+    <w:abstractNumId w:val="40"/>
   </w:num>
   <w:num w:numId="41">
     <w:abstractNumId w:val="19"/>
@@ -24596,6 +24776,9 @@
   </w:num>
   <w:num w:numId="43">
     <w:abstractNumId w:val="15"/>
+  </w:num>
+  <w:num w:numId="44">
+    <w:abstractNumId w:val="39"/>
   </w:num>
 </w:numbering>
 </file>
@@ -25841,7 +26024,7 @@
 </file>
 
 <file path=customXml/itemProps1.xml><?xml version="1.0" encoding="utf-8"?>
-<ds:datastoreItem xmlns:ds="http://schemas.openxmlformats.org/officeDocument/2006/customXml" ds:itemID="{C93D4650-58A2-4598-A536-346E82012D01}">
+<ds:datastoreItem xmlns:ds="http://schemas.openxmlformats.org/officeDocument/2006/customXml" ds:itemID="{5514CE1B-2ACB-4359-8BE6-9EAF0793416C}">
   <ds:schemaRefs>
     <ds:schemaRef ds:uri="http://schemas.openxmlformats.org/officeDocument/2006/bibliography"/>
   </ds:schemaRefs>

</xml_diff>

<commit_message>
Initial work on the new discussion
</commit_message>
<xml_diff>
--- a/manuscript/SSVEPs&Reward_manuscript.docx
+++ b/manuscript/SSVEPs&Reward_manuscript.docx
@@ -5276,11 +5276,11 @@
         </w:tc>
       </w:tr>
     </w:tbl>
-    <w:commentRangeStart w:id="14"/>
     <w:p>
       <w:pPr>
         <w:ind w:firstLine="720"/>
       </w:pPr>
+      <w:commentRangeStart w:id="14"/>
       <w:r>
         <w:rPr>
           <w:noProof/>
@@ -5482,7 +5482,7 @@
           </mc:Choice>
           <mc:Fallback>
             <w:pict>
-              <v:group w14:anchorId="709A0873" id="Group 23" o:spid="_x0000_s1026" style="position:absolute;margin-left:-52.45pt;margin-top:4.1pt;width:567.9pt;height:194.65pt;z-index:251663360;mso-position-horizontal-relative:margin;mso-position-vertical-relative:margin;mso-width-relative:margin;mso-height-relative:margin" coordsize="61461,19116" o:gfxdata="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">
+              <v:group w14:anchorId="41D32B9D" id="Group 23" o:spid="_x0000_s1026" style="position:absolute;margin-left:-52.45pt;margin-top:4.1pt;width:567.9pt;height:194.65pt;z-index:251663360;mso-position-horizontal-relative:margin;mso-position-vertical-relative:margin;mso-width-relative:margin;mso-height-relative:margin" coordsize="61461,19116" o:gfxdata="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">
                 <v:shape id="Picture 33" o:spid="_x0000_s1027" type="#_x0000_t75" style="position:absolute;top:1;width:30729;height:19115;visibility:visible;mso-wrap-style:square" o:gfxdata="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" stroked="t" strokecolor="white [3212]">
                   <v:imagedata r:id="rId14" o:title=""/>
                   <v:path arrowok="t"/>
@@ -7399,7 +7399,7 @@
           </mc:Choice>
           <mc:Fallback>
             <w:pict>
-              <v:group w14:anchorId="0B4AD456" id="Group 22" o:spid="_x0000_s1026" style="position:absolute;margin-left:0;margin-top:1.6pt;width:567.8pt;height:194.75pt;z-index:251665408;mso-position-horizontal:center;mso-position-horizontal-relative:margin;mso-width-relative:margin;mso-height-relative:margin" coordsize="61463,19116" o:gfxdata="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">
+              <v:group w14:anchorId="660BA7F4" id="Group 22" o:spid="_x0000_s1026" style="position:absolute;margin-left:0;margin-top:1.6pt;width:567.8pt;height:194.75pt;z-index:251665408;mso-position-horizontal:center;mso-position-horizontal-relative:margin;mso-width-relative:margin;mso-height-relative:margin" coordsize="61463,19116" o:gfxdata="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">
                 <v:shape id="Picture 38" o:spid="_x0000_s1027" type="#_x0000_t75" style="position:absolute;width:30731;height:19116;visibility:visible;mso-wrap-style:square" o:gfxdata="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" stroked="t" strokecolor="white [3212]">
                   <v:imagedata r:id="rId18" o:title=""/>
                   <v:path arrowok="t"/>
@@ -9625,7 +9625,7 @@
           </mc:Choice>
           <mc:Fallback>
             <w:pict>
-              <v:group w14:anchorId="1172307F" id="Group 3" o:spid="_x0000_s1026" style="position:absolute;margin-left:-49pt;margin-top:15pt;width:567.8pt;height:194.75pt;z-index:251671552;mso-position-horizontal-relative:margin;mso-width-relative:margin;mso-height-relative:margin" coordsize="61463,19116" o:gfxdata="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